<commit_message>
new intraday optim + numV_D bug
</commit_message>
<xml_diff>
--- a/docs/word_report/word_report.docx
+++ b/docs/word_report/word_report.docx
@@ -317,7 +317,7 @@
           <w:szCs w:val="24"/>
           <w:lang w:val="en-US"/>
         </w:rPr>
-        <w:t>26 October 2022</w:t>
+        <w:t>2 November 2022</w:t>
       </w:r>
       <w:r>
         <w:rPr>
@@ -2418,67 +2418,73 @@
       <w:pPr>
         <w:pStyle w:val="Heading1"/>
       </w:pPr>
-      <w:bookmarkStart w:id="5" w:name="_Toc117270955"/>
       <w:r>
         <w:lastRenderedPageBreak/>
-        <w:t>Data analysis</w:t>
+        <w:t>Methods</w:t>
+      </w:r>
+    </w:p>
+    <w:p>
+      <w:pPr>
+        <w:pStyle w:val="Heading2"/>
+      </w:pPr>
+      <w:r>
+        <w:t>Data</w:t>
+      </w:r>
+    </w:p>
+    <w:p>
+      <w:r>
+        <w:t xml:space="preserve">In order to formulate feasible and pertinent recommendations, parameters reflecting the situation need to be calculated. </w:t>
+      </w:r>
+    </w:p>
+    <w:p>
+      <w:r>
+        <w:t xml:space="preserve">Specifically, </w:t>
+      </w:r>
+      <w:r>
+        <w:t xml:space="preserve">the location of skips and </w:t>
+      </w:r>
+      <w:r>
+        <w:t xml:space="preserve">the rate at which </w:t>
+      </w:r>
+      <w:r>
+        <w:t>skips</w:t>
+      </w:r>
+      <w:r>
+        <w:t xml:space="preserve"> are filling, </w:t>
+      </w:r>
+      <w:r>
+        <w:t>to</w:t>
+      </w:r>
+      <w:r>
+        <w:t xml:space="preserve"> know the frequency at which they need to be emptied</w:t>
+      </w:r>
+      <w:r>
+        <w:t xml:space="preserve"> (services). </w:t>
+      </w:r>
+      <w:r>
+        <w:t>The more robust set, as seen in this section, is a timeseries of specific skips filling and emptying. However, the scope of it is quite narrow, with only 12 useful filling rates extracted, all in a small area of Blantyre. A second dataset gives the arrivals at Mzedi dump, the main</w:t>
+      </w:r>
+      <w:r>
+        <w:t xml:space="preserve"> inorganic waste landfill </w:t>
+      </w:r>
+      <w:r>
+        <w:t>in Blantyr</w:t>
+      </w:r>
+      <w:r>
+        <w:t xml:space="preserve">e. Though it covers all the skips studied, it presents strong limitations. Namely, arrivals at the dump do not reflect the speed at which the skips fill up. Indeed, the individual filling data show that some skips go a long time without being emptied, overflowing and presenting a public health risk. </w:t>
+      </w:r>
+    </w:p>
+    <w:p>
+      <w:pPr>
+        <w:pStyle w:val="Heading3"/>
+      </w:pPr>
+      <w:bookmarkStart w:id="5" w:name="_Ref117153785"/>
+      <w:bookmarkStart w:id="6" w:name="_Toc117270956"/>
+      <w:r>
+        <w:t>Set of skip locations</w:t>
       </w:r>
       <w:bookmarkEnd w:id="5"/>
-    </w:p>
-    <w:p>
-      <w:r>
-        <w:t xml:space="preserve">In order to formulate feasible and pertinent recommendations, parameters reflecting the situation need to be calculated. </w:t>
-      </w:r>
-    </w:p>
-    <w:p>
-      <w:r>
-        <w:t xml:space="preserve">Specifically, </w:t>
-      </w:r>
-      <w:r>
-        <w:t xml:space="preserve">the location of skips and </w:t>
-      </w:r>
-      <w:r>
-        <w:t xml:space="preserve">the rate at which </w:t>
-      </w:r>
-      <w:r>
-        <w:t>skips</w:t>
-      </w:r>
-      <w:r>
-        <w:t xml:space="preserve"> are filling, </w:t>
-      </w:r>
-      <w:r>
-        <w:t>to</w:t>
-      </w:r>
-      <w:r>
-        <w:t xml:space="preserve"> know the frequency at which they need to be emptied</w:t>
-      </w:r>
-      <w:r>
-        <w:t xml:space="preserve"> (services). </w:t>
-      </w:r>
-      <w:r>
-        <w:t>The more robust set, as seen in this section, is a timeseries of specific skips filling and emptying. However, the scope of it is quite narrow, with only 12 useful filling rates extracted, all in a small area of Blantyre. A second dataset gives the arrivals at Mzedi dump, the main</w:t>
-      </w:r>
-      <w:r>
-        <w:t xml:space="preserve"> inorganic waste landfill </w:t>
-      </w:r>
-      <w:r>
-        <w:t>in Blantyr</w:t>
-      </w:r>
-      <w:r>
-        <w:t xml:space="preserve">e. Though it covers all the skips studied, it presents strong limitations. Namely, arrivals at the dump do not reflect the speed at which the skips fill up. Indeed, the individual filling data show that some skips go a long time without being emptied, overflowing and presenting a public health risk. </w:t>
-      </w:r>
-    </w:p>
-    <w:p>
-      <w:pPr>
-        <w:pStyle w:val="Heading2"/>
-      </w:pPr>
-      <w:bookmarkStart w:id="6" w:name="_Ref117153785"/>
-      <w:bookmarkStart w:id="7" w:name="_Toc117270956"/>
-      <w:r>
-        <w:t>Set of skip locations</w:t>
-      </w:r>
       <w:bookmarkEnd w:id="6"/>
-      <w:bookmarkEnd w:id="7"/>
     </w:p>
     <w:p>
       <w:r>
@@ -2616,42 +2622,55 @@
         <w:pStyle w:val="Caption"/>
         <w:jc w:val="center"/>
       </w:pPr>
-      <w:bookmarkStart w:id="8" w:name="_Ref116656831"/>
+      <w:bookmarkStart w:id="7" w:name="_Ref116656831"/>
       <w:r>
         <w:t xml:space="preserve">Figure </w:t>
       </w:r>
-      <w:fldSimple w:instr=" SEQ Figure \* ARABIC ">
-        <w:r>
-          <w:rPr>
-            <w:noProof/>
-          </w:rPr>
-          <w:t>1</w:t>
-        </w:r>
-      </w:fldSimple>
+      <w:r>
+        <w:fldChar w:fldCharType="begin"/>
+      </w:r>
+      <w:r>
+        <w:instrText xml:space="preserve"> SEQ Figure \* ARABIC </w:instrText>
+      </w:r>
+      <w:r>
+        <w:fldChar w:fldCharType="separate"/>
+      </w:r>
+      <w:r>
+        <w:rPr>
+          <w:noProof/>
+        </w:rPr>
+        <w:t>1</w:t>
+      </w:r>
+      <w:r>
+        <w:rPr>
+          <w:noProof/>
+        </w:rPr>
+        <w:fldChar w:fldCharType="end"/>
+      </w:r>
+      <w:bookmarkEnd w:id="7"/>
+      <w:r>
+        <w:t xml:space="preserve"> </w:t>
+      </w:r>
+      <w:r>
+        <w:t>Locations of skips, dump, compost facility and truck storage</w:t>
+      </w:r>
+      <w:r>
+        <w:t xml:space="preserve"> in Blantyre</w:t>
+      </w:r>
+    </w:p>
+    <w:p>
+      <w:pPr>
+        <w:pStyle w:val="Heading3"/>
+      </w:pPr>
+      <w:bookmarkStart w:id="8" w:name="_Ref117181127"/>
+      <w:bookmarkStart w:id="9" w:name="_Ref117181131"/>
+      <w:bookmarkStart w:id="10" w:name="_Toc117270957"/>
+      <w:r>
+        <w:t>Skips filling data</w:t>
+      </w:r>
       <w:bookmarkEnd w:id="8"/>
-      <w:r>
-        <w:t xml:space="preserve"> </w:t>
-      </w:r>
-      <w:r>
-        <w:t>Locations of skips, dump, compost facility and truck storage</w:t>
-      </w:r>
-      <w:r>
-        <w:t xml:space="preserve"> in Blantyre</w:t>
-      </w:r>
-    </w:p>
-    <w:p>
-      <w:pPr>
-        <w:pStyle w:val="Heading2"/>
-      </w:pPr>
-      <w:bookmarkStart w:id="9" w:name="_Ref117181127"/>
-      <w:bookmarkStart w:id="10" w:name="_Ref117181131"/>
-      <w:bookmarkStart w:id="11" w:name="_Toc117270957"/>
-      <w:r>
-        <w:t>Skips filling data</w:t>
-      </w:r>
       <w:bookmarkEnd w:id="9"/>
       <w:bookmarkEnd w:id="10"/>
-      <w:bookmarkEnd w:id="11"/>
     </w:p>
     <w:p>
       <w:r>
@@ -2884,19 +2903,32 @@
         <w:pStyle w:val="Caption"/>
         <w:jc w:val="center"/>
       </w:pPr>
-      <w:bookmarkStart w:id="12" w:name="_Ref117064754"/>
+      <w:bookmarkStart w:id="11" w:name="_Ref117064754"/>
       <w:r>
         <w:t xml:space="preserve">Figure </w:t>
       </w:r>
-      <w:fldSimple w:instr=" SEQ Figure \* ARABIC ">
-        <w:r>
-          <w:rPr>
-            <w:noProof/>
-          </w:rPr>
-          <w:t>2</w:t>
-        </w:r>
-      </w:fldSimple>
-      <w:bookmarkEnd w:id="12"/>
+      <w:r>
+        <w:fldChar w:fldCharType="begin"/>
+      </w:r>
+      <w:r>
+        <w:instrText xml:space="preserve"> SEQ Figure \* ARABIC </w:instrText>
+      </w:r>
+      <w:r>
+        <w:fldChar w:fldCharType="separate"/>
+      </w:r>
+      <w:r>
+        <w:rPr>
+          <w:noProof/>
+        </w:rPr>
+        <w:t>2</w:t>
+      </w:r>
+      <w:r>
+        <w:rPr>
+          <w:noProof/>
+        </w:rPr>
+        <w:fldChar w:fldCharType="end"/>
+      </w:r>
+      <w:bookmarkEnd w:id="11"/>
       <w:r>
         <w:t xml:space="preserve"> Skip filling data for BCA inorganic 1</w:t>
       </w:r>
@@ -2969,14 +3001,27 @@
       <w:r>
         <w:t xml:space="preserve">Figure </w:t>
       </w:r>
-      <w:fldSimple w:instr=" SEQ Figure \* ARABIC ">
-        <w:r>
-          <w:rPr>
-            <w:noProof/>
-          </w:rPr>
-          <w:t>3</w:t>
-        </w:r>
-      </w:fldSimple>
+      <w:r>
+        <w:fldChar w:fldCharType="begin"/>
+      </w:r>
+      <w:r>
+        <w:instrText xml:space="preserve"> SEQ Figure \* ARABIC </w:instrText>
+      </w:r>
+      <w:r>
+        <w:fldChar w:fldCharType="separate"/>
+      </w:r>
+      <w:r>
+        <w:rPr>
+          <w:noProof/>
+        </w:rPr>
+        <w:t>3</w:t>
+      </w:r>
+      <w:r>
+        <w:rPr>
+          <w:noProof/>
+        </w:rPr>
+        <w:fldChar w:fldCharType="end"/>
+      </w:r>
       <w:r>
         <w:t xml:space="preserve"> Skip filling data for Chigumula inorganic 2</w:t>
       </w:r>
@@ -3045,27 +3090,40 @@
         <w:pStyle w:val="Caption"/>
         <w:jc w:val="center"/>
       </w:pPr>
-      <w:bookmarkStart w:id="13" w:name="_Ref117064790"/>
+      <w:bookmarkStart w:id="12" w:name="_Ref117064790"/>
       <w:r>
         <w:t xml:space="preserve">Figure </w:t>
       </w:r>
-      <w:fldSimple w:instr=" SEQ Figure \* ARABIC ">
-        <w:r>
-          <w:rPr>
-            <w:noProof/>
-          </w:rPr>
-          <w:t>4</w:t>
-        </w:r>
-      </w:fldSimple>
+      <w:r>
+        <w:fldChar w:fldCharType="begin"/>
+      </w:r>
+      <w:r>
+        <w:instrText xml:space="preserve"> SEQ Figure \* ARABIC </w:instrText>
+      </w:r>
+      <w:r>
+        <w:fldChar w:fldCharType="separate"/>
+      </w:r>
+      <w:r>
+        <w:rPr>
+          <w:noProof/>
+        </w:rPr>
+        <w:t>4</w:t>
+      </w:r>
+      <w:r>
+        <w:rPr>
+          <w:noProof/>
+        </w:rPr>
+        <w:fldChar w:fldCharType="end"/>
+      </w:r>
+      <w:bookmarkEnd w:id="12"/>
+      <w:r>
+        <w:t xml:space="preserve"> </w:t>
+      </w:r>
+      <w:bookmarkStart w:id="13" w:name="_Ref117064784"/>
+      <w:r>
+        <w:t>Skip filling data for Bangwe inorganic 1</w:t>
+      </w:r>
       <w:bookmarkEnd w:id="13"/>
-      <w:r>
-        <w:t xml:space="preserve"> </w:t>
-      </w:r>
-      <w:bookmarkStart w:id="14" w:name="_Ref117064784"/>
-      <w:r>
-        <w:t>Skip filling data for Bangwe inorganic 1</w:t>
-      </w:r>
-      <w:bookmarkEnd w:id="14"/>
     </w:p>
     <w:p>
       <w:r>
@@ -3113,6 +3171,14 @@
       </w:r>
       <w:r>
         <w:t xml:space="preserve"> </w:t>
+      </w:r>
+    </w:p>
+    <w:p>
+      <w:pPr>
+        <w:pStyle w:val="Heading2"/>
+      </w:pPr>
+      <w:r>
+        <w:t>Data analysis</w:t>
       </w:r>
     </w:p>
     <w:p>
@@ -3440,6 +3506,7 @@
         </w:numPr>
       </w:pPr>
       <w:r>
+        <w:lastRenderedPageBreak/>
         <w:t>Waste being cleared by another party</w:t>
       </w:r>
       <w:r>
@@ -3466,7 +3533,6 @@
     </w:p>
     <w:p>
       <w:r>
-        <w:lastRenderedPageBreak/>
         <w:t>In the backward pass described in 2), the top values at the end of derating periods</w:t>
       </w:r>
       <w:r>
@@ -3627,6 +3693,7 @@
         <w:rPr>
           <w:noProof/>
         </w:rPr>
+        <w:lastRenderedPageBreak/>
         <w:drawing>
           <wp:inline distT="0" distB="0" distL="0" distR="0" wp14:anchorId="085BC1CA" wp14:editId="73BCE80B">
             <wp:extent cx="5040000" cy="5252745"/>
@@ -3682,19 +3749,32 @@
         <w:pStyle w:val="Caption"/>
         <w:jc w:val="center"/>
       </w:pPr>
-      <w:bookmarkStart w:id="15" w:name="_Ref117071878"/>
+      <w:bookmarkStart w:id="14" w:name="_Ref117071878"/>
       <w:r>
         <w:t xml:space="preserve">Figure </w:t>
       </w:r>
-      <w:fldSimple w:instr=" SEQ Figure \* ARABIC ">
-        <w:r>
-          <w:rPr>
-            <w:noProof/>
-          </w:rPr>
-          <w:t>5</w:t>
-        </w:r>
-      </w:fldSimple>
-      <w:bookmarkEnd w:id="15"/>
+      <w:r>
+        <w:fldChar w:fldCharType="begin"/>
+      </w:r>
+      <w:r>
+        <w:instrText xml:space="preserve"> SEQ Figure \* ARABIC </w:instrText>
+      </w:r>
+      <w:r>
+        <w:fldChar w:fldCharType="separate"/>
+      </w:r>
+      <w:r>
+        <w:rPr>
+          <w:noProof/>
+        </w:rPr>
+        <w:t>5</w:t>
+      </w:r>
+      <w:r>
+        <w:rPr>
+          <w:noProof/>
+        </w:rPr>
+        <w:fldChar w:fldCharType="end"/>
+      </w:r>
+      <w:bookmarkEnd w:id="14"/>
       <w:r>
         <w:t xml:space="preserve"> Results of ramps for BCA inorganic 1</w:t>
       </w:r>
@@ -3768,19 +3848,32 @@
         <w:pStyle w:val="Caption"/>
         <w:jc w:val="center"/>
       </w:pPr>
-      <w:bookmarkStart w:id="16" w:name="_Ref117072094"/>
+      <w:bookmarkStart w:id="15" w:name="_Ref117072094"/>
       <w:r>
         <w:t xml:space="preserve">Figure </w:t>
       </w:r>
-      <w:fldSimple w:instr=" SEQ Figure \* ARABIC ">
-        <w:r>
-          <w:rPr>
-            <w:noProof/>
-          </w:rPr>
-          <w:t>6</w:t>
-        </w:r>
-      </w:fldSimple>
-      <w:bookmarkEnd w:id="16"/>
+      <w:r>
+        <w:fldChar w:fldCharType="begin"/>
+      </w:r>
+      <w:r>
+        <w:instrText xml:space="preserve"> SEQ Figure \* ARABIC </w:instrText>
+      </w:r>
+      <w:r>
+        <w:fldChar w:fldCharType="separate"/>
+      </w:r>
+      <w:r>
+        <w:rPr>
+          <w:noProof/>
+        </w:rPr>
+        <w:t>6</w:t>
+      </w:r>
+      <w:r>
+        <w:rPr>
+          <w:noProof/>
+        </w:rPr>
+        <w:fldChar w:fldCharType="end"/>
+      </w:r>
+      <w:bookmarkEnd w:id="15"/>
       <w:r>
         <w:t xml:space="preserve"> Results of ramps for Bangwe inorganic 1</w:t>
       </w:r>
@@ -3854,19 +3947,32 @@
         <w:pStyle w:val="Caption"/>
         <w:jc w:val="center"/>
       </w:pPr>
-      <w:bookmarkStart w:id="17" w:name="_Ref117094173"/>
+      <w:bookmarkStart w:id="16" w:name="_Ref117094173"/>
       <w:r>
         <w:t xml:space="preserve">Figure </w:t>
       </w:r>
-      <w:fldSimple w:instr=" SEQ Figure \* ARABIC ">
-        <w:r>
-          <w:rPr>
-            <w:noProof/>
-          </w:rPr>
-          <w:t>7</w:t>
-        </w:r>
-      </w:fldSimple>
-      <w:bookmarkEnd w:id="17"/>
+      <w:r>
+        <w:fldChar w:fldCharType="begin"/>
+      </w:r>
+      <w:r>
+        <w:instrText xml:space="preserve"> SEQ Figure \* ARABIC </w:instrText>
+      </w:r>
+      <w:r>
+        <w:fldChar w:fldCharType="separate"/>
+      </w:r>
+      <w:r>
+        <w:rPr>
+          <w:noProof/>
+        </w:rPr>
+        <w:t>7</w:t>
+      </w:r>
+      <w:r>
+        <w:rPr>
+          <w:noProof/>
+        </w:rPr>
+        <w:fldChar w:fldCharType="end"/>
+      </w:r>
+      <w:bookmarkEnd w:id="16"/>
       <w:r>
         <w:t xml:space="preserve"> Results of ramps for Chigumula inorganic 1</w:t>
       </w:r>
@@ -4008,19 +4114,32 @@
         <w:keepNext/>
         <w:jc w:val="center"/>
       </w:pPr>
-      <w:bookmarkStart w:id="18" w:name="_Ref117093632"/>
+      <w:bookmarkStart w:id="17" w:name="_Ref117093632"/>
       <w:r>
         <w:t xml:space="preserve">Table </w:t>
       </w:r>
-      <w:fldSimple w:instr=" SEQ Table \* ARABIC ">
-        <w:r>
-          <w:rPr>
-            <w:noProof/>
-          </w:rPr>
-          <w:t>1</w:t>
-        </w:r>
-      </w:fldSimple>
-      <w:bookmarkEnd w:id="18"/>
+      <w:r>
+        <w:fldChar w:fldCharType="begin"/>
+      </w:r>
+      <w:r>
+        <w:instrText xml:space="preserve"> SEQ Table \* ARABIC </w:instrText>
+      </w:r>
+      <w:r>
+        <w:fldChar w:fldCharType="separate"/>
+      </w:r>
+      <w:r>
+        <w:rPr>
+          <w:noProof/>
+        </w:rPr>
+        <w:t>1</w:t>
+      </w:r>
+      <w:r>
+        <w:rPr>
+          <w:noProof/>
+        </w:rPr>
+        <w:fldChar w:fldCharType="end"/>
+      </w:r>
+      <w:bookmarkEnd w:id="17"/>
       <w:r>
         <w:t xml:space="preserve"> Aggregate data from ramps analysis</w:t>
       </w:r>
@@ -7104,13 +7223,13 @@
     <w:p/>
     <w:p>
       <w:pPr>
-        <w:pStyle w:val="Heading2"/>
-      </w:pPr>
-      <w:bookmarkStart w:id="19" w:name="_Toc117270958"/>
+        <w:pStyle w:val="Heading3"/>
+      </w:pPr>
+      <w:bookmarkStart w:id="18" w:name="_Toc117270958"/>
       <w:r>
         <w:t>Dump arrivals logs</w:t>
       </w:r>
-      <w:bookmarkEnd w:id="19"/>
+      <w:bookmarkEnd w:id="18"/>
     </w:p>
     <w:p>
       <w:r>
@@ -7379,9 +7498,9 @@
         </w:rPr>
         <w:lastRenderedPageBreak/>
         <w:drawing>
-          <wp:inline distT="0" distB="0" distL="0" distR="0" wp14:anchorId="14991534" wp14:editId="1BAA4E21">
-            <wp:extent cx="5042790" cy="3777343"/>
-            <wp:effectExtent l="0" t="0" r="5715" b="0"/>
+          <wp:inline distT="0" distB="0" distL="0" distR="0" wp14:anchorId="14991534" wp14:editId="697BED6A">
+            <wp:extent cx="5042305" cy="3361344"/>
+            <wp:effectExtent l="0" t="0" r="6350" b="0"/>
             <wp:docPr id="1" name="Picture 1"/>
             <wp:cNvGraphicFramePr>
               <a:graphicFrameLocks xmlns:a="http://schemas.openxmlformats.org/drawingml/2006/main" noChangeAspect="1"/>
@@ -7395,7 +7514,7 @@
                       <a:picLocks noChangeAspect="1" noChangeArrowheads="1"/>
                     </pic:cNvPicPr>
                   </pic:nvPicPr>
-                  <pic:blipFill>
+                  <pic:blipFill rotWithShape="1">
                     <a:blip r:embed="rId17">
                       <a:extLst>
                         <a:ext uri="{28A0092B-C50C-407E-A947-70E740481C1C}">
@@ -7403,15 +7522,13 @@
                         </a:ext>
                       </a:extLst>
                     </a:blip>
-                    <a:srcRect/>
-                    <a:stretch>
-                      <a:fillRect/>
-                    </a:stretch>
+                    <a:srcRect t="11005"/>
+                    <a:stretch/>
                   </pic:blipFill>
                   <pic:spPr bwMode="auto">
                     <a:xfrm>
                       <a:off x="0" y="0"/>
-                      <a:ext cx="5136597" cy="3847610"/>
+                      <a:ext cx="5136597" cy="3424202"/>
                     </a:xfrm>
                     <a:prstGeom prst="rect">
                       <a:avLst/>
@@ -7420,6 +7537,11 @@
                     <a:ln>
                       <a:noFill/>
                     </a:ln>
+                    <a:extLst>
+                      <a:ext uri="{53640926-AAD7-44D8-BBD7-CCE9431645EC}">
+                        <a14:shadowObscured xmlns:a14="http://schemas.microsoft.com/office/drawing/2010/main"/>
+                      </a:ext>
+                    </a:extLst>
                   </pic:spPr>
                 </pic:pic>
               </a:graphicData>
@@ -7433,19 +7555,32 @@
         <w:pStyle w:val="Caption"/>
         <w:jc w:val="center"/>
       </w:pPr>
-      <w:bookmarkStart w:id="20" w:name="_Ref117063876"/>
+      <w:bookmarkStart w:id="19" w:name="_Ref117063876"/>
       <w:r>
         <w:t xml:space="preserve">Figure </w:t>
       </w:r>
-      <w:fldSimple w:instr=" SEQ Figure \* ARABIC ">
-        <w:r>
-          <w:rPr>
-            <w:noProof/>
-          </w:rPr>
-          <w:t>8</w:t>
-        </w:r>
-      </w:fldSimple>
-      <w:bookmarkEnd w:id="20"/>
+      <w:r>
+        <w:fldChar w:fldCharType="begin"/>
+      </w:r>
+      <w:r>
+        <w:instrText xml:space="preserve"> SEQ Figure \* ARABIC </w:instrText>
+      </w:r>
+      <w:r>
+        <w:fldChar w:fldCharType="separate"/>
+      </w:r>
+      <w:r>
+        <w:rPr>
+          <w:noProof/>
+        </w:rPr>
+        <w:t>8</w:t>
+      </w:r>
+      <w:r>
+        <w:rPr>
+          <w:noProof/>
+        </w:rPr>
+        <w:fldChar w:fldCharType="end"/>
+      </w:r>
+      <w:bookmarkEnd w:id="19"/>
       <w:r>
         <w:t xml:space="preserve"> Sum of deliveries (arrivals) at Mzedi dump over the entire period of measurements</w:t>
       </w:r>
@@ -7514,19 +7649,32 @@
         <w:pStyle w:val="Caption"/>
         <w:jc w:val="center"/>
       </w:pPr>
-      <w:bookmarkStart w:id="21" w:name="_Ref117064000"/>
+      <w:bookmarkStart w:id="20" w:name="_Ref117064000"/>
       <w:r>
         <w:t xml:space="preserve">Figure </w:t>
       </w:r>
-      <w:fldSimple w:instr=" SEQ Figure \* ARABIC ">
-        <w:r>
-          <w:rPr>
-            <w:noProof/>
-          </w:rPr>
-          <w:t>9</w:t>
-        </w:r>
-      </w:fldSimple>
-      <w:bookmarkEnd w:id="21"/>
+      <w:r>
+        <w:fldChar w:fldCharType="begin"/>
+      </w:r>
+      <w:r>
+        <w:instrText xml:space="preserve"> SEQ Figure \* ARABIC </w:instrText>
+      </w:r>
+      <w:r>
+        <w:fldChar w:fldCharType="separate"/>
+      </w:r>
+      <w:r>
+        <w:rPr>
+          <w:noProof/>
+        </w:rPr>
+        <w:t>9</w:t>
+      </w:r>
+      <w:r>
+        <w:rPr>
+          <w:noProof/>
+        </w:rPr>
+        <w:fldChar w:fldCharType="end"/>
+      </w:r>
+      <w:bookmarkEnd w:id="20"/>
       <w:r>
         <w:t xml:space="preserve"> Sum of deliveries to Mzedi dump per weekday over the entire period of measurements</w:t>
       </w:r>
@@ -7596,19 +7744,32 @@
         <w:pStyle w:val="Caption"/>
         <w:jc w:val="center"/>
       </w:pPr>
-      <w:bookmarkStart w:id="22" w:name="_Ref117144702"/>
+      <w:bookmarkStart w:id="21" w:name="_Ref117144702"/>
       <w:r>
         <w:t xml:space="preserve">Figure </w:t>
       </w:r>
-      <w:fldSimple w:instr=" SEQ Figure \* ARABIC ">
-        <w:r>
-          <w:rPr>
-            <w:noProof/>
-          </w:rPr>
-          <w:t>10</w:t>
-        </w:r>
-      </w:fldSimple>
-      <w:bookmarkEnd w:id="22"/>
+      <w:r>
+        <w:fldChar w:fldCharType="begin"/>
+      </w:r>
+      <w:r>
+        <w:instrText xml:space="preserve"> SEQ Figure \* ARABIC </w:instrText>
+      </w:r>
+      <w:r>
+        <w:fldChar w:fldCharType="separate"/>
+      </w:r>
+      <w:r>
+        <w:rPr>
+          <w:noProof/>
+        </w:rPr>
+        <w:t>10</w:t>
+      </w:r>
+      <w:r>
+        <w:rPr>
+          <w:noProof/>
+        </w:rPr>
+        <w:fldChar w:fldCharType="end"/>
+      </w:r>
+      <w:bookmarkEnd w:id="21"/>
       <w:r>
         <w:t xml:space="preserve"> Box plots of number of days between arrivals for each skip</w:t>
       </w:r>
@@ -7621,11 +7782,11 @@
           <w:szCs w:val="32"/>
         </w:rPr>
       </w:pPr>
-      <w:bookmarkStart w:id="23" w:name="_Toc117270959"/>
+      <w:bookmarkStart w:id="22" w:name="_Toc117270959"/>
       <w:r>
         <w:t>Relationship between the datasets</w:t>
       </w:r>
-      <w:bookmarkEnd w:id="23"/>
+      <w:bookmarkEnd w:id="22"/>
     </w:p>
     <w:p>
       <w:r>
@@ -7785,19 +7946,32 @@
         <w:keepNext/>
         <w:jc w:val="center"/>
       </w:pPr>
-      <w:bookmarkStart w:id="24" w:name="_Ref117153668"/>
+      <w:bookmarkStart w:id="23" w:name="_Ref117153668"/>
       <w:r>
         <w:t xml:space="preserve">Table </w:t>
       </w:r>
-      <w:fldSimple w:instr=" SEQ Table \* ARABIC ">
-        <w:r>
-          <w:rPr>
-            <w:noProof/>
-          </w:rPr>
-          <w:t>2</w:t>
-        </w:r>
-      </w:fldSimple>
-      <w:bookmarkEnd w:id="24"/>
+      <w:r>
+        <w:fldChar w:fldCharType="begin"/>
+      </w:r>
+      <w:r>
+        <w:instrText xml:space="preserve"> SEQ Table \* ARABIC </w:instrText>
+      </w:r>
+      <w:r>
+        <w:fldChar w:fldCharType="separate"/>
+      </w:r>
+      <w:r>
+        <w:rPr>
+          <w:noProof/>
+        </w:rPr>
+        <w:t>2</w:t>
+      </w:r>
+      <w:r>
+        <w:rPr>
+          <w:noProof/>
+        </w:rPr>
+        <w:fldChar w:fldCharType="end"/>
+      </w:r>
+      <w:bookmarkEnd w:id="23"/>
       <w:r>
         <w:t xml:space="preserve"> Aggregation of skips and skip areas</w:t>
       </w:r>
@@ -8506,19 +8680,35 @@
         <w:pStyle w:val="Caption"/>
         <w:jc w:val="center"/>
       </w:pPr>
-      <w:bookmarkStart w:id="25" w:name="_Ref117181263"/>
+      <w:bookmarkStart w:id="24" w:name="_Ref117181263"/>
       <w:r>
         <w:t xml:space="preserve">Figure </w:t>
       </w:r>
-      <w:fldSimple w:instr=" SEQ Figure \* ARABIC ">
-        <w:r>
-          <w:rPr>
-            <w:noProof/>
-          </w:rPr>
-          <w:t>11</w:t>
-        </w:r>
-      </w:fldSimple>
-      <w:bookmarkEnd w:id="25"/>
+      <w:r>
+        <w:fldChar w:fldCharType="begin"/>
+      </w:r>
+      <w:r>
+        <w:instrText xml:space="preserve"> SE</w:instrText>
+      </w:r>
+      <w:r>
+        <w:instrText xml:space="preserve">Q Figure \* ARABIC </w:instrText>
+      </w:r>
+      <w:r>
+        <w:fldChar w:fldCharType="separate"/>
+      </w:r>
+      <w:r>
+        <w:rPr>
+          <w:noProof/>
+        </w:rPr>
+        <w:t>11</w:t>
+      </w:r>
+      <w:r>
+        <w:rPr>
+          <w:noProof/>
+        </w:rPr>
+        <w:fldChar w:fldCharType="end"/>
+      </w:r>
+      <w:bookmarkEnd w:id="24"/>
       <w:r>
         <w:t xml:space="preserve"> Timeline of Bangwe arrivals at Mzedi dump and emptying events of select skips</w:t>
       </w:r>
@@ -8589,19 +8779,32 @@
         <w:pStyle w:val="Caption"/>
         <w:jc w:val="center"/>
       </w:pPr>
-      <w:bookmarkStart w:id="26" w:name="_Ref117182656"/>
+      <w:bookmarkStart w:id="25" w:name="_Ref117182656"/>
       <w:r>
         <w:t xml:space="preserve">Figure </w:t>
       </w:r>
-      <w:fldSimple w:instr=" SEQ Figure \* ARABIC ">
-        <w:r>
-          <w:rPr>
-            <w:noProof/>
-          </w:rPr>
-          <w:t>12</w:t>
-        </w:r>
-      </w:fldSimple>
-      <w:bookmarkEnd w:id="26"/>
+      <w:r>
+        <w:fldChar w:fldCharType="begin"/>
+      </w:r>
+      <w:r>
+        <w:instrText xml:space="preserve"> SEQ Figure \* ARABIC </w:instrText>
+      </w:r>
+      <w:r>
+        <w:fldChar w:fldCharType="separate"/>
+      </w:r>
+      <w:r>
+        <w:rPr>
+          <w:noProof/>
+        </w:rPr>
+        <w:t>12</w:t>
+      </w:r>
+      <w:r>
+        <w:rPr>
+          <w:noProof/>
+        </w:rPr>
+        <w:fldChar w:fldCharType="end"/>
+      </w:r>
+      <w:bookmarkEnd w:id="25"/>
       <w:r>
         <w:t xml:space="preserve"> Proportion of skip emptying events matching arrivals at the dump</w:t>
       </w:r>
@@ -8712,19 +8915,32 @@
         <w:keepNext/>
         <w:jc w:val="center"/>
       </w:pPr>
-      <w:bookmarkStart w:id="27" w:name="_Ref117185555"/>
+      <w:bookmarkStart w:id="26" w:name="_Ref117185555"/>
       <w:r>
         <w:t xml:space="preserve">Table </w:t>
       </w:r>
-      <w:fldSimple w:instr=" SEQ Table \* ARABIC ">
-        <w:r>
-          <w:rPr>
-            <w:noProof/>
-          </w:rPr>
-          <w:t>3</w:t>
-        </w:r>
-      </w:fldSimple>
-      <w:bookmarkEnd w:id="27"/>
+      <w:r>
+        <w:fldChar w:fldCharType="begin"/>
+      </w:r>
+      <w:r>
+        <w:instrText xml:space="preserve"> SEQ Table \* ARABIC </w:instrText>
+      </w:r>
+      <w:r>
+        <w:fldChar w:fldCharType="separate"/>
+      </w:r>
+      <w:r>
+        <w:rPr>
+          <w:noProof/>
+        </w:rPr>
+        <w:t>3</w:t>
+      </w:r>
+      <w:r>
+        <w:rPr>
+          <w:noProof/>
+        </w:rPr>
+        <w:fldChar w:fldCharType="end"/>
+      </w:r>
+      <w:bookmarkEnd w:id="26"/>
       <w:r>
         <w:t xml:space="preserve"> Aggregated results for filling rate and gaps between arrivals</w:t>
       </w:r>
@@ -9010,7 +9226,7 @@
       <w:pPr>
         <w:pStyle w:val="Heading2"/>
       </w:pPr>
-      <w:bookmarkStart w:id="28" w:name="_Toc117270960"/>
+      <w:bookmarkStart w:id="27" w:name="_Toc117270960"/>
       <w:r>
         <w:t>Generating</w:t>
       </w:r>
@@ -9020,7 +9236,7 @@
       <w:r>
         <w:t>filling data</w:t>
       </w:r>
-      <w:bookmarkEnd w:id="28"/>
+      <w:bookmarkEnd w:id="27"/>
     </w:p>
     <w:p>
       <w:r>
@@ -9137,19 +9353,32 @@
         <w:pStyle w:val="Caption"/>
         <w:jc w:val="center"/>
       </w:pPr>
-      <w:bookmarkStart w:id="29" w:name="_Ref117256317"/>
+      <w:bookmarkStart w:id="28" w:name="_Ref117256317"/>
       <w:r>
         <w:t xml:space="preserve">Figure </w:t>
       </w:r>
-      <w:fldSimple w:instr=" SEQ Figure \* ARABIC ">
-        <w:r>
-          <w:rPr>
-            <w:noProof/>
-          </w:rPr>
-          <w:t>13</w:t>
-        </w:r>
-      </w:fldSimple>
-      <w:bookmarkEnd w:id="29"/>
+      <w:r>
+        <w:fldChar w:fldCharType="begin"/>
+      </w:r>
+      <w:r>
+        <w:instrText xml:space="preserve"> SEQ Figure \* ARABIC </w:instrText>
+      </w:r>
+      <w:r>
+        <w:fldChar w:fldCharType="separate"/>
+      </w:r>
+      <w:r>
+        <w:rPr>
+          <w:noProof/>
+        </w:rPr>
+        <w:t>13</w:t>
+      </w:r>
+      <w:r>
+        <w:rPr>
+          <w:noProof/>
+        </w:rPr>
+        <w:fldChar w:fldCharType="end"/>
+      </w:r>
+      <w:bookmarkEnd w:id="28"/>
       <w:r>
         <w:t xml:space="preserve"> Lognormal fit of the filling rates skip level data</w:t>
       </w:r>
@@ -9221,14 +9450,27 @@
       <w:r>
         <w:t xml:space="preserve">Figure </w:t>
       </w:r>
-      <w:fldSimple w:instr=" SEQ Figure \* ARABIC ">
-        <w:r>
-          <w:rPr>
-            <w:noProof/>
-          </w:rPr>
-          <w:t>14</w:t>
-        </w:r>
-      </w:fldSimple>
+      <w:r>
+        <w:fldChar w:fldCharType="begin"/>
+      </w:r>
+      <w:r>
+        <w:instrText xml:space="preserve"> SEQ Figure \* ARABIC </w:instrText>
+      </w:r>
+      <w:r>
+        <w:fldChar w:fldCharType="separate"/>
+      </w:r>
+      <w:r>
+        <w:rPr>
+          <w:noProof/>
+        </w:rPr>
+        <w:t>14</w:t>
+      </w:r>
+      <w:r>
+        <w:rPr>
+          <w:noProof/>
+        </w:rPr>
+        <w:fldChar w:fldCharType="end"/>
+      </w:r>
       <w:r>
         <w:t xml:space="preserve"> Histogram of emptying rates by skip arrivals at Mzedi dump</w:t>
       </w:r>
@@ -9324,29 +9566,29 @@
       <w:pPr>
         <w:pStyle w:val="Heading1"/>
       </w:pPr>
-      <w:bookmarkStart w:id="30" w:name="_Toc117270961"/>
+      <w:bookmarkStart w:id="29" w:name="_Toc117270961"/>
       <w:r>
         <w:t>Optimization model</w:t>
       </w:r>
+      <w:bookmarkEnd w:id="29"/>
+    </w:p>
+    <w:p>
+      <w:r>
+        <w:t xml:space="preserve">The problem is first formulated as a series of features, assumptions, objective and constraints. </w:t>
+      </w:r>
+    </w:p>
+    <w:p>
+      <w:pPr>
+        <w:pStyle w:val="Heading2"/>
+      </w:pPr>
+      <w:bookmarkStart w:id="30" w:name="_Toc117270962"/>
+      <w:r>
+        <w:t>Problem formulatio</w:t>
+      </w:r>
+      <w:r>
+        <w:t>n</w:t>
+      </w:r>
       <w:bookmarkEnd w:id="30"/>
-    </w:p>
-    <w:p>
-      <w:r>
-        <w:t xml:space="preserve">The problem is first formulated as a series of features, assumptions, objective and constraints. </w:t>
-      </w:r>
-    </w:p>
-    <w:p>
-      <w:pPr>
-        <w:pStyle w:val="Heading2"/>
-      </w:pPr>
-      <w:bookmarkStart w:id="31" w:name="_Toc117270962"/>
-      <w:r>
-        <w:t>Problem formulatio</w:t>
-      </w:r>
-      <w:r>
-        <w:t>n</w:t>
-      </w:r>
-      <w:bookmarkEnd w:id="31"/>
     </w:p>
     <w:p>
       <w:pPr>
@@ -9880,18 +10122,26 @@
       <w:pPr>
         <w:pStyle w:val="Heading2"/>
       </w:pPr>
-      <w:bookmarkStart w:id="32" w:name="_Toc117270963"/>
+      <w:bookmarkStart w:id="31" w:name="_Toc117270963"/>
       <w:r>
         <w:t>Current implementation</w:t>
       </w:r>
-      <w:bookmarkEnd w:id="32"/>
+      <w:bookmarkEnd w:id="31"/>
     </w:p>
     <w:p>
       <w:r>
         <w:t>Current</w:t>
       </w:r>
       <w:r>
-        <w:t>ly, the optimization algorithm is implemented in MATLAB, and solved by Gurobi through YALMIP.</w:t>
+        <w:t xml:space="preserve">ly, the optimization algorithm is implemented in MATLAB, and solved by </w:t>
+      </w:r>
+      <w:proofErr w:type="spellStart"/>
+      <w:r>
+        <w:t>Gurobi</w:t>
+      </w:r>
+      <w:proofErr w:type="spellEnd"/>
+      <w:r>
+        <w:t xml:space="preserve"> through YALMIP.</w:t>
       </w:r>
       <w:r>
         <w:t xml:space="preserve"> The points in bold in the previous list have been implemented for now. It is to note that</w:t>
@@ -10123,78 +10373,91 @@
         <w:pStyle w:val="Caption"/>
         <w:jc w:val="center"/>
       </w:pPr>
-      <w:bookmarkStart w:id="33" w:name="_Ref117268367"/>
+      <w:bookmarkStart w:id="32" w:name="_Ref117268367"/>
       <w:r>
         <w:t xml:space="preserve">Figure </w:t>
       </w:r>
-      <w:fldSimple w:instr=" SEQ Figure \* ARABIC ">
-        <w:r>
-          <w:rPr>
-            <w:noProof/>
-          </w:rPr>
-          <w:t>15</w:t>
-        </w:r>
-      </w:fldSimple>
+      <w:r>
+        <w:fldChar w:fldCharType="begin"/>
+      </w:r>
+      <w:r>
+        <w:instrText xml:space="preserve"> SEQ Figure \* ARABIC </w:instrText>
+      </w:r>
+      <w:r>
+        <w:fldChar w:fldCharType="separate"/>
+      </w:r>
+      <w:r>
+        <w:rPr>
+          <w:noProof/>
+        </w:rPr>
+        <w:t>15</w:t>
+      </w:r>
+      <w:r>
+        <w:rPr>
+          <w:noProof/>
+        </w:rPr>
+        <w:fldChar w:fldCharType="end"/>
+      </w:r>
+      <w:bookmarkEnd w:id="32"/>
+      <w:r>
+        <w:t xml:space="preserve"> Schedule diagram (first version, more work will be done on operational planning representation)</w:t>
+      </w:r>
+    </w:p>
+    <w:p>
+      <w:pPr>
+        <w:pStyle w:val="Heading1"/>
+      </w:pPr>
+      <w:bookmarkStart w:id="33" w:name="_Toc117270964"/>
+      <w:r>
+        <w:t>Results</w:t>
+      </w:r>
       <w:bookmarkEnd w:id="33"/>
-      <w:r>
-        <w:t xml:space="preserve"> Schedule diagram (first version, more work will be done on operational planning representation)</w:t>
-      </w:r>
+    </w:p>
+    <w:p>
+      <w:pPr>
+        <w:pStyle w:val="Heading2"/>
+      </w:pPr>
+      <w:bookmarkStart w:id="34" w:name="_Toc117270965"/>
+      <w:r>
+        <w:t>Capital</w:t>
+      </w:r>
+      <w:r>
+        <w:t xml:space="preserve"> expenditure</w:t>
+      </w:r>
+      <w:bookmarkEnd w:id="34"/>
+    </w:p>
+    <w:p>
+      <w:pPr>
+        <w:pStyle w:val="Heading2"/>
+      </w:pPr>
+      <w:bookmarkStart w:id="35" w:name="_Toc117270966"/>
+      <w:r>
+        <w:t>Operational plannin</w:t>
+      </w:r>
+      <w:r>
+        <w:t>g</w:t>
+      </w:r>
+      <w:bookmarkEnd w:id="35"/>
     </w:p>
     <w:p>
       <w:pPr>
         <w:pStyle w:val="Heading1"/>
       </w:pPr>
-      <w:bookmarkStart w:id="34" w:name="_Toc117270964"/>
-      <w:r>
-        <w:t>Results</w:t>
-      </w:r>
-      <w:bookmarkEnd w:id="34"/>
+      <w:bookmarkStart w:id="36" w:name="_Toc117270967"/>
+      <w:r>
+        <w:t>Recommendations for future work</w:t>
+      </w:r>
+      <w:bookmarkEnd w:id="36"/>
     </w:p>
     <w:p>
       <w:pPr>
         <w:pStyle w:val="Heading2"/>
       </w:pPr>
-      <w:bookmarkStart w:id="35" w:name="_Toc117270965"/>
-      <w:r>
-        <w:t>Capital</w:t>
-      </w:r>
-      <w:r>
-        <w:t xml:space="preserve"> expenditure</w:t>
-      </w:r>
-      <w:bookmarkEnd w:id="35"/>
-    </w:p>
-    <w:p>
-      <w:pPr>
-        <w:pStyle w:val="Heading2"/>
-      </w:pPr>
-      <w:bookmarkStart w:id="36" w:name="_Toc117270966"/>
-      <w:r>
-        <w:t>Operational plannin</w:t>
-      </w:r>
-      <w:r>
-        <w:t>g</w:t>
-      </w:r>
-      <w:bookmarkEnd w:id="36"/>
-    </w:p>
-    <w:p>
-      <w:pPr>
-        <w:pStyle w:val="Heading1"/>
-      </w:pPr>
-      <w:bookmarkStart w:id="37" w:name="_Toc117270967"/>
-      <w:r>
-        <w:t>Recommendations for future work</w:t>
+      <w:bookmarkStart w:id="37" w:name="_Toc117270968"/>
+      <w:r>
+        <w:t>Skip-level data</w:t>
       </w:r>
       <w:bookmarkEnd w:id="37"/>
-    </w:p>
-    <w:p>
-      <w:pPr>
-        <w:pStyle w:val="Heading2"/>
-      </w:pPr>
-      <w:bookmarkStart w:id="38" w:name="_Toc117270968"/>
-      <w:r>
-        <w:t>Skip-level data</w:t>
-      </w:r>
-      <w:bookmarkEnd w:id="38"/>
     </w:p>
     <w:p>
       <w:pPr>
@@ -10247,7 +10510,7 @@
       <w:pPr>
         <w:pStyle w:val="Heading2"/>
       </w:pPr>
-      <w:bookmarkStart w:id="39" w:name="_Toc117270969"/>
+      <w:bookmarkStart w:id="38" w:name="_Toc117270969"/>
       <w:r>
         <w:t>Current</w:t>
       </w:r>
@@ -10257,7 +10520,7 @@
       <w:r>
         <w:t>state</w:t>
       </w:r>
-      <w:bookmarkEnd w:id="39"/>
+      <w:bookmarkEnd w:id="38"/>
     </w:p>
     <w:p>
       <w:pPr>
@@ -10329,12 +10592,12 @@
       <w:pPr>
         <w:pStyle w:val="Heading1"/>
       </w:pPr>
-      <w:bookmarkStart w:id="40" w:name="_Toc117270970"/>
+      <w:bookmarkStart w:id="39" w:name="_Toc117270970"/>
       <w:r>
         <w:lastRenderedPageBreak/>
         <w:t>References</w:t>
       </w:r>
-      <w:bookmarkEnd w:id="40"/>
+      <w:bookmarkEnd w:id="39"/>
     </w:p>
     <w:p>
       <w:pPr>
@@ -13485,28 +13748,28 @@
 </file>
 
 <file path=customXml/item1.xml><?xml version="1.0" encoding="utf-8"?>
-<b:Sources xmlns:b="http://schemas.openxmlformats.org/officeDocument/2006/bibliography" xmlns="http://schemas.openxmlformats.org/officeDocument/2006/bibliography" SelectedStyle="\APASixthEditionOfficeOnline.xsl" StyleName="APA" Version="6"/>
-</file>
-
-<file path=customXml/item2.xml><?xml version="1.0" encoding="utf-8"?>
 <go:gDocsCustomXmlDataStorage xmlns:go="http://customooxmlschemas.google.com/" xmlns:r="http://schemas.openxmlformats.org/officeDocument/2006/relationships">
   <go:docsCustomData xmlns:go="http://customooxmlschemas.google.com/" roundtripDataSignature="AMtx7miSiwYUzErQFkGtyYs7/ougEHuv7Q==">AMUW2mWgbS4umy+Qh/RgnJbIgndR5R6jwDKNJFlaTzRMtuHx3dWmtGTGC1GWIvefyF/Cu+ZpqHE5BarTjX8uvFz2xcynGoVGvQ5V0OnytKgUmHeROYTKWYeUEr5IBWz+aQgpXj4C4hGk9EfGae8JVO3w01IZC7oU1UXYnqBeTIcSSfCBG9wd5BSE2OdQ2ucfCBkUbmNTLPu0xAA2iTesYOq71ad/PdLv2/ujVkHoJ1HFFuVsXV7hk41BvTBlhYIr3NJmPacZOq7/nElLpE7rHRMCLYsaKsM9G9pIGi5G9F7NMJ276JHgoPdXDiJK6kMqS4FD16vfcqDlk0GOowqqhHzuBdOt+jdoLI7LfI6ljaxvvtECYR54hl954qRwBT9zfkBezJJLF5OR86i3nO1QZlRvB2ExQkbt8JldYwHE64E2lY14UM+uTXU=</go:docsCustomData>
 </go:gDocsCustomXmlDataStorage>
 </file>
 
-<file path=customXml/itemProps1.xml><?xml version="1.0" encoding="utf-8"?>
-<ds:datastoreItem xmlns:ds="http://schemas.openxmlformats.org/officeDocument/2006/customXml" ds:itemID="{F85E6AF1-CC31-4E2F-A539-947A783D1CBC}">
-  <ds:schemaRefs>
-    <ds:schemaRef ds:uri="http://schemas.openxmlformats.org/officeDocument/2006/bibliography"/>
-  </ds:schemaRefs>
-</ds:datastoreItem>
+<file path=customXml/item2.xml><?xml version="1.0" encoding="utf-8"?>
+<b:Sources xmlns:b="http://schemas.openxmlformats.org/officeDocument/2006/bibliography" xmlns="http://schemas.openxmlformats.org/officeDocument/2006/bibliography" SelectedStyle="\APASixthEditionOfficeOnline.xsl" StyleName="APA" Version="6"/>
 </file>
 
-<file path=customXml/itemProps2.xml><?xml version="1.0" encoding="utf-8"?>
+<file path=customXml/itemProps1.xml><?xml version="1.0" encoding="utf-8"?>
 <ds:datastoreItem xmlns:ds="http://schemas.openxmlformats.org/officeDocument/2006/customXml" ds:itemID="{11111111-1234-1234-1234-123412341234}">
   <ds:schemaRefs>
     <ds:schemaRef ds:uri="http://customooxmlschemas.google.com/"/>
     <ds:schemaRef ds:uri="http://schemas.openxmlformats.org/officeDocument/2006/relationships"/>
   </ds:schemaRefs>
 </ds:datastoreItem>
+</file>
+
+<file path=customXml/itemProps2.xml><?xml version="1.0" encoding="utf-8"?>
+<ds:datastoreItem xmlns:ds="http://schemas.openxmlformats.org/officeDocument/2006/customXml" ds:itemID="{F85E6AF1-CC31-4E2F-A539-947A783D1CBC}">
+  <ds:schemaRefs>
+    <ds:schemaRef ds:uri="http://schemas.openxmlformats.org/officeDocument/2006/bibliography"/>
+  </ds:schemaRefs>
+</ds:datastoreItem>
 </file>
</xml_diff>

<commit_message>
update for adding skip (not finished)
</commit_message>
<xml_diff>
--- a/docs/word_report/word_report.docx
+++ b/docs/word_report/word_report.docx
@@ -317,7 +317,7 @@
           <w:szCs w:val="24"/>
           <w:lang w:val="en-US"/>
         </w:rPr>
-        <w:t>2 November 2022</w:t>
+        <w:t>9 November 2022</w:t>
       </w:r>
       <w:r>
         <w:rPr>
@@ -462,7 +462,7 @@
               <w:noProof/>
               <w:color w:val="auto"/>
               <w:sz w:val="22"/>
-              <w:lang w:val="en-CH"/>
+              <w:lang w:val="en-CH" w:eastAsia="en-CH"/>
             </w:rPr>
           </w:pPr>
           <w:r>
@@ -474,7 +474,7 @@
           <w:r>
             <w:fldChar w:fldCharType="separate"/>
           </w:r>
-          <w:hyperlink w:anchor="_Toc117270951" w:history="1">
+          <w:hyperlink w:anchor="_Toc118884490" w:history="1">
             <w:r>
               <w:rPr>
                 <w:rStyle w:val="Hyperlink"/>
@@ -488,7 +488,7 @@
                 <w:noProof/>
                 <w:color w:val="auto"/>
                 <w:sz w:val="22"/>
-                <w:lang w:val="en-CH"/>
+                <w:lang w:val="en-CH" w:eastAsia="en-CH"/>
               </w:rPr>
               <w:tab/>
             </w:r>
@@ -518,7 +518,7 @@
                 <w:noProof/>
                 <w:webHidden/>
               </w:rPr>
-              <w:instrText xml:space="preserve"> PAGEREF _Toc117270951 \h </w:instrText>
+              <w:instrText xml:space="preserve"> PAGEREF _Toc118884490 \h </w:instrText>
             </w:r>
             <w:r>
               <w:rPr>
@@ -561,10 +561,10 @@
               <w:noProof/>
               <w:color w:val="auto"/>
               <w:sz w:val="22"/>
-              <w:lang w:val="en-CH"/>
+              <w:lang w:val="en-CH" w:eastAsia="en-CH"/>
             </w:rPr>
           </w:pPr>
-          <w:hyperlink w:anchor="_Toc117270952" w:history="1">
+          <w:hyperlink w:anchor="_Toc118884491" w:history="1">
             <w:r>
               <w:rPr>
                 <w:rStyle w:val="Hyperlink"/>
@@ -578,7 +578,7 @@
                 <w:noProof/>
                 <w:color w:val="auto"/>
                 <w:sz w:val="22"/>
-                <w:lang w:val="en-CH"/>
+                <w:lang w:val="en-CH" w:eastAsia="en-CH"/>
               </w:rPr>
               <w:tab/>
             </w:r>
@@ -608,7 +608,7 @@
                 <w:noProof/>
                 <w:webHidden/>
               </w:rPr>
-              <w:instrText xml:space="preserve"> PAGEREF _Toc117270952 \h </w:instrText>
+              <w:instrText xml:space="preserve"> PAGEREF _Toc118884491 \h </w:instrText>
             </w:r>
             <w:r>
               <w:rPr>
@@ -651,10 +651,10 @@
               <w:noProof/>
               <w:color w:val="auto"/>
               <w:sz w:val="22"/>
-              <w:lang w:val="en-CH"/>
+              <w:lang w:val="en-CH" w:eastAsia="en-CH"/>
             </w:rPr>
           </w:pPr>
-          <w:hyperlink w:anchor="_Toc117270953" w:history="1">
+          <w:hyperlink w:anchor="_Toc118884492" w:history="1">
             <w:r>
               <w:rPr>
                 <w:rStyle w:val="Hyperlink"/>
@@ -668,7 +668,7 @@
                 <w:noProof/>
                 <w:color w:val="auto"/>
                 <w:sz w:val="22"/>
-                <w:lang w:val="en-CH"/>
+                <w:lang w:val="en-CH" w:eastAsia="en-CH"/>
               </w:rPr>
               <w:tab/>
             </w:r>
@@ -698,7 +698,7 @@
                 <w:noProof/>
                 <w:webHidden/>
               </w:rPr>
-              <w:instrText xml:space="preserve"> PAGEREF _Toc117270953 \h </w:instrText>
+              <w:instrText xml:space="preserve"> PAGEREF _Toc118884492 \h </w:instrText>
             </w:r>
             <w:r>
               <w:rPr>
@@ -741,10 +741,10 @@
               <w:noProof/>
               <w:color w:val="auto"/>
               <w:sz w:val="22"/>
-              <w:lang w:val="en-CH"/>
+              <w:lang w:val="en-CH" w:eastAsia="en-CH"/>
             </w:rPr>
           </w:pPr>
-          <w:hyperlink w:anchor="_Toc117270954" w:history="1">
+          <w:hyperlink w:anchor="_Toc118884493" w:history="1">
             <w:r>
               <w:rPr>
                 <w:rStyle w:val="Hyperlink"/>
@@ -758,7 +758,7 @@
                 <w:noProof/>
                 <w:color w:val="auto"/>
                 <w:sz w:val="22"/>
-                <w:lang w:val="en-CH"/>
+                <w:lang w:val="en-CH" w:eastAsia="en-CH"/>
               </w:rPr>
               <w:tab/>
             </w:r>
@@ -788,7 +788,7 @@
                 <w:noProof/>
                 <w:webHidden/>
               </w:rPr>
-              <w:instrText xml:space="preserve"> PAGEREF _Toc117270954 \h </w:instrText>
+              <w:instrText xml:space="preserve"> PAGEREF _Toc118884493 \h </w:instrText>
             </w:r>
             <w:r>
               <w:rPr>
@@ -831,10 +831,10 @@
               <w:noProof/>
               <w:color w:val="auto"/>
               <w:sz w:val="22"/>
-              <w:lang w:val="en-CH"/>
+              <w:lang w:val="en-CH" w:eastAsia="en-CH"/>
             </w:rPr>
           </w:pPr>
-          <w:hyperlink w:anchor="_Toc117270955" w:history="1">
+          <w:hyperlink w:anchor="_Toc118884494" w:history="1">
             <w:r>
               <w:rPr>
                 <w:rStyle w:val="Hyperlink"/>
@@ -848,7 +848,7 @@
                 <w:noProof/>
                 <w:color w:val="auto"/>
                 <w:sz w:val="22"/>
-                <w:lang w:val="en-CH"/>
+                <w:lang w:val="en-CH" w:eastAsia="en-CH"/>
               </w:rPr>
               <w:tab/>
             </w:r>
@@ -878,7 +878,7 @@
                 <w:noProof/>
                 <w:webHidden/>
               </w:rPr>
-              <w:instrText xml:space="preserve"> PAGEREF _Toc117270955 \h </w:instrText>
+              <w:instrText xml:space="preserve"> PAGEREF _Toc118884494 \h </w:instrText>
             </w:r>
             <w:r>
               <w:rPr>
@@ -921,10 +921,10 @@
               <w:noProof/>
               <w:color w:val="auto"/>
               <w:sz w:val="22"/>
-              <w:lang w:val="en-CH"/>
+              <w:lang w:val="en-CH" w:eastAsia="en-CH"/>
             </w:rPr>
           </w:pPr>
-          <w:hyperlink w:anchor="_Toc117270956" w:history="1">
+          <w:hyperlink w:anchor="_Toc118884495" w:history="1">
             <w:r>
               <w:rPr>
                 <w:rStyle w:val="Hyperlink"/>
@@ -938,7 +938,7 @@
                 <w:noProof/>
                 <w:color w:val="auto"/>
                 <w:sz w:val="22"/>
-                <w:lang w:val="en-CH"/>
+                <w:lang w:val="en-CH" w:eastAsia="en-CH"/>
               </w:rPr>
               <w:tab/>
             </w:r>
@@ -947,6 +947,96 @@
                 <w:rStyle w:val="Hyperlink"/>
                 <w:noProof/>
               </w:rPr>
+              <w:t>Data</w:t>
+            </w:r>
+            <w:r>
+              <w:rPr>
+                <w:noProof/>
+                <w:webHidden/>
+              </w:rPr>
+              <w:tab/>
+            </w:r>
+            <w:r>
+              <w:rPr>
+                <w:noProof/>
+                <w:webHidden/>
+              </w:rPr>
+              <w:fldChar w:fldCharType="begin"/>
+            </w:r>
+            <w:r>
+              <w:rPr>
+                <w:noProof/>
+                <w:webHidden/>
+              </w:rPr>
+              <w:instrText xml:space="preserve"> PAGEREF _Toc118884495 \h </w:instrText>
+            </w:r>
+            <w:r>
+              <w:rPr>
+                <w:noProof/>
+                <w:webHidden/>
+              </w:rPr>
+            </w:r>
+            <w:r>
+              <w:rPr>
+                <w:noProof/>
+                <w:webHidden/>
+              </w:rPr>
+              <w:fldChar w:fldCharType="separate"/>
+            </w:r>
+            <w:r>
+              <w:rPr>
+                <w:noProof/>
+                <w:webHidden/>
+              </w:rPr>
+              <w:t>5</w:t>
+            </w:r>
+            <w:r>
+              <w:rPr>
+                <w:noProof/>
+                <w:webHidden/>
+              </w:rPr>
+              <w:fldChar w:fldCharType="end"/>
+            </w:r>
+          </w:hyperlink>
+        </w:p>
+        <w:p>
+          <w:pPr>
+            <w:pStyle w:val="TOC3"/>
+            <w:tabs>
+              <w:tab w:val="left" w:pos="1320"/>
+              <w:tab w:val="right" w:leader="dot" w:pos="9016"/>
+            </w:tabs>
+            <w:rPr>
+              <w:rFonts w:asciiTheme="minorHAnsi" w:hAnsiTheme="minorHAnsi" w:cstheme="minorBidi"/>
+              <w:noProof/>
+              <w:color w:val="auto"/>
+              <w:sz w:val="22"/>
+              <w:lang w:val="en-CH" w:eastAsia="en-CH"/>
+            </w:rPr>
+          </w:pPr>
+          <w:hyperlink w:anchor="_Toc118884496" w:history="1">
+            <w:r>
+              <w:rPr>
+                <w:rStyle w:val="Hyperlink"/>
+                <w:noProof/>
+              </w:rPr>
+              <w:t>2.1.1</w:t>
+            </w:r>
+            <w:r>
+              <w:rPr>
+                <w:rFonts w:asciiTheme="minorHAnsi" w:hAnsiTheme="minorHAnsi" w:cstheme="minorBidi"/>
+                <w:noProof/>
+                <w:color w:val="auto"/>
+                <w:sz w:val="22"/>
+                <w:lang w:val="en-CH" w:eastAsia="en-CH"/>
+              </w:rPr>
+              <w:tab/>
+            </w:r>
+            <w:r>
+              <w:rPr>
+                <w:rStyle w:val="Hyperlink"/>
+                <w:noProof/>
+              </w:rPr>
               <w:t>Set of skip locations</w:t>
             </w:r>
             <w:r>
@@ -968,7 +1058,7 @@
                 <w:noProof/>
                 <w:webHidden/>
               </w:rPr>
-              <w:instrText xml:space="preserve"> PAGEREF _Toc117270956 \h </w:instrText>
+              <w:instrText xml:space="preserve"> PAGEREF _Toc118884496 \h </w:instrText>
             </w:r>
             <w:r>
               <w:rPr>
@@ -989,6 +1079,96 @@
                 <w:webHidden/>
               </w:rPr>
               <w:t>5</w:t>
+            </w:r>
+            <w:r>
+              <w:rPr>
+                <w:noProof/>
+                <w:webHidden/>
+              </w:rPr>
+              <w:fldChar w:fldCharType="end"/>
+            </w:r>
+          </w:hyperlink>
+        </w:p>
+        <w:p>
+          <w:pPr>
+            <w:pStyle w:val="TOC3"/>
+            <w:tabs>
+              <w:tab w:val="left" w:pos="1320"/>
+              <w:tab w:val="right" w:leader="dot" w:pos="9016"/>
+            </w:tabs>
+            <w:rPr>
+              <w:rFonts w:asciiTheme="minorHAnsi" w:hAnsiTheme="minorHAnsi" w:cstheme="minorBidi"/>
+              <w:noProof/>
+              <w:color w:val="auto"/>
+              <w:sz w:val="22"/>
+              <w:lang w:val="en-CH" w:eastAsia="en-CH"/>
+            </w:rPr>
+          </w:pPr>
+          <w:hyperlink w:anchor="_Toc118884497" w:history="1">
+            <w:r>
+              <w:rPr>
+                <w:rStyle w:val="Hyperlink"/>
+                <w:noProof/>
+              </w:rPr>
+              <w:t>2.1.2</w:t>
+            </w:r>
+            <w:r>
+              <w:rPr>
+                <w:rFonts w:asciiTheme="minorHAnsi" w:hAnsiTheme="minorHAnsi" w:cstheme="minorBidi"/>
+                <w:noProof/>
+                <w:color w:val="auto"/>
+                <w:sz w:val="22"/>
+                <w:lang w:val="en-CH" w:eastAsia="en-CH"/>
+              </w:rPr>
+              <w:tab/>
+            </w:r>
+            <w:r>
+              <w:rPr>
+                <w:rStyle w:val="Hyperlink"/>
+                <w:noProof/>
+              </w:rPr>
+              <w:t>Skips filling data</w:t>
+            </w:r>
+            <w:r>
+              <w:rPr>
+                <w:noProof/>
+                <w:webHidden/>
+              </w:rPr>
+              <w:tab/>
+            </w:r>
+            <w:r>
+              <w:rPr>
+                <w:noProof/>
+                <w:webHidden/>
+              </w:rPr>
+              <w:fldChar w:fldCharType="begin"/>
+            </w:r>
+            <w:r>
+              <w:rPr>
+                <w:noProof/>
+                <w:webHidden/>
+              </w:rPr>
+              <w:instrText xml:space="preserve"> PAGEREF _Toc118884497 \h </w:instrText>
+            </w:r>
+            <w:r>
+              <w:rPr>
+                <w:noProof/>
+                <w:webHidden/>
+              </w:rPr>
+            </w:r>
+            <w:r>
+              <w:rPr>
+                <w:noProof/>
+                <w:webHidden/>
+              </w:rPr>
+              <w:fldChar w:fldCharType="separate"/>
+            </w:r>
+            <w:r>
+              <w:rPr>
+                <w:noProof/>
+                <w:webHidden/>
+              </w:rPr>
+              <w:t>6</w:t>
             </w:r>
             <w:r>
               <w:rPr>
@@ -1011,10 +1191,10 @@
               <w:noProof/>
               <w:color w:val="auto"/>
               <w:sz w:val="22"/>
-              <w:lang w:val="en-CH"/>
+              <w:lang w:val="en-CH" w:eastAsia="en-CH"/>
             </w:rPr>
           </w:pPr>
-          <w:hyperlink w:anchor="_Toc117270957" w:history="1">
+          <w:hyperlink w:anchor="_Toc118884498" w:history="1">
             <w:r>
               <w:rPr>
                 <w:rStyle w:val="Hyperlink"/>
@@ -1028,7 +1208,7 @@
                 <w:noProof/>
                 <w:color w:val="auto"/>
                 <w:sz w:val="22"/>
-                <w:lang w:val="en-CH"/>
+                <w:lang w:val="en-CH" w:eastAsia="en-CH"/>
               </w:rPr>
               <w:tab/>
             </w:r>
@@ -1037,7 +1217,7 @@
                 <w:rStyle w:val="Hyperlink"/>
                 <w:noProof/>
               </w:rPr>
-              <w:t>Skips filling data</w:t>
+              <w:t>Methods</w:t>
             </w:r>
             <w:r>
               <w:rPr>
@@ -1058,7 +1238,7 @@
                 <w:noProof/>
                 <w:webHidden/>
               </w:rPr>
-              <w:instrText xml:space="preserve"> PAGEREF _Toc117270957 \h </w:instrText>
+              <w:instrText xml:space="preserve"> PAGEREF _Toc118884498 \h </w:instrText>
             </w:r>
             <w:r>
               <w:rPr>
@@ -1078,7 +1258,97 @@
                 <w:noProof/>
                 <w:webHidden/>
               </w:rPr>
-              <w:t>6</w:t>
+              <w:t>9</w:t>
+            </w:r>
+            <w:r>
+              <w:rPr>
+                <w:noProof/>
+                <w:webHidden/>
+              </w:rPr>
+              <w:fldChar w:fldCharType="end"/>
+            </w:r>
+          </w:hyperlink>
+        </w:p>
+        <w:p>
+          <w:pPr>
+            <w:pStyle w:val="TOC3"/>
+            <w:tabs>
+              <w:tab w:val="left" w:pos="1320"/>
+              <w:tab w:val="right" w:leader="dot" w:pos="9016"/>
+            </w:tabs>
+            <w:rPr>
+              <w:rFonts w:asciiTheme="minorHAnsi" w:hAnsiTheme="minorHAnsi" w:cstheme="minorBidi"/>
+              <w:noProof/>
+              <w:color w:val="auto"/>
+              <w:sz w:val="22"/>
+              <w:lang w:val="en-CH" w:eastAsia="en-CH"/>
+            </w:rPr>
+          </w:pPr>
+          <w:hyperlink w:anchor="_Toc118884499" w:history="1">
+            <w:r>
+              <w:rPr>
+                <w:rStyle w:val="Hyperlink"/>
+                <w:noProof/>
+              </w:rPr>
+              <w:t>2.2.1</w:t>
+            </w:r>
+            <w:r>
+              <w:rPr>
+                <w:rFonts w:asciiTheme="minorHAnsi" w:hAnsiTheme="minorHAnsi" w:cstheme="minorBidi"/>
+                <w:noProof/>
+                <w:color w:val="auto"/>
+                <w:sz w:val="22"/>
+                <w:lang w:val="en-CH" w:eastAsia="en-CH"/>
+              </w:rPr>
+              <w:tab/>
+            </w:r>
+            <w:r>
+              <w:rPr>
+                <w:rStyle w:val="Hyperlink"/>
+                <w:noProof/>
+              </w:rPr>
+              <w:t>Dump arrivals logs</w:t>
+            </w:r>
+            <w:r>
+              <w:rPr>
+                <w:noProof/>
+                <w:webHidden/>
+              </w:rPr>
+              <w:tab/>
+            </w:r>
+            <w:r>
+              <w:rPr>
+                <w:noProof/>
+                <w:webHidden/>
+              </w:rPr>
+              <w:fldChar w:fldCharType="begin"/>
+            </w:r>
+            <w:r>
+              <w:rPr>
+                <w:noProof/>
+                <w:webHidden/>
+              </w:rPr>
+              <w:instrText xml:space="preserve"> PAGEREF _Toc118884499 \h </w:instrText>
+            </w:r>
+            <w:r>
+              <w:rPr>
+                <w:noProof/>
+                <w:webHidden/>
+              </w:rPr>
+            </w:r>
+            <w:r>
+              <w:rPr>
+                <w:noProof/>
+                <w:webHidden/>
+              </w:rPr>
+              <w:fldChar w:fldCharType="separate"/>
+            </w:r>
+            <w:r>
+              <w:rPr>
+                <w:noProof/>
+                <w:webHidden/>
+              </w:rPr>
+              <w:t>14</w:t>
             </w:r>
             <w:r>
               <w:rPr>
@@ -1101,10 +1371,10 @@
               <w:noProof/>
               <w:color w:val="auto"/>
               <w:sz w:val="22"/>
-              <w:lang w:val="en-CH"/>
+              <w:lang w:val="en-CH" w:eastAsia="en-CH"/>
             </w:rPr>
           </w:pPr>
-          <w:hyperlink w:anchor="_Toc117270958" w:history="1">
+          <w:hyperlink w:anchor="_Toc118884500" w:history="1">
             <w:r>
               <w:rPr>
                 <w:rStyle w:val="Hyperlink"/>
@@ -1118,7 +1388,7 @@
                 <w:noProof/>
                 <w:color w:val="auto"/>
                 <w:sz w:val="22"/>
-                <w:lang w:val="en-CH"/>
+                <w:lang w:val="en-CH" w:eastAsia="en-CH"/>
               </w:rPr>
               <w:tab/>
             </w:r>
@@ -1127,7 +1397,7 @@
                 <w:rStyle w:val="Hyperlink"/>
                 <w:noProof/>
               </w:rPr>
-              <w:t>Dump arrivals logs</w:t>
+              <w:t>Results</w:t>
             </w:r>
             <w:r>
               <w:rPr>
@@ -1148,7 +1418,7 @@
                 <w:noProof/>
                 <w:webHidden/>
               </w:rPr>
-              <w:instrText xml:space="preserve"> PAGEREF _Toc117270958 \h </w:instrText>
+              <w:instrText xml:space="preserve"> PAGEREF _Toc118884500 \h </w:instrText>
             </w:r>
             <w:r>
               <w:rPr>
@@ -1168,7 +1438,97 @@
                 <w:noProof/>
                 <w:webHidden/>
               </w:rPr>
-              <w:t>13</w:t>
+              <w:t>16</w:t>
+            </w:r>
+            <w:r>
+              <w:rPr>
+                <w:noProof/>
+                <w:webHidden/>
+              </w:rPr>
+              <w:fldChar w:fldCharType="end"/>
+            </w:r>
+          </w:hyperlink>
+        </w:p>
+        <w:p>
+          <w:pPr>
+            <w:pStyle w:val="TOC1"/>
+            <w:tabs>
+              <w:tab w:val="left" w:pos="440"/>
+              <w:tab w:val="right" w:leader="dot" w:pos="9016"/>
+            </w:tabs>
+            <w:rPr>
+              <w:rFonts w:asciiTheme="minorHAnsi" w:hAnsiTheme="minorHAnsi" w:cstheme="minorBidi"/>
+              <w:noProof/>
+              <w:color w:val="auto"/>
+              <w:sz w:val="22"/>
+              <w:lang w:val="en-CH" w:eastAsia="en-CH"/>
+            </w:rPr>
+          </w:pPr>
+          <w:hyperlink w:anchor="_Toc118884501" w:history="1">
+            <w:r>
+              <w:rPr>
+                <w:rStyle w:val="Hyperlink"/>
+                <w:noProof/>
+              </w:rPr>
+              <w:t>3</w:t>
+            </w:r>
+            <w:r>
+              <w:rPr>
+                <w:rFonts w:asciiTheme="minorHAnsi" w:hAnsiTheme="minorHAnsi" w:cstheme="minorBidi"/>
+                <w:noProof/>
+                <w:color w:val="auto"/>
+                <w:sz w:val="22"/>
+                <w:lang w:val="en-CH" w:eastAsia="en-CH"/>
+              </w:rPr>
+              <w:tab/>
+            </w:r>
+            <w:r>
+              <w:rPr>
+                <w:rStyle w:val="Hyperlink"/>
+                <w:noProof/>
+              </w:rPr>
+              <w:t>Optimization model</w:t>
+            </w:r>
+            <w:r>
+              <w:rPr>
+                <w:noProof/>
+                <w:webHidden/>
+              </w:rPr>
+              <w:tab/>
+            </w:r>
+            <w:r>
+              <w:rPr>
+                <w:noProof/>
+                <w:webHidden/>
+              </w:rPr>
+              <w:fldChar w:fldCharType="begin"/>
+            </w:r>
+            <w:r>
+              <w:rPr>
+                <w:noProof/>
+                <w:webHidden/>
+              </w:rPr>
+              <w:instrText xml:space="preserve"> PAGEREF _Toc118884501 \h </w:instrText>
+            </w:r>
+            <w:r>
+              <w:rPr>
+                <w:noProof/>
+                <w:webHidden/>
+              </w:rPr>
+            </w:r>
+            <w:r>
+              <w:rPr>
+                <w:noProof/>
+                <w:webHidden/>
+              </w:rPr>
+              <w:fldChar w:fldCharType="separate"/>
+            </w:r>
+            <w:r>
+              <w:rPr>
+                <w:noProof/>
+                <w:webHidden/>
+              </w:rPr>
+              <w:t>20</w:t>
             </w:r>
             <w:r>
               <w:rPr>
@@ -1191,16 +1551,16 @@
               <w:noProof/>
               <w:color w:val="auto"/>
               <w:sz w:val="22"/>
-              <w:lang w:val="en-CH"/>
+              <w:lang w:val="en-CH" w:eastAsia="en-CH"/>
             </w:rPr>
           </w:pPr>
-          <w:hyperlink w:anchor="_Toc117270959" w:history="1">
+          <w:hyperlink w:anchor="_Toc118884502" w:history="1">
             <w:r>
               <w:rPr>
                 <w:rStyle w:val="Hyperlink"/>
                 <w:noProof/>
               </w:rPr>
-              <w:t>2.4</w:t>
+              <w:t>3.1</w:t>
             </w:r>
             <w:r>
               <w:rPr>
@@ -1208,7 +1568,7 @@
                 <w:noProof/>
                 <w:color w:val="auto"/>
                 <w:sz w:val="22"/>
-                <w:lang w:val="en-CH"/>
+                <w:lang w:val="en-CH" w:eastAsia="en-CH"/>
               </w:rPr>
               <w:tab/>
             </w:r>
@@ -1217,7 +1577,7 @@
                 <w:rStyle w:val="Hyperlink"/>
                 <w:noProof/>
               </w:rPr>
-              <w:t>Relationship between the datasets</w:t>
+              <w:t>Methods</w:t>
             </w:r>
             <w:r>
               <w:rPr>
@@ -1238,7 +1598,7 @@
                 <w:noProof/>
                 <w:webHidden/>
               </w:rPr>
-              <w:instrText xml:space="preserve"> PAGEREF _Toc117270959 \h </w:instrText>
+              <w:instrText xml:space="preserve"> PAGEREF _Toc118884502 \h </w:instrText>
             </w:r>
             <w:r>
               <w:rPr>
@@ -1258,7 +1618,7 @@
                 <w:noProof/>
                 <w:webHidden/>
               </w:rPr>
-              <w:t>15</w:t>
+              <w:t>20</w:t>
             </w:r>
             <w:r>
               <w:rPr>
@@ -1281,16 +1641,16 @@
               <w:noProof/>
               <w:color w:val="auto"/>
               <w:sz w:val="22"/>
-              <w:lang w:val="en-CH"/>
+              <w:lang w:val="en-CH" w:eastAsia="en-CH"/>
             </w:rPr>
           </w:pPr>
-          <w:hyperlink w:anchor="_Toc117270960" w:history="1">
+          <w:hyperlink w:anchor="_Toc118884503" w:history="1">
             <w:r>
               <w:rPr>
                 <w:rStyle w:val="Hyperlink"/>
                 <w:noProof/>
               </w:rPr>
-              <w:t>2.5</w:t>
+              <w:t>3.2</w:t>
             </w:r>
             <w:r>
               <w:rPr>
@@ -1298,7 +1658,7 @@
                 <w:noProof/>
                 <w:color w:val="auto"/>
                 <w:sz w:val="22"/>
-                <w:lang w:val="en-CH"/>
+                <w:lang w:val="en-CH" w:eastAsia="en-CH"/>
               </w:rPr>
               <w:tab/>
             </w:r>
@@ -1307,7 +1667,7 @@
                 <w:rStyle w:val="Hyperlink"/>
                 <w:noProof/>
               </w:rPr>
-              <w:t>Generating artificial filling data</w:t>
+              <w:t>Results</w:t>
             </w:r>
             <w:r>
               <w:rPr>
@@ -1328,7 +1688,7 @@
                 <w:noProof/>
                 <w:webHidden/>
               </w:rPr>
-              <w:instrText xml:space="preserve"> PAGEREF _Toc117270960 \h </w:instrText>
+              <w:instrText xml:space="preserve"> PAGEREF _Toc118884503 \h </w:instrText>
             </w:r>
             <w:r>
               <w:rPr>
@@ -1348,7 +1708,7 @@
                 <w:noProof/>
                 <w:webHidden/>
               </w:rPr>
-              <w:t>17</w:t>
+              <w:t>22</w:t>
             </w:r>
             <w:r>
               <w:rPr>
@@ -1371,16 +1731,16 @@
               <w:noProof/>
               <w:color w:val="auto"/>
               <w:sz w:val="22"/>
-              <w:lang w:val="en-CH"/>
+              <w:lang w:val="en-CH" w:eastAsia="en-CH"/>
             </w:rPr>
           </w:pPr>
-          <w:hyperlink w:anchor="_Toc117270961" w:history="1">
+          <w:hyperlink w:anchor="_Toc118884504" w:history="1">
             <w:r>
               <w:rPr>
                 <w:rStyle w:val="Hyperlink"/>
                 <w:noProof/>
               </w:rPr>
-              <w:t>3</w:t>
+              <w:t>4</w:t>
             </w:r>
             <w:r>
               <w:rPr>
@@ -1388,7 +1748,7 @@
                 <w:noProof/>
                 <w:color w:val="auto"/>
                 <w:sz w:val="22"/>
-                <w:lang w:val="en-CH"/>
+                <w:lang w:val="en-CH" w:eastAsia="en-CH"/>
               </w:rPr>
               <w:tab/>
             </w:r>
@@ -1397,7 +1757,7 @@
                 <w:rStyle w:val="Hyperlink"/>
                 <w:noProof/>
               </w:rPr>
-              <w:t>Optimization model</w:t>
+              <w:t>Conclusions</w:t>
             </w:r>
             <w:r>
               <w:rPr>
@@ -1418,7 +1778,7 @@
                 <w:noProof/>
                 <w:webHidden/>
               </w:rPr>
-              <w:instrText xml:space="preserve"> PAGEREF _Toc117270961 \h </w:instrText>
+              <w:instrText xml:space="preserve"> PAGEREF _Toc118884504 \h </w:instrText>
             </w:r>
             <w:r>
               <w:rPr>
@@ -1438,7 +1798,7 @@
                 <w:noProof/>
                 <w:webHidden/>
               </w:rPr>
-              <w:t>19</w:t>
+              <w:t>22</w:t>
             </w:r>
             <w:r>
               <w:rPr>
@@ -1461,16 +1821,16 @@
               <w:noProof/>
               <w:color w:val="auto"/>
               <w:sz w:val="22"/>
-              <w:lang w:val="en-CH"/>
+              <w:lang w:val="en-CH" w:eastAsia="en-CH"/>
             </w:rPr>
           </w:pPr>
-          <w:hyperlink w:anchor="_Toc117270962" w:history="1">
+          <w:hyperlink w:anchor="_Toc118884505" w:history="1">
             <w:r>
               <w:rPr>
                 <w:rStyle w:val="Hyperlink"/>
                 <w:noProof/>
               </w:rPr>
-              <w:t>3.1</w:t>
+              <w:t>4.1</w:t>
             </w:r>
             <w:r>
               <w:rPr>
@@ -1478,7 +1838,7 @@
                 <w:noProof/>
                 <w:color w:val="auto"/>
                 <w:sz w:val="22"/>
-                <w:lang w:val="en-CH"/>
+                <w:lang w:val="en-CH" w:eastAsia="en-CH"/>
               </w:rPr>
               <w:tab/>
             </w:r>
@@ -1487,7 +1847,7 @@
                 <w:rStyle w:val="Hyperlink"/>
                 <w:noProof/>
               </w:rPr>
-              <w:t>Problem formulation</w:t>
+              <w:t>Capital expenditure</w:t>
             </w:r>
             <w:r>
               <w:rPr>
@@ -1508,7 +1868,7 @@
                 <w:noProof/>
                 <w:webHidden/>
               </w:rPr>
-              <w:instrText xml:space="preserve"> PAGEREF _Toc117270962 \h </w:instrText>
+              <w:instrText xml:space="preserve"> PAGEREF _Toc118884505 \h </w:instrText>
             </w:r>
             <w:r>
               <w:rPr>
@@ -1528,7 +1888,7 @@
                 <w:noProof/>
                 <w:webHidden/>
               </w:rPr>
-              <w:t>19</w:t>
+              <w:t>22</w:t>
             </w:r>
             <w:r>
               <w:rPr>
@@ -1551,16 +1911,16 @@
               <w:noProof/>
               <w:color w:val="auto"/>
               <w:sz w:val="22"/>
-              <w:lang w:val="en-CH"/>
+              <w:lang w:val="en-CH" w:eastAsia="en-CH"/>
             </w:rPr>
           </w:pPr>
-          <w:hyperlink w:anchor="_Toc117270963" w:history="1">
+          <w:hyperlink w:anchor="_Toc118884506" w:history="1">
             <w:r>
               <w:rPr>
                 <w:rStyle w:val="Hyperlink"/>
                 <w:noProof/>
               </w:rPr>
-              <w:t>3.2</w:t>
+              <w:t>4.2</w:t>
             </w:r>
             <w:r>
               <w:rPr>
@@ -1568,7 +1928,7 @@
                 <w:noProof/>
                 <w:color w:val="auto"/>
                 <w:sz w:val="22"/>
-                <w:lang w:val="en-CH"/>
+                <w:lang w:val="en-CH" w:eastAsia="en-CH"/>
               </w:rPr>
               <w:tab/>
             </w:r>
@@ -1577,7 +1937,7 @@
                 <w:rStyle w:val="Hyperlink"/>
                 <w:noProof/>
               </w:rPr>
-              <w:t>Current implementation</w:t>
+              <w:t>Operational planning</w:t>
             </w:r>
             <w:r>
               <w:rPr>
@@ -1598,7 +1958,7 @@
                 <w:noProof/>
                 <w:webHidden/>
               </w:rPr>
-              <w:instrText xml:space="preserve"> PAGEREF _Toc117270963 \h </w:instrText>
+              <w:instrText xml:space="preserve"> PAGEREF _Toc118884506 \h </w:instrText>
             </w:r>
             <w:r>
               <w:rPr>
@@ -1618,7 +1978,7 @@
                 <w:noProof/>
                 <w:webHidden/>
               </w:rPr>
-              <w:t>20</w:t>
+              <w:t>22</w:t>
             </w:r>
             <w:r>
               <w:rPr>
@@ -1641,16 +2001,16 @@
               <w:noProof/>
               <w:color w:val="auto"/>
               <w:sz w:val="22"/>
-              <w:lang w:val="en-CH"/>
+              <w:lang w:val="en-CH" w:eastAsia="en-CH"/>
             </w:rPr>
           </w:pPr>
-          <w:hyperlink w:anchor="_Toc117270964" w:history="1">
+          <w:hyperlink w:anchor="_Toc118884507" w:history="1">
             <w:r>
               <w:rPr>
                 <w:rStyle w:val="Hyperlink"/>
                 <w:noProof/>
               </w:rPr>
-              <w:t>4</w:t>
+              <w:t>5</w:t>
             </w:r>
             <w:r>
               <w:rPr>
@@ -1658,7 +2018,7 @@
                 <w:noProof/>
                 <w:color w:val="auto"/>
                 <w:sz w:val="22"/>
-                <w:lang w:val="en-CH"/>
+                <w:lang w:val="en-CH" w:eastAsia="en-CH"/>
               </w:rPr>
               <w:tab/>
             </w:r>
@@ -1667,7 +2027,7 @@
                 <w:rStyle w:val="Hyperlink"/>
                 <w:noProof/>
               </w:rPr>
-              <w:t>Results</w:t>
+              <w:t>Recommendations for future work</w:t>
             </w:r>
             <w:r>
               <w:rPr>
@@ -1688,7 +2048,7 @@
                 <w:noProof/>
                 <w:webHidden/>
               </w:rPr>
-              <w:instrText xml:space="preserve"> PAGEREF _Toc117270964 \h </w:instrText>
+              <w:instrText xml:space="preserve"> PAGEREF _Toc118884507 \h </w:instrText>
             </w:r>
             <w:r>
               <w:rPr>
@@ -1708,7 +2068,7 @@
                 <w:noProof/>
                 <w:webHidden/>
               </w:rPr>
-              <w:t>21</w:t>
+              <w:t>22</w:t>
             </w:r>
             <w:r>
               <w:rPr>
@@ -1731,16 +2091,16 @@
               <w:noProof/>
               <w:color w:val="auto"/>
               <w:sz w:val="22"/>
-              <w:lang w:val="en-CH"/>
+              <w:lang w:val="en-CH" w:eastAsia="en-CH"/>
             </w:rPr>
           </w:pPr>
-          <w:hyperlink w:anchor="_Toc117270965" w:history="1">
+          <w:hyperlink w:anchor="_Toc118884508" w:history="1">
             <w:r>
               <w:rPr>
                 <w:rStyle w:val="Hyperlink"/>
                 <w:noProof/>
               </w:rPr>
-              <w:t>4.1</w:t>
+              <w:t>5.1</w:t>
             </w:r>
             <w:r>
               <w:rPr>
@@ -1748,7 +2108,7 @@
                 <w:noProof/>
                 <w:color w:val="auto"/>
                 <w:sz w:val="22"/>
-                <w:lang w:val="en-CH"/>
+                <w:lang w:val="en-CH" w:eastAsia="en-CH"/>
               </w:rPr>
               <w:tab/>
             </w:r>
@@ -1757,7 +2117,7 @@
                 <w:rStyle w:val="Hyperlink"/>
                 <w:noProof/>
               </w:rPr>
-              <w:t>Capital expenditure</w:t>
+              <w:t>Skip-level data</w:t>
             </w:r>
             <w:r>
               <w:rPr>
@@ -1778,7 +2138,7 @@
                 <w:noProof/>
                 <w:webHidden/>
               </w:rPr>
-              <w:instrText xml:space="preserve"> PAGEREF _Toc117270965 \h </w:instrText>
+              <w:instrText xml:space="preserve"> PAGEREF _Toc118884508 \h </w:instrText>
             </w:r>
             <w:r>
               <w:rPr>
@@ -1798,7 +2158,7 @@
                 <w:noProof/>
                 <w:webHidden/>
               </w:rPr>
-              <w:t>21</w:t>
+              <w:t>22</w:t>
             </w:r>
             <w:r>
               <w:rPr>
@@ -1821,16 +2181,16 @@
               <w:noProof/>
               <w:color w:val="auto"/>
               <w:sz w:val="22"/>
-              <w:lang w:val="en-CH"/>
+              <w:lang w:val="en-CH" w:eastAsia="en-CH"/>
             </w:rPr>
           </w:pPr>
-          <w:hyperlink w:anchor="_Toc117270966" w:history="1">
+          <w:hyperlink w:anchor="_Toc118884509" w:history="1">
             <w:r>
               <w:rPr>
                 <w:rStyle w:val="Hyperlink"/>
                 <w:noProof/>
               </w:rPr>
-              <w:t>4.2</w:t>
+              <w:t>5.2</w:t>
             </w:r>
             <w:r>
               <w:rPr>
@@ -1838,7 +2198,7 @@
                 <w:noProof/>
                 <w:color w:val="auto"/>
                 <w:sz w:val="22"/>
-                <w:lang w:val="en-CH"/>
+                <w:lang w:val="en-CH" w:eastAsia="en-CH"/>
               </w:rPr>
               <w:tab/>
             </w:r>
@@ -1847,7 +2207,7 @@
                 <w:rStyle w:val="Hyperlink"/>
                 <w:noProof/>
               </w:rPr>
-              <w:t>Operational planning</w:t>
+              <w:t>Current organizational and operational state</w:t>
             </w:r>
             <w:r>
               <w:rPr>
@@ -1868,7 +2228,7 @@
                 <w:noProof/>
                 <w:webHidden/>
               </w:rPr>
-              <w:instrText xml:space="preserve"> PAGEREF _Toc117270966 \h </w:instrText>
+              <w:instrText xml:space="preserve"> PAGEREF _Toc118884509 \h </w:instrText>
             </w:r>
             <w:r>
               <w:rPr>
@@ -1888,7 +2248,7 @@
                 <w:noProof/>
                 <w:webHidden/>
               </w:rPr>
-              <w:t>21</w:t>
+              <w:t>22</w:t>
             </w:r>
             <w:r>
               <w:rPr>
@@ -1911,16 +2271,16 @@
               <w:noProof/>
               <w:color w:val="auto"/>
               <w:sz w:val="22"/>
-              <w:lang w:val="en-CH"/>
+              <w:lang w:val="en-CH" w:eastAsia="en-CH"/>
             </w:rPr>
           </w:pPr>
-          <w:hyperlink w:anchor="_Toc117270967" w:history="1">
+          <w:hyperlink w:anchor="_Toc118884510" w:history="1">
             <w:r>
               <w:rPr>
                 <w:rStyle w:val="Hyperlink"/>
                 <w:noProof/>
               </w:rPr>
-              <w:t>5</w:t>
+              <w:t>6</w:t>
             </w:r>
             <w:r>
               <w:rPr>
@@ -1928,7 +2288,7 @@
                 <w:noProof/>
                 <w:color w:val="auto"/>
                 <w:sz w:val="22"/>
-                <w:lang w:val="en-CH"/>
+                <w:lang w:val="en-CH" w:eastAsia="en-CH"/>
               </w:rPr>
               <w:tab/>
             </w:r>
@@ -1937,7 +2297,7 @@
                 <w:rStyle w:val="Hyperlink"/>
                 <w:noProof/>
               </w:rPr>
-              <w:t>Recommendations for future work</w:t>
+              <w:t>References</w:t>
             </w:r>
             <w:r>
               <w:rPr>
@@ -1958,7 +2318,7 @@
                 <w:noProof/>
                 <w:webHidden/>
               </w:rPr>
-              <w:instrText xml:space="preserve"> PAGEREF _Toc117270967 \h </w:instrText>
+              <w:instrText xml:space="preserve"> PAGEREF _Toc118884510 \h </w:instrText>
             </w:r>
             <w:r>
               <w:rPr>
@@ -1978,277 +2338,7 @@
                 <w:noProof/>
                 <w:webHidden/>
               </w:rPr>
-              <w:t>21</w:t>
-            </w:r>
-            <w:r>
-              <w:rPr>
-                <w:noProof/>
-                <w:webHidden/>
-              </w:rPr>
-              <w:fldChar w:fldCharType="end"/>
-            </w:r>
-          </w:hyperlink>
-        </w:p>
-        <w:p>
-          <w:pPr>
-            <w:pStyle w:val="TOC2"/>
-            <w:tabs>
-              <w:tab w:val="left" w:pos="880"/>
-              <w:tab w:val="right" w:leader="dot" w:pos="9016"/>
-            </w:tabs>
-            <w:rPr>
-              <w:rFonts w:asciiTheme="minorHAnsi" w:hAnsiTheme="minorHAnsi" w:cstheme="minorBidi"/>
-              <w:noProof/>
-              <w:color w:val="auto"/>
-              <w:sz w:val="22"/>
-              <w:lang w:val="en-CH"/>
-            </w:rPr>
-          </w:pPr>
-          <w:hyperlink w:anchor="_Toc117270968" w:history="1">
-            <w:r>
-              <w:rPr>
-                <w:rStyle w:val="Hyperlink"/>
-                <w:noProof/>
-              </w:rPr>
-              <w:t>5.1</w:t>
-            </w:r>
-            <w:r>
-              <w:rPr>
-                <w:rFonts w:asciiTheme="minorHAnsi" w:hAnsiTheme="minorHAnsi" w:cstheme="minorBidi"/>
-                <w:noProof/>
-                <w:color w:val="auto"/>
-                <w:sz w:val="22"/>
-                <w:lang w:val="en-CH"/>
-              </w:rPr>
-              <w:tab/>
-            </w:r>
-            <w:r>
-              <w:rPr>
-                <w:rStyle w:val="Hyperlink"/>
-                <w:noProof/>
-              </w:rPr>
-              <w:t>Skip-level data</w:t>
-            </w:r>
-            <w:r>
-              <w:rPr>
-                <w:noProof/>
-                <w:webHidden/>
-              </w:rPr>
-              <w:tab/>
-            </w:r>
-            <w:r>
-              <w:rPr>
-                <w:noProof/>
-                <w:webHidden/>
-              </w:rPr>
-              <w:fldChar w:fldCharType="begin"/>
-            </w:r>
-            <w:r>
-              <w:rPr>
-                <w:noProof/>
-                <w:webHidden/>
-              </w:rPr>
-              <w:instrText xml:space="preserve"> PAGEREF _Toc117270968 \h </w:instrText>
-            </w:r>
-            <w:r>
-              <w:rPr>
-                <w:noProof/>
-                <w:webHidden/>
-              </w:rPr>
-            </w:r>
-            <w:r>
-              <w:rPr>
-                <w:noProof/>
-                <w:webHidden/>
-              </w:rPr>
-              <w:fldChar w:fldCharType="separate"/>
-            </w:r>
-            <w:r>
-              <w:rPr>
-                <w:noProof/>
-                <w:webHidden/>
-              </w:rPr>
-              <w:t>21</w:t>
-            </w:r>
-            <w:r>
-              <w:rPr>
-                <w:noProof/>
-                <w:webHidden/>
-              </w:rPr>
-              <w:fldChar w:fldCharType="end"/>
-            </w:r>
-          </w:hyperlink>
-        </w:p>
-        <w:p>
-          <w:pPr>
-            <w:pStyle w:val="TOC2"/>
-            <w:tabs>
-              <w:tab w:val="left" w:pos="880"/>
-              <w:tab w:val="right" w:leader="dot" w:pos="9016"/>
-            </w:tabs>
-            <w:rPr>
-              <w:rFonts w:asciiTheme="minorHAnsi" w:hAnsiTheme="minorHAnsi" w:cstheme="minorBidi"/>
-              <w:noProof/>
-              <w:color w:val="auto"/>
-              <w:sz w:val="22"/>
-              <w:lang w:val="en-CH"/>
-            </w:rPr>
-          </w:pPr>
-          <w:hyperlink w:anchor="_Toc117270969" w:history="1">
-            <w:r>
-              <w:rPr>
-                <w:rStyle w:val="Hyperlink"/>
-                <w:noProof/>
-              </w:rPr>
-              <w:t>5.2</w:t>
-            </w:r>
-            <w:r>
-              <w:rPr>
-                <w:rFonts w:asciiTheme="minorHAnsi" w:hAnsiTheme="minorHAnsi" w:cstheme="minorBidi"/>
-                <w:noProof/>
-                <w:color w:val="auto"/>
-                <w:sz w:val="22"/>
-                <w:lang w:val="en-CH"/>
-              </w:rPr>
-              <w:tab/>
-            </w:r>
-            <w:r>
-              <w:rPr>
-                <w:rStyle w:val="Hyperlink"/>
-                <w:noProof/>
-              </w:rPr>
-              <w:t>Current organizational and operational state</w:t>
-            </w:r>
-            <w:r>
-              <w:rPr>
-                <w:noProof/>
-                <w:webHidden/>
-              </w:rPr>
-              <w:tab/>
-            </w:r>
-            <w:r>
-              <w:rPr>
-                <w:noProof/>
-                <w:webHidden/>
-              </w:rPr>
-              <w:fldChar w:fldCharType="begin"/>
-            </w:r>
-            <w:r>
-              <w:rPr>
-                <w:noProof/>
-                <w:webHidden/>
-              </w:rPr>
-              <w:instrText xml:space="preserve"> PAGEREF _Toc117270969 \h </w:instrText>
-            </w:r>
-            <w:r>
-              <w:rPr>
-                <w:noProof/>
-                <w:webHidden/>
-              </w:rPr>
-            </w:r>
-            <w:r>
-              <w:rPr>
-                <w:noProof/>
-                <w:webHidden/>
-              </w:rPr>
-              <w:fldChar w:fldCharType="separate"/>
-            </w:r>
-            <w:r>
-              <w:rPr>
-                <w:noProof/>
-                <w:webHidden/>
-              </w:rPr>
-              <w:t>21</w:t>
-            </w:r>
-            <w:r>
-              <w:rPr>
-                <w:noProof/>
-                <w:webHidden/>
-              </w:rPr>
-              <w:fldChar w:fldCharType="end"/>
-            </w:r>
-          </w:hyperlink>
-        </w:p>
-        <w:p>
-          <w:pPr>
-            <w:pStyle w:val="TOC1"/>
-            <w:tabs>
-              <w:tab w:val="left" w:pos="440"/>
-              <w:tab w:val="right" w:leader="dot" w:pos="9016"/>
-            </w:tabs>
-            <w:rPr>
-              <w:rFonts w:asciiTheme="minorHAnsi" w:hAnsiTheme="minorHAnsi" w:cstheme="minorBidi"/>
-              <w:noProof/>
-              <w:color w:val="auto"/>
-              <w:sz w:val="22"/>
-              <w:lang w:val="en-CH"/>
-            </w:rPr>
-          </w:pPr>
-          <w:hyperlink w:anchor="_Toc117270970" w:history="1">
-            <w:r>
-              <w:rPr>
-                <w:rStyle w:val="Hyperlink"/>
-                <w:noProof/>
-              </w:rPr>
-              <w:t>6</w:t>
-            </w:r>
-            <w:r>
-              <w:rPr>
-                <w:rFonts w:asciiTheme="minorHAnsi" w:hAnsiTheme="minorHAnsi" w:cstheme="minorBidi"/>
-                <w:noProof/>
-                <w:color w:val="auto"/>
-                <w:sz w:val="22"/>
-                <w:lang w:val="en-CH"/>
-              </w:rPr>
-              <w:tab/>
-            </w:r>
-            <w:r>
-              <w:rPr>
-                <w:rStyle w:val="Hyperlink"/>
-                <w:noProof/>
-              </w:rPr>
-              <w:t>References</w:t>
-            </w:r>
-            <w:r>
-              <w:rPr>
-                <w:noProof/>
-                <w:webHidden/>
-              </w:rPr>
-              <w:tab/>
-            </w:r>
-            <w:r>
-              <w:rPr>
-                <w:noProof/>
-                <w:webHidden/>
-              </w:rPr>
-              <w:fldChar w:fldCharType="begin"/>
-            </w:r>
-            <w:r>
-              <w:rPr>
-                <w:noProof/>
-                <w:webHidden/>
-              </w:rPr>
-              <w:instrText xml:space="preserve"> PAGEREF _Toc117270970 \h </w:instrText>
-            </w:r>
-            <w:r>
-              <w:rPr>
-                <w:noProof/>
-                <w:webHidden/>
-              </w:rPr>
-            </w:r>
-            <w:r>
-              <w:rPr>
-                <w:noProof/>
-                <w:webHidden/>
-              </w:rPr>
-              <w:fldChar w:fldCharType="separate"/>
-            </w:r>
-            <w:r>
-              <w:rPr>
-                <w:noProof/>
-                <w:webHidden/>
-              </w:rPr>
-              <w:t>22</w:t>
+              <w:t>23</w:t>
             </w:r>
             <w:r>
               <w:rPr>
@@ -2299,7 +2389,7 @@
       <w:pPr>
         <w:pStyle w:val="Heading1"/>
       </w:pPr>
-      <w:bookmarkStart w:id="1" w:name="_Toc117270951"/>
+      <w:bookmarkStart w:id="1" w:name="_Toc118884490"/>
       <w:r>
         <w:lastRenderedPageBreak/>
         <w:t>Introduction</w:t>
@@ -2324,7 +2414,7 @@
       <w:pPr>
         <w:pStyle w:val="Heading2"/>
       </w:pPr>
-      <w:bookmarkStart w:id="2" w:name="_Toc117270952"/>
+      <w:bookmarkStart w:id="2" w:name="_Toc118884491"/>
       <w:r>
         <w:t>Background</w:t>
       </w:r>
@@ -2337,7 +2427,7 @@
       <w:pPr>
         <w:pStyle w:val="Heading2"/>
       </w:pPr>
-      <w:bookmarkStart w:id="3" w:name="_Toc117270953"/>
+      <w:bookmarkStart w:id="3" w:name="_Toc118884492"/>
       <w:r>
         <w:t>Background topic 2 (SWM in Africa)</w:t>
       </w:r>
@@ -2355,7 +2445,7 @@
       <w:pPr>
         <w:pStyle w:val="Heading2"/>
       </w:pPr>
-      <w:bookmarkStart w:id="4" w:name="_Toc117270954"/>
+      <w:bookmarkStart w:id="4" w:name="_Toc118884493"/>
       <w:r>
         <w:t>Justification and Research Questions</w:t>
       </w:r>
@@ -2418,18 +2508,22 @@
       <w:pPr>
         <w:pStyle w:val="Heading1"/>
       </w:pPr>
+      <w:bookmarkStart w:id="5" w:name="_Toc118884494"/>
       <w:r>
         <w:lastRenderedPageBreak/>
-        <w:t>Methods</w:t>
-      </w:r>
+        <w:t>Data analysis</w:t>
+      </w:r>
+      <w:bookmarkEnd w:id="5"/>
     </w:p>
     <w:p>
       <w:pPr>
         <w:pStyle w:val="Heading2"/>
       </w:pPr>
+      <w:bookmarkStart w:id="6" w:name="_Toc118884495"/>
       <w:r>
         <w:t>Data</w:t>
       </w:r>
+      <w:bookmarkEnd w:id="6"/>
     </w:p>
     <w:p>
       <w:r>
@@ -2478,13 +2572,13 @@
       <w:pPr>
         <w:pStyle w:val="Heading3"/>
       </w:pPr>
-      <w:bookmarkStart w:id="5" w:name="_Ref117153785"/>
-      <w:bookmarkStart w:id="6" w:name="_Toc117270956"/>
+      <w:bookmarkStart w:id="7" w:name="_Ref117153785"/>
+      <w:bookmarkStart w:id="8" w:name="_Toc118884496"/>
       <w:r>
         <w:t>Set of skip locations</w:t>
       </w:r>
-      <w:bookmarkEnd w:id="5"/>
-      <w:bookmarkEnd w:id="6"/>
+      <w:bookmarkEnd w:id="7"/>
+      <w:bookmarkEnd w:id="8"/>
     </w:p>
     <w:p>
       <w:r>
@@ -2622,32 +2716,19 @@
         <w:pStyle w:val="Caption"/>
         <w:jc w:val="center"/>
       </w:pPr>
-      <w:bookmarkStart w:id="7" w:name="_Ref116656831"/>
+      <w:bookmarkStart w:id="9" w:name="_Ref116656831"/>
       <w:r>
         <w:t xml:space="preserve">Figure </w:t>
       </w:r>
-      <w:r>
-        <w:fldChar w:fldCharType="begin"/>
-      </w:r>
-      <w:r>
-        <w:instrText xml:space="preserve"> SEQ Figure \* ARABIC </w:instrText>
-      </w:r>
-      <w:r>
-        <w:fldChar w:fldCharType="separate"/>
-      </w:r>
-      <w:r>
-        <w:rPr>
-          <w:noProof/>
-        </w:rPr>
-        <w:t>1</w:t>
-      </w:r>
-      <w:r>
-        <w:rPr>
-          <w:noProof/>
-        </w:rPr>
-        <w:fldChar w:fldCharType="end"/>
-      </w:r>
-      <w:bookmarkEnd w:id="7"/>
+      <w:fldSimple w:instr=" SEQ Figure \* ARABIC ">
+        <w:r>
+          <w:rPr>
+            <w:noProof/>
+          </w:rPr>
+          <w:t>1</w:t>
+        </w:r>
+      </w:fldSimple>
+      <w:bookmarkEnd w:id="9"/>
       <w:r>
         <w:t xml:space="preserve"> </w:t>
       </w:r>
@@ -2662,15 +2743,15 @@
       <w:pPr>
         <w:pStyle w:val="Heading3"/>
       </w:pPr>
-      <w:bookmarkStart w:id="8" w:name="_Ref117181127"/>
-      <w:bookmarkStart w:id="9" w:name="_Ref117181131"/>
-      <w:bookmarkStart w:id="10" w:name="_Toc117270957"/>
+      <w:bookmarkStart w:id="10" w:name="_Ref117181127"/>
+      <w:bookmarkStart w:id="11" w:name="_Ref117181131"/>
+      <w:bookmarkStart w:id="12" w:name="_Toc118884497"/>
       <w:r>
         <w:t>Skips filling data</w:t>
       </w:r>
-      <w:bookmarkEnd w:id="8"/>
-      <w:bookmarkEnd w:id="9"/>
       <w:bookmarkEnd w:id="10"/>
+      <w:bookmarkEnd w:id="11"/>
+      <w:bookmarkEnd w:id="12"/>
     </w:p>
     <w:p>
       <w:r>
@@ -2903,32 +2984,19 @@
         <w:pStyle w:val="Caption"/>
         <w:jc w:val="center"/>
       </w:pPr>
-      <w:bookmarkStart w:id="11" w:name="_Ref117064754"/>
+      <w:bookmarkStart w:id="13" w:name="_Ref117064754"/>
       <w:r>
         <w:t xml:space="preserve">Figure </w:t>
       </w:r>
-      <w:r>
-        <w:fldChar w:fldCharType="begin"/>
-      </w:r>
-      <w:r>
-        <w:instrText xml:space="preserve"> SEQ Figure \* ARABIC </w:instrText>
-      </w:r>
-      <w:r>
-        <w:fldChar w:fldCharType="separate"/>
-      </w:r>
-      <w:r>
-        <w:rPr>
-          <w:noProof/>
-        </w:rPr>
-        <w:t>2</w:t>
-      </w:r>
-      <w:r>
-        <w:rPr>
-          <w:noProof/>
-        </w:rPr>
-        <w:fldChar w:fldCharType="end"/>
-      </w:r>
-      <w:bookmarkEnd w:id="11"/>
+      <w:fldSimple w:instr=" SEQ Figure \* ARABIC ">
+        <w:r>
+          <w:rPr>
+            <w:noProof/>
+          </w:rPr>
+          <w:t>2</w:t>
+        </w:r>
+      </w:fldSimple>
+      <w:bookmarkEnd w:id="13"/>
       <w:r>
         <w:t xml:space="preserve"> Skip filling data for BCA inorganic 1</w:t>
       </w:r>
@@ -3001,27 +3069,14 @@
       <w:r>
         <w:t xml:space="preserve">Figure </w:t>
       </w:r>
-      <w:r>
-        <w:fldChar w:fldCharType="begin"/>
-      </w:r>
-      <w:r>
-        <w:instrText xml:space="preserve"> SEQ Figure \* ARABIC </w:instrText>
-      </w:r>
-      <w:r>
-        <w:fldChar w:fldCharType="separate"/>
-      </w:r>
-      <w:r>
-        <w:rPr>
-          <w:noProof/>
-        </w:rPr>
-        <w:t>3</w:t>
-      </w:r>
-      <w:r>
-        <w:rPr>
-          <w:noProof/>
-        </w:rPr>
-        <w:fldChar w:fldCharType="end"/>
-      </w:r>
+      <w:fldSimple w:instr=" SEQ Figure \* ARABIC ">
+        <w:r>
+          <w:rPr>
+            <w:noProof/>
+          </w:rPr>
+          <w:t>3</w:t>
+        </w:r>
+      </w:fldSimple>
       <w:r>
         <w:t xml:space="preserve"> Skip filling data for Chigumula inorganic 2</w:t>
       </w:r>
@@ -3090,40 +3145,27 @@
         <w:pStyle w:val="Caption"/>
         <w:jc w:val="center"/>
       </w:pPr>
-      <w:bookmarkStart w:id="12" w:name="_Ref117064790"/>
+      <w:bookmarkStart w:id="14" w:name="_Ref117064790"/>
       <w:r>
         <w:t xml:space="preserve">Figure </w:t>
       </w:r>
-      <w:r>
-        <w:fldChar w:fldCharType="begin"/>
-      </w:r>
-      <w:r>
-        <w:instrText xml:space="preserve"> SEQ Figure \* ARABIC </w:instrText>
-      </w:r>
-      <w:r>
-        <w:fldChar w:fldCharType="separate"/>
-      </w:r>
-      <w:r>
-        <w:rPr>
-          <w:noProof/>
-        </w:rPr>
-        <w:t>4</w:t>
-      </w:r>
-      <w:r>
-        <w:rPr>
-          <w:noProof/>
-        </w:rPr>
-        <w:fldChar w:fldCharType="end"/>
-      </w:r>
-      <w:bookmarkEnd w:id="12"/>
+      <w:fldSimple w:instr=" SEQ Figure \* ARABIC ">
+        <w:r>
+          <w:rPr>
+            <w:noProof/>
+          </w:rPr>
+          <w:t>4</w:t>
+        </w:r>
+      </w:fldSimple>
+      <w:bookmarkEnd w:id="14"/>
       <w:r>
         <w:t xml:space="preserve"> </w:t>
       </w:r>
-      <w:bookmarkStart w:id="13" w:name="_Ref117064784"/>
+      <w:bookmarkStart w:id="15" w:name="_Ref117064784"/>
       <w:r>
         <w:t>Skip filling data for Bangwe inorganic 1</w:t>
       </w:r>
-      <w:bookmarkEnd w:id="13"/>
+      <w:bookmarkEnd w:id="15"/>
     </w:p>
     <w:p>
       <w:r>
@@ -3177,9 +3219,11 @@
       <w:pPr>
         <w:pStyle w:val="Heading2"/>
       </w:pPr>
-      <w:r>
-        <w:t>Data analysis</w:t>
-      </w:r>
+      <w:bookmarkStart w:id="16" w:name="_Toc118884498"/>
+      <w:r>
+        <w:t>Methods</w:t>
+      </w:r>
+      <w:bookmarkEnd w:id="16"/>
     </w:p>
     <w:p>
       <w:r>
@@ -3749,32 +3793,19 @@
         <w:pStyle w:val="Caption"/>
         <w:jc w:val="center"/>
       </w:pPr>
-      <w:bookmarkStart w:id="14" w:name="_Ref117071878"/>
+      <w:bookmarkStart w:id="17" w:name="_Ref117071878"/>
       <w:r>
         <w:t xml:space="preserve">Figure </w:t>
       </w:r>
-      <w:r>
-        <w:fldChar w:fldCharType="begin"/>
-      </w:r>
-      <w:r>
-        <w:instrText xml:space="preserve"> SEQ Figure \* ARABIC </w:instrText>
-      </w:r>
-      <w:r>
-        <w:fldChar w:fldCharType="separate"/>
-      </w:r>
-      <w:r>
-        <w:rPr>
-          <w:noProof/>
-        </w:rPr>
-        <w:t>5</w:t>
-      </w:r>
-      <w:r>
-        <w:rPr>
-          <w:noProof/>
-        </w:rPr>
-        <w:fldChar w:fldCharType="end"/>
-      </w:r>
-      <w:bookmarkEnd w:id="14"/>
+      <w:fldSimple w:instr=" SEQ Figure \* ARABIC ">
+        <w:r>
+          <w:rPr>
+            <w:noProof/>
+          </w:rPr>
+          <w:t>5</w:t>
+        </w:r>
+      </w:fldSimple>
+      <w:bookmarkEnd w:id="17"/>
       <w:r>
         <w:t xml:space="preserve"> Results of ramps for BCA inorganic 1</w:t>
       </w:r>
@@ -3848,32 +3879,19 @@
         <w:pStyle w:val="Caption"/>
         <w:jc w:val="center"/>
       </w:pPr>
-      <w:bookmarkStart w:id="15" w:name="_Ref117072094"/>
+      <w:bookmarkStart w:id="18" w:name="_Ref117072094"/>
       <w:r>
         <w:t xml:space="preserve">Figure </w:t>
       </w:r>
-      <w:r>
-        <w:fldChar w:fldCharType="begin"/>
-      </w:r>
-      <w:r>
-        <w:instrText xml:space="preserve"> SEQ Figure \* ARABIC </w:instrText>
-      </w:r>
-      <w:r>
-        <w:fldChar w:fldCharType="separate"/>
-      </w:r>
-      <w:r>
-        <w:rPr>
-          <w:noProof/>
-        </w:rPr>
-        <w:t>6</w:t>
-      </w:r>
-      <w:r>
-        <w:rPr>
-          <w:noProof/>
-        </w:rPr>
-        <w:fldChar w:fldCharType="end"/>
-      </w:r>
-      <w:bookmarkEnd w:id="15"/>
+      <w:fldSimple w:instr=" SEQ Figure \* ARABIC ">
+        <w:r>
+          <w:rPr>
+            <w:noProof/>
+          </w:rPr>
+          <w:t>6</w:t>
+        </w:r>
+      </w:fldSimple>
+      <w:bookmarkEnd w:id="18"/>
       <w:r>
         <w:t xml:space="preserve"> Results of ramps for Bangwe inorganic 1</w:t>
       </w:r>
@@ -3947,18 +3965,95 @@
         <w:pStyle w:val="Caption"/>
         <w:jc w:val="center"/>
       </w:pPr>
-      <w:bookmarkStart w:id="16" w:name="_Ref117094173"/>
+      <w:bookmarkStart w:id="19" w:name="_Ref117094173"/>
       <w:r>
         <w:t xml:space="preserve">Figure </w:t>
       </w:r>
+      <w:fldSimple w:instr=" SEQ Figure \* ARABIC ">
+        <w:r>
+          <w:rPr>
+            <w:noProof/>
+          </w:rPr>
+          <w:t>7</w:t>
+        </w:r>
+      </w:fldSimple>
+      <w:bookmarkEnd w:id="19"/>
+      <w:r>
+        <w:t xml:space="preserve"> Results of ramps for Chigumula inorganic 1</w:t>
+      </w:r>
+      <w:r>
+        <w:t xml:space="preserve"> (spikes removed)</w:t>
+      </w:r>
+    </w:p>
+    <w:p>
+      <w:r>
+        <w:t xml:space="preserve">The aggregate results are shown in </w:t>
+      </w:r>
       <w:r>
         <w:fldChar w:fldCharType="begin"/>
       </w:r>
       <w:r>
-        <w:instrText xml:space="preserve"> SEQ Figure \* ARABIC </w:instrText>
+        <w:instrText xml:space="preserve"> REF _Ref117093632 \h </w:instrText>
       </w:r>
       <w:r>
         <w:fldChar w:fldCharType="separate"/>
+      </w:r>
+      <w:r>
+        <w:t xml:space="preserve">Table </w:t>
+      </w:r>
+      <w:r>
+        <w:rPr>
+          <w:noProof/>
+        </w:rPr>
+        <w:t>1</w:t>
+      </w:r>
+      <w:r>
+        <w:fldChar w:fldCharType="end"/>
+      </w:r>
+      <w:r>
+        <w:t xml:space="preserve">. The minimum and maximum values </w:t>
+      </w:r>
+      <w:r>
+        <w:t xml:space="preserve">indicate if </w:t>
+      </w:r>
+      <w:r>
+        <w:t>spikes were removed</w:t>
+      </w:r>
+      <w:r>
+        <w:t xml:space="preserve"> (min) or not (max)</w:t>
+      </w:r>
+      <w:r>
+        <w:t xml:space="preserve">. </w:t>
+      </w:r>
+      <w:r>
+        <w:t xml:space="preserve">For skips such as Bangwe inorganic 1, it turns out to make a large difference, as spikes and quick filling of the skip are confounded. </w:t>
+      </w:r>
+      <w:r>
+        <w:t>Chigumula inorganic 1 also has a large differen</w:t>
+      </w:r>
+      <w:r>
+        <w:t>ce between the minimum and maximum filling rates</w:t>
+      </w:r>
+      <w:r>
+        <w:t>. However</w:t>
+      </w:r>
+      <w:r>
+        <w:t xml:space="preserve">, in this case and as shown </w:t>
+      </w:r>
+      <w:r>
+        <w:t xml:space="preserve">in </w:t>
+      </w:r>
+      <w:r>
+        <w:fldChar w:fldCharType="begin"/>
+      </w:r>
+      <w:r>
+        <w:instrText xml:space="preserve"> REF _Ref117094173 \h </w:instrText>
+      </w:r>
+      <w:r>
+        <w:fldChar w:fldCharType="separate"/>
+      </w:r>
+      <w:r>
+        <w:t xml:space="preserve">Figure </w:t>
       </w:r>
       <w:r>
         <w:rPr>
@@ -3967,22 +4062,22 @@
         <w:t>7</w:t>
       </w:r>
       <w:r>
-        <w:rPr>
-          <w:noProof/>
-        </w:rPr>
         <w:fldChar w:fldCharType="end"/>
       </w:r>
-      <w:bookmarkEnd w:id="16"/>
-      <w:r>
-        <w:t xml:space="preserve"> Results of ramps for Chigumula inorganic 1</w:t>
-      </w:r>
-      <w:r>
-        <w:t xml:space="preserve"> (spikes removed)</w:t>
-      </w:r>
-    </w:p>
-    <w:p>
-      <w:r>
-        <w:t xml:space="preserve">The aggregate results are shown in </w:t>
+      <w:r>
+        <w:t xml:space="preserve">, the </w:t>
+      </w:r>
+      <w:r>
+        <w:t xml:space="preserve">ramps fitting </w:t>
+      </w:r>
+      <w:r>
+        <w:t xml:space="preserve">with spikes removed is correct, </w:t>
+      </w:r>
+      <w:r>
+        <w:t>and including the spikes incurs significant noise.</w:t>
+      </w:r>
+      <w:r>
+        <w:t xml:space="preserve"> In </w:t>
       </w:r>
       <w:r>
         <w:fldChar w:fldCharType="begin"/>
@@ -4006,96 +4101,6 @@
         <w:fldChar w:fldCharType="end"/>
       </w:r>
       <w:r>
-        <w:t xml:space="preserve">. The minimum and maximum values </w:t>
-      </w:r>
-      <w:r>
-        <w:t xml:space="preserve">indicate if </w:t>
-      </w:r>
-      <w:r>
-        <w:t>spikes were removed</w:t>
-      </w:r>
-      <w:r>
-        <w:t xml:space="preserve"> (min) or not (max)</w:t>
-      </w:r>
-      <w:r>
-        <w:t xml:space="preserve">. </w:t>
-      </w:r>
-      <w:r>
-        <w:t xml:space="preserve">For skips such as Bangwe inorganic 1, it turns out to make a large difference, as spikes and quick filling of the skip are confounded. </w:t>
-      </w:r>
-      <w:r>
-        <w:t>Chigumula inorganic 1 also has a large differen</w:t>
-      </w:r>
-      <w:r>
-        <w:t>ce between the minimum and maximum filling rates</w:t>
-      </w:r>
-      <w:r>
-        <w:t>. However</w:t>
-      </w:r>
-      <w:r>
-        <w:t xml:space="preserve">, in this case and as shown </w:t>
-      </w:r>
-      <w:r>
-        <w:t xml:space="preserve">in </w:t>
-      </w:r>
-      <w:r>
-        <w:fldChar w:fldCharType="begin"/>
-      </w:r>
-      <w:r>
-        <w:instrText xml:space="preserve"> REF _Ref117094173 \h </w:instrText>
-      </w:r>
-      <w:r>
-        <w:fldChar w:fldCharType="separate"/>
-      </w:r>
-      <w:r>
-        <w:t xml:space="preserve">Figure </w:t>
-      </w:r>
-      <w:r>
-        <w:rPr>
-          <w:noProof/>
-        </w:rPr>
-        <w:t>7</w:t>
-      </w:r>
-      <w:r>
-        <w:fldChar w:fldCharType="end"/>
-      </w:r>
-      <w:r>
-        <w:t xml:space="preserve">, the </w:t>
-      </w:r>
-      <w:r>
-        <w:t xml:space="preserve">ramps fitting </w:t>
-      </w:r>
-      <w:r>
-        <w:t xml:space="preserve">with spikes removed is correct, </w:t>
-      </w:r>
-      <w:r>
-        <w:t>and including the spikes incurs significant noise.</w:t>
-      </w:r>
-      <w:r>
-        <w:t xml:space="preserve"> In </w:t>
-      </w:r>
-      <w:r>
-        <w:fldChar w:fldCharType="begin"/>
-      </w:r>
-      <w:r>
-        <w:instrText xml:space="preserve"> REF _Ref117093632 \h </w:instrText>
-      </w:r>
-      <w:r>
-        <w:fldChar w:fldCharType="separate"/>
-      </w:r>
-      <w:r>
-        <w:t xml:space="preserve">Table </w:t>
-      </w:r>
-      <w:r>
-        <w:rPr>
-          <w:noProof/>
-        </w:rPr>
-        <w:t>1</w:t>
-      </w:r>
-      <w:r>
-        <w:fldChar w:fldCharType="end"/>
-      </w:r>
-      <w:r>
         <w:t xml:space="preserve">, one of the two filling rates is highlighted as chosen qualitatively based on the </w:t>
       </w:r>
       <w:r>
@@ -4114,32 +4119,19 @@
         <w:keepNext/>
         <w:jc w:val="center"/>
       </w:pPr>
-      <w:bookmarkStart w:id="17" w:name="_Ref117093632"/>
+      <w:bookmarkStart w:id="20" w:name="_Ref117093632"/>
       <w:r>
         <w:t xml:space="preserve">Table </w:t>
       </w:r>
-      <w:r>
-        <w:fldChar w:fldCharType="begin"/>
-      </w:r>
-      <w:r>
-        <w:instrText xml:space="preserve"> SEQ Table \* ARABIC </w:instrText>
-      </w:r>
-      <w:r>
-        <w:fldChar w:fldCharType="separate"/>
-      </w:r>
-      <w:r>
-        <w:rPr>
-          <w:noProof/>
-        </w:rPr>
-        <w:t>1</w:t>
-      </w:r>
-      <w:r>
-        <w:rPr>
-          <w:noProof/>
-        </w:rPr>
-        <w:fldChar w:fldCharType="end"/>
-      </w:r>
-      <w:bookmarkEnd w:id="17"/>
+      <w:fldSimple w:instr=" SEQ Table \* ARABIC ">
+        <w:r>
+          <w:rPr>
+            <w:noProof/>
+          </w:rPr>
+          <w:t>1</w:t>
+        </w:r>
+      </w:fldSimple>
+      <w:bookmarkEnd w:id="20"/>
       <w:r>
         <w:t xml:space="preserve"> Aggregate data from ramps analysis</w:t>
       </w:r>
@@ -7225,11 +7217,11 @@
       <w:pPr>
         <w:pStyle w:val="Heading3"/>
       </w:pPr>
-      <w:bookmarkStart w:id="18" w:name="_Toc117270958"/>
+      <w:bookmarkStart w:id="21" w:name="_Toc118884499"/>
       <w:r>
         <w:t>Dump arrivals logs</w:t>
       </w:r>
-      <w:bookmarkEnd w:id="18"/>
+      <w:bookmarkEnd w:id="21"/>
     </w:p>
     <w:p>
       <w:r>
@@ -7555,32 +7547,19 @@
         <w:pStyle w:val="Caption"/>
         <w:jc w:val="center"/>
       </w:pPr>
-      <w:bookmarkStart w:id="19" w:name="_Ref117063876"/>
+      <w:bookmarkStart w:id="22" w:name="_Ref117063876"/>
       <w:r>
         <w:t xml:space="preserve">Figure </w:t>
       </w:r>
-      <w:r>
-        <w:fldChar w:fldCharType="begin"/>
-      </w:r>
-      <w:r>
-        <w:instrText xml:space="preserve"> SEQ Figure \* ARABIC </w:instrText>
-      </w:r>
-      <w:r>
-        <w:fldChar w:fldCharType="separate"/>
-      </w:r>
-      <w:r>
-        <w:rPr>
-          <w:noProof/>
-        </w:rPr>
-        <w:t>8</w:t>
-      </w:r>
-      <w:r>
-        <w:rPr>
-          <w:noProof/>
-        </w:rPr>
-        <w:fldChar w:fldCharType="end"/>
-      </w:r>
-      <w:bookmarkEnd w:id="19"/>
+      <w:fldSimple w:instr=" SEQ Figure \* ARABIC ">
+        <w:r>
+          <w:rPr>
+            <w:noProof/>
+          </w:rPr>
+          <w:t>8</w:t>
+        </w:r>
+      </w:fldSimple>
+      <w:bookmarkEnd w:id="22"/>
       <w:r>
         <w:t xml:space="preserve"> Sum of deliveries (arrivals) at Mzedi dump over the entire period of measurements</w:t>
       </w:r>
@@ -7649,32 +7628,19 @@
         <w:pStyle w:val="Caption"/>
         <w:jc w:val="center"/>
       </w:pPr>
-      <w:bookmarkStart w:id="20" w:name="_Ref117064000"/>
+      <w:bookmarkStart w:id="23" w:name="_Ref117064000"/>
       <w:r>
         <w:t xml:space="preserve">Figure </w:t>
       </w:r>
-      <w:r>
-        <w:fldChar w:fldCharType="begin"/>
-      </w:r>
-      <w:r>
-        <w:instrText xml:space="preserve"> SEQ Figure \* ARABIC </w:instrText>
-      </w:r>
-      <w:r>
-        <w:fldChar w:fldCharType="separate"/>
-      </w:r>
-      <w:r>
-        <w:rPr>
-          <w:noProof/>
-        </w:rPr>
-        <w:t>9</w:t>
-      </w:r>
-      <w:r>
-        <w:rPr>
-          <w:noProof/>
-        </w:rPr>
-        <w:fldChar w:fldCharType="end"/>
-      </w:r>
-      <w:bookmarkEnd w:id="20"/>
+      <w:fldSimple w:instr=" SEQ Figure \* ARABIC ">
+        <w:r>
+          <w:rPr>
+            <w:noProof/>
+          </w:rPr>
+          <w:t>9</w:t>
+        </w:r>
+      </w:fldSimple>
+      <w:bookmarkEnd w:id="23"/>
       <w:r>
         <w:t xml:space="preserve"> Sum of deliveries to Mzedi dump per weekday over the entire period of measurements</w:t>
       </w:r>
@@ -7744,32 +7710,19 @@
         <w:pStyle w:val="Caption"/>
         <w:jc w:val="center"/>
       </w:pPr>
-      <w:bookmarkStart w:id="21" w:name="_Ref117144702"/>
+      <w:bookmarkStart w:id="24" w:name="_Ref117144702"/>
       <w:r>
         <w:t xml:space="preserve">Figure </w:t>
       </w:r>
-      <w:r>
-        <w:fldChar w:fldCharType="begin"/>
-      </w:r>
-      <w:r>
-        <w:instrText xml:space="preserve"> SEQ Figure \* ARABIC </w:instrText>
-      </w:r>
-      <w:r>
-        <w:fldChar w:fldCharType="separate"/>
-      </w:r>
-      <w:r>
-        <w:rPr>
-          <w:noProof/>
-        </w:rPr>
-        <w:t>10</w:t>
-      </w:r>
-      <w:r>
-        <w:rPr>
-          <w:noProof/>
-        </w:rPr>
-        <w:fldChar w:fldCharType="end"/>
-      </w:r>
-      <w:bookmarkEnd w:id="21"/>
+      <w:fldSimple w:instr=" SEQ Figure \* ARABIC ">
+        <w:r>
+          <w:rPr>
+            <w:noProof/>
+          </w:rPr>
+          <w:t>10</w:t>
+        </w:r>
+      </w:fldSimple>
+      <w:bookmarkEnd w:id="24"/>
       <w:r>
         <w:t xml:space="preserve"> Box plots of number of days between arrivals for each skip</w:t>
       </w:r>
@@ -7782,11 +7735,11 @@
           <w:szCs w:val="32"/>
         </w:rPr>
       </w:pPr>
-      <w:bookmarkStart w:id="22" w:name="_Toc117270959"/>
-      <w:r>
-        <w:t>Relationship between the datasets</w:t>
-      </w:r>
-      <w:bookmarkEnd w:id="22"/>
+      <w:bookmarkStart w:id="25" w:name="_Toc118884500"/>
+      <w:r>
+        <w:t>Results</w:t>
+      </w:r>
+      <w:bookmarkEnd w:id="25"/>
     </w:p>
     <w:p>
       <w:r>
@@ -7913,7 +7866,7 @@
         <w:fldChar w:fldCharType="separate"/>
       </w:r>
       <w:r>
-        <w:t>2.1</w:t>
+        <w:t>2.1.1</w:t>
       </w:r>
       <w:r>
         <w:fldChar w:fldCharType="end"/>
@@ -7946,32 +7899,19 @@
         <w:keepNext/>
         <w:jc w:val="center"/>
       </w:pPr>
-      <w:bookmarkStart w:id="23" w:name="_Ref117153668"/>
+      <w:bookmarkStart w:id="26" w:name="_Ref117153668"/>
       <w:r>
         <w:t xml:space="preserve">Table </w:t>
       </w:r>
-      <w:r>
-        <w:fldChar w:fldCharType="begin"/>
-      </w:r>
-      <w:r>
-        <w:instrText xml:space="preserve"> SEQ Table \* ARABIC </w:instrText>
-      </w:r>
-      <w:r>
-        <w:fldChar w:fldCharType="separate"/>
-      </w:r>
-      <w:r>
-        <w:rPr>
-          <w:noProof/>
-        </w:rPr>
-        <w:t>2</w:t>
-      </w:r>
-      <w:r>
-        <w:rPr>
-          <w:noProof/>
-        </w:rPr>
-        <w:fldChar w:fldCharType="end"/>
-      </w:r>
-      <w:bookmarkEnd w:id="23"/>
+      <w:fldSimple w:instr=" SEQ Table \* ARABIC ">
+        <w:r>
+          <w:rPr>
+            <w:noProof/>
+          </w:rPr>
+          <w:t>2</w:t>
+        </w:r>
+      </w:fldSimple>
+      <w:bookmarkEnd w:id="26"/>
       <w:r>
         <w:t xml:space="preserve"> Aggregation of skips and skip areas</w:t>
       </w:r>
@@ -8485,7 +8425,7 @@
         <w:fldChar w:fldCharType="separate"/>
       </w:r>
       <w:r>
-        <w:t>2.2</w:t>
+        <w:t>2.1.2</w:t>
       </w:r>
       <w:r>
         <w:fldChar w:fldCharType="end"/>
@@ -8680,35 +8620,19 @@
         <w:pStyle w:val="Caption"/>
         <w:jc w:val="center"/>
       </w:pPr>
-      <w:bookmarkStart w:id="24" w:name="_Ref117181263"/>
+      <w:bookmarkStart w:id="27" w:name="_Ref117181263"/>
       <w:r>
         <w:t xml:space="preserve">Figure </w:t>
       </w:r>
-      <w:r>
-        <w:fldChar w:fldCharType="begin"/>
-      </w:r>
-      <w:r>
-        <w:instrText xml:space="preserve"> SE</w:instrText>
-      </w:r>
-      <w:r>
-        <w:instrText xml:space="preserve">Q Figure \* ARABIC </w:instrText>
-      </w:r>
-      <w:r>
-        <w:fldChar w:fldCharType="separate"/>
-      </w:r>
-      <w:r>
-        <w:rPr>
-          <w:noProof/>
-        </w:rPr>
-        <w:t>11</w:t>
-      </w:r>
-      <w:r>
-        <w:rPr>
-          <w:noProof/>
-        </w:rPr>
-        <w:fldChar w:fldCharType="end"/>
-      </w:r>
-      <w:bookmarkEnd w:id="24"/>
+      <w:fldSimple w:instr=" SEQ Figure \* ARABIC ">
+        <w:r>
+          <w:rPr>
+            <w:noProof/>
+          </w:rPr>
+          <w:t>11</w:t>
+        </w:r>
+      </w:fldSimple>
+      <w:bookmarkEnd w:id="27"/>
       <w:r>
         <w:t xml:space="preserve"> Timeline of Bangwe arrivals at Mzedi dump and emptying events of select skips</w:t>
       </w:r>
@@ -8779,32 +8703,19 @@
         <w:pStyle w:val="Caption"/>
         <w:jc w:val="center"/>
       </w:pPr>
-      <w:bookmarkStart w:id="25" w:name="_Ref117182656"/>
+      <w:bookmarkStart w:id="28" w:name="_Ref117182656"/>
       <w:r>
         <w:t xml:space="preserve">Figure </w:t>
       </w:r>
-      <w:r>
-        <w:fldChar w:fldCharType="begin"/>
-      </w:r>
-      <w:r>
-        <w:instrText xml:space="preserve"> SEQ Figure \* ARABIC </w:instrText>
-      </w:r>
-      <w:r>
-        <w:fldChar w:fldCharType="separate"/>
-      </w:r>
-      <w:r>
-        <w:rPr>
-          <w:noProof/>
-        </w:rPr>
-        <w:t>12</w:t>
-      </w:r>
-      <w:r>
-        <w:rPr>
-          <w:noProof/>
-        </w:rPr>
-        <w:fldChar w:fldCharType="end"/>
-      </w:r>
-      <w:bookmarkEnd w:id="25"/>
+      <w:fldSimple w:instr=" SEQ Figure \* ARABIC ">
+        <w:r>
+          <w:rPr>
+            <w:noProof/>
+          </w:rPr>
+          <w:t>12</w:t>
+        </w:r>
+      </w:fldSimple>
+      <w:bookmarkEnd w:id="28"/>
       <w:r>
         <w:t xml:space="preserve"> Proportion of skip emptying events matching arrivals at the dump</w:t>
       </w:r>
@@ -8915,32 +8826,19 @@
         <w:keepNext/>
         <w:jc w:val="center"/>
       </w:pPr>
-      <w:bookmarkStart w:id="26" w:name="_Ref117185555"/>
+      <w:bookmarkStart w:id="29" w:name="_Ref117185555"/>
       <w:r>
         <w:t xml:space="preserve">Table </w:t>
       </w:r>
-      <w:r>
-        <w:fldChar w:fldCharType="begin"/>
-      </w:r>
-      <w:r>
-        <w:instrText xml:space="preserve"> SEQ Table \* ARABIC </w:instrText>
-      </w:r>
-      <w:r>
-        <w:fldChar w:fldCharType="separate"/>
-      </w:r>
-      <w:r>
-        <w:rPr>
-          <w:noProof/>
-        </w:rPr>
-        <w:t>3</w:t>
-      </w:r>
-      <w:r>
-        <w:rPr>
-          <w:noProof/>
-        </w:rPr>
-        <w:fldChar w:fldCharType="end"/>
-      </w:r>
-      <w:bookmarkEnd w:id="26"/>
+      <w:fldSimple w:instr=" SEQ Table \* ARABIC ">
+        <w:r>
+          <w:rPr>
+            <w:noProof/>
+          </w:rPr>
+          <w:t>3</w:t>
+        </w:r>
+      </w:fldSimple>
+      <w:bookmarkEnd w:id="29"/>
       <w:r>
         <w:t xml:space="preserve"> Aggregated results for filling rate and gaps between arrivals</w:t>
       </w:r>
@@ -9222,22 +9120,6 @@
       </w:tr>
     </w:tbl>
     <w:p/>
-    <w:p>
-      <w:pPr>
-        <w:pStyle w:val="Heading2"/>
-      </w:pPr>
-      <w:bookmarkStart w:id="27" w:name="_Toc117270960"/>
-      <w:r>
-        <w:t>Generating</w:t>
-      </w:r>
-      <w:r>
-        <w:t xml:space="preserve"> artificial </w:t>
-      </w:r>
-      <w:r>
-        <w:t>filling data</w:t>
-      </w:r>
-      <w:bookmarkEnd w:id="27"/>
-    </w:p>
     <w:p>
       <w:r>
         <w:t xml:space="preserve">Though the histogram of the filling rates indicate a possible lognormal distribution, the </w:t>
@@ -9353,32 +9235,19 @@
         <w:pStyle w:val="Caption"/>
         <w:jc w:val="center"/>
       </w:pPr>
-      <w:bookmarkStart w:id="28" w:name="_Ref117256317"/>
+      <w:bookmarkStart w:id="30" w:name="_Ref117256317"/>
       <w:r>
         <w:t xml:space="preserve">Figure </w:t>
       </w:r>
-      <w:r>
-        <w:fldChar w:fldCharType="begin"/>
-      </w:r>
-      <w:r>
-        <w:instrText xml:space="preserve"> SEQ Figure \* ARABIC </w:instrText>
-      </w:r>
-      <w:r>
-        <w:fldChar w:fldCharType="separate"/>
-      </w:r>
-      <w:r>
-        <w:rPr>
-          <w:noProof/>
-        </w:rPr>
-        <w:t>13</w:t>
-      </w:r>
-      <w:r>
-        <w:rPr>
-          <w:noProof/>
-        </w:rPr>
-        <w:fldChar w:fldCharType="end"/>
-      </w:r>
-      <w:bookmarkEnd w:id="28"/>
+      <w:fldSimple w:instr=" SEQ Figure \* ARABIC ">
+        <w:r>
+          <w:rPr>
+            <w:noProof/>
+          </w:rPr>
+          <w:t>13</w:t>
+        </w:r>
+      </w:fldSimple>
+      <w:bookmarkEnd w:id="30"/>
       <w:r>
         <w:t xml:space="preserve"> Lognormal fit of the filling rates skip level data</w:t>
       </w:r>
@@ -9450,27 +9319,14 @@
       <w:r>
         <w:t xml:space="preserve">Figure </w:t>
       </w:r>
-      <w:r>
-        <w:fldChar w:fldCharType="begin"/>
-      </w:r>
-      <w:r>
-        <w:instrText xml:space="preserve"> SEQ Figure \* ARABIC </w:instrText>
-      </w:r>
-      <w:r>
-        <w:fldChar w:fldCharType="separate"/>
-      </w:r>
-      <w:r>
-        <w:rPr>
-          <w:noProof/>
-        </w:rPr>
-        <w:t>14</w:t>
-      </w:r>
-      <w:r>
-        <w:rPr>
-          <w:noProof/>
-        </w:rPr>
-        <w:fldChar w:fldCharType="end"/>
-      </w:r>
+      <w:fldSimple w:instr=" SEQ Figure \* ARABIC ">
+        <w:r>
+          <w:rPr>
+            <w:noProof/>
+          </w:rPr>
+          <w:t>14</w:t>
+        </w:r>
+      </w:fldSimple>
       <w:r>
         <w:t xml:space="preserve"> Histogram of emptying rates by skip arrivals at Mzedi dump</w:t>
       </w:r>
@@ -9506,71 +9362,13 @@
     </w:p>
     <w:p>
       <w:pPr>
-        <w:jc w:val="center"/>
-      </w:pPr>
-      <w:r>
-        <w:rPr>
-          <w:noProof/>
-        </w:rPr>
-        <w:drawing>
-          <wp:inline distT="0" distB="0" distL="0" distR="0" wp14:anchorId="16EF3939" wp14:editId="3BE8D437">
-            <wp:extent cx="3901440" cy="2949869"/>
-            <wp:effectExtent l="0" t="0" r="3810" b="3175"/>
-            <wp:docPr id="19" name="Picture 19"/>
-            <wp:cNvGraphicFramePr>
-              <a:graphicFrameLocks xmlns:a="http://schemas.openxmlformats.org/drawingml/2006/main" noChangeAspect="1"/>
-            </wp:cNvGraphicFramePr>
-            <a:graphic xmlns:a="http://schemas.openxmlformats.org/drawingml/2006/main">
-              <a:graphicData uri="http://schemas.openxmlformats.org/drawingml/2006/picture">
-                <pic:pic xmlns:pic="http://schemas.openxmlformats.org/drawingml/2006/picture">
-                  <pic:nvPicPr>
-                    <pic:cNvPr id="0" name="Picture 14"/>
-                    <pic:cNvPicPr>
-                      <a:picLocks noChangeAspect="1" noChangeArrowheads="1"/>
-                    </pic:cNvPicPr>
-                  </pic:nvPicPr>
-                  <pic:blipFill>
-                    <a:blip r:embed="rId24">
-                      <a:extLst>
-                        <a:ext uri="{28A0092B-C50C-407E-A947-70E740481C1C}">
-                          <a14:useLocalDpi xmlns:a14="http://schemas.microsoft.com/office/drawing/2010/main" val="0"/>
-                        </a:ext>
-                      </a:extLst>
-                    </a:blip>
-                    <a:srcRect/>
-                    <a:stretch>
-                      <a:fillRect/>
-                    </a:stretch>
-                  </pic:blipFill>
-                  <pic:spPr bwMode="auto">
-                    <a:xfrm>
-                      <a:off x="0" y="0"/>
-                      <a:ext cx="3909733" cy="2956140"/>
-                    </a:xfrm>
-                    <a:prstGeom prst="rect">
-                      <a:avLst/>
-                    </a:prstGeom>
-                    <a:noFill/>
-                    <a:ln>
-                      <a:noFill/>
-                    </a:ln>
-                  </pic:spPr>
-                </pic:pic>
-              </a:graphicData>
-            </a:graphic>
-          </wp:inline>
-        </w:drawing>
-      </w:r>
-    </w:p>
-    <w:p>
-      <w:pPr>
         <w:pStyle w:val="Heading1"/>
       </w:pPr>
-      <w:bookmarkStart w:id="29" w:name="_Toc117270961"/>
+      <w:bookmarkStart w:id="31" w:name="_Toc118884501"/>
       <w:r>
         <w:t>Optimization model</w:t>
       </w:r>
-      <w:bookmarkEnd w:id="29"/>
+      <w:bookmarkEnd w:id="31"/>
     </w:p>
     <w:p>
       <w:r>
@@ -9581,14 +9379,11 @@
       <w:pPr>
         <w:pStyle w:val="Heading2"/>
       </w:pPr>
-      <w:bookmarkStart w:id="30" w:name="_Toc117270962"/>
-      <w:r>
-        <w:t>Problem formulatio</w:t>
-      </w:r>
-      <w:r>
-        <w:t>n</w:t>
-      </w:r>
-      <w:bookmarkEnd w:id="30"/>
+      <w:bookmarkStart w:id="32" w:name="_Toc118884502"/>
+      <w:r>
+        <w:t>Methods</w:t>
+      </w:r>
+      <w:bookmarkEnd w:id="32"/>
     </w:p>
     <w:p>
       <w:pPr>
@@ -9864,7 +9659,6 @@
         </w:numPr>
       </w:pPr>
       <w:r>
-        <w:lastRenderedPageBreak/>
         <w:t>Cost of capital:</w:t>
       </w:r>
     </w:p>
@@ -10119,17 +9913,8 @@
       </w:r>
     </w:p>
     <w:p>
-      <w:pPr>
-        <w:pStyle w:val="Heading2"/>
-      </w:pPr>
-      <w:bookmarkStart w:id="31" w:name="_Toc117270963"/>
-      <w:r>
-        <w:t>Current implementation</w:t>
-      </w:r>
-      <w:bookmarkEnd w:id="31"/>
-    </w:p>
-    <w:p>
-      <w:r>
+      <w:r>
+        <w:lastRenderedPageBreak/>
         <w:t>Current</w:t>
       </w:r>
       <w:r>
@@ -10336,7 +10121,7 @@
                     </pic:cNvPicPr>
                   </pic:nvPicPr>
                   <pic:blipFill>
-                    <a:blip r:embed="rId25" cstate="print">
+                    <a:blip r:embed="rId24" cstate="print">
                       <a:extLst>
                         <a:ext uri="{28A0092B-C50C-407E-A947-70E740481C1C}">
                           <a14:useLocalDpi xmlns:a14="http://schemas.microsoft.com/office/drawing/2010/main" val="0"/>
@@ -10373,91 +10158,88 @@
         <w:pStyle w:val="Caption"/>
         <w:jc w:val="center"/>
       </w:pPr>
-      <w:bookmarkStart w:id="32" w:name="_Ref117268367"/>
+      <w:bookmarkStart w:id="33" w:name="_Ref117268367"/>
       <w:r>
         <w:t xml:space="preserve">Figure </w:t>
       </w:r>
-      <w:r>
-        <w:fldChar w:fldCharType="begin"/>
-      </w:r>
-      <w:r>
-        <w:instrText xml:space="preserve"> SEQ Figure \* ARABIC </w:instrText>
-      </w:r>
-      <w:r>
-        <w:fldChar w:fldCharType="separate"/>
-      </w:r>
-      <w:r>
-        <w:rPr>
-          <w:noProof/>
-        </w:rPr>
-        <w:t>15</w:t>
-      </w:r>
-      <w:r>
-        <w:rPr>
-          <w:noProof/>
-        </w:rPr>
-        <w:fldChar w:fldCharType="end"/>
-      </w:r>
-      <w:bookmarkEnd w:id="32"/>
+      <w:fldSimple w:instr=" SEQ Figure \* ARABIC ">
+        <w:r>
+          <w:rPr>
+            <w:noProof/>
+          </w:rPr>
+          <w:t>15</w:t>
+        </w:r>
+      </w:fldSimple>
+      <w:bookmarkEnd w:id="33"/>
       <w:r>
         <w:t xml:space="preserve"> Schedule diagram (first version, more work will be done on operational planning representation)</w:t>
       </w:r>
     </w:p>
     <w:p>
       <w:pPr>
+        <w:pStyle w:val="Heading2"/>
+      </w:pPr>
+      <w:bookmarkStart w:id="34" w:name="_Toc118884503"/>
+      <w:r>
+        <w:t>Results</w:t>
+      </w:r>
+      <w:bookmarkEnd w:id="34"/>
+    </w:p>
+    <w:p>
+      <w:pPr>
         <w:pStyle w:val="Heading1"/>
       </w:pPr>
-      <w:bookmarkStart w:id="33" w:name="_Toc117270964"/>
-      <w:r>
-        <w:t>Results</w:t>
-      </w:r>
-      <w:bookmarkEnd w:id="33"/>
+      <w:bookmarkStart w:id="35" w:name="_Toc118884504"/>
+      <w:r>
+        <w:t>Conclusions</w:t>
+      </w:r>
+      <w:bookmarkEnd w:id="35"/>
     </w:p>
     <w:p>
       <w:pPr>
         <w:pStyle w:val="Heading2"/>
       </w:pPr>
-      <w:bookmarkStart w:id="34" w:name="_Toc117270965"/>
+      <w:bookmarkStart w:id="36" w:name="_Toc118884505"/>
       <w:r>
         <w:t>Capital</w:t>
       </w:r>
       <w:r>
         <w:t xml:space="preserve"> expenditure</w:t>
       </w:r>
-      <w:bookmarkEnd w:id="34"/>
+      <w:bookmarkEnd w:id="36"/>
     </w:p>
     <w:p>
       <w:pPr>
         <w:pStyle w:val="Heading2"/>
       </w:pPr>
-      <w:bookmarkStart w:id="35" w:name="_Toc117270966"/>
+      <w:bookmarkStart w:id="37" w:name="_Toc118884506"/>
       <w:r>
         <w:t>Operational plannin</w:t>
       </w:r>
       <w:r>
         <w:t>g</w:t>
       </w:r>
-      <w:bookmarkEnd w:id="35"/>
+      <w:bookmarkEnd w:id="37"/>
     </w:p>
     <w:p>
       <w:pPr>
         <w:pStyle w:val="Heading1"/>
       </w:pPr>
-      <w:bookmarkStart w:id="36" w:name="_Toc117270967"/>
+      <w:bookmarkStart w:id="38" w:name="_Toc118884507"/>
       <w:r>
         <w:t>Recommendations for future work</w:t>
       </w:r>
-      <w:bookmarkEnd w:id="36"/>
+      <w:bookmarkEnd w:id="38"/>
     </w:p>
     <w:p>
       <w:pPr>
         <w:pStyle w:val="Heading2"/>
       </w:pPr>
-      <w:bookmarkStart w:id="37" w:name="_Toc117270968"/>
+      <w:bookmarkStart w:id="39" w:name="_Toc118884508"/>
       <w:r>
         <w:t>Skip-level data</w:t>
       </w:r>
-      <w:bookmarkEnd w:id="37"/>
+      <w:bookmarkEnd w:id="39"/>
     </w:p>
     <w:p>
       <w:pPr>
@@ -10510,7 +10292,7 @@
       <w:pPr>
         <w:pStyle w:val="Heading2"/>
       </w:pPr>
-      <w:bookmarkStart w:id="38" w:name="_Toc117270969"/>
+      <w:bookmarkStart w:id="40" w:name="_Toc118884509"/>
       <w:r>
         <w:t>Current</w:t>
       </w:r>
@@ -10520,7 +10302,7 @@
       <w:r>
         <w:t>state</w:t>
       </w:r>
-      <w:bookmarkEnd w:id="38"/>
+      <w:bookmarkEnd w:id="40"/>
     </w:p>
     <w:p>
       <w:pPr>
@@ -10592,30 +10374,16 @@
       <w:pPr>
         <w:pStyle w:val="Heading1"/>
       </w:pPr>
-      <w:bookmarkStart w:id="39" w:name="_Toc117270970"/>
+      <w:bookmarkStart w:id="41" w:name="_Toc118884510"/>
       <w:r>
         <w:lastRenderedPageBreak/>
         <w:t>References</w:t>
       </w:r>
-      <w:bookmarkEnd w:id="39"/>
+      <w:bookmarkEnd w:id="41"/>
     </w:p>
     <w:p>
       <w:pPr>
         <w:jc w:val="both"/>
-        <w:rPr>
-          <w:rFonts w:ascii="Times New Roman" w:eastAsia="Times New Roman" w:hAnsi="Times New Roman" w:cs="Times New Roman"/>
-          <w:color w:val="000000"/>
-          <w:sz w:val="24"/>
-          <w:szCs w:val="24"/>
-        </w:rPr>
-      </w:pPr>
-      <w:r>
-        <w:tab/>
-      </w:r>
-    </w:p>
-    <w:p>
-      <w:pPr>
-        <w:pStyle w:val="Bibliography"/>
         <w:rPr>
           <w:rFonts w:ascii="Times New Roman" w:eastAsia="Times New Roman" w:hAnsi="Times New Roman" w:cs="Times New Roman"/>
           <w:color w:val="000000"/>
@@ -11753,7 +11521,7 @@
   <w:abstractNum w:abstractNumId="10" w15:restartNumberingAfterBreak="0">
     <w:nsid w:val="7937007A"/>
     <w:multiLevelType w:val="multilevel"/>
-    <w:tmpl w:val="20000025"/>
+    <w:tmpl w:val="E1A64A2E"/>
     <w:lvl w:ilvl="0">
       <w:start w:val="1"/>
       <w:numFmt w:val="decimal"/>
@@ -12439,7 +12207,7 @@
     <w:uiPriority w:val="9"/>
     <w:unhideWhenUsed/>
     <w:qFormat/>
-    <w:rsid w:val="00981814"/>
+    <w:rsid w:val="00A13C01"/>
     <w:pPr>
       <w:numPr>
         <w:ilvl w:val="1"/>
@@ -12707,7 +12475,7 @@
     <w:basedOn w:val="DefaultParagraphFont"/>
     <w:link w:val="Heading2"/>
     <w:uiPriority w:val="9"/>
-    <w:rsid w:val="00981814"/>
+    <w:rsid w:val="00A13C01"/>
     <w:rPr>
       <w:rFonts w:ascii="Times New Roman" w:eastAsiaTheme="majorEastAsia" w:hAnsi="Times New Roman" w:cstheme="majorBidi"/>
       <w:b/>
@@ -13748,28 +13516,28 @@
 </file>
 
 <file path=customXml/item1.xml><?xml version="1.0" encoding="utf-8"?>
+<b:Sources xmlns:b="http://schemas.openxmlformats.org/officeDocument/2006/bibliography" xmlns="http://schemas.openxmlformats.org/officeDocument/2006/bibliography" SelectedStyle="\APASixthEditionOfficeOnline.xsl" StyleName="APA" Version="6"/>
+</file>
+
+<file path=customXml/item2.xml><?xml version="1.0" encoding="utf-8"?>
 <go:gDocsCustomXmlDataStorage xmlns:go="http://customooxmlschemas.google.com/" xmlns:r="http://schemas.openxmlformats.org/officeDocument/2006/relationships">
   <go:docsCustomData xmlns:go="http://customooxmlschemas.google.com/" roundtripDataSignature="AMtx7miSiwYUzErQFkGtyYs7/ougEHuv7Q==">AMUW2mWgbS4umy+Qh/RgnJbIgndR5R6jwDKNJFlaTzRMtuHx3dWmtGTGC1GWIvefyF/Cu+ZpqHE5BarTjX8uvFz2xcynGoVGvQ5V0OnytKgUmHeROYTKWYeUEr5IBWz+aQgpXj4C4hGk9EfGae8JVO3w01IZC7oU1UXYnqBeTIcSSfCBG9wd5BSE2OdQ2ucfCBkUbmNTLPu0xAA2iTesYOq71ad/PdLv2/ujVkHoJ1HFFuVsXV7hk41BvTBlhYIr3NJmPacZOq7/nElLpE7rHRMCLYsaKsM9G9pIGi5G9F7NMJ276JHgoPdXDiJK6kMqS4FD16vfcqDlk0GOowqqhHzuBdOt+jdoLI7LfI6ljaxvvtECYR54hl954qRwBT9zfkBezJJLF5OR86i3nO1QZlRvB2ExQkbt8JldYwHE64E2lY14UM+uTXU=</go:docsCustomData>
 </go:gDocsCustomXmlDataStorage>
 </file>
 
-<file path=customXml/item2.xml><?xml version="1.0" encoding="utf-8"?>
-<b:Sources xmlns:b="http://schemas.openxmlformats.org/officeDocument/2006/bibliography" xmlns="http://schemas.openxmlformats.org/officeDocument/2006/bibliography" SelectedStyle="\APASixthEditionOfficeOnline.xsl" StyleName="APA" Version="6"/>
+<file path=customXml/itemProps1.xml><?xml version="1.0" encoding="utf-8"?>
+<ds:datastoreItem xmlns:ds="http://schemas.openxmlformats.org/officeDocument/2006/customXml" ds:itemID="{F85E6AF1-CC31-4E2F-A539-947A783D1CBC}">
+  <ds:schemaRefs>
+    <ds:schemaRef ds:uri="http://schemas.openxmlformats.org/officeDocument/2006/bibliography"/>
+  </ds:schemaRefs>
+</ds:datastoreItem>
 </file>
 
-<file path=customXml/itemProps1.xml><?xml version="1.0" encoding="utf-8"?>
+<file path=customXml/itemProps2.xml><?xml version="1.0" encoding="utf-8"?>
 <ds:datastoreItem xmlns:ds="http://schemas.openxmlformats.org/officeDocument/2006/customXml" ds:itemID="{11111111-1234-1234-1234-123412341234}">
   <ds:schemaRefs>
     <ds:schemaRef ds:uri="http://customooxmlschemas.google.com/"/>
     <ds:schemaRef ds:uri="http://schemas.openxmlformats.org/officeDocument/2006/relationships"/>
   </ds:schemaRefs>
 </ds:datastoreItem>
-</file>
-
-<file path=customXml/itemProps2.xml><?xml version="1.0" encoding="utf-8"?>
-<ds:datastoreItem xmlns:ds="http://schemas.openxmlformats.org/officeDocument/2006/customXml" ds:itemID="{F85E6AF1-CC31-4E2F-A539-947A783D1CBC}">
-  <ds:schemaRefs>
-    <ds:schemaRef ds:uri="http://schemas.openxmlformats.org/officeDocument/2006/bibliography"/>
-  </ds:schemaRefs>
-</ds:datastoreItem>
 </file>
</xml_diff>

<commit_message>
update to analysis, report
</commit_message>
<xml_diff>
--- a/docs/word_report/word_report.docx
+++ b/docs/word_report/word_report.docx
@@ -317,7 +317,7 @@
           <w:szCs w:val="24"/>
           <w:lang w:val="en-US"/>
         </w:rPr>
-        <w:t>15 November 2022</w:t>
+        <w:t>16 November 2022</w:t>
       </w:r>
       <w:r>
         <w:rPr>
@@ -474,7 +474,7 @@
           <w:r>
             <w:fldChar w:fldCharType="separate"/>
           </w:r>
-          <w:hyperlink w:anchor="_Toc119395221" w:history="1">
+          <w:hyperlink w:anchor="_Toc119480419" w:history="1">
             <w:r>
               <w:rPr>
                 <w:rStyle w:val="Hyperlink"/>
@@ -518,7 +518,7 @@
                 <w:noProof/>
                 <w:webHidden/>
               </w:rPr>
-              <w:instrText xml:space="preserve"> PAGEREF _Toc119395221 \h </w:instrText>
+              <w:instrText xml:space="preserve"> PAGEREF _Toc119480419 \h </w:instrText>
             </w:r>
             <w:r>
               <w:rPr>
@@ -564,7 +564,7 @@
               <w:lang w:val="en-CH" w:eastAsia="en-CH"/>
             </w:rPr>
           </w:pPr>
-          <w:hyperlink w:anchor="_Toc119395222" w:history="1">
+          <w:hyperlink w:anchor="_Toc119480420" w:history="1">
             <w:r>
               <w:rPr>
                 <w:rStyle w:val="Hyperlink"/>
@@ -608,7 +608,7 @@
                 <w:noProof/>
                 <w:webHidden/>
               </w:rPr>
-              <w:instrText xml:space="preserve"> PAGEREF _Toc119395222 \h </w:instrText>
+              <w:instrText xml:space="preserve"> PAGEREF _Toc119480420 \h </w:instrText>
             </w:r>
             <w:r>
               <w:rPr>
@@ -654,7 +654,7 @@
               <w:lang w:val="en-CH" w:eastAsia="en-CH"/>
             </w:rPr>
           </w:pPr>
-          <w:hyperlink w:anchor="_Toc119395223" w:history="1">
+          <w:hyperlink w:anchor="_Toc119480421" w:history="1">
             <w:r>
               <w:rPr>
                 <w:rStyle w:val="Hyperlink"/>
@@ -698,7 +698,7 @@
                 <w:noProof/>
                 <w:webHidden/>
               </w:rPr>
-              <w:instrText xml:space="preserve"> PAGEREF _Toc119395223 \h </w:instrText>
+              <w:instrText xml:space="preserve"> PAGEREF _Toc119480421 \h </w:instrText>
             </w:r>
             <w:r>
               <w:rPr>
@@ -744,7 +744,7 @@
               <w:lang w:val="en-CH" w:eastAsia="en-CH"/>
             </w:rPr>
           </w:pPr>
-          <w:hyperlink w:anchor="_Toc119395224" w:history="1">
+          <w:hyperlink w:anchor="_Toc119480422" w:history="1">
             <w:r>
               <w:rPr>
                 <w:rStyle w:val="Hyperlink"/>
@@ -788,7 +788,7 @@
                 <w:noProof/>
                 <w:webHidden/>
               </w:rPr>
-              <w:instrText xml:space="preserve"> PAGEREF _Toc119395224 \h </w:instrText>
+              <w:instrText xml:space="preserve"> PAGEREF _Toc119480422 \h </w:instrText>
             </w:r>
             <w:r>
               <w:rPr>
@@ -834,7 +834,7 @@
               <w:lang w:val="en-CH" w:eastAsia="en-CH"/>
             </w:rPr>
           </w:pPr>
-          <w:hyperlink w:anchor="_Toc119395225" w:history="1">
+          <w:hyperlink w:anchor="_Toc119480423" w:history="1">
             <w:r>
               <w:rPr>
                 <w:rStyle w:val="Hyperlink"/>
@@ -878,7 +878,7 @@
                 <w:noProof/>
                 <w:webHidden/>
               </w:rPr>
-              <w:instrText xml:space="preserve"> PAGEREF _Toc119395225 \h </w:instrText>
+              <w:instrText xml:space="preserve"> PAGEREF _Toc119480423 \h </w:instrText>
             </w:r>
             <w:r>
               <w:rPr>
@@ -924,7 +924,7 @@
               <w:lang w:val="en-CH" w:eastAsia="en-CH"/>
             </w:rPr>
           </w:pPr>
-          <w:hyperlink w:anchor="_Toc119395226" w:history="1">
+          <w:hyperlink w:anchor="_Toc119480424" w:history="1">
             <w:r>
               <w:rPr>
                 <w:rStyle w:val="Hyperlink"/>
@@ -968,79 +968,7 @@
                 <w:noProof/>
                 <w:webHidden/>
               </w:rPr>
-              <w:instrText xml:space="preserve"> PAGEREF _Toc119395226 \h </w:instrText>
-            </w:r>
-            <w:r>
-              <w:rPr>
-                <w:noProof/>
-                <w:webHidden/>
-              </w:rPr>
-            </w:r>
-            <w:r>
-              <w:rPr>
-                <w:noProof/>
-                <w:webHidden/>
-              </w:rPr>
-              <w:fldChar w:fldCharType="separate"/>
-            </w:r>
-            <w:r>
-              <w:rPr>
-                <w:noProof/>
-                <w:webHidden/>
-              </w:rPr>
-              <w:t>6</w:t>
-            </w:r>
-            <w:r>
-              <w:rPr>
-                <w:noProof/>
-                <w:webHidden/>
-              </w:rPr>
-              <w:fldChar w:fldCharType="end"/>
-            </w:r>
-          </w:hyperlink>
-        </w:p>
-        <w:p>
-          <w:pPr>
-            <w:pStyle w:val="TOC3"/>
-            <w:tabs>
-              <w:tab w:val="right" w:leader="dot" w:pos="9016"/>
-            </w:tabs>
-            <w:rPr>
-              <w:rFonts w:asciiTheme="minorHAnsi" w:hAnsiTheme="minorHAnsi" w:cstheme="minorBidi"/>
-              <w:noProof/>
-              <w:color w:val="auto"/>
-              <w:sz w:val="22"/>
-              <w:lang w:val="en-CH" w:eastAsia="en-CH"/>
-            </w:rPr>
-          </w:pPr>
-          <w:hyperlink w:anchor="_Toc119395233" w:history="1">
-            <w:r>
-              <w:rPr>
-                <w:rStyle w:val="Hyperlink"/>
-                <w:noProof/>
-              </w:rPr>
-              <w:t>2.1.1.</w:t>
-            </w:r>
-            <w:r>
-              <w:rPr>
-                <w:noProof/>
-                <w:webHidden/>
-              </w:rPr>
-              <w:tab/>
-            </w:r>
-            <w:r>
-              <w:rPr>
-                <w:noProof/>
-                <w:webHidden/>
-              </w:rPr>
-              <w:fldChar w:fldCharType="begin"/>
-            </w:r>
-            <w:r>
-              <w:rPr>
-                <w:noProof/>
-                <w:webHidden/>
-              </w:rPr>
-              <w:instrText xml:space="preserve"> PAGEREF _Toc119395233 \h </w:instrText>
+              <w:instrText xml:space="preserve"> PAGEREF _Toc119480424 \h </w:instrText>
             </w:r>
             <w:r>
               <w:rPr>
@@ -1086,13 +1014,13 @@
               <w:lang w:val="en-CH" w:eastAsia="en-CH"/>
             </w:rPr>
           </w:pPr>
-          <w:hyperlink w:anchor="_Toc119395234" w:history="1">
+          <w:hyperlink w:anchor="_Toc119480425" w:history="1">
             <w:r>
               <w:rPr>
                 <w:rStyle w:val="Hyperlink"/>
                 <w:noProof/>
               </w:rPr>
-              <w:t>2.1.2.</w:t>
+              <w:t>2.1.1</w:t>
             </w:r>
             <w:r>
               <w:rPr>
@@ -1130,7 +1058,7 @@
                 <w:noProof/>
                 <w:webHidden/>
               </w:rPr>
-              <w:instrText xml:space="preserve"> PAGEREF _Toc119395234 \h </w:instrText>
+              <w:instrText xml:space="preserve"> PAGEREF _Toc119480425 \h </w:instrText>
             </w:r>
             <w:r>
               <w:rPr>
@@ -1176,13 +1104,13 @@
               <w:lang w:val="en-CH" w:eastAsia="en-CH"/>
             </w:rPr>
           </w:pPr>
-          <w:hyperlink w:anchor="_Toc119395235" w:history="1">
+          <w:hyperlink w:anchor="_Toc119480426" w:history="1">
             <w:r>
               <w:rPr>
                 <w:rStyle w:val="Hyperlink"/>
                 <w:noProof/>
               </w:rPr>
-              <w:t>2.1.3.</w:t>
+              <w:t>2.1.2</w:t>
             </w:r>
             <w:r>
               <w:rPr>
@@ -1220,7 +1148,7 @@
                 <w:noProof/>
                 <w:webHidden/>
               </w:rPr>
-              <w:instrText xml:space="preserve"> PAGEREF _Toc119395235 \h </w:instrText>
+              <w:instrText xml:space="preserve"> PAGEREF _Toc119480426 \h </w:instrText>
             </w:r>
             <w:r>
               <w:rPr>
@@ -1266,7 +1194,7 @@
               <w:lang w:val="en-CH" w:eastAsia="en-CH"/>
             </w:rPr>
           </w:pPr>
-          <w:hyperlink w:anchor="_Toc119395236" w:history="1">
+          <w:hyperlink w:anchor="_Toc119480427" w:history="1">
             <w:r>
               <w:rPr>
                 <w:rStyle w:val="Hyperlink"/>
@@ -1310,7 +1238,7 @@
                 <w:noProof/>
                 <w:webHidden/>
               </w:rPr>
-              <w:instrText xml:space="preserve"> PAGEREF _Toc119395236 \h </w:instrText>
+              <w:instrText xml:space="preserve"> PAGEREF _Toc119480427 \h </w:instrText>
             </w:r>
             <w:r>
               <w:rPr>
@@ -1356,13 +1284,13 @@
               <w:lang w:val="en-CH" w:eastAsia="en-CH"/>
             </w:rPr>
           </w:pPr>
-          <w:hyperlink w:anchor="_Toc119395237" w:history="1">
+          <w:hyperlink w:anchor="_Toc119480428" w:history="1">
             <w:r>
               <w:rPr>
                 <w:rStyle w:val="Hyperlink"/>
                 <w:noProof/>
               </w:rPr>
-              <w:t>2.1.4.</w:t>
+              <w:t>2.2.1</w:t>
             </w:r>
             <w:r>
               <w:rPr>
@@ -1400,7 +1328,7 @@
                 <w:noProof/>
                 <w:webHidden/>
               </w:rPr>
-              <w:instrText xml:space="preserve"> PAGEREF _Toc119395237 \h </w:instrText>
+              <w:instrText xml:space="preserve"> PAGEREF _Toc119480428 \h </w:instrText>
             </w:r>
             <w:r>
               <w:rPr>
@@ -1446,13 +1374,13 @@
               <w:lang w:val="en-CH" w:eastAsia="en-CH"/>
             </w:rPr>
           </w:pPr>
-          <w:hyperlink w:anchor="_Toc119395238" w:history="1">
+          <w:hyperlink w:anchor="_Toc119480429" w:history="1">
             <w:r>
               <w:rPr>
                 <w:rStyle w:val="Hyperlink"/>
                 <w:noProof/>
               </w:rPr>
-              <w:t>2.1.5.</w:t>
+              <w:t>2.2.2</w:t>
             </w:r>
             <w:r>
               <w:rPr>
@@ -1490,7 +1418,7 @@
                 <w:noProof/>
                 <w:webHidden/>
               </w:rPr>
-              <w:instrText xml:space="preserve"> PAGEREF _Toc119395238 \h </w:instrText>
+              <w:instrText xml:space="preserve"> PAGEREF _Toc119480429 \h </w:instrText>
             </w:r>
             <w:r>
               <w:rPr>
@@ -1536,7 +1464,7 @@
               <w:lang w:val="en-CH" w:eastAsia="en-CH"/>
             </w:rPr>
           </w:pPr>
-          <w:hyperlink w:anchor="_Toc119395239" w:history="1">
+          <w:hyperlink w:anchor="_Toc119480430" w:history="1">
             <w:r>
               <w:rPr>
                 <w:rStyle w:val="Hyperlink"/>
@@ -1580,7 +1508,7 @@
                 <w:noProof/>
                 <w:webHidden/>
               </w:rPr>
-              <w:instrText xml:space="preserve"> PAGEREF _Toc119395239 \h </w:instrText>
+              <w:instrText xml:space="preserve"> PAGEREF _Toc119480430 \h </w:instrText>
             </w:r>
             <w:r>
               <w:rPr>
@@ -1626,13 +1554,13 @@
               <w:lang w:val="en-CH" w:eastAsia="en-CH"/>
             </w:rPr>
           </w:pPr>
-          <w:hyperlink w:anchor="_Toc119395240" w:history="1">
+          <w:hyperlink w:anchor="_Toc119480431" w:history="1">
             <w:r>
               <w:rPr>
                 <w:rStyle w:val="Hyperlink"/>
                 <w:noProof/>
               </w:rPr>
-              <w:t>2.1.6.</w:t>
+              <w:t>2.3.1</w:t>
             </w:r>
             <w:r>
               <w:rPr>
@@ -1670,7 +1598,7 @@
                 <w:noProof/>
                 <w:webHidden/>
               </w:rPr>
-              <w:instrText xml:space="preserve"> PAGEREF _Toc119395240 \h </w:instrText>
+              <w:instrText xml:space="preserve"> PAGEREF _Toc119480431 \h </w:instrText>
             </w:r>
             <w:r>
               <w:rPr>
@@ -1716,13 +1644,13 @@
               <w:lang w:val="en-CH" w:eastAsia="en-CH"/>
             </w:rPr>
           </w:pPr>
-          <w:hyperlink w:anchor="_Toc119395241" w:history="1">
+          <w:hyperlink w:anchor="_Toc119480432" w:history="1">
             <w:r>
               <w:rPr>
                 <w:rStyle w:val="Hyperlink"/>
                 <w:noProof/>
               </w:rPr>
-              <w:t>2.1.7.</w:t>
+              <w:t>2.3.2</w:t>
             </w:r>
             <w:r>
               <w:rPr>
@@ -1760,7 +1688,7 @@
                 <w:noProof/>
                 <w:webHidden/>
               </w:rPr>
-              <w:instrText xml:space="preserve"> PAGEREF _Toc119395241 \h </w:instrText>
+              <w:instrText xml:space="preserve"> PAGEREF _Toc119480432 \h </w:instrText>
             </w:r>
             <w:r>
               <w:rPr>
@@ -1795,6 +1723,7 @@
           <w:pPr>
             <w:pStyle w:val="TOC3"/>
             <w:tabs>
+              <w:tab w:val="left" w:pos="1320"/>
               <w:tab w:val="right" w:leader="dot" w:pos="9016"/>
             </w:tabs>
             <w:rPr>
@@ -1805,23 +1734,40 @@
               <w:lang w:val="en-CH" w:eastAsia="en-CH"/>
             </w:rPr>
           </w:pPr>
-          <w:hyperlink w:anchor="_Toc119395242" w:history="1">
+          <w:hyperlink w:anchor="_Toc119480433" w:history="1">
             <w:r>
               <w:rPr>
                 <w:rStyle w:val="Hyperlink"/>
                 <w:noProof/>
               </w:rPr>
-              <w:t>2.1.8.</w:t>
-            </w:r>
-            <w:r>
-              <w:rPr>
-                <w:noProof/>
-                <w:webHidden/>
+              <w:t>2.3.3</w:t>
+            </w:r>
+            <w:r>
+              <w:rPr>
+                <w:rFonts w:asciiTheme="minorHAnsi" w:hAnsiTheme="minorHAnsi" w:cstheme="minorBidi"/>
+                <w:noProof/>
+                <w:color w:val="auto"/>
+                <w:sz w:val="22"/>
+                <w:lang w:val="en-CH" w:eastAsia="en-CH"/>
               </w:rPr>
               <w:tab/>
             </w:r>
             <w:r>
               <w:rPr>
+                <w:rStyle w:val="Hyperlink"/>
+                <w:noProof/>
+              </w:rPr>
+              <w:t>Extrapolating filling rates</w:t>
+            </w:r>
+            <w:r>
+              <w:rPr>
+                <w:noProof/>
+                <w:webHidden/>
+              </w:rPr>
+              <w:tab/>
+            </w:r>
+            <w:r>
+              <w:rPr>
                 <w:noProof/>
                 <w:webHidden/>
               </w:rPr>
@@ -1832,7 +1778,7 @@
                 <w:noProof/>
                 <w:webHidden/>
               </w:rPr>
-              <w:instrText xml:space="preserve"> PAGEREF _Toc119395242 \h </w:instrText>
+              <w:instrText xml:space="preserve"> PAGEREF _Toc119480433 \h </w:instrText>
             </w:r>
             <w:r>
               <w:rPr>
@@ -1878,7 +1824,7 @@
               <w:lang w:val="en-CH" w:eastAsia="en-CH"/>
             </w:rPr>
           </w:pPr>
-          <w:hyperlink w:anchor="_Toc119395243" w:history="1">
+          <w:hyperlink w:anchor="_Toc119480434" w:history="1">
             <w:r>
               <w:rPr>
                 <w:rStyle w:val="Hyperlink"/>
@@ -1922,7 +1868,7 @@
                 <w:noProof/>
                 <w:webHidden/>
               </w:rPr>
-              <w:instrText xml:space="preserve"> PAGEREF _Toc119395243 \h </w:instrText>
+              <w:instrText xml:space="preserve"> PAGEREF _Toc119480434 \h </w:instrText>
             </w:r>
             <w:r>
               <w:rPr>
@@ -1942,7 +1888,7 @@
                 <w:noProof/>
                 <w:webHidden/>
               </w:rPr>
-              <w:t>20</w:t>
+              <w:t>21</w:t>
             </w:r>
             <w:r>
               <w:rPr>
@@ -1968,7 +1914,7 @@
               <w:lang w:val="en-CH" w:eastAsia="en-CH"/>
             </w:rPr>
           </w:pPr>
-          <w:hyperlink w:anchor="_Toc119395244" w:history="1">
+          <w:hyperlink w:anchor="_Toc119480435" w:history="1">
             <w:r>
               <w:rPr>
                 <w:rStyle w:val="Hyperlink"/>
@@ -2012,7 +1958,7 @@
                 <w:noProof/>
                 <w:webHidden/>
               </w:rPr>
-              <w:instrText xml:space="preserve"> PAGEREF _Toc119395244 \h </w:instrText>
+              <w:instrText xml:space="preserve"> PAGEREF _Toc119480435 \h </w:instrText>
             </w:r>
             <w:r>
               <w:rPr>
@@ -2032,7 +1978,7 @@
                 <w:noProof/>
                 <w:webHidden/>
               </w:rPr>
-              <w:t>20</w:t>
+              <w:t>21</w:t>
             </w:r>
             <w:r>
               <w:rPr>
@@ -2058,7 +2004,7 @@
               <w:lang w:val="en-CH" w:eastAsia="en-CH"/>
             </w:rPr>
           </w:pPr>
-          <w:hyperlink w:anchor="_Toc119395245" w:history="1">
+          <w:hyperlink w:anchor="_Toc119480436" w:history="1">
             <w:r>
               <w:rPr>
                 <w:rStyle w:val="Hyperlink"/>
@@ -2102,7 +2048,7 @@
                 <w:noProof/>
                 <w:webHidden/>
               </w:rPr>
-              <w:instrText xml:space="preserve"> PAGEREF _Toc119395245 \h </w:instrText>
+              <w:instrText xml:space="preserve"> PAGEREF _Toc119480436 \h </w:instrText>
             </w:r>
             <w:r>
               <w:rPr>
@@ -2122,7 +2068,7 @@
                 <w:noProof/>
                 <w:webHidden/>
               </w:rPr>
-              <w:t>22</w:t>
+              <w:t>23</w:t>
             </w:r>
             <w:r>
               <w:rPr>
@@ -2148,7 +2094,7 @@
               <w:lang w:val="en-CH" w:eastAsia="en-CH"/>
             </w:rPr>
           </w:pPr>
-          <w:hyperlink w:anchor="_Toc119395246" w:history="1">
+          <w:hyperlink w:anchor="_Toc119480437" w:history="1">
             <w:r>
               <w:rPr>
                 <w:rStyle w:val="Hyperlink"/>
@@ -2192,7 +2138,7 @@
                 <w:noProof/>
                 <w:webHidden/>
               </w:rPr>
-              <w:instrText xml:space="preserve"> PAGEREF _Toc119395246 \h </w:instrText>
+              <w:instrText xml:space="preserve"> PAGEREF _Toc119480437 \h </w:instrText>
             </w:r>
             <w:r>
               <w:rPr>
@@ -2212,7 +2158,7 @@
                 <w:noProof/>
                 <w:webHidden/>
               </w:rPr>
-              <w:t>22</w:t>
+              <w:t>23</w:t>
             </w:r>
             <w:r>
               <w:rPr>
@@ -2238,7 +2184,7 @@
               <w:lang w:val="en-CH" w:eastAsia="en-CH"/>
             </w:rPr>
           </w:pPr>
-          <w:hyperlink w:anchor="_Toc119395247" w:history="1">
+          <w:hyperlink w:anchor="_Toc119480438" w:history="1">
             <w:r>
               <w:rPr>
                 <w:rStyle w:val="Hyperlink"/>
@@ -2282,7 +2228,7 @@
                 <w:noProof/>
                 <w:webHidden/>
               </w:rPr>
-              <w:instrText xml:space="preserve"> PAGEREF _Toc119395247 \h </w:instrText>
+              <w:instrText xml:space="preserve"> PAGEREF _Toc119480438 \h </w:instrText>
             </w:r>
             <w:r>
               <w:rPr>
@@ -2302,7 +2248,7 @@
                 <w:noProof/>
                 <w:webHidden/>
               </w:rPr>
-              <w:t>22</w:t>
+              <w:t>23</w:t>
             </w:r>
             <w:r>
               <w:rPr>
@@ -2328,7 +2274,7 @@
               <w:lang w:val="en-CH" w:eastAsia="en-CH"/>
             </w:rPr>
           </w:pPr>
-          <w:hyperlink w:anchor="_Toc119395248" w:history="1">
+          <w:hyperlink w:anchor="_Toc119480439" w:history="1">
             <w:r>
               <w:rPr>
                 <w:rStyle w:val="Hyperlink"/>
@@ -2372,7 +2318,7 @@
                 <w:noProof/>
                 <w:webHidden/>
               </w:rPr>
-              <w:instrText xml:space="preserve"> PAGEREF _Toc119395248 \h </w:instrText>
+              <w:instrText xml:space="preserve"> PAGEREF _Toc119480439 \h </w:instrText>
             </w:r>
             <w:r>
               <w:rPr>
@@ -2392,7 +2338,7 @@
                 <w:noProof/>
                 <w:webHidden/>
               </w:rPr>
-              <w:t>22</w:t>
+              <w:t>23</w:t>
             </w:r>
             <w:r>
               <w:rPr>
@@ -2418,7 +2364,7 @@
               <w:lang w:val="en-CH" w:eastAsia="en-CH"/>
             </w:rPr>
           </w:pPr>
-          <w:hyperlink w:anchor="_Toc119395249" w:history="1">
+          <w:hyperlink w:anchor="_Toc119480440" w:history="1">
             <w:r>
               <w:rPr>
                 <w:rStyle w:val="Hyperlink"/>
@@ -2462,7 +2408,7 @@
                 <w:noProof/>
                 <w:webHidden/>
               </w:rPr>
-              <w:instrText xml:space="preserve"> PAGEREF _Toc119395249 \h </w:instrText>
+              <w:instrText xml:space="preserve"> PAGEREF _Toc119480440 \h </w:instrText>
             </w:r>
             <w:r>
               <w:rPr>
@@ -2482,7 +2428,7 @@
                 <w:noProof/>
                 <w:webHidden/>
               </w:rPr>
-              <w:t>22</w:t>
+              <w:t>23</w:t>
             </w:r>
             <w:r>
               <w:rPr>
@@ -2508,7 +2454,7 @@
               <w:lang w:val="en-CH" w:eastAsia="en-CH"/>
             </w:rPr>
           </w:pPr>
-          <w:hyperlink w:anchor="_Toc119395250" w:history="1">
+          <w:hyperlink w:anchor="_Toc119480441" w:history="1">
             <w:r>
               <w:rPr>
                 <w:rStyle w:val="Hyperlink"/>
@@ -2552,7 +2498,7 @@
                 <w:noProof/>
                 <w:webHidden/>
               </w:rPr>
-              <w:instrText xml:space="preserve"> PAGEREF _Toc119395250 \h </w:instrText>
+              <w:instrText xml:space="preserve"> PAGEREF _Toc119480441 \h </w:instrText>
             </w:r>
             <w:r>
               <w:rPr>
@@ -2572,7 +2518,7 @@
                 <w:noProof/>
                 <w:webHidden/>
               </w:rPr>
-              <w:t>22</w:t>
+              <w:t>23</w:t>
             </w:r>
             <w:r>
               <w:rPr>
@@ -2598,7 +2544,7 @@
               <w:lang w:val="en-CH" w:eastAsia="en-CH"/>
             </w:rPr>
           </w:pPr>
-          <w:hyperlink w:anchor="_Toc119395251" w:history="1">
+          <w:hyperlink w:anchor="_Toc119480442" w:history="1">
             <w:r>
               <w:rPr>
                 <w:rStyle w:val="Hyperlink"/>
@@ -2642,7 +2588,7 @@
                 <w:noProof/>
                 <w:webHidden/>
               </w:rPr>
-              <w:instrText xml:space="preserve"> PAGEREF _Toc119395251 \h </w:instrText>
+              <w:instrText xml:space="preserve"> PAGEREF _Toc119480442 \h </w:instrText>
             </w:r>
             <w:r>
               <w:rPr>
@@ -2662,7 +2608,7 @@
                 <w:noProof/>
                 <w:webHidden/>
               </w:rPr>
-              <w:t>22</w:t>
+              <w:t>23</w:t>
             </w:r>
             <w:r>
               <w:rPr>
@@ -2688,7 +2634,7 @@
               <w:lang w:val="en-CH" w:eastAsia="en-CH"/>
             </w:rPr>
           </w:pPr>
-          <w:hyperlink w:anchor="_Toc119395252" w:history="1">
+          <w:hyperlink w:anchor="_Toc119480443" w:history="1">
             <w:r>
               <w:rPr>
                 <w:rStyle w:val="Hyperlink"/>
@@ -2732,7 +2678,7 @@
                 <w:noProof/>
                 <w:webHidden/>
               </w:rPr>
-              <w:instrText xml:space="preserve"> PAGEREF _Toc119395252 \h </w:instrText>
+              <w:instrText xml:space="preserve"> PAGEREF _Toc119480443 \h </w:instrText>
             </w:r>
             <w:r>
               <w:rPr>
@@ -2752,7 +2698,7 @@
                 <w:noProof/>
                 <w:webHidden/>
               </w:rPr>
-              <w:t>23</w:t>
+              <w:t>24</w:t>
             </w:r>
             <w:r>
               <w:rPr>
@@ -2803,7 +2749,7 @@
       <w:pPr>
         <w:pStyle w:val="Heading1"/>
       </w:pPr>
-      <w:bookmarkStart w:id="1" w:name="_Toc119395221"/>
+      <w:bookmarkStart w:id="1" w:name="_Toc119480419"/>
       <w:r>
         <w:lastRenderedPageBreak/>
         <w:t>Introduction</w:t>
@@ -2828,7 +2774,7 @@
       <w:pPr>
         <w:pStyle w:val="Heading2"/>
       </w:pPr>
-      <w:bookmarkStart w:id="2" w:name="_Toc119395222"/>
+      <w:bookmarkStart w:id="2" w:name="_Toc119480420"/>
       <w:r>
         <w:t>Background</w:t>
       </w:r>
@@ -2841,7 +2787,7 @@
       <w:pPr>
         <w:pStyle w:val="Heading2"/>
       </w:pPr>
-      <w:bookmarkStart w:id="3" w:name="_Toc119395223"/>
+      <w:bookmarkStart w:id="3" w:name="_Toc119480421"/>
       <w:r>
         <w:t>Background topic 2 (SWM in Africa)</w:t>
       </w:r>
@@ -2859,7 +2805,7 @@
       <w:pPr>
         <w:pStyle w:val="Heading2"/>
       </w:pPr>
-      <w:bookmarkStart w:id="4" w:name="_Toc119395224"/>
+      <w:bookmarkStart w:id="4" w:name="_Toc119480422"/>
       <w:r>
         <w:t>Justification and Research Questions</w:t>
       </w:r>
@@ -2922,7 +2868,7 @@
       <w:pPr>
         <w:pStyle w:val="Heading1"/>
       </w:pPr>
-      <w:bookmarkStart w:id="5" w:name="_Toc119395225"/>
+      <w:bookmarkStart w:id="5" w:name="_Toc119480423"/>
       <w:r>
         <w:lastRenderedPageBreak/>
         <w:t>Data analysis</w:t>
@@ -2933,7 +2879,7 @@
       <w:pPr>
         <w:pStyle w:val="Heading2"/>
       </w:pPr>
-      <w:bookmarkStart w:id="6" w:name="_Toc119395226"/>
+      <w:bookmarkStart w:id="6" w:name="_Toc119480424"/>
       <w:r>
         <w:t>Data</w:t>
       </w:r>
@@ -2972,14 +2918,12 @@
       <w:bookmarkStart w:id="10" w:name="_Toc119395230"/>
       <w:bookmarkStart w:id="11" w:name="_Toc119395231"/>
       <w:bookmarkStart w:id="12" w:name="_Toc119395232"/>
-      <w:bookmarkStart w:id="13" w:name="_Toc119395233"/>
       <w:bookmarkEnd w:id="7"/>
       <w:bookmarkEnd w:id="8"/>
       <w:bookmarkEnd w:id="9"/>
       <w:bookmarkEnd w:id="10"/>
       <w:bookmarkEnd w:id="11"/>
       <w:bookmarkEnd w:id="12"/>
-      <w:bookmarkEnd w:id="13"/>
     </w:p>
     <w:p>
       <w:r>
@@ -3033,7 +2977,7 @@
         <w:rPr>
           <w:lang w:val="en-US"/>
         </w:rPr>
-        <w:t>2.1.2</w:t>
+        <w:t>2.1.1</w:t>
       </w:r>
       <w:r>
         <w:rPr>
@@ -3151,7 +3095,7 @@
         <w:pStyle w:val="Caption"/>
         <w:jc w:val="center"/>
       </w:pPr>
-      <w:bookmarkStart w:id="14" w:name="_Ref116656831"/>
+      <w:bookmarkStart w:id="13" w:name="_Ref116656831"/>
       <w:r>
         <w:t xml:space="preserve">Figure </w:t>
       </w:r>
@@ -3176,7 +3120,7 @@
         </w:rPr>
         <w:fldChar w:fldCharType="end"/>
       </w:r>
-      <w:bookmarkEnd w:id="14"/>
+      <w:bookmarkEnd w:id="13"/>
       <w:r>
         <w:t xml:space="preserve"> </w:t>
       </w:r>
@@ -3191,70 +3135,70 @@
       <w:pPr>
         <w:pStyle w:val="Heading3"/>
       </w:pPr>
-      <w:bookmarkStart w:id="15" w:name="_Ref117181127"/>
-      <w:bookmarkStart w:id="16" w:name="_Ref117181131"/>
-      <w:bookmarkStart w:id="17" w:name="_Toc119395234"/>
+      <w:bookmarkStart w:id="14" w:name="_Ref117181127"/>
+      <w:bookmarkStart w:id="15" w:name="_Ref117181131"/>
+      <w:bookmarkStart w:id="16" w:name="_Toc119480425"/>
       <w:r>
         <w:lastRenderedPageBreak/>
         <w:t>Dump arrivals logs</w:t>
       </w:r>
+      <w:bookmarkEnd w:id="16"/>
+    </w:p>
+    <w:p>
+      <w:r>
+        <w:t>This is a</w:t>
+      </w:r>
+      <w:r>
+        <w:t xml:space="preserve"> log</w:t>
+      </w:r>
+      <w:r>
+        <w:t xml:space="preserve"> lists arrivals at the Mzedi dump, along with the origin of the skip carried by each truck. The origins match exactly </w:t>
+      </w:r>
+      <w:r>
+        <w:t>the geographical</w:t>
+      </w:r>
+      <w:r>
+        <w:t xml:space="preserve"> locations</w:t>
+      </w:r>
+      <w:r>
+        <w:t xml:space="preserve"> in </w:t>
+      </w:r>
+      <w:r>
+        <w:fldChar w:fldCharType="begin"/>
+      </w:r>
+      <w:r>
+        <w:instrText xml:space="preserve"> REF _Ref116656831 \h </w:instrText>
+      </w:r>
+      <w:r>
+        <w:fldChar w:fldCharType="separate"/>
+      </w:r>
+      <w:r>
+        <w:t xml:space="preserve">Figure </w:t>
+      </w:r>
+      <w:r>
+        <w:rPr>
+          <w:noProof/>
+        </w:rPr>
+        <w:t>1</w:t>
+      </w:r>
+      <w:r>
+        <w:fldChar w:fldCharType="end"/>
+      </w:r>
+      <w:r>
+        <w:t>. The period of this series is 2020-12-05 to 2021-12-31.</w:t>
+      </w:r>
+    </w:p>
+    <w:p>
+      <w:pPr>
+        <w:pStyle w:val="Heading3"/>
+      </w:pPr>
+      <w:bookmarkStart w:id="17" w:name="_Toc119480426"/>
+      <w:r>
+        <w:t>Skips filling data</w:t>
+      </w:r>
+      <w:bookmarkEnd w:id="14"/>
+      <w:bookmarkEnd w:id="15"/>
       <w:bookmarkEnd w:id="17"/>
-    </w:p>
-    <w:p>
-      <w:r>
-        <w:t>This is a</w:t>
-      </w:r>
-      <w:r>
-        <w:t xml:space="preserve"> log</w:t>
-      </w:r>
-      <w:r>
-        <w:t xml:space="preserve"> lists arrivals at the Mzedi dump, along with the origin of the skip carried by each truck. The origins match exactly </w:t>
-      </w:r>
-      <w:r>
-        <w:t>the geographical</w:t>
-      </w:r>
-      <w:r>
-        <w:t xml:space="preserve"> locations</w:t>
-      </w:r>
-      <w:r>
-        <w:t xml:space="preserve"> in </w:t>
-      </w:r>
-      <w:r>
-        <w:fldChar w:fldCharType="begin"/>
-      </w:r>
-      <w:r>
-        <w:instrText xml:space="preserve"> REF _Ref116656831 \h </w:instrText>
-      </w:r>
-      <w:r>
-        <w:fldChar w:fldCharType="separate"/>
-      </w:r>
-      <w:r>
-        <w:t xml:space="preserve">Figure </w:t>
-      </w:r>
-      <w:r>
-        <w:rPr>
-          <w:noProof/>
-        </w:rPr>
-        <w:t>1</w:t>
-      </w:r>
-      <w:r>
-        <w:fldChar w:fldCharType="end"/>
-      </w:r>
-      <w:r>
-        <w:t>. The period of this series is 2020-12-05 to 2021-12-31.</w:t>
-      </w:r>
-    </w:p>
-    <w:p>
-      <w:pPr>
-        <w:pStyle w:val="Heading3"/>
-      </w:pPr>
-      <w:bookmarkStart w:id="18" w:name="_Toc119395235"/>
-      <w:r>
-        <w:t>Skips filling data</w:t>
-      </w:r>
-      <w:bookmarkEnd w:id="15"/>
-      <w:bookmarkEnd w:id="16"/>
-      <w:bookmarkEnd w:id="18"/>
     </w:p>
     <w:p>
       <w:r>
@@ -3534,7 +3478,7 @@
         <w:pStyle w:val="Caption"/>
         <w:jc w:val="center"/>
       </w:pPr>
-      <w:bookmarkStart w:id="19" w:name="_Ref117064754"/>
+      <w:bookmarkStart w:id="18" w:name="_Ref117064754"/>
       <w:r>
         <w:t xml:space="preserve">Figure </w:t>
       </w:r>
@@ -3559,7 +3503,7 @@
         </w:rPr>
         <w:fldChar w:fldCharType="end"/>
       </w:r>
-      <w:bookmarkEnd w:id="19"/>
+      <w:bookmarkEnd w:id="18"/>
       <w:r>
         <w:t xml:space="preserve"> Skip filling data for </w:t>
       </w:r>
@@ -3795,7 +3739,7 @@
         <w:pStyle w:val="Caption"/>
         <w:jc w:val="center"/>
       </w:pPr>
-      <w:bookmarkStart w:id="20" w:name="_Ref117064790"/>
+      <w:bookmarkStart w:id="19" w:name="_Ref117064790"/>
       <w:r>
         <w:t xml:space="preserve">Figure </w:t>
       </w:r>
@@ -3820,11 +3764,11 @@
         </w:rPr>
         <w:fldChar w:fldCharType="end"/>
       </w:r>
-      <w:bookmarkEnd w:id="20"/>
+      <w:bookmarkEnd w:id="19"/>
       <w:r>
         <w:t xml:space="preserve"> </w:t>
       </w:r>
-      <w:bookmarkStart w:id="21" w:name="_Ref117064784"/>
+      <w:bookmarkStart w:id="20" w:name="_Ref117064784"/>
       <w:r>
         <w:t xml:space="preserve">Skip filling data for </w:t>
       </w:r>
@@ -3870,7 +3814,7 @@
         </w:rPr>
         <w:t>1</w:t>
       </w:r>
-      <w:bookmarkEnd w:id="21"/>
+      <w:bookmarkEnd w:id="20"/>
       <w:r>
         <w:rPr>
           <w:i w:val="0"/>
@@ -4013,21 +3957,27 @@
       <w:pPr>
         <w:pStyle w:val="Heading2"/>
       </w:pPr>
-      <w:bookmarkStart w:id="22" w:name="_Toc119395236"/>
+      <w:bookmarkStart w:id="21" w:name="_Toc119480427"/>
       <w:r>
         <w:t>Methods</w:t>
       </w:r>
+      <w:bookmarkEnd w:id="21"/>
+    </w:p>
+    <w:p>
+      <w:pPr>
+        <w:pStyle w:val="Heading3"/>
+      </w:pPr>
+      <w:bookmarkStart w:id="22" w:name="_Toc119480428"/>
+      <w:bookmarkStart w:id="23" w:name="_Ref119480463"/>
+      <w:bookmarkStart w:id="24" w:name="_Ref119480474"/>
+      <w:bookmarkStart w:id="25" w:name="_Ref119480479"/>
+      <w:r>
+        <w:t>Filling rates</w:t>
+      </w:r>
       <w:bookmarkEnd w:id="22"/>
-    </w:p>
-    <w:p>
-      <w:pPr>
-        <w:pStyle w:val="Heading3"/>
-      </w:pPr>
-      <w:bookmarkStart w:id="23" w:name="_Toc119395237"/>
-      <w:r>
-        <w:t>Filling rates</w:t>
-      </w:r>
       <w:bookmarkEnd w:id="23"/>
+      <w:bookmarkEnd w:id="24"/>
+      <w:bookmarkEnd w:id="25"/>
     </w:p>
     <w:p>
       <w:r>
@@ -4197,7 +4147,7 @@
         <w:pStyle w:val="Caption"/>
         <w:jc w:val="center"/>
       </w:pPr>
-      <w:bookmarkStart w:id="24" w:name="_Ref119340046"/>
+      <w:bookmarkStart w:id="26" w:name="_Ref119340046"/>
       <w:r>
         <w:t xml:space="preserve">Figure </w:t>
       </w:r>
@@ -4219,7 +4169,7 @@
       <w:r>
         <w:fldChar w:fldCharType="end"/>
       </w:r>
-      <w:bookmarkEnd w:id="24"/>
+      <w:bookmarkEnd w:id="26"/>
       <w:r>
         <w:t xml:space="preserve"> Action of filtering spikes</w:t>
       </w:r>
@@ -4567,7 +4517,7 @@
         <w:pStyle w:val="Caption"/>
         <w:jc w:val="center"/>
       </w:pPr>
-      <w:bookmarkStart w:id="25" w:name="_Ref119340992"/>
+      <w:bookmarkStart w:id="27" w:name="_Ref119340992"/>
       <w:r>
         <w:t xml:space="preserve">Figure </w:t>
       </w:r>
@@ -4589,7 +4539,7 @@
       <w:r>
         <w:fldChar w:fldCharType="end"/>
       </w:r>
-      <w:bookmarkEnd w:id="25"/>
+      <w:bookmarkEnd w:id="27"/>
       <w:r>
         <w:t xml:space="preserve"> Zoomed in "BCA_inorganic_1" filling data</w:t>
       </w:r>
@@ -4634,11 +4584,11 @@
       <w:pPr>
         <w:pStyle w:val="Heading3"/>
       </w:pPr>
-      <w:bookmarkStart w:id="26" w:name="_Toc119395238"/>
+      <w:bookmarkStart w:id="28" w:name="_Toc119480429"/>
       <w:r>
         <w:t>Dump logs</w:t>
       </w:r>
-      <w:bookmarkEnd w:id="26"/>
+      <w:bookmarkEnd w:id="28"/>
     </w:p>
     <w:p>
       <w:r>
@@ -4649,21 +4599,21 @@
       <w:pPr>
         <w:pStyle w:val="Heading2"/>
       </w:pPr>
-      <w:bookmarkStart w:id="27" w:name="_Toc119395239"/>
+      <w:bookmarkStart w:id="29" w:name="_Toc119480430"/>
       <w:r>
         <w:t>Results</w:t>
       </w:r>
-      <w:bookmarkEnd w:id="27"/>
+      <w:bookmarkEnd w:id="29"/>
     </w:p>
     <w:p>
       <w:pPr>
         <w:pStyle w:val="Heading3"/>
       </w:pPr>
-      <w:bookmarkStart w:id="28" w:name="_Toc119395240"/>
+      <w:bookmarkStart w:id="30" w:name="_Toc119480431"/>
       <w:r>
         <w:t>Filling rates</w:t>
       </w:r>
-      <w:bookmarkEnd w:id="28"/>
+      <w:bookmarkEnd w:id="30"/>
     </w:p>
     <w:p>
       <w:r>
@@ -4830,7 +4780,7 @@
         <w:pStyle w:val="Caption"/>
         <w:jc w:val="center"/>
       </w:pPr>
-      <w:bookmarkStart w:id="29" w:name="_Ref117071878"/>
+      <w:bookmarkStart w:id="31" w:name="_Ref117071878"/>
       <w:r>
         <w:t xml:space="preserve">Figure </w:t>
       </w:r>
@@ -4855,7 +4805,7 @@
         </w:rPr>
         <w:fldChar w:fldCharType="end"/>
       </w:r>
-      <w:bookmarkEnd w:id="29"/>
+      <w:bookmarkEnd w:id="31"/>
       <w:r>
         <w:t xml:space="preserve"> Results of ramps for </w:t>
       </w:r>
@@ -4958,7 +4908,7 @@
         <w:pStyle w:val="Caption"/>
         <w:jc w:val="center"/>
       </w:pPr>
-      <w:bookmarkStart w:id="30" w:name="_Ref117072094"/>
+      <w:bookmarkStart w:id="32" w:name="_Ref117072094"/>
       <w:r>
         <w:t xml:space="preserve">Figure </w:t>
       </w:r>
@@ -4983,7 +4933,7 @@
         </w:rPr>
         <w:fldChar w:fldCharType="end"/>
       </w:r>
-      <w:bookmarkEnd w:id="30"/>
+      <w:bookmarkEnd w:id="32"/>
       <w:r>
         <w:t xml:space="preserve"> Results of ramps for </w:t>
       </w:r>
@@ -5117,7 +5067,7 @@
         <w:pStyle w:val="Caption"/>
         <w:jc w:val="center"/>
       </w:pPr>
-      <w:bookmarkStart w:id="31" w:name="_Ref119341970"/>
+      <w:bookmarkStart w:id="33" w:name="_Ref119341970"/>
       <w:r>
         <w:t xml:space="preserve">Figure </w:t>
       </w:r>
@@ -5139,7 +5089,7 @@
       <w:r>
         <w:fldChar w:fldCharType="end"/>
       </w:r>
-      <w:bookmarkEnd w:id="31"/>
+      <w:bookmarkEnd w:id="33"/>
       <w:r>
         <w:t xml:space="preserve"> </w:t>
       </w:r>
@@ -5434,7 +5384,7 @@
         <w:keepNext/>
         <w:jc w:val="center"/>
       </w:pPr>
-      <w:bookmarkStart w:id="32" w:name="_Ref117093632"/>
+      <w:bookmarkStart w:id="34" w:name="_Ref117093632"/>
       <w:r>
         <w:t xml:space="preserve">Table </w:t>
       </w:r>
@@ -5459,7 +5409,7 @@
         </w:rPr>
         <w:fldChar w:fldCharType="end"/>
       </w:r>
-      <w:bookmarkEnd w:id="32"/>
+      <w:bookmarkEnd w:id="34"/>
       <w:r>
         <w:t xml:space="preserve"> Aggregate data from ramps analysis</w:t>
       </w:r>
@@ -5827,6 +5777,8 @@
               <w:cnfStyle w:val="000000100000" w:firstRow="0" w:lastRow="0" w:firstColumn="0" w:lastColumn="0" w:oddVBand="0" w:evenVBand="0" w:oddHBand="1" w:evenHBand="0" w:firstRowFirstColumn="0" w:firstRowLastColumn="0" w:lastRowFirstColumn="0" w:lastRowLastColumn="0"/>
               <w:rPr>
                 <w:rFonts w:ascii="Times New Roman" w:eastAsia="Times New Roman" w:hAnsi="Times New Roman" w:cs="Times New Roman"/>
+                <w:b/>
+                <w:bCs/>
                 <w:color w:val="000000"/>
                 <w:lang w:val="en-CH"/>
               </w:rPr>
@@ -5834,6 +5786,8 @@
             <w:r>
               <w:rPr>
                 <w:rFonts w:ascii="Times New Roman" w:eastAsia="Times New Roman" w:hAnsi="Times New Roman" w:cs="Times New Roman"/>
+                <w:b/>
+                <w:bCs/>
                 <w:color w:val="000000"/>
                 <w:lang w:val="en-CH"/>
               </w:rPr>
@@ -5962,6 +5916,8 @@
               <w:cnfStyle w:val="000000000000" w:firstRow="0" w:lastRow="0" w:firstColumn="0" w:lastColumn="0" w:oddVBand="0" w:evenVBand="0" w:oddHBand="0" w:evenHBand="0" w:firstRowFirstColumn="0" w:firstRowLastColumn="0" w:lastRowFirstColumn="0" w:lastRowLastColumn="0"/>
               <w:rPr>
                 <w:rFonts w:ascii="Times New Roman" w:eastAsia="Times New Roman" w:hAnsi="Times New Roman" w:cs="Times New Roman"/>
+                <w:b/>
+                <w:bCs/>
                 <w:color w:val="000000"/>
                 <w:lang w:val="en-US"/>
               </w:rPr>
@@ -5969,6 +5925,8 @@
             <w:r>
               <w:rPr>
                 <w:rFonts w:ascii="Times New Roman" w:eastAsia="Times New Roman" w:hAnsi="Times New Roman" w:cs="Times New Roman"/>
+                <w:b/>
+                <w:bCs/>
                 <w:color w:val="000000"/>
                 <w:lang w:val="en-US"/>
               </w:rPr>
@@ -6016,6 +5974,8 @@
               <w:cnfStyle w:val="000000000000" w:firstRow="0" w:lastRow="0" w:firstColumn="0" w:lastColumn="0" w:oddVBand="0" w:evenVBand="0" w:oddHBand="0" w:evenHBand="0" w:firstRowFirstColumn="0" w:firstRowLastColumn="0" w:lastRowFirstColumn="0" w:lastRowLastColumn="0"/>
               <w:rPr>
                 <w:rFonts w:ascii="Times New Roman" w:eastAsia="Times New Roman" w:hAnsi="Times New Roman" w:cs="Times New Roman"/>
+                <w:b/>
+                <w:bCs/>
                 <w:sz w:val="20"/>
                 <w:szCs w:val="20"/>
                 <w:lang w:val="en-US"/>
@@ -6024,6 +5984,8 @@
             <w:r>
               <w:rPr>
                 <w:rFonts w:ascii="Times New Roman" w:eastAsia="Times New Roman" w:hAnsi="Times New Roman" w:cs="Times New Roman"/>
+                <w:b/>
+                <w:bCs/>
                 <w:sz w:val="20"/>
                 <w:szCs w:val="20"/>
                 <w:lang w:val="en-US"/>
@@ -6213,7 +6175,10 @@
           </w:tcPr>
           <w:p>
             <w:pPr>
-              <w:jc w:val="right"/>
+              <w:tabs>
+                <w:tab w:val="center" w:pos="372"/>
+                <w:tab w:val="right" w:pos="744"/>
+              </w:tabs>
               <w:cnfStyle w:val="000000100000" w:firstRow="0" w:lastRow="0" w:firstColumn="0" w:lastColumn="0" w:oddVBand="0" w:evenVBand="0" w:oddHBand="1" w:evenHBand="0" w:firstRowFirstColumn="0" w:firstRowLastColumn="0" w:lastRowFirstColumn="0" w:lastRowLastColumn="0"/>
               <w:rPr>
                 <w:rFonts w:ascii="Times New Roman" w:eastAsia="Times New Roman" w:hAnsi="Times New Roman" w:cs="Times New Roman"/>
@@ -6221,6 +6186,26 @@
                 <w:lang w:val="en-CH"/>
               </w:rPr>
             </w:pPr>
+            <w:r>
+              <w:rPr>
+                <w:rFonts w:ascii="Times New Roman" w:eastAsia="Times New Roman" w:hAnsi="Times New Roman" w:cs="Times New Roman"/>
+                <w:b/>
+                <w:bCs/>
+                <w:color w:val="000000"/>
+                <w:lang w:val="en-CH"/>
+              </w:rPr>
+              <w:tab/>
+            </w:r>
+            <w:r>
+              <w:rPr>
+                <w:rFonts w:ascii="Times New Roman" w:eastAsia="Times New Roman" w:hAnsi="Times New Roman" w:cs="Times New Roman"/>
+                <w:b/>
+                <w:bCs/>
+                <w:color w:val="000000"/>
+                <w:lang w:val="en-CH"/>
+              </w:rPr>
+              <w:tab/>
+            </w:r>
             <w:r>
               <w:rPr>
                 <w:rFonts w:ascii="Times New Roman" w:eastAsia="Times New Roman" w:hAnsi="Times New Roman" w:cs="Times New Roman"/>
@@ -6243,6 +6228,8 @@
               <w:cnfStyle w:val="000000100000" w:firstRow="0" w:lastRow="0" w:firstColumn="0" w:lastColumn="0" w:oddVBand="0" w:evenVBand="0" w:oddHBand="1" w:evenHBand="0" w:firstRowFirstColumn="0" w:firstRowLastColumn="0" w:lastRowFirstColumn="0" w:lastRowLastColumn="0"/>
               <w:rPr>
                 <w:rFonts w:ascii="Times New Roman" w:eastAsia="Times New Roman" w:hAnsi="Times New Roman" w:cs="Times New Roman"/>
+                <w:b/>
+                <w:bCs/>
                 <w:color w:val="000000"/>
                 <w:lang w:val="en-CH"/>
               </w:rPr>
@@ -6250,6 +6237,8 @@
             <w:r>
               <w:rPr>
                 <w:rFonts w:ascii="Times New Roman" w:eastAsia="Times New Roman" w:hAnsi="Times New Roman" w:cs="Times New Roman"/>
+                <w:b/>
+                <w:bCs/>
                 <w:color w:val="000000"/>
                 <w:lang w:val="en-CH"/>
               </w:rPr>
@@ -6434,6 +6423,8 @@
               <w:cnfStyle w:val="000000000000" w:firstRow="0" w:lastRow="0" w:firstColumn="0" w:lastColumn="0" w:oddVBand="0" w:evenVBand="0" w:oddHBand="0" w:evenHBand="0" w:firstRowFirstColumn="0" w:firstRowLastColumn="0" w:lastRowFirstColumn="0" w:lastRowLastColumn="0"/>
               <w:rPr>
                 <w:rFonts w:ascii="Times New Roman" w:eastAsia="Times New Roman" w:hAnsi="Times New Roman" w:cs="Times New Roman"/>
+                <w:b/>
+                <w:bCs/>
                 <w:color w:val="000000"/>
                 <w:lang w:val="en-CH"/>
               </w:rPr>
@@ -6441,6 +6432,8 @@
             <w:r>
               <w:rPr>
                 <w:rFonts w:ascii="Times New Roman" w:eastAsia="Times New Roman" w:hAnsi="Times New Roman" w:cs="Times New Roman"/>
+                <w:b/>
+                <w:bCs/>
                 <w:color w:val="000000"/>
                 <w:lang w:val="en-CH"/>
               </w:rPr>
@@ -6600,6 +6593,8 @@
               <w:cnfStyle w:val="000000100000" w:firstRow="0" w:lastRow="0" w:firstColumn="0" w:lastColumn="0" w:oddVBand="0" w:evenVBand="0" w:oddHBand="1" w:evenHBand="0" w:firstRowFirstColumn="0" w:firstRowLastColumn="0" w:lastRowFirstColumn="0" w:lastRowLastColumn="0"/>
               <w:rPr>
                 <w:rFonts w:ascii="Times New Roman" w:eastAsia="Times New Roman" w:hAnsi="Times New Roman" w:cs="Times New Roman"/>
+                <w:b/>
+                <w:bCs/>
                 <w:color w:val="000000"/>
                 <w:lang w:val="en-CH"/>
               </w:rPr>
@@ -6607,6 +6602,8 @@
             <w:r>
               <w:rPr>
                 <w:rFonts w:ascii="Times New Roman" w:eastAsia="Times New Roman" w:hAnsi="Times New Roman" w:cs="Times New Roman"/>
+                <w:b/>
+                <w:bCs/>
                 <w:color w:val="000000"/>
                 <w:lang w:val="en-CH"/>
               </w:rPr>
@@ -6791,6 +6788,8 @@
               <w:cnfStyle w:val="000000000000" w:firstRow="0" w:lastRow="0" w:firstColumn="0" w:lastColumn="0" w:oddVBand="0" w:evenVBand="0" w:oddHBand="0" w:evenHBand="0" w:firstRowFirstColumn="0" w:firstRowLastColumn="0" w:lastRowFirstColumn="0" w:lastRowLastColumn="0"/>
               <w:rPr>
                 <w:rFonts w:ascii="Times New Roman" w:eastAsia="Times New Roman" w:hAnsi="Times New Roman" w:cs="Times New Roman"/>
+                <w:b/>
+                <w:bCs/>
                 <w:color w:val="000000"/>
                 <w:lang w:val="en-CH"/>
               </w:rPr>
@@ -6798,6 +6797,8 @@
             <w:r>
               <w:rPr>
                 <w:rFonts w:ascii="Times New Roman" w:eastAsia="Times New Roman" w:hAnsi="Times New Roman" w:cs="Times New Roman"/>
+                <w:b/>
+                <w:bCs/>
                 <w:color w:val="000000"/>
                 <w:lang w:val="en-CH"/>
               </w:rPr>
@@ -6983,6 +6984,8 @@
               <w:cnfStyle w:val="000000100000" w:firstRow="0" w:lastRow="0" w:firstColumn="0" w:lastColumn="0" w:oddVBand="0" w:evenVBand="0" w:oddHBand="1" w:evenHBand="0" w:firstRowFirstColumn="0" w:firstRowLastColumn="0" w:lastRowFirstColumn="0" w:lastRowLastColumn="0"/>
               <w:rPr>
                 <w:rFonts w:ascii="Times New Roman" w:eastAsia="Times New Roman" w:hAnsi="Times New Roman" w:cs="Times New Roman"/>
+                <w:b/>
+                <w:bCs/>
                 <w:color w:val="000000"/>
                 <w:lang w:val="en-CH"/>
               </w:rPr>
@@ -6990,6 +6993,8 @@
             <w:r>
               <w:rPr>
                 <w:rFonts w:ascii="Times New Roman" w:eastAsia="Times New Roman" w:hAnsi="Times New Roman" w:cs="Times New Roman"/>
+                <w:b/>
+                <w:bCs/>
                 <w:color w:val="000000"/>
                 <w:lang w:val="en-CH"/>
               </w:rPr>
@@ -7174,6 +7179,8 @@
               <w:cnfStyle w:val="000000000000" w:firstRow="0" w:lastRow="0" w:firstColumn="0" w:lastColumn="0" w:oddVBand="0" w:evenVBand="0" w:oddHBand="0" w:evenHBand="0" w:firstRowFirstColumn="0" w:firstRowLastColumn="0" w:lastRowFirstColumn="0" w:lastRowLastColumn="0"/>
               <w:rPr>
                 <w:rFonts w:ascii="Times New Roman" w:eastAsia="Times New Roman" w:hAnsi="Times New Roman" w:cs="Times New Roman"/>
+                <w:b/>
+                <w:bCs/>
                 <w:color w:val="000000"/>
                 <w:lang w:val="en-CH"/>
               </w:rPr>
@@ -7181,6 +7188,8 @@
             <w:r>
               <w:rPr>
                 <w:rFonts w:ascii="Times New Roman" w:eastAsia="Times New Roman" w:hAnsi="Times New Roman" w:cs="Times New Roman"/>
+                <w:b/>
+                <w:bCs/>
                 <w:color w:val="000000"/>
                 <w:lang w:val="en-CH"/>
               </w:rPr>
@@ -7366,6 +7375,8 @@
               <w:cnfStyle w:val="000000100000" w:firstRow="0" w:lastRow="0" w:firstColumn="0" w:lastColumn="0" w:oddVBand="0" w:evenVBand="0" w:oddHBand="1" w:evenHBand="0" w:firstRowFirstColumn="0" w:firstRowLastColumn="0" w:lastRowFirstColumn="0" w:lastRowLastColumn="0"/>
               <w:rPr>
                 <w:rFonts w:ascii="Times New Roman" w:eastAsia="Times New Roman" w:hAnsi="Times New Roman" w:cs="Times New Roman"/>
+                <w:b/>
+                <w:bCs/>
                 <w:color w:val="000000"/>
                 <w:lang w:val="en-CH"/>
               </w:rPr>
@@ -7373,6 +7384,8 @@
             <w:r>
               <w:rPr>
                 <w:rFonts w:ascii="Times New Roman" w:eastAsia="Times New Roman" w:hAnsi="Times New Roman" w:cs="Times New Roman"/>
+                <w:b/>
+                <w:bCs/>
                 <w:color w:val="000000"/>
                 <w:lang w:val="en-CH"/>
               </w:rPr>
@@ -7501,6 +7514,8 @@
               <w:cnfStyle w:val="000000000000" w:firstRow="0" w:lastRow="0" w:firstColumn="0" w:lastColumn="0" w:oddVBand="0" w:evenVBand="0" w:oddHBand="0" w:evenHBand="0" w:firstRowFirstColumn="0" w:firstRowLastColumn="0" w:lastRowFirstColumn="0" w:lastRowLastColumn="0"/>
               <w:rPr>
                 <w:rFonts w:ascii="Times New Roman" w:eastAsia="Times New Roman" w:hAnsi="Times New Roman" w:cs="Times New Roman"/>
+                <w:b/>
+                <w:bCs/>
                 <w:color w:val="000000"/>
                 <w:lang w:val="en-US"/>
               </w:rPr>
@@ -7508,6 +7523,8 @@
             <w:r>
               <w:rPr>
                 <w:rFonts w:ascii="Times New Roman" w:eastAsia="Times New Roman" w:hAnsi="Times New Roman" w:cs="Times New Roman"/>
+                <w:b/>
+                <w:bCs/>
                 <w:color w:val="000000"/>
                 <w:lang w:val="en-US"/>
               </w:rPr>
@@ -7555,6 +7572,8 @@
               <w:cnfStyle w:val="000000000000" w:firstRow="0" w:lastRow="0" w:firstColumn="0" w:lastColumn="0" w:oddVBand="0" w:evenVBand="0" w:oddHBand="0" w:evenHBand="0" w:firstRowFirstColumn="0" w:firstRowLastColumn="0" w:lastRowFirstColumn="0" w:lastRowLastColumn="0"/>
               <w:rPr>
                 <w:rFonts w:ascii="Times New Roman" w:eastAsia="Times New Roman" w:hAnsi="Times New Roman" w:cs="Times New Roman"/>
+                <w:b/>
+                <w:bCs/>
                 <w:sz w:val="20"/>
                 <w:szCs w:val="20"/>
                 <w:lang w:val="en-US"/>
@@ -7563,6 +7582,8 @@
             <w:r>
               <w:rPr>
                 <w:rFonts w:ascii="Times New Roman" w:eastAsia="Times New Roman" w:hAnsi="Times New Roman" w:cs="Times New Roman"/>
+                <w:b/>
+                <w:bCs/>
                 <w:sz w:val="20"/>
                 <w:szCs w:val="20"/>
                 <w:lang w:val="en-US"/>
@@ -7755,6 +7776,8 @@
               <w:cnfStyle w:val="000000100000" w:firstRow="0" w:lastRow="0" w:firstColumn="0" w:lastColumn="0" w:oddVBand="0" w:evenVBand="0" w:oddHBand="1" w:evenHBand="0" w:firstRowFirstColumn="0" w:firstRowLastColumn="0" w:lastRowFirstColumn="0" w:lastRowLastColumn="0"/>
               <w:rPr>
                 <w:rFonts w:ascii="Times New Roman" w:eastAsia="Times New Roman" w:hAnsi="Times New Roman" w:cs="Times New Roman"/>
+                <w:b/>
+                <w:bCs/>
                 <w:color w:val="000000"/>
                 <w:lang w:val="en-CH"/>
               </w:rPr>
@@ -7762,6 +7785,8 @@
             <w:r>
               <w:rPr>
                 <w:rFonts w:ascii="Times New Roman" w:eastAsia="Times New Roman" w:hAnsi="Times New Roman" w:cs="Times New Roman"/>
+                <w:b/>
+                <w:bCs/>
                 <w:color w:val="000000"/>
                 <w:lang w:val="en-CH"/>
               </w:rPr>
@@ -7890,6 +7915,8 @@
               <w:cnfStyle w:val="000000000000" w:firstRow="0" w:lastRow="0" w:firstColumn="0" w:lastColumn="0" w:oddVBand="0" w:evenVBand="0" w:oddHBand="0" w:evenHBand="0" w:firstRowFirstColumn="0" w:firstRowLastColumn="0" w:lastRowFirstColumn="0" w:lastRowLastColumn="0"/>
               <w:rPr>
                 <w:rFonts w:ascii="Times New Roman" w:eastAsia="Times New Roman" w:hAnsi="Times New Roman" w:cs="Times New Roman"/>
+                <w:b/>
+                <w:bCs/>
                 <w:color w:val="000000"/>
                 <w:lang w:val="en-US"/>
               </w:rPr>
@@ -7897,6 +7924,8 @@
             <w:r>
               <w:rPr>
                 <w:rFonts w:ascii="Times New Roman" w:eastAsia="Times New Roman" w:hAnsi="Times New Roman" w:cs="Times New Roman"/>
+                <w:b/>
+                <w:bCs/>
                 <w:color w:val="000000"/>
                 <w:lang w:val="en-US"/>
               </w:rPr>
@@ -7944,6 +7973,8 @@
               <w:cnfStyle w:val="000000000000" w:firstRow="0" w:lastRow="0" w:firstColumn="0" w:lastColumn="0" w:oddVBand="0" w:evenVBand="0" w:oddHBand="0" w:evenHBand="0" w:firstRowFirstColumn="0" w:firstRowLastColumn="0" w:lastRowFirstColumn="0" w:lastRowLastColumn="0"/>
               <w:rPr>
                 <w:rFonts w:ascii="Times New Roman" w:eastAsia="Times New Roman" w:hAnsi="Times New Roman" w:cs="Times New Roman"/>
+                <w:b/>
+                <w:bCs/>
                 <w:sz w:val="20"/>
                 <w:szCs w:val="20"/>
                 <w:lang w:val="en-US"/>
@@ -7952,6 +7983,8 @@
             <w:r>
               <w:rPr>
                 <w:rFonts w:ascii="Times New Roman" w:eastAsia="Times New Roman" w:hAnsi="Times New Roman" w:cs="Times New Roman"/>
+                <w:b/>
+                <w:bCs/>
                 <w:sz w:val="20"/>
                 <w:szCs w:val="20"/>
                 <w:lang w:val="en-US"/>
@@ -8144,6 +8177,8 @@
               <w:cnfStyle w:val="000000100000" w:firstRow="0" w:lastRow="0" w:firstColumn="0" w:lastColumn="0" w:oddVBand="0" w:evenVBand="0" w:oddHBand="1" w:evenHBand="0" w:firstRowFirstColumn="0" w:firstRowLastColumn="0" w:lastRowFirstColumn="0" w:lastRowLastColumn="0"/>
               <w:rPr>
                 <w:rFonts w:ascii="Times New Roman" w:eastAsia="Times New Roman" w:hAnsi="Times New Roman" w:cs="Times New Roman"/>
+                <w:b/>
+                <w:bCs/>
                 <w:color w:val="000000"/>
                 <w:lang w:val="en-CH"/>
               </w:rPr>
@@ -8151,6 +8186,8 @@
             <w:r>
               <w:rPr>
                 <w:rFonts w:ascii="Times New Roman" w:eastAsia="Times New Roman" w:hAnsi="Times New Roman" w:cs="Times New Roman"/>
+                <w:b/>
+                <w:bCs/>
                 <w:color w:val="000000"/>
                 <w:lang w:val="en-CH"/>
               </w:rPr>
@@ -8335,6 +8372,8 @@
               <w:cnfStyle w:val="000000000000" w:firstRow="0" w:lastRow="0" w:firstColumn="0" w:lastColumn="0" w:oddVBand="0" w:evenVBand="0" w:oddHBand="0" w:evenHBand="0" w:firstRowFirstColumn="0" w:firstRowLastColumn="0" w:lastRowFirstColumn="0" w:lastRowLastColumn="0"/>
               <w:rPr>
                 <w:rFonts w:ascii="Times New Roman" w:eastAsia="Times New Roman" w:hAnsi="Times New Roman" w:cs="Times New Roman"/>
+                <w:b/>
+                <w:bCs/>
                 <w:color w:val="000000"/>
                 <w:lang w:val="en-CH"/>
               </w:rPr>
@@ -8342,6 +8381,8 @@
             <w:r>
               <w:rPr>
                 <w:rFonts w:ascii="Times New Roman" w:eastAsia="Times New Roman" w:hAnsi="Times New Roman" w:cs="Times New Roman"/>
+                <w:b/>
+                <w:bCs/>
                 <w:color w:val="000000"/>
                 <w:lang w:val="en-CH"/>
               </w:rPr>
@@ -8527,6 +8568,8 @@
               <w:cnfStyle w:val="000000100000" w:firstRow="0" w:lastRow="0" w:firstColumn="0" w:lastColumn="0" w:oddVBand="0" w:evenVBand="0" w:oddHBand="1" w:evenHBand="0" w:firstRowFirstColumn="0" w:firstRowLastColumn="0" w:lastRowFirstColumn="0" w:lastRowLastColumn="0"/>
               <w:rPr>
                 <w:rFonts w:ascii="Times New Roman" w:eastAsia="Times New Roman" w:hAnsi="Times New Roman" w:cs="Times New Roman"/>
+                <w:b/>
+                <w:bCs/>
                 <w:color w:val="000000"/>
                 <w:lang w:val="en-CH"/>
               </w:rPr>
@@ -8534,6 +8577,8 @@
             <w:r>
               <w:rPr>
                 <w:rFonts w:ascii="Times New Roman" w:eastAsia="Times New Roman" w:hAnsi="Times New Roman" w:cs="Times New Roman"/>
+                <w:b/>
+                <w:bCs/>
                 <w:color w:val="000000"/>
                 <w:lang w:val="en-CH"/>
               </w:rPr>
@@ -8662,6 +8707,8 @@
               <w:cnfStyle w:val="000000000000" w:firstRow="0" w:lastRow="0" w:firstColumn="0" w:lastColumn="0" w:oddVBand="0" w:evenVBand="0" w:oddHBand="0" w:evenHBand="0" w:firstRowFirstColumn="0" w:firstRowLastColumn="0" w:lastRowFirstColumn="0" w:lastRowLastColumn="0"/>
               <w:rPr>
                 <w:rFonts w:ascii="Times New Roman" w:eastAsia="Times New Roman" w:hAnsi="Times New Roman" w:cs="Times New Roman"/>
+                <w:b/>
+                <w:bCs/>
                 <w:color w:val="000000"/>
                 <w:lang w:val="en-US"/>
               </w:rPr>
@@ -8669,6 +8716,8 @@
             <w:r>
               <w:rPr>
                 <w:rFonts w:ascii="Times New Roman" w:eastAsia="Times New Roman" w:hAnsi="Times New Roman" w:cs="Times New Roman"/>
+                <w:b/>
+                <w:bCs/>
                 <w:color w:val="000000"/>
                 <w:lang w:val="en-US"/>
               </w:rPr>
@@ -8716,6 +8765,8 @@
               <w:cnfStyle w:val="000000000000" w:firstRow="0" w:lastRow="0" w:firstColumn="0" w:lastColumn="0" w:oddVBand="0" w:evenVBand="0" w:oddHBand="0" w:evenHBand="0" w:firstRowFirstColumn="0" w:firstRowLastColumn="0" w:lastRowFirstColumn="0" w:lastRowLastColumn="0"/>
               <w:rPr>
                 <w:rFonts w:ascii="Times New Roman" w:eastAsia="Times New Roman" w:hAnsi="Times New Roman" w:cs="Times New Roman"/>
+                <w:b/>
+                <w:bCs/>
                 <w:sz w:val="20"/>
                 <w:szCs w:val="20"/>
                 <w:lang w:val="en-US"/>
@@ -8724,6 +8775,8 @@
             <w:r>
               <w:rPr>
                 <w:rFonts w:ascii="Times New Roman" w:eastAsia="Times New Roman" w:hAnsi="Times New Roman" w:cs="Times New Roman"/>
+                <w:b/>
+                <w:bCs/>
                 <w:sz w:val="20"/>
                 <w:szCs w:val="20"/>
                 <w:lang w:val="en-US"/>
@@ -8820,11 +8873,30 @@
     </w:tbl>
     <w:p/>
     <w:p>
+      <w:pPr>
+        <w:pStyle w:val="Heading3"/>
+      </w:pPr>
+      <w:bookmarkStart w:id="35" w:name="_Toc119480432"/>
+      <w:r>
+        <w:t>Dump logs</w:t>
+      </w:r>
+      <w:bookmarkEnd w:id="35"/>
+    </w:p>
+    <w:p>
+      <w:r>
+        <w:t xml:space="preserve">The sum of arrivals in each week </w:t>
+      </w:r>
+      <w:r>
+        <w:t>is shown</w:t>
+      </w:r>
+      <w:r>
+        <w:t xml:space="preserve"> in </w:t>
+      </w:r>
       <w:r>
         <w:fldChar w:fldCharType="begin"/>
       </w:r>
       <w:r>
-        <w:instrText xml:space="preserve"> REF _Ref119392877 \h </w:instrText>
+        <w:instrText xml:space="preserve"> REF _Ref117063876 \h </w:instrText>
       </w:r>
       <w:r>
         <w:fldChar w:fldCharType="separate"/>
@@ -8836,16 +8908,253 @@
         <w:rPr>
           <w:noProof/>
         </w:rPr>
-        <w:t>10</w:t>
+        <w:t>11</w:t>
       </w:r>
       <w:r>
         <w:fldChar w:fldCharType="end"/>
       </w:r>
       <w:r>
-        <w:t xml:space="preserve"> is a histogram of the filling rates. These samples indicate a possible log-normal distribution of filling rates. </w:t>
-      </w:r>
-      <w:r>
-        <w:t xml:space="preserve">However, this is based on a small geographical area and only 12 sample skips. </w:t>
+        <w:rPr>
+          <w:b/>
+          <w:bCs/>
+        </w:rPr>
+        <w:t>.</w:t>
+      </w:r>
+      <w:r>
+        <w:t xml:space="preserve"> A sizeable gap is noticeable </w:t>
+      </w:r>
+      <w:r>
+        <w:t>between January 20</w:t>
+      </w:r>
+      <w:r>
+        <w:rPr>
+          <w:vertAlign w:val="superscript"/>
+        </w:rPr>
+        <w:t>th</w:t>
+      </w:r>
+      <w:r>
+        <w:t xml:space="preserve"> and February 26</w:t>
+      </w:r>
+      <w:r>
+        <w:rPr>
+          <w:vertAlign w:val="superscript"/>
+        </w:rPr>
+        <w:t>th</w:t>
+      </w:r>
+      <w:r>
+        <w:t xml:space="preserve"> </w:t>
+      </w:r>
+      <w:r>
+        <w:t xml:space="preserve">. This is reflected in the skips filling data, where many skips were overflowing and not emptied during this period. The reason for this gap is </w:t>
+      </w:r>
+      <w:r>
+        <w:t>unknown but</w:t>
+      </w:r>
+      <w:r>
+        <w:t xml:space="preserve"> assumed here to be the service simply not operatin</w:t>
+      </w:r>
+      <w:r>
+        <w:t xml:space="preserve">g. </w:t>
+      </w:r>
+      <w:r>
+        <w:t xml:space="preserve">Intra-weekly, the arrivals are relatively homogeneous, except for Sunday, as illustrated in </w:t>
+      </w:r>
+      <w:r>
+        <w:fldChar w:fldCharType="begin"/>
+      </w:r>
+      <w:r>
+        <w:instrText xml:space="preserve"> REF _Ref117064000 \h </w:instrText>
+      </w:r>
+      <w:r>
+        <w:fldChar w:fldCharType="separate"/>
+      </w:r>
+      <w:r>
+        <w:t xml:space="preserve">Figure </w:t>
+      </w:r>
+      <w:r>
+        <w:rPr>
+          <w:noProof/>
+        </w:rPr>
+        <w:t>12</w:t>
+      </w:r>
+      <w:r>
+        <w:fldChar w:fldCharType="end"/>
+      </w:r>
+      <w:r>
+        <w:t xml:space="preserve">. </w:t>
+      </w:r>
+      <w:r>
+        <w:t xml:space="preserve">This pattern does not change before and after the gap. </w:t>
+      </w:r>
+    </w:p>
+    <w:p>
+      <w:r>
+        <w:lastRenderedPageBreak/>
+        <w:t>Of particular interest is the number of days between arrivals</w:t>
+      </w:r>
+      <w:r>
+        <w:t xml:space="preserve"> at the dump for each skip</w:t>
+      </w:r>
+      <w:r>
+        <w:t xml:space="preserve">. The analysis of these </w:t>
+      </w:r>
+      <w:r>
+        <w:t xml:space="preserve">gaps </w:t>
+      </w:r>
+      <w:r>
+        <w:t>is</w:t>
+      </w:r>
+      <w:r>
+        <w:t xml:space="preserve"> shown in</w:t>
+      </w:r>
+      <w:r>
+        <w:t xml:space="preserve"> </w:t>
+      </w:r>
+      <w:r>
+        <w:fldChar w:fldCharType="begin"/>
+      </w:r>
+      <w:r>
+        <w:instrText xml:space="preserve"> REF _Ref117144702 \h </w:instrText>
+      </w:r>
+      <w:r>
+        <w:fldChar w:fldCharType="separate"/>
+      </w:r>
+      <w:r>
+        <w:t xml:space="preserve">Figure </w:t>
+      </w:r>
+      <w:r>
+        <w:rPr>
+          <w:noProof/>
+        </w:rPr>
+        <w:t>13</w:t>
+      </w:r>
+      <w:r>
+        <w:fldChar w:fldCharType="end"/>
+      </w:r>
+      <w:r>
+        <w:t xml:space="preserve">. </w:t>
+      </w:r>
+      <w:r>
+        <w:t xml:space="preserve">A </w:t>
+      </w:r>
+      <w:r>
+        <w:t xml:space="preserve">noticeable </w:t>
+      </w:r>
+      <w:r>
+        <w:t xml:space="preserve">characteristic is the variability </w:t>
+      </w:r>
+      <w:r>
+        <w:t>of the</w:t>
+      </w:r>
+      <w:r>
+        <w:t xml:space="preserve"> time gaps, as illustrated by the size of the boxes and whiskers. </w:t>
+      </w:r>
+      <w:r>
+        <w:t>For areas that are serviced often, such as Blantyre Flea Market, Limbe</w:t>
+      </w:r>
+      <w:r>
+        <w:t xml:space="preserve">, </w:t>
+      </w:r>
+      <w:r>
+        <w:t>Ndirande</w:t>
+      </w:r>
+      <w:r>
+        <w:t xml:space="preserve"> and Chirimba</w:t>
+      </w:r>
+      <w:r>
+        <w:t xml:space="preserve"> (where the median gap is at maximum 3)</w:t>
+      </w:r>
+      <w:r>
+        <w:t>,</w:t>
+      </w:r>
+      <w:r>
+        <w:t xml:space="preserve"> </w:t>
+      </w:r>
+      <w:r>
+        <w:t xml:space="preserve">the outliers </w:t>
+      </w:r>
+      <w:r>
+        <w:t xml:space="preserve">are </w:t>
+      </w:r>
+      <w:r>
+        <w:t>frequent</w:t>
+      </w:r>
+      <w:r>
+        <w:t>, indicating</w:t>
+      </w:r>
+      <w:r>
+        <w:t xml:space="preserve"> gaps where the </w:t>
+      </w:r>
+      <w:r>
+        <w:t>skips are likely overflowing</w:t>
+      </w:r>
+      <w:r>
+        <w:t xml:space="preserve">. </w:t>
+      </w:r>
+    </w:p>
+    <w:p>
+      <w:r>
+        <w:t>Importantly</w:t>
+      </w:r>
+      <w:r>
+        <w:t xml:space="preserve">, </w:t>
+      </w:r>
+      <w:r>
+        <w:t xml:space="preserve">the arrivals at the dump provide useful insights </w:t>
+      </w:r>
+      <w:r>
+        <w:t xml:space="preserve">into the current operation of the municipal solid waste management system in Blantyre. It does not, however, </w:t>
+      </w:r>
+      <w:r>
+        <w:t xml:space="preserve">allow by itself to infer the </w:t>
+      </w:r>
+      <w:r>
+        <w:t>filling rate</w:t>
+      </w:r>
+      <w:r>
+        <w:t xml:space="preserve"> of bins. As seen in </w:t>
+      </w:r>
+      <w:r>
+        <w:fldChar w:fldCharType="begin"/>
+      </w:r>
+      <w:r>
+        <w:instrText xml:space="preserve"> REF _Ref117093632 \h </w:instrText>
+      </w:r>
+      <w:r>
+        <w:fldChar w:fldCharType="separate"/>
+      </w:r>
+      <w:r>
+        <w:t xml:space="preserve">Table </w:t>
+      </w:r>
+      <w:r>
+        <w:rPr>
+          <w:noProof/>
+        </w:rPr>
+        <w:t>1</w:t>
+      </w:r>
+      <w:r>
+        <w:fldChar w:fldCharType="end"/>
+      </w:r>
+      <w:r>
+        <w:t xml:space="preserve">, at least some skips </w:t>
+      </w:r>
+      <w:r>
+        <w:t xml:space="preserve">spend a considerable amount of time </w:t>
+      </w:r>
+      <w:r>
+        <w:t xml:space="preserve">overfull. As such, </w:t>
+      </w:r>
+      <w:r>
+        <w:t xml:space="preserve">the time between collections </w:t>
+      </w:r>
+      <w:r>
+        <w:t>is</w:t>
+      </w:r>
+      <w:r>
+        <w:t xml:space="preserve"> dependent on other factors</w:t>
+      </w:r>
+      <w:r>
+        <w:t xml:space="preserve"> as well. </w:t>
       </w:r>
     </w:p>
     <w:p>
@@ -8857,356 +9166,6 @@
         <w:rPr>
           <w:noProof/>
         </w:rPr>
-        <w:lastRenderedPageBreak/>
-        <w:drawing>
-          <wp:inline distT="0" distB="0" distL="0" distR="0" wp14:anchorId="2FED37EF" wp14:editId="62FCA970">
-            <wp:extent cx="4375150" cy="3345104"/>
-            <wp:effectExtent l="0" t="0" r="6350" b="8255"/>
-            <wp:docPr id="24" name="Picture 24"/>
-            <wp:cNvGraphicFramePr>
-              <a:graphicFrameLocks xmlns:a="http://schemas.openxmlformats.org/drawingml/2006/main" noChangeAspect="1"/>
-            </wp:cNvGraphicFramePr>
-            <a:graphic xmlns:a="http://schemas.openxmlformats.org/drawingml/2006/main">
-              <a:graphicData uri="http://schemas.openxmlformats.org/drawingml/2006/picture">
-                <pic:pic xmlns:pic="http://schemas.openxmlformats.org/drawingml/2006/picture">
-                  <pic:nvPicPr>
-                    <pic:cNvPr id="0" name="Picture 15"/>
-                    <pic:cNvPicPr>
-                      <a:picLocks noChangeAspect="1" noChangeArrowheads="1"/>
-                    </pic:cNvPicPr>
-                  </pic:nvPicPr>
-                  <pic:blipFill>
-                    <a:blip r:embed="rId19">
-                      <a:extLst>
-                        <a:ext uri="{28A0092B-C50C-407E-A947-70E740481C1C}">
-                          <a14:useLocalDpi xmlns:a14="http://schemas.microsoft.com/office/drawing/2010/main" val="0"/>
-                        </a:ext>
-                      </a:extLst>
-                    </a:blip>
-                    <a:srcRect/>
-                    <a:stretch>
-                      <a:fillRect/>
-                    </a:stretch>
-                  </pic:blipFill>
-                  <pic:spPr bwMode="auto">
-                    <a:xfrm>
-                      <a:off x="0" y="0"/>
-                      <a:ext cx="4380313" cy="3349052"/>
-                    </a:xfrm>
-                    <a:prstGeom prst="rect">
-                      <a:avLst/>
-                    </a:prstGeom>
-                    <a:noFill/>
-                    <a:ln>
-                      <a:noFill/>
-                    </a:ln>
-                  </pic:spPr>
-                </pic:pic>
-              </a:graphicData>
-            </a:graphic>
-          </wp:inline>
-        </w:drawing>
-      </w:r>
-    </w:p>
-    <w:p>
-      <w:pPr>
-        <w:pStyle w:val="Caption"/>
-        <w:jc w:val="center"/>
-      </w:pPr>
-      <w:bookmarkStart w:id="33" w:name="_Ref119392877"/>
-      <w:r>
-        <w:t xml:space="preserve">Figure </w:t>
-      </w:r>
-      <w:r>
-        <w:fldChar w:fldCharType="begin"/>
-      </w:r>
-      <w:r>
-        <w:instrText xml:space="preserve"> SEQ Figure \* ARABIC </w:instrText>
-      </w:r>
-      <w:r>
-        <w:fldChar w:fldCharType="separate"/>
-      </w:r>
-      <w:r>
-        <w:rPr>
-          <w:noProof/>
-        </w:rPr>
-        <w:t>10</w:t>
-      </w:r>
-      <w:r>
-        <w:fldChar w:fldCharType="end"/>
-      </w:r>
-      <w:bookmarkEnd w:id="33"/>
-      <w:r>
-        <w:t xml:space="preserve"> Histogram of extracted filling rates</w:t>
-      </w:r>
-    </w:p>
-    <w:p>
-      <w:pPr>
-        <w:pStyle w:val="Heading3"/>
-      </w:pPr>
-      <w:bookmarkStart w:id="34" w:name="_Toc119395241"/>
-      <w:r>
-        <w:t>Dump logs</w:t>
-      </w:r>
-      <w:bookmarkEnd w:id="34"/>
-    </w:p>
-    <w:p>
-      <w:r>
-        <w:t xml:space="preserve">The sum of arrivals in each week </w:t>
-      </w:r>
-      <w:r>
-        <w:t>is shown</w:t>
-      </w:r>
-      <w:r>
-        <w:t xml:space="preserve"> in </w:t>
-      </w:r>
-      <w:r>
-        <w:fldChar w:fldCharType="begin"/>
-      </w:r>
-      <w:r>
-        <w:instrText xml:space="preserve"> REF _Ref117063876 \h </w:instrText>
-      </w:r>
-      <w:r>
-        <w:fldChar w:fldCharType="separate"/>
-      </w:r>
-      <w:r>
-        <w:t xml:space="preserve">Figure </w:t>
-      </w:r>
-      <w:r>
-        <w:rPr>
-          <w:noProof/>
-        </w:rPr>
-        <w:t>11</w:t>
-      </w:r>
-      <w:r>
-        <w:fldChar w:fldCharType="end"/>
-      </w:r>
-      <w:r>
-        <w:rPr>
-          <w:b/>
-          <w:bCs/>
-        </w:rPr>
-        <w:t>.</w:t>
-      </w:r>
-      <w:r>
-        <w:t xml:space="preserve"> A sizeable gap is noticeable for almost the whole of February 2021. This is reflected in the skips filling data, where many skips were overflowing and not emptied during this period. The reason for this gap is </w:t>
-      </w:r>
-      <w:r>
-        <w:t>unknown but</w:t>
-      </w:r>
-      <w:r>
-        <w:t xml:space="preserve"> assumed here to be the service simply not operatin</w:t>
-      </w:r>
-      <w:r>
-        <w:t xml:space="preserve">g. </w:t>
-      </w:r>
-      <w:r>
-        <w:t xml:space="preserve">Intra-weekly, the arrivals are relatively homogeneous, except for Sunday, as illustrated in </w:t>
-      </w:r>
-      <w:r>
-        <w:fldChar w:fldCharType="begin"/>
-      </w:r>
-      <w:r>
-        <w:instrText xml:space="preserve"> REF _Ref117064000 \h </w:instrText>
-      </w:r>
-      <w:r>
-        <w:fldChar w:fldCharType="separate"/>
-      </w:r>
-      <w:r>
-        <w:t xml:space="preserve">Figure </w:t>
-      </w:r>
-      <w:r>
-        <w:rPr>
-          <w:noProof/>
-        </w:rPr>
-        <w:t>12</w:t>
-      </w:r>
-      <w:r>
-        <w:fldChar w:fldCharType="end"/>
-      </w:r>
-      <w:r>
-        <w:t xml:space="preserve">. </w:t>
-      </w:r>
-    </w:p>
-    <w:p>
-      <w:r>
-        <w:t>Of particular interest is the number of days between arrivals</w:t>
-      </w:r>
-      <w:r>
-        <w:t xml:space="preserve"> at the dump for each skip</w:t>
-      </w:r>
-      <w:r>
-        <w:t xml:space="preserve">. The analysis of these </w:t>
-      </w:r>
-      <w:r>
-        <w:t xml:space="preserve">gaps </w:t>
-      </w:r>
-      <w:r>
-        <w:t>is</w:t>
-      </w:r>
-      <w:r>
-        <w:t xml:space="preserve"> shown in</w:t>
-      </w:r>
-      <w:r>
-        <w:t xml:space="preserve"> </w:t>
-      </w:r>
-      <w:r>
-        <w:fldChar w:fldCharType="begin"/>
-      </w:r>
-      <w:r>
-        <w:instrText xml:space="preserve"> REF _Ref117144702 \h </w:instrText>
-      </w:r>
-      <w:r>
-        <w:fldChar w:fldCharType="separate"/>
-      </w:r>
-      <w:r>
-        <w:t xml:space="preserve">Figure </w:t>
-      </w:r>
-      <w:r>
-        <w:rPr>
-          <w:noProof/>
-        </w:rPr>
-        <w:t>13</w:t>
-      </w:r>
-      <w:r>
-        <w:fldChar w:fldCharType="end"/>
-      </w:r>
-      <w:r>
-        <w:t xml:space="preserve">. </w:t>
-      </w:r>
-      <w:r>
-        <w:t xml:space="preserve">A </w:t>
-      </w:r>
-      <w:r>
-        <w:t xml:space="preserve">noticeable </w:t>
-      </w:r>
-      <w:r>
-        <w:t xml:space="preserve">characteristic is the variability </w:t>
-      </w:r>
-      <w:r>
-        <w:t>of the</w:t>
-      </w:r>
-      <w:r>
-        <w:t xml:space="preserve"> time gaps, as illustrated by the size of the boxes and whiskers. </w:t>
-      </w:r>
-      <w:r>
-        <w:t>For areas that are serviced often, such as Blantyre Flea Market, Limbe</w:t>
-      </w:r>
-      <w:r>
-        <w:t xml:space="preserve">, </w:t>
-      </w:r>
-      <w:r>
-        <w:t>Ndirande</w:t>
-      </w:r>
-      <w:r>
-        <w:t xml:space="preserve"> and Chirimba</w:t>
-      </w:r>
-      <w:r>
-        <w:t xml:space="preserve"> (where the median gap is at maximum 3)</w:t>
-      </w:r>
-      <w:r>
-        <w:t>,</w:t>
-      </w:r>
-      <w:r>
-        <w:t xml:space="preserve"> </w:t>
-      </w:r>
-      <w:r>
-        <w:t xml:space="preserve">the outliers </w:t>
-      </w:r>
-      <w:r>
-        <w:t xml:space="preserve">are </w:t>
-      </w:r>
-      <w:r>
-        <w:t>frequent</w:t>
-      </w:r>
-      <w:r>
-        <w:t>, indicating</w:t>
-      </w:r>
-      <w:r>
-        <w:t xml:space="preserve"> gaps where the </w:t>
-      </w:r>
-      <w:r>
-        <w:t>skips are likely overflowing</w:t>
-      </w:r>
-      <w:r>
-        <w:t xml:space="preserve">. </w:t>
-      </w:r>
-    </w:p>
-    <w:p>
-      <w:r>
-        <w:t>Importantly</w:t>
-      </w:r>
-      <w:r>
-        <w:t xml:space="preserve">, </w:t>
-      </w:r>
-      <w:r>
-        <w:t xml:space="preserve">the arrivals at the dump provide useful insights </w:t>
-      </w:r>
-      <w:r>
-        <w:t xml:space="preserve">into the current operation of the municipal solid waste management system in Blantyre. It does not, however, </w:t>
-      </w:r>
-      <w:r>
-        <w:t xml:space="preserve">allow by itself to infer the </w:t>
-      </w:r>
-      <w:r>
-        <w:t>filling rate</w:t>
-      </w:r>
-      <w:r>
-        <w:t xml:space="preserve"> of bins. As seen in </w:t>
-      </w:r>
-      <w:r>
-        <w:fldChar w:fldCharType="begin"/>
-      </w:r>
-      <w:r>
-        <w:instrText xml:space="preserve"> REF _Ref117093632 \h </w:instrText>
-      </w:r>
-      <w:r>
-        <w:fldChar w:fldCharType="separate"/>
-      </w:r>
-      <w:r>
-        <w:t xml:space="preserve">Table </w:t>
-      </w:r>
-      <w:r>
-        <w:rPr>
-          <w:noProof/>
-        </w:rPr>
-        <w:t>1</w:t>
-      </w:r>
-      <w:r>
-        <w:fldChar w:fldCharType="end"/>
-      </w:r>
-      <w:r>
-        <w:t xml:space="preserve">, at least some skips </w:t>
-      </w:r>
-      <w:r>
-        <w:t xml:space="preserve">spend a considerable amount of time </w:t>
-      </w:r>
-      <w:r>
-        <w:t xml:space="preserve">overfull. As such, </w:t>
-      </w:r>
-      <w:r>
-        <w:t xml:space="preserve">the time between collections </w:t>
-      </w:r>
-      <w:r>
-        <w:t>is</w:t>
-      </w:r>
-      <w:r>
-        <w:t xml:space="preserve"> dependent on other factors</w:t>
-      </w:r>
-      <w:r>
-        <w:t xml:space="preserve"> as well. </w:t>
-      </w:r>
-    </w:p>
-    <w:p>
-      <w:pPr>
-        <w:keepNext/>
-        <w:jc w:val="center"/>
-      </w:pPr>
-      <w:r>
-        <w:rPr>
-          <w:noProof/>
-        </w:rPr>
-        <w:lastRenderedPageBreak/>
         <w:drawing>
           <wp:inline distT="0" distB="0" distL="0" distR="0" wp14:anchorId="14991534" wp14:editId="697BED6A">
             <wp:extent cx="5042305" cy="3361344"/>
@@ -9225,7 +9184,7 @@
                     </pic:cNvPicPr>
                   </pic:nvPicPr>
                   <pic:blipFill rotWithShape="1">
-                    <a:blip r:embed="rId20">
+                    <a:blip r:embed="rId19">
                       <a:extLst>
                         <a:ext uri="{28A0092B-C50C-407E-A947-70E740481C1C}">
                           <a14:useLocalDpi xmlns:a14="http://schemas.microsoft.com/office/drawing/2010/main" val="0"/>
@@ -9265,7 +9224,7 @@
         <w:pStyle w:val="Caption"/>
         <w:jc w:val="center"/>
       </w:pPr>
-      <w:bookmarkStart w:id="35" w:name="_Ref117063876"/>
+      <w:bookmarkStart w:id="36" w:name="_Ref117063876"/>
       <w:r>
         <w:t xml:space="preserve">Figure </w:t>
       </w:r>
@@ -9290,7 +9249,7 @@
         </w:rPr>
         <w:fldChar w:fldCharType="end"/>
       </w:r>
-      <w:bookmarkEnd w:id="35"/>
+      <w:bookmarkEnd w:id="36"/>
       <w:r>
         <w:t xml:space="preserve"> Sum of deliveries (arrivals) at Mzedi dump over the entire period of measurements</w:t>
       </w:r>
@@ -9304,6 +9263,7 @@
         <w:rPr>
           <w:noProof/>
         </w:rPr>
+        <w:lastRenderedPageBreak/>
         <w:drawing>
           <wp:inline distT="0" distB="0" distL="0" distR="0" wp14:anchorId="08F61D7F" wp14:editId="0FCA5E1E">
             <wp:extent cx="5224145" cy="3776345"/>
@@ -9322,7 +9282,7 @@
                     </pic:cNvPicPr>
                   </pic:nvPicPr>
                   <pic:blipFill>
-                    <a:blip r:embed="rId21">
+                    <a:blip r:embed="rId20">
                       <a:extLst>
                         <a:ext uri="{28A0092B-C50C-407E-A947-70E740481C1C}">
                           <a14:useLocalDpi xmlns:a14="http://schemas.microsoft.com/office/drawing/2010/main" val="0"/>
@@ -9359,7 +9319,7 @@
         <w:pStyle w:val="Caption"/>
         <w:jc w:val="center"/>
       </w:pPr>
-      <w:bookmarkStart w:id="36" w:name="_Ref117064000"/>
+      <w:bookmarkStart w:id="37" w:name="_Ref117064000"/>
       <w:r>
         <w:t xml:space="preserve">Figure </w:t>
       </w:r>
@@ -9384,7 +9344,7 @@
         </w:rPr>
         <w:fldChar w:fldCharType="end"/>
       </w:r>
-      <w:bookmarkEnd w:id="36"/>
+      <w:bookmarkEnd w:id="37"/>
       <w:r>
         <w:t xml:space="preserve"> Sum of deliveries to Mzedi dump per weekday over the entire period of measurements</w:t>
       </w:r>
@@ -9417,7 +9377,7 @@
                     </pic:cNvPicPr>
                   </pic:nvPicPr>
                   <pic:blipFill>
-                    <a:blip r:embed="rId22">
+                    <a:blip r:embed="rId21">
                       <a:extLst>
                         <a:ext uri="{28A0092B-C50C-407E-A947-70E740481C1C}">
                           <a14:useLocalDpi xmlns:a14="http://schemas.microsoft.com/office/drawing/2010/main" val="0"/>
@@ -9454,7 +9414,7 @@
         <w:pStyle w:val="Caption"/>
         <w:jc w:val="center"/>
       </w:pPr>
-      <w:bookmarkStart w:id="37" w:name="_Ref117144702"/>
+      <w:bookmarkStart w:id="38" w:name="_Ref117144702"/>
       <w:r>
         <w:t xml:space="preserve">Figure </w:t>
       </w:r>
@@ -9479,7 +9439,7 @@
         </w:rPr>
         <w:fldChar w:fldCharType="end"/>
       </w:r>
-      <w:bookmarkEnd w:id="37"/>
+      <w:bookmarkEnd w:id="38"/>
       <w:r>
         <w:t xml:space="preserve"> Box plots of number of days between arrivals for each skip</w:t>
       </w:r>
@@ -9494,11 +9454,11 @@
       <w:pPr>
         <w:pStyle w:val="Heading3"/>
       </w:pPr>
-      <w:bookmarkStart w:id="38" w:name="_Toc119395242"/>
-      <w:bookmarkEnd w:id="38"/>
+      <w:bookmarkStart w:id="39" w:name="_Toc119480433"/>
       <w:r>
         <w:t>Extrapolating filling rates</w:t>
       </w:r>
+      <w:bookmarkEnd w:id="39"/>
     </w:p>
     <w:p>
       <w:r>
@@ -9616,28 +9576,10 @@
         <w:t xml:space="preserve">, though in the original list of </w:t>
       </w:r>
       <w:r>
-        <w:t xml:space="preserve">skips (see </w:t>
-      </w:r>
-      <w:r>
-        <w:fldChar w:fldCharType="begin"/>
-      </w:r>
-      <w:r>
-        <w:instrText xml:space="preserve"> REF _Ref117153785 \r \h </w:instrText>
-      </w:r>
-      <w:r>
-        <w:fldChar w:fldCharType="separate"/>
-      </w:r>
-      <w:r>
-        <w:t>1</w:t>
-      </w:r>
-      <w:r>
-        <w:fldChar w:fldCharType="end"/>
-      </w:r>
-      <w:r>
-        <w:t>)</w:t>
-      </w:r>
-      <w:r>
-        <w:t xml:space="preserve">, </w:t>
+        <w:t>skips,</w:t>
+      </w:r>
+      <w:r>
+        <w:t xml:space="preserve"> </w:t>
       </w:r>
       <w:r>
         <w:t xml:space="preserve">does not appear in the dump arrival logs. This despite the fact that skip filling data indicates the inorganic </w:t>
@@ -9646,16 +9588,25 @@
         <w:t>skip</w:t>
       </w:r>
       <w:r>
-        <w:t xml:space="preserve"> was emptied at least </w:t>
-      </w:r>
-      <w:r>
-        <w:t>3 times in the period</w:t>
+        <w:t xml:space="preserve"> was emptied </w:t>
+      </w:r>
+      <w:r>
+        <w:t>4</w:t>
+      </w:r>
+      <w:r>
+        <w:t xml:space="preserve"> times in the period</w:t>
       </w:r>
       <w:r>
         <w:t xml:space="preserve">. </w:t>
       </w:r>
       <w:r>
-        <w:t xml:space="preserve">The organic skips are not considered since they should not go to the dump. </w:t>
+        <w:t xml:space="preserve">The organic skips are not considered since they </w:t>
+      </w:r>
+      <w:r>
+        <w:t>should be processed at the composting facility</w:t>
+      </w:r>
+      <w:r>
+        <w:t xml:space="preserve">. </w:t>
       </w:r>
     </w:p>
     <w:p>
@@ -9664,7 +9615,7 @@
         <w:keepNext/>
         <w:jc w:val="center"/>
       </w:pPr>
-      <w:bookmarkStart w:id="39" w:name="_Ref117153668"/>
+      <w:bookmarkStart w:id="40" w:name="_Ref117153668"/>
       <w:r>
         <w:t xml:space="preserve">Table </w:t>
       </w:r>
@@ -9689,7 +9640,7 @@
         </w:rPr>
         <w:fldChar w:fldCharType="end"/>
       </w:r>
-      <w:bookmarkEnd w:id="39"/>
+      <w:bookmarkEnd w:id="40"/>
       <w:r>
         <w:t xml:space="preserve"> Aggregation of skips and skip areas</w:t>
       </w:r>
@@ -10077,40 +10028,43 @@
     <w:p/>
     <w:p>
       <w:r>
-        <w:t xml:space="preserve">This points to a larger problem of mismatch in the data. </w:t>
-      </w:r>
-      <w:r>
-        <w:t>Bangwe</w:t>
+        <w:t xml:space="preserve">Since it is known that not all Bangwe ground and Bangwe market skips are included in the </w:t>
+      </w:r>
+      <w:r>
+        <w:t xml:space="preserve">skips filling data, </w:t>
+      </w:r>
+      <w:r>
+        <w:t>the emptying events</w:t>
+      </w:r>
+      <w:r>
+        <w:t xml:space="preserve"> (</w:t>
+      </w:r>
+      <w:r>
+        <w:t>which are the</w:t>
       </w:r>
       <w:r>
         <w:t xml:space="preserve"> </w:t>
       </w:r>
       <w:r>
-        <w:t xml:space="preserve">has the most data points in both data sets, so it is used to illustrate the issue. </w:t>
-      </w:r>
-      <w:r>
-        <w:t xml:space="preserve">Since it is known that not all Bangwe ground and Bangwe market skips are included in the </w:t>
-      </w:r>
-      <w:r>
-        <w:t xml:space="preserve">skips filling data, </w:t>
-      </w:r>
-      <w:r>
-        <w:t>the emptying events</w:t>
-      </w:r>
-      <w:r>
-        <w:t xml:space="preserve"> (here we use the bottoms described in </w:t>
+        <w:t>“bottom” dates</w:t>
+      </w:r>
+      <w:r>
+        <w:t xml:space="preserve"> described in</w:t>
+      </w:r>
+      <w:r>
+        <w:t xml:space="preserve"> </w:t>
       </w:r>
       <w:r>
         <w:fldChar w:fldCharType="begin"/>
       </w:r>
       <w:r>
-        <w:instrText xml:space="preserve"> REF _Ref117181127 \r \h </w:instrText>
+        <w:instrText xml:space="preserve"> REF _Ref119480474 \r \h </w:instrText>
       </w:r>
       <w:r>
         <w:fldChar w:fldCharType="separate"/>
       </w:r>
       <w:r>
-        <w:t>2.1.2</w:t>
+        <w:t>2.2.1</w:t>
       </w:r>
       <w:r>
         <w:fldChar w:fldCharType="end"/>
@@ -10128,25 +10082,55 @@
         <w:t xml:space="preserve"> </w:t>
       </w:r>
       <w:r>
-        <w:t xml:space="preserve">This holds even when </w:t>
-      </w:r>
-      <w:r>
-        <w:t>quick ramps are wrongly identified as spikes</w:t>
-      </w:r>
-      <w:r>
-        <w:t>, since they are simply disregarded</w:t>
-      </w:r>
-      <w:r>
-        <w:t>.</w:t>
+        <w:fldChar w:fldCharType="begin"/>
+      </w:r>
+      <w:r>
+        <w:instrText xml:space="preserve"> REF _Ref117181263 \h </w:instrText>
+      </w:r>
+      <w:r>
+        <w:fldChar w:fldCharType="separate"/>
+      </w:r>
+      <w:r>
+        <w:t xml:space="preserve">Figure </w:t>
+      </w:r>
+      <w:r>
+        <w:rPr>
+          <w:noProof/>
+        </w:rPr>
+        <w:t>14</w:t>
+      </w:r>
+      <w:r>
+        <w:fldChar w:fldCharType="end"/>
       </w:r>
       <w:r>
         <w:t xml:space="preserve"> </w:t>
       </w:r>
       <w:r>
+        <w:t>contradicts this notion</w:t>
+      </w:r>
+      <w:r>
+        <w:t xml:space="preserve"> for Bangwe</w:t>
+      </w:r>
+      <w:r>
+        <w:t>, however.</w:t>
+      </w:r>
+      <w:r>
+        <w:t xml:space="preserve"> </w:t>
+      </w:r>
+      <w:r>
+        <w:t xml:space="preserve">It shows many skip emptying events do not match with arrivals at the dump. </w:t>
+      </w:r>
+      <w:r>
+        <w:t xml:space="preserve">Furthermore, there are noticeable clusters of emptying events and dump arrivals that do not match one another. </w:t>
+      </w:r>
+      <w:r>
+        <w:t xml:space="preserve">In </w:t>
+      </w:r>
+      <w:r>
         <w:fldChar w:fldCharType="begin"/>
       </w:r>
       <w:r>
-        <w:instrText xml:space="preserve"> REF _Ref117181263 \h </w:instrText>
+        <w:instrText xml:space="preserve"> REF _Ref117182656 \h </w:instrText>
       </w:r>
       <w:r>
         <w:fldChar w:fldCharType="separate"/>
@@ -10158,87 +10142,85 @@
         <w:rPr>
           <w:noProof/>
         </w:rPr>
-        <w:t>14</w:t>
+        <w:t>17</w:t>
       </w:r>
       <w:r>
         <w:fldChar w:fldCharType="end"/>
       </w:r>
       <w:r>
+        <w:t>, the proportion of emptying events</w:t>
+      </w:r>
+      <w:r>
+        <w:t xml:space="preserve"> matching arrival events</w:t>
+      </w:r>
+      <w:r>
+        <w:t xml:space="preserve"> is plotted, with a “padding”</w:t>
+      </w:r>
+      <w:r>
+        <w:t xml:space="preserve">. </w:t>
+      </w:r>
+      <w:r>
+        <w:t xml:space="preserve">An emptying event is said to match if it is within a period of time defined as the padding. </w:t>
+      </w:r>
+      <w:r>
+        <w:t>For example, i</w:t>
+      </w:r>
+      <w:r>
+        <w:t>f a ramp event occurs on November 13</w:t>
+      </w:r>
+      <w:r>
+        <w:rPr>
+          <w:vertAlign w:val="superscript"/>
+        </w:rPr>
+        <w:t>th</w:t>
+      </w:r>
+      <w:r>
+        <w:t>, and the padding is set to 2, the emptying event and arrival will match if there is an arrival on November 13</w:t>
+      </w:r>
+      <w:r>
+        <w:rPr>
+          <w:vertAlign w:val="superscript"/>
+        </w:rPr>
+        <w:t>th</w:t>
+      </w:r>
+      <w:r>
+        <w:t>, November 12</w:t>
+      </w:r>
+      <w:r>
+        <w:rPr>
+          <w:vertAlign w:val="superscript"/>
+        </w:rPr>
+        <w:t>th</w:t>
+      </w:r>
+      <w:r>
         <w:t xml:space="preserve"> </w:t>
       </w:r>
       <w:r>
-        <w:t>contradicts this notion, however.</w:t>
-      </w:r>
-      <w:r>
-        <w:t xml:space="preserve"> </w:t>
-      </w:r>
-      <w:r>
-        <w:t xml:space="preserve">It shows many skip emptying events do not match with arrivals at the dump. In </w:t>
-      </w:r>
-      <w:r>
-        <w:fldChar w:fldCharType="begin"/>
-      </w:r>
-      <w:r>
-        <w:instrText xml:space="preserve"> REF _Ref117182656 \h </w:instrText>
-      </w:r>
-      <w:r>
-        <w:fldChar w:fldCharType="separate"/>
-      </w:r>
-      <w:r>
-        <w:t xml:space="preserve">Figure </w:t>
-      </w:r>
-      <w:r>
-        <w:rPr>
-          <w:noProof/>
-        </w:rPr>
-        <w:t>15</w:t>
-      </w:r>
-      <w:r>
-        <w:fldChar w:fldCharType="end"/>
-      </w:r>
-      <w:r>
-        <w:t>, the proportion of emptying events</w:t>
-      </w:r>
-      <w:r>
-        <w:t xml:space="preserve"> matching arrival events is broken down for the three skips. </w:t>
-      </w:r>
-    </w:p>
-    <w:p>
-      <w:r>
-        <w:t xml:space="preserve">To account for errors in </w:t>
-      </w:r>
-      <w:r>
-        <w:t>calculating the beginning of the ramps</w:t>
-      </w:r>
-      <w:r>
-        <w:t xml:space="preserve">, a “padding” is introduced, where </w:t>
-      </w:r>
-      <w:r>
-        <w:t>an emptying event is said to match if it is within a period of time defined as a margin. A margin of 1 indicates a period of 3 days, one before and one after the emptying event</w:t>
+        <w:t>or</w:t>
+      </w:r>
+      <w:r>
+        <w:t xml:space="preserve"> November 11</w:t>
+      </w:r>
+      <w:r>
+        <w:rPr>
+          <w:vertAlign w:val="superscript"/>
+        </w:rPr>
+        <w:t>th</w:t>
       </w:r>
       <w:r>
         <w:t xml:space="preserve">. </w:t>
       </w:r>
       <w:r>
-        <w:t xml:space="preserve">The vertical line is the median of </w:t>
-      </w:r>
-      <w:r>
-        <w:t xml:space="preserve">time differences between Mzedi arrivals (both from Bangwe ground and market) divided by 2, to account for the </w:t>
-      </w:r>
-      <w:r>
-        <w:t>margin being on both sides</w:t>
-      </w:r>
-      <w:r>
-        <w:t>. At this point, most skip emptying events should match. However, for all three skips, they are</w:t>
-      </w:r>
-      <w:r>
-        <w:t xml:space="preserve"> only</w:t>
-      </w:r>
-      <w:r>
-        <w:t xml:space="preserve"> around 50%</w:t>
-      </w:r>
-      <w:r>
-        <w:t xml:space="preserve">. </w:t>
+        <w:t xml:space="preserve">As padding is increased, more events match, but with a median time between arrivals of just a few days, events get confounded. </w:t>
+      </w:r>
+      <w:r>
+        <w:t xml:space="preserve">Furthermore, for Naizi and BCA, the maximum matching </w:t>
+      </w:r>
+      <w:r>
+        <w:t xml:space="preserve">for reasonable padding </w:t>
+      </w:r>
+      <w:r>
+        <w:t xml:space="preserve">is 14% and 0% respectively. </w:t>
       </w:r>
     </w:p>
     <w:p>
@@ -10251,10 +10233,10 @@
           <w:noProof/>
         </w:rPr>
         <w:drawing>
-          <wp:inline distT="0" distB="0" distL="0" distR="0" wp14:anchorId="30C43CCD" wp14:editId="16604EA7">
-            <wp:extent cx="5731510" cy="2407285"/>
+          <wp:inline distT="0" distB="0" distL="0" distR="0" wp14:anchorId="542729AE" wp14:editId="4348A741">
+            <wp:extent cx="5731510" cy="2611755"/>
             <wp:effectExtent l="0" t="0" r="2540" b="0"/>
-            <wp:docPr id="26" name="Picture 26"/>
+            <wp:docPr id="35" name="Picture 35"/>
             <wp:cNvGraphicFramePr>
               <a:graphicFrameLocks xmlns:a="http://schemas.openxmlformats.org/drawingml/2006/main" noChangeAspect="1"/>
             </wp:cNvGraphicFramePr>
@@ -10262,12 +10244,107 @@
               <a:graphicData uri="http://schemas.openxmlformats.org/drawingml/2006/picture">
                 <pic:pic xmlns:pic="http://schemas.openxmlformats.org/drawingml/2006/picture">
                   <pic:nvPicPr>
-                    <pic:cNvPr id="0" name="Picture 19"/>
+                    <pic:cNvPr id="0" name="Picture 37"/>
                     <pic:cNvPicPr>
                       <a:picLocks noChangeAspect="1" noChangeArrowheads="1"/>
                     </pic:cNvPicPr>
                   </pic:nvPicPr>
-                  <pic:blipFill rotWithShape="1">
+                  <pic:blipFill>
+                    <a:blip r:embed="rId22">
+                      <a:extLst>
+                        <a:ext uri="{28A0092B-C50C-407E-A947-70E740481C1C}">
+                          <a14:useLocalDpi xmlns:a14="http://schemas.microsoft.com/office/drawing/2010/main" val="0"/>
+                        </a:ext>
+                      </a:extLst>
+                    </a:blip>
+                    <a:srcRect/>
+                    <a:stretch>
+                      <a:fillRect/>
+                    </a:stretch>
+                  </pic:blipFill>
+                  <pic:spPr bwMode="auto">
+                    <a:xfrm>
+                      <a:off x="0" y="0"/>
+                      <a:ext cx="5731510" cy="2611755"/>
+                    </a:xfrm>
+                    <a:prstGeom prst="rect">
+                      <a:avLst/>
+                    </a:prstGeom>
+                    <a:noFill/>
+                    <a:ln>
+                      <a:noFill/>
+                    </a:ln>
+                  </pic:spPr>
+                </pic:pic>
+              </a:graphicData>
+            </a:graphic>
+          </wp:inline>
+        </w:drawing>
+      </w:r>
+    </w:p>
+    <w:p>
+      <w:pPr>
+        <w:pStyle w:val="Caption"/>
+        <w:jc w:val="center"/>
+      </w:pPr>
+      <w:bookmarkStart w:id="41" w:name="_Ref117181263"/>
+      <w:r>
+        <w:t xml:space="preserve">Figure </w:t>
+      </w:r>
+      <w:r>
+        <w:fldChar w:fldCharType="begin"/>
+      </w:r>
+      <w:r>
+        <w:instrText xml:space="preserve"> SEQ Figure \* ARABIC </w:instrText>
+      </w:r>
+      <w:r>
+        <w:fldChar w:fldCharType="separate"/>
+      </w:r>
+      <w:r>
+        <w:rPr>
+          <w:noProof/>
+        </w:rPr>
+        <w:t>14</w:t>
+      </w:r>
+      <w:r>
+        <w:rPr>
+          <w:noProof/>
+        </w:rPr>
+        <w:fldChar w:fldCharType="end"/>
+      </w:r>
+      <w:bookmarkEnd w:id="41"/>
+      <w:r>
+        <w:t xml:space="preserve"> Timeline of Bangwe arrivals at Mzedi dump and emptying events of select skips</w:t>
+      </w:r>
+    </w:p>
+    <w:p>
+      <w:pPr>
+        <w:keepNext/>
+        <w:jc w:val="center"/>
+      </w:pPr>
+      <w:r>
+        <w:rPr>
+          <w:noProof/>
+        </w:rPr>
+        <w:lastRenderedPageBreak/>
+        <w:drawing>
+          <wp:inline distT="0" distB="0" distL="0" distR="0" wp14:anchorId="0B1DF09A" wp14:editId="676FBBC0">
+            <wp:extent cx="5731510" cy="2628265"/>
+            <wp:effectExtent l="0" t="0" r="2540" b="635"/>
+            <wp:docPr id="36" name="Picture 36"/>
+            <wp:cNvGraphicFramePr>
+              <a:graphicFrameLocks xmlns:a="http://schemas.openxmlformats.org/drawingml/2006/main" noChangeAspect="1"/>
+            </wp:cNvGraphicFramePr>
+            <a:graphic xmlns:a="http://schemas.openxmlformats.org/drawingml/2006/main">
+              <a:graphicData uri="http://schemas.openxmlformats.org/drawingml/2006/picture">
+                <pic:pic xmlns:pic="http://schemas.openxmlformats.org/drawingml/2006/picture">
+                  <pic:nvPicPr>
+                    <pic:cNvPr id="0" name="Picture 39"/>
+                    <pic:cNvPicPr>
+                      <a:picLocks noChangeAspect="1" noChangeArrowheads="1"/>
+                    </pic:cNvPicPr>
+                  </pic:nvPicPr>
+                  <pic:blipFill>
                     <a:blip r:embed="rId23">
                       <a:extLst>
                         <a:ext uri="{28A0092B-C50C-407E-A947-70E740481C1C}">
@@ -10275,13 +10352,211 @@
                         </a:ext>
                       </a:extLst>
                     </a:blip>
-                    <a:srcRect t="8408"/>
+                    <a:srcRect/>
+                    <a:stretch>
+                      <a:fillRect/>
+                    </a:stretch>
+                  </pic:blipFill>
+                  <pic:spPr bwMode="auto">
+                    <a:xfrm>
+                      <a:off x="0" y="0"/>
+                      <a:ext cx="5731510" cy="2628265"/>
+                    </a:xfrm>
+                    <a:prstGeom prst="rect">
+                      <a:avLst/>
+                    </a:prstGeom>
+                    <a:noFill/>
+                    <a:ln>
+                      <a:noFill/>
+                    </a:ln>
+                  </pic:spPr>
+                </pic:pic>
+              </a:graphicData>
+            </a:graphic>
+          </wp:inline>
+        </w:drawing>
+      </w:r>
+    </w:p>
+    <w:p>
+      <w:pPr>
+        <w:pStyle w:val="Caption"/>
+        <w:jc w:val="center"/>
+      </w:pPr>
+      <w:r>
+        <w:t xml:space="preserve">Figure </w:t>
+      </w:r>
+      <w:r>
+        <w:fldChar w:fldCharType="begin"/>
+      </w:r>
+      <w:r>
+        <w:instrText xml:space="preserve"> SEQ Figure \* ARABIC </w:instrText>
+      </w:r>
+      <w:r>
+        <w:fldChar w:fldCharType="separate"/>
+      </w:r>
+      <w:r>
+        <w:rPr>
+          <w:noProof/>
+        </w:rPr>
+        <w:t>15</w:t>
+      </w:r>
+      <w:r>
+        <w:fldChar w:fldCharType="end"/>
+      </w:r>
+      <w:r>
+        <w:t xml:space="preserve"> </w:t>
+      </w:r>
+      <w:r>
+        <w:t xml:space="preserve">Timeline of </w:t>
+      </w:r>
+      <w:r>
+        <w:t>Naizi market</w:t>
+      </w:r>
+      <w:r>
+        <w:t xml:space="preserve"> arrivals at Mzedi dump and emptying events of select skips</w:t>
+      </w:r>
+    </w:p>
+    <w:p>
+      <w:pPr>
+        <w:keepNext/>
+        <w:jc w:val="center"/>
+      </w:pPr>
+      <w:r>
+        <w:rPr>
+          <w:noProof/>
+        </w:rPr>
+        <w:drawing>
+          <wp:inline distT="0" distB="0" distL="0" distR="0" wp14:anchorId="34310DAF" wp14:editId="3AA68A15">
+            <wp:extent cx="5731510" cy="2621280"/>
+            <wp:effectExtent l="0" t="0" r="2540" b="7620"/>
+            <wp:docPr id="37" name="Picture 37"/>
+            <wp:cNvGraphicFramePr>
+              <a:graphicFrameLocks xmlns:a="http://schemas.openxmlformats.org/drawingml/2006/main" noChangeAspect="1"/>
+            </wp:cNvGraphicFramePr>
+            <a:graphic xmlns:a="http://schemas.openxmlformats.org/drawingml/2006/main">
+              <a:graphicData uri="http://schemas.openxmlformats.org/drawingml/2006/picture">
+                <pic:pic xmlns:pic="http://schemas.openxmlformats.org/drawingml/2006/picture">
+                  <pic:nvPicPr>
+                    <pic:cNvPr id="0" name="Picture 41"/>
+                    <pic:cNvPicPr>
+                      <a:picLocks noChangeAspect="1" noChangeArrowheads="1"/>
+                    </pic:cNvPicPr>
+                  </pic:nvPicPr>
+                  <pic:blipFill>
+                    <a:blip r:embed="rId24">
+                      <a:extLst>
+                        <a:ext uri="{28A0092B-C50C-407E-A947-70E740481C1C}">
+                          <a14:useLocalDpi xmlns:a14="http://schemas.microsoft.com/office/drawing/2010/main" val="0"/>
+                        </a:ext>
+                      </a:extLst>
+                    </a:blip>
+                    <a:srcRect/>
+                    <a:stretch>
+                      <a:fillRect/>
+                    </a:stretch>
+                  </pic:blipFill>
+                  <pic:spPr bwMode="auto">
+                    <a:xfrm>
+                      <a:off x="0" y="0"/>
+                      <a:ext cx="5731510" cy="2621280"/>
+                    </a:xfrm>
+                    <a:prstGeom prst="rect">
+                      <a:avLst/>
+                    </a:prstGeom>
+                    <a:noFill/>
+                    <a:ln>
+                      <a:noFill/>
+                    </a:ln>
+                  </pic:spPr>
+                </pic:pic>
+              </a:graphicData>
+            </a:graphic>
+          </wp:inline>
+        </w:drawing>
+      </w:r>
+    </w:p>
+    <w:p>
+      <w:pPr>
+        <w:pStyle w:val="Caption"/>
+        <w:jc w:val="center"/>
+      </w:pPr>
+      <w:r>
+        <w:t xml:space="preserve">Figure </w:t>
+      </w:r>
+      <w:r>
+        <w:fldChar w:fldCharType="begin"/>
+      </w:r>
+      <w:r>
+        <w:instrText xml:space="preserve"> SEQ Figure \* ARABIC </w:instrText>
+      </w:r>
+      <w:r>
+        <w:fldChar w:fldCharType="separate"/>
+      </w:r>
+      <w:r>
+        <w:rPr>
+          <w:noProof/>
+        </w:rPr>
+        <w:t>16</w:t>
+      </w:r>
+      <w:r>
+        <w:fldChar w:fldCharType="end"/>
+      </w:r>
+      <w:r>
+        <w:t xml:space="preserve"> </w:t>
+      </w:r>
+      <w:r>
+        <w:t>Timeline of B</w:t>
+      </w:r>
+      <w:r>
+        <w:t>CA market</w:t>
+      </w:r>
+      <w:r>
+        <w:t xml:space="preserve"> arrivals at Mzedi dump and emptying events of select skips</w:t>
+      </w:r>
+    </w:p>
+    <w:p/>
+    <w:p>
+      <w:pPr>
+        <w:keepNext/>
+        <w:jc w:val="center"/>
+      </w:pPr>
+      <w:r>
+        <w:rPr>
+          <w:noProof/>
+        </w:rPr>
+        <w:lastRenderedPageBreak/>
+        <w:drawing>
+          <wp:inline distT="0" distB="0" distL="0" distR="0" wp14:anchorId="6F0EF82C" wp14:editId="7D318231">
+            <wp:extent cx="3863340" cy="2786911"/>
+            <wp:effectExtent l="0" t="0" r="3810" b="0"/>
+            <wp:docPr id="32" name="Picture 32"/>
+            <wp:cNvGraphicFramePr>
+              <a:graphicFrameLocks xmlns:a="http://schemas.openxmlformats.org/drawingml/2006/main" noChangeAspect="1"/>
+            </wp:cNvGraphicFramePr>
+            <a:graphic xmlns:a="http://schemas.openxmlformats.org/drawingml/2006/main">
+              <a:graphicData uri="http://schemas.openxmlformats.org/drawingml/2006/picture">
+                <pic:pic xmlns:pic="http://schemas.openxmlformats.org/drawingml/2006/picture">
+                  <pic:nvPicPr>
+                    <pic:cNvPr id="0" name="Picture 31"/>
+                    <pic:cNvPicPr>
+                      <a:picLocks noChangeAspect="1" noChangeArrowheads="1"/>
+                    </pic:cNvPicPr>
+                  </pic:nvPicPr>
+                  <pic:blipFill rotWithShape="1">
+                    <a:blip r:embed="rId25">
+                      <a:extLst>
+                        <a:ext uri="{28A0092B-C50C-407E-A947-70E740481C1C}">
+                          <a14:useLocalDpi xmlns:a14="http://schemas.microsoft.com/office/drawing/2010/main" val="0"/>
+                        </a:ext>
+                      </a:extLst>
+                    </a:blip>
+                    <a:srcRect t="6195"/>
                     <a:stretch/>
                   </pic:blipFill>
                   <pic:spPr bwMode="auto">
                     <a:xfrm>
                       <a:off x="0" y="0"/>
-                      <a:ext cx="5731510" cy="2407285"/>
+                      <a:ext cx="3874087" cy="2794663"/>
                     </a:xfrm>
                     <a:prstGeom prst="rect">
                       <a:avLst/>
@@ -10308,7 +10583,7 @@
         <w:pStyle w:val="Caption"/>
         <w:jc w:val="center"/>
       </w:pPr>
-      <w:bookmarkStart w:id="40" w:name="_Ref117181263"/>
+      <w:bookmarkStart w:id="42" w:name="_Ref117182656"/>
       <w:r>
         <w:t xml:space="preserve">Figure </w:t>
       </w:r>
@@ -10325,7 +10600,7 @@
         <w:rPr>
           <w:noProof/>
         </w:rPr>
-        <w:t>14</w:t>
+        <w:t>17</w:t>
       </w:r>
       <w:r>
         <w:rPr>
@@ -10333,108 +10608,21 @@
         </w:rPr>
         <w:fldChar w:fldCharType="end"/>
       </w:r>
-      <w:bookmarkEnd w:id="40"/>
-      <w:r>
-        <w:t xml:space="preserve"> Timeline of Bangwe arrivals at Mzedi dump and emptying events of select skips</w:t>
-      </w:r>
-    </w:p>
-    <w:p/>
-    <w:p>
-      <w:pPr>
-        <w:keepNext/>
-        <w:jc w:val="center"/>
-      </w:pPr>
-      <w:r>
-        <w:rPr>
-          <w:noProof/>
-        </w:rPr>
-        <w:lastRenderedPageBreak/>
-        <w:drawing>
-          <wp:inline distT="0" distB="0" distL="0" distR="0" wp14:anchorId="49D5B15C" wp14:editId="0E4B12F1">
-            <wp:extent cx="5731510" cy="2892425"/>
-            <wp:effectExtent l="0" t="0" r="2540" b="3175"/>
-            <wp:docPr id="27" name="Picture 27"/>
-            <wp:cNvGraphicFramePr>
-              <a:graphicFrameLocks xmlns:a="http://schemas.openxmlformats.org/drawingml/2006/main" noChangeAspect="1"/>
-            </wp:cNvGraphicFramePr>
-            <a:graphic xmlns:a="http://schemas.openxmlformats.org/drawingml/2006/main">
-              <a:graphicData uri="http://schemas.openxmlformats.org/drawingml/2006/picture">
-                <pic:pic xmlns:pic="http://schemas.openxmlformats.org/drawingml/2006/picture">
-                  <pic:nvPicPr>
-                    <pic:cNvPr id="0" name="Picture 21"/>
-                    <pic:cNvPicPr>
-                      <a:picLocks noChangeAspect="1" noChangeArrowheads="1"/>
-                    </pic:cNvPicPr>
-                  </pic:nvPicPr>
-                  <pic:blipFill rotWithShape="1">
-                    <a:blip r:embed="rId24">
-                      <a:extLst>
-                        <a:ext uri="{28A0092B-C50C-407E-A947-70E740481C1C}">
-                          <a14:useLocalDpi xmlns:a14="http://schemas.microsoft.com/office/drawing/2010/main" val="0"/>
-                        </a:ext>
-                      </a:extLst>
-                    </a:blip>
-                    <a:srcRect t="10388"/>
-                    <a:stretch/>
-                  </pic:blipFill>
-                  <pic:spPr bwMode="auto">
-                    <a:xfrm>
-                      <a:off x="0" y="0"/>
-                      <a:ext cx="5731510" cy="2892425"/>
-                    </a:xfrm>
-                    <a:prstGeom prst="rect">
-                      <a:avLst/>
-                    </a:prstGeom>
-                    <a:noFill/>
-                    <a:ln>
-                      <a:noFill/>
-                    </a:ln>
-                    <a:extLst>
-                      <a:ext uri="{53640926-AAD7-44D8-BBD7-CCE9431645EC}">
-                        <a14:shadowObscured xmlns:a14="http://schemas.microsoft.com/office/drawing/2010/main"/>
-                      </a:ext>
-                    </a:extLst>
-                  </pic:spPr>
-                </pic:pic>
-              </a:graphicData>
-            </a:graphic>
-          </wp:inline>
-        </w:drawing>
-      </w:r>
-    </w:p>
-    <w:p>
-      <w:pPr>
-        <w:pStyle w:val="Caption"/>
-        <w:jc w:val="center"/>
-      </w:pPr>
-      <w:bookmarkStart w:id="41" w:name="_Ref117182656"/>
-      <w:r>
-        <w:t xml:space="preserve">Figure </w:t>
-      </w:r>
-      <w:r>
-        <w:fldChar w:fldCharType="begin"/>
-      </w:r>
-      <w:r>
-        <w:instrText xml:space="preserve"> SEQ Figure \* ARABIC </w:instrText>
-      </w:r>
-      <w:r>
-        <w:fldChar w:fldCharType="separate"/>
-      </w:r>
-      <w:r>
-        <w:rPr>
-          <w:noProof/>
-        </w:rPr>
-        <w:t>15</w:t>
-      </w:r>
-      <w:r>
-        <w:rPr>
-          <w:noProof/>
-        </w:rPr>
-        <w:fldChar w:fldCharType="end"/>
-      </w:r>
-      <w:bookmarkEnd w:id="41"/>
-      <w:r>
-        <w:t xml:space="preserve"> Proportion of skip emptying events matching arrivals at the dump</w:t>
+      <w:bookmarkEnd w:id="42"/>
+      <w:r>
+        <w:t xml:space="preserve"> </w:t>
+      </w:r>
+      <w:r>
+        <w:t>Percentage</w:t>
+      </w:r>
+      <w:r>
+        <w:t xml:space="preserve"> of skip emptying events matching arrivals at the dump</w:t>
+      </w:r>
+      <w:r>
+        <w:t xml:space="preserve"> for Bangwe area</w:t>
+      </w:r>
+      <w:r>
+        <w:t>, with padding to allow for error</w:t>
       </w:r>
     </w:p>
     <w:p>
@@ -10457,7 +10645,25 @@
         </w:numPr>
       </w:pPr>
       <w:r>
-        <w:t>Inaccuracy of the ramp fitting method</w:t>
+        <w:t>Inaccurac</w:t>
+      </w:r>
+      <w:r>
+        <w:t>ies</w:t>
+      </w:r>
+      <w:r>
+        <w:t xml:space="preserve"> </w:t>
+      </w:r>
+      <w:r>
+        <w:t>in</w:t>
+      </w:r>
+      <w:r>
+        <w:t xml:space="preserve"> the ramp</w:t>
+      </w:r>
+      <w:r>
+        <w:t>s</w:t>
+      </w:r>
+      <w:r>
+        <w:t xml:space="preserve"> fitting method</w:t>
       </w:r>
     </w:p>
     <w:p>
@@ -10472,7 +10678,10 @@
         <w:t xml:space="preserve">Measurement </w:t>
       </w:r>
       <w:r>
-        <w:t>ambiguity in the skip filling data</w:t>
+        <w:t>errors</w:t>
+      </w:r>
+      <w:r>
+        <w:t xml:space="preserve"> in the skip filling data</w:t>
       </w:r>
     </w:p>
     <w:p>
@@ -10494,652 +10703,25 @@
       </w:r>
     </w:p>
     <w:p>
-      <w:r>
-        <w:t xml:space="preserve">In </w:t>
-      </w:r>
-      <w:r>
-        <w:fldChar w:fldCharType="begin"/>
-      </w:r>
-      <w:r>
-        <w:instrText xml:space="preserve"> REF _Ref117185555 \h </w:instrText>
-      </w:r>
-      <w:r>
-        <w:fldChar w:fldCharType="separate"/>
-      </w:r>
-      <w:r>
-        <w:t xml:space="preserve">Table </w:t>
-      </w:r>
-      <w:r>
-        <w:rPr>
-          <w:noProof/>
-        </w:rPr>
-        <w:t>3</w:t>
-      </w:r>
-      <w:r>
-        <w:fldChar w:fldCharType="end"/>
-      </w:r>
-      <w:r>
-        <w:t xml:space="preserve">, the aggregated data shows the difficulty to </w:t>
-      </w:r>
-      <w:r>
-        <w:t xml:space="preserve">extract a filling rate from the dump logs. </w:t>
-      </w:r>
-      <w:r>
-        <w:t>The weighted average ramps filling rate is weighted according to the number of ramps of each skip</w:t>
-      </w:r>
-      <w:r>
-        <w:t>.</w:t>
-      </w:r>
-      <w:r>
-        <w:t xml:space="preserve"> The weighted average of median gaps is weighted (only for Bangwe), based on the number of arrivals from each sub-area described in the logs.</w:t>
-      </w:r>
-      <w:r>
-        <w:t xml:space="preserve"> </w:t>
-      </w:r>
-    </w:p>
-    <w:p>
-      <w:pPr>
-        <w:pStyle w:val="Caption"/>
-        <w:keepNext/>
-        <w:jc w:val="center"/>
-      </w:pPr>
-      <w:bookmarkStart w:id="42" w:name="_Ref117185555"/>
-      <w:r>
-        <w:t xml:space="preserve">Table </w:t>
-      </w:r>
-      <w:r>
-        <w:fldChar w:fldCharType="begin"/>
-      </w:r>
-      <w:r>
-        <w:instrText xml:space="preserve"> SEQ Table \* ARABIC </w:instrText>
-      </w:r>
-      <w:r>
-        <w:fldChar w:fldCharType="separate"/>
-      </w:r>
-      <w:r>
-        <w:rPr>
-          <w:noProof/>
-        </w:rPr>
-        <w:t>3</w:t>
-      </w:r>
-      <w:r>
-        <w:rPr>
-          <w:noProof/>
-        </w:rPr>
-        <w:fldChar w:fldCharType="end"/>
-      </w:r>
-      <w:bookmarkEnd w:id="42"/>
-      <w:r>
-        <w:t xml:space="preserve"> Aggregated results for filling rate and gaps between arrivals</w:t>
-      </w:r>
-    </w:p>
-    <w:tbl>
-      <w:tblPr>
-        <w:tblStyle w:val="TableGrid"/>
-        <w:tblW w:w="0" w:type="auto"/>
-        <w:jc w:val="center"/>
-        <w:tblLook w:val="04A0" w:firstRow="1" w:lastRow="0" w:firstColumn="1" w:lastColumn="0" w:noHBand="0" w:noVBand="1"/>
-      </w:tblPr>
-      <w:tblGrid>
-        <w:gridCol w:w="1376"/>
-        <w:gridCol w:w="1750"/>
-        <w:gridCol w:w="880"/>
-        <w:gridCol w:w="1306"/>
-        <w:gridCol w:w="1448"/>
-        <w:gridCol w:w="1099"/>
-      </w:tblGrid>
-      <w:tr>
-        <w:trPr>
-          <w:jc w:val="center"/>
-        </w:trPr>
-        <w:tc>
-          <w:tcPr>
-            <w:tcW w:w="1376" w:type="dxa"/>
-          </w:tcPr>
-          <w:p>
-            <w:r>
-              <w:t>Aggregate area</w:t>
-            </w:r>
-          </w:p>
-        </w:tc>
-        <w:tc>
-          <w:tcPr>
-            <w:tcW w:w="1750" w:type="dxa"/>
-          </w:tcPr>
-          <w:p>
-            <w:r>
-              <w:t>Weighted average of ramp filling rates</w:t>
-            </w:r>
-          </w:p>
-        </w:tc>
-        <w:tc>
-          <w:tcPr>
-            <w:tcW w:w="880" w:type="dxa"/>
-          </w:tcPr>
-          <w:p>
-            <w:r>
-              <w:t># ramps</w:t>
-            </w:r>
-          </w:p>
-        </w:tc>
-        <w:tc>
-          <w:tcPr>
-            <w:tcW w:w="1306" w:type="dxa"/>
-          </w:tcPr>
-          <w:p>
-            <w:r>
-              <w:t>Proportion of time overfull</w:t>
-            </w:r>
-          </w:p>
-        </w:tc>
-        <w:tc>
-          <w:tcPr>
-            <w:tcW w:w="1448" w:type="dxa"/>
-          </w:tcPr>
-          <w:p>
-            <w:r>
-              <w:t>Weighted average of median gaps between arrivals</w:t>
-            </w:r>
-          </w:p>
-        </w:tc>
-        <w:tc>
-          <w:tcPr>
-            <w:tcW w:w="1099" w:type="dxa"/>
-          </w:tcPr>
-          <w:p>
-            <w:r>
-              <w:t># arrivals</w:t>
-            </w:r>
-          </w:p>
-        </w:tc>
-      </w:tr>
-      <w:tr>
-        <w:trPr>
-          <w:jc w:val="center"/>
-        </w:trPr>
-        <w:tc>
-          <w:tcPr>
-            <w:tcW w:w="1376" w:type="dxa"/>
-          </w:tcPr>
-          <w:p>
-            <w:r>
-              <w:t>Bangwe</w:t>
-            </w:r>
-          </w:p>
-        </w:tc>
-        <w:tc>
-          <w:tcPr>
-            <w:tcW w:w="1750" w:type="dxa"/>
-          </w:tcPr>
-          <w:p>
-            <w:r>
-              <w:t>0.3261</w:t>
-            </w:r>
-          </w:p>
-        </w:tc>
-        <w:tc>
-          <w:tcPr>
-            <w:tcW w:w="880" w:type="dxa"/>
-          </w:tcPr>
-          <w:p>
-            <w:r>
-              <w:t>63</w:t>
-            </w:r>
-          </w:p>
-        </w:tc>
-        <w:tc>
-          <w:tcPr>
-            <w:tcW w:w="1306" w:type="dxa"/>
-          </w:tcPr>
-          <w:p>
-            <w:r>
-              <w:t>0.5571</w:t>
-            </w:r>
-          </w:p>
-        </w:tc>
-        <w:tc>
-          <w:tcPr>
-            <w:tcW w:w="1448" w:type="dxa"/>
-          </w:tcPr>
-          <w:p>
-            <w:r>
-              <w:t>10</w:t>
-            </w:r>
-          </w:p>
-        </w:tc>
-        <w:tc>
-          <w:tcPr>
-            <w:tcW w:w="1099" w:type="dxa"/>
-          </w:tcPr>
-          <w:p>
-            <w:r>
-              <w:t>43</w:t>
-            </w:r>
-          </w:p>
-        </w:tc>
-      </w:tr>
-      <w:tr>
-        <w:trPr>
-          <w:jc w:val="center"/>
-        </w:trPr>
-        <w:tc>
-          <w:tcPr>
-            <w:tcW w:w="1376" w:type="dxa"/>
-          </w:tcPr>
-          <w:p>
-            <w:r>
-              <w:t>BCA</w:t>
-            </w:r>
-          </w:p>
-        </w:tc>
-        <w:tc>
-          <w:tcPr>
-            <w:tcW w:w="1750" w:type="dxa"/>
-          </w:tcPr>
-          <w:p>
-            <w:r>
-              <w:t>0.0786</w:t>
-            </w:r>
-          </w:p>
-        </w:tc>
-        <w:tc>
-          <w:tcPr>
-            <w:tcW w:w="880" w:type="dxa"/>
-          </w:tcPr>
-          <w:p>
-            <w:r>
-              <w:t>20</w:t>
-            </w:r>
-          </w:p>
-        </w:tc>
-        <w:tc>
-          <w:tcPr>
-            <w:tcW w:w="1306" w:type="dxa"/>
-          </w:tcPr>
-          <w:p>
-            <w:r>
-              <w:t>0.4673</w:t>
-            </w:r>
-          </w:p>
-        </w:tc>
-        <w:tc>
-          <w:tcPr>
-            <w:tcW w:w="1448" w:type="dxa"/>
-          </w:tcPr>
-          <w:p>
-            <w:r>
-              <w:t>83</w:t>
-            </w:r>
-          </w:p>
-        </w:tc>
-        <w:tc>
-          <w:tcPr>
-            <w:tcW w:w="1099" w:type="dxa"/>
-          </w:tcPr>
-          <w:p>
-            <w:r>
-              <w:t>3</w:t>
-            </w:r>
-          </w:p>
-        </w:tc>
-      </w:tr>
-      <w:tr>
-        <w:trPr>
-          <w:jc w:val="center"/>
-        </w:trPr>
-        <w:tc>
-          <w:tcPr>
-            <w:tcW w:w="1376" w:type="dxa"/>
-          </w:tcPr>
-          <w:p>
-            <w:r>
-              <w:t>Naizi</w:t>
-            </w:r>
-          </w:p>
-        </w:tc>
-        <w:tc>
-          <w:tcPr>
-            <w:tcW w:w="1750" w:type="dxa"/>
-          </w:tcPr>
-          <w:p>
-            <w:r>
-              <w:t>0.1102</w:t>
-            </w:r>
-          </w:p>
-        </w:tc>
-        <w:tc>
-          <w:tcPr>
-            <w:tcW w:w="880" w:type="dxa"/>
-          </w:tcPr>
-          <w:p>
-            <w:r>
-              <w:t>23</w:t>
-            </w:r>
-          </w:p>
-        </w:tc>
-        <w:tc>
-          <w:tcPr>
-            <w:tcW w:w="1306" w:type="dxa"/>
-          </w:tcPr>
-          <w:p>
-            <w:r>
-              <w:t>0.2523</w:t>
-            </w:r>
-          </w:p>
-        </w:tc>
-        <w:tc>
-          <w:tcPr>
-            <w:tcW w:w="1448" w:type="dxa"/>
-          </w:tcPr>
-          <w:p>
-            <w:r>
-              <w:t>107</w:t>
-            </w:r>
-          </w:p>
-        </w:tc>
-        <w:tc>
-          <w:tcPr>
-            <w:tcW w:w="1099" w:type="dxa"/>
-          </w:tcPr>
-          <w:p>
-            <w:r>
-              <w:t>3</w:t>
-            </w:r>
-          </w:p>
-        </w:tc>
-      </w:tr>
-    </w:tbl>
-    <w:p/>
-    <w:p>
-      <w:r>
-        <w:t xml:space="preserve">Though the histogram of the filling rates indicate a possible lognormal distribution, the </w:t>
-      </w:r>
-      <w:r>
-        <w:t>data is too scarce to do a fit</w:t>
-      </w:r>
-      <w:r>
-        <w:t xml:space="preserve">, as shown in </w:t>
-      </w:r>
-      <w:r>
-        <w:fldChar w:fldCharType="begin"/>
-      </w:r>
-      <w:r>
-        <w:instrText xml:space="preserve"> REF _Ref117256317 \h </w:instrText>
-      </w:r>
-      <w:r>
-        <w:fldChar w:fldCharType="separate"/>
-      </w:r>
-      <w:r>
-        <w:t xml:space="preserve">Figure </w:t>
-      </w:r>
-      <w:r>
-        <w:rPr>
-          <w:noProof/>
-        </w:rPr>
-        <w:t>16</w:t>
-      </w:r>
-      <w:r>
-        <w:fldChar w:fldCharType="end"/>
-      </w:r>
-      <w:r>
-        <w:t xml:space="preserve">. </w:t>
-      </w:r>
-      <w:r>
-        <w:t xml:space="preserve">Interestingly, the reciprocal of the median emptying </w:t>
-      </w:r>
-      <w:r>
-        <w:t>frequency</w:t>
-      </w:r>
-      <w:r>
-        <w:t xml:space="preserve"> exhibits a similar behavio</w:t>
-      </w:r>
-      <w:r>
-        <w:t>ur</w:t>
-      </w:r>
-      <w:r>
-        <w:t xml:space="preserve">, as seen in </w:t>
-      </w:r>
-    </w:p>
-    <w:p>
-      <w:pPr>
-        <w:keepNext/>
-        <w:jc w:val="center"/>
-      </w:pPr>
-      <w:r>
-        <w:rPr>
-          <w:noProof/>
-        </w:rPr>
-        <w:lastRenderedPageBreak/>
-        <w:drawing>
-          <wp:inline distT="0" distB="0" distL="0" distR="0" wp14:anchorId="3869CA1E" wp14:editId="740994AA">
-            <wp:extent cx="4739640" cy="3773438"/>
-            <wp:effectExtent l="0" t="0" r="3810" b="0"/>
-            <wp:docPr id="16" name="Picture 16"/>
-            <wp:cNvGraphicFramePr>
-              <a:graphicFrameLocks xmlns:a="http://schemas.openxmlformats.org/drawingml/2006/main" noChangeAspect="1"/>
-            </wp:cNvGraphicFramePr>
-            <a:graphic xmlns:a="http://schemas.openxmlformats.org/drawingml/2006/main">
-              <a:graphicData uri="http://schemas.openxmlformats.org/drawingml/2006/picture">
-                <pic:pic xmlns:pic="http://schemas.openxmlformats.org/drawingml/2006/picture">
-                  <pic:nvPicPr>
-                    <pic:cNvPr id="0" name="Picture 8"/>
-                    <pic:cNvPicPr>
-                      <a:picLocks noChangeAspect="1" noChangeArrowheads="1"/>
-                    </pic:cNvPicPr>
-                  </pic:nvPicPr>
-                  <pic:blipFill>
-                    <a:blip r:embed="rId25">
-                      <a:extLst>
-                        <a:ext uri="{28A0092B-C50C-407E-A947-70E740481C1C}">
-                          <a14:useLocalDpi xmlns:a14="http://schemas.microsoft.com/office/drawing/2010/main" val="0"/>
-                        </a:ext>
-                      </a:extLst>
-                    </a:blip>
-                    <a:srcRect/>
-                    <a:stretch>
-                      <a:fillRect/>
-                    </a:stretch>
-                  </pic:blipFill>
-                  <pic:spPr bwMode="auto">
-                    <a:xfrm>
-                      <a:off x="0" y="0"/>
-                      <a:ext cx="4743032" cy="3776138"/>
-                    </a:xfrm>
-                    <a:prstGeom prst="rect">
-                      <a:avLst/>
-                    </a:prstGeom>
-                    <a:noFill/>
-                    <a:ln>
-                      <a:noFill/>
-                    </a:ln>
-                  </pic:spPr>
-                </pic:pic>
-              </a:graphicData>
-            </a:graphic>
-          </wp:inline>
-        </w:drawing>
-      </w:r>
-    </w:p>
-    <w:p>
-      <w:pPr>
-        <w:pStyle w:val="Caption"/>
-        <w:jc w:val="center"/>
-      </w:pPr>
-      <w:bookmarkStart w:id="43" w:name="_Ref117256317"/>
-      <w:r>
-        <w:t xml:space="preserve">Figure </w:t>
-      </w:r>
-      <w:r>
-        <w:fldChar w:fldCharType="begin"/>
-      </w:r>
-      <w:r>
-        <w:instrText xml:space="preserve"> SEQ Figure \* ARABIC </w:instrText>
-      </w:r>
-      <w:r>
-        <w:fldChar w:fldCharType="separate"/>
-      </w:r>
-      <w:r>
-        <w:rPr>
-          <w:noProof/>
-        </w:rPr>
-        <w:t>16</w:t>
-      </w:r>
-      <w:r>
-        <w:rPr>
-          <w:noProof/>
-        </w:rPr>
-        <w:fldChar w:fldCharType="end"/>
-      </w:r>
-      <w:bookmarkEnd w:id="43"/>
-      <w:r>
-        <w:t xml:space="preserve"> Lognormal fit of the filling rates skip level data</w:t>
-      </w:r>
-    </w:p>
-    <w:p>
-      <w:pPr>
-        <w:keepNext/>
-        <w:jc w:val="center"/>
-      </w:pPr>
-      <w:r>
-        <w:rPr>
-          <w:noProof/>
-        </w:rPr>
-        <w:drawing>
-          <wp:inline distT="0" distB="0" distL="0" distR="0" wp14:anchorId="1D51A49A" wp14:editId="2A5ECA37">
-            <wp:extent cx="4915212" cy="3762375"/>
-            <wp:effectExtent l="0" t="0" r="0" b="0"/>
-            <wp:docPr id="18" name="Picture 18"/>
-            <wp:cNvGraphicFramePr>
-              <a:graphicFrameLocks xmlns:a="http://schemas.openxmlformats.org/drawingml/2006/main" noChangeAspect="1"/>
-            </wp:cNvGraphicFramePr>
-            <a:graphic xmlns:a="http://schemas.openxmlformats.org/drawingml/2006/main">
-              <a:graphicData uri="http://schemas.openxmlformats.org/drawingml/2006/picture">
-                <pic:pic xmlns:pic="http://schemas.openxmlformats.org/drawingml/2006/picture">
-                  <pic:nvPicPr>
-                    <pic:cNvPr id="0" name="Picture 12"/>
-                    <pic:cNvPicPr>
-                      <a:picLocks noChangeAspect="1" noChangeArrowheads="1"/>
-                    </pic:cNvPicPr>
-                  </pic:nvPicPr>
-                  <pic:blipFill>
-                    <a:blip r:embed="rId26">
-                      <a:extLst>
-                        <a:ext uri="{28A0092B-C50C-407E-A947-70E740481C1C}">
-                          <a14:useLocalDpi xmlns:a14="http://schemas.microsoft.com/office/drawing/2010/main" val="0"/>
-                        </a:ext>
-                      </a:extLst>
-                    </a:blip>
-                    <a:srcRect/>
-                    <a:stretch>
-                      <a:fillRect/>
-                    </a:stretch>
-                  </pic:blipFill>
-                  <pic:spPr bwMode="auto">
-                    <a:xfrm>
-                      <a:off x="0" y="0"/>
-                      <a:ext cx="4919457" cy="3765625"/>
-                    </a:xfrm>
-                    <a:prstGeom prst="rect">
-                      <a:avLst/>
-                    </a:prstGeom>
-                    <a:noFill/>
-                    <a:ln>
-                      <a:noFill/>
-                    </a:ln>
-                  </pic:spPr>
-                </pic:pic>
-              </a:graphicData>
-            </a:graphic>
-          </wp:inline>
-        </w:drawing>
-      </w:r>
-    </w:p>
-    <w:p>
-      <w:pPr>
-        <w:pStyle w:val="Caption"/>
-        <w:jc w:val="center"/>
-      </w:pPr>
-      <w:r>
-        <w:t xml:space="preserve">Figure </w:t>
-      </w:r>
-      <w:r>
-        <w:fldChar w:fldCharType="begin"/>
-      </w:r>
-      <w:r>
-        <w:instrText xml:space="preserve"> SEQ Figure \* ARABIC </w:instrText>
-      </w:r>
-      <w:r>
-        <w:fldChar w:fldCharType="separate"/>
-      </w:r>
-      <w:r>
-        <w:rPr>
-          <w:noProof/>
-        </w:rPr>
-        <w:t>17</w:t>
-      </w:r>
-      <w:r>
-        <w:rPr>
-          <w:noProof/>
-        </w:rPr>
-        <w:fldChar w:fldCharType="end"/>
-      </w:r>
-      <w:r>
-        <w:t xml:space="preserve"> Histogram of emptying rates by skip arrivals at Mzedi dump</w:t>
-      </w:r>
-    </w:p>
-    <w:p>
-      <w:r>
-        <w:lastRenderedPageBreak/>
-        <w:t xml:space="preserve">Given the incompleteness of the available data, an artificial dataset of filling rates is created. </w:t>
-      </w:r>
-      <w:r>
-        <w:t>It is based on the filling rates</w:t>
-      </w:r>
-      <w:r>
-        <w:t xml:space="preserve">, with an added </w:t>
-      </w:r>
-      <w:r>
-        <w:t>random element</w:t>
-      </w:r>
-      <w:r>
-        <w:t xml:space="preserve">. </w:t>
-      </w:r>
-    </w:p>
-    <w:p>
-      <w:r>
-        <w:t>Other possibility: artificial log-normal distribution</w:t>
-      </w:r>
-      <w:r>
-        <w:t xml:space="preserve"> with a specific number of </w:t>
-      </w:r>
-      <w:r>
-        <w:t xml:space="preserve">bins at an upper value bound and maximum probability at system median. </w:t>
-      </w:r>
-    </w:p>
-    <w:p>
-      <w:pPr>
-        <w:pStyle w:val="Heading1"/>
-      </w:pPr>
-      <w:bookmarkStart w:id="44" w:name="_Toc119395243"/>
-      <w:r>
-        <w:t>Optimization model</w:t>
-      </w:r>
-      <w:bookmarkEnd w:id="44"/>
-    </w:p>
-    <w:p>
-      <w:r>
-        <w:t xml:space="preserve">The problem is first formulated as a series of features, assumptions, objective and constraints. </w:t>
-      </w:r>
-    </w:p>
-    <w:p>
       <w:pPr>
         <w:pStyle w:val="Heading2"/>
       </w:pPr>
-      <w:bookmarkStart w:id="45" w:name="_Toc119395244"/>
-      <w:r>
-        <w:t>Methods</w:t>
-      </w:r>
-      <w:bookmarkEnd w:id="45"/>
+      <w:r>
+        <w:t>Data analysis insights</w:t>
+      </w:r>
+      <w:r>
+        <w:t xml:space="preserve"> and estimates</w:t>
+      </w:r>
+    </w:p>
+    <w:p>
+      <w:r>
+        <w:t>Several conclusions are drawn to build the optimization model:</w:t>
+      </w:r>
+    </w:p>
+    <w:p>
+      <w:r>
+        <w:t>Service:</w:t>
+      </w:r>
     </w:p>
     <w:p>
       <w:pPr>
@@ -11150,7 +10732,71 @@
         </w:numPr>
       </w:pPr>
       <w:r>
-        <w:t>Features:</w:t>
+        <w:t xml:space="preserve">The service operates at reduced capacity on Sunday. </w:t>
+      </w:r>
+    </w:p>
+    <w:p>
+      <w:pPr>
+        <w:pStyle w:val="ListParagraph"/>
+        <w:numPr>
+          <w:ilvl w:val="0"/>
+          <w:numId w:val="11"/>
+        </w:numPr>
+      </w:pPr>
+      <w:r>
+        <w:t>There is high variability in collection periods for</w:t>
+      </w:r>
+      <w:r>
+        <w:t xml:space="preserve"> both skips that are </w:t>
+      </w:r>
+      <w:r>
+        <w:t xml:space="preserve">serviced on a low and high frequency. </w:t>
+      </w:r>
+    </w:p>
+    <w:p>
+      <w:pPr>
+        <w:pStyle w:val="ListParagraph"/>
+        <w:numPr>
+          <w:ilvl w:val="0"/>
+          <w:numId w:val="11"/>
+        </w:numPr>
+      </w:pPr>
+      <w:r>
+        <w:t xml:space="preserve">Skips are left overfull for a considerable amount of time. </w:t>
+      </w:r>
+    </w:p>
+    <w:p>
+      <w:r>
+        <w:t>Waste generation:</w:t>
+      </w:r>
+    </w:p>
+    <w:p>
+      <w:pPr>
+        <w:pStyle w:val="ListParagraph"/>
+        <w:numPr>
+          <w:ilvl w:val="0"/>
+          <w:numId w:val="11"/>
+        </w:numPr>
+      </w:pPr>
+      <w:r>
+        <w:t>Filling rates range from around 0.04 up to at least 0.8 skip/day for inorganic waste.</w:t>
+      </w:r>
+    </w:p>
+    <w:p>
+      <w:r>
+        <w:t>To estimate:</w:t>
+      </w:r>
+    </w:p>
+    <w:p>
+      <w:pPr>
+        <w:pStyle w:val="ListParagraph"/>
+        <w:numPr>
+          <w:ilvl w:val="0"/>
+          <w:numId w:val="11"/>
+        </w:numPr>
+      </w:pPr>
+      <w:r>
+        <w:t>Filling rates</w:t>
       </w:r>
     </w:p>
     <w:p>
@@ -11160,17 +10806,12 @@
           <w:ilvl w:val="1"/>
           <w:numId w:val="11"/>
         </w:numPr>
-        <w:rPr>
-          <w:b/>
-          <w:bCs/>
-        </w:rPr>
-      </w:pPr>
-      <w:r>
-        <w:rPr>
-          <w:b/>
-          <w:bCs/>
-        </w:rPr>
-        <w:t>28 days planning period</w:t>
+      </w:pPr>
+      <w:r>
+        <w:t xml:space="preserve">Measured filling rates for </w:t>
+      </w:r>
+      <w:r>
+        <w:t>known skips</w:t>
       </w:r>
     </w:p>
     <w:p>
@@ -11180,16 +10821,12 @@
           <w:ilvl w:val="1"/>
           <w:numId w:val="11"/>
         </w:numPr>
-        <w:rPr>
-          <w:b/>
-          <w:bCs/>
-        </w:rPr>
-      </w:pPr>
-      <w:r>
-        <w:t>Morning and evening collection</w:t>
-      </w:r>
-      <w:r>
-        <w:t xml:space="preserve"> </w:t>
+      </w:pPr>
+      <w:r>
+        <w:t>Fo</w:t>
+      </w:r>
+      <w:r>
+        <w:t>ur categories:</w:t>
       </w:r>
     </w:p>
     <w:p>
@@ -11199,6 +10836,235 @@
           <w:ilvl w:val="2"/>
           <w:numId w:val="11"/>
         </w:numPr>
+      </w:pPr>
+      <w:r>
+        <w:t>Very high</w:t>
+      </w:r>
+    </w:p>
+    <w:p>
+      <w:pPr>
+        <w:pStyle w:val="ListParagraph"/>
+        <w:numPr>
+          <w:ilvl w:val="2"/>
+          <w:numId w:val="11"/>
+        </w:numPr>
+      </w:pPr>
+      <w:r>
+        <w:t>High</w:t>
+      </w:r>
+    </w:p>
+    <w:p>
+      <w:pPr>
+        <w:pStyle w:val="ListParagraph"/>
+        <w:numPr>
+          <w:ilvl w:val="2"/>
+          <w:numId w:val="11"/>
+        </w:numPr>
+      </w:pPr>
+      <w:r>
+        <w:lastRenderedPageBreak/>
+        <w:t>Medium</w:t>
+      </w:r>
+    </w:p>
+    <w:p>
+      <w:pPr>
+        <w:pStyle w:val="ListParagraph"/>
+        <w:numPr>
+          <w:ilvl w:val="2"/>
+          <w:numId w:val="11"/>
+        </w:numPr>
+      </w:pPr>
+      <w:r>
+        <w:t>Low</w:t>
+      </w:r>
+    </w:p>
+    <w:p>
+      <w:r>
+        <w:t xml:space="preserve">Do: </w:t>
+      </w:r>
+    </w:p>
+    <w:p>
+      <w:pPr>
+        <w:pStyle w:val="ListParagraph"/>
+        <w:numPr>
+          <w:ilvl w:val="0"/>
+          <w:numId w:val="11"/>
+        </w:numPr>
+      </w:pPr>
+      <w:r>
+        <w:t>How is currently operated cost + estimated overflowing</w:t>
+      </w:r>
+    </w:p>
+    <w:p>
+      <w:pPr>
+        <w:pStyle w:val="ListParagraph"/>
+        <w:numPr>
+          <w:ilvl w:val="0"/>
+          <w:numId w:val="11"/>
+        </w:numPr>
+      </w:pPr>
+      <w:r>
+        <w:t>Estimated cost of operating without overflow</w:t>
+      </w:r>
+    </w:p>
+    <w:p>
+      <w:pPr>
+        <w:pStyle w:val="ListParagraph"/>
+        <w:numPr>
+          <w:ilvl w:val="0"/>
+          <w:numId w:val="11"/>
+        </w:numPr>
+      </w:pPr>
+      <w:r>
+        <w:t>Change</w:t>
+      </w:r>
+      <w:r>
+        <w:t xml:space="preserve"> to parameters such as </w:t>
+      </w:r>
+    </w:p>
+    <w:p>
+      <w:pPr>
+        <w:pStyle w:val="ListParagraph"/>
+        <w:numPr>
+          <w:ilvl w:val="1"/>
+          <w:numId w:val="11"/>
+        </w:numPr>
+      </w:pPr>
+      <w:r>
+        <w:t>Adding a skip</w:t>
+      </w:r>
+    </w:p>
+    <w:p>
+      <w:pPr>
+        <w:pStyle w:val="ListParagraph"/>
+        <w:numPr>
+          <w:ilvl w:val="1"/>
+          <w:numId w:val="11"/>
+        </w:numPr>
+      </w:pPr>
+      <w:r>
+        <w:t>Adding a vehicle</w:t>
+      </w:r>
+    </w:p>
+    <w:p>
+      <w:pPr>
+        <w:pStyle w:val="ListParagraph"/>
+        <w:numPr>
+          <w:ilvl w:val="1"/>
+          <w:numId w:val="11"/>
+        </w:numPr>
+      </w:pPr>
+      <w:r>
+        <w:t>Separating waste (organic and inorganic)</w:t>
+      </w:r>
+    </w:p>
+    <w:p>
+      <w:pPr>
+        <w:pStyle w:val="ListParagraph"/>
+        <w:numPr>
+          <w:ilvl w:val="1"/>
+          <w:numId w:val="11"/>
+        </w:numPr>
+      </w:pPr>
+      <w:r>
+        <w:t>Add transfer station</w:t>
+      </w:r>
+    </w:p>
+    <w:p>
+      <w:pPr>
+        <w:pStyle w:val="ListParagraph"/>
+        <w:numPr>
+          <w:ilvl w:val="1"/>
+          <w:numId w:val="11"/>
+        </w:numPr>
+      </w:pPr>
+      <w:r>
+        <w:t>Sensitivity to labor cost, fuel cost</w:t>
+      </w:r>
+    </w:p>
+    <w:p>
+      <w:pPr>
+        <w:pStyle w:val="Heading1"/>
+      </w:pPr>
+      <w:bookmarkStart w:id="43" w:name="_Toc119480434"/>
+      <w:r>
+        <w:t>Optimization model</w:t>
+      </w:r>
+      <w:bookmarkEnd w:id="43"/>
+    </w:p>
+    <w:p>
+      <w:r>
+        <w:t xml:space="preserve">The problem is first formulated as a series of features, assumptions, objective and constraints. </w:t>
+      </w:r>
+    </w:p>
+    <w:p>
+      <w:pPr>
+        <w:pStyle w:val="Heading2"/>
+      </w:pPr>
+      <w:bookmarkStart w:id="44" w:name="_Toc119480435"/>
+      <w:r>
+        <w:t>Methods</w:t>
+      </w:r>
+      <w:bookmarkEnd w:id="44"/>
+    </w:p>
+    <w:p>
+      <w:pPr>
+        <w:pStyle w:val="ListParagraph"/>
+        <w:numPr>
+          <w:ilvl w:val="0"/>
+          <w:numId w:val="11"/>
+        </w:numPr>
+      </w:pPr>
+      <w:r>
+        <w:t>Features:</w:t>
+      </w:r>
+    </w:p>
+    <w:p>
+      <w:pPr>
+        <w:pStyle w:val="ListParagraph"/>
+        <w:numPr>
+          <w:ilvl w:val="1"/>
+          <w:numId w:val="11"/>
+        </w:numPr>
+        <w:rPr>
+          <w:b/>
+          <w:bCs/>
+        </w:rPr>
+      </w:pPr>
+      <w:r>
+        <w:rPr>
+          <w:b/>
+          <w:bCs/>
+        </w:rPr>
+        <w:t>28 days planning period</w:t>
+      </w:r>
+    </w:p>
+    <w:p>
+      <w:pPr>
+        <w:pStyle w:val="ListParagraph"/>
+        <w:numPr>
+          <w:ilvl w:val="1"/>
+          <w:numId w:val="11"/>
+        </w:numPr>
+        <w:rPr>
+          <w:b/>
+          <w:bCs/>
+        </w:rPr>
+      </w:pPr>
+      <w:r>
+        <w:t>Morning and evening collection</w:t>
+      </w:r>
+      <w:r>
+        <w:t xml:space="preserve"> </w:t>
+      </w:r>
+    </w:p>
+    <w:p>
+      <w:pPr>
+        <w:pStyle w:val="ListParagraph"/>
+        <w:numPr>
+          <w:ilvl w:val="2"/>
+          <w:numId w:val="11"/>
+        </w:numPr>
         <w:rPr>
           <w:b/>
           <w:bCs/>
@@ -11548,6 +11414,7 @@
         </w:numPr>
       </w:pPr>
       <w:r>
+        <w:lastRenderedPageBreak/>
         <w:t>(</w:t>
       </w:r>
       <w:r>
@@ -11670,7 +11537,6 @@
     </w:p>
     <w:p>
       <w:r>
-        <w:lastRenderedPageBreak/>
         <w:t>Current</w:t>
       </w:r>
       <w:r>
@@ -11706,7 +11572,7 @@
         <w:rPr>
           <w:noProof/>
         </w:rPr>
-        <w:t>18</w:t>
+        <w:t>20</w:t>
       </w:r>
       <w:r>
         <w:fldChar w:fldCharType="end"/>
@@ -11869,7 +11735,7 @@
                     </pic:cNvPicPr>
                   </pic:nvPicPr>
                   <pic:blipFill>
-                    <a:blip r:embed="rId27" cstate="print">
+                    <a:blip r:embed="rId26" cstate="print">
                       <a:extLst>
                         <a:ext uri="{28A0092B-C50C-407E-A947-70E740481C1C}">
                           <a14:useLocalDpi xmlns:a14="http://schemas.microsoft.com/office/drawing/2010/main" val="0"/>
@@ -11906,7 +11772,7 @@
         <w:pStyle w:val="Caption"/>
         <w:jc w:val="center"/>
       </w:pPr>
-      <w:bookmarkStart w:id="46" w:name="_Ref117268367"/>
+      <w:bookmarkStart w:id="45" w:name="_Ref117268367"/>
       <w:r>
         <w:t xml:space="preserve">Figure </w:t>
       </w:r>
@@ -11923,7 +11789,7 @@
         <w:rPr>
           <w:noProof/>
         </w:rPr>
-        <w:t>18</w:t>
+        <w:t>20</w:t>
       </w:r>
       <w:r>
         <w:rPr>
@@ -11931,76 +11797,76 @@
         </w:rPr>
         <w:fldChar w:fldCharType="end"/>
       </w:r>
+      <w:bookmarkEnd w:id="45"/>
+      <w:r>
+        <w:t xml:space="preserve"> Schedule diagram (first version, more work will be done on operational planning representation)</w:t>
+      </w:r>
+    </w:p>
+    <w:p>
+      <w:pPr>
+        <w:pStyle w:val="Heading2"/>
+      </w:pPr>
+      <w:bookmarkStart w:id="46" w:name="_Toc119480436"/>
+      <w:r>
+        <w:t>Results</w:t>
+      </w:r>
       <w:bookmarkEnd w:id="46"/>
-      <w:r>
-        <w:t xml:space="preserve"> Schedule diagram (first version, more work will be done on operational planning representation)</w:t>
-      </w:r>
+    </w:p>
+    <w:p>
+      <w:pPr>
+        <w:pStyle w:val="Heading1"/>
+      </w:pPr>
+      <w:bookmarkStart w:id="47" w:name="_Toc119480437"/>
+      <w:r>
+        <w:t>Conclusions</w:t>
+      </w:r>
+      <w:bookmarkEnd w:id="47"/>
     </w:p>
     <w:p>
       <w:pPr>
         <w:pStyle w:val="Heading2"/>
       </w:pPr>
-      <w:bookmarkStart w:id="47" w:name="_Toc119395245"/>
-      <w:r>
-        <w:t>Results</w:t>
-      </w:r>
-      <w:bookmarkEnd w:id="47"/>
+      <w:bookmarkStart w:id="48" w:name="_Toc119480438"/>
+      <w:r>
+        <w:t>Capital</w:t>
+      </w:r>
+      <w:r>
+        <w:t xml:space="preserve"> expenditure</w:t>
+      </w:r>
+      <w:bookmarkEnd w:id="48"/>
+    </w:p>
+    <w:p>
+      <w:pPr>
+        <w:pStyle w:val="Heading2"/>
+      </w:pPr>
+      <w:bookmarkStart w:id="49" w:name="_Toc119480439"/>
+      <w:r>
+        <w:t>Operational plannin</w:t>
+      </w:r>
+      <w:r>
+        <w:t>g</w:t>
+      </w:r>
+      <w:bookmarkEnd w:id="49"/>
     </w:p>
     <w:p>
       <w:pPr>
         <w:pStyle w:val="Heading1"/>
       </w:pPr>
-      <w:bookmarkStart w:id="48" w:name="_Toc119395246"/>
-      <w:r>
-        <w:t>Conclusions</w:t>
-      </w:r>
-      <w:bookmarkEnd w:id="48"/>
+      <w:bookmarkStart w:id="50" w:name="_Toc119480440"/>
+      <w:r>
+        <w:t>Recommendations for future work</w:t>
+      </w:r>
+      <w:bookmarkEnd w:id="50"/>
     </w:p>
     <w:p>
       <w:pPr>
         <w:pStyle w:val="Heading2"/>
       </w:pPr>
-      <w:bookmarkStart w:id="49" w:name="_Toc119395247"/>
-      <w:r>
-        <w:t>Capital</w:t>
-      </w:r>
-      <w:r>
-        <w:t xml:space="preserve"> expenditure</w:t>
-      </w:r>
-      <w:bookmarkEnd w:id="49"/>
-    </w:p>
-    <w:p>
-      <w:pPr>
-        <w:pStyle w:val="Heading2"/>
-      </w:pPr>
-      <w:bookmarkStart w:id="50" w:name="_Toc119395248"/>
-      <w:r>
-        <w:t>Operational plannin</w:t>
-      </w:r>
-      <w:r>
-        <w:t>g</w:t>
-      </w:r>
-      <w:bookmarkEnd w:id="50"/>
-    </w:p>
-    <w:p>
-      <w:pPr>
-        <w:pStyle w:val="Heading1"/>
-      </w:pPr>
-      <w:bookmarkStart w:id="51" w:name="_Toc119395249"/>
-      <w:r>
-        <w:t>Recommendations for future work</w:t>
+      <w:bookmarkStart w:id="51" w:name="_Toc119480441"/>
+      <w:r>
+        <w:t>Skip-level data</w:t>
       </w:r>
       <w:bookmarkEnd w:id="51"/>
-    </w:p>
-    <w:p>
-      <w:pPr>
-        <w:pStyle w:val="Heading2"/>
-      </w:pPr>
-      <w:bookmarkStart w:id="52" w:name="_Toc119395250"/>
-      <w:r>
-        <w:t>Skip-level data</w:t>
-      </w:r>
-      <w:bookmarkEnd w:id="52"/>
     </w:p>
     <w:p>
       <w:pPr>
@@ -12053,7 +11919,7 @@
       <w:pPr>
         <w:pStyle w:val="Heading2"/>
       </w:pPr>
-      <w:bookmarkStart w:id="53" w:name="_Toc119395251"/>
+      <w:bookmarkStart w:id="52" w:name="_Toc119480442"/>
       <w:r>
         <w:t>Current</w:t>
       </w:r>
@@ -12063,7 +11929,7 @@
       <w:r>
         <w:t>state</w:t>
       </w:r>
-      <w:bookmarkEnd w:id="53"/>
+      <w:bookmarkEnd w:id="52"/>
     </w:p>
     <w:p>
       <w:pPr>
@@ -12135,12 +12001,12 @@
       <w:pPr>
         <w:pStyle w:val="Heading1"/>
       </w:pPr>
-      <w:bookmarkStart w:id="54" w:name="_Toc119395252"/>
+      <w:bookmarkStart w:id="53" w:name="_Toc119480443"/>
       <w:r>
         <w:lastRenderedPageBreak/>
         <w:t>References</w:t>
       </w:r>
-      <w:bookmarkEnd w:id="54"/>
+      <w:bookmarkEnd w:id="53"/>
     </w:p>
     <w:p>
       <w:pPr>

</xml_diff>

<commit_message>
output formatting, plots, streamlining
</commit_message>
<xml_diff>
--- a/docs/word_report/word_report.docx
+++ b/docs/word_report/word_report.docx
@@ -317,7 +317,7 @@
           <w:szCs w:val="24"/>
           <w:lang w:val="en-US"/>
         </w:rPr>
-        <w:t>16 November 2022</w:t>
+        <w:t>21 November 2022</w:t>
       </w:r>
       <w:r>
         <w:rPr>
@@ -462,7 +462,7 @@
               <w:noProof/>
               <w:color w:val="auto"/>
               <w:sz w:val="22"/>
-              <w:lang w:val="en-CH" w:eastAsia="en-CH"/>
+              <w:lang w:val="en-CH"/>
             </w:rPr>
           </w:pPr>
           <w:r>
@@ -488,7 +488,7 @@
                 <w:noProof/>
                 <w:color w:val="auto"/>
                 <w:sz w:val="22"/>
-                <w:lang w:val="en-CH" w:eastAsia="en-CH"/>
+                <w:lang w:val="en-CH"/>
               </w:rPr>
               <w:tab/>
             </w:r>
@@ -561,7 +561,7 @@
               <w:noProof/>
               <w:color w:val="auto"/>
               <w:sz w:val="22"/>
-              <w:lang w:val="en-CH" w:eastAsia="en-CH"/>
+              <w:lang w:val="en-CH"/>
             </w:rPr>
           </w:pPr>
           <w:hyperlink w:anchor="_Toc119480420" w:history="1">
@@ -578,7 +578,7 @@
                 <w:noProof/>
                 <w:color w:val="auto"/>
                 <w:sz w:val="22"/>
-                <w:lang w:val="en-CH" w:eastAsia="en-CH"/>
+                <w:lang w:val="en-CH"/>
               </w:rPr>
               <w:tab/>
             </w:r>
@@ -651,7 +651,7 @@
               <w:noProof/>
               <w:color w:val="auto"/>
               <w:sz w:val="22"/>
-              <w:lang w:val="en-CH" w:eastAsia="en-CH"/>
+              <w:lang w:val="en-CH"/>
             </w:rPr>
           </w:pPr>
           <w:hyperlink w:anchor="_Toc119480421" w:history="1">
@@ -668,7 +668,7 @@
                 <w:noProof/>
                 <w:color w:val="auto"/>
                 <w:sz w:val="22"/>
-                <w:lang w:val="en-CH" w:eastAsia="en-CH"/>
+                <w:lang w:val="en-CH"/>
               </w:rPr>
               <w:tab/>
             </w:r>
@@ -741,7 +741,7 @@
               <w:noProof/>
               <w:color w:val="auto"/>
               <w:sz w:val="22"/>
-              <w:lang w:val="en-CH" w:eastAsia="en-CH"/>
+              <w:lang w:val="en-CH"/>
             </w:rPr>
           </w:pPr>
           <w:hyperlink w:anchor="_Toc119480422" w:history="1">
@@ -758,7 +758,7 @@
                 <w:noProof/>
                 <w:color w:val="auto"/>
                 <w:sz w:val="22"/>
-                <w:lang w:val="en-CH" w:eastAsia="en-CH"/>
+                <w:lang w:val="en-CH"/>
               </w:rPr>
               <w:tab/>
             </w:r>
@@ -831,7 +831,7 @@
               <w:noProof/>
               <w:color w:val="auto"/>
               <w:sz w:val="22"/>
-              <w:lang w:val="en-CH" w:eastAsia="en-CH"/>
+              <w:lang w:val="en-CH"/>
             </w:rPr>
           </w:pPr>
           <w:hyperlink w:anchor="_Toc119480423" w:history="1">
@@ -848,7 +848,7 @@
                 <w:noProof/>
                 <w:color w:val="auto"/>
                 <w:sz w:val="22"/>
-                <w:lang w:val="en-CH" w:eastAsia="en-CH"/>
+                <w:lang w:val="en-CH"/>
               </w:rPr>
               <w:tab/>
             </w:r>
@@ -921,7 +921,7 @@
               <w:noProof/>
               <w:color w:val="auto"/>
               <w:sz w:val="22"/>
-              <w:lang w:val="en-CH" w:eastAsia="en-CH"/>
+              <w:lang w:val="en-CH"/>
             </w:rPr>
           </w:pPr>
           <w:hyperlink w:anchor="_Toc119480424" w:history="1">
@@ -938,7 +938,7 @@
                 <w:noProof/>
                 <w:color w:val="auto"/>
                 <w:sz w:val="22"/>
-                <w:lang w:val="en-CH" w:eastAsia="en-CH"/>
+                <w:lang w:val="en-CH"/>
               </w:rPr>
               <w:tab/>
             </w:r>
@@ -1011,7 +1011,7 @@
               <w:noProof/>
               <w:color w:val="auto"/>
               <w:sz w:val="22"/>
-              <w:lang w:val="en-CH" w:eastAsia="en-CH"/>
+              <w:lang w:val="en-CH"/>
             </w:rPr>
           </w:pPr>
           <w:hyperlink w:anchor="_Toc119480425" w:history="1">
@@ -1028,7 +1028,7 @@
                 <w:noProof/>
                 <w:color w:val="auto"/>
                 <w:sz w:val="22"/>
-                <w:lang w:val="en-CH" w:eastAsia="en-CH"/>
+                <w:lang w:val="en-CH"/>
               </w:rPr>
               <w:tab/>
             </w:r>
@@ -1101,7 +1101,7 @@
               <w:noProof/>
               <w:color w:val="auto"/>
               <w:sz w:val="22"/>
-              <w:lang w:val="en-CH" w:eastAsia="en-CH"/>
+              <w:lang w:val="en-CH"/>
             </w:rPr>
           </w:pPr>
           <w:hyperlink w:anchor="_Toc119480426" w:history="1">
@@ -1118,7 +1118,7 @@
                 <w:noProof/>
                 <w:color w:val="auto"/>
                 <w:sz w:val="22"/>
-                <w:lang w:val="en-CH" w:eastAsia="en-CH"/>
+                <w:lang w:val="en-CH"/>
               </w:rPr>
               <w:tab/>
             </w:r>
@@ -1191,7 +1191,7 @@
               <w:noProof/>
               <w:color w:val="auto"/>
               <w:sz w:val="22"/>
-              <w:lang w:val="en-CH" w:eastAsia="en-CH"/>
+              <w:lang w:val="en-CH"/>
             </w:rPr>
           </w:pPr>
           <w:hyperlink w:anchor="_Toc119480427" w:history="1">
@@ -1208,7 +1208,7 @@
                 <w:noProof/>
                 <w:color w:val="auto"/>
                 <w:sz w:val="22"/>
-                <w:lang w:val="en-CH" w:eastAsia="en-CH"/>
+                <w:lang w:val="en-CH"/>
               </w:rPr>
               <w:tab/>
             </w:r>
@@ -1281,7 +1281,7 @@
               <w:noProof/>
               <w:color w:val="auto"/>
               <w:sz w:val="22"/>
-              <w:lang w:val="en-CH" w:eastAsia="en-CH"/>
+              <w:lang w:val="en-CH"/>
             </w:rPr>
           </w:pPr>
           <w:hyperlink w:anchor="_Toc119480428" w:history="1">
@@ -1298,7 +1298,7 @@
                 <w:noProof/>
                 <w:color w:val="auto"/>
                 <w:sz w:val="22"/>
-                <w:lang w:val="en-CH" w:eastAsia="en-CH"/>
+                <w:lang w:val="en-CH"/>
               </w:rPr>
               <w:tab/>
             </w:r>
@@ -1371,7 +1371,7 @@
               <w:noProof/>
               <w:color w:val="auto"/>
               <w:sz w:val="22"/>
-              <w:lang w:val="en-CH" w:eastAsia="en-CH"/>
+              <w:lang w:val="en-CH"/>
             </w:rPr>
           </w:pPr>
           <w:hyperlink w:anchor="_Toc119480429" w:history="1">
@@ -1388,7 +1388,7 @@
                 <w:noProof/>
                 <w:color w:val="auto"/>
                 <w:sz w:val="22"/>
-                <w:lang w:val="en-CH" w:eastAsia="en-CH"/>
+                <w:lang w:val="en-CH"/>
               </w:rPr>
               <w:tab/>
             </w:r>
@@ -1461,7 +1461,7 @@
               <w:noProof/>
               <w:color w:val="auto"/>
               <w:sz w:val="22"/>
-              <w:lang w:val="en-CH" w:eastAsia="en-CH"/>
+              <w:lang w:val="en-CH"/>
             </w:rPr>
           </w:pPr>
           <w:hyperlink w:anchor="_Toc119480430" w:history="1">
@@ -1478,7 +1478,7 @@
                 <w:noProof/>
                 <w:color w:val="auto"/>
                 <w:sz w:val="22"/>
-                <w:lang w:val="en-CH" w:eastAsia="en-CH"/>
+                <w:lang w:val="en-CH"/>
               </w:rPr>
               <w:tab/>
             </w:r>
@@ -1551,7 +1551,7 @@
               <w:noProof/>
               <w:color w:val="auto"/>
               <w:sz w:val="22"/>
-              <w:lang w:val="en-CH" w:eastAsia="en-CH"/>
+              <w:lang w:val="en-CH"/>
             </w:rPr>
           </w:pPr>
           <w:hyperlink w:anchor="_Toc119480431" w:history="1">
@@ -1568,7 +1568,7 @@
                 <w:noProof/>
                 <w:color w:val="auto"/>
                 <w:sz w:val="22"/>
-                <w:lang w:val="en-CH" w:eastAsia="en-CH"/>
+                <w:lang w:val="en-CH"/>
               </w:rPr>
               <w:tab/>
             </w:r>
@@ -1641,7 +1641,7 @@
               <w:noProof/>
               <w:color w:val="auto"/>
               <w:sz w:val="22"/>
-              <w:lang w:val="en-CH" w:eastAsia="en-CH"/>
+              <w:lang w:val="en-CH"/>
             </w:rPr>
           </w:pPr>
           <w:hyperlink w:anchor="_Toc119480432" w:history="1">
@@ -1658,7 +1658,7 @@
                 <w:noProof/>
                 <w:color w:val="auto"/>
                 <w:sz w:val="22"/>
-                <w:lang w:val="en-CH" w:eastAsia="en-CH"/>
+                <w:lang w:val="en-CH"/>
               </w:rPr>
               <w:tab/>
             </w:r>
@@ -1731,7 +1731,7 @@
               <w:noProof/>
               <w:color w:val="auto"/>
               <w:sz w:val="22"/>
-              <w:lang w:val="en-CH" w:eastAsia="en-CH"/>
+              <w:lang w:val="en-CH"/>
             </w:rPr>
           </w:pPr>
           <w:hyperlink w:anchor="_Toc119480433" w:history="1">
@@ -1748,7 +1748,7 @@
                 <w:noProof/>
                 <w:color w:val="auto"/>
                 <w:sz w:val="22"/>
-                <w:lang w:val="en-CH" w:eastAsia="en-CH"/>
+                <w:lang w:val="en-CH"/>
               </w:rPr>
               <w:tab/>
             </w:r>
@@ -1821,7 +1821,7 @@
               <w:noProof/>
               <w:color w:val="auto"/>
               <w:sz w:val="22"/>
-              <w:lang w:val="en-CH" w:eastAsia="en-CH"/>
+              <w:lang w:val="en-CH"/>
             </w:rPr>
           </w:pPr>
           <w:hyperlink w:anchor="_Toc119480434" w:history="1">
@@ -1838,7 +1838,7 @@
                 <w:noProof/>
                 <w:color w:val="auto"/>
                 <w:sz w:val="22"/>
-                <w:lang w:val="en-CH" w:eastAsia="en-CH"/>
+                <w:lang w:val="en-CH"/>
               </w:rPr>
               <w:tab/>
             </w:r>
@@ -1911,7 +1911,7 @@
               <w:noProof/>
               <w:color w:val="auto"/>
               <w:sz w:val="22"/>
-              <w:lang w:val="en-CH" w:eastAsia="en-CH"/>
+              <w:lang w:val="en-CH"/>
             </w:rPr>
           </w:pPr>
           <w:hyperlink w:anchor="_Toc119480435" w:history="1">
@@ -1928,7 +1928,7 @@
                 <w:noProof/>
                 <w:color w:val="auto"/>
                 <w:sz w:val="22"/>
-                <w:lang w:val="en-CH" w:eastAsia="en-CH"/>
+                <w:lang w:val="en-CH"/>
               </w:rPr>
               <w:tab/>
             </w:r>
@@ -2001,7 +2001,7 @@
               <w:noProof/>
               <w:color w:val="auto"/>
               <w:sz w:val="22"/>
-              <w:lang w:val="en-CH" w:eastAsia="en-CH"/>
+              <w:lang w:val="en-CH"/>
             </w:rPr>
           </w:pPr>
           <w:hyperlink w:anchor="_Toc119480436" w:history="1">
@@ -2018,7 +2018,7 @@
                 <w:noProof/>
                 <w:color w:val="auto"/>
                 <w:sz w:val="22"/>
-                <w:lang w:val="en-CH" w:eastAsia="en-CH"/>
+                <w:lang w:val="en-CH"/>
               </w:rPr>
               <w:tab/>
             </w:r>
@@ -2091,7 +2091,7 @@
               <w:noProof/>
               <w:color w:val="auto"/>
               <w:sz w:val="22"/>
-              <w:lang w:val="en-CH" w:eastAsia="en-CH"/>
+              <w:lang w:val="en-CH"/>
             </w:rPr>
           </w:pPr>
           <w:hyperlink w:anchor="_Toc119480437" w:history="1">
@@ -2108,7 +2108,7 @@
                 <w:noProof/>
                 <w:color w:val="auto"/>
                 <w:sz w:val="22"/>
-                <w:lang w:val="en-CH" w:eastAsia="en-CH"/>
+                <w:lang w:val="en-CH"/>
               </w:rPr>
               <w:tab/>
             </w:r>
@@ -2181,7 +2181,7 @@
               <w:noProof/>
               <w:color w:val="auto"/>
               <w:sz w:val="22"/>
-              <w:lang w:val="en-CH" w:eastAsia="en-CH"/>
+              <w:lang w:val="en-CH"/>
             </w:rPr>
           </w:pPr>
           <w:hyperlink w:anchor="_Toc119480438" w:history="1">
@@ -2198,7 +2198,7 @@
                 <w:noProof/>
                 <w:color w:val="auto"/>
                 <w:sz w:val="22"/>
-                <w:lang w:val="en-CH" w:eastAsia="en-CH"/>
+                <w:lang w:val="en-CH"/>
               </w:rPr>
               <w:tab/>
             </w:r>
@@ -2271,7 +2271,7 @@
               <w:noProof/>
               <w:color w:val="auto"/>
               <w:sz w:val="22"/>
-              <w:lang w:val="en-CH" w:eastAsia="en-CH"/>
+              <w:lang w:val="en-CH"/>
             </w:rPr>
           </w:pPr>
           <w:hyperlink w:anchor="_Toc119480439" w:history="1">
@@ -2288,7 +2288,7 @@
                 <w:noProof/>
                 <w:color w:val="auto"/>
                 <w:sz w:val="22"/>
-                <w:lang w:val="en-CH" w:eastAsia="en-CH"/>
+                <w:lang w:val="en-CH"/>
               </w:rPr>
               <w:tab/>
             </w:r>
@@ -2361,7 +2361,7 @@
               <w:noProof/>
               <w:color w:val="auto"/>
               <w:sz w:val="22"/>
-              <w:lang w:val="en-CH" w:eastAsia="en-CH"/>
+              <w:lang w:val="en-CH"/>
             </w:rPr>
           </w:pPr>
           <w:hyperlink w:anchor="_Toc119480440" w:history="1">
@@ -2378,7 +2378,7 @@
                 <w:noProof/>
                 <w:color w:val="auto"/>
                 <w:sz w:val="22"/>
-                <w:lang w:val="en-CH" w:eastAsia="en-CH"/>
+                <w:lang w:val="en-CH"/>
               </w:rPr>
               <w:tab/>
             </w:r>
@@ -2451,7 +2451,7 @@
               <w:noProof/>
               <w:color w:val="auto"/>
               <w:sz w:val="22"/>
-              <w:lang w:val="en-CH" w:eastAsia="en-CH"/>
+              <w:lang w:val="en-CH"/>
             </w:rPr>
           </w:pPr>
           <w:hyperlink w:anchor="_Toc119480441" w:history="1">
@@ -2468,7 +2468,7 @@
                 <w:noProof/>
                 <w:color w:val="auto"/>
                 <w:sz w:val="22"/>
-                <w:lang w:val="en-CH" w:eastAsia="en-CH"/>
+                <w:lang w:val="en-CH"/>
               </w:rPr>
               <w:tab/>
             </w:r>
@@ -2541,7 +2541,7 @@
               <w:noProof/>
               <w:color w:val="auto"/>
               <w:sz w:val="22"/>
-              <w:lang w:val="en-CH" w:eastAsia="en-CH"/>
+              <w:lang w:val="en-CH"/>
             </w:rPr>
           </w:pPr>
           <w:hyperlink w:anchor="_Toc119480442" w:history="1">
@@ -2558,7 +2558,7 @@
                 <w:noProof/>
                 <w:color w:val="auto"/>
                 <w:sz w:val="22"/>
-                <w:lang w:val="en-CH" w:eastAsia="en-CH"/>
+                <w:lang w:val="en-CH"/>
               </w:rPr>
               <w:tab/>
             </w:r>
@@ -2631,7 +2631,7 @@
               <w:noProof/>
               <w:color w:val="auto"/>
               <w:sz w:val="22"/>
-              <w:lang w:val="en-CH" w:eastAsia="en-CH"/>
+              <w:lang w:val="en-CH"/>
             </w:rPr>
           </w:pPr>
           <w:hyperlink w:anchor="_Toc119480443" w:history="1">
@@ -2648,7 +2648,7 @@
                 <w:noProof/>
                 <w:color w:val="auto"/>
                 <w:sz w:val="22"/>
-                <w:lang w:val="en-CH" w:eastAsia="en-CH"/>
+                <w:lang w:val="en-CH"/>
               </w:rPr>
               <w:tab/>
             </w:r>
@@ -2948,42 +2948,13 @@
         <w:rPr>
           <w:lang w:val="en-US"/>
         </w:rPr>
-        <w:t xml:space="preserve">(organic and inorganic) except for the ones described in </w:t>
+        <w:t xml:space="preserve">(organic and inorganic) except for the ones </w:t>
       </w:r>
       <w:r>
         <w:rPr>
           <w:lang w:val="en-US"/>
         </w:rPr>
-        <w:fldChar w:fldCharType="begin"/>
-      </w:r>
-      <w:r>
-        <w:rPr>
-          <w:lang w:val="en-US"/>
-        </w:rPr>
-        <w:instrText xml:space="preserve"> REF _Ref117181127 \r \h </w:instrText>
-      </w:r>
-      <w:r>
-        <w:rPr>
-          <w:lang w:val="en-US"/>
-        </w:rPr>
-      </w:r>
-      <w:r>
-        <w:rPr>
-          <w:lang w:val="en-US"/>
-        </w:rPr>
-        <w:fldChar w:fldCharType="separate"/>
-      </w:r>
-      <w:r>
-        <w:rPr>
-          <w:lang w:val="en-US"/>
-        </w:rPr>
-        <w:t>2.1.1</w:t>
-      </w:r>
-      <w:r>
-        <w:rPr>
-          <w:lang w:val="en-US"/>
-        </w:rPr>
-        <w:fldChar w:fldCharType="end"/>
+        <w:t>explicitly said to be organic and inorganic</w:t>
       </w:r>
       <w:r>
         <w:rPr>
@@ -3135,69 +3106,69 @@
       <w:pPr>
         <w:pStyle w:val="Heading3"/>
       </w:pPr>
-      <w:bookmarkStart w:id="14" w:name="_Ref117181127"/>
-      <w:bookmarkStart w:id="15" w:name="_Ref117181131"/>
-      <w:bookmarkStart w:id="16" w:name="_Toc119480425"/>
+      <w:bookmarkStart w:id="14" w:name="_Toc119480425"/>
+      <w:bookmarkStart w:id="15" w:name="_Ref117181127"/>
+      <w:bookmarkStart w:id="16" w:name="_Ref117181131"/>
       <w:r>
         <w:lastRenderedPageBreak/>
         <w:t>Dump arrivals logs</w:t>
       </w:r>
+      <w:bookmarkEnd w:id="14"/>
+    </w:p>
+    <w:p>
+      <w:r>
+        <w:t>This is a</w:t>
+      </w:r>
+      <w:r>
+        <w:t xml:space="preserve"> log</w:t>
+      </w:r>
+      <w:r>
+        <w:t xml:space="preserve"> lists arrivals at the Mzedi dump, along with the origin of the skip carried by each truck. The origins match exactly </w:t>
+      </w:r>
+      <w:r>
+        <w:t>the geographical</w:t>
+      </w:r>
+      <w:r>
+        <w:t xml:space="preserve"> locations</w:t>
+      </w:r>
+      <w:r>
+        <w:t xml:space="preserve"> in </w:t>
+      </w:r>
+      <w:r>
+        <w:fldChar w:fldCharType="begin"/>
+      </w:r>
+      <w:r>
+        <w:instrText xml:space="preserve"> REF _Ref116656831 \h </w:instrText>
+      </w:r>
+      <w:r>
+        <w:fldChar w:fldCharType="separate"/>
+      </w:r>
+      <w:r>
+        <w:t xml:space="preserve">Figure </w:t>
+      </w:r>
+      <w:r>
+        <w:rPr>
+          <w:noProof/>
+        </w:rPr>
+        <w:t>1</w:t>
+      </w:r>
+      <w:r>
+        <w:fldChar w:fldCharType="end"/>
+      </w:r>
+      <w:r>
+        <w:t>. The period of this series is 2020-12-05 to 2021-12-31.</w:t>
+      </w:r>
+    </w:p>
+    <w:p>
+      <w:pPr>
+        <w:pStyle w:val="Heading3"/>
+      </w:pPr>
+      <w:bookmarkStart w:id="17" w:name="_Toc119480426"/>
+      <w:r>
+        <w:t>Skips filling data</w:t>
+      </w:r>
+      <w:bookmarkEnd w:id="15"/>
       <w:bookmarkEnd w:id="16"/>
-    </w:p>
-    <w:p>
-      <w:r>
-        <w:t>This is a</w:t>
-      </w:r>
-      <w:r>
-        <w:t xml:space="preserve"> log</w:t>
-      </w:r>
-      <w:r>
-        <w:t xml:space="preserve"> lists arrivals at the Mzedi dump, along with the origin of the skip carried by each truck. The origins match exactly </w:t>
-      </w:r>
-      <w:r>
-        <w:t>the geographical</w:t>
-      </w:r>
-      <w:r>
-        <w:t xml:space="preserve"> locations</w:t>
-      </w:r>
-      <w:r>
-        <w:t xml:space="preserve"> in </w:t>
-      </w:r>
-      <w:r>
-        <w:fldChar w:fldCharType="begin"/>
-      </w:r>
-      <w:r>
-        <w:instrText xml:space="preserve"> REF _Ref116656831 \h </w:instrText>
-      </w:r>
-      <w:r>
-        <w:fldChar w:fldCharType="separate"/>
-      </w:r>
-      <w:r>
-        <w:t xml:space="preserve">Figure </w:t>
-      </w:r>
-      <w:r>
-        <w:rPr>
-          <w:noProof/>
-        </w:rPr>
-        <w:t>1</w:t>
-      </w:r>
-      <w:r>
-        <w:fldChar w:fldCharType="end"/>
-      </w:r>
-      <w:r>
-        <w:t>. The period of this series is 2020-12-05 to 2021-12-31.</w:t>
-      </w:r>
-    </w:p>
-    <w:p>
-      <w:pPr>
-        <w:pStyle w:val="Heading3"/>
-      </w:pPr>
-      <w:bookmarkStart w:id="17" w:name="_Toc119480426"/>
-      <w:r>
-        <w:t>Skips filling data</w:t>
-      </w:r>
-      <w:bookmarkEnd w:id="14"/>
-      <w:bookmarkEnd w:id="15"/>
       <w:bookmarkEnd w:id="17"/>
     </w:p>
     <w:p>
@@ -4167,6 +4138,9 @@
         <w:t>5</w:t>
       </w:r>
       <w:r>
+        <w:rPr>
+          <w:noProof/>
+        </w:rPr>
         <w:fldChar w:fldCharType="end"/>
       </w:r>
       <w:bookmarkEnd w:id="26"/>
@@ -4537,6 +4511,9 @@
         <w:t>6</w:t>
       </w:r>
       <w:r>
+        <w:rPr>
+          <w:noProof/>
+        </w:rPr>
         <w:fldChar w:fldCharType="end"/>
       </w:r>
       <w:bookmarkEnd w:id="27"/>
@@ -5087,6 +5064,9 @@
         <w:t>9</w:t>
       </w:r>
       <w:r>
+        <w:rPr>
+          <w:noProof/>
+        </w:rPr>
         <w:fldChar w:fldCharType="end"/>
       </w:r>
       <w:bookmarkEnd w:id="33"/>
@@ -5139,14 +5119,7 @@
           <w:b/>
           <w:bCs/>
         </w:rPr>
-        <w:t>with</w:t>
-      </w:r>
-      <w:r>
-        <w:rPr>
-          <w:b/>
-          <w:bCs/>
-        </w:rPr>
-        <w:t>out</w:t>
+        <w:t>without</w:t>
       </w:r>
       <w:r>
         <w:t xml:space="preserve"> spikes removed</w:t>
@@ -8984,7 +8957,19 @@
         <w:t xml:space="preserve">. </w:t>
       </w:r>
       <w:r>
-        <w:t xml:space="preserve">This pattern does not change before and after the gap. </w:t>
+        <w:t>This pattern does not change</w:t>
+      </w:r>
+      <w:r>
+        <w:t xml:space="preserve"> significantly</w:t>
+      </w:r>
+      <w:r>
+        <w:t xml:space="preserve"> before and after the</w:t>
+      </w:r>
+      <w:r>
+        <w:t xml:space="preserve"> service</w:t>
+      </w:r>
+      <w:r>
+        <w:t xml:space="preserve"> gap. </w:t>
       </w:r>
     </w:p>
     <w:p>
@@ -9062,7 +9047,13 @@
         <w:t xml:space="preserve"> and Chirimba</w:t>
       </w:r>
       <w:r>
-        <w:t xml:space="preserve"> (where the median gap is at maximum 3)</w:t>
+        <w:t xml:space="preserve"> (where the median gap is at </w:t>
+      </w:r>
+      <w:r>
+        <w:t>most</w:t>
+      </w:r>
+      <w:r>
+        <w:t xml:space="preserve"> 3)</w:t>
       </w:r>
       <w:r>
         <w:t>,</w:t>
@@ -9422,7 +9413,10 @@
         <w:fldChar w:fldCharType="begin"/>
       </w:r>
       <w:r>
-        <w:instrText xml:space="preserve"> SEQ Figure \* ARABIC </w:instrText>
+        <w:instrText xml:space="preserve"> SEQ Fig</w:instrText>
+      </w:r>
+      <w:r>
+        <w:instrText xml:space="preserve">ure \* ARABIC </w:instrText>
       </w:r>
       <w:r>
         <w:fldChar w:fldCharType="separate"/>
@@ -10233,9 +10227,9 @@
           <w:noProof/>
         </w:rPr>
         <w:drawing>
-          <wp:inline distT="0" distB="0" distL="0" distR="0" wp14:anchorId="542729AE" wp14:editId="4348A741">
-            <wp:extent cx="5731510" cy="2611755"/>
-            <wp:effectExtent l="0" t="0" r="2540" b="0"/>
+          <wp:inline distT="0" distB="0" distL="0" distR="0" wp14:anchorId="542729AE" wp14:editId="5C825FB2">
+            <wp:extent cx="5731510" cy="2413635"/>
+            <wp:effectExtent l="0" t="0" r="2540" b="5715"/>
             <wp:docPr id="35" name="Picture 35"/>
             <wp:cNvGraphicFramePr>
               <a:graphicFrameLocks xmlns:a="http://schemas.openxmlformats.org/drawingml/2006/main" noChangeAspect="1"/>
@@ -10249,7 +10243,7 @@
                       <a:picLocks noChangeAspect="1" noChangeArrowheads="1"/>
                     </pic:cNvPicPr>
                   </pic:nvPicPr>
-                  <pic:blipFill>
+                  <pic:blipFill rotWithShape="1">
                     <a:blip r:embed="rId22">
                       <a:extLst>
                         <a:ext uri="{28A0092B-C50C-407E-A947-70E740481C1C}">
@@ -10257,15 +10251,13 @@
                         </a:ext>
                       </a:extLst>
                     </a:blip>
-                    <a:srcRect/>
-                    <a:stretch>
-                      <a:fillRect/>
-                    </a:stretch>
+                    <a:srcRect t="7585"/>
+                    <a:stretch/>
                   </pic:blipFill>
                   <pic:spPr bwMode="auto">
                     <a:xfrm>
                       <a:off x="0" y="0"/>
-                      <a:ext cx="5731510" cy="2611755"/>
+                      <a:ext cx="5731510" cy="2413635"/>
                     </a:xfrm>
                     <a:prstGeom prst="rect">
                       <a:avLst/>
@@ -10274,6 +10266,11 @@
                     <a:ln>
                       <a:noFill/>
                     </a:ln>
+                    <a:extLst>
+                      <a:ext uri="{53640926-AAD7-44D8-BBD7-CCE9431645EC}">
+                        <a14:shadowObscured xmlns:a14="http://schemas.microsoft.com/office/drawing/2010/main"/>
+                      </a:ext>
+                    </a:extLst>
                   </pic:spPr>
                 </pic:pic>
               </a:graphicData>
@@ -10327,10 +10324,16 @@
           <w:noProof/>
         </w:rPr>
         <w:lastRenderedPageBreak/>
+        <w:t>`</w:t>
+      </w:r>
+      <w:r>
+        <w:rPr>
+          <w:noProof/>
+        </w:rPr>
         <w:drawing>
-          <wp:inline distT="0" distB="0" distL="0" distR="0" wp14:anchorId="0B1DF09A" wp14:editId="676FBBC0">
-            <wp:extent cx="5731510" cy="2628265"/>
-            <wp:effectExtent l="0" t="0" r="2540" b="635"/>
+          <wp:inline distT="0" distB="0" distL="0" distR="0" wp14:anchorId="0B1DF09A" wp14:editId="30465AD1">
+            <wp:extent cx="5731510" cy="2414905"/>
+            <wp:effectExtent l="0" t="0" r="2540" b="4445"/>
             <wp:docPr id="36" name="Picture 36"/>
             <wp:cNvGraphicFramePr>
               <a:graphicFrameLocks xmlns:a="http://schemas.openxmlformats.org/drawingml/2006/main" noChangeAspect="1"/>
@@ -10344,7 +10347,7 @@
                       <a:picLocks noChangeAspect="1" noChangeArrowheads="1"/>
                     </pic:cNvPicPr>
                   </pic:nvPicPr>
-                  <pic:blipFill>
+                  <pic:blipFill rotWithShape="1">
                     <a:blip r:embed="rId23">
                       <a:extLst>
                         <a:ext uri="{28A0092B-C50C-407E-A947-70E740481C1C}">
@@ -10352,15 +10355,13 @@
                         </a:ext>
                       </a:extLst>
                     </a:blip>
-                    <a:srcRect/>
-                    <a:stretch>
-                      <a:fillRect/>
-                    </a:stretch>
+                    <a:srcRect t="8118"/>
+                    <a:stretch/>
                   </pic:blipFill>
                   <pic:spPr bwMode="auto">
                     <a:xfrm>
                       <a:off x="0" y="0"/>
-                      <a:ext cx="5731510" cy="2628265"/>
+                      <a:ext cx="5731510" cy="2414905"/>
                     </a:xfrm>
                     <a:prstGeom prst="rect">
                       <a:avLst/>
@@ -10369,6 +10370,11 @@
                     <a:ln>
                       <a:noFill/>
                     </a:ln>
+                    <a:extLst>
+                      <a:ext uri="{53640926-AAD7-44D8-BBD7-CCE9431645EC}">
+                        <a14:shadowObscured xmlns:a14="http://schemas.microsoft.com/office/drawing/2010/main"/>
+                      </a:ext>
+                    </a:extLst>
                   </pic:spPr>
                 </pic:pic>
               </a:graphicData>
@@ -10401,6 +10407,9 @@
         <w:t>15</w:t>
       </w:r>
       <w:r>
+        <w:rPr>
+          <w:noProof/>
+        </w:rPr>
         <w:fldChar w:fldCharType="end"/>
       </w:r>
       <w:r>
@@ -10426,8 +10435,8 @@
           <w:noProof/>
         </w:rPr>
         <w:drawing>
-          <wp:inline distT="0" distB="0" distL="0" distR="0" wp14:anchorId="34310DAF" wp14:editId="3AA68A15">
-            <wp:extent cx="5731510" cy="2621280"/>
+          <wp:inline distT="0" distB="0" distL="0" distR="0" wp14:anchorId="34310DAF" wp14:editId="7A4AA7EB">
+            <wp:extent cx="5731510" cy="2392680"/>
             <wp:effectExtent l="0" t="0" r="2540" b="7620"/>
             <wp:docPr id="37" name="Picture 37"/>
             <wp:cNvGraphicFramePr>
@@ -10442,7 +10451,7 @@
                       <a:picLocks noChangeAspect="1" noChangeArrowheads="1"/>
                     </pic:cNvPicPr>
                   </pic:nvPicPr>
-                  <pic:blipFill>
+                  <pic:blipFill rotWithShape="1">
                     <a:blip r:embed="rId24">
                       <a:extLst>
                         <a:ext uri="{28A0092B-C50C-407E-A947-70E740481C1C}">
@@ -10450,15 +10459,13 @@
                         </a:ext>
                       </a:extLst>
                     </a:blip>
-                    <a:srcRect/>
-                    <a:stretch>
-                      <a:fillRect/>
-                    </a:stretch>
+                    <a:srcRect t="8721"/>
+                    <a:stretch/>
                   </pic:blipFill>
                   <pic:spPr bwMode="auto">
                     <a:xfrm>
                       <a:off x="0" y="0"/>
-                      <a:ext cx="5731510" cy="2621280"/>
+                      <a:ext cx="5731510" cy="2392680"/>
                     </a:xfrm>
                     <a:prstGeom prst="rect">
                       <a:avLst/>
@@ -10467,6 +10474,11 @@
                     <a:ln>
                       <a:noFill/>
                     </a:ln>
+                    <a:extLst>
+                      <a:ext uri="{53640926-AAD7-44D8-BBD7-CCE9431645EC}">
+                        <a14:shadowObscured xmlns:a14="http://schemas.microsoft.com/office/drawing/2010/main"/>
+                      </a:ext>
+                    </a:extLst>
                   </pic:spPr>
                 </pic:pic>
               </a:graphicData>
@@ -10499,6 +10511,9 @@
         <w:t>16</w:t>
       </w:r>
       <w:r>
+        <w:rPr>
+          <w:noProof/>
+        </w:rPr>
         <w:fldChar w:fldCharType="end"/>
       </w:r>
       <w:r>
@@ -10826,7 +10841,470 @@
         <w:t>Fo</w:t>
       </w:r>
       <w:r>
-        <w:t>ur categories:</w:t>
+        <w:t>ur categories</w:t>
+      </w:r>
+      <w:r>
+        <w:t xml:space="preserve"> based on Q1 of gap</w:t>
+      </w:r>
+      <w:r>
+        <w:t>:</w:t>
+      </w:r>
+    </w:p>
+    <w:p>
+      <w:r>
+        <w:t xml:space="preserve">Do: </w:t>
+      </w:r>
+    </w:p>
+    <w:p>
+      <w:pPr>
+        <w:pStyle w:val="ListParagraph"/>
+        <w:numPr>
+          <w:ilvl w:val="0"/>
+          <w:numId w:val="11"/>
+        </w:numPr>
+      </w:pPr>
+      <w:r>
+        <w:lastRenderedPageBreak/>
+        <w:t>How is currently operated cost + estimated overflowing</w:t>
+      </w:r>
+    </w:p>
+    <w:p>
+      <w:pPr>
+        <w:pStyle w:val="ListParagraph"/>
+        <w:numPr>
+          <w:ilvl w:val="0"/>
+          <w:numId w:val="11"/>
+        </w:numPr>
+      </w:pPr>
+      <w:r>
+        <w:t>Estimated cost of operating without overflow</w:t>
+      </w:r>
+    </w:p>
+    <w:p>
+      <w:pPr>
+        <w:pStyle w:val="ListParagraph"/>
+        <w:numPr>
+          <w:ilvl w:val="0"/>
+          <w:numId w:val="11"/>
+        </w:numPr>
+      </w:pPr>
+      <w:r>
+        <w:t>Change</w:t>
+      </w:r>
+      <w:r>
+        <w:t xml:space="preserve"> to parameters such as </w:t>
+      </w:r>
+    </w:p>
+    <w:p>
+      <w:pPr>
+        <w:pStyle w:val="ListParagraph"/>
+        <w:numPr>
+          <w:ilvl w:val="1"/>
+          <w:numId w:val="11"/>
+        </w:numPr>
+      </w:pPr>
+      <w:r>
+        <w:t>Adding a skip</w:t>
+      </w:r>
+    </w:p>
+    <w:p>
+      <w:pPr>
+        <w:pStyle w:val="ListParagraph"/>
+        <w:numPr>
+          <w:ilvl w:val="1"/>
+          <w:numId w:val="11"/>
+        </w:numPr>
+      </w:pPr>
+      <w:r>
+        <w:t>Adding a vehicle</w:t>
+      </w:r>
+    </w:p>
+    <w:p>
+      <w:pPr>
+        <w:pStyle w:val="ListParagraph"/>
+        <w:numPr>
+          <w:ilvl w:val="1"/>
+          <w:numId w:val="11"/>
+        </w:numPr>
+      </w:pPr>
+      <w:r>
+        <w:t>Separating waste (organic and inorganic)</w:t>
+      </w:r>
+    </w:p>
+    <w:p>
+      <w:pPr>
+        <w:pStyle w:val="ListParagraph"/>
+        <w:numPr>
+          <w:ilvl w:val="1"/>
+          <w:numId w:val="11"/>
+        </w:numPr>
+      </w:pPr>
+      <w:r>
+        <w:t>Add transfer station</w:t>
+      </w:r>
+    </w:p>
+    <w:p>
+      <w:pPr>
+        <w:pStyle w:val="ListParagraph"/>
+        <w:numPr>
+          <w:ilvl w:val="1"/>
+          <w:numId w:val="11"/>
+        </w:numPr>
+      </w:pPr>
+      <w:r>
+        <w:t>Sensitivity to labo</w:t>
+      </w:r>
+      <w:r>
+        <w:t>u</w:t>
+      </w:r>
+      <w:r>
+        <w:t>r cost, fuel cost</w:t>
+      </w:r>
+    </w:p>
+    <w:p>
+      <w:pPr>
+        <w:pStyle w:val="Heading1"/>
+      </w:pPr>
+      <w:bookmarkStart w:id="43" w:name="_Toc119480434"/>
+      <w:r>
+        <w:t>Optimization model</w:t>
+      </w:r>
+      <w:bookmarkEnd w:id="43"/>
+    </w:p>
+    <w:p>
+      <w:r>
+        <w:t xml:space="preserve">The problem is formulated as a series of features, assumptions, objective and constraints. </w:t>
+      </w:r>
+    </w:p>
+    <w:p>
+      <w:r>
+        <w:t>The optimization is done ove</w:t>
+      </w:r>
+      <w:r>
+        <w:t xml:space="preserve">r one week, but taking into account skips that fill so slowly that they are emptied at a period of more than a week. </w:t>
+      </w:r>
+      <w:r>
+        <w:t xml:space="preserve">Up to two collections are possible per day. </w:t>
+      </w:r>
+    </w:p>
+    <w:p>
+      <w:pPr>
+        <w:pStyle w:val="Heading2"/>
+      </w:pPr>
+      <w:r>
+        <w:t>Methods</w:t>
+      </w:r>
+    </w:p>
+    <w:p>
+      <w:r>
+        <w:t xml:space="preserve">The optimization </w:t>
+      </w:r>
+      <w:r>
+        <w:t>problem is an integer program with most variable</w:t>
+      </w:r>
+      <w:r>
+        <w:t>s</w:t>
+      </w:r>
+      <w:r>
+        <w:t xml:space="preserve"> constrained </w:t>
+      </w:r>
+      <w:r>
+        <w:t xml:space="preserve">to </w:t>
+      </w:r>
+      <w:r>
+        <w:t xml:space="preserve">binary. </w:t>
+      </w:r>
+      <w:r>
+        <w:t xml:space="preserve">There are N stages. </w:t>
+      </w:r>
+    </w:p>
+    <w:p>
+      <w:pPr>
+        <w:pStyle w:val="Heading3"/>
+      </w:pPr>
+      <w:r>
+        <w:t>Scenario creation and selection</w:t>
+      </w:r>
+    </w:p>
+    <w:p>
+      <w:r>
+        <w:t xml:space="preserve">A number of computations are done before the optimization, which reduces the number of constraints and variables, which in turn reduces the computation time. </w:t>
+      </w:r>
+    </w:p>
+    <w:p>
+      <w:r>
+        <w:t xml:space="preserve">The variation of filling rates during the </w:t>
+      </w:r>
+      <w:r>
+        <w:t>week</w:t>
+      </w:r>
+      <w:r>
+        <w:t xml:space="preserve"> is important in assigning schedules. Therefore, filling rate vectors have a length of 7*2 = 14. A number of possible skips schedules are generated. These are referred to as scenarios. For each period of the week, the scenario vector is assigned either a 1 or a 0. A 1 indicates the skip is serviced in that period. </w:t>
+      </w:r>
+      <w:r>
+        <w:t>The scenarios are generated for collection intra-weekly (once a week up to 6 times a week) and extra-weekly (once every two, three and four weeks), and for each a combination of morning and afternoon collections. The difference between the smallest and longest gap between collections may not be larger than 1 day, which constrains the collection scenarios to be regular</w:t>
+      </w:r>
+      <w:r>
+        <w:t xml:space="preserve"> (i.e. for a 4 period scenario, [1 0 1 0 1] is possible while [1 1 1 0 0] is considered too irregular)</w:t>
+      </w:r>
+      <w:r>
+        <w:t>. The extra-weekly scenarios are assigned a cost divisor, which, in the objective function, is multiplied by the collection costs of a skip it is assigned to, in order to give the average cost of collection</w:t>
+      </w:r>
+      <w:r>
+        <w:t xml:space="preserve"> over several weeks. </w:t>
+      </w:r>
+    </w:p>
+    <w:p>
+      <w:r>
+        <w:t xml:space="preserve">Next, each skip, is assigned </w:t>
+      </w:r>
+      <w:r>
+        <w:t>its</w:t>
+      </w:r>
+      <w:r>
+        <w:t xml:space="preserve"> </w:t>
+      </w:r>
+      <w:r>
+        <w:t>feasible</w:t>
+      </w:r>
+      <w:r>
+        <w:t xml:space="preserve"> scenarios. The filling rates of each skip is combined with each scenario, and if a scenario does not result in overflowing, it is added to the possible scenarios for this particular skip.</w:t>
+      </w:r>
+      <w:r>
+        <w:t xml:space="preserve"> Additionally, scenarios which result in the skips being underutilized (i.e. emptied </w:t>
+      </w:r>
+      <w:r>
+        <w:lastRenderedPageBreak/>
+        <w:t>when it is below a certain threshold), are not considered to reduce the number of possible scenarios and therefore the size of the pro</w:t>
+      </w:r>
+      <w:r>
+        <w:t xml:space="preserve">blem. </w:t>
+      </w:r>
+    </w:p>
+    <w:p>
+      <w:r>
+        <w:t>The scenarios include ones where additional skips are added. These are considered for a particular skip if it has above a certain number of collections</w:t>
+      </w:r>
+      <w:r>
+        <w:t xml:space="preserve"> in a week</w:t>
+      </w:r>
+      <w:r>
+        <w:t xml:space="preserve"> or if no scenarios with no additional skips fit. </w:t>
+      </w:r>
+    </w:p>
+    <w:p>
+      <w:pPr>
+        <w:pStyle w:val="Heading3"/>
+      </w:pPr>
+      <w:r>
+        <w:t>Problem formulation</w:t>
+      </w:r>
+    </w:p>
+    <w:p>
+      <w:pPr>
+        <w:rPr>
+          <w:rStyle w:val="SubtleEmphasis"/>
+        </w:rPr>
+      </w:pPr>
+      <w:r>
+        <w:rPr>
+          <w:rStyle w:val="SubtleEmphasis"/>
+        </w:rPr>
+        <w:t>Variables</w:t>
+      </w:r>
+    </w:p>
+    <w:p>
+      <w:pPr>
+        <w:rPr>
+          <w:rStyle w:val="SubtleEmphasis"/>
+          <w:i w:val="0"/>
+          <w:iCs w:val="0"/>
+        </w:rPr>
+      </w:pPr>
+      <w:r>
+        <w:rPr>
+          <w:rStyle w:val="SubtleEmphasis"/>
+          <w:i w:val="0"/>
+          <w:iCs w:val="0"/>
+        </w:rPr>
+        <w:t xml:space="preserve">The top-level decision variables are </w:t>
+      </w:r>
+      <w:r>
+        <w:rPr>
+          <w:rStyle w:val="SubtleEmphasis"/>
+          <w:i w:val="0"/>
+          <w:iCs w:val="0"/>
+        </w:rPr>
+        <w:t xml:space="preserve">scenario selection for each skip, number of vehicles operating on each period, the first skip to be serviced on each round. </w:t>
+      </w:r>
+    </w:p>
+    <w:p>
+      <w:pPr>
+        <w:rPr>
+          <w:rStyle w:val="SubtleEmphasis"/>
+        </w:rPr>
+      </w:pPr>
+      <w:r>
+        <w:t xml:space="preserve">The variables are: scenario selection, period servicing, selection of first skip in period, number of vehicles, number of vehicles operating per day, period operation, number of additional skips. </w:t>
+      </w:r>
+    </w:p>
+    <w:p>
+      <w:pPr>
+        <w:rPr>
+          <w:rStyle w:val="SubtleEmphasis"/>
+        </w:rPr>
+      </w:pPr>
+      <w:r>
+        <w:rPr>
+          <w:rStyle w:val="SubtleEmphasis"/>
+        </w:rPr>
+        <w:t>Objective function</w:t>
+      </w:r>
+    </w:p>
+    <w:p>
+      <w:pPr>
+        <w:rPr>
+          <w:rStyle w:val="SubtleEmphasis"/>
+          <w:i w:val="0"/>
+          <w:iCs w:val="0"/>
+        </w:rPr>
+      </w:pPr>
+      <w:r>
+        <w:rPr>
+          <w:rStyle w:val="SubtleEmphasis"/>
+          <w:i w:val="0"/>
+          <w:iCs w:val="0"/>
+        </w:rPr>
+        <w:t>The objective function adds all the costs of operation. It assumes optimal operation of the system. The costs are: distance costs (</w:t>
+      </w:r>
+      <w:proofErr w:type="spellStart"/>
+      <w:r>
+        <w:rPr>
+          <w:rStyle w:val="SubtleEmphasis"/>
+          <w:i w:val="0"/>
+          <w:iCs w:val="0"/>
+        </w:rPr>
+        <w:t>xit</w:t>
+      </w:r>
+      <w:proofErr w:type="spellEnd"/>
+      <w:r>
+        <w:rPr>
+          <w:rStyle w:val="SubtleEmphasis"/>
+          <w:i w:val="0"/>
+          <w:iCs w:val="0"/>
+        </w:rPr>
+        <w:t xml:space="preserve"> and fit), </w:t>
+      </w:r>
+      <w:proofErr w:type="spellStart"/>
+      <w:r>
+        <w:rPr>
+          <w:rStyle w:val="SubtleEmphasis"/>
+          <w:i w:val="0"/>
+          <w:iCs w:val="0"/>
+        </w:rPr>
+        <w:t>labor</w:t>
+      </w:r>
+      <w:proofErr w:type="spellEnd"/>
+      <w:r>
+        <w:rPr>
+          <w:rStyle w:val="SubtleEmphasis"/>
+          <w:i w:val="0"/>
+          <w:iCs w:val="0"/>
+        </w:rPr>
+        <w:t xml:space="preserve"> costs (based on number of vehicles operated on each day), (capital costs). </w:t>
+      </w:r>
+    </w:p>
+    <w:p>
+      <w:pPr>
+        <w:rPr>
+          <w:rStyle w:val="SubtleEmphasis"/>
+        </w:rPr>
+      </w:pPr>
+      <w:r>
+        <w:rPr>
+          <w:rStyle w:val="SubtleEmphasis"/>
+        </w:rPr>
+        <w:t>Constraints</w:t>
+      </w:r>
+    </w:p>
+    <w:p>
+      <w:pPr>
+        <w:rPr>
+          <w:rStyle w:val="SubtleEmphasis"/>
+          <w:i w:val="0"/>
+          <w:iCs w:val="0"/>
+          <w:lang w:val="en-US"/>
+        </w:rPr>
+      </w:pPr>
+      <w:r>
+        <w:rPr>
+          <w:rStyle w:val="SubtleEmphasis"/>
+          <w:i w:val="0"/>
+          <w:iCs w:val="0"/>
+        </w:rPr>
+        <w:t xml:space="preserve">Number of hours per period per vehicle. Number of additional vehicles and skips. </w:t>
+      </w:r>
+    </w:p>
+    <w:p>
+      <w:pPr>
+        <w:pStyle w:val="Heading3"/>
+      </w:pPr>
+      <w:r>
+        <w:t>Problem</w:t>
+      </w:r>
+      <w:r>
+        <w:t xml:space="preserve"> solving</w:t>
+      </w:r>
+    </w:p>
+    <w:p>
+      <w:pPr>
+        <w:pStyle w:val="ListParagraph"/>
+        <w:numPr>
+          <w:ilvl w:val="0"/>
+          <w:numId w:val="11"/>
+        </w:numPr>
+      </w:pPr>
+      <w:r>
+        <w:t>Features:</w:t>
+      </w:r>
+    </w:p>
+    <w:p>
+      <w:pPr>
+        <w:pStyle w:val="ListParagraph"/>
+        <w:numPr>
+          <w:ilvl w:val="1"/>
+          <w:numId w:val="11"/>
+        </w:numPr>
+        <w:rPr>
+          <w:b/>
+          <w:bCs/>
+        </w:rPr>
+      </w:pPr>
+      <w:r>
+        <w:rPr>
+          <w:b/>
+          <w:bCs/>
+        </w:rPr>
+        <w:t>28 days planning period</w:t>
+      </w:r>
+    </w:p>
+    <w:p>
+      <w:pPr>
+        <w:pStyle w:val="ListParagraph"/>
+        <w:numPr>
+          <w:ilvl w:val="1"/>
+          <w:numId w:val="11"/>
+        </w:numPr>
+        <w:rPr>
+          <w:b/>
+          <w:bCs/>
+        </w:rPr>
+      </w:pPr>
+      <w:r>
+        <w:t>Morning and evening collection</w:t>
+      </w:r>
+      <w:r>
+        <w:t xml:space="preserve"> </w:t>
       </w:r>
     </w:p>
     <w:p>
@@ -10836,9 +11314,48 @@
           <w:ilvl w:val="2"/>
           <w:numId w:val="11"/>
         </w:numPr>
-      </w:pPr>
-      <w:r>
-        <w:t>Very high</w:t>
+        <w:rPr>
+          <w:b/>
+          <w:bCs/>
+        </w:rPr>
+      </w:pPr>
+      <w:r>
+        <w:t>The two useful cases are</w:t>
+      </w:r>
+      <w:r>
+        <w:t>:</w:t>
+      </w:r>
+    </w:p>
+    <w:p>
+      <w:pPr>
+        <w:pStyle w:val="ListParagraph"/>
+        <w:numPr>
+          <w:ilvl w:val="3"/>
+          <w:numId w:val="11"/>
+        </w:numPr>
+        <w:rPr>
+          <w:b/>
+          <w:bCs/>
+        </w:rPr>
+      </w:pPr>
+      <w:r>
+        <w:t>Afternoon collection on Saturday and morning collection on Monday</w:t>
+      </w:r>
+    </w:p>
+    <w:p>
+      <w:pPr>
+        <w:pStyle w:val="ListParagraph"/>
+        <w:numPr>
+          <w:ilvl w:val="3"/>
+          <w:numId w:val="11"/>
+        </w:numPr>
+        <w:rPr>
+          <w:b/>
+          <w:bCs/>
+        </w:rPr>
+      </w:pPr>
+      <w:r>
+        <w:t>Multiple collections per day</w:t>
       </w:r>
     </w:p>
     <w:p>
@@ -10848,9 +11365,38 @@
           <w:ilvl w:val="2"/>
           <w:numId w:val="11"/>
         </w:numPr>
-      </w:pPr>
-      <w:r>
-        <w:t>High</w:t>
+        <w:rPr>
+          <w:b/>
+          <w:bCs/>
+        </w:rPr>
+      </w:pPr>
+      <w:r>
+        <w:t xml:space="preserve">Heuristically assign sets of schedules to </w:t>
+      </w:r>
+      <w:r>
+        <w:t>skips</w:t>
+      </w:r>
+      <w:r>
+        <w:t xml:space="preserve"> and add </w:t>
+      </w:r>
+      <w:r>
+        <w:t>skips</w:t>
+      </w:r>
+    </w:p>
+    <w:p>
+      <w:pPr>
+        <w:pStyle w:val="ListParagraph"/>
+        <w:numPr>
+          <w:ilvl w:val="3"/>
+          <w:numId w:val="11"/>
+        </w:numPr>
+        <w:rPr>
+          <w:b/>
+          <w:bCs/>
+        </w:rPr>
+      </w:pPr>
+      <w:r>
+        <w:t>Assume that a double collection is always done on the same day for both skips in an area</w:t>
       </w:r>
     </w:p>
     <w:p>
@@ -10860,10 +11406,132 @@
           <w:ilvl w:val="2"/>
           <w:numId w:val="11"/>
         </w:numPr>
+        <w:rPr>
+          <w:b/>
+          <w:bCs/>
+        </w:rPr>
+      </w:pPr>
+      <w:r>
+        <w:t>Both cases are specific</w:t>
+      </w:r>
+    </w:p>
+    <w:p>
+      <w:pPr>
+        <w:pStyle w:val="ListParagraph"/>
+        <w:numPr>
+          <w:ilvl w:val="1"/>
+          <w:numId w:val="11"/>
+        </w:numPr>
+        <w:rPr>
+          <w:b/>
+          <w:bCs/>
+        </w:rPr>
+      </w:pPr>
+      <w:r>
+        <w:rPr>
+          <w:b/>
+          <w:bCs/>
+        </w:rPr>
+        <w:t>No emptying on Sunday</w:t>
+      </w:r>
+      <w:r>
+        <w:rPr>
+          <w:b/>
+          <w:bCs/>
+        </w:rPr>
+        <w:t xml:space="preserve"> (and Saturday)</w:t>
+      </w:r>
+    </w:p>
+    <w:p>
+      <w:pPr>
+        <w:pStyle w:val="ListParagraph"/>
+        <w:numPr>
+          <w:ilvl w:val="0"/>
+          <w:numId w:val="11"/>
+        </w:numPr>
+      </w:pPr>
+      <w:r>
+        <w:t>Assumptions:</w:t>
+      </w:r>
+    </w:p>
+    <w:p>
+      <w:pPr>
+        <w:pStyle w:val="ListParagraph"/>
+        <w:numPr>
+          <w:ilvl w:val="1"/>
+          <w:numId w:val="11"/>
+        </w:numPr>
+        <w:rPr>
+          <w:b/>
+          <w:bCs/>
+        </w:rPr>
+      </w:pPr>
+      <w:r>
+        <w:rPr>
+          <w:b/>
+          <w:bCs/>
+        </w:rPr>
+        <w:t>Constant filling rate over the planning period</w:t>
+      </w:r>
+    </w:p>
+    <w:p>
+      <w:pPr>
+        <w:pStyle w:val="ListParagraph"/>
+        <w:numPr>
+          <w:ilvl w:val="1"/>
+          <w:numId w:val="11"/>
+        </w:numPr>
+        <w:rPr>
+          <w:b/>
+          <w:bCs/>
+        </w:rPr>
+      </w:pPr>
+      <w:r>
+        <w:rPr>
+          <w:b/>
+          <w:bCs/>
+        </w:rPr>
+        <w:t>Constant speed (i.e. time of travel is directly proportional to distance)</w:t>
+      </w:r>
+    </w:p>
+    <w:p>
+      <w:pPr>
+        <w:pStyle w:val="ListParagraph"/>
+        <w:numPr>
+          <w:ilvl w:val="0"/>
+          <w:numId w:val="11"/>
+        </w:numPr>
       </w:pPr>
       <w:r>
         <w:lastRenderedPageBreak/>
-        <w:t>Medium</w:t>
+        <w:t xml:space="preserve">Objective: </w:t>
+      </w:r>
+      <w:r>
+        <w:t xml:space="preserve">Minimize </w:t>
+      </w:r>
+      <w:r>
+        <w:t xml:space="preserve">cost of </w:t>
+      </w:r>
+      <w:r>
+        <w:t>capital, labour</w:t>
+      </w:r>
+      <w:r>
+        <w:t xml:space="preserve"> and of operation in addition to overflowing costs</w:t>
+      </w:r>
+      <w:r>
+        <w:t>:</w:t>
+      </w:r>
+    </w:p>
+    <w:p>
+      <w:pPr>
+        <w:pStyle w:val="ListParagraph"/>
+        <w:numPr>
+          <w:ilvl w:val="1"/>
+          <w:numId w:val="11"/>
+        </w:numPr>
+      </w:pPr>
+      <w:r>
+        <w:t>Cost of capital:</w:t>
       </w:r>
     </w:p>
     <w:p>
@@ -10873,14 +11541,139 @@
           <w:ilvl w:val="2"/>
           <w:numId w:val="11"/>
         </w:numPr>
-      </w:pPr>
-      <w:r>
-        <w:t>Low</w:t>
-      </w:r>
-    </w:p>
-    <w:p>
-      <w:r>
-        <w:t xml:space="preserve">Do: </w:t>
+        <w:rPr>
+          <w:b/>
+          <w:bCs/>
+        </w:rPr>
+      </w:pPr>
+      <w:r>
+        <w:rPr>
+          <w:b/>
+          <w:bCs/>
+        </w:rPr>
+        <w:t>Number of vehicles</w:t>
+      </w:r>
+    </w:p>
+    <w:p>
+      <w:pPr>
+        <w:pStyle w:val="ListParagraph"/>
+        <w:numPr>
+          <w:ilvl w:val="2"/>
+          <w:numId w:val="11"/>
+        </w:numPr>
+      </w:pPr>
+      <w:r>
+        <w:t>Number of extra skips</w:t>
+      </w:r>
+    </w:p>
+    <w:p>
+      <w:pPr>
+        <w:pStyle w:val="ListParagraph"/>
+        <w:numPr>
+          <w:ilvl w:val="1"/>
+          <w:numId w:val="11"/>
+        </w:numPr>
+        <w:rPr>
+          <w:b/>
+          <w:bCs/>
+        </w:rPr>
+      </w:pPr>
+      <w:r>
+        <w:rPr>
+          <w:b/>
+          <w:bCs/>
+        </w:rPr>
+        <w:t>Cost of labour:</w:t>
+      </w:r>
+      <w:r>
+        <w:rPr>
+          <w:b/>
+          <w:bCs/>
+        </w:rPr>
+        <w:t xml:space="preserve"> </w:t>
+      </w:r>
+      <w:r>
+        <w:rPr>
+          <w:b/>
+          <w:bCs/>
+        </w:rPr>
+        <w:t xml:space="preserve">based on </w:t>
+      </w:r>
+      <w:r>
+        <w:rPr>
+          <w:b/>
+          <w:bCs/>
+        </w:rPr>
+        <w:t>n</w:t>
+      </w:r>
+      <w:r>
+        <w:rPr>
+          <w:b/>
+          <w:bCs/>
+        </w:rPr>
+        <w:t>umber of days operating</w:t>
+      </w:r>
+    </w:p>
+    <w:p>
+      <w:pPr>
+        <w:pStyle w:val="ListParagraph"/>
+        <w:numPr>
+          <w:ilvl w:val="1"/>
+          <w:numId w:val="11"/>
+        </w:numPr>
+        <w:rPr>
+          <w:b/>
+          <w:bCs/>
+        </w:rPr>
+      </w:pPr>
+      <w:r>
+        <w:rPr>
+          <w:b/>
+          <w:bCs/>
+        </w:rPr>
+        <w:t>Operational costs:</w:t>
+      </w:r>
+      <w:r>
+        <w:rPr>
+          <w:b/>
+          <w:bCs/>
+        </w:rPr>
+        <w:t xml:space="preserve"> </w:t>
+      </w:r>
+      <w:r>
+        <w:rPr>
+          <w:b/>
+          <w:bCs/>
+        </w:rPr>
+        <w:t xml:space="preserve">based on </w:t>
+      </w:r>
+      <w:r>
+        <w:rPr>
+          <w:b/>
+          <w:bCs/>
+        </w:rPr>
+        <w:t>distance travelled</w:t>
+      </w:r>
+    </w:p>
+    <w:p>
+      <w:pPr>
+        <w:pStyle w:val="ListParagraph"/>
+        <w:numPr>
+          <w:ilvl w:val="1"/>
+          <w:numId w:val="11"/>
+        </w:numPr>
+      </w:pPr>
+      <w:r>
+        <w:t>(</w:t>
+      </w:r>
+      <w:r>
+        <w:t>Overflowing costs</w:t>
+      </w:r>
+      <w:r>
+        <w:t>: based on amount overflowed</w:t>
+      </w:r>
+      <w:r>
+        <w:t>)</w:t>
       </w:r>
     </w:p>
     <w:p>
@@ -10892,34 +11685,7 @@
         </w:numPr>
       </w:pPr>
       <w:r>
-        <w:t>How is currently operated cost + estimated overflowing</w:t>
-      </w:r>
-    </w:p>
-    <w:p>
-      <w:pPr>
-        <w:pStyle w:val="ListParagraph"/>
-        <w:numPr>
-          <w:ilvl w:val="0"/>
-          <w:numId w:val="11"/>
-        </w:numPr>
-      </w:pPr>
-      <w:r>
-        <w:t>Estimated cost of operating without overflow</w:t>
-      </w:r>
-    </w:p>
-    <w:p>
-      <w:pPr>
-        <w:pStyle w:val="ListParagraph"/>
-        <w:numPr>
-          <w:ilvl w:val="0"/>
-          <w:numId w:val="11"/>
-        </w:numPr>
-      </w:pPr>
-      <w:r>
-        <w:t>Change</w:t>
-      </w:r>
-      <w:r>
-        <w:t xml:space="preserve"> to parameters such as </w:t>
+        <w:t>Constraints:</w:t>
       </w:r>
     </w:p>
     <w:p>
@@ -10929,9 +11695,17 @@
           <w:ilvl w:val="1"/>
           <w:numId w:val="11"/>
         </w:numPr>
-      </w:pPr>
-      <w:r>
-        <w:t>Adding a skip</w:t>
+        <w:rPr>
+          <w:b/>
+          <w:bCs/>
+        </w:rPr>
+      </w:pPr>
+      <w:r>
+        <w:rPr>
+          <w:b/>
+          <w:bCs/>
+        </w:rPr>
+        <w:t>Visits following a regular pattern</w:t>
       </w:r>
     </w:p>
     <w:p>
@@ -10941,9 +11715,27 @@
           <w:ilvl w:val="1"/>
           <w:numId w:val="11"/>
         </w:numPr>
-      </w:pPr>
-      <w:r>
-        <w:t>Adding a vehicle</w:t>
+        <w:rPr>
+          <w:b/>
+          <w:bCs/>
+        </w:rPr>
+      </w:pPr>
+      <w:r>
+        <w:rPr>
+          <w:b/>
+          <w:bCs/>
+        </w:rPr>
+        <w:t>Emptying schedule preventing overflowing</w:t>
+      </w:r>
+      <w:r>
+        <w:rPr>
+          <w:b/>
+          <w:bCs/>
+        </w:rPr>
+        <w:t xml:space="preserve"> </w:t>
+      </w:r>
+      <w:r>
+        <w:t>(with some overflow allowable subject to high costs)</w:t>
       </w:r>
     </w:p>
     <w:p>
@@ -10955,7 +11747,7 @@
         </w:numPr>
       </w:pPr>
       <w:r>
-        <w:t>Separating waste (organic and inorganic)</w:t>
+        <w:t>Cost constraints</w:t>
       </w:r>
     </w:p>
     <w:p>
@@ -10965,67 +11757,6 @@
           <w:ilvl w:val="1"/>
           <w:numId w:val="11"/>
         </w:numPr>
-      </w:pPr>
-      <w:r>
-        <w:t>Add transfer station</w:t>
-      </w:r>
-    </w:p>
-    <w:p>
-      <w:pPr>
-        <w:pStyle w:val="ListParagraph"/>
-        <w:numPr>
-          <w:ilvl w:val="1"/>
-          <w:numId w:val="11"/>
-        </w:numPr>
-      </w:pPr>
-      <w:r>
-        <w:t>Sensitivity to labor cost, fuel cost</w:t>
-      </w:r>
-    </w:p>
-    <w:p>
-      <w:pPr>
-        <w:pStyle w:val="Heading1"/>
-      </w:pPr>
-      <w:bookmarkStart w:id="43" w:name="_Toc119480434"/>
-      <w:r>
-        <w:t>Optimization model</w:t>
-      </w:r>
-      <w:bookmarkEnd w:id="43"/>
-    </w:p>
-    <w:p>
-      <w:r>
-        <w:t xml:space="preserve">The problem is first formulated as a series of features, assumptions, objective and constraints. </w:t>
-      </w:r>
-    </w:p>
-    <w:p>
-      <w:pPr>
-        <w:pStyle w:val="Heading2"/>
-      </w:pPr>
-      <w:bookmarkStart w:id="44" w:name="_Toc119480435"/>
-      <w:r>
-        <w:t>Methods</w:t>
-      </w:r>
-      <w:bookmarkEnd w:id="44"/>
-    </w:p>
-    <w:p>
-      <w:pPr>
-        <w:pStyle w:val="ListParagraph"/>
-        <w:numPr>
-          <w:ilvl w:val="0"/>
-          <w:numId w:val="11"/>
-        </w:numPr>
-      </w:pPr>
-      <w:r>
-        <w:t>Features:</w:t>
-      </w:r>
-    </w:p>
-    <w:p>
-      <w:pPr>
-        <w:pStyle w:val="ListParagraph"/>
-        <w:numPr>
-          <w:ilvl w:val="1"/>
-          <w:numId w:val="11"/>
-        </w:numPr>
         <w:rPr>
           <w:b/>
           <w:bCs/>
@@ -11036,511 +11767,37 @@
           <w:b/>
           <w:bCs/>
         </w:rPr>
-        <w:t>28 days planning period</w:t>
-      </w:r>
-    </w:p>
-    <w:p>
-      <w:pPr>
-        <w:pStyle w:val="ListParagraph"/>
-        <w:numPr>
-          <w:ilvl w:val="1"/>
-          <w:numId w:val="11"/>
-        </w:numPr>
+        <w:t>Daily operation constraints (</w:t>
+      </w:r>
+      <w:r>
         <w:rPr>
           <w:b/>
           <w:bCs/>
         </w:rPr>
-      </w:pPr>
-      <w:r>
-        <w:t>Morning and evening collection</w:t>
-      </w:r>
-      <w:r>
-        <w:t xml:space="preserve"> </w:t>
-      </w:r>
-    </w:p>
-    <w:p>
-      <w:pPr>
-        <w:pStyle w:val="ListParagraph"/>
-        <w:numPr>
-          <w:ilvl w:val="2"/>
-          <w:numId w:val="11"/>
-        </w:numPr>
+        <w:t>max 8h of travelling per day</w:t>
+      </w:r>
+      <w:r>
         <w:rPr>
           <w:b/>
           <w:bCs/>
         </w:rPr>
-      </w:pPr>
-      <w:r>
-        <w:t>The two useful cases are</w:t>
-      </w:r>
-      <w:r>
-        <w:t>:</w:t>
-      </w:r>
-    </w:p>
-    <w:p>
-      <w:pPr>
-        <w:pStyle w:val="ListParagraph"/>
-        <w:numPr>
-          <w:ilvl w:val="3"/>
-          <w:numId w:val="11"/>
-        </w:numPr>
-        <w:rPr>
-          <w:b/>
-          <w:bCs/>
-        </w:rPr>
-      </w:pPr>
-      <w:r>
-        <w:t>Afternoon collection on Saturday and morning collection on Monday</w:t>
-      </w:r>
-    </w:p>
-    <w:p>
-      <w:pPr>
-        <w:pStyle w:val="ListParagraph"/>
-        <w:numPr>
-          <w:ilvl w:val="3"/>
-          <w:numId w:val="11"/>
-        </w:numPr>
-        <w:rPr>
-          <w:b/>
-          <w:bCs/>
-        </w:rPr>
-      </w:pPr>
-      <w:r>
-        <w:t>Multiple collections per day</w:t>
-      </w:r>
-    </w:p>
-    <w:p>
-      <w:pPr>
-        <w:pStyle w:val="ListParagraph"/>
-        <w:numPr>
-          <w:ilvl w:val="2"/>
-          <w:numId w:val="11"/>
-        </w:numPr>
-        <w:rPr>
-          <w:b/>
-          <w:bCs/>
-        </w:rPr>
-      </w:pPr>
-      <w:r>
-        <w:t xml:space="preserve">Heuristically assign sets of schedules to </w:t>
-      </w:r>
-      <w:r>
-        <w:t>skips</w:t>
-      </w:r>
-      <w:r>
-        <w:t xml:space="preserve"> and add </w:t>
-      </w:r>
-      <w:r>
-        <w:t>skips</w:t>
-      </w:r>
-    </w:p>
-    <w:p>
-      <w:pPr>
-        <w:pStyle w:val="ListParagraph"/>
-        <w:numPr>
-          <w:ilvl w:val="3"/>
-          <w:numId w:val="11"/>
-        </w:numPr>
-        <w:rPr>
-          <w:b/>
-          <w:bCs/>
-        </w:rPr>
-      </w:pPr>
-      <w:r>
-        <w:t>Assume that a double collection is always done on the same day for both skips in an area</w:t>
-      </w:r>
-    </w:p>
-    <w:p>
-      <w:pPr>
-        <w:pStyle w:val="ListParagraph"/>
-        <w:numPr>
-          <w:ilvl w:val="2"/>
-          <w:numId w:val="11"/>
-        </w:numPr>
-        <w:rPr>
-          <w:b/>
-          <w:bCs/>
-        </w:rPr>
-      </w:pPr>
-      <w:r>
-        <w:t>Both cases are specific</w:t>
-      </w:r>
-    </w:p>
-    <w:p>
-      <w:pPr>
-        <w:pStyle w:val="ListParagraph"/>
-        <w:numPr>
-          <w:ilvl w:val="1"/>
-          <w:numId w:val="11"/>
-        </w:numPr>
-        <w:rPr>
-          <w:b/>
-          <w:bCs/>
-        </w:rPr>
-      </w:pPr>
-      <w:r>
-        <w:rPr>
-          <w:b/>
-          <w:bCs/>
-        </w:rPr>
-        <w:t>No emptying on Sunday</w:t>
-      </w:r>
-      <w:r>
-        <w:rPr>
-          <w:b/>
-          <w:bCs/>
-        </w:rPr>
-        <w:t xml:space="preserve"> (and Saturday)</w:t>
-      </w:r>
-    </w:p>
-    <w:p>
-      <w:pPr>
-        <w:pStyle w:val="ListParagraph"/>
-        <w:numPr>
-          <w:ilvl w:val="0"/>
-          <w:numId w:val="11"/>
-        </w:numPr>
-      </w:pPr>
-      <w:r>
-        <w:t>Assumptions:</w:t>
-      </w:r>
-    </w:p>
-    <w:p>
-      <w:pPr>
-        <w:pStyle w:val="ListParagraph"/>
-        <w:numPr>
-          <w:ilvl w:val="1"/>
-          <w:numId w:val="11"/>
-        </w:numPr>
-        <w:rPr>
-          <w:b/>
-          <w:bCs/>
-        </w:rPr>
-      </w:pPr>
-      <w:r>
-        <w:rPr>
-          <w:b/>
-          <w:bCs/>
-        </w:rPr>
-        <w:t>Constant filling rate over the planning period</w:t>
-      </w:r>
-    </w:p>
-    <w:p>
-      <w:pPr>
-        <w:pStyle w:val="ListParagraph"/>
-        <w:numPr>
-          <w:ilvl w:val="1"/>
-          <w:numId w:val="11"/>
-        </w:numPr>
-        <w:rPr>
-          <w:b/>
-          <w:bCs/>
-        </w:rPr>
-      </w:pPr>
-      <w:r>
-        <w:rPr>
-          <w:b/>
-          <w:bCs/>
-        </w:rPr>
-        <w:t>Constant speed (i.e. time of travel is directly proportional to distance)</w:t>
-      </w:r>
-    </w:p>
-    <w:p>
-      <w:pPr>
-        <w:pStyle w:val="ListParagraph"/>
-        <w:numPr>
-          <w:ilvl w:val="0"/>
-          <w:numId w:val="11"/>
-        </w:numPr>
-      </w:pPr>
-      <w:r>
-        <w:t xml:space="preserve">Objective: </w:t>
-      </w:r>
-      <w:r>
-        <w:t xml:space="preserve">Minimize </w:t>
-      </w:r>
-      <w:r>
-        <w:t xml:space="preserve">cost of </w:t>
-      </w:r>
-      <w:r>
-        <w:t>capital, labour</w:t>
-      </w:r>
-      <w:r>
-        <w:t xml:space="preserve"> and of operation in addition to overflowing costs</w:t>
-      </w:r>
-      <w:r>
-        <w:t>:</w:t>
-      </w:r>
-    </w:p>
-    <w:p>
-      <w:pPr>
-        <w:pStyle w:val="ListParagraph"/>
-        <w:numPr>
-          <w:ilvl w:val="1"/>
-          <w:numId w:val="11"/>
-        </w:numPr>
-      </w:pPr>
-      <w:r>
-        <w:t>Cost of capital:</w:t>
-      </w:r>
-    </w:p>
-    <w:p>
-      <w:pPr>
-        <w:pStyle w:val="ListParagraph"/>
-        <w:numPr>
-          <w:ilvl w:val="2"/>
-          <w:numId w:val="11"/>
-        </w:numPr>
-        <w:rPr>
-          <w:b/>
-          <w:bCs/>
-        </w:rPr>
-      </w:pPr>
-      <w:r>
-        <w:rPr>
-          <w:b/>
-          <w:bCs/>
-        </w:rPr>
-        <w:t>Number of vehicles</w:t>
-      </w:r>
-    </w:p>
-    <w:p>
-      <w:pPr>
-        <w:pStyle w:val="ListParagraph"/>
-        <w:numPr>
-          <w:ilvl w:val="2"/>
-          <w:numId w:val="11"/>
-        </w:numPr>
-      </w:pPr>
-      <w:r>
-        <w:t>Number of extra skips</w:t>
-      </w:r>
-    </w:p>
-    <w:p>
-      <w:pPr>
-        <w:pStyle w:val="ListParagraph"/>
-        <w:numPr>
-          <w:ilvl w:val="1"/>
-          <w:numId w:val="11"/>
-        </w:numPr>
-        <w:rPr>
-          <w:b/>
-          <w:bCs/>
-        </w:rPr>
-      </w:pPr>
-      <w:r>
-        <w:rPr>
-          <w:b/>
-          <w:bCs/>
-        </w:rPr>
-        <w:t>Cost of labour:</w:t>
-      </w:r>
-      <w:r>
-        <w:rPr>
-          <w:b/>
-          <w:bCs/>
-        </w:rPr>
-        <w:t xml:space="preserve"> </w:t>
-      </w:r>
-      <w:r>
-        <w:rPr>
-          <w:b/>
-          <w:bCs/>
-        </w:rPr>
-        <w:t xml:space="preserve">based on </w:t>
-      </w:r>
-      <w:r>
-        <w:rPr>
-          <w:b/>
-          <w:bCs/>
-        </w:rPr>
-        <w:t>n</w:t>
-      </w:r>
-      <w:r>
-        <w:rPr>
-          <w:b/>
-          <w:bCs/>
-        </w:rPr>
-        <w:t>umber of days operating</w:t>
-      </w:r>
-    </w:p>
-    <w:p>
-      <w:pPr>
-        <w:pStyle w:val="ListParagraph"/>
-        <w:numPr>
-          <w:ilvl w:val="1"/>
-          <w:numId w:val="11"/>
-        </w:numPr>
-        <w:rPr>
-          <w:b/>
-          <w:bCs/>
-        </w:rPr>
-      </w:pPr>
-      <w:r>
-        <w:rPr>
-          <w:b/>
-          <w:bCs/>
-        </w:rPr>
-        <w:t>Operational costs:</w:t>
-      </w:r>
-      <w:r>
-        <w:rPr>
-          <w:b/>
-          <w:bCs/>
-        </w:rPr>
-        <w:t xml:space="preserve"> </w:t>
-      </w:r>
-      <w:r>
-        <w:rPr>
-          <w:b/>
-          <w:bCs/>
-        </w:rPr>
-        <w:t xml:space="preserve">based on </w:t>
-      </w:r>
-      <w:r>
-        <w:rPr>
-          <w:b/>
-          <w:bCs/>
-        </w:rPr>
-        <w:t>distance travelled</w:t>
-      </w:r>
-    </w:p>
-    <w:p>
-      <w:pPr>
-        <w:pStyle w:val="ListParagraph"/>
-        <w:numPr>
-          <w:ilvl w:val="1"/>
-          <w:numId w:val="11"/>
-        </w:numPr>
-      </w:pPr>
-      <w:r>
-        <w:lastRenderedPageBreak/>
-        <w:t>(</w:t>
-      </w:r>
-      <w:r>
-        <w:t>Overflowing costs</w:t>
-      </w:r>
-      <w:r>
-        <w:t>: based on amount overflowed</w:t>
-      </w:r>
-      <w:r>
         <w:t>)</w:t>
       </w:r>
     </w:p>
     <w:p>
-      <w:pPr>
-        <w:pStyle w:val="ListParagraph"/>
-        <w:numPr>
-          <w:ilvl w:val="0"/>
-          <w:numId w:val="11"/>
-        </w:numPr>
-      </w:pPr>
-      <w:r>
-        <w:t>Constraints:</w:t>
-      </w:r>
-    </w:p>
-    <w:p>
-      <w:pPr>
-        <w:pStyle w:val="ListParagraph"/>
-        <w:numPr>
-          <w:ilvl w:val="1"/>
-          <w:numId w:val="11"/>
-        </w:numPr>
-        <w:rPr>
-          <w:b/>
-          <w:bCs/>
-        </w:rPr>
-      </w:pPr>
-      <w:r>
-        <w:rPr>
-          <w:b/>
-          <w:bCs/>
-        </w:rPr>
-        <w:t>Visits following a regular pattern</w:t>
-      </w:r>
-    </w:p>
-    <w:p>
-      <w:pPr>
-        <w:pStyle w:val="ListParagraph"/>
-        <w:numPr>
-          <w:ilvl w:val="1"/>
-          <w:numId w:val="11"/>
-        </w:numPr>
-        <w:rPr>
-          <w:b/>
-          <w:bCs/>
-        </w:rPr>
-      </w:pPr>
-      <w:r>
-        <w:rPr>
-          <w:b/>
-          <w:bCs/>
-        </w:rPr>
-        <w:t>Emptying schedule preventing overflowing</w:t>
-      </w:r>
-      <w:r>
-        <w:rPr>
-          <w:b/>
-          <w:bCs/>
-        </w:rPr>
-        <w:t xml:space="preserve"> </w:t>
-      </w:r>
-      <w:r>
-        <w:t>(with some overflow allowable subject to high costs)</w:t>
-      </w:r>
-    </w:p>
-    <w:p>
-      <w:pPr>
-        <w:pStyle w:val="ListParagraph"/>
-        <w:numPr>
-          <w:ilvl w:val="1"/>
-          <w:numId w:val="11"/>
-        </w:numPr>
-      </w:pPr>
-      <w:r>
-        <w:t>Cost constraints</w:t>
-      </w:r>
-    </w:p>
-    <w:p>
-      <w:pPr>
-        <w:pStyle w:val="ListParagraph"/>
-        <w:numPr>
-          <w:ilvl w:val="1"/>
-          <w:numId w:val="11"/>
-        </w:numPr>
-        <w:rPr>
-          <w:b/>
-          <w:bCs/>
-        </w:rPr>
-      </w:pPr>
-      <w:r>
-        <w:rPr>
-          <w:b/>
-          <w:bCs/>
-        </w:rPr>
-        <w:t>Daily operation constraints (</w:t>
-      </w:r>
-      <w:r>
-        <w:rPr>
-          <w:b/>
-          <w:bCs/>
-        </w:rPr>
-        <w:t>max 8h of travelling per day</w:t>
-      </w:r>
-      <w:r>
-        <w:rPr>
-          <w:b/>
-          <w:bCs/>
-        </w:rPr>
-        <w:t>)</w:t>
-      </w:r>
-    </w:p>
-    <w:p>
       <w:r>
         <w:t>Current</w:t>
       </w:r>
       <w:r>
-        <w:t>ly, the optimization algorithm is implemented in MATLAB, and solved by Gurobi through YALMIP.</w:t>
+        <w:t xml:space="preserve">ly, the optimization algorithm is implemented in MATLAB, and solved by </w:t>
+      </w:r>
+      <w:proofErr w:type="spellStart"/>
+      <w:r>
+        <w:t>Gurobi</w:t>
+      </w:r>
+      <w:proofErr w:type="spellEnd"/>
+      <w:r>
+        <w:t xml:space="preserve"> through YALMIP.</w:t>
       </w:r>
       <w:r>
         <w:t xml:space="preserve"> The points in bold in the previous list have been implemented for now. It is to note that</w:t>
@@ -11772,7 +12029,7 @@
         <w:pStyle w:val="Caption"/>
         <w:jc w:val="center"/>
       </w:pPr>
-      <w:bookmarkStart w:id="45" w:name="_Ref117268367"/>
+      <w:bookmarkStart w:id="44" w:name="_Ref117268367"/>
       <w:r>
         <w:t xml:space="preserve">Figure </w:t>
       </w:r>
@@ -11797,76 +12054,76 @@
         </w:rPr>
         <w:fldChar w:fldCharType="end"/>
       </w:r>
+      <w:bookmarkEnd w:id="44"/>
+      <w:r>
+        <w:t xml:space="preserve"> Schedule diagram (first version, more work will be done on operational planning representation)</w:t>
+      </w:r>
+    </w:p>
+    <w:p>
+      <w:pPr>
+        <w:pStyle w:val="Heading2"/>
+      </w:pPr>
+      <w:bookmarkStart w:id="45" w:name="_Toc119480436"/>
+      <w:r>
+        <w:t>Results</w:t>
+      </w:r>
       <w:bookmarkEnd w:id="45"/>
-      <w:r>
-        <w:t xml:space="preserve"> Schedule diagram (first version, more work will be done on operational planning representation)</w:t>
-      </w:r>
+    </w:p>
+    <w:p>
+      <w:pPr>
+        <w:pStyle w:val="Heading1"/>
+      </w:pPr>
+      <w:bookmarkStart w:id="46" w:name="_Toc119480437"/>
+      <w:r>
+        <w:t>Conclusions</w:t>
+      </w:r>
+      <w:bookmarkEnd w:id="46"/>
     </w:p>
     <w:p>
       <w:pPr>
         <w:pStyle w:val="Heading2"/>
       </w:pPr>
-      <w:bookmarkStart w:id="46" w:name="_Toc119480436"/>
-      <w:r>
-        <w:t>Results</w:t>
-      </w:r>
-      <w:bookmarkEnd w:id="46"/>
+      <w:bookmarkStart w:id="47" w:name="_Toc119480438"/>
+      <w:r>
+        <w:t>Capital</w:t>
+      </w:r>
+      <w:r>
+        <w:t xml:space="preserve"> expenditure</w:t>
+      </w:r>
+      <w:bookmarkEnd w:id="47"/>
+    </w:p>
+    <w:p>
+      <w:pPr>
+        <w:pStyle w:val="Heading2"/>
+      </w:pPr>
+      <w:bookmarkStart w:id="48" w:name="_Toc119480439"/>
+      <w:r>
+        <w:t>Operational plannin</w:t>
+      </w:r>
+      <w:r>
+        <w:t>g</w:t>
+      </w:r>
+      <w:bookmarkEnd w:id="48"/>
     </w:p>
     <w:p>
       <w:pPr>
         <w:pStyle w:val="Heading1"/>
       </w:pPr>
-      <w:bookmarkStart w:id="47" w:name="_Toc119480437"/>
-      <w:r>
-        <w:t>Conclusions</w:t>
-      </w:r>
-      <w:bookmarkEnd w:id="47"/>
+      <w:bookmarkStart w:id="49" w:name="_Toc119480440"/>
+      <w:r>
+        <w:t>Recommendations for future work</w:t>
+      </w:r>
+      <w:bookmarkEnd w:id="49"/>
     </w:p>
     <w:p>
       <w:pPr>
         <w:pStyle w:val="Heading2"/>
       </w:pPr>
-      <w:bookmarkStart w:id="48" w:name="_Toc119480438"/>
-      <w:r>
-        <w:t>Capital</w:t>
-      </w:r>
-      <w:r>
-        <w:t xml:space="preserve"> expenditure</w:t>
-      </w:r>
-      <w:bookmarkEnd w:id="48"/>
-    </w:p>
-    <w:p>
-      <w:pPr>
-        <w:pStyle w:val="Heading2"/>
-      </w:pPr>
-      <w:bookmarkStart w:id="49" w:name="_Toc119480439"/>
-      <w:r>
-        <w:t>Operational plannin</w:t>
-      </w:r>
-      <w:r>
-        <w:t>g</w:t>
-      </w:r>
-      <w:bookmarkEnd w:id="49"/>
-    </w:p>
-    <w:p>
-      <w:pPr>
-        <w:pStyle w:val="Heading1"/>
-      </w:pPr>
-      <w:bookmarkStart w:id="50" w:name="_Toc119480440"/>
-      <w:r>
-        <w:t>Recommendations for future work</w:t>
+      <w:bookmarkStart w:id="50" w:name="_Toc119480441"/>
+      <w:r>
+        <w:t>Skip-level data</w:t>
       </w:r>
       <w:bookmarkEnd w:id="50"/>
-    </w:p>
-    <w:p>
-      <w:pPr>
-        <w:pStyle w:val="Heading2"/>
-      </w:pPr>
-      <w:bookmarkStart w:id="51" w:name="_Toc119480441"/>
-      <w:r>
-        <w:t>Skip-level data</w:t>
-      </w:r>
-      <w:bookmarkEnd w:id="51"/>
     </w:p>
     <w:p>
       <w:pPr>
@@ -11919,7 +12176,7 @@
       <w:pPr>
         <w:pStyle w:val="Heading2"/>
       </w:pPr>
-      <w:bookmarkStart w:id="52" w:name="_Toc119480442"/>
+      <w:bookmarkStart w:id="51" w:name="_Toc119480442"/>
       <w:r>
         <w:t>Current</w:t>
       </w:r>
@@ -11929,7 +12186,7 @@
       <w:r>
         <w:t>state</w:t>
       </w:r>
-      <w:bookmarkEnd w:id="52"/>
+      <w:bookmarkEnd w:id="51"/>
     </w:p>
     <w:p>
       <w:pPr>
@@ -12001,12 +12258,12 @@
       <w:pPr>
         <w:pStyle w:val="Heading1"/>
       </w:pPr>
-      <w:bookmarkStart w:id="53" w:name="_Toc119480443"/>
+      <w:bookmarkStart w:id="52" w:name="_Toc119480443"/>
       <w:r>
         <w:lastRenderedPageBreak/>
         <w:t>References</w:t>
       </w:r>
-      <w:bookmarkEnd w:id="53"/>
+      <w:bookmarkEnd w:id="52"/>
     </w:p>
     <w:p>
       <w:pPr>
@@ -12692,6 +12949,95 @@
     </w:lvl>
   </w:abstractNum>
   <w:abstractNum w:abstractNumId="6" w15:restartNumberingAfterBreak="0">
+    <w:nsid w:val="2C156857"/>
+    <w:multiLevelType w:val="hybridMultilevel"/>
+    <w:tmpl w:val="8A72BDBA"/>
+    <w:lvl w:ilvl="0" w:tplc="20000011">
+      <w:start w:val="1"/>
+      <w:numFmt w:val="decimal"/>
+      <w:lvlText w:val="%1)"/>
+      <w:lvlJc w:val="left"/>
+      <w:pPr>
+        <w:ind w:left="720" w:hanging="360"/>
+      </w:pPr>
+      <w:rPr>
+        <w:rFonts w:hint="default"/>
+      </w:rPr>
+    </w:lvl>
+    <w:lvl w:ilvl="1" w:tplc="20000019" w:tentative="1">
+      <w:start w:val="1"/>
+      <w:numFmt w:val="lowerLetter"/>
+      <w:lvlText w:val="%2."/>
+      <w:lvlJc w:val="left"/>
+      <w:pPr>
+        <w:ind w:left="1440" w:hanging="360"/>
+      </w:pPr>
+    </w:lvl>
+    <w:lvl w:ilvl="2" w:tplc="2000001B" w:tentative="1">
+      <w:start w:val="1"/>
+      <w:numFmt w:val="lowerRoman"/>
+      <w:lvlText w:val="%3."/>
+      <w:lvlJc w:val="right"/>
+      <w:pPr>
+        <w:ind w:left="2160" w:hanging="180"/>
+      </w:pPr>
+    </w:lvl>
+    <w:lvl w:ilvl="3" w:tplc="2000000F" w:tentative="1">
+      <w:start w:val="1"/>
+      <w:numFmt w:val="decimal"/>
+      <w:lvlText w:val="%4."/>
+      <w:lvlJc w:val="left"/>
+      <w:pPr>
+        <w:ind w:left="2880" w:hanging="360"/>
+      </w:pPr>
+    </w:lvl>
+    <w:lvl w:ilvl="4" w:tplc="20000019" w:tentative="1">
+      <w:start w:val="1"/>
+      <w:numFmt w:val="lowerLetter"/>
+      <w:lvlText w:val="%5."/>
+      <w:lvlJc w:val="left"/>
+      <w:pPr>
+        <w:ind w:left="3600" w:hanging="360"/>
+      </w:pPr>
+    </w:lvl>
+    <w:lvl w:ilvl="5" w:tplc="2000001B" w:tentative="1">
+      <w:start w:val="1"/>
+      <w:numFmt w:val="lowerRoman"/>
+      <w:lvlText w:val="%6."/>
+      <w:lvlJc w:val="right"/>
+      <w:pPr>
+        <w:ind w:left="4320" w:hanging="180"/>
+      </w:pPr>
+    </w:lvl>
+    <w:lvl w:ilvl="6" w:tplc="2000000F" w:tentative="1">
+      <w:start w:val="1"/>
+      <w:numFmt w:val="decimal"/>
+      <w:lvlText w:val="%7."/>
+      <w:lvlJc w:val="left"/>
+      <w:pPr>
+        <w:ind w:left="5040" w:hanging="360"/>
+      </w:pPr>
+    </w:lvl>
+    <w:lvl w:ilvl="7" w:tplc="20000019" w:tentative="1">
+      <w:start w:val="1"/>
+      <w:numFmt w:val="lowerLetter"/>
+      <w:lvlText w:val="%8."/>
+      <w:lvlJc w:val="left"/>
+      <w:pPr>
+        <w:ind w:left="5760" w:hanging="360"/>
+      </w:pPr>
+    </w:lvl>
+    <w:lvl w:ilvl="8" w:tplc="2000001B" w:tentative="1">
+      <w:start w:val="1"/>
+      <w:numFmt w:val="lowerRoman"/>
+      <w:lvlText w:val="%9."/>
+      <w:lvlJc w:val="right"/>
+      <w:pPr>
+        <w:ind w:left="6480" w:hanging="180"/>
+      </w:pPr>
+    </w:lvl>
+  </w:abstractNum>
+  <w:abstractNum w:abstractNumId="7" w15:restartNumberingAfterBreak="0">
     <w:nsid w:val="43A31058"/>
     <w:multiLevelType w:val="hybridMultilevel"/>
     <w:tmpl w:val="0B88A520"/>
@@ -12804,7 +13150,7 @@
       </w:rPr>
     </w:lvl>
   </w:abstractNum>
-  <w:abstractNum w:abstractNumId="7" w15:restartNumberingAfterBreak="0">
+  <w:abstractNum w:abstractNumId="8" w15:restartNumberingAfterBreak="0">
     <w:nsid w:val="4AB41E0E"/>
     <w:multiLevelType w:val="hybridMultilevel"/>
     <w:tmpl w:val="82E06360"/>
@@ -12917,20 +13263,20 @@
       </w:rPr>
     </w:lvl>
   </w:abstractNum>
-  <w:abstractNum w:abstractNumId="8" w15:restartNumberingAfterBreak="0">
+  <w:abstractNum w:abstractNumId="9" w15:restartNumberingAfterBreak="0">
     <w:nsid w:val="50C4237C"/>
     <w:multiLevelType w:val="multilevel"/>
     <w:tmpl w:val="D6B22814"/>
     <w:numStyleLink w:val="Style1"/>
   </w:abstractNum>
-  <w:abstractNum w:abstractNumId="9" w15:restartNumberingAfterBreak="0">
-    <w:nsid w:val="5D2F134A"/>
+  <w:abstractNum w:abstractNumId="10" w15:restartNumberingAfterBreak="0">
+    <w:nsid w:val="570C2C1A"/>
     <w:multiLevelType w:val="hybridMultilevel"/>
-    <w:tmpl w:val="C612277E"/>
-    <w:lvl w:ilvl="0" w:tplc="2000000F">
+    <w:tmpl w:val="4D7AC462"/>
+    <w:lvl w:ilvl="0" w:tplc="20000011">
       <w:start w:val="1"/>
       <w:numFmt w:val="decimal"/>
-      <w:lvlText w:val="%1."/>
+      <w:lvlText w:val="%1)"/>
       <w:lvlJc w:val="left"/>
       <w:pPr>
         <w:ind w:left="720" w:hanging="360"/>
@@ -13012,7 +13358,96 @@
       </w:pPr>
     </w:lvl>
   </w:abstractNum>
-  <w:abstractNum w:abstractNumId="10" w15:restartNumberingAfterBreak="0">
+  <w:abstractNum w:abstractNumId="11" w15:restartNumberingAfterBreak="0">
+    <w:nsid w:val="5D2F134A"/>
+    <w:multiLevelType w:val="hybridMultilevel"/>
+    <w:tmpl w:val="C612277E"/>
+    <w:lvl w:ilvl="0" w:tplc="2000000F">
+      <w:start w:val="1"/>
+      <w:numFmt w:val="decimal"/>
+      <w:lvlText w:val="%1."/>
+      <w:lvlJc w:val="left"/>
+      <w:pPr>
+        <w:ind w:left="720" w:hanging="360"/>
+      </w:pPr>
+      <w:rPr>
+        <w:rFonts w:hint="default"/>
+      </w:rPr>
+    </w:lvl>
+    <w:lvl w:ilvl="1" w:tplc="20000019" w:tentative="1">
+      <w:start w:val="1"/>
+      <w:numFmt w:val="lowerLetter"/>
+      <w:lvlText w:val="%2."/>
+      <w:lvlJc w:val="left"/>
+      <w:pPr>
+        <w:ind w:left="1440" w:hanging="360"/>
+      </w:pPr>
+    </w:lvl>
+    <w:lvl w:ilvl="2" w:tplc="2000001B" w:tentative="1">
+      <w:start w:val="1"/>
+      <w:numFmt w:val="lowerRoman"/>
+      <w:lvlText w:val="%3."/>
+      <w:lvlJc w:val="right"/>
+      <w:pPr>
+        <w:ind w:left="2160" w:hanging="180"/>
+      </w:pPr>
+    </w:lvl>
+    <w:lvl w:ilvl="3" w:tplc="2000000F" w:tentative="1">
+      <w:start w:val="1"/>
+      <w:numFmt w:val="decimal"/>
+      <w:lvlText w:val="%4."/>
+      <w:lvlJc w:val="left"/>
+      <w:pPr>
+        <w:ind w:left="2880" w:hanging="360"/>
+      </w:pPr>
+    </w:lvl>
+    <w:lvl w:ilvl="4" w:tplc="20000019" w:tentative="1">
+      <w:start w:val="1"/>
+      <w:numFmt w:val="lowerLetter"/>
+      <w:lvlText w:val="%5."/>
+      <w:lvlJc w:val="left"/>
+      <w:pPr>
+        <w:ind w:left="3600" w:hanging="360"/>
+      </w:pPr>
+    </w:lvl>
+    <w:lvl w:ilvl="5" w:tplc="2000001B" w:tentative="1">
+      <w:start w:val="1"/>
+      <w:numFmt w:val="lowerRoman"/>
+      <w:lvlText w:val="%6."/>
+      <w:lvlJc w:val="right"/>
+      <w:pPr>
+        <w:ind w:left="4320" w:hanging="180"/>
+      </w:pPr>
+    </w:lvl>
+    <w:lvl w:ilvl="6" w:tplc="2000000F" w:tentative="1">
+      <w:start w:val="1"/>
+      <w:numFmt w:val="decimal"/>
+      <w:lvlText w:val="%7."/>
+      <w:lvlJc w:val="left"/>
+      <w:pPr>
+        <w:ind w:left="5040" w:hanging="360"/>
+      </w:pPr>
+    </w:lvl>
+    <w:lvl w:ilvl="7" w:tplc="20000019" w:tentative="1">
+      <w:start w:val="1"/>
+      <w:numFmt w:val="lowerLetter"/>
+      <w:lvlText w:val="%8."/>
+      <w:lvlJc w:val="left"/>
+      <w:pPr>
+        <w:ind w:left="5760" w:hanging="360"/>
+      </w:pPr>
+    </w:lvl>
+    <w:lvl w:ilvl="8" w:tplc="2000001B" w:tentative="1">
+      <w:start w:val="1"/>
+      <w:numFmt w:val="lowerRoman"/>
+      <w:lvlText w:val="%9."/>
+      <w:lvlJc w:val="right"/>
+      <w:pPr>
+        <w:ind w:left="6480" w:hanging="180"/>
+      </w:pPr>
+    </w:lvl>
+  </w:abstractNum>
+  <w:abstractNum w:abstractNumId="12" w15:restartNumberingAfterBreak="0">
     <w:nsid w:val="63046C62"/>
     <w:multiLevelType w:val="multilevel"/>
     <w:tmpl w:val="DFF07BC4"/>
@@ -13125,7 +13560,7 @@
       </w:pPr>
     </w:lvl>
   </w:abstractNum>
-  <w:abstractNum w:abstractNumId="11" w15:restartNumberingAfterBreak="0">
+  <w:abstractNum w:abstractNumId="13" w15:restartNumberingAfterBreak="0">
     <w:nsid w:val="647D5E67"/>
     <w:multiLevelType w:val="hybridMultilevel"/>
     <w:tmpl w:val="7212BE4E"/>
@@ -13217,7 +13652,7 @@
       </w:pPr>
     </w:lvl>
   </w:abstractNum>
-  <w:abstractNum w:abstractNumId="12" w15:restartNumberingAfterBreak="0">
+  <w:abstractNum w:abstractNumId="14" w15:restartNumberingAfterBreak="0">
     <w:nsid w:val="65397C5E"/>
     <w:multiLevelType w:val="hybridMultilevel"/>
     <w:tmpl w:val="FFEEE19E"/>
@@ -13330,7 +13765,7 @@
       </w:rPr>
     </w:lvl>
   </w:abstractNum>
-  <w:abstractNum w:abstractNumId="13" w15:restartNumberingAfterBreak="0">
+  <w:abstractNum w:abstractNumId="15" w15:restartNumberingAfterBreak="0">
     <w:nsid w:val="6FBF3C75"/>
     <w:multiLevelType w:val="hybridMultilevel"/>
     <w:tmpl w:val="FC1C7F2C"/>
@@ -13419,7 +13854,7 @@
       </w:pPr>
     </w:lvl>
   </w:abstractNum>
-  <w:abstractNum w:abstractNumId="14" w15:restartNumberingAfterBreak="0">
+  <w:abstractNum w:abstractNumId="16" w15:restartNumberingAfterBreak="0">
     <w:nsid w:val="7937007A"/>
     <w:multiLevelType w:val="multilevel"/>
     <w:tmpl w:val="A294AE44"/>
@@ -13435,7 +13870,6 @@
     <w:lvl w:ilvl="1">
       <w:start w:val="1"/>
       <w:numFmt w:val="decimal"/>
-      <w:pStyle w:val="Heading2"/>
       <w:lvlText w:val="%1.%2"/>
       <w:lvlJc w:val="left"/>
       <w:pPr>
@@ -13506,7 +13940,7 @@
       </w:pPr>
     </w:lvl>
   </w:abstractNum>
-  <w:abstractNum w:abstractNumId="15" w15:restartNumberingAfterBreak="0">
+  <w:abstractNum w:abstractNumId="17" w15:restartNumberingAfterBreak="0">
     <w:nsid w:val="7C215ED2"/>
     <w:multiLevelType w:val="hybridMultilevel"/>
     <w:tmpl w:val="94B45118"/>
@@ -13596,13 +14030,13 @@
     </w:lvl>
   </w:abstractNum>
   <w:num w:numId="1">
-    <w:abstractNumId w:val="14"/>
+    <w:abstractNumId w:val="16"/>
   </w:num>
   <w:num w:numId="2">
-    <w:abstractNumId w:val="10"/>
+    <w:abstractNumId w:val="12"/>
   </w:num>
   <w:num w:numId="3">
-    <w:abstractNumId w:val="10"/>
+    <w:abstractNumId w:val="12"/>
     <w:lvlOverride w:ilvl="0">
       <w:startOverride w:val="1"/>
     </w:lvlOverride>
@@ -13632,10 +14066,10 @@
     </w:lvlOverride>
   </w:num>
   <w:num w:numId="4">
-    <w:abstractNumId w:val="11"/>
+    <w:abstractNumId w:val="13"/>
   </w:num>
   <w:num w:numId="5">
-    <w:abstractNumId w:val="13"/>
+    <w:abstractNumId w:val="15"/>
   </w:num>
   <w:num w:numId="6">
     <w:abstractNumId w:val="0"/>
@@ -13647,19 +14081,19 @@
     <w:abstractNumId w:val="4"/>
   </w:num>
   <w:num w:numId="9">
-    <w:abstractNumId w:val="15"/>
+    <w:abstractNumId w:val="17"/>
   </w:num>
   <w:num w:numId="10">
-    <w:abstractNumId w:val="12"/>
+    <w:abstractNumId w:val="14"/>
   </w:num>
   <w:num w:numId="11">
-    <w:abstractNumId w:val="6"/>
+    <w:abstractNumId w:val="7"/>
   </w:num>
   <w:num w:numId="12">
-    <w:abstractNumId w:val="7"/>
+    <w:abstractNumId w:val="8"/>
   </w:num>
   <w:num w:numId="13">
-    <w:abstractNumId w:val="9"/>
+    <w:abstractNumId w:val="11"/>
   </w:num>
   <w:num w:numId="14">
     <w:abstractNumId w:val="2"/>
@@ -13668,21 +14102,16 @@
     <w:abstractNumId w:val="1"/>
   </w:num>
   <w:num w:numId="16">
-    <w:abstractNumId w:val="8"/>
-    <w:lvlOverride w:ilvl="2">
-      <w:lvl w:ilvl="2">
-        <w:start w:val="1"/>
-        <w:numFmt w:val="decimal"/>
-        <w:lvlText w:val="%1.%2.%3."/>
-        <w:lvlJc w:val="left"/>
-        <w:pPr>
-          <w:ind w:left="504" w:hanging="504"/>
-        </w:pPr>
-      </w:lvl>
-    </w:lvlOverride>
+    <w:abstractNumId w:val="9"/>
   </w:num>
   <w:num w:numId="17">
     <w:abstractNumId w:val="5"/>
+  </w:num>
+  <w:num w:numId="18">
+    <w:abstractNumId w:val="10"/>
+  </w:num>
+  <w:num w:numId="19">
+    <w:abstractNumId w:val="6"/>
   </w:num>
 </w:numbering>
 </file>
@@ -15143,6 +15572,18 @@
       </w:numPr>
     </w:pPr>
   </w:style>
+  <w:style w:type="character" w:styleId="SubtleEmphasis">
+    <w:name w:val="Subtle Emphasis"/>
+    <w:basedOn w:val="DefaultParagraphFont"/>
+    <w:uiPriority w:val="19"/>
+    <w:qFormat/>
+    <w:rsid w:val="008A1F4D"/>
+    <w:rPr>
+      <w:i/>
+      <w:iCs/>
+      <w:color w:val="404040" w:themeColor="text1" w:themeTint="BF"/>
+    </w:rPr>
+  </w:style>
 </w:styles>
 </file>
 

</xml_diff>

<commit_message>
update to report, small changes to struct
</commit_message>
<xml_diff>
--- a/docs/word_report/word_report.docx
+++ b/docs/word_report/word_report.docx
@@ -317,7 +317,7 @@
           <w:szCs w:val="24"/>
           <w:lang w:val="en-US"/>
         </w:rPr>
-        <w:t>21 November 2022</w:t>
+        <w:t>22 November 2022</w:t>
       </w:r>
       <w:r>
         <w:rPr>
@@ -462,7 +462,7 @@
               <w:noProof/>
               <w:color w:val="auto"/>
               <w:sz w:val="22"/>
-              <w:lang w:val="en-CH"/>
+              <w:lang w:val="en-CH" w:eastAsia="en-CH"/>
             </w:rPr>
           </w:pPr>
           <w:r>
@@ -474,7 +474,7 @@
           <w:r>
             <w:fldChar w:fldCharType="separate"/>
           </w:r>
-          <w:hyperlink w:anchor="_Toc119480419" w:history="1">
+          <w:hyperlink w:anchor="_Toc120034835" w:history="1">
             <w:r>
               <w:rPr>
                 <w:rStyle w:val="Hyperlink"/>
@@ -488,7 +488,7 @@
                 <w:noProof/>
                 <w:color w:val="auto"/>
                 <w:sz w:val="22"/>
-                <w:lang w:val="en-CH"/>
+                <w:lang w:val="en-CH" w:eastAsia="en-CH"/>
               </w:rPr>
               <w:tab/>
             </w:r>
@@ -518,7 +518,7 @@
                 <w:noProof/>
                 <w:webHidden/>
               </w:rPr>
-              <w:instrText xml:space="preserve"> PAGEREF _Toc119480419 \h </w:instrText>
+              <w:instrText xml:space="preserve"> PAGEREF _Toc120034835 \h </w:instrText>
             </w:r>
             <w:r>
               <w:rPr>
@@ -561,10 +561,10 @@
               <w:noProof/>
               <w:color w:val="auto"/>
               <w:sz w:val="22"/>
-              <w:lang w:val="en-CH"/>
+              <w:lang w:val="en-CH" w:eastAsia="en-CH"/>
             </w:rPr>
           </w:pPr>
-          <w:hyperlink w:anchor="_Toc119480420" w:history="1">
+          <w:hyperlink w:anchor="_Toc120034836" w:history="1">
             <w:r>
               <w:rPr>
                 <w:rStyle w:val="Hyperlink"/>
@@ -578,7 +578,7 @@
                 <w:noProof/>
                 <w:color w:val="auto"/>
                 <w:sz w:val="22"/>
-                <w:lang w:val="en-CH"/>
+                <w:lang w:val="en-CH" w:eastAsia="en-CH"/>
               </w:rPr>
               <w:tab/>
             </w:r>
@@ -608,7 +608,7 @@
                 <w:noProof/>
                 <w:webHidden/>
               </w:rPr>
-              <w:instrText xml:space="preserve"> PAGEREF _Toc119480420 \h </w:instrText>
+              <w:instrText xml:space="preserve"> PAGEREF _Toc120034836 \h </w:instrText>
             </w:r>
             <w:r>
               <w:rPr>
@@ -651,10 +651,10 @@
               <w:noProof/>
               <w:color w:val="auto"/>
               <w:sz w:val="22"/>
-              <w:lang w:val="en-CH"/>
+              <w:lang w:val="en-CH" w:eastAsia="en-CH"/>
             </w:rPr>
           </w:pPr>
-          <w:hyperlink w:anchor="_Toc119480421" w:history="1">
+          <w:hyperlink w:anchor="_Toc120034837" w:history="1">
             <w:r>
               <w:rPr>
                 <w:rStyle w:val="Hyperlink"/>
@@ -668,7 +668,7 @@
                 <w:noProof/>
                 <w:color w:val="auto"/>
                 <w:sz w:val="22"/>
-                <w:lang w:val="en-CH"/>
+                <w:lang w:val="en-CH" w:eastAsia="en-CH"/>
               </w:rPr>
               <w:tab/>
             </w:r>
@@ -698,7 +698,7 @@
                 <w:noProof/>
                 <w:webHidden/>
               </w:rPr>
-              <w:instrText xml:space="preserve"> PAGEREF _Toc119480421 \h </w:instrText>
+              <w:instrText xml:space="preserve"> PAGEREF _Toc120034837 \h </w:instrText>
             </w:r>
             <w:r>
               <w:rPr>
@@ -741,10 +741,10 @@
               <w:noProof/>
               <w:color w:val="auto"/>
               <w:sz w:val="22"/>
-              <w:lang w:val="en-CH"/>
+              <w:lang w:val="en-CH" w:eastAsia="en-CH"/>
             </w:rPr>
           </w:pPr>
-          <w:hyperlink w:anchor="_Toc119480422" w:history="1">
+          <w:hyperlink w:anchor="_Toc120034838" w:history="1">
             <w:r>
               <w:rPr>
                 <w:rStyle w:val="Hyperlink"/>
@@ -758,7 +758,7 @@
                 <w:noProof/>
                 <w:color w:val="auto"/>
                 <w:sz w:val="22"/>
-                <w:lang w:val="en-CH"/>
+                <w:lang w:val="en-CH" w:eastAsia="en-CH"/>
               </w:rPr>
               <w:tab/>
             </w:r>
@@ -788,7 +788,7 @@
                 <w:noProof/>
                 <w:webHidden/>
               </w:rPr>
-              <w:instrText xml:space="preserve"> PAGEREF _Toc119480422 \h </w:instrText>
+              <w:instrText xml:space="preserve"> PAGEREF _Toc120034838 \h </w:instrText>
             </w:r>
             <w:r>
               <w:rPr>
@@ -831,10 +831,10 @@
               <w:noProof/>
               <w:color w:val="auto"/>
               <w:sz w:val="22"/>
-              <w:lang w:val="en-CH"/>
+              <w:lang w:val="en-CH" w:eastAsia="en-CH"/>
             </w:rPr>
           </w:pPr>
-          <w:hyperlink w:anchor="_Toc119480423" w:history="1">
+          <w:hyperlink w:anchor="_Toc120034839" w:history="1">
             <w:r>
               <w:rPr>
                 <w:rStyle w:val="Hyperlink"/>
@@ -848,7 +848,7 @@
                 <w:noProof/>
                 <w:color w:val="auto"/>
                 <w:sz w:val="22"/>
-                <w:lang w:val="en-CH"/>
+                <w:lang w:val="en-CH" w:eastAsia="en-CH"/>
               </w:rPr>
               <w:tab/>
             </w:r>
@@ -878,7 +878,7 @@
                 <w:noProof/>
                 <w:webHidden/>
               </w:rPr>
-              <w:instrText xml:space="preserve"> PAGEREF _Toc119480423 \h </w:instrText>
+              <w:instrText xml:space="preserve"> PAGEREF _Toc120034839 \h </w:instrText>
             </w:r>
             <w:r>
               <w:rPr>
@@ -921,10 +921,10 @@
               <w:noProof/>
               <w:color w:val="auto"/>
               <w:sz w:val="22"/>
-              <w:lang w:val="en-CH"/>
+              <w:lang w:val="en-CH" w:eastAsia="en-CH"/>
             </w:rPr>
           </w:pPr>
-          <w:hyperlink w:anchor="_Toc119480424" w:history="1">
+          <w:hyperlink w:anchor="_Toc120034840" w:history="1">
             <w:r>
               <w:rPr>
                 <w:rStyle w:val="Hyperlink"/>
@@ -938,7 +938,7 @@
                 <w:noProof/>
                 <w:color w:val="auto"/>
                 <w:sz w:val="22"/>
-                <w:lang w:val="en-CH"/>
+                <w:lang w:val="en-CH" w:eastAsia="en-CH"/>
               </w:rPr>
               <w:tab/>
             </w:r>
@@ -968,7 +968,7 @@
                 <w:noProof/>
                 <w:webHidden/>
               </w:rPr>
-              <w:instrText xml:space="preserve"> PAGEREF _Toc119480424 \h </w:instrText>
+              <w:instrText xml:space="preserve"> PAGEREF _Toc120034840 \h </w:instrText>
             </w:r>
             <w:r>
               <w:rPr>
@@ -1011,10 +1011,10 @@
               <w:noProof/>
               <w:color w:val="auto"/>
               <w:sz w:val="22"/>
-              <w:lang w:val="en-CH"/>
+              <w:lang w:val="en-CH" w:eastAsia="en-CH"/>
             </w:rPr>
           </w:pPr>
-          <w:hyperlink w:anchor="_Toc119480425" w:history="1">
+          <w:hyperlink w:anchor="_Toc120034841" w:history="1">
             <w:r>
               <w:rPr>
                 <w:rStyle w:val="Hyperlink"/>
@@ -1028,7 +1028,7 @@
                 <w:noProof/>
                 <w:color w:val="auto"/>
                 <w:sz w:val="22"/>
-                <w:lang w:val="en-CH"/>
+                <w:lang w:val="en-CH" w:eastAsia="en-CH"/>
               </w:rPr>
               <w:tab/>
             </w:r>
@@ -1058,7 +1058,7 @@
                 <w:noProof/>
                 <w:webHidden/>
               </w:rPr>
-              <w:instrText xml:space="preserve"> PAGEREF _Toc119480425 \h </w:instrText>
+              <w:instrText xml:space="preserve"> PAGEREF _Toc120034841 \h </w:instrText>
             </w:r>
             <w:r>
               <w:rPr>
@@ -1101,10 +1101,10 @@
               <w:noProof/>
               <w:color w:val="auto"/>
               <w:sz w:val="22"/>
-              <w:lang w:val="en-CH"/>
+              <w:lang w:val="en-CH" w:eastAsia="en-CH"/>
             </w:rPr>
           </w:pPr>
-          <w:hyperlink w:anchor="_Toc119480426" w:history="1">
+          <w:hyperlink w:anchor="_Toc120034842" w:history="1">
             <w:r>
               <w:rPr>
                 <w:rStyle w:val="Hyperlink"/>
@@ -1118,7 +1118,7 @@
                 <w:noProof/>
                 <w:color w:val="auto"/>
                 <w:sz w:val="22"/>
-                <w:lang w:val="en-CH"/>
+                <w:lang w:val="en-CH" w:eastAsia="en-CH"/>
               </w:rPr>
               <w:tab/>
             </w:r>
@@ -1148,7 +1148,7 @@
                 <w:noProof/>
                 <w:webHidden/>
               </w:rPr>
-              <w:instrText xml:space="preserve"> PAGEREF _Toc119480426 \h </w:instrText>
+              <w:instrText xml:space="preserve"> PAGEREF _Toc120034842 \h </w:instrText>
             </w:r>
             <w:r>
               <w:rPr>
@@ -1191,10 +1191,10 @@
               <w:noProof/>
               <w:color w:val="auto"/>
               <w:sz w:val="22"/>
-              <w:lang w:val="en-CH"/>
+              <w:lang w:val="en-CH" w:eastAsia="en-CH"/>
             </w:rPr>
           </w:pPr>
-          <w:hyperlink w:anchor="_Toc119480427" w:history="1">
+          <w:hyperlink w:anchor="_Toc120034843" w:history="1">
             <w:r>
               <w:rPr>
                 <w:rStyle w:val="Hyperlink"/>
@@ -1208,7 +1208,7 @@
                 <w:noProof/>
                 <w:color w:val="auto"/>
                 <w:sz w:val="22"/>
-                <w:lang w:val="en-CH"/>
+                <w:lang w:val="en-CH" w:eastAsia="en-CH"/>
               </w:rPr>
               <w:tab/>
             </w:r>
@@ -1238,7 +1238,7 @@
                 <w:noProof/>
                 <w:webHidden/>
               </w:rPr>
-              <w:instrText xml:space="preserve"> PAGEREF _Toc119480427 \h </w:instrText>
+              <w:instrText xml:space="preserve"> PAGEREF _Toc120034843 \h </w:instrText>
             </w:r>
             <w:r>
               <w:rPr>
@@ -1281,10 +1281,10 @@
               <w:noProof/>
               <w:color w:val="auto"/>
               <w:sz w:val="22"/>
-              <w:lang w:val="en-CH"/>
+              <w:lang w:val="en-CH" w:eastAsia="en-CH"/>
             </w:rPr>
           </w:pPr>
-          <w:hyperlink w:anchor="_Toc119480428" w:history="1">
+          <w:hyperlink w:anchor="_Toc120034844" w:history="1">
             <w:r>
               <w:rPr>
                 <w:rStyle w:val="Hyperlink"/>
@@ -1298,7 +1298,7 @@
                 <w:noProof/>
                 <w:color w:val="auto"/>
                 <w:sz w:val="22"/>
-                <w:lang w:val="en-CH"/>
+                <w:lang w:val="en-CH" w:eastAsia="en-CH"/>
               </w:rPr>
               <w:tab/>
             </w:r>
@@ -1328,7 +1328,7 @@
                 <w:noProof/>
                 <w:webHidden/>
               </w:rPr>
-              <w:instrText xml:space="preserve"> PAGEREF _Toc119480428 \h </w:instrText>
+              <w:instrText xml:space="preserve"> PAGEREF _Toc120034844 \h </w:instrText>
             </w:r>
             <w:r>
               <w:rPr>
@@ -1371,10 +1371,10 @@
               <w:noProof/>
               <w:color w:val="auto"/>
               <w:sz w:val="22"/>
-              <w:lang w:val="en-CH"/>
+              <w:lang w:val="en-CH" w:eastAsia="en-CH"/>
             </w:rPr>
           </w:pPr>
-          <w:hyperlink w:anchor="_Toc119480429" w:history="1">
+          <w:hyperlink w:anchor="_Toc120034845" w:history="1">
             <w:r>
               <w:rPr>
                 <w:rStyle w:val="Hyperlink"/>
@@ -1388,7 +1388,7 @@
                 <w:noProof/>
                 <w:color w:val="auto"/>
                 <w:sz w:val="22"/>
-                <w:lang w:val="en-CH"/>
+                <w:lang w:val="en-CH" w:eastAsia="en-CH"/>
               </w:rPr>
               <w:tab/>
             </w:r>
@@ -1418,7 +1418,7 @@
                 <w:noProof/>
                 <w:webHidden/>
               </w:rPr>
-              <w:instrText xml:space="preserve"> PAGEREF _Toc119480429 \h </w:instrText>
+              <w:instrText xml:space="preserve"> PAGEREF _Toc120034845 \h </w:instrText>
             </w:r>
             <w:r>
               <w:rPr>
@@ -1461,10 +1461,10 @@
               <w:noProof/>
               <w:color w:val="auto"/>
               <w:sz w:val="22"/>
-              <w:lang w:val="en-CH"/>
+              <w:lang w:val="en-CH" w:eastAsia="en-CH"/>
             </w:rPr>
           </w:pPr>
-          <w:hyperlink w:anchor="_Toc119480430" w:history="1">
+          <w:hyperlink w:anchor="_Toc120034846" w:history="1">
             <w:r>
               <w:rPr>
                 <w:rStyle w:val="Hyperlink"/>
@@ -1478,7 +1478,7 @@
                 <w:noProof/>
                 <w:color w:val="auto"/>
                 <w:sz w:val="22"/>
-                <w:lang w:val="en-CH"/>
+                <w:lang w:val="en-CH" w:eastAsia="en-CH"/>
               </w:rPr>
               <w:tab/>
             </w:r>
@@ -1508,7 +1508,7 @@
                 <w:noProof/>
                 <w:webHidden/>
               </w:rPr>
-              <w:instrText xml:space="preserve"> PAGEREF _Toc119480430 \h </w:instrText>
+              <w:instrText xml:space="preserve"> PAGEREF _Toc120034846 \h </w:instrText>
             </w:r>
             <w:r>
               <w:rPr>
@@ -1551,10 +1551,10 @@
               <w:noProof/>
               <w:color w:val="auto"/>
               <w:sz w:val="22"/>
-              <w:lang w:val="en-CH"/>
+              <w:lang w:val="en-CH" w:eastAsia="en-CH"/>
             </w:rPr>
           </w:pPr>
-          <w:hyperlink w:anchor="_Toc119480431" w:history="1">
+          <w:hyperlink w:anchor="_Toc120034847" w:history="1">
             <w:r>
               <w:rPr>
                 <w:rStyle w:val="Hyperlink"/>
@@ -1568,7 +1568,7 @@
                 <w:noProof/>
                 <w:color w:val="auto"/>
                 <w:sz w:val="22"/>
-                <w:lang w:val="en-CH"/>
+                <w:lang w:val="en-CH" w:eastAsia="en-CH"/>
               </w:rPr>
               <w:tab/>
             </w:r>
@@ -1598,7 +1598,7 @@
                 <w:noProof/>
                 <w:webHidden/>
               </w:rPr>
-              <w:instrText xml:space="preserve"> PAGEREF _Toc119480431 \h </w:instrText>
+              <w:instrText xml:space="preserve"> PAGEREF _Toc120034847 \h </w:instrText>
             </w:r>
             <w:r>
               <w:rPr>
@@ -1641,10 +1641,10 @@
               <w:noProof/>
               <w:color w:val="auto"/>
               <w:sz w:val="22"/>
-              <w:lang w:val="en-CH"/>
+              <w:lang w:val="en-CH" w:eastAsia="en-CH"/>
             </w:rPr>
           </w:pPr>
-          <w:hyperlink w:anchor="_Toc119480432" w:history="1">
+          <w:hyperlink w:anchor="_Toc120034848" w:history="1">
             <w:r>
               <w:rPr>
                 <w:rStyle w:val="Hyperlink"/>
@@ -1658,7 +1658,7 @@
                 <w:noProof/>
                 <w:color w:val="auto"/>
                 <w:sz w:val="22"/>
-                <w:lang w:val="en-CH"/>
+                <w:lang w:val="en-CH" w:eastAsia="en-CH"/>
               </w:rPr>
               <w:tab/>
             </w:r>
@@ -1688,7 +1688,7 @@
                 <w:noProof/>
                 <w:webHidden/>
               </w:rPr>
-              <w:instrText xml:space="preserve"> PAGEREF _Toc119480432 \h </w:instrText>
+              <w:instrText xml:space="preserve"> PAGEREF _Toc120034848 \h </w:instrText>
             </w:r>
             <w:r>
               <w:rPr>
@@ -1708,7 +1708,7 @@
                 <w:noProof/>
                 <w:webHidden/>
               </w:rPr>
-              <w:t>14</w:t>
+              <w:t>13</w:t>
             </w:r>
             <w:r>
               <w:rPr>
@@ -1731,10 +1731,10 @@
               <w:noProof/>
               <w:color w:val="auto"/>
               <w:sz w:val="22"/>
-              <w:lang w:val="en-CH"/>
+              <w:lang w:val="en-CH" w:eastAsia="en-CH"/>
             </w:rPr>
           </w:pPr>
-          <w:hyperlink w:anchor="_Toc119480433" w:history="1">
+          <w:hyperlink w:anchor="_Toc120034849" w:history="1">
             <w:r>
               <w:rPr>
                 <w:rStyle w:val="Hyperlink"/>
@@ -1748,7 +1748,7 @@
                 <w:noProof/>
                 <w:color w:val="auto"/>
                 <w:sz w:val="22"/>
-                <w:lang w:val="en-CH"/>
+                <w:lang w:val="en-CH" w:eastAsia="en-CH"/>
               </w:rPr>
               <w:tab/>
             </w:r>
@@ -1778,7 +1778,7 @@
                 <w:noProof/>
                 <w:webHidden/>
               </w:rPr>
-              <w:instrText xml:space="preserve"> PAGEREF _Toc119480433 \h </w:instrText>
+              <w:instrText xml:space="preserve"> PAGEREF _Toc120034849 \h </w:instrText>
             </w:r>
             <w:r>
               <w:rPr>
@@ -1799,6 +1799,96 @@
                 <w:webHidden/>
               </w:rPr>
               <w:t>16</w:t>
+            </w:r>
+            <w:r>
+              <w:rPr>
+                <w:noProof/>
+                <w:webHidden/>
+              </w:rPr>
+              <w:fldChar w:fldCharType="end"/>
+            </w:r>
+          </w:hyperlink>
+        </w:p>
+        <w:p>
+          <w:pPr>
+            <w:pStyle w:val="TOC2"/>
+            <w:tabs>
+              <w:tab w:val="left" w:pos="880"/>
+              <w:tab w:val="right" w:leader="dot" w:pos="9016"/>
+            </w:tabs>
+            <w:rPr>
+              <w:rFonts w:asciiTheme="minorHAnsi" w:hAnsiTheme="minorHAnsi" w:cstheme="minorBidi"/>
+              <w:noProof/>
+              <w:color w:val="auto"/>
+              <w:sz w:val="22"/>
+              <w:lang w:val="en-CH" w:eastAsia="en-CH"/>
+            </w:rPr>
+          </w:pPr>
+          <w:hyperlink w:anchor="_Toc120034850" w:history="1">
+            <w:r>
+              <w:rPr>
+                <w:rStyle w:val="Hyperlink"/>
+                <w:noProof/>
+              </w:rPr>
+              <w:t>2.4</w:t>
+            </w:r>
+            <w:r>
+              <w:rPr>
+                <w:rFonts w:asciiTheme="minorHAnsi" w:hAnsiTheme="minorHAnsi" w:cstheme="minorBidi"/>
+                <w:noProof/>
+                <w:color w:val="auto"/>
+                <w:sz w:val="22"/>
+                <w:lang w:val="en-CH" w:eastAsia="en-CH"/>
+              </w:rPr>
+              <w:tab/>
+            </w:r>
+            <w:r>
+              <w:rPr>
+                <w:rStyle w:val="Hyperlink"/>
+                <w:noProof/>
+              </w:rPr>
+              <w:t>Data analysis insights and estimates</w:t>
+            </w:r>
+            <w:r>
+              <w:rPr>
+                <w:noProof/>
+                <w:webHidden/>
+              </w:rPr>
+              <w:tab/>
+            </w:r>
+            <w:r>
+              <w:rPr>
+                <w:noProof/>
+                <w:webHidden/>
+              </w:rPr>
+              <w:fldChar w:fldCharType="begin"/>
+            </w:r>
+            <w:r>
+              <w:rPr>
+                <w:noProof/>
+                <w:webHidden/>
+              </w:rPr>
+              <w:instrText xml:space="preserve"> PAGEREF _Toc120034850 \h </w:instrText>
+            </w:r>
+            <w:r>
+              <w:rPr>
+                <w:noProof/>
+                <w:webHidden/>
+              </w:rPr>
+            </w:r>
+            <w:r>
+              <w:rPr>
+                <w:noProof/>
+                <w:webHidden/>
+              </w:rPr>
+              <w:fldChar w:fldCharType="separate"/>
+            </w:r>
+            <w:r>
+              <w:rPr>
+                <w:noProof/>
+                <w:webHidden/>
+              </w:rPr>
+              <w:t>19</w:t>
             </w:r>
             <w:r>
               <w:rPr>
@@ -1821,10 +1911,10 @@
               <w:noProof/>
               <w:color w:val="auto"/>
               <w:sz w:val="22"/>
-              <w:lang w:val="en-CH"/>
+              <w:lang w:val="en-CH" w:eastAsia="en-CH"/>
             </w:rPr>
           </w:pPr>
-          <w:hyperlink w:anchor="_Toc119480434" w:history="1">
+          <w:hyperlink w:anchor="_Toc120034851" w:history="1">
             <w:r>
               <w:rPr>
                 <w:rStyle w:val="Hyperlink"/>
@@ -1838,7 +1928,7 @@
                 <w:noProof/>
                 <w:color w:val="auto"/>
                 <w:sz w:val="22"/>
-                <w:lang w:val="en-CH"/>
+                <w:lang w:val="en-CH" w:eastAsia="en-CH"/>
               </w:rPr>
               <w:tab/>
             </w:r>
@@ -1868,7 +1958,7 @@
                 <w:noProof/>
                 <w:webHidden/>
               </w:rPr>
-              <w:instrText xml:space="preserve"> PAGEREF _Toc119480434 \h </w:instrText>
+              <w:instrText xml:space="preserve"> PAGEREF _Toc120034851 \h </w:instrText>
             </w:r>
             <w:r>
               <w:rPr>
@@ -1888,7 +1978,7 @@
                 <w:noProof/>
                 <w:webHidden/>
               </w:rPr>
-              <w:t>21</w:t>
+              <w:t>20</w:t>
             </w:r>
             <w:r>
               <w:rPr>
@@ -1911,10 +2001,10 @@
               <w:noProof/>
               <w:color w:val="auto"/>
               <w:sz w:val="22"/>
-              <w:lang w:val="en-CH"/>
+              <w:lang w:val="en-CH" w:eastAsia="en-CH"/>
             </w:rPr>
           </w:pPr>
-          <w:hyperlink w:anchor="_Toc119480435" w:history="1">
+          <w:hyperlink w:anchor="_Toc120034852" w:history="1">
             <w:r>
               <w:rPr>
                 <w:rStyle w:val="Hyperlink"/>
@@ -1928,7 +2018,7 @@
                 <w:noProof/>
                 <w:color w:val="auto"/>
                 <w:sz w:val="22"/>
-                <w:lang w:val="en-CH"/>
+                <w:lang w:val="en-CH" w:eastAsia="en-CH"/>
               </w:rPr>
               <w:tab/>
             </w:r>
@@ -1958,7 +2048,7 @@
                 <w:noProof/>
                 <w:webHidden/>
               </w:rPr>
-              <w:instrText xml:space="preserve"> PAGEREF _Toc119480435 \h </w:instrText>
+              <w:instrText xml:space="preserve"> PAGEREF _Toc120034852 \h </w:instrText>
             </w:r>
             <w:r>
               <w:rPr>
@@ -1978,7 +2068,291 @@
                 <w:noProof/>
                 <w:webHidden/>
               </w:rPr>
+              <w:t>20</w:t>
+            </w:r>
+            <w:r>
+              <w:rPr>
+                <w:noProof/>
+                <w:webHidden/>
+              </w:rPr>
+              <w:fldChar w:fldCharType="end"/>
+            </w:r>
+          </w:hyperlink>
+        </w:p>
+        <w:p>
+          <w:pPr>
+            <w:pStyle w:val="TOC3"/>
+            <w:tabs>
+              <w:tab w:val="left" w:pos="1320"/>
+              <w:tab w:val="right" w:leader="dot" w:pos="9016"/>
+            </w:tabs>
+            <w:rPr>
+              <w:rFonts w:asciiTheme="minorHAnsi" w:hAnsiTheme="minorHAnsi" w:cstheme="minorBidi"/>
+              <w:noProof/>
+              <w:color w:val="auto"/>
+              <w:sz w:val="22"/>
+              <w:lang w:val="en-CH" w:eastAsia="en-CH"/>
+            </w:rPr>
+          </w:pPr>
+          <w:hyperlink w:anchor="_Toc120034853" w:history="1">
+            <w:r>
+              <w:rPr>
+                <w:rStyle w:val="Hyperlink"/>
+                <w:noProof/>
+              </w:rPr>
+              <w:t>3.1.1</w:t>
+            </w:r>
+            <w:r>
+              <w:rPr>
+                <w:rFonts w:asciiTheme="minorHAnsi" w:hAnsiTheme="minorHAnsi" w:cstheme="minorBidi"/>
+                <w:noProof/>
+                <w:color w:val="auto"/>
+                <w:sz w:val="22"/>
+                <w:lang w:val="en-CH" w:eastAsia="en-CH"/>
+              </w:rPr>
+              <w:tab/>
+            </w:r>
+            <w:r>
+              <w:rPr>
+                <w:rStyle w:val="Hyperlink"/>
+                <w:noProof/>
+              </w:rPr>
+              <w:t>Scenar</w:t>
+            </w:r>
+            <w:r>
+              <w:rPr>
+                <w:rStyle w:val="Hyperlink"/>
+                <w:noProof/>
+              </w:rPr>
+              <w:t>i</w:t>
+            </w:r>
+            <w:r>
+              <w:rPr>
+                <w:rStyle w:val="Hyperlink"/>
+                <w:noProof/>
+              </w:rPr>
+              <w:t>o creation and selection</w:t>
+            </w:r>
+            <w:r>
+              <w:rPr>
+                <w:noProof/>
+                <w:webHidden/>
+              </w:rPr>
+              <w:tab/>
+            </w:r>
+            <w:r>
+              <w:rPr>
+                <w:noProof/>
+                <w:webHidden/>
+              </w:rPr>
+              <w:fldChar w:fldCharType="begin"/>
+            </w:r>
+            <w:r>
+              <w:rPr>
+                <w:noProof/>
+                <w:webHidden/>
+              </w:rPr>
+              <w:instrText xml:space="preserve"> PAGEREF _Toc120034853 \h </w:instrText>
+            </w:r>
+            <w:r>
+              <w:rPr>
+                <w:noProof/>
+                <w:webHidden/>
+              </w:rPr>
+            </w:r>
+            <w:r>
+              <w:rPr>
+                <w:noProof/>
+                <w:webHidden/>
+              </w:rPr>
+              <w:fldChar w:fldCharType="separate"/>
+            </w:r>
+            <w:r>
+              <w:rPr>
+                <w:noProof/>
+                <w:webHidden/>
+              </w:rPr>
+              <w:t>20</w:t>
+            </w:r>
+            <w:r>
+              <w:rPr>
+                <w:noProof/>
+                <w:webHidden/>
+              </w:rPr>
+              <w:fldChar w:fldCharType="end"/>
+            </w:r>
+          </w:hyperlink>
+        </w:p>
+        <w:p>
+          <w:pPr>
+            <w:pStyle w:val="TOC3"/>
+            <w:tabs>
+              <w:tab w:val="left" w:pos="1320"/>
+              <w:tab w:val="right" w:leader="dot" w:pos="9016"/>
+            </w:tabs>
+            <w:rPr>
+              <w:rFonts w:asciiTheme="minorHAnsi" w:hAnsiTheme="minorHAnsi" w:cstheme="minorBidi"/>
+              <w:noProof/>
+              <w:color w:val="auto"/>
+              <w:sz w:val="22"/>
+              <w:lang w:val="en-CH" w:eastAsia="en-CH"/>
+            </w:rPr>
+          </w:pPr>
+          <w:hyperlink w:anchor="_Toc120034854" w:history="1">
+            <w:r>
+              <w:rPr>
+                <w:rStyle w:val="Hyperlink"/>
+                <w:noProof/>
+              </w:rPr>
+              <w:t>3.1.2</w:t>
+            </w:r>
+            <w:r>
+              <w:rPr>
+                <w:rFonts w:asciiTheme="minorHAnsi" w:hAnsiTheme="minorHAnsi" w:cstheme="minorBidi"/>
+                <w:noProof/>
+                <w:color w:val="auto"/>
+                <w:sz w:val="22"/>
+                <w:lang w:val="en-CH" w:eastAsia="en-CH"/>
+              </w:rPr>
+              <w:tab/>
+            </w:r>
+            <w:r>
+              <w:rPr>
+                <w:rStyle w:val="Hyperlink"/>
+                <w:noProof/>
+              </w:rPr>
+              <w:t>Problem formulation</w:t>
+            </w:r>
+            <w:r>
+              <w:rPr>
+                <w:noProof/>
+                <w:webHidden/>
+              </w:rPr>
+              <w:tab/>
+            </w:r>
+            <w:r>
+              <w:rPr>
+                <w:noProof/>
+                <w:webHidden/>
+              </w:rPr>
+              <w:fldChar w:fldCharType="begin"/>
+            </w:r>
+            <w:r>
+              <w:rPr>
+                <w:noProof/>
+                <w:webHidden/>
+              </w:rPr>
+              <w:instrText xml:space="preserve"> PAGEREF _Toc120034854 \h </w:instrText>
+            </w:r>
+            <w:r>
+              <w:rPr>
+                <w:noProof/>
+                <w:webHidden/>
+              </w:rPr>
+            </w:r>
+            <w:r>
+              <w:rPr>
+                <w:noProof/>
+                <w:webHidden/>
+              </w:rPr>
+              <w:fldChar w:fldCharType="separate"/>
+            </w:r>
+            <w:r>
+              <w:rPr>
+                <w:noProof/>
+                <w:webHidden/>
+              </w:rPr>
               <w:t>21</w:t>
+            </w:r>
+            <w:r>
+              <w:rPr>
+                <w:noProof/>
+                <w:webHidden/>
+              </w:rPr>
+              <w:fldChar w:fldCharType="end"/>
+            </w:r>
+          </w:hyperlink>
+        </w:p>
+        <w:p>
+          <w:pPr>
+            <w:pStyle w:val="TOC3"/>
+            <w:tabs>
+              <w:tab w:val="left" w:pos="1320"/>
+              <w:tab w:val="right" w:leader="dot" w:pos="9016"/>
+            </w:tabs>
+            <w:rPr>
+              <w:rFonts w:asciiTheme="minorHAnsi" w:hAnsiTheme="minorHAnsi" w:cstheme="minorBidi"/>
+              <w:noProof/>
+              <w:color w:val="auto"/>
+              <w:sz w:val="22"/>
+              <w:lang w:val="en-CH" w:eastAsia="en-CH"/>
+            </w:rPr>
+          </w:pPr>
+          <w:hyperlink w:anchor="_Toc120034855" w:history="1">
+            <w:r>
+              <w:rPr>
+                <w:rStyle w:val="Hyperlink"/>
+                <w:noProof/>
+              </w:rPr>
+              <w:t>3.1.3</w:t>
+            </w:r>
+            <w:r>
+              <w:rPr>
+                <w:rFonts w:asciiTheme="minorHAnsi" w:hAnsiTheme="minorHAnsi" w:cstheme="minorBidi"/>
+                <w:noProof/>
+                <w:color w:val="auto"/>
+                <w:sz w:val="22"/>
+                <w:lang w:val="en-CH" w:eastAsia="en-CH"/>
+              </w:rPr>
+              <w:tab/>
+            </w:r>
+            <w:r>
+              <w:rPr>
+                <w:rStyle w:val="Hyperlink"/>
+                <w:noProof/>
+              </w:rPr>
+              <w:t>Problem solving</w:t>
+            </w:r>
+            <w:r>
+              <w:rPr>
+                <w:noProof/>
+                <w:webHidden/>
+              </w:rPr>
+              <w:tab/>
+            </w:r>
+            <w:r>
+              <w:rPr>
+                <w:noProof/>
+                <w:webHidden/>
+              </w:rPr>
+              <w:fldChar w:fldCharType="begin"/>
+            </w:r>
+            <w:r>
+              <w:rPr>
+                <w:noProof/>
+                <w:webHidden/>
+              </w:rPr>
+              <w:instrText xml:space="preserve"> PAGEREF _Toc120034855 \h </w:instrText>
+            </w:r>
+            <w:r>
+              <w:rPr>
+                <w:noProof/>
+                <w:webHidden/>
+              </w:rPr>
+            </w:r>
+            <w:r>
+              <w:rPr>
+                <w:noProof/>
+                <w:webHidden/>
+              </w:rPr>
+              <w:fldChar w:fldCharType="separate"/>
+            </w:r>
+            <w:r>
+              <w:rPr>
+                <w:noProof/>
+                <w:webHidden/>
+              </w:rPr>
+              <w:t>22</w:t>
             </w:r>
             <w:r>
               <w:rPr>
@@ -2001,10 +2375,10 @@
               <w:noProof/>
               <w:color w:val="auto"/>
               <w:sz w:val="22"/>
-              <w:lang w:val="en-CH"/>
+              <w:lang w:val="en-CH" w:eastAsia="en-CH"/>
             </w:rPr>
           </w:pPr>
-          <w:hyperlink w:anchor="_Toc119480436" w:history="1">
+          <w:hyperlink w:anchor="_Toc120034856" w:history="1">
             <w:r>
               <w:rPr>
                 <w:rStyle w:val="Hyperlink"/>
@@ -2018,7 +2392,7 @@
                 <w:noProof/>
                 <w:color w:val="auto"/>
                 <w:sz w:val="22"/>
-                <w:lang w:val="en-CH"/>
+                <w:lang w:val="en-CH" w:eastAsia="en-CH"/>
               </w:rPr>
               <w:tab/>
             </w:r>
@@ -2048,7 +2422,7 @@
                 <w:noProof/>
                 <w:webHidden/>
               </w:rPr>
-              <w:instrText xml:space="preserve"> PAGEREF _Toc119480436 \h </w:instrText>
+              <w:instrText xml:space="preserve"> PAGEREF _Toc120034856 \h </w:instrText>
             </w:r>
             <w:r>
               <w:rPr>
@@ -2068,7 +2442,7 @@
                 <w:noProof/>
                 <w:webHidden/>
               </w:rPr>
-              <w:t>23</w:t>
+              <w:t>24</w:t>
             </w:r>
             <w:r>
               <w:rPr>
@@ -2091,10 +2465,10 @@
               <w:noProof/>
               <w:color w:val="auto"/>
               <w:sz w:val="22"/>
-              <w:lang w:val="en-CH"/>
+              <w:lang w:val="en-CH" w:eastAsia="en-CH"/>
             </w:rPr>
           </w:pPr>
-          <w:hyperlink w:anchor="_Toc119480437" w:history="1">
+          <w:hyperlink w:anchor="_Toc120034857" w:history="1">
             <w:r>
               <w:rPr>
                 <w:rStyle w:val="Hyperlink"/>
@@ -2108,7 +2482,7 @@
                 <w:noProof/>
                 <w:color w:val="auto"/>
                 <w:sz w:val="22"/>
-                <w:lang w:val="en-CH"/>
+                <w:lang w:val="en-CH" w:eastAsia="en-CH"/>
               </w:rPr>
               <w:tab/>
             </w:r>
@@ -2138,7 +2512,7 @@
                 <w:noProof/>
                 <w:webHidden/>
               </w:rPr>
-              <w:instrText xml:space="preserve"> PAGEREF _Toc119480437 \h </w:instrText>
+              <w:instrText xml:space="preserve"> PAGEREF _Toc120034857 \h </w:instrText>
             </w:r>
             <w:r>
               <w:rPr>
@@ -2158,7 +2532,7 @@
                 <w:noProof/>
                 <w:webHidden/>
               </w:rPr>
-              <w:t>23</w:t>
+              <w:t>24</w:t>
             </w:r>
             <w:r>
               <w:rPr>
@@ -2181,10 +2555,10 @@
               <w:noProof/>
               <w:color w:val="auto"/>
               <w:sz w:val="22"/>
-              <w:lang w:val="en-CH"/>
+              <w:lang w:val="en-CH" w:eastAsia="en-CH"/>
             </w:rPr>
           </w:pPr>
-          <w:hyperlink w:anchor="_Toc119480438" w:history="1">
+          <w:hyperlink w:anchor="_Toc120034858" w:history="1">
             <w:r>
               <w:rPr>
                 <w:rStyle w:val="Hyperlink"/>
@@ -2198,7 +2572,7 @@
                 <w:noProof/>
                 <w:color w:val="auto"/>
                 <w:sz w:val="22"/>
-                <w:lang w:val="en-CH"/>
+                <w:lang w:val="en-CH" w:eastAsia="en-CH"/>
               </w:rPr>
               <w:tab/>
             </w:r>
@@ -2228,7 +2602,7 @@
                 <w:noProof/>
                 <w:webHidden/>
               </w:rPr>
-              <w:instrText xml:space="preserve"> PAGEREF _Toc119480438 \h </w:instrText>
+              <w:instrText xml:space="preserve"> PAGEREF _Toc120034858 \h </w:instrText>
             </w:r>
             <w:r>
               <w:rPr>
@@ -2248,7 +2622,7 @@
                 <w:noProof/>
                 <w:webHidden/>
               </w:rPr>
-              <w:t>23</w:t>
+              <w:t>24</w:t>
             </w:r>
             <w:r>
               <w:rPr>
@@ -2271,10 +2645,10 @@
               <w:noProof/>
               <w:color w:val="auto"/>
               <w:sz w:val="22"/>
-              <w:lang w:val="en-CH"/>
+              <w:lang w:val="en-CH" w:eastAsia="en-CH"/>
             </w:rPr>
           </w:pPr>
-          <w:hyperlink w:anchor="_Toc119480439" w:history="1">
+          <w:hyperlink w:anchor="_Toc120034859" w:history="1">
             <w:r>
               <w:rPr>
                 <w:rStyle w:val="Hyperlink"/>
@@ -2288,7 +2662,7 @@
                 <w:noProof/>
                 <w:color w:val="auto"/>
                 <w:sz w:val="22"/>
-                <w:lang w:val="en-CH"/>
+                <w:lang w:val="en-CH" w:eastAsia="en-CH"/>
               </w:rPr>
               <w:tab/>
             </w:r>
@@ -2318,7 +2692,7 @@
                 <w:noProof/>
                 <w:webHidden/>
               </w:rPr>
-              <w:instrText xml:space="preserve"> PAGEREF _Toc119480439 \h </w:instrText>
+              <w:instrText xml:space="preserve"> PAGEREF _Toc120034859 \h </w:instrText>
             </w:r>
             <w:r>
               <w:rPr>
@@ -2338,7 +2712,7 @@
                 <w:noProof/>
                 <w:webHidden/>
               </w:rPr>
-              <w:t>23</w:t>
+              <w:t>24</w:t>
             </w:r>
             <w:r>
               <w:rPr>
@@ -2361,10 +2735,10 @@
               <w:noProof/>
               <w:color w:val="auto"/>
               <w:sz w:val="22"/>
-              <w:lang w:val="en-CH"/>
+              <w:lang w:val="en-CH" w:eastAsia="en-CH"/>
             </w:rPr>
           </w:pPr>
-          <w:hyperlink w:anchor="_Toc119480440" w:history="1">
+          <w:hyperlink w:anchor="_Toc120034860" w:history="1">
             <w:r>
               <w:rPr>
                 <w:rStyle w:val="Hyperlink"/>
@@ -2378,7 +2752,7 @@
                 <w:noProof/>
                 <w:color w:val="auto"/>
                 <w:sz w:val="22"/>
-                <w:lang w:val="en-CH"/>
+                <w:lang w:val="en-CH" w:eastAsia="en-CH"/>
               </w:rPr>
               <w:tab/>
             </w:r>
@@ -2408,7 +2782,7 @@
                 <w:noProof/>
                 <w:webHidden/>
               </w:rPr>
-              <w:instrText xml:space="preserve"> PAGEREF _Toc119480440 \h </w:instrText>
+              <w:instrText xml:space="preserve"> PAGEREF _Toc120034860 \h </w:instrText>
             </w:r>
             <w:r>
               <w:rPr>
@@ -2428,7 +2802,7 @@
                 <w:noProof/>
                 <w:webHidden/>
               </w:rPr>
-              <w:t>23</w:t>
+              <w:t>24</w:t>
             </w:r>
             <w:r>
               <w:rPr>
@@ -2451,10 +2825,10 @@
               <w:noProof/>
               <w:color w:val="auto"/>
               <w:sz w:val="22"/>
-              <w:lang w:val="en-CH"/>
+              <w:lang w:val="en-CH" w:eastAsia="en-CH"/>
             </w:rPr>
           </w:pPr>
-          <w:hyperlink w:anchor="_Toc119480441" w:history="1">
+          <w:hyperlink w:anchor="_Toc120034861" w:history="1">
             <w:r>
               <w:rPr>
                 <w:rStyle w:val="Hyperlink"/>
@@ -2468,7 +2842,7 @@
                 <w:noProof/>
                 <w:color w:val="auto"/>
                 <w:sz w:val="22"/>
-                <w:lang w:val="en-CH"/>
+                <w:lang w:val="en-CH" w:eastAsia="en-CH"/>
               </w:rPr>
               <w:tab/>
             </w:r>
@@ -2498,7 +2872,7 @@
                 <w:noProof/>
                 <w:webHidden/>
               </w:rPr>
-              <w:instrText xml:space="preserve"> PAGEREF _Toc119480441 \h </w:instrText>
+              <w:instrText xml:space="preserve"> PAGEREF _Toc120034861 \h </w:instrText>
             </w:r>
             <w:r>
               <w:rPr>
@@ -2518,7 +2892,7 @@
                 <w:noProof/>
                 <w:webHidden/>
               </w:rPr>
-              <w:t>23</w:t>
+              <w:t>24</w:t>
             </w:r>
             <w:r>
               <w:rPr>
@@ -2541,10 +2915,10 @@
               <w:noProof/>
               <w:color w:val="auto"/>
               <w:sz w:val="22"/>
-              <w:lang w:val="en-CH"/>
+              <w:lang w:val="en-CH" w:eastAsia="en-CH"/>
             </w:rPr>
           </w:pPr>
-          <w:hyperlink w:anchor="_Toc119480442" w:history="1">
+          <w:hyperlink w:anchor="_Toc120034862" w:history="1">
             <w:r>
               <w:rPr>
                 <w:rStyle w:val="Hyperlink"/>
@@ -2558,7 +2932,7 @@
                 <w:noProof/>
                 <w:color w:val="auto"/>
                 <w:sz w:val="22"/>
-                <w:lang w:val="en-CH"/>
+                <w:lang w:val="en-CH" w:eastAsia="en-CH"/>
               </w:rPr>
               <w:tab/>
             </w:r>
@@ -2588,7 +2962,7 @@
                 <w:noProof/>
                 <w:webHidden/>
               </w:rPr>
-              <w:instrText xml:space="preserve"> PAGEREF _Toc119480442 \h </w:instrText>
+              <w:instrText xml:space="preserve"> PAGEREF _Toc120034862 \h </w:instrText>
             </w:r>
             <w:r>
               <w:rPr>
@@ -2608,7 +2982,7 @@
                 <w:noProof/>
                 <w:webHidden/>
               </w:rPr>
-              <w:t>23</w:t>
+              <w:t>24</w:t>
             </w:r>
             <w:r>
               <w:rPr>
@@ -2631,10 +3005,10 @@
               <w:noProof/>
               <w:color w:val="auto"/>
               <w:sz w:val="22"/>
-              <w:lang w:val="en-CH"/>
+              <w:lang w:val="en-CH" w:eastAsia="en-CH"/>
             </w:rPr>
           </w:pPr>
-          <w:hyperlink w:anchor="_Toc119480443" w:history="1">
+          <w:hyperlink w:anchor="_Toc120034863" w:history="1">
             <w:r>
               <w:rPr>
                 <w:rStyle w:val="Hyperlink"/>
@@ -2648,7 +3022,7 @@
                 <w:noProof/>
                 <w:color w:val="auto"/>
                 <w:sz w:val="22"/>
-                <w:lang w:val="en-CH"/>
+                <w:lang w:val="en-CH" w:eastAsia="en-CH"/>
               </w:rPr>
               <w:tab/>
             </w:r>
@@ -2678,7 +3052,7 @@
                 <w:noProof/>
                 <w:webHidden/>
               </w:rPr>
-              <w:instrText xml:space="preserve"> PAGEREF _Toc119480443 \h </w:instrText>
+              <w:instrText xml:space="preserve"> PAGEREF _Toc120034863 \h </w:instrText>
             </w:r>
             <w:r>
               <w:rPr>
@@ -2749,7 +3123,7 @@
       <w:pPr>
         <w:pStyle w:val="Heading1"/>
       </w:pPr>
-      <w:bookmarkStart w:id="1" w:name="_Toc119480419"/>
+      <w:bookmarkStart w:id="1" w:name="_Toc120034835"/>
       <w:r>
         <w:lastRenderedPageBreak/>
         <w:t>Introduction</w:t>
@@ -2774,7 +3148,7 @@
       <w:pPr>
         <w:pStyle w:val="Heading2"/>
       </w:pPr>
-      <w:bookmarkStart w:id="2" w:name="_Toc119480420"/>
+      <w:bookmarkStart w:id="2" w:name="_Toc120034836"/>
       <w:r>
         <w:t>Background</w:t>
       </w:r>
@@ -2787,7 +3161,7 @@
       <w:pPr>
         <w:pStyle w:val="Heading2"/>
       </w:pPr>
-      <w:bookmarkStart w:id="3" w:name="_Toc119480421"/>
+      <w:bookmarkStart w:id="3" w:name="_Toc120034837"/>
       <w:r>
         <w:t>Background topic 2 (SWM in Africa)</w:t>
       </w:r>
@@ -2805,7 +3179,7 @@
       <w:pPr>
         <w:pStyle w:val="Heading2"/>
       </w:pPr>
-      <w:bookmarkStart w:id="4" w:name="_Toc119480422"/>
+      <w:bookmarkStart w:id="4" w:name="_Toc120034838"/>
       <w:r>
         <w:t>Justification and Research Questions</w:t>
       </w:r>
@@ -2868,7 +3242,7 @@
       <w:pPr>
         <w:pStyle w:val="Heading1"/>
       </w:pPr>
-      <w:bookmarkStart w:id="5" w:name="_Toc119480423"/>
+      <w:bookmarkStart w:id="5" w:name="_Toc120034839"/>
       <w:r>
         <w:lastRenderedPageBreak/>
         <w:t>Data analysis</w:t>
@@ -2879,7 +3253,7 @@
       <w:pPr>
         <w:pStyle w:val="Heading2"/>
       </w:pPr>
-      <w:bookmarkStart w:id="6" w:name="_Toc119480424"/>
+      <w:bookmarkStart w:id="6" w:name="_Toc120034840"/>
       <w:r>
         <w:t>Data</w:t>
       </w:r>
@@ -3106,69 +3480,69 @@
       <w:pPr>
         <w:pStyle w:val="Heading3"/>
       </w:pPr>
-      <w:bookmarkStart w:id="14" w:name="_Toc119480425"/>
-      <w:bookmarkStart w:id="15" w:name="_Ref117181127"/>
-      <w:bookmarkStart w:id="16" w:name="_Ref117181131"/>
+      <w:bookmarkStart w:id="14" w:name="_Ref117181127"/>
+      <w:bookmarkStart w:id="15" w:name="_Ref117181131"/>
+      <w:bookmarkStart w:id="16" w:name="_Toc120034841"/>
       <w:r>
         <w:lastRenderedPageBreak/>
         <w:t>Dump arrivals logs</w:t>
       </w:r>
+      <w:bookmarkEnd w:id="16"/>
+    </w:p>
+    <w:p>
+      <w:r>
+        <w:t>This is a</w:t>
+      </w:r>
+      <w:r>
+        <w:t xml:space="preserve"> log</w:t>
+      </w:r>
+      <w:r>
+        <w:t xml:space="preserve"> lists arrivals at the Mzedi dump, along with the origin of the skip carried by each truck. The origins match exactly </w:t>
+      </w:r>
+      <w:r>
+        <w:t>the geographical</w:t>
+      </w:r>
+      <w:r>
+        <w:t xml:space="preserve"> locations</w:t>
+      </w:r>
+      <w:r>
+        <w:t xml:space="preserve"> in </w:t>
+      </w:r>
+      <w:r>
+        <w:fldChar w:fldCharType="begin"/>
+      </w:r>
+      <w:r>
+        <w:instrText xml:space="preserve"> REF _Ref116656831 \h </w:instrText>
+      </w:r>
+      <w:r>
+        <w:fldChar w:fldCharType="separate"/>
+      </w:r>
+      <w:r>
+        <w:t xml:space="preserve">Figure </w:t>
+      </w:r>
+      <w:r>
+        <w:rPr>
+          <w:noProof/>
+        </w:rPr>
+        <w:t>1</w:t>
+      </w:r>
+      <w:r>
+        <w:fldChar w:fldCharType="end"/>
+      </w:r>
+      <w:r>
+        <w:t>. The period of this series is 2020-12-05 to 2021-12-31.</w:t>
+      </w:r>
+    </w:p>
+    <w:p>
+      <w:pPr>
+        <w:pStyle w:val="Heading3"/>
+      </w:pPr>
+      <w:bookmarkStart w:id="17" w:name="_Toc120034842"/>
+      <w:r>
+        <w:t>Skips filling data</w:t>
+      </w:r>
       <w:bookmarkEnd w:id="14"/>
-    </w:p>
-    <w:p>
-      <w:r>
-        <w:t>This is a</w:t>
-      </w:r>
-      <w:r>
-        <w:t xml:space="preserve"> log</w:t>
-      </w:r>
-      <w:r>
-        <w:t xml:space="preserve"> lists arrivals at the Mzedi dump, along with the origin of the skip carried by each truck. The origins match exactly </w:t>
-      </w:r>
-      <w:r>
-        <w:t>the geographical</w:t>
-      </w:r>
-      <w:r>
-        <w:t xml:space="preserve"> locations</w:t>
-      </w:r>
-      <w:r>
-        <w:t xml:space="preserve"> in </w:t>
-      </w:r>
-      <w:r>
-        <w:fldChar w:fldCharType="begin"/>
-      </w:r>
-      <w:r>
-        <w:instrText xml:space="preserve"> REF _Ref116656831 \h </w:instrText>
-      </w:r>
-      <w:r>
-        <w:fldChar w:fldCharType="separate"/>
-      </w:r>
-      <w:r>
-        <w:t xml:space="preserve">Figure </w:t>
-      </w:r>
-      <w:r>
-        <w:rPr>
-          <w:noProof/>
-        </w:rPr>
-        <w:t>1</w:t>
-      </w:r>
-      <w:r>
-        <w:fldChar w:fldCharType="end"/>
-      </w:r>
-      <w:r>
-        <w:t>. The period of this series is 2020-12-05 to 2021-12-31.</w:t>
-      </w:r>
-    </w:p>
-    <w:p>
-      <w:pPr>
-        <w:pStyle w:val="Heading3"/>
-      </w:pPr>
-      <w:bookmarkStart w:id="17" w:name="_Toc119480426"/>
-      <w:r>
-        <w:t>Skips filling data</w:t>
-      </w:r>
       <w:bookmarkEnd w:id="15"/>
-      <w:bookmarkEnd w:id="16"/>
       <w:bookmarkEnd w:id="17"/>
     </w:p>
     <w:p>
@@ -3928,7 +4302,7 @@
       <w:pPr>
         <w:pStyle w:val="Heading2"/>
       </w:pPr>
-      <w:bookmarkStart w:id="21" w:name="_Toc119480427"/>
+      <w:bookmarkStart w:id="21" w:name="_Toc120034843"/>
       <w:r>
         <w:t>Methods</w:t>
       </w:r>
@@ -3938,10 +4312,10 @@
       <w:pPr>
         <w:pStyle w:val="Heading3"/>
       </w:pPr>
-      <w:bookmarkStart w:id="22" w:name="_Toc119480428"/>
-      <w:bookmarkStart w:id="23" w:name="_Ref119480463"/>
-      <w:bookmarkStart w:id="24" w:name="_Ref119480474"/>
-      <w:bookmarkStart w:id="25" w:name="_Ref119480479"/>
+      <w:bookmarkStart w:id="22" w:name="_Ref119480463"/>
+      <w:bookmarkStart w:id="23" w:name="_Ref119480474"/>
+      <w:bookmarkStart w:id="24" w:name="_Ref119480479"/>
+      <w:bookmarkStart w:id="25" w:name="_Toc120034844"/>
       <w:r>
         <w:t>Filling rates</w:t>
       </w:r>
@@ -4561,7 +4935,7 @@
       <w:pPr>
         <w:pStyle w:val="Heading3"/>
       </w:pPr>
-      <w:bookmarkStart w:id="28" w:name="_Toc119480429"/>
+      <w:bookmarkStart w:id="28" w:name="_Toc120034845"/>
       <w:r>
         <w:t>Dump logs</w:t>
       </w:r>
@@ -4576,7 +4950,7 @@
       <w:pPr>
         <w:pStyle w:val="Heading2"/>
       </w:pPr>
-      <w:bookmarkStart w:id="29" w:name="_Toc119480430"/>
+      <w:bookmarkStart w:id="29" w:name="_Toc120034846"/>
       <w:r>
         <w:t>Results</w:t>
       </w:r>
@@ -4586,7 +4960,7 @@
       <w:pPr>
         <w:pStyle w:val="Heading3"/>
       </w:pPr>
-      <w:bookmarkStart w:id="30" w:name="_Toc119480431"/>
+      <w:bookmarkStart w:id="30" w:name="_Toc120034847"/>
       <w:r>
         <w:t>Filling rates</w:t>
       </w:r>
@@ -8849,7 +9223,7 @@
       <w:pPr>
         <w:pStyle w:val="Heading3"/>
       </w:pPr>
-      <w:bookmarkStart w:id="35" w:name="_Toc119480432"/>
+      <w:bookmarkStart w:id="35" w:name="_Toc120034848"/>
       <w:r>
         <w:t>Dump logs</w:t>
       </w:r>
@@ -9413,10 +9787,7 @@
         <w:fldChar w:fldCharType="begin"/>
       </w:r>
       <w:r>
-        <w:instrText xml:space="preserve"> SEQ Fig</w:instrText>
-      </w:r>
-      <w:r>
-        <w:instrText xml:space="preserve">ure \* ARABIC </w:instrText>
+        <w:instrText xml:space="preserve"> SEQ Figure \* ARABIC </w:instrText>
       </w:r>
       <w:r>
         <w:fldChar w:fldCharType="separate"/>
@@ -9448,7 +9819,7 @@
       <w:pPr>
         <w:pStyle w:val="Heading3"/>
       </w:pPr>
-      <w:bookmarkStart w:id="39" w:name="_Toc119480433"/>
+      <w:bookmarkStart w:id="39" w:name="_Toc120034849"/>
       <w:r>
         <w:t>Extrapolating filling rates</w:t>
       </w:r>
@@ -9617,7 +9988,10 @@
         <w:fldChar w:fldCharType="begin"/>
       </w:r>
       <w:r>
-        <w:instrText xml:space="preserve"> SEQ Table \* ARABIC </w:instrText>
+        <w:instrText xml:space="preserve"> SEQ Ta</w:instrText>
+      </w:r>
+      <w:r>
+        <w:instrText xml:space="preserve">ble \* ARABIC </w:instrText>
       </w:r>
       <w:r>
         <w:fldChar w:fldCharType="separate"/>
@@ -10721,12 +11095,14 @@
       <w:pPr>
         <w:pStyle w:val="Heading2"/>
       </w:pPr>
+      <w:bookmarkStart w:id="43" w:name="_Toc120034850"/>
       <w:r>
         <w:t>Data analysis insights</w:t>
       </w:r>
       <w:r>
         <w:t xml:space="preserve"> and estimates</w:t>
       </w:r>
+      <w:bookmarkEnd w:id="43"/>
     </w:p>
     <w:p>
       <w:r>
@@ -10965,11 +11341,11 @@
       <w:pPr>
         <w:pStyle w:val="Heading1"/>
       </w:pPr>
-      <w:bookmarkStart w:id="43" w:name="_Toc119480434"/>
+      <w:bookmarkStart w:id="44" w:name="_Toc120034851"/>
       <w:r>
         <w:t>Optimization model</w:t>
       </w:r>
-      <w:bookmarkEnd w:id="43"/>
+      <w:bookmarkEnd w:id="44"/>
     </w:p>
     <w:p>
       <w:r>
@@ -10991,9 +11367,11 @@
       <w:pPr>
         <w:pStyle w:val="Heading2"/>
       </w:pPr>
+      <w:bookmarkStart w:id="45" w:name="_Toc120034852"/>
       <w:r>
         <w:t>Methods</w:t>
       </w:r>
+      <w:bookmarkEnd w:id="45"/>
     </w:p>
     <w:p>
       <w:r>
@@ -11012,19 +11390,1522 @@
         <w:t xml:space="preserve">to </w:t>
       </w:r>
       <w:r>
-        <w:t xml:space="preserve">binary. </w:t>
-      </w:r>
-      <w:r>
-        <w:t xml:space="preserve">There are N stages. </w:t>
-      </w:r>
-    </w:p>
+        <w:t>binary.</w:t>
+      </w:r>
+      <w:r>
+        <w:t xml:space="preserve"> </w:t>
+      </w:r>
+      <w:r>
+        <w:t xml:space="preserve">Importantly, the problem relies on a number of </w:t>
+      </w:r>
+      <w:r>
+        <w:t xml:space="preserve">parameters which are </w:t>
+      </w:r>
+      <w:r>
+        <w:t>used</w:t>
+      </w:r>
+      <w:r>
+        <w:t xml:space="preserve"> at different stages. </w:t>
+      </w:r>
+    </w:p>
+    <w:p>
+      <w:r>
+        <w:t xml:space="preserve">The </w:t>
+      </w:r>
+      <w:r>
+        <w:rPr>
+          <w:i/>
+          <w:iCs/>
+        </w:rPr>
+        <w:t>pre-processing parameters</w:t>
+      </w:r>
+      <w:r>
+        <w:t xml:space="preserve"> are not used by the solver, but are set to prepare decision variables, to reduce the complexity of the problem, and/or as variables to test the sensitivity of the model.</w:t>
+      </w:r>
+      <w:r>
+        <w:t xml:space="preserve"> Importantly, changing some of these parameters changes the structure of the optimization problem, as discussed </w:t>
+      </w:r>
+      <w:r>
+        <w:t xml:space="preserve">in </w:t>
+      </w:r>
+      <w:r>
+        <w:fldChar w:fldCharType="begin"/>
+      </w:r>
+      <w:r>
+        <w:instrText xml:space="preserve"> REF _Ref120037425 \r \h </w:instrText>
+      </w:r>
+      <w:r>
+        <w:fldChar w:fldCharType="separate"/>
+      </w:r>
+      <w:r>
+        <w:t>3.1.1</w:t>
+      </w:r>
+      <w:r>
+        <w:fldChar w:fldCharType="end"/>
+      </w:r>
+      <w:r>
+        <w:t>.</w:t>
+      </w:r>
+      <w:r>
+        <w:t xml:space="preserve"> </w:t>
+      </w:r>
+    </w:p>
+    <w:p>
+      <w:r>
+        <w:t xml:space="preserve">The </w:t>
+      </w:r>
+      <w:r>
+        <w:rPr>
+          <w:i/>
+          <w:iCs/>
+        </w:rPr>
+        <w:t>optimization problem parameters</w:t>
+      </w:r>
+      <w:r>
+        <w:t xml:space="preserve"> are used directly in the optimization problem. They are directly related to the objective function (costs) and to constraints (maximum number of skips and maximum travel time). </w:t>
+      </w:r>
+      <w:r>
+        <w:t xml:space="preserve">Finally, the </w:t>
+      </w:r>
+      <w:r>
+        <w:rPr>
+          <w:i/>
+          <w:iCs/>
+        </w:rPr>
+        <w:t>optimizer parameter</w:t>
+      </w:r>
+      <w:r>
+        <w:t xml:space="preserve"> is the bound gap. For each feasible solution the optimizing program output</w:t>
+      </w:r>
+      <w:r>
+        <w:t>s</w:t>
+      </w:r>
+      <w:r>
+        <w:t>, i</w:t>
+      </w:r>
+      <w:r>
+        <w:t>t</w:t>
+      </w:r>
+      <w:r>
+        <w:t xml:space="preserve"> also generates a lower bound on the objective function. As the solutions get closer to the optimal, the objective function and its lower bound converge. </w:t>
+      </w:r>
+      <w:r>
+        <w:t>For a solution that outputs 1500 USD/week with a bound gap of 3%, the infimum theoretical solution is 1455 USD/week</w:t>
+      </w:r>
+      <w:r>
+        <w:t xml:space="preserve">. </w:t>
+      </w:r>
+      <w:r>
+        <w:t xml:space="preserve">At this point, the uncertainties are </w:t>
+      </w:r>
+      <w:r>
+        <w:t>assumed</w:t>
+      </w:r>
+      <w:r>
+        <w:t xml:space="preserve"> greater than this gap. </w:t>
+      </w:r>
+    </w:p>
+    <w:p>
+      <w:r>
+        <w:t xml:space="preserve">The parameters are shown in </w:t>
+      </w:r>
+      <w:r>
+        <w:fldChar w:fldCharType="begin"/>
+      </w:r>
+      <w:r>
+        <w:instrText xml:space="preserve"> REF _Ref120036410 \h </w:instrText>
+      </w:r>
+      <w:r>
+        <w:fldChar w:fldCharType="separate"/>
+      </w:r>
+      <w:r>
+        <w:t xml:space="preserve">Table </w:t>
+      </w:r>
+      <w:r>
+        <w:rPr>
+          <w:noProof/>
+        </w:rPr>
+        <w:t>3</w:t>
+      </w:r>
+      <w:r>
+        <w:fldChar w:fldCharType="end"/>
+      </w:r>
+      <w:r>
+        <w:t>.</w:t>
+      </w:r>
+    </w:p>
+    <w:p>
+      <w:pPr>
+        <w:pStyle w:val="Caption"/>
+        <w:keepNext/>
+        <w:jc w:val="center"/>
+      </w:pPr>
+      <w:bookmarkStart w:id="46" w:name="_Ref120036410"/>
+      <w:r>
+        <w:t xml:space="preserve">Table </w:t>
+      </w:r>
+      <w:fldSimple w:instr=" SEQ Table \* ARABIC ">
+        <w:r>
+          <w:rPr>
+            <w:noProof/>
+          </w:rPr>
+          <w:t>3</w:t>
+        </w:r>
+      </w:fldSimple>
+      <w:bookmarkEnd w:id="46"/>
+      <w:r>
+        <w:t xml:space="preserve"> Problem parameters</w:t>
+      </w:r>
+    </w:p>
+    <w:tbl>
+      <w:tblPr>
+        <w:tblStyle w:val="TableGrid"/>
+        <w:tblW w:w="0" w:type="auto"/>
+        <w:tblLook w:val="04A0" w:firstRow="1" w:lastRow="0" w:firstColumn="1" w:lastColumn="0" w:noHBand="0" w:noVBand="1"/>
+      </w:tblPr>
+      <w:tblGrid>
+        <w:gridCol w:w="2135"/>
+        <w:gridCol w:w="4239"/>
+        <w:gridCol w:w="947"/>
+        <w:gridCol w:w="1695"/>
+      </w:tblGrid>
+      <w:tr>
+        <w:tc>
+          <w:tcPr>
+            <w:tcW w:w="2135" w:type="dxa"/>
+          </w:tcPr>
+          <w:p>
+            <w:pPr>
+              <w:rPr>
+                <w:rStyle w:val="SubtleEmphasis"/>
+                <w:i w:val="0"/>
+                <w:iCs w:val="0"/>
+                <w:color w:val="auto"/>
+              </w:rPr>
+            </w:pPr>
+            <w:r>
+              <w:rPr>
+                <w:rStyle w:val="SubtleEmphasis"/>
+                <w:i w:val="0"/>
+                <w:iCs w:val="0"/>
+                <w:color w:val="auto"/>
+              </w:rPr>
+              <w:t>Stage</w:t>
+            </w:r>
+          </w:p>
+        </w:tc>
+        <w:tc>
+          <w:tcPr>
+            <w:tcW w:w="4239" w:type="dxa"/>
+          </w:tcPr>
+          <w:p>
+            <w:pPr>
+              <w:rPr>
+                <w:rStyle w:val="SubtleEmphasis"/>
+                <w:i w:val="0"/>
+                <w:iCs w:val="0"/>
+                <w:color w:val="auto"/>
+              </w:rPr>
+            </w:pPr>
+            <w:r>
+              <w:rPr>
+                <w:rStyle w:val="SubtleEmphasis"/>
+                <w:i w:val="0"/>
+                <w:iCs w:val="0"/>
+                <w:color w:val="auto"/>
+              </w:rPr>
+              <w:t>Parameters</w:t>
+            </w:r>
+          </w:p>
+        </w:tc>
+        <w:tc>
+          <w:tcPr>
+            <w:tcW w:w="947" w:type="dxa"/>
+          </w:tcPr>
+          <w:p>
+            <w:pPr>
+              <w:rPr>
+                <w:rStyle w:val="SubtleEmphasis"/>
+                <w:i w:val="0"/>
+                <w:iCs w:val="0"/>
+                <w:color w:val="auto"/>
+              </w:rPr>
+            </w:pPr>
+            <w:r>
+              <w:rPr>
+                <w:rStyle w:val="SubtleEmphasis"/>
+                <w:i w:val="0"/>
+                <w:iCs w:val="0"/>
+                <w:color w:val="auto"/>
+              </w:rPr>
+              <w:t>Default value</w:t>
+            </w:r>
+          </w:p>
+        </w:tc>
+        <w:tc>
+          <w:tcPr>
+            <w:tcW w:w="1695" w:type="dxa"/>
+          </w:tcPr>
+          <w:p>
+            <w:pPr>
+              <w:rPr>
+                <w:rStyle w:val="SubtleEmphasis"/>
+                <w:i w:val="0"/>
+                <w:iCs w:val="0"/>
+                <w:color w:val="auto"/>
+              </w:rPr>
+            </w:pPr>
+            <w:r>
+              <w:rPr>
+                <w:rStyle w:val="SubtleEmphasis"/>
+                <w:i w:val="0"/>
+                <w:iCs w:val="0"/>
+                <w:color w:val="auto"/>
+              </w:rPr>
+              <w:t>Unit</w:t>
+            </w:r>
+          </w:p>
+        </w:tc>
+      </w:tr>
+      <w:tr>
+        <w:tc>
+          <w:tcPr>
+            <w:tcW w:w="2135" w:type="dxa"/>
+            <w:vMerge w:val="restart"/>
+            <w:vAlign w:val="center"/>
+          </w:tcPr>
+          <w:p>
+            <w:pPr>
+              <w:jc w:val="center"/>
+              <w:rPr>
+                <w:rStyle w:val="SubtleEmphasis"/>
+                <w:i w:val="0"/>
+                <w:iCs w:val="0"/>
+                <w:color w:val="auto"/>
+              </w:rPr>
+            </w:pPr>
+            <w:r>
+              <w:rPr>
+                <w:rStyle w:val="SubtleEmphasis"/>
+                <w:i w:val="0"/>
+                <w:iCs w:val="0"/>
+                <w:color w:val="auto"/>
+              </w:rPr>
+              <w:t>Pre-processing</w:t>
+            </w:r>
+            <w:r>
+              <w:rPr>
+                <w:rStyle w:val="SubtleEmphasis"/>
+                <w:i w:val="0"/>
+                <w:iCs w:val="0"/>
+                <w:color w:val="auto"/>
+              </w:rPr>
+              <w:t xml:space="preserve"> parameters</w:t>
+            </w:r>
+          </w:p>
+        </w:tc>
+        <w:tc>
+          <w:tcPr>
+            <w:tcW w:w="4239" w:type="dxa"/>
+          </w:tcPr>
+          <w:p>
+            <w:pPr>
+              <w:rPr>
+                <w:rStyle w:val="SubtleEmphasis"/>
+                <w:i w:val="0"/>
+                <w:iCs w:val="0"/>
+                <w:color w:val="auto"/>
+              </w:rPr>
+            </w:pPr>
+            <w:r>
+              <w:rPr>
+                <w:rStyle w:val="SubtleEmphasis"/>
+                <w:i w:val="0"/>
+                <w:iCs w:val="0"/>
+                <w:color w:val="auto"/>
+              </w:rPr>
+              <w:t>Average speed</w:t>
+            </w:r>
+          </w:p>
+        </w:tc>
+        <w:tc>
+          <w:tcPr>
+            <w:tcW w:w="947" w:type="dxa"/>
+          </w:tcPr>
+          <w:p>
+            <w:pPr>
+              <w:rPr>
+                <w:rStyle w:val="SubtleEmphasis"/>
+                <w:i w:val="0"/>
+                <w:iCs w:val="0"/>
+                <w:color w:val="auto"/>
+              </w:rPr>
+            </w:pPr>
+            <w:r>
+              <w:rPr>
+                <w:rStyle w:val="SubtleEmphasis"/>
+                <w:i w:val="0"/>
+                <w:iCs w:val="0"/>
+                <w:color w:val="auto"/>
+              </w:rPr>
+              <w:t>30</w:t>
+            </w:r>
+          </w:p>
+        </w:tc>
+        <w:tc>
+          <w:tcPr>
+            <w:tcW w:w="1695" w:type="dxa"/>
+          </w:tcPr>
+          <w:p>
+            <w:pPr>
+              <w:rPr>
+                <w:rStyle w:val="SubtleEmphasis"/>
+                <w:i w:val="0"/>
+                <w:iCs w:val="0"/>
+                <w:color w:val="auto"/>
+              </w:rPr>
+            </w:pPr>
+            <w:r>
+              <w:rPr>
+                <w:rStyle w:val="SubtleEmphasis"/>
+                <w:i w:val="0"/>
+                <w:iCs w:val="0"/>
+                <w:color w:val="auto"/>
+              </w:rPr>
+              <w:t>km/h</w:t>
+            </w:r>
+          </w:p>
+        </w:tc>
+      </w:tr>
+      <w:tr>
+        <w:tc>
+          <w:tcPr>
+            <w:tcW w:w="2135" w:type="dxa"/>
+            <w:vMerge/>
+          </w:tcPr>
+          <w:p>
+            <w:pPr>
+              <w:rPr>
+                <w:rStyle w:val="SubtleEmphasis"/>
+                <w:i w:val="0"/>
+                <w:iCs w:val="0"/>
+                <w:color w:val="auto"/>
+              </w:rPr>
+            </w:pPr>
+          </w:p>
+        </w:tc>
+        <w:tc>
+          <w:tcPr>
+            <w:tcW w:w="4239" w:type="dxa"/>
+          </w:tcPr>
+          <w:p>
+            <w:pPr>
+              <w:rPr>
+                <w:rStyle w:val="SubtleEmphasis"/>
+                <w:i w:val="0"/>
+                <w:iCs w:val="0"/>
+                <w:color w:val="auto"/>
+              </w:rPr>
+            </w:pPr>
+            <w:r>
+              <w:rPr>
+                <w:rStyle w:val="SubtleEmphasis"/>
+                <w:i w:val="0"/>
+                <w:iCs w:val="0"/>
+                <w:color w:val="auto"/>
+              </w:rPr>
+              <w:t>Days in optimization horizon</w:t>
+            </w:r>
+          </w:p>
+        </w:tc>
+        <w:tc>
+          <w:tcPr>
+            <w:tcW w:w="947" w:type="dxa"/>
+          </w:tcPr>
+          <w:p>
+            <w:pPr>
+              <w:rPr>
+                <w:rStyle w:val="SubtleEmphasis"/>
+                <w:i w:val="0"/>
+                <w:iCs w:val="0"/>
+                <w:color w:val="auto"/>
+              </w:rPr>
+            </w:pPr>
+            <w:r>
+              <w:rPr>
+                <w:rStyle w:val="SubtleEmphasis"/>
+                <w:i w:val="0"/>
+                <w:iCs w:val="0"/>
+                <w:color w:val="auto"/>
+              </w:rPr>
+              <w:t>7</w:t>
+            </w:r>
+          </w:p>
+        </w:tc>
+        <w:tc>
+          <w:tcPr>
+            <w:tcW w:w="1695" w:type="dxa"/>
+          </w:tcPr>
+          <w:p>
+            <w:pPr>
+              <w:rPr>
+                <w:rStyle w:val="SubtleEmphasis"/>
+                <w:i w:val="0"/>
+                <w:iCs w:val="0"/>
+                <w:color w:val="auto"/>
+              </w:rPr>
+            </w:pPr>
+            <w:r>
+              <w:rPr>
+                <w:rStyle w:val="SubtleEmphasis"/>
+                <w:i w:val="0"/>
+                <w:iCs w:val="0"/>
+                <w:color w:val="auto"/>
+              </w:rPr>
+              <w:t>days</w:t>
+            </w:r>
+          </w:p>
+        </w:tc>
+      </w:tr>
+      <w:tr>
+        <w:tc>
+          <w:tcPr>
+            <w:tcW w:w="2135" w:type="dxa"/>
+            <w:vMerge/>
+          </w:tcPr>
+          <w:p>
+            <w:pPr>
+              <w:rPr>
+                <w:rStyle w:val="SubtleEmphasis"/>
+                <w:i w:val="0"/>
+                <w:iCs w:val="0"/>
+                <w:color w:val="auto"/>
+              </w:rPr>
+            </w:pPr>
+          </w:p>
+        </w:tc>
+        <w:tc>
+          <w:tcPr>
+            <w:tcW w:w="4239" w:type="dxa"/>
+          </w:tcPr>
+          <w:p>
+            <w:pPr>
+              <w:rPr>
+                <w:rStyle w:val="SubtleEmphasis"/>
+                <w:i w:val="0"/>
+                <w:iCs w:val="0"/>
+                <w:color w:val="auto"/>
+              </w:rPr>
+            </w:pPr>
+            <w:r>
+              <w:rPr>
+                <w:rStyle w:val="SubtleEmphasis"/>
+                <w:i w:val="0"/>
+                <w:iCs w:val="0"/>
+                <w:color w:val="auto"/>
+              </w:rPr>
+              <w:t>Periods per day</w:t>
+            </w:r>
+          </w:p>
+        </w:tc>
+        <w:tc>
+          <w:tcPr>
+            <w:tcW w:w="947" w:type="dxa"/>
+          </w:tcPr>
+          <w:p>
+            <w:pPr>
+              <w:rPr>
+                <w:rStyle w:val="SubtleEmphasis"/>
+                <w:i w:val="0"/>
+                <w:iCs w:val="0"/>
+                <w:color w:val="auto"/>
+              </w:rPr>
+            </w:pPr>
+            <w:r>
+              <w:rPr>
+                <w:rStyle w:val="SubtleEmphasis"/>
+                <w:i w:val="0"/>
+                <w:iCs w:val="0"/>
+                <w:color w:val="auto"/>
+              </w:rPr>
+              <w:t>2</w:t>
+            </w:r>
+          </w:p>
+        </w:tc>
+        <w:tc>
+          <w:tcPr>
+            <w:tcW w:w="1695" w:type="dxa"/>
+          </w:tcPr>
+          <w:p>
+            <w:pPr>
+              <w:rPr>
+                <w:rStyle w:val="SubtleEmphasis"/>
+                <w:i w:val="0"/>
+                <w:iCs w:val="0"/>
+                <w:color w:val="auto"/>
+              </w:rPr>
+            </w:pPr>
+            <w:r>
+              <w:rPr>
+                <w:rStyle w:val="SubtleEmphasis"/>
+                <w:i w:val="0"/>
+                <w:iCs w:val="0"/>
+                <w:color w:val="auto"/>
+              </w:rPr>
+              <w:t>periods/day</w:t>
+            </w:r>
+          </w:p>
+        </w:tc>
+      </w:tr>
+      <w:tr>
+        <w:tc>
+          <w:tcPr>
+            <w:tcW w:w="2135" w:type="dxa"/>
+            <w:vMerge/>
+          </w:tcPr>
+          <w:p>
+            <w:pPr>
+              <w:rPr>
+                <w:rStyle w:val="SubtleEmphasis"/>
+                <w:i w:val="0"/>
+                <w:iCs w:val="0"/>
+                <w:color w:val="auto"/>
+              </w:rPr>
+            </w:pPr>
+          </w:p>
+        </w:tc>
+        <w:tc>
+          <w:tcPr>
+            <w:tcW w:w="4239" w:type="dxa"/>
+          </w:tcPr>
+          <w:p>
+            <w:pPr>
+              <w:rPr>
+                <w:rStyle w:val="SubtleEmphasis"/>
+                <w:i w:val="0"/>
+                <w:iCs w:val="0"/>
+                <w:color w:val="auto"/>
+              </w:rPr>
+            </w:pPr>
+            <w:r>
+              <w:rPr>
+                <w:rStyle w:val="SubtleEmphasis"/>
+                <w:i w:val="0"/>
+                <w:iCs w:val="0"/>
+                <w:color w:val="auto"/>
+              </w:rPr>
+              <w:t>Under-usage threshold</w:t>
+            </w:r>
+          </w:p>
+        </w:tc>
+        <w:tc>
+          <w:tcPr>
+            <w:tcW w:w="947" w:type="dxa"/>
+          </w:tcPr>
+          <w:p>
+            <w:pPr>
+              <w:rPr>
+                <w:rStyle w:val="SubtleEmphasis"/>
+                <w:i w:val="0"/>
+                <w:iCs w:val="0"/>
+                <w:color w:val="auto"/>
+              </w:rPr>
+            </w:pPr>
+            <w:r>
+              <w:rPr>
+                <w:rStyle w:val="SubtleEmphasis"/>
+                <w:i w:val="0"/>
+                <w:iCs w:val="0"/>
+                <w:color w:val="auto"/>
+              </w:rPr>
+              <w:t>0.6</w:t>
+            </w:r>
+          </w:p>
+        </w:tc>
+        <w:tc>
+          <w:tcPr>
+            <w:tcW w:w="1695" w:type="dxa"/>
+          </w:tcPr>
+          <w:p>
+            <w:pPr>
+              <w:rPr>
+                <w:rStyle w:val="SubtleEmphasis"/>
+                <w:i w:val="0"/>
+                <w:iCs w:val="0"/>
+                <w:color w:val="auto"/>
+              </w:rPr>
+            </w:pPr>
+            <w:r>
+              <w:rPr>
+                <w:rStyle w:val="SubtleEmphasis"/>
+                <w:i w:val="0"/>
+                <w:iCs w:val="0"/>
+                <w:color w:val="auto"/>
+              </w:rPr>
+              <w:t>n/a</w:t>
+            </w:r>
+          </w:p>
+        </w:tc>
+      </w:tr>
+      <w:tr>
+        <w:tc>
+          <w:tcPr>
+            <w:tcW w:w="2135" w:type="dxa"/>
+            <w:vMerge/>
+          </w:tcPr>
+          <w:p>
+            <w:pPr>
+              <w:rPr>
+                <w:rStyle w:val="SubtleEmphasis"/>
+                <w:i w:val="0"/>
+                <w:iCs w:val="0"/>
+                <w:color w:val="auto"/>
+              </w:rPr>
+            </w:pPr>
+          </w:p>
+        </w:tc>
+        <w:tc>
+          <w:tcPr>
+            <w:tcW w:w="4239" w:type="dxa"/>
+          </w:tcPr>
+          <w:p>
+            <w:pPr>
+              <w:rPr>
+                <w:rStyle w:val="SubtleEmphasis"/>
+                <w:i w:val="0"/>
+                <w:iCs w:val="0"/>
+                <w:color w:val="auto"/>
+              </w:rPr>
+            </w:pPr>
+            <w:r>
+              <w:rPr>
+                <w:rStyle w:val="SubtleEmphasis"/>
+                <w:i w:val="0"/>
+                <w:iCs w:val="0"/>
+                <w:color w:val="auto"/>
+              </w:rPr>
+              <w:t>Possible additional skips for each existing</w:t>
+            </w:r>
+          </w:p>
+        </w:tc>
+        <w:tc>
+          <w:tcPr>
+            <w:tcW w:w="947" w:type="dxa"/>
+          </w:tcPr>
+          <w:p>
+            <w:pPr>
+              <w:rPr>
+                <w:rStyle w:val="SubtleEmphasis"/>
+                <w:i w:val="0"/>
+                <w:iCs w:val="0"/>
+                <w:color w:val="auto"/>
+              </w:rPr>
+            </w:pPr>
+            <w:r>
+              <w:rPr>
+                <w:rStyle w:val="SubtleEmphasis"/>
+                <w:i w:val="0"/>
+                <w:iCs w:val="0"/>
+                <w:color w:val="auto"/>
+              </w:rPr>
+              <w:t>2</w:t>
+            </w:r>
+          </w:p>
+        </w:tc>
+        <w:tc>
+          <w:tcPr>
+            <w:tcW w:w="1695" w:type="dxa"/>
+          </w:tcPr>
+          <w:p>
+            <w:pPr>
+              <w:rPr>
+                <w:rStyle w:val="SubtleEmphasis"/>
+                <w:i w:val="0"/>
+                <w:iCs w:val="0"/>
+                <w:color w:val="auto"/>
+              </w:rPr>
+            </w:pPr>
+            <w:r>
+              <w:rPr>
+                <w:rStyle w:val="SubtleEmphasis"/>
+                <w:i w:val="0"/>
+                <w:iCs w:val="0"/>
+                <w:color w:val="auto"/>
+              </w:rPr>
+              <w:t>skip/skip</w:t>
+            </w:r>
+          </w:p>
+        </w:tc>
+      </w:tr>
+      <w:tr>
+        <w:tc>
+          <w:tcPr>
+            <w:tcW w:w="2135" w:type="dxa"/>
+            <w:vMerge/>
+          </w:tcPr>
+          <w:p>
+            <w:pPr>
+              <w:rPr>
+                <w:rStyle w:val="SubtleEmphasis"/>
+                <w:i w:val="0"/>
+                <w:iCs w:val="0"/>
+                <w:color w:val="auto"/>
+              </w:rPr>
+            </w:pPr>
+          </w:p>
+        </w:tc>
+        <w:tc>
+          <w:tcPr>
+            <w:tcW w:w="4239" w:type="dxa"/>
+          </w:tcPr>
+          <w:p>
+            <w:pPr>
+              <w:rPr>
+                <w:rStyle w:val="SubtleEmphasis"/>
+                <w:i w:val="0"/>
+                <w:iCs w:val="0"/>
+                <w:color w:val="auto"/>
+              </w:rPr>
+            </w:pPr>
+            <w:r>
+              <w:rPr>
+                <w:rStyle w:val="SubtleEmphasis"/>
+                <w:i w:val="0"/>
+                <w:iCs w:val="0"/>
+                <w:color w:val="auto"/>
+              </w:rPr>
+              <w:t>Number of weekly collections above which additional skips are considered</w:t>
+            </w:r>
+          </w:p>
+        </w:tc>
+        <w:tc>
+          <w:tcPr>
+            <w:tcW w:w="947" w:type="dxa"/>
+          </w:tcPr>
+          <w:p>
+            <w:pPr>
+              <w:rPr>
+                <w:rStyle w:val="SubtleEmphasis"/>
+                <w:i w:val="0"/>
+                <w:iCs w:val="0"/>
+                <w:color w:val="auto"/>
+              </w:rPr>
+            </w:pPr>
+            <w:r>
+              <w:rPr>
+                <w:rStyle w:val="SubtleEmphasis"/>
+                <w:i w:val="0"/>
+                <w:iCs w:val="0"/>
+                <w:color w:val="auto"/>
+              </w:rPr>
+              <w:t>4</w:t>
+            </w:r>
+          </w:p>
+        </w:tc>
+        <w:tc>
+          <w:tcPr>
+            <w:tcW w:w="1695" w:type="dxa"/>
+          </w:tcPr>
+          <w:p>
+            <w:pPr>
+              <w:rPr>
+                <w:rStyle w:val="SubtleEmphasis"/>
+                <w:i w:val="0"/>
+                <w:iCs w:val="0"/>
+                <w:color w:val="auto"/>
+              </w:rPr>
+            </w:pPr>
+            <w:r>
+              <w:rPr>
+                <w:rStyle w:val="SubtleEmphasis"/>
+                <w:i w:val="0"/>
+                <w:iCs w:val="0"/>
+                <w:color w:val="auto"/>
+              </w:rPr>
+              <w:t>collections/week</w:t>
+            </w:r>
+          </w:p>
+        </w:tc>
+      </w:tr>
+      <w:tr>
+        <w:tc>
+          <w:tcPr>
+            <w:tcW w:w="2135" w:type="dxa"/>
+            <w:vMerge/>
+          </w:tcPr>
+          <w:p>
+            <w:pPr>
+              <w:rPr>
+                <w:rStyle w:val="SubtleEmphasis"/>
+                <w:i w:val="0"/>
+                <w:iCs w:val="0"/>
+                <w:color w:val="auto"/>
+              </w:rPr>
+            </w:pPr>
+          </w:p>
+        </w:tc>
+        <w:tc>
+          <w:tcPr>
+            <w:tcW w:w="4239" w:type="dxa"/>
+          </w:tcPr>
+          <w:p>
+            <w:pPr>
+              <w:rPr>
+                <w:rStyle w:val="SubtleEmphasis"/>
+                <w:i w:val="0"/>
+                <w:iCs w:val="0"/>
+                <w:color w:val="auto"/>
+              </w:rPr>
+            </w:pPr>
+            <w:r>
+              <w:rPr>
+                <w:rStyle w:val="SubtleEmphasis"/>
+                <w:i w:val="0"/>
+                <w:iCs w:val="0"/>
+                <w:color w:val="auto"/>
+              </w:rPr>
+              <w:t>Default skip filling rate where missing</w:t>
+            </w:r>
+          </w:p>
+        </w:tc>
+        <w:tc>
+          <w:tcPr>
+            <w:tcW w:w="947" w:type="dxa"/>
+          </w:tcPr>
+          <w:p>
+            <w:pPr>
+              <w:rPr>
+                <w:rStyle w:val="SubtleEmphasis"/>
+                <w:i w:val="0"/>
+                <w:iCs w:val="0"/>
+                <w:color w:val="auto"/>
+              </w:rPr>
+            </w:pPr>
+            <w:r>
+              <w:rPr>
+                <w:rStyle w:val="SubtleEmphasis"/>
+                <w:i w:val="0"/>
+                <w:iCs w:val="0"/>
+                <w:color w:val="auto"/>
+              </w:rPr>
+              <w:t>0.2</w:t>
+            </w:r>
+          </w:p>
+        </w:tc>
+        <w:tc>
+          <w:tcPr>
+            <w:tcW w:w="1695" w:type="dxa"/>
+          </w:tcPr>
+          <w:p>
+            <w:pPr>
+              <w:rPr>
+                <w:rStyle w:val="SubtleEmphasis"/>
+                <w:i w:val="0"/>
+                <w:iCs w:val="0"/>
+                <w:color w:val="auto"/>
+              </w:rPr>
+            </w:pPr>
+            <w:r>
+              <w:rPr>
+                <w:rStyle w:val="SubtleEmphasis"/>
+                <w:i w:val="0"/>
+                <w:iCs w:val="0"/>
+                <w:color w:val="auto"/>
+              </w:rPr>
+              <w:t>skip/day</w:t>
+            </w:r>
+          </w:p>
+        </w:tc>
+      </w:tr>
+      <w:tr>
+        <w:tc>
+          <w:tcPr>
+            <w:tcW w:w="2135" w:type="dxa"/>
+            <w:vMerge/>
+          </w:tcPr>
+          <w:p>
+            <w:pPr>
+              <w:rPr>
+                <w:rStyle w:val="SubtleEmphasis"/>
+                <w:i w:val="0"/>
+                <w:iCs w:val="0"/>
+                <w:color w:val="auto"/>
+              </w:rPr>
+            </w:pPr>
+          </w:p>
+        </w:tc>
+        <w:tc>
+          <w:tcPr>
+            <w:tcW w:w="4239" w:type="dxa"/>
+          </w:tcPr>
+          <w:p>
+            <w:pPr>
+              <w:rPr>
+                <w:rStyle w:val="SubtleEmphasis"/>
+                <w:i w:val="0"/>
+                <w:iCs w:val="0"/>
+                <w:color w:val="auto"/>
+              </w:rPr>
+            </w:pPr>
+            <w:r>
+              <w:rPr>
+                <w:rStyle w:val="SubtleEmphasis"/>
+                <w:i w:val="0"/>
+                <w:iCs w:val="0"/>
+                <w:color w:val="auto"/>
+              </w:rPr>
+              <w:t>Wage structure (1 if constant wage per day, 0 if dependent on number of vehicles out per period)</w:t>
+            </w:r>
+          </w:p>
+        </w:tc>
+        <w:tc>
+          <w:tcPr>
+            <w:tcW w:w="947" w:type="dxa"/>
+          </w:tcPr>
+          <w:p>
+            <w:pPr>
+              <w:rPr>
+                <w:rStyle w:val="SubtleEmphasis"/>
+                <w:i w:val="0"/>
+                <w:iCs w:val="0"/>
+                <w:color w:val="auto"/>
+              </w:rPr>
+            </w:pPr>
+            <w:r>
+              <w:rPr>
+                <w:rStyle w:val="SubtleEmphasis"/>
+                <w:i w:val="0"/>
+                <w:iCs w:val="0"/>
+                <w:color w:val="auto"/>
+              </w:rPr>
+              <w:t>0</w:t>
+            </w:r>
+          </w:p>
+        </w:tc>
+        <w:tc>
+          <w:tcPr>
+            <w:tcW w:w="1695" w:type="dxa"/>
+          </w:tcPr>
+          <w:p>
+            <w:pPr>
+              <w:rPr>
+                <w:rStyle w:val="SubtleEmphasis"/>
+                <w:i w:val="0"/>
+                <w:iCs w:val="0"/>
+                <w:color w:val="auto"/>
+              </w:rPr>
+            </w:pPr>
+            <w:r>
+              <w:rPr>
+                <w:rStyle w:val="SubtleEmphasis"/>
+                <w:i w:val="0"/>
+                <w:iCs w:val="0"/>
+                <w:color w:val="auto"/>
+              </w:rPr>
+              <w:t>n/a</w:t>
+            </w:r>
+          </w:p>
+        </w:tc>
+      </w:tr>
+      <w:tr>
+        <w:tc>
+          <w:tcPr>
+            <w:tcW w:w="2135" w:type="dxa"/>
+            <w:vMerge w:val="restart"/>
+            <w:vAlign w:val="center"/>
+          </w:tcPr>
+          <w:p>
+            <w:pPr>
+              <w:jc w:val="center"/>
+              <w:rPr>
+                <w:rStyle w:val="SubtleEmphasis"/>
+                <w:i w:val="0"/>
+                <w:iCs w:val="0"/>
+                <w:color w:val="auto"/>
+              </w:rPr>
+            </w:pPr>
+            <w:r>
+              <w:rPr>
+                <w:rStyle w:val="SubtleEmphasis"/>
+                <w:i w:val="0"/>
+                <w:iCs w:val="0"/>
+                <w:color w:val="auto"/>
+              </w:rPr>
+              <w:t>Optimization problem parameters</w:t>
+            </w:r>
+          </w:p>
+        </w:tc>
+        <w:tc>
+          <w:tcPr>
+            <w:tcW w:w="4239" w:type="dxa"/>
+          </w:tcPr>
+          <w:p>
+            <w:pPr>
+              <w:rPr>
+                <w:rStyle w:val="SubtleEmphasis"/>
+                <w:i w:val="0"/>
+                <w:iCs w:val="0"/>
+                <w:color w:val="auto"/>
+              </w:rPr>
+            </w:pPr>
+            <w:r>
+              <w:rPr>
+                <w:rStyle w:val="SubtleEmphasis"/>
+                <w:i w:val="0"/>
+                <w:iCs w:val="0"/>
+                <w:color w:val="auto"/>
+              </w:rPr>
+              <w:t>Labour cost of operating a truck for one period (or daily labour costs if the wage structure is 1)</w:t>
+            </w:r>
+          </w:p>
+        </w:tc>
+        <w:tc>
+          <w:tcPr>
+            <w:tcW w:w="947" w:type="dxa"/>
+          </w:tcPr>
+          <w:p>
+            <w:pPr>
+              <w:rPr>
+                <w:rStyle w:val="SubtleEmphasis"/>
+                <w:i w:val="0"/>
+                <w:iCs w:val="0"/>
+                <w:color w:val="auto"/>
+              </w:rPr>
+            </w:pPr>
+            <w:r>
+              <w:rPr>
+                <w:rStyle w:val="SubtleEmphasis"/>
+                <w:i w:val="0"/>
+                <w:iCs w:val="0"/>
+                <w:color w:val="auto"/>
+              </w:rPr>
+              <w:t>4.5</w:t>
+            </w:r>
+          </w:p>
+        </w:tc>
+        <w:tc>
+          <w:tcPr>
+            <w:tcW w:w="1695" w:type="dxa"/>
+          </w:tcPr>
+          <w:p>
+            <w:pPr>
+              <w:rPr>
+                <w:rStyle w:val="SubtleEmphasis"/>
+                <w:i w:val="0"/>
+                <w:iCs w:val="0"/>
+                <w:color w:val="auto"/>
+              </w:rPr>
+            </w:pPr>
+            <w:r>
+              <w:rPr>
+                <w:rStyle w:val="SubtleEmphasis"/>
+                <w:i w:val="0"/>
+                <w:iCs w:val="0"/>
+                <w:color w:val="auto"/>
+              </w:rPr>
+              <w:t>USD/day</w:t>
+            </w:r>
+          </w:p>
+        </w:tc>
+      </w:tr>
+      <w:tr>
+        <w:tc>
+          <w:tcPr>
+            <w:tcW w:w="2135" w:type="dxa"/>
+            <w:vMerge/>
+            <w:vAlign w:val="center"/>
+          </w:tcPr>
+          <w:p>
+            <w:pPr>
+              <w:jc w:val="center"/>
+              <w:rPr>
+                <w:rStyle w:val="SubtleEmphasis"/>
+                <w:i w:val="0"/>
+                <w:iCs w:val="0"/>
+                <w:color w:val="auto"/>
+              </w:rPr>
+            </w:pPr>
+          </w:p>
+        </w:tc>
+        <w:tc>
+          <w:tcPr>
+            <w:tcW w:w="4239" w:type="dxa"/>
+          </w:tcPr>
+          <w:p>
+            <w:pPr>
+              <w:rPr>
+                <w:rStyle w:val="SubtleEmphasis"/>
+                <w:i w:val="0"/>
+                <w:iCs w:val="0"/>
+                <w:color w:val="auto"/>
+              </w:rPr>
+            </w:pPr>
+            <w:r>
+              <w:rPr>
+                <w:rStyle w:val="SubtleEmphasis"/>
+                <w:i w:val="0"/>
+                <w:iCs w:val="0"/>
+                <w:color w:val="auto"/>
+              </w:rPr>
+              <w:t>Cost of travel</w:t>
+            </w:r>
+          </w:p>
+        </w:tc>
+        <w:tc>
+          <w:tcPr>
+            <w:tcW w:w="947" w:type="dxa"/>
+          </w:tcPr>
+          <w:p>
+            <w:pPr>
+              <w:rPr>
+                <w:rStyle w:val="SubtleEmphasis"/>
+                <w:i w:val="0"/>
+                <w:iCs w:val="0"/>
+                <w:color w:val="auto"/>
+              </w:rPr>
+            </w:pPr>
+            <w:r>
+              <w:rPr>
+                <w:rStyle w:val="SubtleEmphasis"/>
+                <w:i w:val="0"/>
+                <w:iCs w:val="0"/>
+                <w:color w:val="auto"/>
+              </w:rPr>
+              <w:t>0.5</w:t>
+            </w:r>
+          </w:p>
+        </w:tc>
+        <w:tc>
+          <w:tcPr>
+            <w:tcW w:w="1695" w:type="dxa"/>
+          </w:tcPr>
+          <w:p>
+            <w:pPr>
+              <w:rPr>
+                <w:rStyle w:val="SubtleEmphasis"/>
+                <w:i w:val="0"/>
+                <w:iCs w:val="0"/>
+                <w:color w:val="auto"/>
+              </w:rPr>
+            </w:pPr>
+            <w:r>
+              <w:rPr>
+                <w:rStyle w:val="SubtleEmphasis"/>
+                <w:i w:val="0"/>
+                <w:iCs w:val="0"/>
+                <w:color w:val="auto"/>
+              </w:rPr>
+              <w:t>USD/km</w:t>
+            </w:r>
+          </w:p>
+        </w:tc>
+      </w:tr>
+      <w:tr>
+        <w:tc>
+          <w:tcPr>
+            <w:tcW w:w="2135" w:type="dxa"/>
+            <w:vMerge/>
+            <w:vAlign w:val="center"/>
+          </w:tcPr>
+          <w:p>
+            <w:pPr>
+              <w:jc w:val="center"/>
+              <w:rPr>
+                <w:rStyle w:val="SubtleEmphasis"/>
+                <w:i w:val="0"/>
+                <w:iCs w:val="0"/>
+                <w:color w:val="auto"/>
+              </w:rPr>
+            </w:pPr>
+          </w:p>
+        </w:tc>
+        <w:tc>
+          <w:tcPr>
+            <w:tcW w:w="4239" w:type="dxa"/>
+          </w:tcPr>
+          <w:p>
+            <w:pPr>
+              <w:rPr>
+                <w:rStyle w:val="SubtleEmphasis"/>
+                <w:i w:val="0"/>
+                <w:iCs w:val="0"/>
+                <w:color w:val="auto"/>
+              </w:rPr>
+            </w:pPr>
+            <w:r>
+              <w:rPr>
+                <w:rStyle w:val="SubtleEmphasis"/>
+                <w:i w:val="0"/>
+                <w:iCs w:val="0"/>
+                <w:color w:val="auto"/>
+              </w:rPr>
+              <w:t>Maximum number of additional skip</w:t>
+            </w:r>
+          </w:p>
+        </w:tc>
+        <w:tc>
+          <w:tcPr>
+            <w:tcW w:w="947" w:type="dxa"/>
+          </w:tcPr>
+          <w:p>
+            <w:pPr>
+              <w:rPr>
+                <w:rStyle w:val="SubtleEmphasis"/>
+                <w:i w:val="0"/>
+                <w:iCs w:val="0"/>
+                <w:color w:val="auto"/>
+              </w:rPr>
+            </w:pPr>
+            <w:r>
+              <w:rPr>
+                <w:rStyle w:val="SubtleEmphasis"/>
+                <w:i w:val="0"/>
+                <w:iCs w:val="0"/>
+                <w:color w:val="auto"/>
+              </w:rPr>
+              <w:t>------</w:t>
+            </w:r>
+          </w:p>
+        </w:tc>
+        <w:tc>
+          <w:tcPr>
+            <w:tcW w:w="1695" w:type="dxa"/>
+          </w:tcPr>
+          <w:p>
+            <w:pPr>
+              <w:rPr>
+                <w:rStyle w:val="SubtleEmphasis"/>
+                <w:i w:val="0"/>
+                <w:iCs w:val="0"/>
+                <w:color w:val="auto"/>
+              </w:rPr>
+            </w:pPr>
+            <w:r>
+              <w:rPr>
+                <w:rStyle w:val="SubtleEmphasis"/>
+                <w:i w:val="0"/>
+                <w:iCs w:val="0"/>
+                <w:color w:val="auto"/>
+              </w:rPr>
+              <w:t>skips</w:t>
+            </w:r>
+          </w:p>
+        </w:tc>
+      </w:tr>
+      <w:tr>
+        <w:tc>
+          <w:tcPr>
+            <w:tcW w:w="2135" w:type="dxa"/>
+            <w:vMerge/>
+            <w:vAlign w:val="center"/>
+          </w:tcPr>
+          <w:p>
+            <w:pPr>
+              <w:jc w:val="center"/>
+              <w:rPr>
+                <w:rStyle w:val="SubtleEmphasis"/>
+                <w:i w:val="0"/>
+                <w:iCs w:val="0"/>
+                <w:color w:val="auto"/>
+              </w:rPr>
+            </w:pPr>
+          </w:p>
+        </w:tc>
+        <w:tc>
+          <w:tcPr>
+            <w:tcW w:w="4239" w:type="dxa"/>
+          </w:tcPr>
+          <w:p>
+            <w:pPr>
+              <w:rPr>
+                <w:rStyle w:val="SubtleEmphasis"/>
+                <w:i w:val="0"/>
+                <w:iCs w:val="0"/>
+                <w:color w:val="auto"/>
+              </w:rPr>
+            </w:pPr>
+            <w:r>
+              <w:rPr>
+                <w:rStyle w:val="SubtleEmphasis"/>
+                <w:i w:val="0"/>
+                <w:iCs w:val="0"/>
+                <w:color w:val="auto"/>
+              </w:rPr>
+              <w:t>Maximum travel time per period</w:t>
+            </w:r>
+          </w:p>
+        </w:tc>
+        <w:tc>
+          <w:tcPr>
+            <w:tcW w:w="947" w:type="dxa"/>
+          </w:tcPr>
+          <w:p>
+            <w:pPr>
+              <w:rPr>
+                <w:rStyle w:val="SubtleEmphasis"/>
+                <w:i w:val="0"/>
+                <w:iCs w:val="0"/>
+                <w:color w:val="auto"/>
+              </w:rPr>
+            </w:pPr>
+            <w:r>
+              <w:rPr>
+                <w:rStyle w:val="SubtleEmphasis"/>
+                <w:i w:val="0"/>
+                <w:iCs w:val="0"/>
+                <w:color w:val="auto"/>
+              </w:rPr>
+              <w:t>4</w:t>
+            </w:r>
+          </w:p>
+        </w:tc>
+        <w:tc>
+          <w:tcPr>
+            <w:tcW w:w="1695" w:type="dxa"/>
+          </w:tcPr>
+          <w:p>
+            <w:pPr>
+              <w:rPr>
+                <w:rStyle w:val="SubtleEmphasis"/>
+                <w:i w:val="0"/>
+                <w:iCs w:val="0"/>
+                <w:color w:val="auto"/>
+              </w:rPr>
+            </w:pPr>
+            <w:r>
+              <w:rPr>
+                <w:rStyle w:val="SubtleEmphasis"/>
+                <w:i w:val="0"/>
+                <w:iCs w:val="0"/>
+                <w:color w:val="auto"/>
+              </w:rPr>
+              <w:t>hours/period</w:t>
+            </w:r>
+          </w:p>
+        </w:tc>
+      </w:tr>
+      <w:tr>
+        <w:tc>
+          <w:tcPr>
+            <w:tcW w:w="2135" w:type="dxa"/>
+            <w:vAlign w:val="center"/>
+          </w:tcPr>
+          <w:p>
+            <w:pPr>
+              <w:jc w:val="center"/>
+              <w:rPr>
+                <w:rStyle w:val="SubtleEmphasis"/>
+                <w:i w:val="0"/>
+                <w:iCs w:val="0"/>
+                <w:color w:val="auto"/>
+              </w:rPr>
+            </w:pPr>
+            <w:r>
+              <w:rPr>
+                <w:rStyle w:val="SubtleEmphasis"/>
+                <w:i w:val="0"/>
+                <w:iCs w:val="0"/>
+                <w:color w:val="auto"/>
+              </w:rPr>
+              <w:t>Optimizer parameters</w:t>
+            </w:r>
+          </w:p>
+        </w:tc>
+        <w:tc>
+          <w:tcPr>
+            <w:tcW w:w="4239" w:type="dxa"/>
+          </w:tcPr>
+          <w:p>
+            <w:pPr>
+              <w:rPr>
+                <w:rStyle w:val="SubtleEmphasis"/>
+                <w:i w:val="0"/>
+                <w:iCs w:val="0"/>
+                <w:color w:val="auto"/>
+              </w:rPr>
+            </w:pPr>
+            <w:r>
+              <w:rPr>
+                <w:rStyle w:val="SubtleEmphasis"/>
+                <w:i w:val="0"/>
+                <w:iCs w:val="0"/>
+                <w:color w:val="auto"/>
+              </w:rPr>
+              <w:t>Bound</w:t>
+            </w:r>
+            <w:r>
+              <w:rPr>
+                <w:rStyle w:val="SubtleEmphasis"/>
+                <w:i w:val="0"/>
+                <w:iCs w:val="0"/>
+                <w:color w:val="auto"/>
+              </w:rPr>
+              <w:t xml:space="preserve"> gap (trade-off between computation time and proximity to optimal solution)</w:t>
+            </w:r>
+          </w:p>
+        </w:tc>
+        <w:tc>
+          <w:tcPr>
+            <w:tcW w:w="947" w:type="dxa"/>
+          </w:tcPr>
+          <w:p>
+            <w:pPr>
+              <w:rPr>
+                <w:rStyle w:val="SubtleEmphasis"/>
+                <w:i w:val="0"/>
+                <w:iCs w:val="0"/>
+                <w:color w:val="auto"/>
+              </w:rPr>
+            </w:pPr>
+            <w:r>
+              <w:rPr>
+                <w:rStyle w:val="SubtleEmphasis"/>
+                <w:i w:val="0"/>
+                <w:iCs w:val="0"/>
+                <w:color w:val="auto"/>
+              </w:rPr>
+              <w:t>3</w:t>
+            </w:r>
+          </w:p>
+        </w:tc>
+        <w:tc>
+          <w:tcPr>
+            <w:tcW w:w="1695" w:type="dxa"/>
+          </w:tcPr>
+          <w:p>
+            <w:pPr>
+              <w:rPr>
+                <w:rStyle w:val="SubtleEmphasis"/>
+                <w:i w:val="0"/>
+                <w:iCs w:val="0"/>
+                <w:color w:val="auto"/>
+              </w:rPr>
+            </w:pPr>
+            <w:r>
+              <w:rPr>
+                <w:rStyle w:val="SubtleEmphasis"/>
+                <w:i w:val="0"/>
+                <w:iCs w:val="0"/>
+                <w:color w:val="auto"/>
+              </w:rPr>
+              <w:t>%</w:t>
+            </w:r>
+          </w:p>
+        </w:tc>
+      </w:tr>
+    </w:tbl>
+    <w:p/>
     <w:p>
       <w:pPr>
         <w:pStyle w:val="Heading3"/>
       </w:pPr>
+      <w:bookmarkStart w:id="47" w:name="_Toc120034853"/>
+      <w:bookmarkStart w:id="48" w:name="_Ref120037425"/>
       <w:r>
         <w:t>Scenario creation and selection</w:t>
       </w:r>
+      <w:bookmarkEnd w:id="47"/>
+      <w:bookmarkEnd w:id="48"/>
     </w:p>
     <w:p>
       <w:r>
@@ -11042,16 +12923,57 @@
         <w:t xml:space="preserve"> is important in assigning schedules. Therefore, filling rate vectors have a length of 7*2 = 14. A number of possible skips schedules are generated. These are referred to as scenarios. For each period of the week, the scenario vector is assigned either a 1 or a 0. A 1 indicates the skip is serviced in that period. </w:t>
       </w:r>
       <w:r>
-        <w:t>The scenarios are generated for collection intra-weekly (once a week up to 6 times a week) and extra-weekly (once every two, three and four weeks), and for each a combination of morning and afternoon collections. The difference between the smallest and longest gap between collections may not be larger than 1 day, which constrains the collection scenarios to be regular</w:t>
+        <w:t xml:space="preserve">The scenarios are generated for </w:t>
+      </w:r>
+      <w:r>
+        <w:rPr>
+          <w:i/>
+          <w:iCs/>
+        </w:rPr>
+        <w:t>collection intra-weekly (once a week up to 6 times a week) and extra-weekly (once every two, three and four weeks)</w:t>
+      </w:r>
+      <w:r>
+        <w:t xml:space="preserve">, and for each a combination of morning and afternoon collections. </w:t>
+      </w:r>
+      <w:r>
+        <w:rPr>
+          <w:i/>
+          <w:iCs/>
+        </w:rPr>
+        <w:t>The difference between the smallest and longest gap between collections may not be larger than 1 day, which constrains the collection scenarios to be regular</w:t>
       </w:r>
       <w:r>
         <w:t xml:space="preserve"> (i.e. for a 4 period scenario, [1 0 1 0 1] is possible while [1 1 1 0 0] is considered too irregular)</w:t>
       </w:r>
       <w:r>
-        <w:t>. The extra-weekly scenarios are assigned a cost divisor, which, in the objective function, is multiplied by the collection costs of a skip it is assigned to, in order to give the average cost of collection</w:t>
-      </w:r>
-      <w:r>
-        <w:t xml:space="preserve"> over several weeks. </w:t>
+        <w:t xml:space="preserve">. The </w:t>
+      </w:r>
+      <w:r>
+        <w:rPr>
+          <w:i/>
+          <w:iCs/>
+        </w:rPr>
+        <w:t>extra-weekly scenarios</w:t>
+      </w:r>
+      <w:r>
+        <w:t xml:space="preserve"> are assigned a cost divisor, which, in the objective function, is multiplied by the collection costs of a skip it is assigned to, in order to give the </w:t>
+      </w:r>
+      <w:r>
+        <w:rPr>
+          <w:i/>
+          <w:iCs/>
+        </w:rPr>
+        <w:t>average cost of collection</w:t>
+      </w:r>
+      <w:r>
+        <w:rPr>
+          <w:i/>
+          <w:iCs/>
+        </w:rPr>
+        <w:t xml:space="preserve"> over several weeks</w:t>
+      </w:r>
+      <w:r>
+        <w:t xml:space="preserve">. </w:t>
       </w:r>
     </w:p>
     <w:p>
@@ -11065,40 +12987,84 @@
         <w:t xml:space="preserve"> </w:t>
       </w:r>
       <w:r>
+        <w:rPr>
+          <w:i/>
+          <w:iCs/>
+        </w:rPr>
         <w:t>feasible</w:t>
       </w:r>
       <w:r>
-        <w:t xml:space="preserve"> scenarios. The filling rates of each skip is combined with each scenario, and if a scenario does not result in overflowing, it is added to the possible scenarios for this particular skip.</w:t>
-      </w:r>
-      <w:r>
-        <w:t xml:space="preserve"> Additionally, scenarios which result in the skips being underutilized (i.e. emptied </w:t>
-      </w:r>
+        <w:rPr>
+          <w:i/>
+          <w:iCs/>
+        </w:rPr>
+        <w:t xml:space="preserve"> scenarios</w:t>
+      </w:r>
+      <w:r>
+        <w:t>. The filling rates of each skip is combined with each scenario, and if a scenario does not result in overflowing, it is added to the possible scenarios for this particular skip.</w:t>
+      </w:r>
+      <w:r>
+        <w:t xml:space="preserve"> Additionally, </w:t>
+      </w:r>
+      <w:r>
+        <w:rPr>
+          <w:i/>
+          <w:iCs/>
+        </w:rPr>
+        <w:t>scenarios which result in the skips being underutilized</w:t>
+      </w:r>
+      <w:r>
+        <w:t xml:space="preserve"> (i.e. </w:t>
+      </w:r>
+      <w:r>
+        <w:t xml:space="preserve">consistently </w:t>
+      </w:r>
+      <w:r>
+        <w:t xml:space="preserve">emptied when it is below a </w:t>
+      </w:r>
+      <w:r>
+        <w:t>the under-usage threshold</w:t>
+      </w:r>
+      <w:r>
+        <w:t>), are not considered to reduce the number of possible scenarios and therefore the size of the pro</w:t>
+      </w:r>
+      <w:r>
+        <w:t xml:space="preserve">blem. </w:t>
+      </w:r>
+    </w:p>
+    <w:p>
+      <w:r>
+        <w:t xml:space="preserve">There are also scenarios where additional skips are added. These are considered for a particular skip if it has above a certain number of collections in a week or if no </w:t>
+      </w:r>
+      <w:r>
+        <w:t xml:space="preserve">other scenarios are feasible. </w:t>
+      </w:r>
+      <w:r>
+        <w:t>A</w:t>
+      </w:r>
+      <w:r>
+        <w:t>dditional skips simply divide the filling rate of the existing skip</w:t>
+      </w:r>
+      <w:r>
+        <w:t xml:space="preserve"> and add a number of skips to the optimization problem</w:t>
+      </w:r>
+      <w:r>
+        <w:t xml:space="preserve">. </w:t>
+      </w:r>
+      <w:r>
+        <w:t xml:space="preserve">The scenarios considered feasible must have </w:t>
+      </w:r>
+    </w:p>
+    <w:p>
+      <w:pPr>
+        <w:pStyle w:val="Heading3"/>
+      </w:pPr>
+      <w:bookmarkStart w:id="49" w:name="_Toc120034854"/>
       <w:r>
         <w:lastRenderedPageBreak/>
-        <w:t>when it is below a certain threshold), are not considered to reduce the number of possible scenarios and therefore the size of the pro</w:t>
-      </w:r>
-      <w:r>
-        <w:t xml:space="preserve">blem. </w:t>
-      </w:r>
-    </w:p>
-    <w:p>
-      <w:r>
-        <w:t>The scenarios include ones where additional skips are added. These are considered for a particular skip if it has above a certain number of collections</w:t>
-      </w:r>
-      <w:r>
-        <w:t xml:space="preserve"> in a week</w:t>
-      </w:r>
-      <w:r>
-        <w:t xml:space="preserve"> or if no scenarios with no additional skips fit. </w:t>
-      </w:r>
-    </w:p>
-    <w:p>
-      <w:pPr>
-        <w:pStyle w:val="Heading3"/>
-      </w:pPr>
-      <w:r>
         <w:t>Problem formulation</w:t>
       </w:r>
+      <w:bookmarkEnd w:id="49"/>
     </w:p>
     <w:p>
       <w:pPr>
@@ -11115,103 +13081,189 @@
     </w:p>
     <w:p>
       <w:pPr>
+        <w:rPr>
+          <w:rStyle w:val="SubtleEmphasis"/>
+        </w:rPr>
+      </w:pPr>
+      <w:r>
         <w:rPr>
           <w:rStyle w:val="SubtleEmphasis"/>
           <w:i w:val="0"/>
           <w:iCs w:val="0"/>
-        </w:rPr>
-      </w:pPr>
+          <w:color w:val="auto"/>
+        </w:rPr>
+        <w:t xml:space="preserve">The top-level decision variables are scenario selection for each </w:t>
+      </w:r>
       <w:r>
         <w:rPr>
           <w:rStyle w:val="SubtleEmphasis"/>
           <w:i w:val="0"/>
           <w:iCs w:val="0"/>
-        </w:rPr>
-        <w:t xml:space="preserve">The top-level decision variables are </w:t>
+          <w:color w:val="auto"/>
+        </w:rPr>
+        <w:t>skip</w:t>
       </w:r>
       <w:r>
         <w:rPr>
           <w:rStyle w:val="SubtleEmphasis"/>
           <w:i w:val="0"/>
           <w:iCs w:val="0"/>
-        </w:rPr>
-        <w:t xml:space="preserve">scenario selection for each skip, number of vehicles operating on each period, the first skip to be serviced on each round. </w:t>
-      </w:r>
-    </w:p>
-    <w:p>
-      <w:pPr>
-        <w:rPr>
-          <w:rStyle w:val="SubtleEmphasis"/>
-        </w:rPr>
-      </w:pPr>
-      <w:r>
-        <w:t xml:space="preserve">The variables are: scenario selection, period servicing, selection of first skip in period, number of vehicles, number of vehicles operating per day, period operation, number of additional skips. </w:t>
-      </w:r>
-    </w:p>
-    <w:p>
-      <w:pPr>
-        <w:rPr>
-          <w:rStyle w:val="SubtleEmphasis"/>
-        </w:rPr>
-      </w:pPr>
-      <w:r>
-        <w:rPr>
-          <w:rStyle w:val="SubtleEmphasis"/>
-        </w:rPr>
-        <w:t>Objective function</w:t>
-      </w:r>
-    </w:p>
-    <w:p>
-      <w:pPr>
+          <w:color w:val="auto"/>
+        </w:rPr>
+        <w:t>, number of vehicles operating on each period</w:t>
+      </w:r>
+      <w:r>
         <w:rPr>
           <w:rStyle w:val="SubtleEmphasis"/>
           <w:i w:val="0"/>
           <w:iCs w:val="0"/>
-        </w:rPr>
-      </w:pPr>
+          <w:color w:val="auto"/>
+        </w:rPr>
+        <w:t xml:space="preserve"> and </w:t>
+      </w:r>
       <w:r>
         <w:rPr>
           <w:rStyle w:val="SubtleEmphasis"/>
           <w:i w:val="0"/>
           <w:iCs w:val="0"/>
-        </w:rPr>
-        <w:t>The objective function adds all the costs of operation. It assumes optimal operation of the system. The costs are: distance costs (</w:t>
-      </w:r>
-      <w:proofErr w:type="spellStart"/>
+          <w:color w:val="auto"/>
+        </w:rPr>
+        <w:t xml:space="preserve">the first </w:t>
+      </w:r>
+      <w:r>
+        <w:t>skip to be serviced on each round. Consequent variables are the number of added skips (which results from the selected scenarios</w:t>
+      </w:r>
       <w:r>
         <w:rPr>
           <w:rStyle w:val="SubtleEmphasis"/>
           <w:i w:val="0"/>
           <w:iCs w:val="0"/>
-        </w:rPr>
-        <w:t>xit</w:t>
-      </w:r>
-      <w:proofErr w:type="spellEnd"/>
+          <w:color w:val="auto"/>
+        </w:rPr>
+        <w:t xml:space="preserve">), </w:t>
+      </w:r>
       <w:r>
         <w:rPr>
           <w:rStyle w:val="SubtleEmphasis"/>
           <w:i w:val="0"/>
           <w:iCs w:val="0"/>
-        </w:rPr>
-        <w:t xml:space="preserve"> and fit), </w:t>
-      </w:r>
-      <w:proofErr w:type="spellStart"/>
+          <w:color w:val="auto"/>
+        </w:rPr>
+        <w:t>the number of vehicles</w:t>
+      </w:r>
       <w:r>
         <w:rPr>
           <w:rStyle w:val="SubtleEmphasis"/>
           <w:i w:val="0"/>
           <w:iCs w:val="0"/>
-        </w:rPr>
-        <w:t>labor</w:t>
-      </w:r>
-      <w:proofErr w:type="spellEnd"/>
+          <w:color w:val="auto"/>
+        </w:rPr>
+        <w:t xml:space="preserve"> operating</w:t>
+      </w:r>
       <w:r>
         <w:rPr>
           <w:rStyle w:val="SubtleEmphasis"/>
           <w:i w:val="0"/>
           <w:iCs w:val="0"/>
-        </w:rPr>
-        <w:t xml:space="preserve"> costs (based on number of vehicles operated on each day), (capital costs). </w:t>
+          <w:color w:val="auto"/>
+        </w:rPr>
+        <w:t xml:space="preserve"> on any one </w:t>
+      </w:r>
+      <w:r>
+        <w:rPr>
+          <w:rStyle w:val="SubtleEmphasis"/>
+          <w:i w:val="0"/>
+          <w:iCs w:val="0"/>
+          <w:color w:val="auto"/>
+        </w:rPr>
+        <w:t>period</w:t>
+      </w:r>
+      <w:r>
+        <w:rPr>
+          <w:rStyle w:val="SubtleEmphasis"/>
+          <w:i w:val="0"/>
+          <w:iCs w:val="0"/>
+          <w:color w:val="auto"/>
+        </w:rPr>
+        <w:t xml:space="preserve"> and the number of crews needed (the maximum number of vehicles used in the same period</w:t>
+      </w:r>
+      <w:r>
+        <w:rPr>
+          <w:rStyle w:val="SubtleEmphasis"/>
+          <w:i w:val="0"/>
+          <w:iCs w:val="0"/>
+          <w:color w:val="auto"/>
+        </w:rPr>
+        <w:t xml:space="preserve"> if the wage is constant, and independent if the wages are dependent on the operation</w:t>
+      </w:r>
+      <w:r>
+        <w:rPr>
+          <w:rStyle w:val="SubtleEmphasis"/>
+          <w:i w:val="0"/>
+          <w:iCs w:val="0"/>
+          <w:color w:val="auto"/>
+        </w:rPr>
+        <w:t>)</w:t>
+      </w:r>
+      <w:r>
+        <w:rPr>
+          <w:rStyle w:val="SubtleEmphasis"/>
+          <w:i w:val="0"/>
+          <w:iCs w:val="0"/>
+          <w:color w:val="auto"/>
+        </w:rPr>
+        <w:t xml:space="preserve"> and </w:t>
+      </w:r>
+      <w:r>
+        <w:rPr>
+          <w:rStyle w:val="SubtleEmphasis"/>
+          <w:i w:val="0"/>
+          <w:iCs w:val="0"/>
+          <w:color w:val="auto"/>
+        </w:rPr>
+        <w:t>the number of added skips (and their assignment)</w:t>
+      </w:r>
+      <w:r>
+        <w:rPr>
+          <w:rStyle w:val="SubtleEmphasis"/>
+          <w:i w:val="0"/>
+          <w:iCs w:val="0"/>
+          <w:color w:val="auto"/>
+        </w:rPr>
+        <w:t xml:space="preserve">. </w:t>
+      </w:r>
+      <w:r>
+        <w:t xml:space="preserve"> </w:t>
+      </w:r>
+    </w:p>
+    <w:p>
+      <w:pPr>
+        <w:rPr>
+          <w:rStyle w:val="SubtleEmphasis"/>
+        </w:rPr>
+      </w:pPr>
+      <w:r>
+        <w:rPr>
+          <w:rStyle w:val="SubtleEmphasis"/>
+        </w:rPr>
+        <w:t>Objective function</w:t>
+      </w:r>
+    </w:p>
+    <w:p>
+      <w:pPr>
+        <w:rPr>
+          <w:rStyle w:val="SubtleEmphasis"/>
+          <w:i w:val="0"/>
+          <w:iCs w:val="0"/>
+        </w:rPr>
+      </w:pPr>
+      <w:r>
+        <w:rPr>
+          <w:rStyle w:val="SubtleEmphasis"/>
+          <w:i w:val="0"/>
+          <w:iCs w:val="0"/>
+        </w:rPr>
+        <w:t xml:space="preserve">The objective function adds all the costs of operation. It assumes optimal operation of the system. The costs are: distance costs (xit and fit), labor costs (based on number of vehicles operated on each day), (capital costs). </w:t>
       </w:r>
     </w:p>
     <w:p>
@@ -11249,12 +13301,14 @@
       <w:pPr>
         <w:pStyle w:val="Heading3"/>
       </w:pPr>
+      <w:bookmarkStart w:id="50" w:name="_Toc120034855"/>
       <w:r>
         <w:t>Problem</w:t>
       </w:r>
       <w:r>
         <w:t xml:space="preserve"> solving</w:t>
       </w:r>
+      <w:bookmarkEnd w:id="50"/>
     </w:p>
     <w:p>
       <w:pPr>
@@ -11503,7 +13557,6 @@
         </w:numPr>
       </w:pPr>
       <w:r>
-        <w:lastRenderedPageBreak/>
         <w:t xml:space="preserve">Objective: </w:t>
       </w:r>
       <w:r>
@@ -11631,6 +13684,7 @@
           <w:b/>
           <w:bCs/>
         </w:rPr>
+        <w:lastRenderedPageBreak/>
         <w:t>Operational costs:</w:t>
       </w:r>
       <w:r>
@@ -11789,15 +13843,7 @@
         <w:t>Current</w:t>
       </w:r>
       <w:r>
-        <w:t xml:space="preserve">ly, the optimization algorithm is implemented in MATLAB, and solved by </w:t>
-      </w:r>
-      <w:proofErr w:type="spellStart"/>
-      <w:r>
-        <w:t>Gurobi</w:t>
-      </w:r>
-      <w:proofErr w:type="spellEnd"/>
-      <w:r>
-        <w:t xml:space="preserve"> through YALMIP.</w:t>
+        <w:t>ly, the optimization algorithm is implemented in MATLAB, and solved by Gurobi through YALMIP.</w:t>
       </w:r>
       <w:r>
         <w:t xml:space="preserve"> The points in bold in the previous list have been implemented for now. It is to note that</w:t>
@@ -12029,7 +14075,7 @@
         <w:pStyle w:val="Caption"/>
         <w:jc w:val="center"/>
       </w:pPr>
-      <w:bookmarkStart w:id="44" w:name="_Ref117268367"/>
+      <w:bookmarkStart w:id="51" w:name="_Ref117268367"/>
       <w:r>
         <w:t xml:space="preserve">Figure </w:t>
       </w:r>
@@ -12054,7 +14100,7 @@
         </w:rPr>
         <w:fldChar w:fldCharType="end"/>
       </w:r>
-      <w:bookmarkEnd w:id="44"/>
+      <w:bookmarkEnd w:id="51"/>
       <w:r>
         <w:t xml:space="preserve"> Schedule diagram (first version, more work will be done on operational planning representation)</w:t>
       </w:r>
@@ -12063,67 +14109,67 @@
       <w:pPr>
         <w:pStyle w:val="Heading2"/>
       </w:pPr>
-      <w:bookmarkStart w:id="45" w:name="_Toc119480436"/>
+      <w:bookmarkStart w:id="52" w:name="_Toc120034856"/>
       <w:r>
         <w:t>Results</w:t>
       </w:r>
-      <w:bookmarkEnd w:id="45"/>
+      <w:bookmarkEnd w:id="52"/>
     </w:p>
     <w:p>
       <w:pPr>
         <w:pStyle w:val="Heading1"/>
       </w:pPr>
-      <w:bookmarkStart w:id="46" w:name="_Toc119480437"/>
+      <w:bookmarkStart w:id="53" w:name="_Toc120034857"/>
       <w:r>
         <w:t>Conclusions</w:t>
       </w:r>
-      <w:bookmarkEnd w:id="46"/>
+      <w:bookmarkEnd w:id="53"/>
     </w:p>
     <w:p>
       <w:pPr>
         <w:pStyle w:val="Heading2"/>
       </w:pPr>
-      <w:bookmarkStart w:id="47" w:name="_Toc119480438"/>
+      <w:bookmarkStart w:id="54" w:name="_Toc120034858"/>
       <w:r>
         <w:t>Capital</w:t>
       </w:r>
       <w:r>
         <w:t xml:space="preserve"> expenditure</w:t>
       </w:r>
-      <w:bookmarkEnd w:id="47"/>
+      <w:bookmarkEnd w:id="54"/>
     </w:p>
     <w:p>
       <w:pPr>
         <w:pStyle w:val="Heading2"/>
       </w:pPr>
-      <w:bookmarkStart w:id="48" w:name="_Toc119480439"/>
+      <w:bookmarkStart w:id="55" w:name="_Toc120034859"/>
       <w:r>
         <w:t>Operational plannin</w:t>
       </w:r>
       <w:r>
         <w:t>g</w:t>
       </w:r>
-      <w:bookmarkEnd w:id="48"/>
+      <w:bookmarkEnd w:id="55"/>
     </w:p>
     <w:p>
       <w:pPr>
         <w:pStyle w:val="Heading1"/>
       </w:pPr>
-      <w:bookmarkStart w:id="49" w:name="_Toc119480440"/>
+      <w:bookmarkStart w:id="56" w:name="_Toc120034860"/>
       <w:r>
         <w:t>Recommendations for future work</w:t>
       </w:r>
-      <w:bookmarkEnd w:id="49"/>
+      <w:bookmarkEnd w:id="56"/>
     </w:p>
     <w:p>
       <w:pPr>
         <w:pStyle w:val="Heading2"/>
       </w:pPr>
-      <w:bookmarkStart w:id="50" w:name="_Toc119480441"/>
+      <w:bookmarkStart w:id="57" w:name="_Toc120034861"/>
       <w:r>
         <w:t>Skip-level data</w:t>
       </w:r>
-      <w:bookmarkEnd w:id="50"/>
+      <w:bookmarkEnd w:id="57"/>
     </w:p>
     <w:p>
       <w:pPr>
@@ -12176,7 +14222,7 @@
       <w:pPr>
         <w:pStyle w:val="Heading2"/>
       </w:pPr>
-      <w:bookmarkStart w:id="51" w:name="_Toc119480442"/>
+      <w:bookmarkStart w:id="58" w:name="_Toc120034862"/>
       <w:r>
         <w:t>Current</w:t>
       </w:r>
@@ -12186,7 +14232,7 @@
       <w:r>
         <w:t>state</w:t>
       </w:r>
-      <w:bookmarkEnd w:id="51"/>
+      <w:bookmarkEnd w:id="58"/>
     </w:p>
     <w:p>
       <w:pPr>
@@ -12258,12 +14304,12 @@
       <w:pPr>
         <w:pStyle w:val="Heading1"/>
       </w:pPr>
-      <w:bookmarkStart w:id="52" w:name="_Toc119480443"/>
+      <w:bookmarkStart w:id="59" w:name="_Toc120034863"/>
       <w:r>
         <w:lastRenderedPageBreak/>
         <w:t>References</w:t>
       </w:r>
-      <w:bookmarkEnd w:id="52"/>
+      <w:bookmarkEnd w:id="59"/>
     </w:p>
     <w:p>
       <w:pPr>

</xml_diff>

<commit_message>
updated report, sheets, results
</commit_message>
<xml_diff>
--- a/docs/word_report/word_report.docx
+++ b/docs/word_report/word_report.docx
@@ -187,7 +187,7 @@
           <w:noProof/>
           <w:lang w:val="en-US"/>
         </w:rPr>
-        <w:t>25 November 2022</w:t>
+        <w:t>28 November 2022</w:t>
       </w:r>
       <w:r>
         <w:rPr>
@@ -237,6 +237,11 @@
     </w:p>
     <w:sdt>
       <w:sdtPr>
+        <w:rPr>
+          <w:b w:val="0"/>
+          <w:sz w:val="22"/>
+          <w:lang w:val="en-GB"/>
+        </w:rPr>
         <w:id w:val="1059602796"/>
         <w:docPartObj>
           <w:docPartGallery w:val="Table of Contents"/>
@@ -247,8 +252,6 @@
         <w:rPr>
           <w:bCs/>
           <w:noProof/>
-          <w:sz w:val="22"/>
-          <w:lang w:val="en-GB"/>
         </w:rPr>
       </w:sdtEndPr>
       <w:sdtContent>
@@ -272,7 +275,7 @@
               <w:noProof/>
               <w:color w:val="auto"/>
               <w:sz w:val="22"/>
-              <w:lang w:val="en-CH" w:eastAsia="en-CH"/>
+              <w:lang w:val="en-CH"/>
             </w:rPr>
           </w:pPr>
           <w:r>
@@ -298,7 +301,7 @@
                 <w:noProof/>
                 <w:color w:val="auto"/>
                 <w:sz w:val="22"/>
-                <w:lang w:val="en-CH" w:eastAsia="en-CH"/>
+                <w:lang w:val="en-CH"/>
               </w:rPr>
               <w:tab/>
             </w:r>
@@ -371,7 +374,7 @@
               <w:noProof/>
               <w:color w:val="auto"/>
               <w:sz w:val="22"/>
-              <w:lang w:val="en-CH" w:eastAsia="en-CH"/>
+              <w:lang w:val="en-CH"/>
             </w:rPr>
           </w:pPr>
           <w:hyperlink w:anchor="_Toc120281459" w:history="1">
@@ -388,7 +391,7 @@
                 <w:noProof/>
                 <w:color w:val="auto"/>
                 <w:sz w:val="22"/>
-                <w:lang w:val="en-CH" w:eastAsia="en-CH"/>
+                <w:lang w:val="en-CH"/>
               </w:rPr>
               <w:tab/>
             </w:r>
@@ -461,7 +464,7 @@
               <w:noProof/>
               <w:color w:val="auto"/>
               <w:sz w:val="22"/>
-              <w:lang w:val="en-CH" w:eastAsia="en-CH"/>
+              <w:lang w:val="en-CH"/>
             </w:rPr>
           </w:pPr>
           <w:hyperlink w:anchor="_Toc120281460" w:history="1">
@@ -478,7 +481,7 @@
                 <w:noProof/>
                 <w:color w:val="auto"/>
                 <w:sz w:val="22"/>
-                <w:lang w:val="en-CH" w:eastAsia="en-CH"/>
+                <w:lang w:val="en-CH"/>
               </w:rPr>
               <w:tab/>
             </w:r>
@@ -551,7 +554,7 @@
               <w:noProof/>
               <w:color w:val="auto"/>
               <w:sz w:val="22"/>
-              <w:lang w:val="en-CH" w:eastAsia="en-CH"/>
+              <w:lang w:val="en-CH"/>
             </w:rPr>
           </w:pPr>
           <w:hyperlink w:anchor="_Toc120281461" w:history="1">
@@ -568,7 +571,7 @@
                 <w:noProof/>
                 <w:color w:val="auto"/>
                 <w:sz w:val="22"/>
-                <w:lang w:val="en-CH" w:eastAsia="en-CH"/>
+                <w:lang w:val="en-CH"/>
               </w:rPr>
               <w:tab/>
             </w:r>
@@ -641,7 +644,7 @@
               <w:noProof/>
               <w:color w:val="auto"/>
               <w:sz w:val="22"/>
-              <w:lang w:val="en-CH" w:eastAsia="en-CH"/>
+              <w:lang w:val="en-CH"/>
             </w:rPr>
           </w:pPr>
           <w:hyperlink w:anchor="_Toc120281462" w:history="1">
@@ -658,7 +661,7 @@
                 <w:noProof/>
                 <w:color w:val="auto"/>
                 <w:sz w:val="22"/>
-                <w:lang w:val="en-CH" w:eastAsia="en-CH"/>
+                <w:lang w:val="en-CH"/>
               </w:rPr>
               <w:tab/>
             </w:r>
@@ -731,7 +734,7 @@
               <w:noProof/>
               <w:color w:val="auto"/>
               <w:sz w:val="22"/>
-              <w:lang w:val="en-CH" w:eastAsia="en-CH"/>
+              <w:lang w:val="en-CH"/>
             </w:rPr>
           </w:pPr>
           <w:hyperlink w:anchor="_Toc120281463" w:history="1">
@@ -748,7 +751,7 @@
                 <w:noProof/>
                 <w:color w:val="auto"/>
                 <w:sz w:val="22"/>
-                <w:lang w:val="en-CH" w:eastAsia="en-CH"/>
+                <w:lang w:val="en-CH"/>
               </w:rPr>
               <w:tab/>
             </w:r>
@@ -821,7 +824,7 @@
               <w:noProof/>
               <w:color w:val="auto"/>
               <w:sz w:val="22"/>
-              <w:lang w:val="en-CH" w:eastAsia="en-CH"/>
+              <w:lang w:val="en-CH"/>
             </w:rPr>
           </w:pPr>
           <w:hyperlink w:anchor="_Toc120281464" w:history="1">
@@ -838,7 +841,7 @@
                 <w:noProof/>
                 <w:color w:val="auto"/>
                 <w:sz w:val="22"/>
-                <w:lang w:val="en-CH" w:eastAsia="en-CH"/>
+                <w:lang w:val="en-CH"/>
               </w:rPr>
               <w:tab/>
             </w:r>
@@ -911,7 +914,7 @@
               <w:noProof/>
               <w:color w:val="auto"/>
               <w:sz w:val="22"/>
-              <w:lang w:val="en-CH" w:eastAsia="en-CH"/>
+              <w:lang w:val="en-CH"/>
             </w:rPr>
           </w:pPr>
           <w:hyperlink w:anchor="_Toc120281465" w:history="1">
@@ -928,7 +931,7 @@
                 <w:noProof/>
                 <w:color w:val="auto"/>
                 <w:sz w:val="22"/>
-                <w:lang w:val="en-CH" w:eastAsia="en-CH"/>
+                <w:lang w:val="en-CH"/>
               </w:rPr>
               <w:tab/>
             </w:r>
@@ -1001,7 +1004,7 @@
               <w:noProof/>
               <w:color w:val="auto"/>
               <w:sz w:val="22"/>
-              <w:lang w:val="en-CH" w:eastAsia="en-CH"/>
+              <w:lang w:val="en-CH"/>
             </w:rPr>
           </w:pPr>
           <w:hyperlink w:anchor="_Toc120281466" w:history="1">
@@ -1018,7 +1021,7 @@
                 <w:noProof/>
                 <w:color w:val="auto"/>
                 <w:sz w:val="22"/>
-                <w:lang w:val="en-CH" w:eastAsia="en-CH"/>
+                <w:lang w:val="en-CH"/>
               </w:rPr>
               <w:tab/>
             </w:r>
@@ -1091,7 +1094,7 @@
               <w:noProof/>
               <w:color w:val="auto"/>
               <w:sz w:val="22"/>
-              <w:lang w:val="en-CH" w:eastAsia="en-CH"/>
+              <w:lang w:val="en-CH"/>
             </w:rPr>
           </w:pPr>
           <w:hyperlink w:anchor="_Toc120281467" w:history="1">
@@ -1108,7 +1111,7 @@
                 <w:noProof/>
                 <w:color w:val="auto"/>
                 <w:sz w:val="22"/>
-                <w:lang w:val="en-CH" w:eastAsia="en-CH"/>
+                <w:lang w:val="en-CH"/>
               </w:rPr>
               <w:tab/>
             </w:r>
@@ -1181,7 +1184,7 @@
               <w:noProof/>
               <w:color w:val="auto"/>
               <w:sz w:val="22"/>
-              <w:lang w:val="en-CH" w:eastAsia="en-CH"/>
+              <w:lang w:val="en-CH"/>
             </w:rPr>
           </w:pPr>
           <w:hyperlink w:anchor="_Toc120281468" w:history="1">
@@ -1198,7 +1201,7 @@
                 <w:noProof/>
                 <w:color w:val="auto"/>
                 <w:sz w:val="22"/>
-                <w:lang w:val="en-CH" w:eastAsia="en-CH"/>
+                <w:lang w:val="en-CH"/>
               </w:rPr>
               <w:tab/>
             </w:r>
@@ -1271,7 +1274,7 @@
               <w:noProof/>
               <w:color w:val="auto"/>
               <w:sz w:val="22"/>
-              <w:lang w:val="en-CH" w:eastAsia="en-CH"/>
+              <w:lang w:val="en-CH"/>
             </w:rPr>
           </w:pPr>
           <w:hyperlink w:anchor="_Toc120281469" w:history="1">
@@ -1288,7 +1291,7 @@
                 <w:noProof/>
                 <w:color w:val="auto"/>
                 <w:sz w:val="22"/>
-                <w:lang w:val="en-CH" w:eastAsia="en-CH"/>
+                <w:lang w:val="en-CH"/>
               </w:rPr>
               <w:tab/>
             </w:r>
@@ -1361,7 +1364,7 @@
               <w:noProof/>
               <w:color w:val="auto"/>
               <w:sz w:val="22"/>
-              <w:lang w:val="en-CH" w:eastAsia="en-CH"/>
+              <w:lang w:val="en-CH"/>
             </w:rPr>
           </w:pPr>
           <w:hyperlink w:anchor="_Toc120281470" w:history="1">
@@ -1378,7 +1381,7 @@
                 <w:noProof/>
                 <w:color w:val="auto"/>
                 <w:sz w:val="22"/>
-                <w:lang w:val="en-CH" w:eastAsia="en-CH"/>
+                <w:lang w:val="en-CH"/>
               </w:rPr>
               <w:tab/>
             </w:r>
@@ -1451,7 +1454,7 @@
               <w:noProof/>
               <w:color w:val="auto"/>
               <w:sz w:val="22"/>
-              <w:lang w:val="en-CH" w:eastAsia="en-CH"/>
+              <w:lang w:val="en-CH"/>
             </w:rPr>
           </w:pPr>
           <w:hyperlink w:anchor="_Toc120281471" w:history="1">
@@ -1468,7 +1471,7 @@
                 <w:noProof/>
                 <w:color w:val="auto"/>
                 <w:sz w:val="22"/>
-                <w:lang w:val="en-CH" w:eastAsia="en-CH"/>
+                <w:lang w:val="en-CH"/>
               </w:rPr>
               <w:tab/>
             </w:r>
@@ -1541,7 +1544,7 @@
               <w:noProof/>
               <w:color w:val="auto"/>
               <w:sz w:val="22"/>
-              <w:lang w:val="en-CH" w:eastAsia="en-CH"/>
+              <w:lang w:val="en-CH"/>
             </w:rPr>
           </w:pPr>
           <w:hyperlink w:anchor="_Toc120281472" w:history="1">
@@ -1558,7 +1561,7 @@
                 <w:noProof/>
                 <w:color w:val="auto"/>
                 <w:sz w:val="22"/>
-                <w:lang w:val="en-CH" w:eastAsia="en-CH"/>
+                <w:lang w:val="en-CH"/>
               </w:rPr>
               <w:tab/>
             </w:r>
@@ -1631,7 +1634,7 @@
               <w:noProof/>
               <w:color w:val="auto"/>
               <w:sz w:val="22"/>
-              <w:lang w:val="en-CH" w:eastAsia="en-CH"/>
+              <w:lang w:val="en-CH"/>
             </w:rPr>
           </w:pPr>
           <w:hyperlink w:anchor="_Toc120281473" w:history="1">
@@ -1648,7 +1651,7 @@
                 <w:noProof/>
                 <w:color w:val="auto"/>
                 <w:sz w:val="22"/>
-                <w:lang w:val="en-CH" w:eastAsia="en-CH"/>
+                <w:lang w:val="en-CH"/>
               </w:rPr>
               <w:tab/>
             </w:r>
@@ -1721,7 +1724,7 @@
               <w:noProof/>
               <w:color w:val="auto"/>
               <w:sz w:val="22"/>
-              <w:lang w:val="en-CH" w:eastAsia="en-CH"/>
+              <w:lang w:val="en-CH"/>
             </w:rPr>
           </w:pPr>
           <w:hyperlink w:anchor="_Toc120281474" w:history="1">
@@ -1738,7 +1741,7 @@
                 <w:noProof/>
                 <w:color w:val="auto"/>
                 <w:sz w:val="22"/>
-                <w:lang w:val="en-CH" w:eastAsia="en-CH"/>
+                <w:lang w:val="en-CH"/>
               </w:rPr>
               <w:tab/>
             </w:r>
@@ -1811,7 +1814,7 @@
               <w:noProof/>
               <w:color w:val="auto"/>
               <w:sz w:val="22"/>
-              <w:lang w:val="en-CH" w:eastAsia="en-CH"/>
+              <w:lang w:val="en-CH"/>
             </w:rPr>
           </w:pPr>
           <w:hyperlink w:anchor="_Toc120281475" w:history="1">
@@ -1828,7 +1831,7 @@
                 <w:noProof/>
                 <w:color w:val="auto"/>
                 <w:sz w:val="22"/>
-                <w:lang w:val="en-CH" w:eastAsia="en-CH"/>
+                <w:lang w:val="en-CH"/>
               </w:rPr>
               <w:tab/>
             </w:r>
@@ -1901,7 +1904,7 @@
               <w:noProof/>
               <w:color w:val="auto"/>
               <w:sz w:val="22"/>
-              <w:lang w:val="en-CH" w:eastAsia="en-CH"/>
+              <w:lang w:val="en-CH"/>
             </w:rPr>
           </w:pPr>
           <w:hyperlink w:anchor="_Toc120281476" w:history="1">
@@ -1918,7 +1921,7 @@
                 <w:noProof/>
                 <w:color w:val="auto"/>
                 <w:sz w:val="22"/>
-                <w:lang w:val="en-CH" w:eastAsia="en-CH"/>
+                <w:lang w:val="en-CH"/>
               </w:rPr>
               <w:tab/>
             </w:r>
@@ -1991,7 +1994,7 @@
               <w:noProof/>
               <w:color w:val="auto"/>
               <w:sz w:val="22"/>
-              <w:lang w:val="en-CH" w:eastAsia="en-CH"/>
+              <w:lang w:val="en-CH"/>
             </w:rPr>
           </w:pPr>
           <w:hyperlink w:anchor="_Toc120281477" w:history="1">
@@ -2008,7 +2011,7 @@
                 <w:noProof/>
                 <w:color w:val="auto"/>
                 <w:sz w:val="22"/>
-                <w:lang w:val="en-CH" w:eastAsia="en-CH"/>
+                <w:lang w:val="en-CH"/>
               </w:rPr>
               <w:tab/>
             </w:r>
@@ -2081,7 +2084,7 @@
               <w:noProof/>
               <w:color w:val="auto"/>
               <w:sz w:val="22"/>
-              <w:lang w:val="en-CH" w:eastAsia="en-CH"/>
+              <w:lang w:val="en-CH"/>
             </w:rPr>
           </w:pPr>
           <w:hyperlink w:anchor="_Toc120281478" w:history="1">
@@ -2098,7 +2101,7 @@
                 <w:noProof/>
                 <w:color w:val="auto"/>
                 <w:sz w:val="22"/>
-                <w:lang w:val="en-CH" w:eastAsia="en-CH"/>
+                <w:lang w:val="en-CH"/>
               </w:rPr>
               <w:tab/>
             </w:r>
@@ -2171,7 +2174,7 @@
               <w:noProof/>
               <w:color w:val="auto"/>
               <w:sz w:val="22"/>
-              <w:lang w:val="en-CH" w:eastAsia="en-CH"/>
+              <w:lang w:val="en-CH"/>
             </w:rPr>
           </w:pPr>
           <w:hyperlink w:anchor="_Toc120281479" w:history="1">
@@ -2188,7 +2191,7 @@
                 <w:noProof/>
                 <w:color w:val="auto"/>
                 <w:sz w:val="22"/>
-                <w:lang w:val="en-CH" w:eastAsia="en-CH"/>
+                <w:lang w:val="en-CH"/>
               </w:rPr>
               <w:tab/>
             </w:r>
@@ -2261,7 +2264,7 @@
               <w:noProof/>
               <w:color w:val="auto"/>
               <w:sz w:val="22"/>
-              <w:lang w:val="en-CH" w:eastAsia="en-CH"/>
+              <w:lang w:val="en-CH"/>
             </w:rPr>
           </w:pPr>
           <w:hyperlink w:anchor="_Toc120281480" w:history="1">
@@ -2278,7 +2281,7 @@
                 <w:noProof/>
                 <w:color w:val="auto"/>
                 <w:sz w:val="22"/>
-                <w:lang w:val="en-CH" w:eastAsia="en-CH"/>
+                <w:lang w:val="en-CH"/>
               </w:rPr>
               <w:tab/>
             </w:r>
@@ -2351,7 +2354,7 @@
               <w:noProof/>
               <w:color w:val="auto"/>
               <w:sz w:val="22"/>
-              <w:lang w:val="en-CH" w:eastAsia="en-CH"/>
+              <w:lang w:val="en-CH"/>
             </w:rPr>
           </w:pPr>
           <w:hyperlink w:anchor="_Toc120281481" w:history="1">
@@ -2368,7 +2371,7 @@
                 <w:noProof/>
                 <w:color w:val="auto"/>
                 <w:sz w:val="22"/>
-                <w:lang w:val="en-CH" w:eastAsia="en-CH"/>
+                <w:lang w:val="en-CH"/>
               </w:rPr>
               <w:tab/>
             </w:r>
@@ -2441,7 +2444,7 @@
               <w:noProof/>
               <w:color w:val="auto"/>
               <w:sz w:val="22"/>
-              <w:lang w:val="en-CH" w:eastAsia="en-CH"/>
+              <w:lang w:val="en-CH"/>
             </w:rPr>
           </w:pPr>
           <w:hyperlink w:anchor="_Toc120281482" w:history="1">
@@ -2458,7 +2461,7 @@
                 <w:noProof/>
                 <w:color w:val="auto"/>
                 <w:sz w:val="22"/>
-                <w:lang w:val="en-CH" w:eastAsia="en-CH"/>
+                <w:lang w:val="en-CH"/>
               </w:rPr>
               <w:tab/>
             </w:r>
@@ -2531,7 +2534,7 @@
               <w:noProof/>
               <w:color w:val="auto"/>
               <w:sz w:val="22"/>
-              <w:lang w:val="en-CH" w:eastAsia="en-CH"/>
+              <w:lang w:val="en-CH"/>
             </w:rPr>
           </w:pPr>
           <w:hyperlink w:anchor="_Toc120281483" w:history="1">
@@ -2548,7 +2551,7 @@
                 <w:noProof/>
                 <w:color w:val="auto"/>
                 <w:sz w:val="22"/>
-                <w:lang w:val="en-CH" w:eastAsia="en-CH"/>
+                <w:lang w:val="en-CH"/>
               </w:rPr>
               <w:tab/>
             </w:r>
@@ -2621,7 +2624,7 @@
               <w:noProof/>
               <w:color w:val="auto"/>
               <w:sz w:val="22"/>
-              <w:lang w:val="en-CH" w:eastAsia="en-CH"/>
+              <w:lang w:val="en-CH"/>
             </w:rPr>
           </w:pPr>
           <w:hyperlink w:anchor="_Toc120281484" w:history="1">
@@ -2638,7 +2641,7 @@
                 <w:noProof/>
                 <w:color w:val="auto"/>
                 <w:sz w:val="22"/>
-                <w:lang w:val="en-CH" w:eastAsia="en-CH"/>
+                <w:lang w:val="en-CH"/>
               </w:rPr>
               <w:tab/>
             </w:r>
@@ -2711,7 +2714,7 @@
               <w:noProof/>
               <w:color w:val="auto"/>
               <w:sz w:val="22"/>
-              <w:lang w:val="en-CH" w:eastAsia="en-CH"/>
+              <w:lang w:val="en-CH"/>
             </w:rPr>
           </w:pPr>
           <w:hyperlink w:anchor="_Toc120281485" w:history="1">
@@ -2728,7 +2731,7 @@
                 <w:noProof/>
                 <w:color w:val="auto"/>
                 <w:sz w:val="22"/>
-                <w:lang w:val="en-CH" w:eastAsia="en-CH"/>
+                <w:lang w:val="en-CH"/>
               </w:rPr>
               <w:tab/>
             </w:r>
@@ -2801,7 +2804,7 @@
               <w:noProof/>
               <w:color w:val="auto"/>
               <w:sz w:val="22"/>
-              <w:lang w:val="en-CH" w:eastAsia="en-CH"/>
+              <w:lang w:val="en-CH"/>
             </w:rPr>
           </w:pPr>
           <w:hyperlink w:anchor="_Toc120281486" w:history="1">
@@ -2818,7 +2821,7 @@
                 <w:noProof/>
                 <w:color w:val="auto"/>
                 <w:sz w:val="22"/>
-                <w:lang w:val="en-CH" w:eastAsia="en-CH"/>
+                <w:lang w:val="en-CH"/>
               </w:rPr>
               <w:tab/>
             </w:r>
@@ -2891,7 +2894,7 @@
               <w:noProof/>
               <w:color w:val="auto"/>
               <w:sz w:val="22"/>
-              <w:lang w:val="en-CH" w:eastAsia="en-CH"/>
+              <w:lang w:val="en-CH"/>
             </w:rPr>
           </w:pPr>
           <w:hyperlink w:anchor="_Toc120281487" w:history="1">
@@ -2908,7 +2911,7 @@
                 <w:noProof/>
                 <w:color w:val="auto"/>
                 <w:sz w:val="22"/>
-                <w:lang w:val="en-CH" w:eastAsia="en-CH"/>
+                <w:lang w:val="en-CH"/>
               </w:rPr>
               <w:tab/>
             </w:r>
@@ -2981,7 +2984,7 @@
               <w:noProof/>
               <w:color w:val="auto"/>
               <w:sz w:val="22"/>
-              <w:lang w:val="en-CH" w:eastAsia="en-CH"/>
+              <w:lang w:val="en-CH"/>
             </w:rPr>
           </w:pPr>
           <w:hyperlink w:anchor="_Toc120281488" w:history="1">
@@ -2998,7 +3001,7 @@
                 <w:noProof/>
                 <w:color w:val="auto"/>
                 <w:sz w:val="22"/>
-                <w:lang w:val="en-CH" w:eastAsia="en-CH"/>
+                <w:lang w:val="en-CH"/>
               </w:rPr>
               <w:tab/>
             </w:r>
@@ -3071,7 +3074,7 @@
               <w:noProof/>
               <w:color w:val="auto"/>
               <w:sz w:val="22"/>
-              <w:lang w:val="en-CH" w:eastAsia="en-CH"/>
+              <w:lang w:val="en-CH"/>
             </w:rPr>
           </w:pPr>
           <w:hyperlink w:anchor="_Toc120281489" w:history="1">
@@ -3088,7 +3091,7 @@
                 <w:noProof/>
                 <w:color w:val="auto"/>
                 <w:sz w:val="22"/>
-                <w:lang w:val="en-CH" w:eastAsia="en-CH"/>
+                <w:lang w:val="en-CH"/>
               </w:rPr>
               <w:tab/>
             </w:r>
@@ -3229,23 +3232,7 @@
           <w:rFonts w:cs="Times"/>
           <w:szCs w:val="24"/>
         </w:rPr>
-        <w:t>(</w:t>
-      </w:r>
-      <w:proofErr w:type="spellStart"/>
-      <w:r>
-        <w:rPr>
-          <w:rFonts w:cs="Times"/>
-          <w:szCs w:val="24"/>
-        </w:rPr>
-        <w:t>Schübeler</w:t>
-      </w:r>
-      <w:proofErr w:type="spellEnd"/>
-      <w:r>
-        <w:rPr>
-          <w:rFonts w:cs="Times"/>
-          <w:szCs w:val="24"/>
-        </w:rPr>
-        <w:t>, n.d.)</w:t>
+        <w:t>(Schübeler, n.d.)</w:t>
       </w:r>
       <w:r>
         <w:fldChar w:fldCharType="end"/>
@@ -3413,21 +3400,7 @@
         <w:rPr>
           <w:rFonts w:cs="Times"/>
         </w:rPr>
-        <w:t xml:space="preserve">(CEPA, 2019; </w:t>
-      </w:r>
-      <w:proofErr w:type="spellStart"/>
-      <w:r>
-        <w:rPr>
-          <w:rFonts w:cs="Times"/>
-        </w:rPr>
-        <w:t>Zeleza</w:t>
-      </w:r>
-      <w:proofErr w:type="spellEnd"/>
-      <w:r>
-        <w:rPr>
-          <w:rFonts w:cs="Times"/>
-        </w:rPr>
-        <w:t>-Manda, 2009)</w:t>
+        <w:t>(CEPA, 2019; Zeleza-Manda, 2009)</w:t>
       </w:r>
       <w:r>
         <w:fldChar w:fldCharType="end"/>
@@ -3520,82 +3493,54 @@
         <w:rPr>
           <w:rFonts w:cs="Times"/>
         </w:rPr>
-        <w:t xml:space="preserve">(Coffey &amp; Coad, 2010; </w:t>
-      </w:r>
-      <w:proofErr w:type="spellStart"/>
+        <w:t>(Coffey &amp; Coad, 2010; Kalina &amp; Tilley, 2020)</w:t>
+      </w:r>
+      <w:r>
+        <w:fldChar w:fldCharType="end"/>
+      </w:r>
+      <w:r>
+        <w:t xml:space="preserve"> and where there is no showcase of effective planning and scheduling.</w:t>
+      </w:r>
+      <w:r>
+        <w:t xml:space="preserve"> </w:t>
+      </w:r>
+      <w:r>
+        <w:t xml:space="preserve">As discussed in this work, current operation of the service </w:t>
+      </w:r>
+      <w:r>
+        <w:t xml:space="preserve">in Blantyre </w:t>
+      </w:r>
+      <w:r>
+        <w:t xml:space="preserve">is irregular and results in significant overflowing of trash. </w:t>
+      </w:r>
+      <w:r>
+        <w:t>In addition to the direct effects of uncollected trash, there are instances of trash burning, in order to avoid pests and to save spac</w:t>
+      </w:r>
+      <w:r>
+        <w:t xml:space="preserve">e </w:t>
+      </w:r>
       <w:r>
         <w:rPr>
           <w:rFonts w:cs="Times"/>
         </w:rPr>
-        <w:t>Kalina</w:t>
-      </w:r>
-      <w:proofErr w:type="spellEnd"/>
-      <w:r>
-        <w:rPr>
-          <w:rFonts w:cs="Times"/>
-        </w:rPr>
-        <w:t xml:space="preserve"> &amp; Tilley, 2020)</w:t>
-      </w:r>
-      <w:r>
-        <w:fldChar w:fldCharType="end"/>
-      </w:r>
-      <w:r>
-        <w:t xml:space="preserve"> and where there is no showcase of effective planning and scheduling.</w:t>
+        <w:t>(Coffey &amp; Coad, 2010; Zeleza-Manda, 2009)</w:t>
+      </w:r>
+      <w:r>
+        <w:t xml:space="preserve">. </w:t>
+      </w:r>
+      <w:r>
+        <w:t>Irr</w:t>
+      </w:r>
+      <w:r>
+        <w:t>egularity of servic</w:t>
+      </w:r>
+      <w:r>
+        <w:t>e</w:t>
       </w:r>
       <w:r>
         <w:t xml:space="preserve"> </w:t>
       </w:r>
       <w:r>
-        <w:t xml:space="preserve">As discussed in this work, current operation of the service </w:t>
-      </w:r>
-      <w:r>
-        <w:t xml:space="preserve">in Blantyre </w:t>
-      </w:r>
-      <w:r>
-        <w:t xml:space="preserve">is irregular and results in significant overflowing of trash. </w:t>
-      </w:r>
-      <w:r>
-        <w:t>In addition to the direct effects of uncollected trash, there are instances of trash burning, in order to avoid pests and to save spac</w:t>
-      </w:r>
-      <w:r>
-        <w:t xml:space="preserve">e </w:t>
-      </w:r>
-      <w:r>
-        <w:rPr>
-          <w:rFonts w:cs="Times"/>
-        </w:rPr>
-        <w:t xml:space="preserve">(Coffey &amp; Coad, 2010; </w:t>
-      </w:r>
-      <w:proofErr w:type="spellStart"/>
-      <w:r>
-        <w:rPr>
-          <w:rFonts w:cs="Times"/>
-        </w:rPr>
-        <w:t>Zeleza</w:t>
-      </w:r>
-      <w:proofErr w:type="spellEnd"/>
-      <w:r>
-        <w:rPr>
-          <w:rFonts w:cs="Times"/>
-        </w:rPr>
-        <w:t>-Manda, 2009)</w:t>
-      </w:r>
-      <w:r>
-        <w:t xml:space="preserve">. </w:t>
-      </w:r>
-      <w:r>
-        <w:t>Irr</w:t>
-      </w:r>
-      <w:r>
-        <w:t>egularity of servic</w:t>
-      </w:r>
-      <w:r>
-        <w:t>e</w:t>
-      </w:r>
-      <w:r>
-        <w:t xml:space="preserve"> </w:t>
-      </w:r>
-      <w:r>
         <w:t xml:space="preserve">has also been linked to </w:t>
       </w:r>
       <w:r>
@@ -3619,13 +3564,8 @@
       <w:r>
         <w:t xml:space="preserve"> than in </w:t>
       </w:r>
-      <w:proofErr w:type="spellStart"/>
-      <w:r>
-        <w:t>curbside</w:t>
-      </w:r>
-      <w:proofErr w:type="spellEnd"/>
-      <w:r>
-        <w:t xml:space="preserve"> </w:t>
+      <w:r>
+        <w:t xml:space="preserve">curbside </w:t>
       </w:r>
       <w:r>
         <w:lastRenderedPageBreak/>
@@ -3655,13 +3595,7 @@
     </w:p>
     <w:p>
       <w:r>
-        <w:t>The quantitative data surrounding waste i</w:t>
-      </w:r>
-      <w:r>
-        <w:t xml:space="preserve">n Blantyre is </w:t>
-      </w:r>
-      <w:r>
-        <w:t>quite scarce. Efforts have been made to characterize the dynamics of waste at several skips and the current operation of the collection service (</w:t>
+        <w:t>The quantitative data surrounding waste in Blantyre is quite scarce. Efforts have been made to characterize the dynamics of waste at several skips and the current operation of the collection service (</w:t>
       </w:r>
       <w:r>
         <w:rPr>
@@ -3731,87 +3665,7 @@
           <w:rFonts w:cs="Times"/>
           <w:szCs w:val="24"/>
         </w:rPr>
-        <w:t>(</w:t>
-      </w:r>
-      <w:proofErr w:type="spellStart"/>
-      <w:r>
-        <w:rPr>
-          <w:rFonts w:cs="Times"/>
-          <w:szCs w:val="24"/>
-        </w:rPr>
-        <w:t>Kalina</w:t>
-      </w:r>
-      <w:proofErr w:type="spellEnd"/>
-      <w:r>
-        <w:rPr>
-          <w:rFonts w:cs="Times"/>
-          <w:szCs w:val="24"/>
-        </w:rPr>
-        <w:t xml:space="preserve"> &amp; Tilley, 2020; </w:t>
-      </w:r>
-      <w:proofErr w:type="spellStart"/>
-      <w:r>
-        <w:rPr>
-          <w:rFonts w:cs="Times"/>
-          <w:szCs w:val="24"/>
-        </w:rPr>
-        <w:t>Kasinja</w:t>
-      </w:r>
-      <w:proofErr w:type="spellEnd"/>
-      <w:r>
-        <w:rPr>
-          <w:rFonts w:cs="Times"/>
-          <w:szCs w:val="24"/>
-        </w:rPr>
-        <w:t xml:space="preserve"> &amp; Tilley, 2018; </w:t>
-      </w:r>
-      <w:proofErr w:type="spellStart"/>
-      <w:r>
-        <w:rPr>
-          <w:rFonts w:cs="Times"/>
-          <w:szCs w:val="24"/>
-        </w:rPr>
-        <w:t>Mpanang’ombe</w:t>
-      </w:r>
-      <w:proofErr w:type="spellEnd"/>
-      <w:r>
-        <w:rPr>
-          <w:rFonts w:cs="Times"/>
-          <w:szCs w:val="24"/>
-        </w:rPr>
-        <w:t xml:space="preserve"> et al., 2021; </w:t>
-      </w:r>
-      <w:proofErr w:type="spellStart"/>
-      <w:r>
-        <w:rPr>
-          <w:rFonts w:cs="Times"/>
-          <w:szCs w:val="24"/>
-        </w:rPr>
-        <w:t>Ndau</w:t>
-      </w:r>
-      <w:proofErr w:type="spellEnd"/>
-      <w:r>
-        <w:rPr>
-          <w:rFonts w:cs="Times"/>
-          <w:szCs w:val="24"/>
-        </w:rPr>
-        <w:t xml:space="preserve"> &amp; Tilley, 2018; </w:t>
-      </w:r>
-      <w:proofErr w:type="spellStart"/>
-      <w:r>
-        <w:rPr>
-          <w:rFonts w:cs="Times"/>
-          <w:szCs w:val="24"/>
-        </w:rPr>
-        <w:t>Zeleza</w:t>
-      </w:r>
-      <w:proofErr w:type="spellEnd"/>
-      <w:r>
-        <w:rPr>
-          <w:rFonts w:cs="Times"/>
-          <w:szCs w:val="24"/>
-        </w:rPr>
-        <w:t>-Manda, 2009)</w:t>
+        <w:t>(Kalina &amp; Tilley, 2020; Kasinja &amp; Tilley, 2018; Mpanang’ombe et al., 2021; Ndau &amp; Tilley, 2018; Zeleza-Manda, 2009)</w:t>
       </w:r>
       <w:r>
         <w:fldChar w:fldCharType="end"/>
@@ -3823,25 +3677,13 @@
         <w:t xml:space="preserve"> </w:t>
       </w:r>
       <w:r>
-        <w:t xml:space="preserve">However, the </w:t>
-      </w:r>
-      <w:r>
-        <w:t>benefits and costs</w:t>
-      </w:r>
-      <w:r>
-        <w:t xml:space="preserve"> of specific interventions </w:t>
-      </w:r>
-      <w:r>
-        <w:t>ha</w:t>
+        <w:t>However, the benefits and costs of specific interventions ha</w:t>
       </w:r>
       <w:r>
         <w:t>ve</w:t>
       </w:r>
       <w:r>
-        <w:t xml:space="preserve"> yet to be quantified</w:t>
-      </w:r>
-      <w:r>
-        <w:t xml:space="preserve">. Which changes to the operation of the MSWM service are optimal is also challenging to determine. </w:t>
+        <w:t xml:space="preserve"> yet to be quantified. Which changes to the operation of the MSWM service are optimal is also challenging to determine. </w:t>
       </w:r>
     </w:p>
     <w:p>
@@ -4066,56 +3908,28 @@
         <w:rPr>
           <w:rFonts w:cs="Times"/>
         </w:rPr>
-        <w:t>(</w:t>
-      </w:r>
-      <w:proofErr w:type="spellStart"/>
+        <w:t>(Raucq et al., 2019)</w:t>
+      </w:r>
+      <w:r>
+        <w:fldChar w:fldCharType="end"/>
+      </w:r>
+      <w:r>
+        <w:t xml:space="preserve"> presents a problem formulation for a roll-on-roll-off waste collection system. </w:t>
+      </w:r>
+      <w:r>
+        <w:fldChar w:fldCharType="begin"/>
+      </w:r>
+      <w:r>
+        <w:instrText xml:space="preserve"> ADDIN ZOTERO_ITEM CSL_CITATION {"citationID":"xc7SbXgo","properties":{"formattedCitation":"(Baptista et al., 2002; Coene et al., 2010)","plainCitation":"(Baptista et al., 2002; Coene et al., 2010)","noteIndex":0},"citationItems":[{"id":300,"uris":["http://zotero.org/users/7260192/items/3MYZGT83"],"itemData":{"id":300,"type":"article-journal","abstract":"The period vehicle routing problem is a multilevel problem assembling two classical problems: the assignment problem and the vehicle routing problem. Collection days have to be assigned to each customer and vehicle routes have to be designed for each day of the period (time horizon) so that the total distribution cost is minimised. The interaction between the temporal and spatial aspects turns the problem into one of the most challenging variations of vehicle routing. In this paper, we present the study of a real period vehicle routing system: the collection of recycling paper containers in the City Council of Almada, Portugal. Ó 2002 Elsevier Science B.V. All rights reserved.","container-title":"European Journal of Operational Research","DOI":"10.1016/S0377-2217(01)00363-0","ISSN":"03772217","issue":"2","journalAbbreviation":"European Journal of Operational Research","language":"en","page":"220-229","source":"DOI.org (Crossref)","title":"A period vehicle routing case study","volume":"139","author":[{"family":"Baptista","given":"Susana"},{"family":"Oliveira","given":"Rui Carvalho"},{"family":"Zúquete","given":"Eduardo"}],"issued":{"date-parts":[["2002",6]]},"citation-key":"baptistaPeriodVehicleRouting2002"}},{"id":302,"uris":["http://zotero.org/users/7260192/items/MKT3DW4J"],"itemData":{"id":302,"type":"article-journal","container-title":"Journal of the Operational Research Society","DOI":"10.1057/jors.2009.154","ISSN":"0160-5682, 1476-9360","issue":"12","journalAbbreviation":"Journal of the Operational Research Society","language":"en","page":"1719-1728","source":"DOI.org (Crossref)","title":"On a periodic vehicle routing problem","volume":"61","author":[{"family":"Coene","given":"S"},{"family":"Arnout","given":"A"},{"family":"Spieksma","given":"F C R"}],"issued":{"date-parts":[["2010",12]]},"citation-key":"coenePeriodicVehicleRouting2010"}}],"schema":"https://github.com/citation-style-language/schema/raw/master/csl-citation.json"} </w:instrText>
+      </w:r>
+      <w:r>
+        <w:fldChar w:fldCharType="separate"/>
+      </w:r>
       <w:r>
         <w:rPr>
           <w:rFonts w:cs="Times"/>
         </w:rPr>
-        <w:t>Raucq</w:t>
-      </w:r>
-      <w:proofErr w:type="spellEnd"/>
-      <w:r>
-        <w:rPr>
-          <w:rFonts w:cs="Times"/>
-        </w:rPr>
-        <w:t xml:space="preserve"> et al., 2019)</w:t>
-      </w:r>
-      <w:r>
-        <w:fldChar w:fldCharType="end"/>
-      </w:r>
-      <w:r>
-        <w:t xml:space="preserve"> presents a problem formulation for a roll-on-roll-off waste collection system. </w:t>
-      </w:r>
-      <w:r>
-        <w:fldChar w:fldCharType="begin"/>
-      </w:r>
-      <w:r>
-        <w:instrText xml:space="preserve"> ADDIN ZOTERO_ITEM CSL_CITATION {"citationID":"xc7SbXgo","properties":{"formattedCitation":"(Baptista et al., 2002; Coene et al., 2010)","plainCitation":"(Baptista et al., 2002; Coene et al., 2010)","noteIndex":0},"citationItems":[{"id":300,"uris":["http://zotero.org/users/7260192/items/3MYZGT83"],"itemData":{"id":300,"type":"article-journal","abstract":"The period vehicle routing problem is a multilevel problem assembling two classical problems: the assignment problem and the vehicle routing problem. Collection days have to be assigned to each customer and vehicle routes have to be designed for each day of the period (time horizon) so that the total distribution cost is minimised. The interaction between the temporal and spatial aspects turns the problem into one of the most challenging variations of vehicle routing. In this paper, we present the study of a real period vehicle routing system: the collection of recycling paper containers in the City Council of Almada, Portugal. Ó 2002 Elsevier Science B.V. All rights reserved.","container-title":"European Journal of Operational Research","DOI":"10.1016/S0377-2217(01)00363-0","ISSN":"03772217","issue":"2","journalAbbreviation":"European Journal of Operational Research","language":"en","page":"220-229","source":"DOI.org (Crossref)","title":"A period vehicle routing case study","volume":"139","author":[{"family":"Baptista","given":"Susana"},{"family":"Oliveira","given":"Rui Carvalho"},{"family":"Zúquete","given":"Eduardo"}],"issued":{"date-parts":[["2002",6]]},"citation-key":"baptistaPeriodVehicleRouting2002"}},{"id":302,"uris":["http://zotero.org/users/7260192/items/MKT3DW4J"],"itemData":{"id":302,"type":"article-journal","container-title":"Journal of the Operational Research Society","DOI":"10.1057/jors.2009.154","ISSN":"0160-5682, 1476-9360","issue":"12","journalAbbreviation":"Journal of the Operational Research Society","language":"en","page":"1719-1728","source":"DOI.org (Crossref)","title":"On a periodic vehicle routing problem","volume":"61","author":[{"family":"Coene","given":"S"},{"family":"Arnout","given":"A"},{"family":"Spieksma","given":"F C R"}],"issued":{"date-parts":[["2010",12]]},"citation-key":"coenePeriodicVehicleRouting2010"}}],"schema":"https://github.com/citation-style-language/schema/raw/master/csl-citation.json"} </w:instrText>
-      </w:r>
-      <w:r>
-        <w:fldChar w:fldCharType="separate"/>
-      </w:r>
-      <w:r>
-        <w:rPr>
-          <w:rFonts w:cs="Times"/>
-        </w:rPr>
-        <w:t xml:space="preserve">(Baptista et al., 2002; </w:t>
-      </w:r>
-      <w:proofErr w:type="spellStart"/>
-      <w:r>
-        <w:rPr>
-          <w:rFonts w:cs="Times"/>
-        </w:rPr>
-        <w:t>Coene</w:t>
-      </w:r>
-      <w:proofErr w:type="spellEnd"/>
-      <w:r>
-        <w:rPr>
-          <w:rFonts w:cs="Times"/>
-        </w:rPr>
-        <w:t xml:space="preserve"> et al., 2010)</w:t>
+        <w:t>(Baptista et al., 2002; Coene et al., 2010)</w:t>
       </w:r>
       <w:r>
         <w:fldChar w:fldCharType="end"/>
@@ -4358,27 +4172,14 @@
       <w:r>
         <w:t xml:space="preserve">Figure </w:t>
       </w:r>
-      <w:r>
-        <w:fldChar w:fldCharType="begin"/>
-      </w:r>
-      <w:r>
-        <w:instrText xml:space="preserve"> SEQ Figure \* ARABIC </w:instrText>
-      </w:r>
-      <w:r>
-        <w:fldChar w:fldCharType="separate"/>
-      </w:r>
-      <w:r>
-        <w:rPr>
-          <w:noProof/>
-        </w:rPr>
-        <w:t>1</w:t>
-      </w:r>
-      <w:r>
-        <w:rPr>
-          <w:noProof/>
-        </w:rPr>
-        <w:fldChar w:fldCharType="end"/>
-      </w:r>
+      <w:fldSimple w:instr=" SEQ Figure \* ARABIC ">
+        <w:r>
+          <w:rPr>
+            <w:noProof/>
+          </w:rPr>
+          <w:t>1</w:t>
+        </w:r>
+      </w:fldSimple>
       <w:bookmarkEnd w:id="13"/>
       <w:r>
         <w:t xml:space="preserve"> </w:t>
@@ -4403,14 +4204,14 @@
       <w:pPr>
         <w:pStyle w:val="Heading3"/>
       </w:pPr>
-      <w:bookmarkStart w:id="14" w:name="_Ref117181127"/>
-      <w:bookmarkStart w:id="15" w:name="_Ref117181131"/>
-      <w:bookmarkStart w:id="16" w:name="_Toc120281464"/>
+      <w:bookmarkStart w:id="14" w:name="_Toc120281464"/>
+      <w:bookmarkStart w:id="15" w:name="_Ref117181127"/>
+      <w:bookmarkStart w:id="16" w:name="_Ref117181131"/>
       <w:r>
         <w:lastRenderedPageBreak/>
         <w:t>Dump arrivals logs</w:t>
       </w:r>
-      <w:bookmarkEnd w:id="16"/>
+      <w:bookmarkEnd w:id="14"/>
     </w:p>
     <w:p>
       <w:r>
@@ -4464,8 +4265,8 @@
       <w:r>
         <w:t>Skips filling data</w:t>
       </w:r>
-      <w:bookmarkEnd w:id="14"/>
       <w:bookmarkEnd w:id="15"/>
+      <w:bookmarkEnd w:id="16"/>
       <w:bookmarkEnd w:id="17"/>
     </w:p>
     <w:p>
@@ -4745,27 +4546,14 @@
       <w:r>
         <w:t xml:space="preserve">Figure </w:t>
       </w:r>
-      <w:r>
-        <w:fldChar w:fldCharType="begin"/>
-      </w:r>
-      <w:r>
-        <w:instrText xml:space="preserve"> SEQ Figure \* ARABIC </w:instrText>
-      </w:r>
-      <w:r>
-        <w:fldChar w:fldCharType="separate"/>
-      </w:r>
-      <w:r>
-        <w:rPr>
-          <w:noProof/>
-        </w:rPr>
-        <w:t>2</w:t>
-      </w:r>
-      <w:r>
-        <w:rPr>
-          <w:noProof/>
-        </w:rPr>
-        <w:fldChar w:fldCharType="end"/>
-      </w:r>
+      <w:fldSimple w:instr=" SEQ Figure \* ARABIC ">
+        <w:r>
+          <w:rPr>
+            <w:noProof/>
+          </w:rPr>
+          <w:t>2</w:t>
+        </w:r>
+      </w:fldSimple>
       <w:bookmarkEnd w:id="18"/>
       <w:r>
         <w:t xml:space="preserve"> Skip filling data for </w:t>
@@ -4843,27 +4631,14 @@
       <w:r>
         <w:t xml:space="preserve">Figure </w:t>
       </w:r>
-      <w:r>
-        <w:fldChar w:fldCharType="begin"/>
-      </w:r>
-      <w:r>
-        <w:instrText xml:space="preserve"> SEQ Figure \* ARABIC </w:instrText>
-      </w:r>
-      <w:r>
-        <w:fldChar w:fldCharType="separate"/>
-      </w:r>
-      <w:r>
-        <w:rPr>
-          <w:noProof/>
-        </w:rPr>
-        <w:t>3</w:t>
-      </w:r>
-      <w:r>
-        <w:rPr>
-          <w:noProof/>
-        </w:rPr>
-        <w:fldChar w:fldCharType="end"/>
-      </w:r>
+      <w:fldSimple w:instr=" SEQ Figure \* ARABIC ">
+        <w:r>
+          <w:rPr>
+            <w:noProof/>
+          </w:rPr>
+          <w:t>3</w:t>
+        </w:r>
+      </w:fldSimple>
       <w:r>
         <w:t xml:space="preserve"> Skip filling data for </w:t>
       </w:r>
@@ -4955,27 +4730,14 @@
       <w:r>
         <w:t xml:space="preserve">Figure </w:t>
       </w:r>
-      <w:r>
-        <w:fldChar w:fldCharType="begin"/>
-      </w:r>
-      <w:r>
-        <w:instrText xml:space="preserve"> SEQ Figure \* ARABIC </w:instrText>
-      </w:r>
-      <w:r>
-        <w:fldChar w:fldCharType="separate"/>
-      </w:r>
-      <w:r>
-        <w:rPr>
-          <w:noProof/>
-        </w:rPr>
-        <w:t>4</w:t>
-      </w:r>
-      <w:r>
-        <w:rPr>
-          <w:noProof/>
-        </w:rPr>
-        <w:fldChar w:fldCharType="end"/>
-      </w:r>
+      <w:fldSimple w:instr=" SEQ Figure \* ARABIC ">
+        <w:r>
+          <w:rPr>
+            <w:noProof/>
+          </w:rPr>
+          <w:t>4</w:t>
+        </w:r>
+      </w:fldSimple>
       <w:bookmarkEnd w:id="19"/>
       <w:r>
         <w:t xml:space="preserve"> </w:t>
@@ -5151,14 +4913,14 @@
       <w:pPr>
         <w:pStyle w:val="Heading3"/>
       </w:pPr>
-      <w:bookmarkStart w:id="22" w:name="_Ref119480463"/>
-      <w:bookmarkStart w:id="23" w:name="_Ref119480474"/>
-      <w:bookmarkStart w:id="24" w:name="_Ref119480479"/>
-      <w:bookmarkStart w:id="25" w:name="_Toc120281467"/>
+      <w:bookmarkStart w:id="22" w:name="_Toc120281467"/>
+      <w:bookmarkStart w:id="23" w:name="_Ref119480463"/>
+      <w:bookmarkStart w:id="24" w:name="_Ref119480474"/>
+      <w:bookmarkStart w:id="25" w:name="_Ref119480479"/>
       <w:r>
         <w:t>Distance matrix</w:t>
       </w:r>
-      <w:bookmarkEnd w:id="25"/>
+      <w:bookmarkEnd w:id="22"/>
     </w:p>
     <w:p>
       <w:r>
@@ -5195,15 +4957,7 @@
         <w:t xml:space="preserve"> depot</w:t>
       </w:r>
       <w:r>
-        <w:t xml:space="preserve">. </w:t>
-      </w:r>
-      <w:proofErr w:type="spellStart"/>
-      <w:r>
-        <w:t>OpenRoutingService</w:t>
-      </w:r>
-      <w:proofErr w:type="spellEnd"/>
-      <w:r>
-        <w:t xml:space="preserve">, an optimal routing plugin for QGIS based </w:t>
+        <w:t xml:space="preserve">. OpenRoutingService, an optimal routing plugin for QGIS based </w:t>
       </w:r>
       <w:r>
         <w:t xml:space="preserve">on </w:t>
@@ -5268,9 +5022,9 @@
       <w:r>
         <w:t>Filling rates</w:t>
       </w:r>
-      <w:bookmarkEnd w:id="22"/>
       <w:bookmarkEnd w:id="23"/>
       <w:bookmarkEnd w:id="24"/>
+      <w:bookmarkEnd w:id="25"/>
       <w:bookmarkEnd w:id="26"/>
     </w:p>
     <w:p>
@@ -5444,27 +5198,14 @@
         <w:lastRenderedPageBreak/>
         <w:t xml:space="preserve">Figure </w:t>
       </w:r>
-      <w:r>
-        <w:fldChar w:fldCharType="begin"/>
-      </w:r>
-      <w:r>
-        <w:instrText xml:space="preserve"> SEQ Figure \* ARABIC </w:instrText>
-      </w:r>
-      <w:r>
-        <w:fldChar w:fldCharType="separate"/>
-      </w:r>
-      <w:r>
-        <w:rPr>
-          <w:noProof/>
-        </w:rPr>
-        <w:t>5</w:t>
-      </w:r>
-      <w:r>
-        <w:rPr>
-          <w:noProof/>
-        </w:rPr>
-        <w:fldChar w:fldCharType="end"/>
-      </w:r>
+      <w:fldSimple w:instr=" SEQ Figure \* ARABIC ">
+        <w:r>
+          <w:rPr>
+            <w:noProof/>
+          </w:rPr>
+          <w:t>5</w:t>
+        </w:r>
+      </w:fldSimple>
       <w:bookmarkEnd w:id="27"/>
       <w:r>
         <w:t xml:space="preserve"> Action of filtering spikes</w:t>
@@ -5817,27 +5558,14 @@
       <w:r>
         <w:t xml:space="preserve">Figure </w:t>
       </w:r>
-      <w:r>
-        <w:fldChar w:fldCharType="begin"/>
-      </w:r>
-      <w:r>
-        <w:instrText xml:space="preserve"> SEQ Figure \* ARABIC </w:instrText>
-      </w:r>
-      <w:r>
-        <w:fldChar w:fldCharType="separate"/>
-      </w:r>
-      <w:r>
-        <w:rPr>
-          <w:noProof/>
-        </w:rPr>
-        <w:t>6</w:t>
-      </w:r>
-      <w:r>
-        <w:rPr>
-          <w:noProof/>
-        </w:rPr>
-        <w:fldChar w:fldCharType="end"/>
-      </w:r>
+      <w:fldSimple w:instr=" SEQ Figure \* ARABIC ">
+        <w:r>
+          <w:rPr>
+            <w:noProof/>
+          </w:rPr>
+          <w:t>6</w:t>
+        </w:r>
+      </w:fldSimple>
       <w:bookmarkEnd w:id="28"/>
       <w:r>
         <w:t xml:space="preserve"> Zoomed in "BCA_inorganic_1" filling data</w:t>
@@ -6081,27 +5809,14 @@
       <w:r>
         <w:t xml:space="preserve">Figure </w:t>
       </w:r>
-      <w:r>
-        <w:fldChar w:fldCharType="begin"/>
-      </w:r>
-      <w:r>
-        <w:instrText xml:space="preserve"> SEQ Figure \* ARABIC </w:instrText>
-      </w:r>
-      <w:r>
-        <w:fldChar w:fldCharType="separate"/>
-      </w:r>
-      <w:r>
-        <w:rPr>
-          <w:noProof/>
-        </w:rPr>
-        <w:t>7</w:t>
-      </w:r>
-      <w:r>
-        <w:rPr>
-          <w:noProof/>
-        </w:rPr>
-        <w:fldChar w:fldCharType="end"/>
-      </w:r>
+      <w:fldSimple w:instr=" SEQ Figure \* ARABIC ">
+        <w:r>
+          <w:rPr>
+            <w:noProof/>
+          </w:rPr>
+          <w:t>7</w:t>
+        </w:r>
+      </w:fldSimple>
       <w:bookmarkEnd w:id="32"/>
       <w:r>
         <w:t xml:space="preserve"> Results of ramps for </w:t>
@@ -6194,27 +5909,14 @@
       <w:r>
         <w:t xml:space="preserve">Figure </w:t>
       </w:r>
-      <w:r>
-        <w:fldChar w:fldCharType="begin"/>
-      </w:r>
-      <w:r>
-        <w:instrText xml:space="preserve"> SEQ Figure \* ARABIC </w:instrText>
-      </w:r>
-      <w:r>
-        <w:fldChar w:fldCharType="separate"/>
-      </w:r>
-      <w:r>
-        <w:rPr>
-          <w:noProof/>
-        </w:rPr>
-        <w:t>8</w:t>
-      </w:r>
-      <w:r>
-        <w:rPr>
-          <w:noProof/>
-        </w:rPr>
-        <w:fldChar w:fldCharType="end"/>
-      </w:r>
+      <w:fldSimple w:instr=" SEQ Figure \* ARABIC ">
+        <w:r>
+          <w:rPr>
+            <w:noProof/>
+          </w:rPr>
+          <w:t>8</w:t>
+        </w:r>
+      </w:fldSimple>
       <w:bookmarkEnd w:id="33"/>
       <w:r>
         <w:t xml:space="preserve"> Results of ramps for </w:t>
@@ -6323,27 +6025,14 @@
       <w:r>
         <w:t xml:space="preserve">Figure </w:t>
       </w:r>
-      <w:r>
-        <w:fldChar w:fldCharType="begin"/>
-      </w:r>
-      <w:r>
-        <w:instrText xml:space="preserve"> SEQ Figure \* ARABIC </w:instrText>
-      </w:r>
-      <w:r>
-        <w:fldChar w:fldCharType="separate"/>
-      </w:r>
-      <w:r>
-        <w:rPr>
-          <w:noProof/>
-        </w:rPr>
-        <w:t>9</w:t>
-      </w:r>
-      <w:r>
-        <w:rPr>
-          <w:noProof/>
-        </w:rPr>
-        <w:fldChar w:fldCharType="end"/>
-      </w:r>
+      <w:fldSimple w:instr=" SEQ Figure \* ARABIC ">
+        <w:r>
+          <w:rPr>
+            <w:noProof/>
+          </w:rPr>
+          <w:t>9</w:t>
+        </w:r>
+      </w:fldSimple>
       <w:bookmarkEnd w:id="34"/>
       <w:r>
         <w:t xml:space="preserve"> </w:t>
@@ -6615,27 +6304,14 @@
       <w:r>
         <w:t xml:space="preserve">Table </w:t>
       </w:r>
-      <w:r>
-        <w:fldChar w:fldCharType="begin"/>
-      </w:r>
-      <w:r>
-        <w:instrText xml:space="preserve"> SEQ Table \* ARABIC </w:instrText>
-      </w:r>
-      <w:r>
-        <w:fldChar w:fldCharType="separate"/>
-      </w:r>
-      <w:r>
-        <w:rPr>
-          <w:noProof/>
-        </w:rPr>
-        <w:t>1</w:t>
-      </w:r>
-      <w:r>
-        <w:rPr>
-          <w:noProof/>
-        </w:rPr>
-        <w:fldChar w:fldCharType="end"/>
-      </w:r>
+      <w:fldSimple w:instr=" SEQ Table \* ARABIC ">
+        <w:r>
+          <w:rPr>
+            <w:noProof/>
+          </w:rPr>
+          <w:t>1</w:t>
+        </w:r>
+      </w:fldSimple>
       <w:bookmarkEnd w:id="35"/>
       <w:r>
         <w:t xml:space="preserve"> Aggregate data from ramps analysis</w:t>
@@ -9793,27 +9469,14 @@
       <w:r>
         <w:t xml:space="preserve">Figure </w:t>
       </w:r>
-      <w:r>
-        <w:fldChar w:fldCharType="begin"/>
-      </w:r>
-      <w:r>
-        <w:instrText xml:space="preserve"> SEQ Figure \* ARABIC </w:instrText>
-      </w:r>
-      <w:r>
-        <w:fldChar w:fldCharType="separate"/>
-      </w:r>
-      <w:r>
-        <w:rPr>
-          <w:noProof/>
-        </w:rPr>
-        <w:t>10</w:t>
-      </w:r>
-      <w:r>
-        <w:rPr>
-          <w:noProof/>
-        </w:rPr>
-        <w:fldChar w:fldCharType="end"/>
-      </w:r>
+      <w:fldSimple w:instr=" SEQ Figure \* ARABIC ">
+        <w:r>
+          <w:rPr>
+            <w:noProof/>
+          </w:rPr>
+          <w:t>10</w:t>
+        </w:r>
+      </w:fldSimple>
       <w:bookmarkEnd w:id="37"/>
       <w:r>
         <w:t xml:space="preserve"> Sum of deliveries (arrivals) at Mzedi dump over the entire period of measurements</w:t>
@@ -9886,27 +9549,14 @@
         <w:lastRenderedPageBreak/>
         <w:t xml:space="preserve">Figure </w:t>
       </w:r>
-      <w:r>
-        <w:fldChar w:fldCharType="begin"/>
-      </w:r>
-      <w:r>
-        <w:instrText xml:space="preserve"> SEQ Figure \* ARABIC </w:instrText>
-      </w:r>
-      <w:r>
-        <w:fldChar w:fldCharType="separate"/>
-      </w:r>
-      <w:r>
-        <w:rPr>
-          <w:noProof/>
-        </w:rPr>
-        <w:t>11</w:t>
-      </w:r>
-      <w:r>
-        <w:rPr>
-          <w:noProof/>
-        </w:rPr>
-        <w:fldChar w:fldCharType="end"/>
-      </w:r>
+      <w:fldSimple w:instr=" SEQ Figure \* ARABIC ">
+        <w:r>
+          <w:rPr>
+            <w:noProof/>
+          </w:rPr>
+          <w:t>11</w:t>
+        </w:r>
+      </w:fldSimple>
       <w:bookmarkEnd w:id="38"/>
       <w:r>
         <w:t xml:space="preserve"> Sum of deliveries to Mzedi dump per weekday over the entire period of measurements</w:t>
@@ -9978,27 +9628,14 @@
       <w:r>
         <w:t xml:space="preserve">Figure </w:t>
       </w:r>
-      <w:r>
-        <w:fldChar w:fldCharType="begin"/>
-      </w:r>
-      <w:r>
-        <w:instrText xml:space="preserve"> SEQ Figure \* ARABIC </w:instrText>
-      </w:r>
-      <w:r>
-        <w:fldChar w:fldCharType="separate"/>
-      </w:r>
-      <w:r>
-        <w:rPr>
-          <w:noProof/>
-        </w:rPr>
-        <w:t>12</w:t>
-      </w:r>
-      <w:r>
-        <w:rPr>
-          <w:noProof/>
-        </w:rPr>
-        <w:fldChar w:fldCharType="end"/>
-      </w:r>
+      <w:fldSimple w:instr=" SEQ Figure \* ARABIC ">
+        <w:r>
+          <w:rPr>
+            <w:noProof/>
+          </w:rPr>
+          <w:t>12</w:t>
+        </w:r>
+      </w:fldSimple>
       <w:bookmarkEnd w:id="39"/>
       <w:r>
         <w:t xml:space="preserve"> Box plots of number of days between arrivals for each skip</w:t>
@@ -10177,27 +9814,14 @@
       <w:r>
         <w:t xml:space="preserve">Table </w:t>
       </w:r>
-      <w:r>
-        <w:fldChar w:fldCharType="begin"/>
-      </w:r>
-      <w:r>
-        <w:instrText xml:space="preserve"> SEQ Table \* ARABIC </w:instrText>
-      </w:r>
-      <w:r>
-        <w:fldChar w:fldCharType="separate"/>
-      </w:r>
-      <w:r>
-        <w:rPr>
-          <w:noProof/>
-        </w:rPr>
-        <w:t>2</w:t>
-      </w:r>
-      <w:r>
-        <w:rPr>
-          <w:noProof/>
-        </w:rPr>
-        <w:fldChar w:fldCharType="end"/>
-      </w:r>
+      <w:fldSimple w:instr=" SEQ Table \* ARABIC ">
+        <w:r>
+          <w:rPr>
+            <w:noProof/>
+          </w:rPr>
+          <w:t>2</w:t>
+        </w:r>
+      </w:fldSimple>
       <w:bookmarkEnd w:id="41"/>
       <w:r>
         <w:t xml:space="preserve"> Aggregation of skips and skip areas</w:t>
@@ -10783,27 +10407,14 @@
       <w:r>
         <w:t xml:space="preserve">Figure </w:t>
       </w:r>
-      <w:r>
-        <w:fldChar w:fldCharType="begin"/>
-      </w:r>
-      <w:r>
-        <w:instrText xml:space="preserve"> SEQ Figure \* ARABIC </w:instrText>
-      </w:r>
-      <w:r>
-        <w:fldChar w:fldCharType="separate"/>
-      </w:r>
-      <w:r>
-        <w:rPr>
-          <w:noProof/>
-        </w:rPr>
-        <w:t>13</w:t>
-      </w:r>
-      <w:r>
-        <w:rPr>
-          <w:noProof/>
-        </w:rPr>
-        <w:fldChar w:fldCharType="end"/>
-      </w:r>
+      <w:fldSimple w:instr=" SEQ Figure \* ARABIC ">
+        <w:r>
+          <w:rPr>
+            <w:noProof/>
+          </w:rPr>
+          <w:t>13</w:t>
+        </w:r>
+      </w:fldSimple>
       <w:bookmarkEnd w:id="42"/>
       <w:r>
         <w:t xml:space="preserve"> Timeline of Bangwe arrivals at Mzedi dump and emptying events of select skips</w:t>
@@ -10884,27 +10495,14 @@
       <w:r>
         <w:t xml:space="preserve">Figure </w:t>
       </w:r>
-      <w:r>
-        <w:fldChar w:fldCharType="begin"/>
-      </w:r>
-      <w:r>
-        <w:instrText xml:space="preserve"> SEQ Figure \* ARABIC </w:instrText>
-      </w:r>
-      <w:r>
-        <w:fldChar w:fldCharType="separate"/>
-      </w:r>
-      <w:r>
-        <w:rPr>
-          <w:noProof/>
-        </w:rPr>
-        <w:t>14</w:t>
-      </w:r>
-      <w:r>
-        <w:rPr>
-          <w:noProof/>
-        </w:rPr>
-        <w:fldChar w:fldCharType="end"/>
-      </w:r>
+      <w:fldSimple w:instr=" SEQ Figure \* ARABIC ">
+        <w:r>
+          <w:rPr>
+            <w:noProof/>
+          </w:rPr>
+          <w:t>14</w:t>
+        </w:r>
+      </w:fldSimple>
       <w:r>
         <w:t xml:space="preserve"> </w:t>
       </w:r>
@@ -10986,27 +10584,14 @@
       <w:r>
         <w:t xml:space="preserve">Figure </w:t>
       </w:r>
-      <w:r>
-        <w:fldChar w:fldCharType="begin"/>
-      </w:r>
-      <w:r>
-        <w:instrText xml:space="preserve"> SEQ Figure \* ARABIC </w:instrText>
-      </w:r>
-      <w:r>
-        <w:fldChar w:fldCharType="separate"/>
-      </w:r>
-      <w:r>
-        <w:rPr>
-          <w:noProof/>
-        </w:rPr>
-        <w:t>15</w:t>
-      </w:r>
-      <w:r>
-        <w:rPr>
-          <w:noProof/>
-        </w:rPr>
-        <w:fldChar w:fldCharType="end"/>
-      </w:r>
+      <w:fldSimple w:instr=" SEQ Figure \* ARABIC ">
+        <w:r>
+          <w:rPr>
+            <w:noProof/>
+          </w:rPr>
+          <w:t>15</w:t>
+        </w:r>
+      </w:fldSimple>
       <w:r>
         <w:t xml:space="preserve"> </w:t>
       </w:r>
@@ -11091,27 +10676,14 @@
       <w:r>
         <w:t xml:space="preserve">Figure </w:t>
       </w:r>
-      <w:r>
-        <w:fldChar w:fldCharType="begin"/>
-      </w:r>
-      <w:r>
-        <w:instrText xml:space="preserve"> SEQ Figure \* ARABIC </w:instrText>
-      </w:r>
-      <w:r>
-        <w:fldChar w:fldCharType="separate"/>
-      </w:r>
-      <w:r>
-        <w:rPr>
-          <w:noProof/>
-        </w:rPr>
-        <w:t>16</w:t>
-      </w:r>
-      <w:r>
-        <w:rPr>
-          <w:noProof/>
-        </w:rPr>
-        <w:fldChar w:fldCharType="end"/>
-      </w:r>
+      <w:fldSimple w:instr=" SEQ Figure \* ARABIC ">
+        <w:r>
+          <w:rPr>
+            <w:noProof/>
+          </w:rPr>
+          <w:t>16</w:t>
+        </w:r>
+      </w:fldSimple>
       <w:bookmarkEnd w:id="43"/>
       <w:r>
         <w:t xml:space="preserve"> </w:t>
@@ -11244,10 +10816,7 @@
         <w:t xml:space="preserve"> It is therefore assumed that no skip emptying can be scheduled on Sunday. </w:t>
       </w:r>
       <w:r>
-        <w:t>Additionally, t</w:t>
-      </w:r>
-      <w:r>
-        <w:t xml:space="preserve">here is high variability in collection periods for both skips that are serviced on a low and high frequency. </w:t>
+        <w:t xml:space="preserve">Additionally, there is high variability in collection periods for both skips that are serviced on a low and high frequency. </w:t>
       </w:r>
       <w:r>
         <w:t xml:space="preserve">This may point to </w:t>
@@ -11465,24 +11034,14 @@
             <w:r>
               <w:t>(</w:t>
             </w:r>
-            <w:r>
-              <w:fldChar w:fldCharType="begin"/>
-            </w:r>
-            <w:r>
-              <w:instrText xml:space="preserve"> SEQ Equation \* ARABIC </w:instrText>
-            </w:r>
-            <w:r>
-              <w:fldChar w:fldCharType="separate"/>
-            </w:r>
-            <w:r>
-              <w:rPr>
-                <w:noProof/>
-              </w:rPr>
-              <w:t>1</w:t>
-            </w:r>
-            <w:r>
-              <w:fldChar w:fldCharType="end"/>
-            </w:r>
+            <w:fldSimple w:instr=" SEQ Equation \* ARABIC ">
+              <w:r>
+                <w:rPr>
+                  <w:noProof/>
+                </w:rPr>
+                <w:t>1</w:t>
+              </w:r>
+            </w:fldSimple>
             <w:r>
               <w:t>)</w:t>
             </w:r>
@@ -11523,15 +11082,7 @@
         </m:sSub>
       </m:oMath>
       <w:r>
-        <w:t xml:space="preserve"> is the estimated filling rate for the skips in area </w:t>
-      </w:r>
-      <w:proofErr w:type="spellStart"/>
-      <w:r>
-        <w:t>i</w:t>
-      </w:r>
-      <w:proofErr w:type="spellEnd"/>
-      <w:r>
-        <w:t xml:space="preserve">. </w:t>
+        <w:t xml:space="preserve"> is the estimated filling rate for the skips in area i. </w:t>
       </w:r>
       <m:oMath>
         <m:sSub>
@@ -11571,15 +11122,7 @@
         <w:t xml:space="preserve">of arrivals at Mzedi dump </w:t>
       </w:r>
       <w:r>
-        <w:t xml:space="preserve">for area </w:t>
-      </w:r>
-      <w:proofErr w:type="spellStart"/>
-      <w:r>
-        <w:t>i</w:t>
-      </w:r>
-      <w:proofErr w:type="spellEnd"/>
-      <w:r>
-        <w:t xml:space="preserve">. </w:t>
+        <w:t xml:space="preserve">for area i. </w:t>
       </w:r>
       <m:oMath>
         <m:sSub>
@@ -11610,15 +11153,7 @@
         </m:sSub>
       </m:oMath>
       <w:r>
-        <w:t xml:space="preserve"> is the number of skips in area </w:t>
-      </w:r>
-      <w:proofErr w:type="spellStart"/>
-      <w:r>
-        <w:t>i</w:t>
-      </w:r>
-      <w:proofErr w:type="spellEnd"/>
-      <w:r>
-        <w:t xml:space="preserve">. </w:t>
+        <w:t xml:space="preserve"> is the number of skips in area i. </w:t>
       </w:r>
       <w:r>
         <w:t xml:space="preserve">For skips that are not covered in the two groups, an assumed filling rate of 0.2 is assigned. </w:t>
@@ -11894,27 +11429,14 @@
         <w:lastRenderedPageBreak/>
         <w:t xml:space="preserve">Figure </w:t>
       </w:r>
-      <w:r>
-        <w:fldChar w:fldCharType="begin"/>
-      </w:r>
-      <w:r>
-        <w:instrText xml:space="preserve"> SEQ Figure \* ARABIC </w:instrText>
-      </w:r>
-      <w:r>
-        <w:fldChar w:fldCharType="separate"/>
-      </w:r>
-      <w:r>
-        <w:rPr>
-          <w:noProof/>
-        </w:rPr>
-        <w:t>17</w:t>
-      </w:r>
-      <w:r>
-        <w:rPr>
-          <w:noProof/>
-        </w:rPr>
-        <w:fldChar w:fldCharType="end"/>
-      </w:r>
+      <w:fldSimple w:instr=" SEQ Figure \* ARABIC ">
+        <w:r>
+          <w:rPr>
+            <w:noProof/>
+          </w:rPr>
+          <w:t>17</w:t>
+        </w:r>
+      </w:fldSimple>
       <w:bookmarkEnd w:id="47"/>
       <w:r>
         <w:t xml:space="preserve"> Example collection pattern for a single period. There are two trucks operating, five skips to be serviced. The dashed arrows are only dependent on the serviced skips in this period, and are not assigned to a </w:t>
@@ -12152,27 +11674,14 @@
       <w:r>
         <w:t xml:space="preserve">Table </w:t>
       </w:r>
-      <w:r>
-        <w:fldChar w:fldCharType="begin"/>
-      </w:r>
-      <w:r>
-        <w:instrText xml:space="preserve"> SEQ Table \* ARABIC </w:instrText>
-      </w:r>
-      <w:r>
-        <w:fldChar w:fldCharType="separate"/>
-      </w:r>
-      <w:r>
-        <w:rPr>
-          <w:noProof/>
-        </w:rPr>
-        <w:t>3</w:t>
-      </w:r>
-      <w:r>
-        <w:rPr>
-          <w:noProof/>
-        </w:rPr>
-        <w:fldChar w:fldCharType="end"/>
-      </w:r>
+      <w:fldSimple w:instr=" SEQ Table \* ARABIC ">
+        <w:r>
+          <w:rPr>
+            <w:noProof/>
+          </w:rPr>
+          <w:t>3</w:t>
+        </w:r>
+      </w:fldSimple>
       <w:bookmarkEnd w:id="49"/>
       <w:r>
         <w:t xml:space="preserve"> Problem parameters</w:t>
@@ -12833,7 +12342,7 @@
                 <w:iCs w:val="0"/>
                 <w:color w:val="auto"/>
               </w:rPr>
-              <w:t>4</w:t>
+              <w:t>3</w:t>
             </w:r>
             <w:r>
               <w:rPr>
@@ -13637,7 +13146,7 @@
                 <w:iCs w:val="0"/>
                 <w:color w:val="auto"/>
               </w:rPr>
-              <w:t>3</w:t>
+              <w:t>1</w:t>
             </w:r>
           </w:p>
         </w:tc>
@@ -15068,24 +14577,14 @@
             <w:r>
               <w:t>(</w:t>
             </w:r>
-            <w:r>
-              <w:fldChar w:fldCharType="begin"/>
-            </w:r>
-            <w:r>
-              <w:instrText xml:space="preserve"> SEQ Equation \* ARABIC </w:instrText>
-            </w:r>
-            <w:r>
-              <w:fldChar w:fldCharType="separate"/>
-            </w:r>
-            <w:r>
-              <w:rPr>
-                <w:noProof/>
-              </w:rPr>
-              <w:t>1</w:t>
-            </w:r>
-            <w:r>
-              <w:fldChar w:fldCharType="end"/>
-            </w:r>
+            <w:fldSimple w:instr=" SEQ Equation \* ARABIC ">
+              <w:r>
+                <w:rPr>
+                  <w:noProof/>
+                </w:rPr>
+                <w:t>1</w:t>
+              </w:r>
+            </w:fldSimple>
             <w:r>
               <w:t>)</w:t>
             </w:r>
@@ -15150,13 +14649,7 @@
         <w:t>is the total</w:t>
       </w:r>
       <w:r>
-        <w:t xml:space="preserve"> costs</w:t>
-      </w:r>
-      <w:r>
-        <w:t xml:space="preserve"> in period</w:t>
-      </w:r>
-      <w:r>
-        <w:t xml:space="preserve"> </w:t>
+        <w:t xml:space="preserve"> costs in period </w:t>
       </w:r>
       <m:oMath>
         <m:sSub>
@@ -15187,10 +14680,7 @@
         </m:sSub>
       </m:oMath>
       <w:r>
-        <w:t xml:space="preserve">. </w:t>
-      </w:r>
-      <w:r>
-        <w:t xml:space="preserve"> </w:t>
+        <w:t xml:space="preserve">.  </w:t>
       </w:r>
       <m:oMath>
         <m:sSub>
@@ -15221,10 +14711,7 @@
         </m:sSub>
       </m:oMath>
       <w:r>
-        <w:t xml:space="preserve"> </w:t>
-      </w:r>
-      <w:r>
-        <w:t xml:space="preserve">is a period in the set </w:t>
+        <w:t xml:space="preserve"> is a period in the set </w:t>
       </w:r>
       <w:r>
         <w:rPr>
@@ -15390,16 +14877,7 @@
           <w:rPr>
             <w:rFonts w:ascii="Cambria Math" w:hAnsi="Cambria Math"/>
           </w:rPr>
-          <m:t>S</m:t>
-        </m:r>
-        <m:r>
-          <m:rPr>
-            <m:sty m:val="p"/>
-          </m:rPr>
-          <w:rPr>
-            <w:rFonts w:ascii="Cambria Math" w:hAnsi="Cambria Math"/>
-          </w:rPr>
-          <m:t xml:space="preserve"> </m:t>
+          <m:t xml:space="preserve">S </m:t>
         </m:r>
       </m:oMath>
       <w:r>
@@ -15748,22 +15226,13 @@
           <m:e>
             <m:r>
               <m:rPr>
-                <m:sty m:val="p"/>
-              </m:rPr>
-              <w:rPr>
-                <w:rFonts w:ascii="Cambria Math" w:hAnsi="Cambria Math"/>
-              </w:rPr>
-              <m:t>|</m:t>
-            </m:r>
-            <m:r>
-              <m:rPr>
                 <m:scr m:val="script"/>
                 <m:sty m:val="p"/>
               </m:rPr>
               <w:rPr>
                 <w:rFonts w:ascii="Cambria Math" w:hAnsi="Cambria Math"/>
               </w:rPr>
-              <m:t>F</m:t>
+              <m:t>|F</m:t>
             </m:r>
           </m:e>
           <m:sub>
@@ -16603,21 +16072,11 @@
             <w:r>
               <w:t>(</w:t>
             </w:r>
-            <w:r>
-              <w:fldChar w:fldCharType="begin"/>
-            </w:r>
-            <w:r>
-              <w:instrText xml:space="preserve"> SEQ Equation \* ARABIC </w:instrText>
-            </w:r>
-            <w:r>
-              <w:fldChar w:fldCharType="separate"/>
-            </w:r>
-            <w:r>
-              <w:t>2</w:t>
-            </w:r>
-            <w:r>
-              <w:fldChar w:fldCharType="end"/>
-            </w:r>
+            <w:fldSimple w:instr=" SEQ Equation \* ARABIC ">
+              <w:r>
+                <w:t>2</w:t>
+              </w:r>
+            </w:fldSimple>
             <w:r>
               <w:t>)</w:t>
             </w:r>
@@ -17166,21 +16625,11 @@
             <w:r>
               <w:t>(</w:t>
             </w:r>
-            <w:r>
-              <w:fldChar w:fldCharType="begin"/>
-            </w:r>
-            <w:r>
-              <w:instrText xml:space="preserve"> SEQ Equation \* ARABIC </w:instrText>
-            </w:r>
-            <w:r>
-              <w:fldChar w:fldCharType="separate"/>
-            </w:r>
-            <w:r>
-              <w:t>3</w:t>
-            </w:r>
-            <w:r>
-              <w:fldChar w:fldCharType="end"/>
-            </w:r>
+            <w:fldSimple w:instr=" SEQ Equation \* ARABIC ">
+              <w:r>
+                <w:t>3</w:t>
+              </w:r>
+            </w:fldSimple>
             <w:r>
               <w:t>)</w:t>
             </w:r>
@@ -17532,21 +16981,11 @@
             <w:r>
               <w:t>(</w:t>
             </w:r>
-            <w:r>
-              <w:fldChar w:fldCharType="begin"/>
-            </w:r>
-            <w:r>
-              <w:instrText xml:space="preserve"> SEQ Equation \* ARABIC </w:instrText>
-            </w:r>
-            <w:r>
-              <w:fldChar w:fldCharType="separate"/>
-            </w:r>
-            <w:r>
-              <w:t>4</w:t>
-            </w:r>
-            <w:r>
-              <w:fldChar w:fldCharType="end"/>
-            </w:r>
+            <w:fldSimple w:instr=" SEQ Equation \* ARABIC ">
+              <w:r>
+                <w:t>4</w:t>
+              </w:r>
+            </w:fldSimple>
             <w:r>
               <w:t>)</w:t>
             </w:r>
@@ -17868,21 +17307,11 @@
             <w:r>
               <w:t>(</w:t>
             </w:r>
-            <w:r>
-              <w:fldChar w:fldCharType="begin"/>
-            </w:r>
-            <w:r>
-              <w:instrText xml:space="preserve"> SEQ Equation \* ARABIC </w:instrText>
-            </w:r>
-            <w:r>
-              <w:fldChar w:fldCharType="separate"/>
-            </w:r>
-            <w:r>
-              <w:t>5</w:t>
-            </w:r>
-            <w:r>
-              <w:fldChar w:fldCharType="end"/>
-            </w:r>
+            <w:fldSimple w:instr=" SEQ Equation \* ARABIC ">
+              <w:r>
+                <w:t>5</w:t>
+              </w:r>
+            </w:fldSimple>
             <w:r>
               <w:t>)</w:t>
             </w:r>
@@ -18010,21 +17439,11 @@
             <w:r>
               <w:t>(</w:t>
             </w:r>
-            <w:r>
-              <w:fldChar w:fldCharType="begin"/>
-            </w:r>
-            <w:r>
-              <w:instrText xml:space="preserve"> SEQ Equation \* ARABIC </w:instrText>
-            </w:r>
-            <w:r>
-              <w:fldChar w:fldCharType="separate"/>
-            </w:r>
-            <w:r>
-              <w:t>6</w:t>
-            </w:r>
-            <w:r>
-              <w:fldChar w:fldCharType="end"/>
-            </w:r>
+            <w:fldSimple w:instr=" SEQ Equation \* ARABIC ">
+              <w:r>
+                <w:t>6</w:t>
+              </w:r>
+            </w:fldSimple>
             <w:r>
               <w:t>)</w:t>
             </w:r>
@@ -18091,15 +17510,7 @@
     </w:p>
     <w:p>
       <w:r>
-        <w:t xml:space="preserve">The problem is implemented in MATLAB and solved with the commercial solver </w:t>
-      </w:r>
-      <w:proofErr w:type="spellStart"/>
-      <w:r>
-        <w:t>Gurobi</w:t>
-      </w:r>
-      <w:proofErr w:type="spellEnd"/>
-      <w:r>
-        <w:t xml:space="preserve"> through the YALMIP interface. </w:t>
+        <w:t xml:space="preserve">The problem is implemented in MATLAB and solved with the commercial solver Gurobi through the YALMIP interface. </w:t>
       </w:r>
       <w:r>
         <w:t xml:space="preserve">This is done to leverage MATLAB’s matrix capabilities, </w:t>
@@ -18108,15 +17519,7 @@
         <w:t xml:space="preserve">useful in problems with as many decision variables as this one, </w:t>
       </w:r>
       <w:r>
-        <w:t xml:space="preserve">and </w:t>
-      </w:r>
-      <w:proofErr w:type="spellStart"/>
-      <w:r>
-        <w:t>Gurobi’s</w:t>
-      </w:r>
-      <w:proofErr w:type="spellEnd"/>
-      <w:r>
-        <w:t xml:space="preserve"> versatility</w:t>
+        <w:t>and Gurobi’s versatility</w:t>
       </w:r>
       <w:r>
         <w:t xml:space="preserve">. </w:t>
@@ -18175,11 +17578,21 @@
         <w:t xml:space="preserve">In fact, any </w:t>
       </w:r>
       <w:r>
-        <w:t xml:space="preserve">number of additional skips is infeasible with 2 vehicles. </w:t>
-      </w:r>
-      <w:r>
-        <w:t xml:space="preserve">This is simply because skips for which filling rates higher than 2/3 skip/day require an extra skip in order to not overflow over the Saturday-Monday gap. </w:t>
-      </w:r>
+        <w:t>number of additional skips is infeasible with 2 vehicles</w:t>
+      </w:r>
+      <w:r>
+        <w:t xml:space="preserve">. </w:t>
+      </w:r>
+    </w:p>
+    <w:p>
+      <w:r>
+        <w:t xml:space="preserve">Additionally, setting the maximum number of vehicles to 3 and the maximum added number of skips to 2 is also infeasible. </w:t>
+      </w:r>
+      <w:r>
+        <w:t>. This is simply because skips for which filling rates higher than 2/3 skip/day require an extra skip in order to not overflow over the Saturday-Monday gap.</w:t>
+      </w:r>
+    </w:p>
+    <w:p>
       <w:r>
         <w:t xml:space="preserve">Setting the number of vehicles to 3, with </w:t>
       </w:r>
@@ -18308,24 +17721,14 @@
       <w:r>
         <w:t xml:space="preserve">Figure </w:t>
       </w:r>
-      <w:r>
-        <w:fldChar w:fldCharType="begin"/>
-      </w:r>
-      <w:r>
-        <w:instrText xml:space="preserve"> SEQ Figure \* ARABIC </w:instrText>
-      </w:r>
-      <w:r>
-        <w:fldChar w:fldCharType="separate"/>
-      </w:r>
-      <w:r>
-        <w:rPr>
-          <w:noProof/>
-        </w:rPr>
-        <w:t>18</w:t>
-      </w:r>
-      <w:r>
-        <w:fldChar w:fldCharType="end"/>
-      </w:r>
+      <w:fldSimple w:instr=" SEQ Figure \* ARABIC ">
+        <w:r>
+          <w:rPr>
+            <w:noProof/>
+          </w:rPr>
+          <w:t>18</w:t>
+        </w:r>
+      </w:fldSimple>
       <w:bookmarkEnd w:id="55"/>
       <w:r>
         <w:t xml:space="preserve"> Schedule for the existing and added skips. The points above the horizontal line are added to the system. Special points (the *, x and +) represent extra-weekly collections</w:t>
@@ -18406,24 +17809,14 @@
       <w:r>
         <w:t xml:space="preserve">Figure </w:t>
       </w:r>
-      <w:r>
-        <w:fldChar w:fldCharType="begin"/>
-      </w:r>
-      <w:r>
-        <w:instrText xml:space="preserve"> SEQ Figure \* ARABIC </w:instrText>
-      </w:r>
-      <w:r>
-        <w:fldChar w:fldCharType="separate"/>
-      </w:r>
-      <w:r>
-        <w:rPr>
-          <w:noProof/>
-        </w:rPr>
-        <w:t>19</w:t>
-      </w:r>
-      <w:r>
-        <w:fldChar w:fldCharType="end"/>
-      </w:r>
+      <w:fldSimple w:instr=" SEQ Figure \* ARABIC ">
+        <w:r>
+          <w:rPr>
+            <w:noProof/>
+          </w:rPr>
+          <w:t>19</w:t>
+        </w:r>
+      </w:fldSimple>
       <w:r>
         <w:t xml:space="preserve"> Number of skips serviced and number of vehicles operated on each day.</w:t>
       </w:r>
@@ -18495,24 +17888,14 @@
       <w:r>
         <w:t xml:space="preserve">Figure </w:t>
       </w:r>
-      <w:r>
-        <w:fldChar w:fldCharType="begin"/>
-      </w:r>
-      <w:r>
-        <w:instrText xml:space="preserve"> SEQ Figure \* ARABIC </w:instrText>
-      </w:r>
-      <w:r>
-        <w:fldChar w:fldCharType="separate"/>
-      </w:r>
-      <w:r>
-        <w:rPr>
-          <w:noProof/>
-        </w:rPr>
-        <w:t>20</w:t>
-      </w:r>
-      <w:r>
-        <w:fldChar w:fldCharType="end"/>
-      </w:r>
+      <w:fldSimple w:instr=" SEQ Figure \* ARABIC ">
+        <w:r>
+          <w:rPr>
+            <w:noProof/>
+          </w:rPr>
+          <w:t>20</w:t>
+        </w:r>
+      </w:fldSimple>
       <w:bookmarkEnd w:id="56"/>
       <w:r>
         <w:t xml:space="preserve"> Costs for each day</w:t>
@@ -18531,6 +17914,9 @@
       </w:r>
       <w:r>
         <w:t>and calculating the sensitivity to a number of parameters, such as average vehicle speed</w:t>
+      </w:r>
+      <w:r>
+        <w:t>.</w:t>
       </w:r>
     </w:p>
     <w:p/>
@@ -18786,23 +18172,7 @@
           <w:rFonts w:ascii="Times New Roman" w:hAnsi="Times New Roman" w:cs="Times New Roman"/>
           <w:sz w:val="24"/>
         </w:rPr>
-        <w:t xml:space="preserve">Baptista, S., Oliveira, R. C., &amp; </w:t>
-      </w:r>
-      <w:proofErr w:type="spellStart"/>
-      <w:r>
-        <w:rPr>
-          <w:rFonts w:ascii="Times New Roman" w:hAnsi="Times New Roman" w:cs="Times New Roman"/>
-          <w:sz w:val="24"/>
-        </w:rPr>
-        <w:t>Zúquete</w:t>
-      </w:r>
-      <w:proofErr w:type="spellEnd"/>
-      <w:r>
-        <w:rPr>
-          <w:rFonts w:ascii="Times New Roman" w:hAnsi="Times New Roman" w:cs="Times New Roman"/>
-          <w:sz w:val="24"/>
-        </w:rPr>
-        <w:t xml:space="preserve">, E. (2002). A period vehicle routing case study. </w:t>
+        <w:t xml:space="preserve">Baptista, S., Oliveira, R. C., &amp; Zúquete, E. (2002). A period vehicle routing case study. </w:t>
       </w:r>
       <w:r>
         <w:rPr>
@@ -18877,53 +18247,12 @@
           <w:sz w:val="24"/>
         </w:rPr>
       </w:pPr>
-      <w:proofErr w:type="spellStart"/>
       <w:r>
         <w:rPr>
           <w:rFonts w:ascii="Times New Roman" w:hAnsi="Times New Roman" w:cs="Times New Roman"/>
           <w:sz w:val="24"/>
         </w:rPr>
-        <w:t>Coene</w:t>
-      </w:r>
-      <w:proofErr w:type="spellEnd"/>
-      <w:r>
-        <w:rPr>
-          <w:rFonts w:ascii="Times New Roman" w:hAnsi="Times New Roman" w:cs="Times New Roman"/>
-          <w:sz w:val="24"/>
-        </w:rPr>
-        <w:t xml:space="preserve">, S., </w:t>
-      </w:r>
-      <w:proofErr w:type="spellStart"/>
-      <w:r>
-        <w:rPr>
-          <w:rFonts w:ascii="Times New Roman" w:hAnsi="Times New Roman" w:cs="Times New Roman"/>
-          <w:sz w:val="24"/>
-        </w:rPr>
-        <w:t>Arnout</w:t>
-      </w:r>
-      <w:proofErr w:type="spellEnd"/>
-      <w:r>
-        <w:rPr>
-          <w:rFonts w:ascii="Times New Roman" w:hAnsi="Times New Roman" w:cs="Times New Roman"/>
-          <w:sz w:val="24"/>
-        </w:rPr>
-        <w:t xml:space="preserve">, A., &amp; </w:t>
-      </w:r>
-      <w:proofErr w:type="spellStart"/>
-      <w:r>
-        <w:rPr>
-          <w:rFonts w:ascii="Times New Roman" w:hAnsi="Times New Roman" w:cs="Times New Roman"/>
-          <w:sz w:val="24"/>
-        </w:rPr>
-        <w:t>Spieksma</w:t>
-      </w:r>
-      <w:proofErr w:type="spellEnd"/>
-      <w:r>
-        <w:rPr>
-          <w:rFonts w:ascii="Times New Roman" w:hAnsi="Times New Roman" w:cs="Times New Roman"/>
-          <w:sz w:val="24"/>
-        </w:rPr>
-        <w:t xml:space="preserve">, F. C. R. (2010). On a periodic vehicle routing problem. </w:t>
+        <w:t xml:space="preserve">Coene, S., Arnout, A., &amp; Spieksma, F. C. R. (2010). On a periodic vehicle routing problem. </w:t>
       </w:r>
       <w:r>
         <w:rPr>
@@ -19004,23 +18333,7 @@
           <w:rFonts w:ascii="Times New Roman" w:hAnsi="Times New Roman" w:cs="Times New Roman"/>
           <w:sz w:val="24"/>
         </w:rPr>
-        <w:t xml:space="preserve">Diaz, L., Savage, G., &amp; </w:t>
-      </w:r>
-      <w:proofErr w:type="spellStart"/>
-      <w:r>
-        <w:rPr>
-          <w:rFonts w:ascii="Times New Roman" w:hAnsi="Times New Roman" w:cs="Times New Roman"/>
-          <w:sz w:val="24"/>
-        </w:rPr>
-        <w:t>Eggerth</w:t>
-      </w:r>
-      <w:proofErr w:type="spellEnd"/>
-      <w:r>
-        <w:rPr>
-          <w:rFonts w:ascii="Times New Roman" w:hAnsi="Times New Roman" w:cs="Times New Roman"/>
-          <w:sz w:val="24"/>
-        </w:rPr>
-        <w:t xml:space="preserve">, L. (2005). </w:t>
+        <w:t xml:space="preserve">Diaz, L., Savage, G., &amp; Eggerth, L. (2005). </w:t>
       </w:r>
       <w:r>
         <w:rPr>
@@ -19047,21 +18360,12 @@
           <w:sz w:val="24"/>
         </w:rPr>
       </w:pPr>
-      <w:proofErr w:type="spellStart"/>
       <w:r>
         <w:rPr>
           <w:rFonts w:ascii="Times New Roman" w:hAnsi="Times New Roman" w:cs="Times New Roman"/>
           <w:sz w:val="24"/>
         </w:rPr>
-        <w:t>Kalina</w:t>
-      </w:r>
-      <w:proofErr w:type="spellEnd"/>
-      <w:r>
-        <w:rPr>
-          <w:rFonts w:ascii="Times New Roman" w:hAnsi="Times New Roman" w:cs="Times New Roman"/>
-          <w:sz w:val="24"/>
-        </w:rPr>
-        <w:t xml:space="preserve">, M., &amp; Tilley, E. (2020). ‘BAD’ TRASH: PROBLEMATISING WASTE IN BLANTYRE, MALAWI. </w:t>
+        <w:t xml:space="preserve">Kalina, M., &amp; Tilley, E. (2020). ‘BAD’ TRASH: PROBLEMATISING WASTE IN BLANTYRE, MALAWI. </w:t>
       </w:r>
       <w:r>
         <w:rPr>
@@ -19104,21 +18408,12 @@
           <w:sz w:val="24"/>
         </w:rPr>
       </w:pPr>
-      <w:proofErr w:type="spellStart"/>
       <w:r>
         <w:rPr>
           <w:rFonts w:ascii="Times New Roman" w:hAnsi="Times New Roman" w:cs="Times New Roman"/>
           <w:sz w:val="24"/>
         </w:rPr>
-        <w:t>Kasinja</w:t>
-      </w:r>
-      <w:proofErr w:type="spellEnd"/>
-      <w:r>
-        <w:rPr>
-          <w:rFonts w:ascii="Times New Roman" w:hAnsi="Times New Roman" w:cs="Times New Roman"/>
-          <w:sz w:val="24"/>
-        </w:rPr>
-        <w:t xml:space="preserve">, C., &amp; Tilley, E. (2018). Formalization of Informal Waste Pickers’ Cooperatives in Blantyre, Malawi: A Feasibility Assessment. </w:t>
+        <w:t xml:space="preserve">Kasinja, C., &amp; Tilley, E. (2018). Formalization of Informal Waste Pickers’ Cooperatives in Blantyre, Malawi: A Feasibility Assessment. </w:t>
       </w:r>
       <w:r>
         <w:rPr>
@@ -19225,21 +18520,12 @@
           <w:sz w:val="24"/>
         </w:rPr>
       </w:pPr>
-      <w:proofErr w:type="spellStart"/>
       <w:r>
         <w:rPr>
           <w:rFonts w:ascii="Times New Roman" w:hAnsi="Times New Roman" w:cs="Times New Roman"/>
           <w:sz w:val="24"/>
         </w:rPr>
-        <w:t>Mpanang’ombe</w:t>
-      </w:r>
-      <w:proofErr w:type="spellEnd"/>
-      <w:r>
-        <w:rPr>
-          <w:rFonts w:ascii="Times New Roman" w:hAnsi="Times New Roman" w:cs="Times New Roman"/>
-          <w:sz w:val="24"/>
-        </w:rPr>
-        <w:t xml:space="preserve">, W., Mallory, A., &amp; Tilley, E. (2021). Poverty, politics and plastic: Organic waste sorting in Blantyre’s public markets. </w:t>
+        <w:t xml:space="preserve">Mpanang’ombe, W., Mallory, A., &amp; Tilley, E. (2021). Poverty, politics and plastic: Organic waste sorting in Blantyre’s public markets. </w:t>
       </w:r>
       <w:r>
         <w:rPr>
@@ -19282,21 +18568,12 @@
           <w:sz w:val="24"/>
         </w:rPr>
       </w:pPr>
-      <w:proofErr w:type="spellStart"/>
       <w:r>
         <w:rPr>
           <w:rFonts w:ascii="Times New Roman" w:hAnsi="Times New Roman" w:cs="Times New Roman"/>
           <w:sz w:val="24"/>
         </w:rPr>
-        <w:t>Ndau</w:t>
-      </w:r>
-      <w:proofErr w:type="spellEnd"/>
-      <w:r>
-        <w:rPr>
-          <w:rFonts w:ascii="Times New Roman" w:hAnsi="Times New Roman" w:cs="Times New Roman"/>
-          <w:sz w:val="24"/>
-        </w:rPr>
-        <w:t xml:space="preserve">, H., &amp; Tilley, E. (2018). Willingness to Pay for Improved Household Solid Waste Collection in Blantyre, Malawi. </w:t>
+        <w:t xml:space="preserve">Ndau, H., &amp; Tilley, E. (2018). Willingness to Pay for Improved Household Solid Waste Collection in Blantyre, Malawi. </w:t>
       </w:r>
       <w:r>
         <w:rPr>
@@ -19360,81 +18637,24 @@
           <w:rFonts w:ascii="Times New Roman" w:hAnsi="Times New Roman" w:cs="Times New Roman"/>
           <w:sz w:val="24"/>
         </w:rPr>
-        <w:t xml:space="preserve">. </w:t>
-      </w:r>
-      <w:proofErr w:type="spellStart"/>
-      <w:r>
+        <w:t>. IntechOpen. https://doi.org/10.5772/50241</w:t>
+      </w:r>
+    </w:p>
+    <w:p>
+      <w:pPr>
+        <w:pStyle w:val="Bibliography"/>
         <w:rPr>
           <w:rFonts w:ascii="Times New Roman" w:hAnsi="Times New Roman" w:cs="Times New Roman"/>
           <w:sz w:val="24"/>
         </w:rPr>
-        <w:t>IntechOpen</w:t>
-      </w:r>
-      <w:proofErr w:type="spellEnd"/>
+      </w:pPr>
       <w:r>
         <w:rPr>
           <w:rFonts w:ascii="Times New Roman" w:hAnsi="Times New Roman" w:cs="Times New Roman"/>
           <w:sz w:val="24"/>
         </w:rPr>
-        <w:t>. https://doi.org/10.5772/50241</w:t>
-      </w:r>
-    </w:p>
-    <w:p>
-      <w:pPr>
-        <w:pStyle w:val="Bibliography"/>
-        <w:rPr>
-          <w:rFonts w:ascii="Times New Roman" w:hAnsi="Times New Roman" w:cs="Times New Roman"/>
-          <w:sz w:val="24"/>
-        </w:rPr>
-      </w:pPr>
-      <w:proofErr w:type="spellStart"/>
-      <w:r>
-        <w:rPr>
-          <w:rFonts w:ascii="Times New Roman" w:hAnsi="Times New Roman" w:cs="Times New Roman"/>
-          <w:sz w:val="24"/>
-        </w:rPr>
         <w:lastRenderedPageBreak/>
-        <w:t>Raucq</w:t>
-      </w:r>
-      <w:proofErr w:type="spellEnd"/>
-      <w:r>
-        <w:rPr>
-          <w:rFonts w:ascii="Times New Roman" w:hAnsi="Times New Roman" w:cs="Times New Roman"/>
-          <w:sz w:val="24"/>
-        </w:rPr>
-        <w:t xml:space="preserve">, J., </w:t>
-      </w:r>
-      <w:proofErr w:type="spellStart"/>
-      <w:r>
-        <w:rPr>
-          <w:rFonts w:ascii="Times New Roman" w:hAnsi="Times New Roman" w:cs="Times New Roman"/>
-          <w:sz w:val="24"/>
-        </w:rPr>
-        <w:t>Sörensen</w:t>
-      </w:r>
-      <w:proofErr w:type="spellEnd"/>
-      <w:r>
-        <w:rPr>
-          <w:rFonts w:ascii="Times New Roman" w:hAnsi="Times New Roman" w:cs="Times New Roman"/>
-          <w:sz w:val="24"/>
-        </w:rPr>
-        <w:t xml:space="preserve">, K., &amp; </w:t>
-      </w:r>
-      <w:proofErr w:type="spellStart"/>
-      <w:r>
-        <w:rPr>
-          <w:rFonts w:ascii="Times New Roman" w:hAnsi="Times New Roman" w:cs="Times New Roman"/>
-          <w:sz w:val="24"/>
-        </w:rPr>
-        <w:t>Cattrysse</w:t>
-      </w:r>
-      <w:proofErr w:type="spellEnd"/>
-      <w:r>
-        <w:rPr>
-          <w:rFonts w:ascii="Times New Roman" w:hAnsi="Times New Roman" w:cs="Times New Roman"/>
-          <w:sz w:val="24"/>
-        </w:rPr>
-        <w:t xml:space="preserve">, D. (2019). Solving a real-life roll-on–roll-off waste collection problem with column generation. </w:t>
+        <w:t xml:space="preserve">Raucq, J., Sörensen, K., &amp; Cattrysse, D. (2019). Solving a real-life roll-on–roll-off waste collection problem with column generation. </w:t>
       </w:r>
       <w:r>
         <w:rPr>
@@ -19477,23 +18697,13 @@
           <w:sz w:val="24"/>
         </w:rPr>
       </w:pPr>
-      <w:proofErr w:type="spellStart"/>
       <w:r>
         <w:rPr>
           <w:rFonts w:ascii="Times New Roman" w:hAnsi="Times New Roman" w:cs="Times New Roman"/>
           <w:sz w:val="24"/>
         </w:rPr>
-        <w:t>Schübeler</w:t>
-      </w:r>
-      <w:proofErr w:type="spellEnd"/>
-      <w:r>
-        <w:rPr>
-          <w:rFonts w:ascii="Times New Roman" w:hAnsi="Times New Roman" w:cs="Times New Roman"/>
-          <w:sz w:val="24"/>
-        </w:rPr>
-        <w:t xml:space="preserve">, P. (n.d.). </w:t>
-      </w:r>
-      <w:proofErr w:type="spellStart"/>
+        <w:t xml:space="preserve">Schübeler, P. (n.d.). </w:t>
+      </w:r>
       <w:r>
         <w:rPr>
           <w:rFonts w:ascii="Times New Roman" w:hAnsi="Times New Roman" w:cs="Times New Roman"/>
@@ -19503,7 +18713,6 @@
         </w:rPr>
         <w:t>ConceptualFramework</w:t>
       </w:r>
-      <w:proofErr w:type="spellEnd"/>
       <w:r>
         <w:rPr>
           <w:rFonts w:ascii="Times New Roman" w:hAnsi="Times New Roman" w:cs="Times New Roman"/>
@@ -19584,21 +18793,12 @@
           <w:sz w:val="24"/>
         </w:rPr>
       </w:pPr>
-      <w:proofErr w:type="spellStart"/>
       <w:r>
         <w:rPr>
           <w:rFonts w:ascii="Times New Roman" w:hAnsi="Times New Roman" w:cs="Times New Roman"/>
           <w:sz w:val="24"/>
         </w:rPr>
-        <w:t>Zeleza</w:t>
-      </w:r>
-      <w:proofErr w:type="spellEnd"/>
-      <w:r>
-        <w:rPr>
-          <w:rFonts w:ascii="Times New Roman" w:hAnsi="Times New Roman" w:cs="Times New Roman"/>
-          <w:sz w:val="24"/>
-        </w:rPr>
-        <w:t xml:space="preserve">-Manda, M. A. (2009). </w:t>
+        <w:t xml:space="preserve">Zeleza-Manda, M. A. (2009). </w:t>
       </w:r>
       <w:r>
         <w:rPr>
@@ -22496,6 +21696,7 @@
   <w:style w:type="character" w:default="1" w:styleId="DefaultParagraphFont">
     <w:name w:val="Default Paragraph Font"/>
     <w:uiPriority w:val="1"/>
+    <w:semiHidden/>
     <w:unhideWhenUsed/>
   </w:style>
   <w:style w:type="table" w:default="1" w:styleId="TableNormal">
@@ -23619,28 +22820,28 @@
 </file>
 
 <file path=customXml/item1.xml><?xml version="1.0" encoding="utf-8"?>
-<b:Sources xmlns:b="http://schemas.openxmlformats.org/officeDocument/2006/bibliography" xmlns="http://schemas.openxmlformats.org/officeDocument/2006/bibliography" SelectedStyle="\APASixthEditionOfficeOnline.xsl" StyleName="APA" Version="6"/>
-</file>
-
-<file path=customXml/item2.xml><?xml version="1.0" encoding="utf-8"?>
 <go:gDocsCustomXmlDataStorage xmlns:go="http://customooxmlschemas.google.com/" xmlns:r="http://schemas.openxmlformats.org/officeDocument/2006/relationships">
   <go:docsCustomData xmlns:go="http://customooxmlschemas.google.com/" roundtripDataSignature="AMtx7miSiwYUzErQFkGtyYs7/ougEHuv7Q==">AMUW2mWgbS4umy+Qh/RgnJbIgndR5R6jwDKNJFlaTzRMtuHx3dWmtGTGC1GWIvefyF/Cu+ZpqHE5BarTjX8uvFz2xcynGoVGvQ5V0OnytKgUmHeROYTKWYeUEr5IBWz+aQgpXj4C4hGk9EfGae8JVO3w01IZC7oU1UXYnqBeTIcSSfCBG9wd5BSE2OdQ2ucfCBkUbmNTLPu0xAA2iTesYOq71ad/PdLv2/ujVkHoJ1HFFuVsXV7hk41BvTBlhYIr3NJmPacZOq7/nElLpE7rHRMCLYsaKsM9G9pIGi5G9F7NMJ276JHgoPdXDiJK6kMqS4FD16vfcqDlk0GOowqqhHzuBdOt+jdoLI7LfI6ljaxvvtECYR54hl954qRwBT9zfkBezJJLF5OR86i3nO1QZlRvB2ExQkbt8JldYwHE64E2lY14UM+uTXU=</go:docsCustomData>
 </go:gDocsCustomXmlDataStorage>
 </file>
 
-<file path=customXml/itemProps1.xml><?xml version="1.0" encoding="utf-8"?>
-<ds:datastoreItem xmlns:ds="http://schemas.openxmlformats.org/officeDocument/2006/customXml" ds:itemID="{F85E6AF1-CC31-4E2F-A539-947A783D1CBC}">
-  <ds:schemaRefs>
-    <ds:schemaRef ds:uri="http://schemas.openxmlformats.org/officeDocument/2006/bibliography"/>
-  </ds:schemaRefs>
-</ds:datastoreItem>
+<file path=customXml/item2.xml><?xml version="1.0" encoding="utf-8"?>
+<b:Sources xmlns:b="http://schemas.openxmlformats.org/officeDocument/2006/bibliography" xmlns="http://schemas.openxmlformats.org/officeDocument/2006/bibliography" SelectedStyle="\APASixthEditionOfficeOnline.xsl" StyleName="APA" Version="6"/>
 </file>
 
-<file path=customXml/itemProps2.xml><?xml version="1.0" encoding="utf-8"?>
+<file path=customXml/itemProps1.xml><?xml version="1.0" encoding="utf-8"?>
 <ds:datastoreItem xmlns:ds="http://schemas.openxmlformats.org/officeDocument/2006/customXml" ds:itemID="{11111111-1234-1234-1234-123412341234}">
   <ds:schemaRefs>
     <ds:schemaRef ds:uri="http://customooxmlschemas.google.com/"/>
     <ds:schemaRef ds:uri="http://schemas.openxmlformats.org/officeDocument/2006/relationships"/>
   </ds:schemaRefs>
 </ds:datastoreItem>
+</file>
+
+<file path=customXml/itemProps2.xml><?xml version="1.0" encoding="utf-8"?>
+<ds:datastoreItem xmlns:ds="http://schemas.openxmlformats.org/officeDocument/2006/customXml" ds:itemID="{F85E6AF1-CC31-4E2F-A539-947A783D1CBC}">
+  <ds:schemaRefs>
+    <ds:schemaRef ds:uri="http://schemas.openxmlformats.org/officeDocument/2006/bibliography"/>
+  </ds:schemaRefs>
+</ds:datastoreItem>
 </file>
</xml_diff>

<commit_message>
updated results, report and bench
</commit_message>
<xml_diff>
--- a/docs/word_report/word_report.docx
+++ b/docs/word_report/word_report.docx
@@ -3232,7 +3232,23 @@
           <w:rFonts w:cs="Times"/>
           <w:szCs w:val="24"/>
         </w:rPr>
-        <w:t>(Schübeler, no date)</w:t>
+        <w:t>(</w:t>
+      </w:r>
+      <w:proofErr w:type="spellStart"/>
+      <w:r>
+        <w:rPr>
+          <w:rFonts w:cs="Times"/>
+          <w:szCs w:val="24"/>
+        </w:rPr>
+        <w:t>Schübeler</w:t>
+      </w:r>
+      <w:proofErr w:type="spellEnd"/>
+      <w:r>
+        <w:rPr>
+          <w:rFonts w:cs="Times"/>
+          <w:szCs w:val="24"/>
+        </w:rPr>
+        <w:t>, no date)</w:t>
       </w:r>
       <w:r>
         <w:fldChar w:fldCharType="end"/>
@@ -3301,7 +3317,21 @@
         <w:rPr>
           <w:rFonts w:cs="Times"/>
         </w:rPr>
-        <w:t>(Diaz, Savage and Eggerth, 2005)</w:t>
+        <w:t xml:space="preserve">(Diaz, Savage and </w:t>
+      </w:r>
+      <w:proofErr w:type="spellStart"/>
+      <w:r>
+        <w:rPr>
+          <w:rFonts w:cs="Times"/>
+        </w:rPr>
+        <w:t>Eggerth</w:t>
+      </w:r>
+      <w:proofErr w:type="spellEnd"/>
+      <w:r>
+        <w:rPr>
+          <w:rFonts w:cs="Times"/>
+        </w:rPr>
+        <w:t>, 2005)</w:t>
       </w:r>
       <w:r>
         <w:fldChar w:fldCharType="end"/>
@@ -3400,7 +3430,21 @@
         <w:rPr>
           <w:rFonts w:cs="Times"/>
         </w:rPr>
-        <w:t>(Zeleza-Manda, 2009; CEPA, 2019)</w:t>
+        <w:t>(</w:t>
+      </w:r>
+      <w:proofErr w:type="spellStart"/>
+      <w:r>
+        <w:rPr>
+          <w:rFonts w:cs="Times"/>
+        </w:rPr>
+        <w:t>Zeleza</w:t>
+      </w:r>
+      <w:proofErr w:type="spellEnd"/>
+      <w:r>
+        <w:rPr>
+          <w:rFonts w:cs="Times"/>
+        </w:rPr>
+        <w:t>-Manda, 2009; CEPA, 2019)</w:t>
       </w:r>
       <w:r>
         <w:fldChar w:fldCharType="end"/>
@@ -3493,7 +3537,21 @@
         <w:rPr>
           <w:rFonts w:cs="Times"/>
         </w:rPr>
-        <w:t>(Coffey and Coad, 2010; Kalina and Tilley, 2020)</w:t>
+        <w:t xml:space="preserve">(Coffey and Coad, 2010; </w:t>
+      </w:r>
+      <w:proofErr w:type="spellStart"/>
+      <w:r>
+        <w:rPr>
+          <w:rFonts w:cs="Times"/>
+        </w:rPr>
+        <w:t>Kalina</w:t>
+      </w:r>
+      <w:proofErr w:type="spellEnd"/>
+      <w:r>
+        <w:rPr>
+          <w:rFonts w:cs="Times"/>
+        </w:rPr>
+        <w:t xml:space="preserve"> and Tilley, 2020)</w:t>
       </w:r>
       <w:r>
         <w:fldChar w:fldCharType="end"/>
@@ -3523,7 +3581,21 @@
         <w:rPr>
           <w:rFonts w:cs="Times"/>
         </w:rPr>
-        <w:t>(Coffey &amp; Coad, 2010; Zeleza-Manda, 2009)</w:t>
+        <w:t xml:space="preserve">(Coffey &amp; Coad, 2010; </w:t>
+      </w:r>
+      <w:proofErr w:type="spellStart"/>
+      <w:r>
+        <w:rPr>
+          <w:rFonts w:cs="Times"/>
+        </w:rPr>
+        <w:t>Zeleza</w:t>
+      </w:r>
+      <w:proofErr w:type="spellEnd"/>
+      <w:r>
+        <w:rPr>
+          <w:rFonts w:cs="Times"/>
+        </w:rPr>
+        <w:t>-Manda, 2009)</w:t>
       </w:r>
       <w:r>
         <w:t xml:space="preserve">. </w:t>
@@ -3564,8 +3636,13 @@
       <w:r>
         <w:t xml:space="preserve"> than in </w:t>
       </w:r>
-      <w:r>
-        <w:t xml:space="preserve">curbside </w:t>
+      <w:proofErr w:type="spellStart"/>
+      <w:r>
+        <w:t>curbside</w:t>
+      </w:r>
+      <w:proofErr w:type="spellEnd"/>
+      <w:r>
+        <w:t xml:space="preserve"> </w:t>
       </w:r>
       <w:r>
         <w:lastRenderedPageBreak/>
@@ -3665,7 +3742,87 @@
           <w:rFonts w:cs="Times"/>
           <w:szCs w:val="24"/>
         </w:rPr>
-        <w:t>(Zeleza-Manda, 2009; Kasinja and Tilley, 2018; Ndau and Tilley, 2018; Kalina and Tilley, 2020; Mpanang’ombe, Mallory and Tilley, 2021)</w:t>
+        <w:t>(</w:t>
+      </w:r>
+      <w:proofErr w:type="spellStart"/>
+      <w:r>
+        <w:rPr>
+          <w:rFonts w:cs="Times"/>
+          <w:szCs w:val="24"/>
+        </w:rPr>
+        <w:t>Zeleza</w:t>
+      </w:r>
+      <w:proofErr w:type="spellEnd"/>
+      <w:r>
+        <w:rPr>
+          <w:rFonts w:cs="Times"/>
+          <w:szCs w:val="24"/>
+        </w:rPr>
+        <w:t xml:space="preserve">-Manda, 2009; </w:t>
+      </w:r>
+      <w:proofErr w:type="spellStart"/>
+      <w:r>
+        <w:rPr>
+          <w:rFonts w:cs="Times"/>
+          <w:szCs w:val="24"/>
+        </w:rPr>
+        <w:t>Kasinja</w:t>
+      </w:r>
+      <w:proofErr w:type="spellEnd"/>
+      <w:r>
+        <w:rPr>
+          <w:rFonts w:cs="Times"/>
+          <w:szCs w:val="24"/>
+        </w:rPr>
+        <w:t xml:space="preserve"> and Tilley, 2018; </w:t>
+      </w:r>
+      <w:proofErr w:type="spellStart"/>
+      <w:r>
+        <w:rPr>
+          <w:rFonts w:cs="Times"/>
+          <w:szCs w:val="24"/>
+        </w:rPr>
+        <w:t>Ndau</w:t>
+      </w:r>
+      <w:proofErr w:type="spellEnd"/>
+      <w:r>
+        <w:rPr>
+          <w:rFonts w:cs="Times"/>
+          <w:szCs w:val="24"/>
+        </w:rPr>
+        <w:t xml:space="preserve"> and Tilley, 2018; </w:t>
+      </w:r>
+      <w:proofErr w:type="spellStart"/>
+      <w:r>
+        <w:rPr>
+          <w:rFonts w:cs="Times"/>
+          <w:szCs w:val="24"/>
+        </w:rPr>
+        <w:t>Kalina</w:t>
+      </w:r>
+      <w:proofErr w:type="spellEnd"/>
+      <w:r>
+        <w:rPr>
+          <w:rFonts w:cs="Times"/>
+          <w:szCs w:val="24"/>
+        </w:rPr>
+        <w:t xml:space="preserve"> and Tilley, 2020; </w:t>
+      </w:r>
+      <w:proofErr w:type="spellStart"/>
+      <w:r>
+        <w:rPr>
+          <w:rFonts w:cs="Times"/>
+          <w:szCs w:val="24"/>
+        </w:rPr>
+        <w:t>Mpanang’ombe</w:t>
+      </w:r>
+      <w:proofErr w:type="spellEnd"/>
+      <w:r>
+        <w:rPr>
+          <w:rFonts w:cs="Times"/>
+          <w:szCs w:val="24"/>
+        </w:rPr>
+        <w:t>, Mallory and Tilley, 2021)</w:t>
       </w:r>
       <w:r>
         <w:fldChar w:fldCharType="end"/>
@@ -3909,29 +4066,141 @@
           <w:rFonts w:cs="Times"/>
           <w:szCs w:val="24"/>
         </w:rPr>
-        <w:t>(Raucq, Sörensen and Cattrysse, 2019)</w:t>
-      </w:r>
-      <w:r>
-        <w:fldChar w:fldCharType="end"/>
-      </w:r>
-      <w:r>
-        <w:t xml:space="preserve"> presents a problem formulation for a roll-on-roll-off waste collection system. </w:t>
-      </w:r>
-      <w:r>
-        <w:fldChar w:fldCharType="begin"/>
-      </w:r>
-      <w:r>
-        <w:instrText xml:space="preserve"> ADDIN ZOTERO_ITEM CSL_CITATION {"citationID":"xc7SbXgo","properties":{"formattedCitation":"(Baptista, Oliveira and Z\\uc0\\u250{}quete, 2002; Coene, Arnout and Spieksma, 2010)","plainCitation":"(Baptista, Oliveira and Zúquete, 2002; Coene, Arnout and Spieksma, 2010)","noteIndex":0},"citationItems":[{"id":300,"uris":["http://zotero.org/users/7260192/items/3MYZGT83"],"itemData":{"id":300,"type":"article-journal","abstract":"The period vehicle routing problem is a multilevel problem assembling two classical problems: the assignment problem and the vehicle routing problem. Collection days have to be assigned to each customer and vehicle routes have to be designed for each day of the period (time horizon) so that the total distribution cost is minimised. The interaction between the temporal and spatial aspects turns the problem into one of the most challenging variations of vehicle routing. In this paper, we present the study of a real period vehicle routing system: the collection of recycling paper containers in the City Council of Almada, Portugal. Ó 2002 Elsevier Science B.V. All rights reserved.","container-title":"European Journal of Operational Research","DOI":"10.1016/S0377-2217(01)00363-0","ISSN":"03772217","issue":"2","journalAbbreviation":"European Journal of Operational Research","language":"en","page":"220-229","source":"DOI.org (Crossref)","title":"A period vehicle routing case study","volume":"139","author":[{"family":"Baptista","given":"Susana"},{"family":"Oliveira","given":"Rui Carvalho"},{"family":"Zúquete","given":"Eduardo"}],"issued":{"date-parts":[["2002",6]]},"citation-key":"baptistaPeriodVehicleRouting2002"}},{"id":302,"uris":["http://zotero.org/users/7260192/items/MKT3DW4J"],"itemData":{"id":302,"type":"article-journal","container-title":"Journal of the Operational Research Society","DOI":"10.1057/jors.2009.154","ISSN":"0160-5682, 1476-9360","issue":"12","journalAbbreviation":"Journal of the Operational Research Society","language":"en","page":"1719-1728","source":"DOI.org (Crossref)","title":"On a periodic vehicle routing problem","volume":"61","author":[{"family":"Coene","given":"S"},{"family":"Arnout","given":"A"},{"family":"Spieksma","given":"F C R"}],"issued":{"date-parts":[["2010",12]]},"citation-key":"coenePeriodicVehicleRouting2010"}}],"schema":"https://github.com/citation-style-language/schema/raw/master/csl-citation.json"} </w:instrText>
-      </w:r>
-      <w:r>
-        <w:fldChar w:fldCharType="separate"/>
-      </w:r>
+        <w:t>(</w:t>
+      </w:r>
+      <w:proofErr w:type="spellStart"/>
       <w:r>
         <w:rPr>
           <w:rFonts w:cs="Times"/>
           <w:szCs w:val="24"/>
         </w:rPr>
-        <w:t>(Baptista, Oliveira and Zúquete, 2002; Coene, Arnout and Spieksma, 2010)</w:t>
+        <w:t>Raucq</w:t>
+      </w:r>
+      <w:proofErr w:type="spellEnd"/>
+      <w:r>
+        <w:rPr>
+          <w:rFonts w:cs="Times"/>
+          <w:szCs w:val="24"/>
+        </w:rPr>
+        <w:t xml:space="preserve">, </w:t>
+      </w:r>
+      <w:proofErr w:type="spellStart"/>
+      <w:r>
+        <w:rPr>
+          <w:rFonts w:cs="Times"/>
+          <w:szCs w:val="24"/>
+        </w:rPr>
+        <w:t>Sörensen</w:t>
+      </w:r>
+      <w:proofErr w:type="spellEnd"/>
+      <w:r>
+        <w:rPr>
+          <w:rFonts w:cs="Times"/>
+          <w:szCs w:val="24"/>
+        </w:rPr>
+        <w:t xml:space="preserve"> and </w:t>
+      </w:r>
+      <w:proofErr w:type="spellStart"/>
+      <w:r>
+        <w:rPr>
+          <w:rFonts w:cs="Times"/>
+          <w:szCs w:val="24"/>
+        </w:rPr>
+        <w:t>Cattrysse</w:t>
+      </w:r>
+      <w:proofErr w:type="spellEnd"/>
+      <w:r>
+        <w:rPr>
+          <w:rFonts w:cs="Times"/>
+          <w:szCs w:val="24"/>
+        </w:rPr>
+        <w:t>, 2019)</w:t>
+      </w:r>
+      <w:r>
+        <w:fldChar w:fldCharType="end"/>
+      </w:r>
+      <w:r>
+        <w:t xml:space="preserve"> presents a problem formulation for a roll-on-roll-off waste collection system. </w:t>
+      </w:r>
+      <w:r>
+        <w:fldChar w:fldCharType="begin"/>
+      </w:r>
+      <w:r>
+        <w:instrText xml:space="preserve"> ADDIN ZOTERO_ITEM CSL_CITATION {"citationID":"xc7SbXgo","properties":{"formattedCitation":"(Baptista, Oliveira and Z\\uc0\\u250{}quete, 2002; Coene, Arnout and Spieksma, 2010)","plainCitation":"(Baptista, Oliveira and Zúquete, 2002; Coene, Arnout and Spieksma, 2010)","noteIndex":0},"citationItems":[{"id":300,"uris":["http://zotero.org/users/7260192/items/3MYZGT83"],"itemData":{"id":300,"type":"article-journal","abstract":"The period vehicle routing problem is a multilevel problem assembling two classical problems: the assignment problem and the vehicle routing problem. Collection days have to be assigned to each customer and vehicle routes have to be designed for each day of the period (time horizon) so that the total distribution cost is minimised. The interaction between the temporal and spatial aspects turns the problem into one of the most challenging variations of vehicle routing. In this paper, we present the study of a real period vehicle routing system: the collection of recycling paper containers in the City Council of Almada, Portugal. Ó 2002 Elsevier Science B.V. All rights reserved.","container-title":"European Journal of Operational Research","DOI":"10.1016/S0377-2217(01)00363-0","ISSN":"03772217","issue":"2","journalAbbreviation":"European Journal of Operational Research","language":"en","page":"220-229","source":"DOI.org (Crossref)","title":"A period vehicle routing case study","volume":"139","author":[{"family":"Baptista","given":"Susana"},{"family":"Oliveira","given":"Rui Carvalho"},{"family":"Zúquete","given":"Eduardo"}],"issued":{"date-parts":[["2002",6]]},"citation-key":"baptistaPeriodVehicleRouting2002"}},{"id":302,"uris":["http://zotero.org/users/7260192/items/MKT3DW4J"],"itemData":{"id":302,"type":"article-journal","container-title":"Journal of the Operational Research Society","DOI":"10.1057/jors.2009.154","ISSN":"0160-5682, 1476-9360","issue":"12","journalAbbreviation":"Journal of the Operational Research Society","language":"en","page":"1719-1728","source":"DOI.org (Crossref)","title":"On a periodic vehicle routing problem","volume":"61","author":[{"family":"Coene","given":"S"},{"family":"Arnout","given":"A"},{"family":"Spieksma","given":"F C R"}],"issued":{"date-parts":[["2010",12]]},"citation-key":"coenePeriodicVehicleRouting2010"}}],"schema":"https://github.com/citation-style-language/schema/raw/master/csl-citation.json"} </w:instrText>
+      </w:r>
+      <w:r>
+        <w:fldChar w:fldCharType="separate"/>
+      </w:r>
+      <w:r>
+        <w:rPr>
+          <w:rFonts w:cs="Times"/>
+          <w:szCs w:val="24"/>
+        </w:rPr>
+        <w:t xml:space="preserve">(Baptista, Oliveira and </w:t>
+      </w:r>
+      <w:proofErr w:type="spellStart"/>
+      <w:r>
+        <w:rPr>
+          <w:rFonts w:cs="Times"/>
+          <w:szCs w:val="24"/>
+        </w:rPr>
+        <w:t>Zúquete</w:t>
+      </w:r>
+      <w:proofErr w:type="spellEnd"/>
+      <w:r>
+        <w:rPr>
+          <w:rFonts w:cs="Times"/>
+          <w:szCs w:val="24"/>
+        </w:rPr>
+        <w:t xml:space="preserve">, 2002; </w:t>
+      </w:r>
+      <w:proofErr w:type="spellStart"/>
+      <w:r>
+        <w:rPr>
+          <w:rFonts w:cs="Times"/>
+          <w:szCs w:val="24"/>
+        </w:rPr>
+        <w:t>Coene</w:t>
+      </w:r>
+      <w:proofErr w:type="spellEnd"/>
+      <w:r>
+        <w:rPr>
+          <w:rFonts w:cs="Times"/>
+          <w:szCs w:val="24"/>
+        </w:rPr>
+        <w:t xml:space="preserve">, </w:t>
+      </w:r>
+      <w:proofErr w:type="spellStart"/>
+      <w:r>
+        <w:rPr>
+          <w:rFonts w:cs="Times"/>
+          <w:szCs w:val="24"/>
+        </w:rPr>
+        <w:t>Arnout</w:t>
+      </w:r>
+      <w:proofErr w:type="spellEnd"/>
+      <w:r>
+        <w:rPr>
+          <w:rFonts w:cs="Times"/>
+          <w:szCs w:val="24"/>
+        </w:rPr>
+        <w:t xml:space="preserve"> and </w:t>
+      </w:r>
+      <w:proofErr w:type="spellStart"/>
+      <w:r>
+        <w:rPr>
+          <w:rFonts w:cs="Times"/>
+          <w:szCs w:val="24"/>
+        </w:rPr>
+        <w:t>Spieksma</w:t>
+      </w:r>
+      <w:proofErr w:type="spellEnd"/>
+      <w:r>
+        <w:rPr>
+          <w:rFonts w:cs="Times"/>
+          <w:szCs w:val="24"/>
+        </w:rPr>
+        <w:t>, 2010)</w:t>
       </w:r>
       <w:r>
         <w:fldChar w:fldCharType="end"/>
@@ -4965,7 +5234,15 @@
         <w:t xml:space="preserve"> depot</w:t>
       </w:r>
       <w:r>
-        <w:t xml:space="preserve">. OpenRoutingService, an optimal routing plugin for QGIS based </w:t>
+        <w:t xml:space="preserve">. </w:t>
+      </w:r>
+      <w:proofErr w:type="spellStart"/>
+      <w:r>
+        <w:t>OpenRoutingService</w:t>
+      </w:r>
+      <w:proofErr w:type="spellEnd"/>
+      <w:r>
+        <w:t xml:space="preserve">, an optimal routing plugin for QGIS based </w:t>
       </w:r>
       <w:r>
         <w:t xml:space="preserve">on </w:t>
@@ -11095,7 +11372,15 @@
         </m:sSub>
       </m:oMath>
       <w:r>
-        <w:t xml:space="preserve"> is the estimated filling rate for the skips in area i. </w:t>
+        <w:t xml:space="preserve"> is the estimated filling rate for the skips in area </w:t>
+      </w:r>
+      <w:proofErr w:type="spellStart"/>
+      <w:r>
+        <w:t>i</w:t>
+      </w:r>
+      <w:proofErr w:type="spellEnd"/>
+      <w:r>
+        <w:t xml:space="preserve">. </w:t>
       </w:r>
       <m:oMath>
         <m:sSub>
@@ -11135,7 +11420,15 @@
         <w:t xml:space="preserve">of arrivals at Mzedi dump </w:t>
       </w:r>
       <w:r>
-        <w:t xml:space="preserve">for area i. </w:t>
+        <w:t xml:space="preserve">for area </w:t>
+      </w:r>
+      <w:proofErr w:type="spellStart"/>
+      <w:r>
+        <w:t>i</w:t>
+      </w:r>
+      <w:proofErr w:type="spellEnd"/>
+      <w:r>
+        <w:t xml:space="preserve">. </w:t>
       </w:r>
       <m:oMath>
         <m:sSub>
@@ -11166,7 +11459,15 @@
         </m:sSub>
       </m:oMath>
       <w:r>
-        <w:t xml:space="preserve"> is the number of skips in area i. </w:t>
+        <w:t xml:space="preserve"> is the number of skips in area </w:t>
+      </w:r>
+      <w:proofErr w:type="spellStart"/>
+      <w:r>
+        <w:t>i</w:t>
+      </w:r>
+      <w:proofErr w:type="spellEnd"/>
+      <w:r>
+        <w:t xml:space="preserve">. </w:t>
       </w:r>
       <w:r>
         <w:t xml:space="preserve">For skips that are not covered in the two groups, an assumed filling rate of 0.2 is assigned. </w:t>
@@ -11637,9 +11938,11 @@
       <w:r>
         <w:t xml:space="preserve">For a solution that outputs 1500 </w:t>
       </w:r>
+      <w:proofErr w:type="spellStart"/>
       <w:r>
         <w:t>kMWK</w:t>
       </w:r>
+      <w:proofErr w:type="spellEnd"/>
       <w:r>
         <w:t xml:space="preserve">/week with a bound gap of 3%, the infimum </w:t>
       </w:r>
@@ -11658,9 +11961,11 @@
       <w:r>
         <w:t xml:space="preserve"> </w:t>
       </w:r>
+      <w:proofErr w:type="spellStart"/>
       <w:r>
         <w:t>kMWK</w:t>
       </w:r>
+      <w:proofErr w:type="spellEnd"/>
       <w:r>
         <w:t>/week</w:t>
       </w:r>
@@ -17550,7 +17855,15 @@
     </w:p>
     <w:p>
       <w:r>
-        <w:t xml:space="preserve">The problem is implemented in MATLAB and solved with the commercial solver Gurobi through the YALMIP interface. </w:t>
+        <w:t xml:space="preserve">The problem is implemented in MATLAB and solved with the commercial solver </w:t>
+      </w:r>
+      <w:proofErr w:type="spellStart"/>
+      <w:r>
+        <w:t>Gurobi</w:t>
+      </w:r>
+      <w:proofErr w:type="spellEnd"/>
+      <w:r>
+        <w:t xml:space="preserve"> through the YALMIP interface. </w:t>
       </w:r>
       <w:r>
         <w:t xml:space="preserve">This is done to leverage </w:t>
@@ -17571,7 +17884,15 @@
         <w:t xml:space="preserve">useful in problems with as many decision variables as this one, </w:t>
       </w:r>
       <w:r>
-        <w:t>and Gurobi’s versatility</w:t>
+        <w:t xml:space="preserve">and </w:t>
+      </w:r>
+      <w:proofErr w:type="spellStart"/>
+      <w:r>
+        <w:t>Gurobi’s</w:t>
+      </w:r>
+      <w:proofErr w:type="spellEnd"/>
+      <w:r>
+        <w:t xml:space="preserve"> versatility</w:t>
       </w:r>
       <w:r>
         <w:t xml:space="preserve"> and speed</w:t>
@@ -17988,13 +18309,13 @@
           <w:noProof/>
         </w:rPr>
         <w:drawing>
-          <wp:inline distT="0" distB="0" distL="0" distR="0" wp14:anchorId="08FFB848" wp14:editId="5CBE23DE">
-            <wp:extent cx="5600700" cy="3637915"/>
-            <wp:effectExtent l="0" t="0" r="0" b="635"/>
-            <wp:docPr id="13" name="Chart 13">
+          <wp:inline distT="0" distB="0" distL="0" distR="0" wp14:anchorId="614CD3D5" wp14:editId="20A7384B">
+            <wp:extent cx="5731510" cy="3617595"/>
+            <wp:effectExtent l="0" t="0" r="2540" b="1905"/>
+            <wp:docPr id="14" name="Chart 14">
               <a:extLst xmlns:a="http://schemas.openxmlformats.org/drawingml/2006/main">
                 <a:ext uri="{FF2B5EF4-FFF2-40B4-BE49-F238E27FC236}">
-                  <a16:creationId xmlns:a16="http://schemas.microsoft.com/office/drawing/2014/main" id="{8ACCC2EF-6E5F-4483-807B-98060B688D74}"/>
+                  <a16:creationId xmlns:a16="http://schemas.microsoft.com/office/drawing/2014/main" id="{777D7E4F-7744-418F-8E74-5C43E3E7D2AC}"/>
                 </a:ext>
               </a:extLst>
             </wp:docPr>
@@ -18050,8 +18371,13 @@
         </w:numPr>
       </w:pPr>
       <w:r>
-        <w:t>Minimum vehicles and additional skips for 1 and 2 set_add_skips</w:t>
-      </w:r>
+        <w:t xml:space="preserve">Minimum vehicles and additional skips for 1 and 2 </w:t>
+      </w:r>
+      <w:proofErr w:type="spellStart"/>
+      <w:r>
+        <w:t>set_add_skips</w:t>
+      </w:r>
+      <w:proofErr w:type="spellEnd"/>
     </w:p>
     <w:p>
       <w:pPr>
@@ -18062,7 +18388,15 @@
         </w:numPr>
       </w:pPr>
       <w:r>
-        <w:t>Difference between set_add_skips = 1 &amp; 2</w:t>
+        <w:t xml:space="preserve">Difference between </w:t>
+      </w:r>
+      <w:proofErr w:type="spellStart"/>
+      <w:r>
+        <w:t>set_add_skips</w:t>
+      </w:r>
+      <w:proofErr w:type="spellEnd"/>
+      <w:r>
+        <w:t xml:space="preserve"> = 1 &amp; 2</w:t>
       </w:r>
     </w:p>
     <w:p>
@@ -18074,7 +18408,15 @@
         </w:numPr>
       </w:pPr>
       <w:r>
-        <w:t>Additional vehicle (probably just for 1 set_add_skips)</w:t>
+        <w:t xml:space="preserve">Additional vehicle (probably just for 1 </w:t>
+      </w:r>
+      <w:proofErr w:type="spellStart"/>
+      <w:r>
+        <w:t>set_add_skips</w:t>
+      </w:r>
+      <w:proofErr w:type="spellEnd"/>
+      <w:r>
+        <w:t>)</w:t>
       </w:r>
     </w:p>
     <w:p>
@@ -18094,6 +18436,9 @@
       <w:r>
         <w:t xml:space="preserve"> have to solve issue of transition</w:t>
       </w:r>
+      <w:r>
+        <w:t xml:space="preserve"> from dump to </w:t>
+      </w:r>
     </w:p>
     <w:p>
       <w:pPr>
@@ -18118,6 +18463,9 @@
       <w:r>
         <w:t>Which skips are generally added</w:t>
       </w:r>
+      <w:r>
+        <w:t>?</w:t>
+      </w:r>
     </w:p>
     <w:p>
       <w:pPr>
@@ -18139,6 +18487,18 @@
           <w:numId w:val="11"/>
         </w:numPr>
       </w:pPr>
+      <w:r>
+        <w:t>Are some scenarios more frequent?</w:t>
+      </w:r>
+    </w:p>
+    <w:p>
+      <w:pPr>
+        <w:pStyle w:val="ListParagraph"/>
+        <w:numPr>
+          <w:ilvl w:val="1"/>
+          <w:numId w:val="11"/>
+        </w:numPr>
+      </w:pPr>
     </w:p>
     <w:p>
       <w:pPr>
@@ -18336,7 +18696,23 @@
           <w:rFonts w:cs="Times"/>
           <w:szCs w:val="24"/>
         </w:rPr>
-        <w:t xml:space="preserve">(Schoebitz </w:t>
+        <w:t>(</w:t>
+      </w:r>
+      <w:proofErr w:type="spellStart"/>
+      <w:r>
+        <w:rPr>
+          <w:rFonts w:cs="Times"/>
+          <w:szCs w:val="24"/>
+        </w:rPr>
+        <w:t>Schoebitz</w:t>
+      </w:r>
+      <w:proofErr w:type="spellEnd"/>
+      <w:r>
+        <w:rPr>
+          <w:rFonts w:cs="Times"/>
+          <w:szCs w:val="24"/>
+        </w:rPr>
+        <w:t xml:space="preserve"> </w:t>
       </w:r>
       <w:r>
         <w:rPr>
@@ -18571,7 +18947,23 @@
           <w:rFonts w:ascii="Times New Roman" w:hAnsi="Times New Roman" w:cs="Times New Roman"/>
           <w:sz w:val="24"/>
         </w:rPr>
-        <w:t xml:space="preserve">Baptista, S., Oliveira, R.C. and Zúquete, E. (2002) ‘A period vehicle routing case study’, </w:t>
+        <w:t xml:space="preserve">Baptista, S., Oliveira, R.C. and </w:t>
+      </w:r>
+      <w:proofErr w:type="spellStart"/>
+      <w:r>
+        <w:rPr>
+          <w:rFonts w:ascii="Times New Roman" w:hAnsi="Times New Roman" w:cs="Times New Roman"/>
+          <w:sz w:val="24"/>
+        </w:rPr>
+        <w:t>Zúquete</w:t>
+      </w:r>
+      <w:proofErr w:type="spellEnd"/>
+      <w:r>
+        <w:rPr>
+          <w:rFonts w:ascii="Times New Roman" w:hAnsi="Times New Roman" w:cs="Times New Roman"/>
+          <w:sz w:val="24"/>
+        </w:rPr>
+        <w:t xml:space="preserve">, E. (2002) ‘A period vehicle routing case study’, </w:t>
       </w:r>
       <w:r>
         <w:rPr>
@@ -18630,12 +19022,53 @@
           <w:sz w:val="24"/>
         </w:rPr>
       </w:pPr>
+      <w:proofErr w:type="spellStart"/>
       <w:r>
         <w:rPr>
           <w:rFonts w:ascii="Times New Roman" w:hAnsi="Times New Roman" w:cs="Times New Roman"/>
           <w:sz w:val="24"/>
         </w:rPr>
-        <w:t xml:space="preserve">Coene, S., Arnout, A. and Spieksma, F.C.R. (2010) ‘On a periodic vehicle routing problem’, </w:t>
+        <w:t>Coene</w:t>
+      </w:r>
+      <w:proofErr w:type="spellEnd"/>
+      <w:r>
+        <w:rPr>
+          <w:rFonts w:ascii="Times New Roman" w:hAnsi="Times New Roman" w:cs="Times New Roman"/>
+          <w:sz w:val="24"/>
+        </w:rPr>
+        <w:t xml:space="preserve">, S., </w:t>
+      </w:r>
+      <w:proofErr w:type="spellStart"/>
+      <w:r>
+        <w:rPr>
+          <w:rFonts w:ascii="Times New Roman" w:hAnsi="Times New Roman" w:cs="Times New Roman"/>
+          <w:sz w:val="24"/>
+        </w:rPr>
+        <w:t>Arnout</w:t>
+      </w:r>
+      <w:proofErr w:type="spellEnd"/>
+      <w:r>
+        <w:rPr>
+          <w:rFonts w:ascii="Times New Roman" w:hAnsi="Times New Roman" w:cs="Times New Roman"/>
+          <w:sz w:val="24"/>
+        </w:rPr>
+        <w:t xml:space="preserve">, A. and </w:t>
+      </w:r>
+      <w:proofErr w:type="spellStart"/>
+      <w:r>
+        <w:rPr>
+          <w:rFonts w:ascii="Times New Roman" w:hAnsi="Times New Roman" w:cs="Times New Roman"/>
+          <w:sz w:val="24"/>
+        </w:rPr>
+        <w:t>Spieksma</w:t>
+      </w:r>
+      <w:proofErr w:type="spellEnd"/>
+      <w:r>
+        <w:rPr>
+          <w:rFonts w:ascii="Times New Roman" w:hAnsi="Times New Roman" w:cs="Times New Roman"/>
+          <w:sz w:val="24"/>
+        </w:rPr>
+        <w:t xml:space="preserve">, F.C.R. (2010) ‘On a periodic vehicle routing problem’, </w:t>
       </w:r>
       <w:r>
         <w:rPr>
@@ -18699,7 +19132,23 @@
           <w:rFonts w:ascii="Times New Roman" w:hAnsi="Times New Roman" w:cs="Times New Roman"/>
           <w:sz w:val="24"/>
         </w:rPr>
-        <w:t>Diaz, L., Savage, G. and Eggerth, L. (2005) ‘SOLID WASTE MANAGEMENT’. UNEP.</w:t>
+        <w:t xml:space="preserve">Diaz, L., Savage, G. and </w:t>
+      </w:r>
+      <w:proofErr w:type="spellStart"/>
+      <w:r>
+        <w:rPr>
+          <w:rFonts w:ascii="Times New Roman" w:hAnsi="Times New Roman" w:cs="Times New Roman"/>
+          <w:sz w:val="24"/>
+        </w:rPr>
+        <w:t>Eggerth</w:t>
+      </w:r>
+      <w:proofErr w:type="spellEnd"/>
+      <w:r>
+        <w:rPr>
+          <w:rFonts w:ascii="Times New Roman" w:hAnsi="Times New Roman" w:cs="Times New Roman"/>
+          <w:sz w:val="24"/>
+        </w:rPr>
+        <w:t>, L. (2005) ‘SOLID WASTE MANAGEMENT’. UNEP.</w:t>
       </w:r>
     </w:p>
     <w:p>
@@ -18710,12 +19159,21 @@
           <w:sz w:val="24"/>
         </w:rPr>
       </w:pPr>
+      <w:proofErr w:type="spellStart"/>
       <w:r>
         <w:rPr>
           <w:rFonts w:ascii="Times New Roman" w:hAnsi="Times New Roman" w:cs="Times New Roman"/>
           <w:sz w:val="24"/>
         </w:rPr>
-        <w:t xml:space="preserve">Kalina, M. and Tilley, E. (2020) ‘“BAD” TRASH: PROBLEMATISING WASTE IN BLANTYRE, MALAWI’, </w:t>
+        <w:t>Kalina</w:t>
+      </w:r>
+      <w:proofErr w:type="spellEnd"/>
+      <w:r>
+        <w:rPr>
+          <w:rFonts w:ascii="Times New Roman" w:hAnsi="Times New Roman" w:cs="Times New Roman"/>
+          <w:sz w:val="24"/>
+        </w:rPr>
+        <w:t xml:space="preserve">, M. and Tilley, E. (2020) ‘“BAD” TRASH: PROBLEMATISING WASTE IN BLANTYRE, MALAWI’, </w:t>
       </w:r>
       <w:r>
         <w:rPr>
@@ -18742,12 +19200,21 @@
           <w:sz w:val="24"/>
         </w:rPr>
       </w:pPr>
+      <w:proofErr w:type="spellStart"/>
       <w:r>
         <w:rPr>
           <w:rFonts w:ascii="Times New Roman" w:hAnsi="Times New Roman" w:cs="Times New Roman"/>
           <w:sz w:val="24"/>
         </w:rPr>
-        <w:t xml:space="preserve">Kasinja, C. and Tilley, E. (2018) ‘Formalization of Informal Waste Pickers’ Cooperatives in Blantyre, Malawi: A Feasibility Assessment’, </w:t>
+        <w:t>Kasinja</w:t>
+      </w:r>
+      <w:proofErr w:type="spellEnd"/>
+      <w:r>
+        <w:rPr>
+          <w:rFonts w:ascii="Times New Roman" w:hAnsi="Times New Roman" w:cs="Times New Roman"/>
+          <w:sz w:val="24"/>
+        </w:rPr>
+        <w:t xml:space="preserve">, C. and Tilley, E. (2018) ‘Formalization of Informal Waste Pickers’ Cooperatives in Blantyre, Malawi: A Feasibility Assessment’, </w:t>
       </w:r>
       <w:r>
         <w:rPr>
@@ -18854,12 +19321,21 @@
           <w:sz w:val="24"/>
         </w:rPr>
       </w:pPr>
+      <w:proofErr w:type="spellStart"/>
       <w:r>
         <w:rPr>
           <w:rFonts w:ascii="Times New Roman" w:hAnsi="Times New Roman" w:cs="Times New Roman"/>
           <w:sz w:val="24"/>
         </w:rPr>
-        <w:t xml:space="preserve">Mpanang’ombe, W., Mallory, A. and Tilley, E. (2021) ‘Poverty, politics and plastic: Organic waste sorting in Blantyre’s public markets’, </w:t>
+        <w:t>Mpanang’ombe</w:t>
+      </w:r>
+      <w:proofErr w:type="spellEnd"/>
+      <w:r>
+        <w:rPr>
+          <w:rFonts w:ascii="Times New Roman" w:hAnsi="Times New Roman" w:cs="Times New Roman"/>
+          <w:sz w:val="24"/>
+        </w:rPr>
+        <w:t xml:space="preserve">, W., Mallory, A. and Tilley, E. (2021) ‘Poverty, politics and plastic: Organic waste sorting in Blantyre’s public markets’, </w:t>
       </w:r>
       <w:r>
         <w:rPr>
@@ -18886,12 +19362,21 @@
           <w:sz w:val="24"/>
         </w:rPr>
       </w:pPr>
+      <w:proofErr w:type="spellStart"/>
       <w:r>
         <w:rPr>
           <w:rFonts w:ascii="Times New Roman" w:hAnsi="Times New Roman" w:cs="Times New Roman"/>
           <w:sz w:val="24"/>
         </w:rPr>
-        <w:t xml:space="preserve">Ndau, H. and Tilley, E. (2018) ‘Willingness to Pay for Improved Household Solid Waste Collection in Blantyre, Malawi’, </w:t>
+        <w:t>Ndau</w:t>
+      </w:r>
+      <w:proofErr w:type="spellEnd"/>
+      <w:r>
+        <w:rPr>
+          <w:rFonts w:ascii="Times New Roman" w:hAnsi="Times New Roman" w:cs="Times New Roman"/>
+          <w:sz w:val="24"/>
+        </w:rPr>
+        <w:t xml:space="preserve">, H. and Tilley, E. (2018) ‘Willingness to Pay for Improved Household Solid Waste Collection in Blantyre, Malawi’, </w:t>
       </w:r>
       <w:r>
         <w:rPr>
@@ -18955,7 +19440,23 @@
           <w:rFonts w:ascii="Times New Roman" w:hAnsi="Times New Roman" w:cs="Times New Roman"/>
           <w:sz w:val="24"/>
         </w:rPr>
-        <w:t>. IntechOpen. Available at: https://doi.org/10.5772/50241.</w:t>
+        <w:t xml:space="preserve">. </w:t>
+      </w:r>
+      <w:proofErr w:type="spellStart"/>
+      <w:r>
+        <w:rPr>
+          <w:rFonts w:ascii="Times New Roman" w:hAnsi="Times New Roman" w:cs="Times New Roman"/>
+          <w:sz w:val="24"/>
+        </w:rPr>
+        <w:t>IntechOpen</w:t>
+      </w:r>
+      <w:proofErr w:type="spellEnd"/>
+      <w:r>
+        <w:rPr>
+          <w:rFonts w:ascii="Times New Roman" w:hAnsi="Times New Roman" w:cs="Times New Roman"/>
+          <w:sz w:val="24"/>
+        </w:rPr>
+        <w:t>. Available at: https://doi.org/10.5772/50241.</w:t>
       </w:r>
     </w:p>
     <w:p>
@@ -18966,12 +19467,53 @@
           <w:sz w:val="24"/>
         </w:rPr>
       </w:pPr>
+      <w:proofErr w:type="spellStart"/>
       <w:r>
         <w:rPr>
           <w:rFonts w:ascii="Times New Roman" w:hAnsi="Times New Roman" w:cs="Times New Roman"/>
           <w:sz w:val="24"/>
         </w:rPr>
-        <w:t xml:space="preserve">Raucq, J., Sörensen, K. and Cattrysse, D. (2019) ‘Solving a real-life roll-on–roll-off waste collection problem with column generation’, </w:t>
+        <w:t>Raucq</w:t>
+      </w:r>
+      <w:proofErr w:type="spellEnd"/>
+      <w:r>
+        <w:rPr>
+          <w:rFonts w:ascii="Times New Roman" w:hAnsi="Times New Roman" w:cs="Times New Roman"/>
+          <w:sz w:val="24"/>
+        </w:rPr>
+        <w:t xml:space="preserve">, J., </w:t>
+      </w:r>
+      <w:proofErr w:type="spellStart"/>
+      <w:r>
+        <w:rPr>
+          <w:rFonts w:ascii="Times New Roman" w:hAnsi="Times New Roman" w:cs="Times New Roman"/>
+          <w:sz w:val="24"/>
+        </w:rPr>
+        <w:t>Sörensen</w:t>
+      </w:r>
+      <w:proofErr w:type="spellEnd"/>
+      <w:r>
+        <w:rPr>
+          <w:rFonts w:ascii="Times New Roman" w:hAnsi="Times New Roman" w:cs="Times New Roman"/>
+          <w:sz w:val="24"/>
+        </w:rPr>
+        <w:t xml:space="preserve">, K. and </w:t>
+      </w:r>
+      <w:proofErr w:type="spellStart"/>
+      <w:r>
+        <w:rPr>
+          <w:rFonts w:ascii="Times New Roman" w:hAnsi="Times New Roman" w:cs="Times New Roman"/>
+          <w:sz w:val="24"/>
+        </w:rPr>
+        <w:t>Cattrysse</w:t>
+      </w:r>
+      <w:proofErr w:type="spellEnd"/>
+      <w:r>
+        <w:rPr>
+          <w:rFonts w:ascii="Times New Roman" w:hAnsi="Times New Roman" w:cs="Times New Roman"/>
+          <w:sz w:val="24"/>
+        </w:rPr>
+        <w:t xml:space="preserve">, D. (2019) ‘Solving a real-life roll-on–roll-off waste collection problem with column generation’, </w:t>
       </w:r>
       <w:r>
         <w:rPr>
@@ -18998,13 +19540,22 @@
           <w:sz w:val="24"/>
         </w:rPr>
       </w:pPr>
+      <w:proofErr w:type="spellStart"/>
       <w:r>
         <w:rPr>
           <w:rFonts w:ascii="Times New Roman" w:hAnsi="Times New Roman" w:cs="Times New Roman"/>
           <w:sz w:val="24"/>
         </w:rPr>
         <w:lastRenderedPageBreak/>
-        <w:t xml:space="preserve">Schoebitz, L. </w:t>
+        <w:t>Schoebitz</w:t>
+      </w:r>
+      <w:proofErr w:type="spellEnd"/>
+      <w:r>
+        <w:rPr>
+          <w:rFonts w:ascii="Times New Roman" w:hAnsi="Times New Roman" w:cs="Times New Roman"/>
+          <w:sz w:val="24"/>
+        </w:rPr>
+        <w:t xml:space="preserve">, L. </w:t>
       </w:r>
       <w:r>
         <w:rPr>
@@ -19047,12 +19598,37 @@
           <w:sz w:val="24"/>
         </w:rPr>
       </w:pPr>
+      <w:proofErr w:type="spellStart"/>
       <w:r>
         <w:rPr>
           <w:rFonts w:ascii="Times New Roman" w:hAnsi="Times New Roman" w:cs="Times New Roman"/>
           <w:sz w:val="24"/>
         </w:rPr>
-        <w:t>Schübeler, P. (no date) ‘ConceptualFramework’, p. 59.</w:t>
+        <w:t>Schübeler</w:t>
+      </w:r>
+      <w:proofErr w:type="spellEnd"/>
+      <w:r>
+        <w:rPr>
+          <w:rFonts w:ascii="Times New Roman" w:hAnsi="Times New Roman" w:cs="Times New Roman"/>
+          <w:sz w:val="24"/>
+        </w:rPr>
+        <w:t>, P. (no date) ‘</w:t>
+      </w:r>
+      <w:proofErr w:type="spellStart"/>
+      <w:r>
+        <w:rPr>
+          <w:rFonts w:ascii="Times New Roman" w:hAnsi="Times New Roman" w:cs="Times New Roman"/>
+          <w:sz w:val="24"/>
+        </w:rPr>
+        <w:t>ConceptualFramework</w:t>
+      </w:r>
+      <w:proofErr w:type="spellEnd"/>
+      <w:r>
+        <w:rPr>
+          <w:rFonts w:ascii="Times New Roman" w:hAnsi="Times New Roman" w:cs="Times New Roman"/>
+          <w:sz w:val="24"/>
+        </w:rPr>
+        <w:t>’, p. 59.</w:t>
       </w:r>
     </w:p>
     <w:p>
@@ -19127,12 +19703,21 @@
           <w:sz w:val="24"/>
         </w:rPr>
       </w:pPr>
+      <w:proofErr w:type="spellStart"/>
       <w:r>
         <w:rPr>
           <w:rFonts w:ascii="Times New Roman" w:hAnsi="Times New Roman" w:cs="Times New Roman"/>
           <w:sz w:val="24"/>
         </w:rPr>
-        <w:t xml:space="preserve">Zeleza-Manda, M.A. (2009) </w:t>
+        <w:t>Zeleza</w:t>
+      </w:r>
+      <w:proofErr w:type="spellEnd"/>
+      <w:r>
+        <w:rPr>
+          <w:rFonts w:ascii="Times New Roman" w:hAnsi="Times New Roman" w:cs="Times New Roman"/>
+          <w:sz w:val="24"/>
+        </w:rPr>
+        <w:t xml:space="preserve">-Manda, M.A. (2009) </w:t>
       </w:r>
       <w:r>
         <w:rPr>
@@ -22869,6 +23454,7 @@
       <c:style val="2"/>
     </mc:Fallback>
   </mc:AlternateContent>
+  <c:clrMapOvr bg1="lt1" tx1="dk1" bg2="lt2" tx2="dk2" accent1="accent1" accent2="accent2" accent3="accent3" accent4="accent4" accent5="accent5" accent6="accent6" hlink="hlink" folHlink="folHlink"/>
   <c:chart>
     <c:autoTitleDeleted val="1"/>
     <c:plotArea>
@@ -22895,17 +23481,40 @@
           </c:spPr>
           <c:cat>
             <c:numRef>
-              <c:f>Sheet1!$D$7:$D$14</c:f>
+              <c:f>Sheet1!$D$9:$D$16</c:f>
               <c:numCache>
                 <c:formatCode>General</c:formatCode>
                 <c:ptCount val="8"/>
+                <c:pt idx="0">
+                  <c:v>5</c:v>
+                </c:pt>
+                <c:pt idx="1">
+                  <c:v>6</c:v>
+                </c:pt>
+                <c:pt idx="2">
+                  <c:v>7</c:v>
+                </c:pt>
+                <c:pt idx="3">
+                  <c:v>8</c:v>
+                </c:pt>
+                <c:pt idx="4">
+                  <c:v>9</c:v>
+                </c:pt>
+                <c:pt idx="5">
+                  <c:v>10</c:v>
+                </c:pt>
+                <c:pt idx="6">
+                  <c:v>11</c:v>
+                </c:pt>
+                <c:pt idx="7">
+                  <c:v>12</c:v>
+                </c:pt>
               </c:numCache>
-              <c:extLst/>
             </c:numRef>
           </c:cat>
           <c:val>
             <c:numRef>
-              <c:f>Sheet1!$G$18:$G$25</c:f>
+              <c:f>Sheet1!$G$9:$G$16</c:f>
               <c:numCache>
                 <c:formatCode>0.00E+00</c:formatCode>
                 <c:ptCount val="8"/>
@@ -22934,12 +23543,11 @@
                   <c:v>1353.4088908800002</c:v>
                 </c:pt>
               </c:numCache>
-              <c:extLst/>
             </c:numRef>
           </c:val>
           <c:extLst>
             <c:ext xmlns:c16="http://schemas.microsoft.com/office/drawing/2014/chart" uri="{C3380CC4-5D6E-409C-BE32-E72D297353CC}">
-              <c16:uniqueId val="{00000000-9FD6-4CE6-8E65-F77DBF637FA7}"/>
+              <c16:uniqueId val="{00000000-81DC-48B4-929D-E4641D2FB8BB}"/>
             </c:ext>
           </c:extLst>
         </c:ser>
@@ -22962,17 +23570,40 @@
           </c:spPr>
           <c:cat>
             <c:numRef>
-              <c:f>Sheet1!$D$7:$D$14</c:f>
+              <c:f>Sheet1!$D$9:$D$16</c:f>
               <c:numCache>
                 <c:formatCode>General</c:formatCode>
                 <c:ptCount val="8"/>
+                <c:pt idx="0">
+                  <c:v>5</c:v>
+                </c:pt>
+                <c:pt idx="1">
+                  <c:v>6</c:v>
+                </c:pt>
+                <c:pt idx="2">
+                  <c:v>7</c:v>
+                </c:pt>
+                <c:pt idx="3">
+                  <c:v>8</c:v>
+                </c:pt>
+                <c:pt idx="4">
+                  <c:v>9</c:v>
+                </c:pt>
+                <c:pt idx="5">
+                  <c:v>10</c:v>
+                </c:pt>
+                <c:pt idx="6">
+                  <c:v>11</c:v>
+                </c:pt>
+                <c:pt idx="7">
+                  <c:v>12</c:v>
+                </c:pt>
               </c:numCache>
-              <c:extLst/>
             </c:numRef>
           </c:cat>
           <c:val>
             <c:numRef>
-              <c:f>Sheet1!$I$18:$I$25</c:f>
+              <c:f>Sheet1!$I$9:$I$16</c:f>
               <c:numCache>
                 <c:formatCode>0.00E+00</c:formatCode>
                 <c:ptCount val="8"/>
@@ -23001,12 +23632,11 @@
                   <c:v>1339.8085091980608</c:v>
                 </c:pt>
               </c:numCache>
-              <c:extLst/>
             </c:numRef>
           </c:val>
           <c:extLst>
             <c:ext xmlns:c16="http://schemas.microsoft.com/office/drawing/2014/chart" uri="{C3380CC4-5D6E-409C-BE32-E72D297353CC}">
-              <c16:uniqueId val="{00000001-9FD6-4CE6-8E65-F77DBF637FA7}"/>
+              <c16:uniqueId val="{00000001-81DC-48B4-929D-E4641D2FB8BB}"/>
             </c:ext>
           </c:extLst>
         </c:ser>
@@ -23029,19 +23659,42 @@
           </c:spPr>
           <c:cat>
             <c:numRef>
-              <c:f>Sheet1!$D$7:$D$14</c:f>
+              <c:f>Sheet1!$D$9:$D$16</c:f>
               <c:numCache>
                 <c:formatCode>General</c:formatCode>
                 <c:ptCount val="8"/>
+                <c:pt idx="0">
+                  <c:v>5</c:v>
+                </c:pt>
+                <c:pt idx="1">
+                  <c:v>6</c:v>
+                </c:pt>
+                <c:pt idx="2">
+                  <c:v>7</c:v>
+                </c:pt>
+                <c:pt idx="3">
+                  <c:v>8</c:v>
+                </c:pt>
+                <c:pt idx="4">
+                  <c:v>9</c:v>
+                </c:pt>
+                <c:pt idx="5">
+                  <c:v>10</c:v>
+                </c:pt>
+                <c:pt idx="6">
+                  <c:v>11</c:v>
+                </c:pt>
+                <c:pt idx="7">
+                  <c:v>12</c:v>
+                </c:pt>
               </c:numCache>
-              <c:extLst/>
             </c:numRef>
           </c:cat>
           <c:val>
             <c:numRef>
-              <c:f>Sheet1!$G$28:$G$35</c:f>
+              <c:f>Sheet1!$G$19:$G$26</c:f>
               <c:numCache>
-                <c:formatCode>0.00E+00</c:formatCode>
+                <c:formatCode>0.0000E+00</c:formatCode>
                 <c:ptCount val="8"/>
                 <c:pt idx="0">
                   <c:v>1389.5306172324099</c:v>
@@ -23053,27 +23706,26 @@
                   <c:v>1367.3347238400002</c:v>
                 </c:pt>
                 <c:pt idx="3">
-                  <c:v>1358.179536184</c:v>
+                  <c:v>1358.17953792</c:v>
                 </c:pt>
                 <c:pt idx="4">
-                  <c:v>1349.25898361341</c:v>
+                  <c:v>1349.2589913600002</c:v>
                 </c:pt>
                 <c:pt idx="5">
-                  <c:v>1342.859153914</c:v>
+                  <c:v>1342.8591676718199</c:v>
                 </c:pt>
                 <c:pt idx="6">
-                  <c:v>1336.94860451</c:v>
+                  <c:v>1336.9486079999999</c:v>
                 </c:pt>
                 <c:pt idx="7">
-                  <c:v>1332.2367400000001</c:v>
+                  <c:v>1332.2367284010299</c:v>
                 </c:pt>
               </c:numCache>
-              <c:extLst/>
             </c:numRef>
           </c:val>
           <c:extLst>
             <c:ext xmlns:c16="http://schemas.microsoft.com/office/drawing/2014/chart" uri="{C3380CC4-5D6E-409C-BE32-E72D297353CC}">
-              <c16:uniqueId val="{00000002-9FD6-4CE6-8E65-F77DBF637FA7}"/>
+              <c16:uniqueId val="{00000002-81DC-48B4-929D-E4641D2FB8BB}"/>
             </c:ext>
           </c:extLst>
         </c:ser>
@@ -23081,7 +23733,7 @@
           <c:idx val="4"/>
           <c:order val="4"/>
           <c:tx>
-            <c:v>bound 2</c:v>
+            <c:v>series5</c:v>
           </c:tx>
           <c:spPr>
             <a:solidFill>
@@ -23094,17 +23746,40 @@
           </c:spPr>
           <c:cat>
             <c:numRef>
-              <c:f>Sheet1!$D$7:$D$14</c:f>
+              <c:f>Sheet1!$D$9:$D$16</c:f>
               <c:numCache>
                 <c:formatCode>General</c:formatCode>
                 <c:ptCount val="8"/>
+                <c:pt idx="0">
+                  <c:v>5</c:v>
+                </c:pt>
+                <c:pt idx="1">
+                  <c:v>6</c:v>
+                </c:pt>
+                <c:pt idx="2">
+                  <c:v>7</c:v>
+                </c:pt>
+                <c:pt idx="3">
+                  <c:v>8</c:v>
+                </c:pt>
+                <c:pt idx="4">
+                  <c:v>9</c:v>
+                </c:pt>
+                <c:pt idx="5">
+                  <c:v>10</c:v>
+                </c:pt>
+                <c:pt idx="6">
+                  <c:v>11</c:v>
+                </c:pt>
+                <c:pt idx="7">
+                  <c:v>12</c:v>
+                </c:pt>
               </c:numCache>
-              <c:extLst/>
             </c:numRef>
           </c:cat>
           <c:val>
             <c:numRef>
-              <c:f>Sheet1!$I$28:$I$35</c:f>
+              <c:f>Sheet1!$I$19:$I$26</c:f>
               <c:numCache>
                 <c:formatCode>0.00E+00</c:formatCode>
                 <c:ptCount val="8"/>
@@ -23115,30 +23790,29 @@
                   <c:v>1364.7559709246907</c:v>
                 </c:pt>
                 <c:pt idx="2">
-                  <c:v>1344.0911173088643</c:v>
+                  <c:v>1337.5254184829212</c:v>
                 </c:pt>
                 <c:pt idx="3">
-                  <c:v>1355.2893301310005</c:v>
+                  <c:v>1346.696372088519</c:v>
                 </c:pt>
                 <c:pt idx="4">
-                  <c:v>1339.503143421384</c:v>
+                  <c:v>1333.6378279747109</c:v>
                 </c:pt>
                 <c:pt idx="5">
-                  <c:v>1331.9229089645244</c:v>
+                  <c:v>1129.6019320129194</c:v>
                 </c:pt>
                 <c:pt idx="6">
-                  <c:v>1331.5069408157483</c:v>
+                  <c:v>1122.8084550564704</c:v>
                 </c:pt>
                 <c:pt idx="7">
-                  <c:v>1250.7735518788072</c:v>
+                  <c:v>1225.241153032696</c:v>
                 </c:pt>
               </c:numCache>
-              <c:extLst/>
             </c:numRef>
           </c:val>
           <c:extLst>
             <c:ext xmlns:c16="http://schemas.microsoft.com/office/drawing/2014/chart" uri="{C3380CC4-5D6E-409C-BE32-E72D297353CC}">
-              <c16:uniqueId val="{00000003-9FD6-4CE6-8E65-F77DBF637FA7}"/>
+              <c16:uniqueId val="{00000003-81DC-48B4-929D-E4641D2FB8BB}"/>
             </c:ext>
           </c:extLst>
         </c:ser>
@@ -23176,11 +23850,11 @@
             <c:size val="5"/>
             <c:spPr>
               <a:solidFill>
-                <a:schemeClr val="accent1"/>
+                <a:srgbClr val="4472C4"/>
               </a:solidFill>
               <a:ln w="9525">
                 <a:solidFill>
-                  <a:schemeClr val="accent1"/>
+                  <a:srgbClr val="4472C4"/>
                 </a:solidFill>
               </a:ln>
               <a:effectLst/>
@@ -23188,17 +23862,40 @@
           </c:marker>
           <c:cat>
             <c:numRef>
-              <c:f>Sheet1!$D$7:$D$14</c:f>
+              <c:f>Sheet1!$D$19:$D$26</c:f>
               <c:numCache>
                 <c:formatCode>General</c:formatCode>
                 <c:ptCount val="8"/>
+                <c:pt idx="0">
+                  <c:v>5</c:v>
+                </c:pt>
+                <c:pt idx="1">
+                  <c:v>6</c:v>
+                </c:pt>
+                <c:pt idx="2">
+                  <c:v>7</c:v>
+                </c:pt>
+                <c:pt idx="3">
+                  <c:v>8</c:v>
+                </c:pt>
+                <c:pt idx="4">
+                  <c:v>9</c:v>
+                </c:pt>
+                <c:pt idx="5">
+                  <c:v>10</c:v>
+                </c:pt>
+                <c:pt idx="6">
+                  <c:v>11</c:v>
+                </c:pt>
+                <c:pt idx="7">
+                  <c:v>12</c:v>
+                </c:pt>
               </c:numCache>
-              <c:extLst/>
             </c:numRef>
           </c:cat>
           <c:val>
             <c:numRef>
-              <c:f>Sheet1!$G$18:$G$25</c:f>
+              <c:f>Sheet1!$G$9:$G$16</c:f>
               <c:numCache>
                 <c:formatCode>0.00E+00</c:formatCode>
                 <c:ptCount val="8"/>
@@ -23227,13 +23924,12 @@
                   <c:v>1353.4088908800002</c:v>
                 </c:pt>
               </c:numCache>
-              <c:extLst/>
             </c:numRef>
           </c:val>
           <c:smooth val="0"/>
           <c:extLst>
             <c:ext xmlns:c16="http://schemas.microsoft.com/office/drawing/2014/chart" uri="{C3380CC4-5D6E-409C-BE32-E72D297353CC}">
-              <c16:uniqueId val="{00000004-9FD6-4CE6-8E65-F77DBF637FA7}"/>
+              <c16:uniqueId val="{00000004-81DC-48B4-929D-E4641D2FB8BB}"/>
             </c:ext>
           </c:extLst>
         </c:ser>
@@ -23269,19 +23965,42 @@
           </c:marker>
           <c:cat>
             <c:numRef>
-              <c:f>Sheet1!$D$7:$D$14</c:f>
+              <c:f>Sheet1!$D$19:$D$26</c:f>
               <c:numCache>
                 <c:formatCode>General</c:formatCode>
                 <c:ptCount val="8"/>
+                <c:pt idx="0">
+                  <c:v>5</c:v>
+                </c:pt>
+                <c:pt idx="1">
+                  <c:v>6</c:v>
+                </c:pt>
+                <c:pt idx="2">
+                  <c:v>7</c:v>
+                </c:pt>
+                <c:pt idx="3">
+                  <c:v>8</c:v>
+                </c:pt>
+                <c:pt idx="4">
+                  <c:v>9</c:v>
+                </c:pt>
+                <c:pt idx="5">
+                  <c:v>10</c:v>
+                </c:pt>
+                <c:pt idx="6">
+                  <c:v>11</c:v>
+                </c:pt>
+                <c:pt idx="7">
+                  <c:v>12</c:v>
+                </c:pt>
               </c:numCache>
-              <c:extLst/>
             </c:numRef>
           </c:cat>
           <c:val>
             <c:numRef>
-              <c:f>Sheet1!$G$28:$G$35</c:f>
+              <c:f>Sheet1!$G$19:$G$26</c:f>
               <c:numCache>
-                <c:formatCode>0.00E+00</c:formatCode>
+                <c:formatCode>0.0000E+00</c:formatCode>
                 <c:ptCount val="8"/>
                 <c:pt idx="0">
                   <c:v>1389.5306172324099</c:v>
@@ -23293,28 +24012,27 @@
                   <c:v>1367.3347238400002</c:v>
                 </c:pt>
                 <c:pt idx="3">
-                  <c:v>1358.179536184</c:v>
+                  <c:v>1358.17953792</c:v>
                 </c:pt>
                 <c:pt idx="4">
-                  <c:v>1349.25898361341</c:v>
+                  <c:v>1349.2589913600002</c:v>
                 </c:pt>
                 <c:pt idx="5">
-                  <c:v>1342.859153914</c:v>
+                  <c:v>1342.8591676718199</c:v>
                 </c:pt>
                 <c:pt idx="6">
-                  <c:v>1336.94860451</c:v>
+                  <c:v>1336.9486079999999</c:v>
                 </c:pt>
                 <c:pt idx="7">
-                  <c:v>1332.2367400000001</c:v>
+                  <c:v>1332.2367284010299</c:v>
                 </c:pt>
               </c:numCache>
-              <c:extLst/>
             </c:numRef>
           </c:val>
           <c:smooth val="0"/>
           <c:extLst>
             <c:ext xmlns:c16="http://schemas.microsoft.com/office/drawing/2014/chart" uri="{C3380CC4-5D6E-409C-BE32-E72D297353CC}">
-              <c16:uniqueId val="{00000005-9FD6-4CE6-8E65-F77DBF637FA7}"/>
+              <c16:uniqueId val="{00000005-81DC-48B4-929D-E4641D2FB8BB}"/>
             </c:ext>
           </c:extLst>
         </c:ser>
@@ -23322,14 +24040,14 @@
           <c:idx val="6"/>
           <c:order val="6"/>
           <c:tx>
-            <c:v>line1360</c:v>
+            <c:v>1320</c:v>
           </c:tx>
           <c:spPr>
-            <a:ln w="6350" cap="rnd">
+            <a:ln w="9525" cap="rnd">
               <a:solidFill>
-                <a:schemeClr val="bg2">
-                  <a:lumMod val="75000"/>
-                </a:schemeClr>
+                <a:srgbClr val="E7E6E6">
+                  <a:lumMod val="90000"/>
+                </a:srgbClr>
               </a:solidFill>
               <a:round/>
             </a:ln>
@@ -23338,54 +24056,43 @@
           <c:marker>
             <c:symbol val="none"/>
           </c:marker>
-          <c:cat>
-            <c:strLit>
-              <c:ptCount val="8"/>
-              <c:pt idx="0">
-                <c:v>5</c:v>
-              </c:pt>
-              <c:pt idx="1">
-                <c:v>6</c:v>
-              </c:pt>
-              <c:pt idx="2">
-                <c:v>7</c:v>
-              </c:pt>
-              <c:pt idx="3">
-                <c:v>8</c:v>
-              </c:pt>
-              <c:pt idx="4">
-                <c:v>9</c:v>
-              </c:pt>
-              <c:pt idx="5">
-                <c:v>10</c:v>
-              </c:pt>
-              <c:pt idx="6">
-                <c:v>11</c:v>
-              </c:pt>
-              <c:pt idx="7">
-                <c:v>12</c:v>
-              </c:pt>
-              <c:extLst>
-                <c:ext xmlns:c15="http://schemas.microsoft.com/office/drawing/2012/chart" uri="{02D57815-91ED-43cb-92C2-25804820EDAC}">
-                  <c15:autoCat val="1"/>
-                </c:ext>
-              </c:extLst>
-            </c:strLit>
-          </c:cat>
           <c:val>
             <c:numRef>
-              <c:f>Sheet1!$U$16:$U$24</c:f>
+              <c:f>Sheet1!$N$9:$N$16</c:f>
               <c:numCache>
                 <c:formatCode>General</c:formatCode>
-                <c:ptCount val="9"/>
+                <c:ptCount val="8"/>
+                <c:pt idx="0">
+                  <c:v>1320</c:v>
+                </c:pt>
+                <c:pt idx="1">
+                  <c:v>1320</c:v>
+                </c:pt>
+                <c:pt idx="2">
+                  <c:v>1320</c:v>
+                </c:pt>
+                <c:pt idx="3">
+                  <c:v>1320</c:v>
+                </c:pt>
+                <c:pt idx="4">
+                  <c:v>1320</c:v>
+                </c:pt>
+                <c:pt idx="5">
+                  <c:v>1320</c:v>
+                </c:pt>
+                <c:pt idx="6">
+                  <c:v>1320</c:v>
+                </c:pt>
+                <c:pt idx="7">
+                  <c:v>1320</c:v>
+                </c:pt>
               </c:numCache>
-              <c:extLst/>
             </c:numRef>
           </c:val>
           <c:smooth val="0"/>
           <c:extLst>
             <c:ext xmlns:c16="http://schemas.microsoft.com/office/drawing/2014/chart" uri="{C3380CC4-5D6E-409C-BE32-E72D297353CC}">
-              <c16:uniqueId val="{00000006-9FD6-4CE6-8E65-F77DBF637FA7}"/>
+              <c16:uniqueId val="{00000006-81DC-48B4-929D-E4641D2FB8BB}"/>
             </c:ext>
           </c:extLst>
         </c:ser>
@@ -23393,14 +24100,14 @@
           <c:idx val="7"/>
           <c:order val="7"/>
           <c:tx>
-            <c:v>line1380</c:v>
+            <c:v>1340</c:v>
           </c:tx>
           <c:spPr>
-            <a:ln w="6350" cap="rnd">
+            <a:ln w="9525" cap="rnd">
               <a:solidFill>
-                <a:schemeClr val="bg2">
-                  <a:lumMod val="75000"/>
-                </a:schemeClr>
+                <a:srgbClr val="E7E6E6">
+                  <a:lumMod val="90000"/>
+                </a:srgbClr>
               </a:solidFill>
               <a:round/>
             </a:ln>
@@ -23409,54 +24116,43 @@
           <c:marker>
             <c:symbol val="none"/>
           </c:marker>
-          <c:cat>
-            <c:strLit>
-              <c:ptCount val="8"/>
-              <c:pt idx="0">
-                <c:v>5</c:v>
-              </c:pt>
-              <c:pt idx="1">
-                <c:v>6</c:v>
-              </c:pt>
-              <c:pt idx="2">
-                <c:v>7</c:v>
-              </c:pt>
-              <c:pt idx="3">
-                <c:v>8</c:v>
-              </c:pt>
-              <c:pt idx="4">
-                <c:v>9</c:v>
-              </c:pt>
-              <c:pt idx="5">
-                <c:v>10</c:v>
-              </c:pt>
-              <c:pt idx="6">
-                <c:v>11</c:v>
-              </c:pt>
-              <c:pt idx="7">
-                <c:v>12</c:v>
-              </c:pt>
-              <c:extLst>
-                <c:ext xmlns:c15="http://schemas.microsoft.com/office/drawing/2012/chart" uri="{02D57815-91ED-43cb-92C2-25804820EDAC}">
-                  <c15:autoCat val="1"/>
-                </c:ext>
-              </c:extLst>
-            </c:strLit>
-          </c:cat>
           <c:val>
             <c:numRef>
-              <c:f>Sheet1!$P$28:$P$35</c:f>
+              <c:f>Sheet1!$O$9:$O$16</c:f>
               <c:numCache>
-                <c:formatCode>General</c:formatCode>
+                <c:formatCode>0.00E+00</c:formatCode>
                 <c:ptCount val="8"/>
+                <c:pt idx="0">
+                  <c:v>1340</c:v>
+                </c:pt>
+                <c:pt idx="1">
+                  <c:v>1340</c:v>
+                </c:pt>
+                <c:pt idx="2">
+                  <c:v>1340</c:v>
+                </c:pt>
+                <c:pt idx="3">
+                  <c:v>1340</c:v>
+                </c:pt>
+                <c:pt idx="4">
+                  <c:v>1340</c:v>
+                </c:pt>
+                <c:pt idx="5">
+                  <c:v>1340</c:v>
+                </c:pt>
+                <c:pt idx="6">
+                  <c:v>1340</c:v>
+                </c:pt>
+                <c:pt idx="7">
+                  <c:v>1340</c:v>
+                </c:pt>
               </c:numCache>
-              <c:extLst/>
             </c:numRef>
           </c:val>
           <c:smooth val="0"/>
           <c:extLst>
             <c:ext xmlns:c16="http://schemas.microsoft.com/office/drawing/2014/chart" uri="{C3380CC4-5D6E-409C-BE32-E72D297353CC}">
-              <c16:uniqueId val="{00000007-9FD6-4CE6-8E65-F77DBF637FA7}"/>
+              <c16:uniqueId val="{00000007-81DC-48B4-929D-E4641D2FB8BB}"/>
             </c:ext>
           </c:extLst>
         </c:ser>
@@ -23464,14 +24160,14 @@
           <c:idx val="8"/>
           <c:order val="8"/>
           <c:tx>
-            <c:v>line1400</c:v>
+            <c:v>1360</c:v>
           </c:tx>
           <c:spPr>
-            <a:ln w="6350" cap="rnd">
+            <a:ln w="9525" cap="rnd">
               <a:solidFill>
-                <a:schemeClr val="bg2">
-                  <a:lumMod val="75000"/>
-                </a:schemeClr>
+                <a:srgbClr val="E7E6E6">
+                  <a:lumMod val="90000"/>
+                </a:srgbClr>
               </a:solidFill>
               <a:round/>
             </a:ln>
@@ -23480,54 +24176,43 @@
           <c:marker>
             <c:symbol val="none"/>
           </c:marker>
-          <c:cat>
-            <c:strLit>
-              <c:ptCount val="8"/>
-              <c:pt idx="0">
-                <c:v>5</c:v>
-              </c:pt>
-              <c:pt idx="1">
-                <c:v>6</c:v>
-              </c:pt>
-              <c:pt idx="2">
-                <c:v>7</c:v>
-              </c:pt>
-              <c:pt idx="3">
-                <c:v>8</c:v>
-              </c:pt>
-              <c:pt idx="4">
-                <c:v>9</c:v>
-              </c:pt>
-              <c:pt idx="5">
-                <c:v>10</c:v>
-              </c:pt>
-              <c:pt idx="6">
-                <c:v>11</c:v>
-              </c:pt>
-              <c:pt idx="7">
-                <c:v>12</c:v>
-              </c:pt>
-              <c:extLst>
-                <c:ext xmlns:c15="http://schemas.microsoft.com/office/drawing/2012/chart" uri="{02D57815-91ED-43cb-92C2-25804820EDAC}">
-                  <c15:autoCat val="1"/>
-                </c:ext>
-              </c:extLst>
-            </c:strLit>
-          </c:cat>
           <c:val>
             <c:numRef>
-              <c:f>Sheet1!$Q$28:$Q$35</c:f>
+              <c:f>Sheet1!$P$9:$P$16</c:f>
               <c:numCache>
                 <c:formatCode>General</c:formatCode>
                 <c:ptCount val="8"/>
+                <c:pt idx="0">
+                  <c:v>1360</c:v>
+                </c:pt>
+                <c:pt idx="1">
+                  <c:v>1360</c:v>
+                </c:pt>
+                <c:pt idx="2">
+                  <c:v>1360</c:v>
+                </c:pt>
+                <c:pt idx="3">
+                  <c:v>1360</c:v>
+                </c:pt>
+                <c:pt idx="4">
+                  <c:v>1360</c:v>
+                </c:pt>
+                <c:pt idx="5">
+                  <c:v>1360</c:v>
+                </c:pt>
+                <c:pt idx="6">
+                  <c:v>1360</c:v>
+                </c:pt>
+                <c:pt idx="7">
+                  <c:v>1360</c:v>
+                </c:pt>
               </c:numCache>
-              <c:extLst/>
             </c:numRef>
           </c:val>
           <c:smooth val="0"/>
           <c:extLst>
             <c:ext xmlns:c16="http://schemas.microsoft.com/office/drawing/2014/chart" uri="{C3380CC4-5D6E-409C-BE32-E72D297353CC}">
-              <c16:uniqueId val="{00000008-9FD6-4CE6-8E65-F77DBF637FA7}"/>
+              <c16:uniqueId val="{00000008-81DC-48B4-929D-E4641D2FB8BB}"/>
             </c:ext>
           </c:extLst>
         </c:ser>
@@ -23535,14 +24220,14 @@
           <c:idx val="9"/>
           <c:order val="9"/>
           <c:tx>
-            <c:v>line1320</c:v>
+            <c:v>1380</c:v>
           </c:tx>
           <c:spPr>
-            <a:ln w="6350" cap="rnd">
+            <a:ln w="9525" cap="rnd">
               <a:solidFill>
-                <a:schemeClr val="bg2">
-                  <a:lumMod val="75000"/>
-                </a:schemeClr>
+                <a:srgbClr val="E7E6E6">
+                  <a:lumMod val="90000"/>
+                </a:srgbClr>
               </a:solidFill>
               <a:round/>
             </a:ln>
@@ -23551,54 +24236,43 @@
           <c:marker>
             <c:symbol val="none"/>
           </c:marker>
-          <c:cat>
-            <c:strLit>
-              <c:ptCount val="8"/>
-              <c:pt idx="0">
-                <c:v>5</c:v>
-              </c:pt>
-              <c:pt idx="1">
-                <c:v>6</c:v>
-              </c:pt>
-              <c:pt idx="2">
-                <c:v>7</c:v>
-              </c:pt>
-              <c:pt idx="3">
-                <c:v>8</c:v>
-              </c:pt>
-              <c:pt idx="4">
-                <c:v>9</c:v>
-              </c:pt>
-              <c:pt idx="5">
-                <c:v>10</c:v>
-              </c:pt>
-              <c:pt idx="6">
-                <c:v>11</c:v>
-              </c:pt>
-              <c:pt idx="7">
-                <c:v>12</c:v>
-              </c:pt>
-              <c:extLst>
-                <c:ext xmlns:c15="http://schemas.microsoft.com/office/drawing/2012/chart" uri="{02D57815-91ED-43cb-92C2-25804820EDAC}">
-                  <c15:autoCat val="1"/>
-                </c:ext>
-              </c:extLst>
-            </c:strLit>
-          </c:cat>
           <c:val>
             <c:numRef>
-              <c:f>Sheet1!$S$16:$S$24</c:f>
+              <c:f>Sheet1!$Q$9:$Q$16</c:f>
               <c:numCache>
                 <c:formatCode>General</c:formatCode>
-                <c:ptCount val="9"/>
+                <c:ptCount val="8"/>
+                <c:pt idx="0">
+                  <c:v>1380</c:v>
+                </c:pt>
+                <c:pt idx="1">
+                  <c:v>1380</c:v>
+                </c:pt>
+                <c:pt idx="2">
+                  <c:v>1380</c:v>
+                </c:pt>
+                <c:pt idx="3">
+                  <c:v>1380</c:v>
+                </c:pt>
+                <c:pt idx="4">
+                  <c:v>1380</c:v>
+                </c:pt>
+                <c:pt idx="5">
+                  <c:v>1380</c:v>
+                </c:pt>
+                <c:pt idx="6">
+                  <c:v>1380</c:v>
+                </c:pt>
+                <c:pt idx="7">
+                  <c:v>1380</c:v>
+                </c:pt>
               </c:numCache>
-              <c:extLst/>
             </c:numRef>
           </c:val>
           <c:smooth val="0"/>
           <c:extLst>
             <c:ext xmlns:c16="http://schemas.microsoft.com/office/drawing/2014/chart" uri="{C3380CC4-5D6E-409C-BE32-E72D297353CC}">
-              <c16:uniqueId val="{00000009-9FD6-4CE6-8E65-F77DBF637FA7}"/>
+              <c16:uniqueId val="{00000009-81DC-48B4-929D-E4641D2FB8BB}"/>
             </c:ext>
           </c:extLst>
         </c:ser>
@@ -23606,14 +24280,14 @@
           <c:idx val="10"/>
           <c:order val="10"/>
           <c:tx>
-            <c:v>line1340</c:v>
+            <c:v>1400</c:v>
           </c:tx>
           <c:spPr>
-            <a:ln w="6350" cap="rnd">
+            <a:ln w="9525" cap="rnd">
               <a:solidFill>
-                <a:schemeClr val="bg2">
-                  <a:lumMod val="75000"/>
-                </a:schemeClr>
+                <a:srgbClr val="E7E6E6">
+                  <a:lumMod val="90000"/>
+                </a:srgbClr>
               </a:solidFill>
               <a:round/>
             </a:ln>
@@ -23622,54 +24296,43 @@
           <c:marker>
             <c:symbol val="none"/>
           </c:marker>
-          <c:cat>
-            <c:strLit>
-              <c:ptCount val="8"/>
-              <c:pt idx="0">
-                <c:v>5</c:v>
-              </c:pt>
-              <c:pt idx="1">
-                <c:v>6</c:v>
-              </c:pt>
-              <c:pt idx="2">
-                <c:v>7</c:v>
-              </c:pt>
-              <c:pt idx="3">
-                <c:v>8</c:v>
-              </c:pt>
-              <c:pt idx="4">
-                <c:v>9</c:v>
-              </c:pt>
-              <c:pt idx="5">
-                <c:v>10</c:v>
-              </c:pt>
-              <c:pt idx="6">
-                <c:v>11</c:v>
-              </c:pt>
-              <c:pt idx="7">
-                <c:v>12</c:v>
-              </c:pt>
-              <c:extLst>
-                <c:ext xmlns:c15="http://schemas.microsoft.com/office/drawing/2012/chart" uri="{02D57815-91ED-43cb-92C2-25804820EDAC}">
-                  <c15:autoCat val="1"/>
-                </c:ext>
-              </c:extLst>
-            </c:strLit>
-          </c:cat>
           <c:val>
             <c:numRef>
-              <c:f>Sheet1!$T$16:$T$24</c:f>
+              <c:f>Sheet1!$R$9:$R$16</c:f>
               <c:numCache>
                 <c:formatCode>General</c:formatCode>
-                <c:ptCount val="9"/>
+                <c:ptCount val="8"/>
+                <c:pt idx="0">
+                  <c:v>1400</c:v>
+                </c:pt>
+                <c:pt idx="1">
+                  <c:v>1400</c:v>
+                </c:pt>
+                <c:pt idx="2">
+                  <c:v>1400</c:v>
+                </c:pt>
+                <c:pt idx="3">
+                  <c:v>1400</c:v>
+                </c:pt>
+                <c:pt idx="4">
+                  <c:v>1400</c:v>
+                </c:pt>
+                <c:pt idx="5">
+                  <c:v>1400</c:v>
+                </c:pt>
+                <c:pt idx="6">
+                  <c:v>1400</c:v>
+                </c:pt>
+                <c:pt idx="7">
+                  <c:v>1400</c:v>
+                </c:pt>
               </c:numCache>
-              <c:extLst/>
             </c:numRef>
           </c:val>
           <c:smooth val="0"/>
           <c:extLst>
             <c:ext xmlns:c16="http://schemas.microsoft.com/office/drawing/2014/chart" uri="{C3380CC4-5D6E-409C-BE32-E72D297353CC}">
-              <c16:uniqueId val="{0000000A-9FD6-4CE6-8E65-F77DBF637FA7}"/>
+              <c16:uniqueId val="{0000000A-81DC-48B4-929D-E4641D2FB8BB}"/>
             </c:ext>
           </c:extLst>
         </c:ser>
@@ -23796,6 +24459,7 @@
         <c:axId val="212876736"/>
         <c:scaling>
           <c:orientation val="minMax"/>
+          <c:max val="1400"/>
           <c:min val="1300"/>
         </c:scaling>
         <c:delete val="0"/>
@@ -23863,7 +24527,7 @@
             </a:p>
           </c:txPr>
         </c:title>
-        <c:numFmt formatCode="#,##0.00" sourceLinked="0"/>
+        <c:numFmt formatCode="#,##0" sourceLinked="0"/>
         <c:majorTickMark val="none"/>
         <c:minorTickMark val="none"/>
         <c:tickLblPos val="nextTo"/>

</xml_diff>

<commit_message>
update report uptade some results
</commit_message>
<xml_diff>
--- a/docs/word_report/word_report.docx
+++ b/docs/word_report/word_report.docx
@@ -275,7 +275,7 @@
               <w:noProof/>
               <w:color w:val="auto"/>
               <w:sz w:val="22"/>
-              <w:lang w:val="en-CH" w:eastAsia="en-CH"/>
+              <w:lang w:val="en-CH"/>
             </w:rPr>
           </w:pPr>
           <w:r>
@@ -301,7 +301,7 @@
                 <w:noProof/>
                 <w:color w:val="auto"/>
                 <w:sz w:val="22"/>
-                <w:lang w:val="en-CH" w:eastAsia="en-CH"/>
+                <w:lang w:val="en-CH"/>
               </w:rPr>
               <w:tab/>
             </w:r>
@@ -374,7 +374,7 @@
               <w:noProof/>
               <w:color w:val="auto"/>
               <w:sz w:val="22"/>
-              <w:lang w:val="en-CH" w:eastAsia="en-CH"/>
+              <w:lang w:val="en-CH"/>
             </w:rPr>
           </w:pPr>
           <w:hyperlink w:anchor="_Toc121131414" w:history="1">
@@ -391,7 +391,7 @@
                 <w:noProof/>
                 <w:color w:val="auto"/>
                 <w:sz w:val="22"/>
-                <w:lang w:val="en-CH" w:eastAsia="en-CH"/>
+                <w:lang w:val="en-CH"/>
               </w:rPr>
               <w:tab/>
             </w:r>
@@ -464,7 +464,7 @@
               <w:noProof/>
               <w:color w:val="auto"/>
               <w:sz w:val="22"/>
-              <w:lang w:val="en-CH" w:eastAsia="en-CH"/>
+              <w:lang w:val="en-CH"/>
             </w:rPr>
           </w:pPr>
           <w:hyperlink w:anchor="_Toc121131415" w:history="1">
@@ -481,7 +481,7 @@
                 <w:noProof/>
                 <w:color w:val="auto"/>
                 <w:sz w:val="22"/>
-                <w:lang w:val="en-CH" w:eastAsia="en-CH"/>
+                <w:lang w:val="en-CH"/>
               </w:rPr>
               <w:tab/>
             </w:r>
@@ -554,7 +554,7 @@
               <w:noProof/>
               <w:color w:val="auto"/>
               <w:sz w:val="22"/>
-              <w:lang w:val="en-CH" w:eastAsia="en-CH"/>
+              <w:lang w:val="en-CH"/>
             </w:rPr>
           </w:pPr>
           <w:hyperlink w:anchor="_Toc121131416" w:history="1">
@@ -571,7 +571,7 @@
                 <w:noProof/>
                 <w:color w:val="auto"/>
                 <w:sz w:val="22"/>
-                <w:lang w:val="en-CH" w:eastAsia="en-CH"/>
+                <w:lang w:val="en-CH"/>
               </w:rPr>
               <w:tab/>
             </w:r>
@@ -644,7 +644,7 @@
               <w:noProof/>
               <w:color w:val="auto"/>
               <w:sz w:val="22"/>
-              <w:lang w:val="en-CH" w:eastAsia="en-CH"/>
+              <w:lang w:val="en-CH"/>
             </w:rPr>
           </w:pPr>
           <w:hyperlink w:anchor="_Toc121131417" w:history="1">
@@ -661,7 +661,7 @@
                 <w:noProof/>
                 <w:color w:val="auto"/>
                 <w:sz w:val="22"/>
-                <w:lang w:val="en-CH" w:eastAsia="en-CH"/>
+                <w:lang w:val="en-CH"/>
               </w:rPr>
               <w:tab/>
             </w:r>
@@ -734,7 +734,7 @@
               <w:noProof/>
               <w:color w:val="auto"/>
               <w:sz w:val="22"/>
-              <w:lang w:val="en-CH" w:eastAsia="en-CH"/>
+              <w:lang w:val="en-CH"/>
             </w:rPr>
           </w:pPr>
           <w:hyperlink w:anchor="_Toc121131418" w:history="1">
@@ -751,7 +751,7 @@
                 <w:noProof/>
                 <w:color w:val="auto"/>
                 <w:sz w:val="22"/>
-                <w:lang w:val="en-CH" w:eastAsia="en-CH"/>
+                <w:lang w:val="en-CH"/>
               </w:rPr>
               <w:tab/>
             </w:r>
@@ -824,7 +824,7 @@
               <w:noProof/>
               <w:color w:val="auto"/>
               <w:sz w:val="22"/>
-              <w:lang w:val="en-CH" w:eastAsia="en-CH"/>
+              <w:lang w:val="en-CH"/>
             </w:rPr>
           </w:pPr>
           <w:hyperlink w:anchor="_Toc121131419" w:history="1">
@@ -841,7 +841,7 @@
                 <w:noProof/>
                 <w:color w:val="auto"/>
                 <w:sz w:val="22"/>
-                <w:lang w:val="en-CH" w:eastAsia="en-CH"/>
+                <w:lang w:val="en-CH"/>
               </w:rPr>
               <w:tab/>
             </w:r>
@@ -914,7 +914,7 @@
               <w:noProof/>
               <w:color w:val="auto"/>
               <w:sz w:val="22"/>
-              <w:lang w:val="en-CH" w:eastAsia="en-CH"/>
+              <w:lang w:val="en-CH"/>
             </w:rPr>
           </w:pPr>
           <w:hyperlink w:anchor="_Toc121131420" w:history="1">
@@ -931,7 +931,7 @@
                 <w:noProof/>
                 <w:color w:val="auto"/>
                 <w:sz w:val="22"/>
-                <w:lang w:val="en-CH" w:eastAsia="en-CH"/>
+                <w:lang w:val="en-CH"/>
               </w:rPr>
               <w:tab/>
             </w:r>
@@ -1004,7 +1004,7 @@
               <w:noProof/>
               <w:color w:val="auto"/>
               <w:sz w:val="22"/>
-              <w:lang w:val="en-CH" w:eastAsia="en-CH"/>
+              <w:lang w:val="en-CH"/>
             </w:rPr>
           </w:pPr>
           <w:hyperlink w:anchor="_Toc121131421" w:history="1">
@@ -1021,7 +1021,7 @@
                 <w:noProof/>
                 <w:color w:val="auto"/>
                 <w:sz w:val="22"/>
-                <w:lang w:val="en-CH" w:eastAsia="en-CH"/>
+                <w:lang w:val="en-CH"/>
               </w:rPr>
               <w:tab/>
             </w:r>
@@ -1094,7 +1094,7 @@
               <w:noProof/>
               <w:color w:val="auto"/>
               <w:sz w:val="22"/>
-              <w:lang w:val="en-CH" w:eastAsia="en-CH"/>
+              <w:lang w:val="en-CH"/>
             </w:rPr>
           </w:pPr>
           <w:hyperlink w:anchor="_Toc121131422" w:history="1">
@@ -1111,7 +1111,7 @@
                 <w:noProof/>
                 <w:color w:val="auto"/>
                 <w:sz w:val="22"/>
-                <w:lang w:val="en-CH" w:eastAsia="en-CH"/>
+                <w:lang w:val="en-CH"/>
               </w:rPr>
               <w:tab/>
             </w:r>
@@ -1184,7 +1184,7 @@
               <w:noProof/>
               <w:color w:val="auto"/>
               <w:sz w:val="22"/>
-              <w:lang w:val="en-CH" w:eastAsia="en-CH"/>
+              <w:lang w:val="en-CH"/>
             </w:rPr>
           </w:pPr>
           <w:hyperlink w:anchor="_Toc121131423" w:history="1">
@@ -1201,7 +1201,7 @@
                 <w:noProof/>
                 <w:color w:val="auto"/>
                 <w:sz w:val="22"/>
-                <w:lang w:val="en-CH" w:eastAsia="en-CH"/>
+                <w:lang w:val="en-CH"/>
               </w:rPr>
               <w:tab/>
             </w:r>
@@ -1274,7 +1274,7 @@
               <w:noProof/>
               <w:color w:val="auto"/>
               <w:sz w:val="22"/>
-              <w:lang w:val="en-CH" w:eastAsia="en-CH"/>
+              <w:lang w:val="en-CH"/>
             </w:rPr>
           </w:pPr>
           <w:hyperlink w:anchor="_Toc121131424" w:history="1">
@@ -1291,7 +1291,7 @@
                 <w:noProof/>
                 <w:color w:val="auto"/>
                 <w:sz w:val="22"/>
-                <w:lang w:val="en-CH" w:eastAsia="en-CH"/>
+                <w:lang w:val="en-CH"/>
               </w:rPr>
               <w:tab/>
             </w:r>
@@ -1364,7 +1364,7 @@
               <w:noProof/>
               <w:color w:val="auto"/>
               <w:sz w:val="22"/>
-              <w:lang w:val="en-CH" w:eastAsia="en-CH"/>
+              <w:lang w:val="en-CH"/>
             </w:rPr>
           </w:pPr>
           <w:hyperlink w:anchor="_Toc121131425" w:history="1">
@@ -1381,7 +1381,7 @@
                 <w:noProof/>
                 <w:color w:val="auto"/>
                 <w:sz w:val="22"/>
-                <w:lang w:val="en-CH" w:eastAsia="en-CH"/>
+                <w:lang w:val="en-CH"/>
               </w:rPr>
               <w:tab/>
             </w:r>
@@ -1454,7 +1454,7 @@
               <w:noProof/>
               <w:color w:val="auto"/>
               <w:sz w:val="22"/>
-              <w:lang w:val="en-CH" w:eastAsia="en-CH"/>
+              <w:lang w:val="en-CH"/>
             </w:rPr>
           </w:pPr>
           <w:hyperlink w:anchor="_Toc121131426" w:history="1">
@@ -1471,7 +1471,7 @@
                 <w:noProof/>
                 <w:color w:val="auto"/>
                 <w:sz w:val="22"/>
-                <w:lang w:val="en-CH" w:eastAsia="en-CH"/>
+                <w:lang w:val="en-CH"/>
               </w:rPr>
               <w:tab/>
             </w:r>
@@ -1544,7 +1544,7 @@
               <w:noProof/>
               <w:color w:val="auto"/>
               <w:sz w:val="22"/>
-              <w:lang w:val="en-CH" w:eastAsia="en-CH"/>
+              <w:lang w:val="en-CH"/>
             </w:rPr>
           </w:pPr>
           <w:hyperlink w:anchor="_Toc121131427" w:history="1">
@@ -1561,7 +1561,7 @@
                 <w:noProof/>
                 <w:color w:val="auto"/>
                 <w:sz w:val="22"/>
-                <w:lang w:val="en-CH" w:eastAsia="en-CH"/>
+                <w:lang w:val="en-CH"/>
               </w:rPr>
               <w:tab/>
             </w:r>
@@ -1634,7 +1634,7 @@
               <w:noProof/>
               <w:color w:val="auto"/>
               <w:sz w:val="22"/>
-              <w:lang w:val="en-CH" w:eastAsia="en-CH"/>
+              <w:lang w:val="en-CH"/>
             </w:rPr>
           </w:pPr>
           <w:hyperlink w:anchor="_Toc121131428" w:history="1">
@@ -1651,7 +1651,7 @@
                 <w:noProof/>
                 <w:color w:val="auto"/>
                 <w:sz w:val="22"/>
-                <w:lang w:val="en-CH" w:eastAsia="en-CH"/>
+                <w:lang w:val="en-CH"/>
               </w:rPr>
               <w:tab/>
             </w:r>
@@ -1724,7 +1724,7 @@
               <w:noProof/>
               <w:color w:val="auto"/>
               <w:sz w:val="22"/>
-              <w:lang w:val="en-CH" w:eastAsia="en-CH"/>
+              <w:lang w:val="en-CH"/>
             </w:rPr>
           </w:pPr>
           <w:hyperlink w:anchor="_Toc121131429" w:history="1">
@@ -1741,7 +1741,7 @@
                 <w:noProof/>
                 <w:color w:val="auto"/>
                 <w:sz w:val="22"/>
-                <w:lang w:val="en-CH" w:eastAsia="en-CH"/>
+                <w:lang w:val="en-CH"/>
               </w:rPr>
               <w:tab/>
             </w:r>
@@ -1814,7 +1814,7 @@
               <w:noProof/>
               <w:color w:val="auto"/>
               <w:sz w:val="22"/>
-              <w:lang w:val="en-CH" w:eastAsia="en-CH"/>
+              <w:lang w:val="en-CH"/>
             </w:rPr>
           </w:pPr>
           <w:hyperlink w:anchor="_Toc121131430" w:history="1">
@@ -1831,7 +1831,7 @@
                 <w:noProof/>
                 <w:color w:val="auto"/>
                 <w:sz w:val="22"/>
-                <w:lang w:val="en-CH" w:eastAsia="en-CH"/>
+                <w:lang w:val="en-CH"/>
               </w:rPr>
               <w:tab/>
             </w:r>
@@ -1904,7 +1904,7 @@
               <w:noProof/>
               <w:color w:val="auto"/>
               <w:sz w:val="22"/>
-              <w:lang w:val="en-CH" w:eastAsia="en-CH"/>
+              <w:lang w:val="en-CH"/>
             </w:rPr>
           </w:pPr>
           <w:hyperlink w:anchor="_Toc121131431" w:history="1">
@@ -1921,7 +1921,7 @@
                 <w:noProof/>
                 <w:color w:val="auto"/>
                 <w:sz w:val="22"/>
-                <w:lang w:val="en-CH" w:eastAsia="en-CH"/>
+                <w:lang w:val="en-CH"/>
               </w:rPr>
               <w:tab/>
             </w:r>
@@ -1994,7 +1994,7 @@
               <w:noProof/>
               <w:color w:val="auto"/>
               <w:sz w:val="22"/>
-              <w:lang w:val="en-CH" w:eastAsia="en-CH"/>
+              <w:lang w:val="en-CH"/>
             </w:rPr>
           </w:pPr>
           <w:hyperlink w:anchor="_Toc121131432" w:history="1">
@@ -2011,7 +2011,7 @@
                 <w:noProof/>
                 <w:color w:val="auto"/>
                 <w:sz w:val="22"/>
-                <w:lang w:val="en-CH" w:eastAsia="en-CH"/>
+                <w:lang w:val="en-CH"/>
               </w:rPr>
               <w:tab/>
             </w:r>
@@ -2084,7 +2084,7 @@
               <w:noProof/>
               <w:color w:val="auto"/>
               <w:sz w:val="22"/>
-              <w:lang w:val="en-CH" w:eastAsia="en-CH"/>
+              <w:lang w:val="en-CH"/>
             </w:rPr>
           </w:pPr>
           <w:hyperlink w:anchor="_Toc121131433" w:history="1">
@@ -2101,7 +2101,7 @@
                 <w:noProof/>
                 <w:color w:val="auto"/>
                 <w:sz w:val="22"/>
-                <w:lang w:val="en-CH" w:eastAsia="en-CH"/>
+                <w:lang w:val="en-CH"/>
               </w:rPr>
               <w:tab/>
             </w:r>
@@ -2174,7 +2174,7 @@
               <w:noProof/>
               <w:color w:val="auto"/>
               <w:sz w:val="22"/>
-              <w:lang w:val="en-CH" w:eastAsia="en-CH"/>
+              <w:lang w:val="en-CH"/>
             </w:rPr>
           </w:pPr>
           <w:hyperlink w:anchor="_Toc121131434" w:history="1">
@@ -2191,7 +2191,7 @@
                 <w:noProof/>
                 <w:color w:val="auto"/>
                 <w:sz w:val="22"/>
-                <w:lang w:val="en-CH" w:eastAsia="en-CH"/>
+                <w:lang w:val="en-CH"/>
               </w:rPr>
               <w:tab/>
             </w:r>
@@ -2264,7 +2264,7 @@
               <w:noProof/>
               <w:color w:val="auto"/>
               <w:sz w:val="22"/>
-              <w:lang w:val="en-CH" w:eastAsia="en-CH"/>
+              <w:lang w:val="en-CH"/>
             </w:rPr>
           </w:pPr>
           <w:hyperlink w:anchor="_Toc121131435" w:history="1">
@@ -2281,7 +2281,7 @@
                 <w:noProof/>
                 <w:color w:val="auto"/>
                 <w:sz w:val="22"/>
-                <w:lang w:val="en-CH" w:eastAsia="en-CH"/>
+                <w:lang w:val="en-CH"/>
               </w:rPr>
               <w:tab/>
             </w:r>
@@ -2354,7 +2354,7 @@
               <w:noProof/>
               <w:color w:val="auto"/>
               <w:sz w:val="22"/>
-              <w:lang w:val="en-CH" w:eastAsia="en-CH"/>
+              <w:lang w:val="en-CH"/>
             </w:rPr>
           </w:pPr>
           <w:hyperlink w:anchor="_Toc121131436" w:history="1">
@@ -2371,7 +2371,7 @@
                 <w:noProof/>
                 <w:color w:val="auto"/>
                 <w:sz w:val="22"/>
-                <w:lang w:val="en-CH" w:eastAsia="en-CH"/>
+                <w:lang w:val="en-CH"/>
               </w:rPr>
               <w:tab/>
             </w:r>
@@ -2444,7 +2444,7 @@
               <w:noProof/>
               <w:color w:val="auto"/>
               <w:sz w:val="22"/>
-              <w:lang w:val="en-CH" w:eastAsia="en-CH"/>
+              <w:lang w:val="en-CH"/>
             </w:rPr>
           </w:pPr>
           <w:hyperlink w:anchor="_Toc121131437" w:history="1">
@@ -2461,7 +2461,7 @@
                 <w:noProof/>
                 <w:color w:val="auto"/>
                 <w:sz w:val="22"/>
-                <w:lang w:val="en-CH" w:eastAsia="en-CH"/>
+                <w:lang w:val="en-CH"/>
               </w:rPr>
               <w:tab/>
             </w:r>
@@ -2534,7 +2534,7 @@
               <w:noProof/>
               <w:color w:val="auto"/>
               <w:sz w:val="22"/>
-              <w:lang w:val="en-CH" w:eastAsia="en-CH"/>
+              <w:lang w:val="en-CH"/>
             </w:rPr>
           </w:pPr>
           <w:hyperlink w:anchor="_Toc121131438" w:history="1">
@@ -2551,7 +2551,7 @@
                 <w:noProof/>
                 <w:color w:val="auto"/>
                 <w:sz w:val="22"/>
-                <w:lang w:val="en-CH" w:eastAsia="en-CH"/>
+                <w:lang w:val="en-CH"/>
               </w:rPr>
               <w:tab/>
             </w:r>
@@ -2624,7 +2624,7 @@
               <w:noProof/>
               <w:color w:val="auto"/>
               <w:sz w:val="22"/>
-              <w:lang w:val="en-CH" w:eastAsia="en-CH"/>
+              <w:lang w:val="en-CH"/>
             </w:rPr>
           </w:pPr>
           <w:hyperlink w:anchor="_Toc121131439" w:history="1">
@@ -2641,7 +2641,7 @@
                 <w:noProof/>
                 <w:color w:val="auto"/>
                 <w:sz w:val="22"/>
-                <w:lang w:val="en-CH" w:eastAsia="en-CH"/>
+                <w:lang w:val="en-CH"/>
               </w:rPr>
               <w:tab/>
             </w:r>
@@ -2714,7 +2714,7 @@
               <w:noProof/>
               <w:color w:val="auto"/>
               <w:sz w:val="22"/>
-              <w:lang w:val="en-CH" w:eastAsia="en-CH"/>
+              <w:lang w:val="en-CH"/>
             </w:rPr>
           </w:pPr>
           <w:hyperlink w:anchor="_Toc121131440" w:history="1">
@@ -2731,7 +2731,7 @@
                 <w:noProof/>
                 <w:color w:val="auto"/>
                 <w:sz w:val="22"/>
-                <w:lang w:val="en-CH" w:eastAsia="en-CH"/>
+                <w:lang w:val="en-CH"/>
               </w:rPr>
               <w:tab/>
             </w:r>
@@ -2804,7 +2804,7 @@
               <w:noProof/>
               <w:color w:val="auto"/>
               <w:sz w:val="22"/>
-              <w:lang w:val="en-CH" w:eastAsia="en-CH"/>
+              <w:lang w:val="en-CH"/>
             </w:rPr>
           </w:pPr>
           <w:hyperlink w:anchor="_Toc121131441" w:history="1">
@@ -2821,7 +2821,7 @@
                 <w:noProof/>
                 <w:color w:val="auto"/>
                 <w:sz w:val="22"/>
-                <w:lang w:val="en-CH" w:eastAsia="en-CH"/>
+                <w:lang w:val="en-CH"/>
               </w:rPr>
               <w:tab/>
             </w:r>
@@ -2894,7 +2894,7 @@
               <w:noProof/>
               <w:color w:val="auto"/>
               <w:sz w:val="22"/>
-              <w:lang w:val="en-CH" w:eastAsia="en-CH"/>
+              <w:lang w:val="en-CH"/>
             </w:rPr>
           </w:pPr>
           <w:hyperlink w:anchor="_Toc121131442" w:history="1">
@@ -2911,7 +2911,7 @@
                 <w:noProof/>
                 <w:color w:val="auto"/>
                 <w:sz w:val="22"/>
-                <w:lang w:val="en-CH" w:eastAsia="en-CH"/>
+                <w:lang w:val="en-CH"/>
               </w:rPr>
               <w:tab/>
             </w:r>
@@ -2984,7 +2984,7 @@
               <w:noProof/>
               <w:color w:val="auto"/>
               <w:sz w:val="22"/>
-              <w:lang w:val="en-CH" w:eastAsia="en-CH"/>
+              <w:lang w:val="en-CH"/>
             </w:rPr>
           </w:pPr>
           <w:hyperlink w:anchor="_Toc121131443" w:history="1">
@@ -3001,7 +3001,7 @@
                 <w:noProof/>
                 <w:color w:val="auto"/>
                 <w:sz w:val="22"/>
-                <w:lang w:val="en-CH" w:eastAsia="en-CH"/>
+                <w:lang w:val="en-CH"/>
               </w:rPr>
               <w:tab/>
             </w:r>
@@ -3074,7 +3074,7 @@
               <w:noProof/>
               <w:color w:val="auto"/>
               <w:sz w:val="22"/>
-              <w:lang w:val="en-CH" w:eastAsia="en-CH"/>
+              <w:lang w:val="en-CH"/>
             </w:rPr>
           </w:pPr>
           <w:hyperlink w:anchor="_Toc121131444" w:history="1">
@@ -3091,7 +3091,7 @@
                 <w:noProof/>
                 <w:color w:val="auto"/>
                 <w:sz w:val="22"/>
-                <w:lang w:val="en-CH" w:eastAsia="en-CH"/>
+                <w:lang w:val="en-CH"/>
               </w:rPr>
               <w:tab/>
             </w:r>
@@ -3164,7 +3164,7 @@
               <w:noProof/>
               <w:color w:val="auto"/>
               <w:sz w:val="22"/>
-              <w:lang w:val="en-CH" w:eastAsia="en-CH"/>
+              <w:lang w:val="en-CH"/>
             </w:rPr>
           </w:pPr>
           <w:hyperlink w:anchor="_Toc121131445" w:history="1">
@@ -3181,7 +3181,7 @@
                 <w:noProof/>
                 <w:color w:val="auto"/>
                 <w:sz w:val="22"/>
-                <w:lang w:val="en-CH" w:eastAsia="en-CH"/>
+                <w:lang w:val="en-CH"/>
               </w:rPr>
               <w:tab/>
             </w:r>
@@ -3322,106 +3322,76 @@
           <w:rFonts w:cs="Times"/>
           <w:szCs w:val="24"/>
         </w:rPr>
-        <w:t>(</w:t>
-      </w:r>
-      <w:proofErr w:type="spellStart"/>
+        <w:t>(Schübeler, no date)</w:t>
+      </w:r>
+      <w:r>
+        <w:fldChar w:fldCharType="end"/>
+      </w:r>
+      <w:r>
+        <w:t xml:space="preserve">. </w:t>
+      </w:r>
+      <w:r>
+        <w:t xml:space="preserve">Municipal waste is constituted of numerous streams, which connect sources </w:t>
+      </w:r>
+      <w:r>
+        <w:t>and disposal for waste of widely varying characteristics. The sources include household waste, commercial waste</w:t>
+      </w:r>
+      <w:r>
+        <w:t xml:space="preserve"> (e.g. markets)</w:t>
+      </w:r>
+      <w:r>
+        <w:t>, institutional waste</w:t>
+      </w:r>
+      <w:r>
+        <w:t xml:space="preserve"> (e.g. hospitals)</w:t>
+      </w:r>
+      <w:r>
+        <w:t xml:space="preserve">, street sweepings, hazardous waste, construction debris etc. </w:t>
+      </w:r>
+      <w:r>
+        <w:fldChar w:fldCharType="begin"/>
+      </w:r>
+      <w:r>
+        <w:instrText xml:space="preserve"> ADDIN ZOTERO_ITEM CSL_CITATION {"citationID":"vMxnLztz","properties":{"formattedCitation":"(Coffey and Coad, 2010; Okot-Okumu, 2012)","plainCitation":"(Coffey and Coad, 2010; Okot-Okumu, 2012)","noteIndex":0},"citationItems":[{"id":575,"uris":["http://zotero.org/users/7260192/items/LCA25PE5"],"itemData":{"id":575,"type":"book","call-number":"TD790 .C63 2010","event-place":"Nairobi, Kenya","ISBN":"978-92-1-132254-5","number-of-pages":"197","publisher":"UN-HABITAT","publisher-place":"Nairobi, Kenya","source":"Library of Congress ISBN","title":"Collection of municipal solid waste in developing countries","author":[{"family":"Coffey","given":"Manus"},{"family":"Coad","given":"Adrian"}],"contributor":[{"family":"United Nations Human Settlements Programme","given":""}],"issued":{"date-parts":[["2010"]]},"citation-key":"coffeyCollectionMunicipalSolid2010"}},{"id":256,"uris":["http://zotero.org/users/7260192/items/8YQ6P6H5"],"itemData":{"id":256,"type":"book","abstract":"Open access peer-reviewed chapter","ISBN":"978-953-51-0795-8","language":"en","note":"container-title: Waste Management - An Integrated Vision\nDOI: 10.5772/50241","publisher":"IntechOpen","source":"www.intechopen.com","title":"Solid Waste Management in African Cities – East Africa","URL":"https://www.intechopen.com/chapters/undefined/state.item.id","author":[{"family":"Okot-Okumu","given":"James"}],"accessed":{"date-parts":[["2022",9,3]]},"issued":{"date-parts":[["2012",10,26]]},"citation-key":"okot-okumuSolidWasteManagement2012"}}],"schema":"https://github.com/citation-style-language/schema/raw/master/csl-citation.json"} </w:instrText>
+      </w:r>
+      <w:r>
+        <w:fldChar w:fldCharType="separate"/>
+      </w:r>
       <w:r>
         <w:rPr>
           <w:rFonts w:cs="Times"/>
-          <w:szCs w:val="24"/>
-        </w:rPr>
-        <w:t>Schübeler</w:t>
-      </w:r>
-      <w:proofErr w:type="spellEnd"/>
+        </w:rPr>
+        <w:t>(Coffey and Coad, 2010; Okot-Okumu, 2012)</w:t>
+      </w:r>
+      <w:r>
+        <w:fldChar w:fldCharType="end"/>
+      </w:r>
+      <w:r>
+        <w:t>. Some characteristics of waste include generation rate, density</w:t>
+      </w:r>
+      <w:r>
+        <w:t xml:space="preserve"> and </w:t>
+      </w:r>
+      <w:r>
+        <w:t xml:space="preserve">composition (plastic, organic), </w:t>
+      </w:r>
+      <w:r>
+        <w:t xml:space="preserve">which vary depending on the region </w:t>
+      </w:r>
+      <w:r>
+        <w:fldChar w:fldCharType="begin"/>
+      </w:r>
+      <w:r>
+        <w:instrText xml:space="preserve"> ADDIN ZOTERO_ITEM CSL_CITATION {"citationID":"Xf3woLqa","properties":{"formattedCitation":"(Diaz, Savage and Eggerth, 2005)","plainCitation":"(Diaz, Savage and Eggerth, 2005)","noteIndex":0},"citationItems":[{"id":613,"uris":["http://zotero.org/users/7260192/items/GCFKSUU5"],"itemData":{"id":613,"type":"document","publisher":"UNEP","title":"SOLID WASTE MANAGEMENT","author":[{"family":"Diaz","given":"Luiz"},{"family":"Savage","given":"George"},{"family":"Eggerth","given":"Linda"}],"issued":{"date-parts":[["2005"]]},"citation-key":"diazSOLIDWASTEMANAGEMENT2005"}}],"schema":"https://github.com/citation-style-language/schema/raw/master/csl-citation.json"} </w:instrText>
+      </w:r>
+      <w:r>
+        <w:fldChar w:fldCharType="separate"/>
+      </w:r>
       <w:r>
         <w:rPr>
           <w:rFonts w:cs="Times"/>
-          <w:szCs w:val="24"/>
-        </w:rPr>
-        <w:t>, no date)</w:t>
-      </w:r>
-      <w:r>
-        <w:fldChar w:fldCharType="end"/>
-      </w:r>
-      <w:r>
-        <w:t xml:space="preserve">. </w:t>
-      </w:r>
-      <w:r>
-        <w:t xml:space="preserve">Municipal waste is constituted of numerous streams, which connect sources </w:t>
-      </w:r>
-      <w:r>
-        <w:t>and disposal for waste of widely varying characteristics. The sources include household waste, commercial waste</w:t>
-      </w:r>
-      <w:r>
-        <w:t xml:space="preserve"> (e.g. markets)</w:t>
-      </w:r>
-      <w:r>
-        <w:t>, institutional waste</w:t>
-      </w:r>
-      <w:r>
-        <w:t xml:space="preserve"> (e.g. hospitals)</w:t>
-      </w:r>
-      <w:r>
-        <w:t xml:space="preserve">, street sweepings, hazardous waste, construction debris etc. </w:t>
-      </w:r>
-      <w:r>
-        <w:fldChar w:fldCharType="begin"/>
-      </w:r>
-      <w:r>
-        <w:instrText xml:space="preserve"> ADDIN ZOTERO_ITEM CSL_CITATION {"citationID":"vMxnLztz","properties":{"formattedCitation":"(Coffey and Coad, 2010; Okot-Okumu, 2012)","plainCitation":"(Coffey and Coad, 2010; Okot-Okumu, 2012)","noteIndex":0},"citationItems":[{"id":575,"uris":["http://zotero.org/users/7260192/items/LCA25PE5"],"itemData":{"id":575,"type":"book","call-number":"TD790 .C63 2010","event-place":"Nairobi, Kenya","ISBN":"978-92-1-132254-5","number-of-pages":"197","publisher":"UN-HABITAT","publisher-place":"Nairobi, Kenya","source":"Library of Congress ISBN","title":"Collection of municipal solid waste in developing countries","author":[{"family":"Coffey","given":"Manus"},{"family":"Coad","given":"Adrian"}],"contributor":[{"family":"United Nations Human Settlements Programme","given":""}],"issued":{"date-parts":[["2010"]]},"citation-key":"coffeyCollectionMunicipalSolid2010"}},{"id":256,"uris":["http://zotero.org/users/7260192/items/8YQ6P6H5"],"itemData":{"id":256,"type":"book","abstract":"Open access peer-reviewed chapter","ISBN":"978-953-51-0795-8","language":"en","note":"container-title: Waste Management - An Integrated Vision\nDOI: 10.5772/50241","publisher":"IntechOpen","source":"www.intechopen.com","title":"Solid Waste Management in African Cities – East Africa","URL":"https://www.intechopen.com/chapters/undefined/state.item.id","author":[{"family":"Okot-Okumu","given":"James"}],"accessed":{"date-parts":[["2022",9,3]]},"issued":{"date-parts":[["2012",10,26]]},"citation-key":"okot-okumuSolidWasteManagement2012"}}],"schema":"https://github.com/citation-style-language/schema/raw/master/csl-citation.json"} </w:instrText>
-      </w:r>
-      <w:r>
-        <w:fldChar w:fldCharType="separate"/>
-      </w:r>
-      <w:r>
-        <w:rPr>
-          <w:rFonts w:cs="Times"/>
-        </w:rPr>
-        <w:t>(Coffey and Coad, 2010; Okot-Okumu, 2012)</w:t>
-      </w:r>
-      <w:r>
-        <w:fldChar w:fldCharType="end"/>
-      </w:r>
-      <w:r>
-        <w:t>. Some characteristics of waste include generation rate, density</w:t>
-      </w:r>
-      <w:r>
-        <w:t xml:space="preserve"> and </w:t>
-      </w:r>
-      <w:r>
-        <w:t xml:space="preserve">composition (plastic, organic), </w:t>
-      </w:r>
-      <w:r>
-        <w:t xml:space="preserve">which vary depending on the region </w:t>
-      </w:r>
-      <w:r>
-        <w:fldChar w:fldCharType="begin"/>
-      </w:r>
-      <w:r>
-        <w:instrText xml:space="preserve"> ADDIN ZOTERO_ITEM CSL_CITATION {"citationID":"Xf3woLqa","properties":{"formattedCitation":"(Diaz, Savage and Eggerth, 2005)","plainCitation":"(Diaz, Savage and Eggerth, 2005)","noteIndex":0},"citationItems":[{"id":613,"uris":["http://zotero.org/users/7260192/items/GCFKSUU5"],"itemData":{"id":613,"type":"document","publisher":"UNEP","title":"SOLID WASTE MANAGEMENT","author":[{"family":"Diaz","given":"Luiz"},{"family":"Savage","given":"George"},{"family":"Eggerth","given":"Linda"}],"issued":{"date-parts":[["2005"]]},"citation-key":"diazSOLIDWASTEMANAGEMENT2005"}}],"schema":"https://github.com/citation-style-language/schema/raw/master/csl-citation.json"} </w:instrText>
-      </w:r>
-      <w:r>
-        <w:fldChar w:fldCharType="separate"/>
-      </w:r>
-      <w:r>
-        <w:rPr>
-          <w:rFonts w:cs="Times"/>
-        </w:rPr>
-        <w:t xml:space="preserve">(Diaz, Savage and </w:t>
-      </w:r>
-      <w:proofErr w:type="spellStart"/>
-      <w:r>
-        <w:rPr>
-          <w:rFonts w:cs="Times"/>
-        </w:rPr>
-        <w:t>Eggerth</w:t>
-      </w:r>
-      <w:proofErr w:type="spellEnd"/>
-      <w:r>
-        <w:rPr>
-          <w:rFonts w:cs="Times"/>
-        </w:rPr>
-        <w:t>, 2005)</w:t>
+        </w:rPr>
+        <w:t>(Diaz, Savage and Eggerth, 2005)</w:t>
       </w:r>
       <w:r>
         <w:fldChar w:fldCharType="end"/>
@@ -3520,21 +3490,7 @@
         <w:rPr>
           <w:rFonts w:cs="Times"/>
         </w:rPr>
-        <w:t>(</w:t>
-      </w:r>
-      <w:proofErr w:type="spellStart"/>
-      <w:r>
-        <w:rPr>
-          <w:rFonts w:cs="Times"/>
-        </w:rPr>
-        <w:t>Zeleza</w:t>
-      </w:r>
-      <w:proofErr w:type="spellEnd"/>
-      <w:r>
-        <w:rPr>
-          <w:rFonts w:cs="Times"/>
-        </w:rPr>
-        <w:t>-Manda, 2009; CEPA, 2019)</w:t>
+        <w:t>(Zeleza-Manda, 2009; CEPA, 2019)</w:t>
       </w:r>
       <w:r>
         <w:fldChar w:fldCharType="end"/>
@@ -3627,82 +3583,54 @@
         <w:rPr>
           <w:rFonts w:cs="Times"/>
         </w:rPr>
-        <w:t xml:space="preserve">(Coffey and Coad, 2010; </w:t>
-      </w:r>
-      <w:proofErr w:type="spellStart"/>
+        <w:t>(Coffey and Coad, 2010; Kalina and Tilley, 2020)</w:t>
+      </w:r>
+      <w:r>
+        <w:fldChar w:fldCharType="end"/>
+      </w:r>
+      <w:r>
+        <w:t xml:space="preserve"> and where there is no showcase of effective planning and scheduling.</w:t>
+      </w:r>
+      <w:r>
+        <w:t xml:space="preserve"> </w:t>
+      </w:r>
+      <w:r>
+        <w:t xml:space="preserve">As discussed in this work, current operation of the service </w:t>
+      </w:r>
+      <w:r>
+        <w:t xml:space="preserve">in Blantyre </w:t>
+      </w:r>
+      <w:r>
+        <w:t xml:space="preserve">is irregular and results in significant overflowing of trash. </w:t>
+      </w:r>
+      <w:r>
+        <w:t>In addition to the direct effects of uncollected trash, there are instances of trash burning, in order to avoid pests and to save spac</w:t>
+      </w:r>
+      <w:r>
+        <w:t xml:space="preserve">e </w:t>
+      </w:r>
       <w:r>
         <w:rPr>
           <w:rFonts w:cs="Times"/>
         </w:rPr>
-        <w:t>Kalina</w:t>
-      </w:r>
-      <w:proofErr w:type="spellEnd"/>
-      <w:r>
-        <w:rPr>
-          <w:rFonts w:cs="Times"/>
-        </w:rPr>
-        <w:t xml:space="preserve"> and Tilley, 2020)</w:t>
-      </w:r>
-      <w:r>
-        <w:fldChar w:fldCharType="end"/>
-      </w:r>
-      <w:r>
-        <w:t xml:space="preserve"> and where there is no showcase of effective planning and scheduling.</w:t>
+        <w:t>(Coffey &amp; Coad, 2010; Zeleza-Manda, 2009)</w:t>
+      </w:r>
+      <w:r>
+        <w:t xml:space="preserve">. </w:t>
+      </w:r>
+      <w:r>
+        <w:t>Irr</w:t>
+      </w:r>
+      <w:r>
+        <w:t>egularity of servic</w:t>
+      </w:r>
+      <w:r>
+        <w:t>e</w:t>
       </w:r>
       <w:r>
         <w:t xml:space="preserve"> </w:t>
       </w:r>
       <w:r>
-        <w:t xml:space="preserve">As discussed in this work, current operation of the service </w:t>
-      </w:r>
-      <w:r>
-        <w:t xml:space="preserve">in Blantyre </w:t>
-      </w:r>
-      <w:r>
-        <w:t xml:space="preserve">is irregular and results in significant overflowing of trash. </w:t>
-      </w:r>
-      <w:r>
-        <w:t>In addition to the direct effects of uncollected trash, there are instances of trash burning, in order to avoid pests and to save spac</w:t>
-      </w:r>
-      <w:r>
-        <w:t xml:space="preserve">e </w:t>
-      </w:r>
-      <w:r>
-        <w:rPr>
-          <w:rFonts w:cs="Times"/>
-        </w:rPr>
-        <w:t xml:space="preserve">(Coffey &amp; Coad, 2010; </w:t>
-      </w:r>
-      <w:proofErr w:type="spellStart"/>
-      <w:r>
-        <w:rPr>
-          <w:rFonts w:cs="Times"/>
-        </w:rPr>
-        <w:t>Zeleza</w:t>
-      </w:r>
-      <w:proofErr w:type="spellEnd"/>
-      <w:r>
-        <w:rPr>
-          <w:rFonts w:cs="Times"/>
-        </w:rPr>
-        <w:t>-Manda, 2009)</w:t>
-      </w:r>
-      <w:r>
-        <w:t xml:space="preserve">. </w:t>
-      </w:r>
-      <w:r>
-        <w:t>Irr</w:t>
-      </w:r>
-      <w:r>
-        <w:t>egularity of servic</w:t>
-      </w:r>
-      <w:r>
-        <w:t>e</w:t>
-      </w:r>
-      <w:r>
-        <w:t xml:space="preserve"> </w:t>
-      </w:r>
-      <w:r>
         <w:t xml:space="preserve">has also been linked to </w:t>
       </w:r>
       <w:r>
@@ -3726,13 +3654,8 @@
       <w:r>
         <w:t xml:space="preserve"> than in </w:t>
       </w:r>
-      <w:proofErr w:type="spellStart"/>
-      <w:r>
-        <w:t>curbside</w:t>
-      </w:r>
-      <w:proofErr w:type="spellEnd"/>
-      <w:r>
-        <w:t xml:space="preserve"> </w:t>
+      <w:r>
+        <w:t xml:space="preserve">curbside </w:t>
       </w:r>
       <w:r>
         <w:lastRenderedPageBreak/>
@@ -3832,87 +3755,7 @@
           <w:rFonts w:cs="Times"/>
           <w:szCs w:val="24"/>
         </w:rPr>
-        <w:t>(</w:t>
-      </w:r>
-      <w:proofErr w:type="spellStart"/>
-      <w:r>
-        <w:rPr>
-          <w:rFonts w:cs="Times"/>
-          <w:szCs w:val="24"/>
-        </w:rPr>
-        <w:t>Zeleza</w:t>
-      </w:r>
-      <w:proofErr w:type="spellEnd"/>
-      <w:r>
-        <w:rPr>
-          <w:rFonts w:cs="Times"/>
-          <w:szCs w:val="24"/>
-        </w:rPr>
-        <w:t xml:space="preserve">-Manda, 2009; </w:t>
-      </w:r>
-      <w:proofErr w:type="spellStart"/>
-      <w:r>
-        <w:rPr>
-          <w:rFonts w:cs="Times"/>
-          <w:szCs w:val="24"/>
-        </w:rPr>
-        <w:t>Kasinja</w:t>
-      </w:r>
-      <w:proofErr w:type="spellEnd"/>
-      <w:r>
-        <w:rPr>
-          <w:rFonts w:cs="Times"/>
-          <w:szCs w:val="24"/>
-        </w:rPr>
-        <w:t xml:space="preserve"> and Tilley, 2018; </w:t>
-      </w:r>
-      <w:proofErr w:type="spellStart"/>
-      <w:r>
-        <w:rPr>
-          <w:rFonts w:cs="Times"/>
-          <w:szCs w:val="24"/>
-        </w:rPr>
-        <w:t>Ndau</w:t>
-      </w:r>
-      <w:proofErr w:type="spellEnd"/>
-      <w:r>
-        <w:rPr>
-          <w:rFonts w:cs="Times"/>
-          <w:szCs w:val="24"/>
-        </w:rPr>
-        <w:t xml:space="preserve"> and Tilley, 2018; </w:t>
-      </w:r>
-      <w:proofErr w:type="spellStart"/>
-      <w:r>
-        <w:rPr>
-          <w:rFonts w:cs="Times"/>
-          <w:szCs w:val="24"/>
-        </w:rPr>
-        <w:t>Kalina</w:t>
-      </w:r>
-      <w:proofErr w:type="spellEnd"/>
-      <w:r>
-        <w:rPr>
-          <w:rFonts w:cs="Times"/>
-          <w:szCs w:val="24"/>
-        </w:rPr>
-        <w:t xml:space="preserve"> and Tilley, 2020; </w:t>
-      </w:r>
-      <w:proofErr w:type="spellStart"/>
-      <w:r>
-        <w:rPr>
-          <w:rFonts w:cs="Times"/>
-          <w:szCs w:val="24"/>
-        </w:rPr>
-        <w:t>Mpanang’ombe</w:t>
-      </w:r>
-      <w:proofErr w:type="spellEnd"/>
-      <w:r>
-        <w:rPr>
-          <w:rFonts w:cs="Times"/>
-          <w:szCs w:val="24"/>
-        </w:rPr>
-        <w:t>, Mallory and Tilley, 2021)</w:t>
+        <w:t>(Zeleza-Manda, 2009; Kasinja and Tilley, 2018; Ndau and Tilley, 2018; Kalina and Tilley, 2020; Mpanang’ombe, Mallory and Tilley, 2021)</w:t>
       </w:r>
       <w:r>
         <w:fldChar w:fldCharType="end"/>
@@ -4158,141 +4001,29 @@
           <w:rFonts w:cs="Times"/>
           <w:szCs w:val="24"/>
         </w:rPr>
-        <w:t>(</w:t>
-      </w:r>
-      <w:proofErr w:type="spellStart"/>
+        <w:t>(Raucq, Sörensen and Cattrysse, 2019)</w:t>
+      </w:r>
+      <w:r>
+        <w:fldChar w:fldCharType="end"/>
+      </w:r>
+      <w:r>
+        <w:t xml:space="preserve"> presents a problem formulation for a roll-on-roll-off waste collection system. </w:t>
+      </w:r>
+      <w:r>
+        <w:fldChar w:fldCharType="begin"/>
+      </w:r>
+      <w:r>
+        <w:instrText xml:space="preserve"> ADDIN ZOTERO_ITEM CSL_CITATION {"citationID":"xc7SbXgo","properties":{"formattedCitation":"(Baptista, Oliveira and Z\\uc0\\u250{}quete, 2002; Coene, Arnout and Spieksma, 2010)","plainCitation":"(Baptista, Oliveira and Zúquete, 2002; Coene, Arnout and Spieksma, 2010)","noteIndex":0},"citationItems":[{"id":300,"uris":["http://zotero.org/users/7260192/items/3MYZGT83"],"itemData":{"id":300,"type":"article-journal","abstract":"The period vehicle routing problem is a multilevel problem assembling two classical problems: the assignment problem and the vehicle routing problem. Collection days have to be assigned to each customer and vehicle routes have to be designed for each day of the period (time horizon) so that the total distribution cost is minimised. The interaction between the temporal and spatial aspects turns the problem into one of the most challenging variations of vehicle routing. In this paper, we present the study of a real period vehicle routing system: the collection of recycling paper containers in the City Council of Almada, Portugal. Ó 2002 Elsevier Science B.V. All rights reserved.","container-title":"European Journal of Operational Research","DOI":"10.1016/S0377-2217(01)00363-0","ISSN":"03772217","issue":"2","journalAbbreviation":"European Journal of Operational Research","language":"en","page":"220-229","source":"DOI.org (Crossref)","title":"A period vehicle routing case study","volume":"139","author":[{"family":"Baptista","given":"Susana"},{"family":"Oliveira","given":"Rui Carvalho"},{"family":"Zúquete","given":"Eduardo"}],"issued":{"date-parts":[["2002",6]]},"citation-key":"baptistaPeriodVehicleRouting2002"}},{"id":302,"uris":["http://zotero.org/users/7260192/items/MKT3DW4J"],"itemData":{"id":302,"type":"article-journal","container-title":"Journal of the Operational Research Society","DOI":"10.1057/jors.2009.154","ISSN":"0160-5682, 1476-9360","issue":"12","journalAbbreviation":"Journal of the Operational Research Society","language":"en","page":"1719-1728","source":"DOI.org (Crossref)","title":"On a periodic vehicle routing problem","volume":"61","author":[{"family":"Coene","given":"S"},{"family":"Arnout","given":"A"},{"family":"Spieksma","given":"F C R"}],"issued":{"date-parts":[["2010",12]]},"citation-key":"coenePeriodicVehicleRouting2010"}}],"schema":"https://github.com/citation-style-language/schema/raw/master/csl-citation.json"} </w:instrText>
+      </w:r>
+      <w:r>
+        <w:fldChar w:fldCharType="separate"/>
+      </w:r>
       <w:r>
         <w:rPr>
           <w:rFonts w:cs="Times"/>
           <w:szCs w:val="24"/>
         </w:rPr>
-        <w:t>Raucq</w:t>
-      </w:r>
-      <w:proofErr w:type="spellEnd"/>
-      <w:r>
-        <w:rPr>
-          <w:rFonts w:cs="Times"/>
-          <w:szCs w:val="24"/>
-        </w:rPr>
-        <w:t xml:space="preserve">, </w:t>
-      </w:r>
-      <w:proofErr w:type="spellStart"/>
-      <w:r>
-        <w:rPr>
-          <w:rFonts w:cs="Times"/>
-          <w:szCs w:val="24"/>
-        </w:rPr>
-        <w:t>Sörensen</w:t>
-      </w:r>
-      <w:proofErr w:type="spellEnd"/>
-      <w:r>
-        <w:rPr>
-          <w:rFonts w:cs="Times"/>
-          <w:szCs w:val="24"/>
-        </w:rPr>
-        <w:t xml:space="preserve"> and </w:t>
-      </w:r>
-      <w:proofErr w:type="spellStart"/>
-      <w:r>
-        <w:rPr>
-          <w:rFonts w:cs="Times"/>
-          <w:szCs w:val="24"/>
-        </w:rPr>
-        <w:t>Cattrysse</w:t>
-      </w:r>
-      <w:proofErr w:type="spellEnd"/>
-      <w:r>
-        <w:rPr>
-          <w:rFonts w:cs="Times"/>
-          <w:szCs w:val="24"/>
-        </w:rPr>
-        <w:t>, 2019)</w:t>
-      </w:r>
-      <w:r>
-        <w:fldChar w:fldCharType="end"/>
-      </w:r>
-      <w:r>
-        <w:t xml:space="preserve"> presents a problem formulation for a roll-on-roll-off waste collection system. </w:t>
-      </w:r>
-      <w:r>
-        <w:fldChar w:fldCharType="begin"/>
-      </w:r>
-      <w:r>
-        <w:instrText xml:space="preserve"> ADDIN ZOTERO_ITEM CSL_CITATION {"citationID":"xc7SbXgo","properties":{"formattedCitation":"(Baptista, Oliveira and Z\\uc0\\u250{}quete, 2002; Coene, Arnout and Spieksma, 2010)","plainCitation":"(Baptista, Oliveira and Zúquete, 2002; Coene, Arnout and Spieksma, 2010)","noteIndex":0},"citationItems":[{"id":300,"uris":["http://zotero.org/users/7260192/items/3MYZGT83"],"itemData":{"id":300,"type":"article-journal","abstract":"The period vehicle routing problem is a multilevel problem assembling two classical problems: the assignment problem and the vehicle routing problem. Collection days have to be assigned to each customer and vehicle routes have to be designed for each day of the period (time horizon) so that the total distribution cost is minimised. The interaction between the temporal and spatial aspects turns the problem into one of the most challenging variations of vehicle routing. In this paper, we present the study of a real period vehicle routing system: the collection of recycling paper containers in the City Council of Almada, Portugal. Ó 2002 Elsevier Science B.V. All rights reserved.","container-title":"European Journal of Operational Research","DOI":"10.1016/S0377-2217(01)00363-0","ISSN":"03772217","issue":"2","journalAbbreviation":"European Journal of Operational Research","language":"en","page":"220-229","source":"DOI.org (Crossref)","title":"A period vehicle routing case study","volume":"139","author":[{"family":"Baptista","given":"Susana"},{"family":"Oliveira","given":"Rui Carvalho"},{"family":"Zúquete","given":"Eduardo"}],"issued":{"date-parts":[["2002",6]]},"citation-key":"baptistaPeriodVehicleRouting2002"}},{"id":302,"uris":["http://zotero.org/users/7260192/items/MKT3DW4J"],"itemData":{"id":302,"type":"article-journal","container-title":"Journal of the Operational Research Society","DOI":"10.1057/jors.2009.154","ISSN":"0160-5682, 1476-9360","issue":"12","journalAbbreviation":"Journal of the Operational Research Society","language":"en","page":"1719-1728","source":"DOI.org (Crossref)","title":"On a periodic vehicle routing problem","volume":"61","author":[{"family":"Coene","given":"S"},{"family":"Arnout","given":"A"},{"family":"Spieksma","given":"F C R"}],"issued":{"date-parts":[["2010",12]]},"citation-key":"coenePeriodicVehicleRouting2010"}}],"schema":"https://github.com/citation-style-language/schema/raw/master/csl-citation.json"} </w:instrText>
-      </w:r>
-      <w:r>
-        <w:fldChar w:fldCharType="separate"/>
-      </w:r>
-      <w:r>
-        <w:rPr>
-          <w:rFonts w:cs="Times"/>
-          <w:szCs w:val="24"/>
-        </w:rPr>
-        <w:t xml:space="preserve">(Baptista, Oliveira and </w:t>
-      </w:r>
-      <w:proofErr w:type="spellStart"/>
-      <w:r>
-        <w:rPr>
-          <w:rFonts w:cs="Times"/>
-          <w:szCs w:val="24"/>
-        </w:rPr>
-        <w:t>Zúquete</w:t>
-      </w:r>
-      <w:proofErr w:type="spellEnd"/>
-      <w:r>
-        <w:rPr>
-          <w:rFonts w:cs="Times"/>
-          <w:szCs w:val="24"/>
-        </w:rPr>
-        <w:t xml:space="preserve">, 2002; </w:t>
-      </w:r>
-      <w:proofErr w:type="spellStart"/>
-      <w:r>
-        <w:rPr>
-          <w:rFonts w:cs="Times"/>
-          <w:szCs w:val="24"/>
-        </w:rPr>
-        <w:t>Coene</w:t>
-      </w:r>
-      <w:proofErr w:type="spellEnd"/>
-      <w:r>
-        <w:rPr>
-          <w:rFonts w:cs="Times"/>
-          <w:szCs w:val="24"/>
-        </w:rPr>
-        <w:t xml:space="preserve">, </w:t>
-      </w:r>
-      <w:proofErr w:type="spellStart"/>
-      <w:r>
-        <w:rPr>
-          <w:rFonts w:cs="Times"/>
-          <w:szCs w:val="24"/>
-        </w:rPr>
-        <w:t>Arnout</w:t>
-      </w:r>
-      <w:proofErr w:type="spellEnd"/>
-      <w:r>
-        <w:rPr>
-          <w:rFonts w:cs="Times"/>
-          <w:szCs w:val="24"/>
-        </w:rPr>
-        <w:t xml:space="preserve"> and </w:t>
-      </w:r>
-      <w:proofErr w:type="spellStart"/>
-      <w:r>
-        <w:rPr>
-          <w:rFonts w:cs="Times"/>
-          <w:szCs w:val="24"/>
-        </w:rPr>
-        <w:t>Spieksma</w:t>
-      </w:r>
-      <w:proofErr w:type="spellEnd"/>
-      <w:r>
-        <w:rPr>
-          <w:rFonts w:cs="Times"/>
-          <w:szCs w:val="24"/>
-        </w:rPr>
-        <w:t>, 2010)</w:t>
+        <w:t>(Baptista, Oliveira and Zúquete, 2002; Coene, Arnout and Spieksma, 2010)</w:t>
       </w:r>
       <w:r>
         <w:fldChar w:fldCharType="end"/>
@@ -4535,27 +4266,14 @@
       <w:r>
         <w:t xml:space="preserve">Figure </w:t>
       </w:r>
-      <w:r>
-        <w:fldChar w:fldCharType="begin"/>
-      </w:r>
-      <w:r>
-        <w:instrText xml:space="preserve"> SEQ Figure \* ARABIC </w:instrText>
-      </w:r>
-      <w:r>
-        <w:fldChar w:fldCharType="separate"/>
-      </w:r>
-      <w:r>
-        <w:rPr>
-          <w:noProof/>
-        </w:rPr>
-        <w:t>1</w:t>
-      </w:r>
-      <w:r>
-        <w:rPr>
-          <w:noProof/>
-        </w:rPr>
-        <w:fldChar w:fldCharType="end"/>
-      </w:r>
+      <w:fldSimple w:instr=" SEQ Figure \* ARABIC ">
+        <w:r>
+          <w:rPr>
+            <w:noProof/>
+          </w:rPr>
+          <w:t>1</w:t>
+        </w:r>
+      </w:fldSimple>
       <w:bookmarkEnd w:id="14"/>
       <w:r>
         <w:t xml:space="preserve"> </w:t>
@@ -4580,14 +4298,14 @@
       <w:pPr>
         <w:pStyle w:val="Heading3"/>
       </w:pPr>
-      <w:bookmarkStart w:id="15" w:name="_Ref117181127"/>
-      <w:bookmarkStart w:id="16" w:name="_Ref117181131"/>
-      <w:bookmarkStart w:id="17" w:name="_Toc121131420"/>
+      <w:bookmarkStart w:id="15" w:name="_Toc121131420"/>
+      <w:bookmarkStart w:id="16" w:name="_Ref117181127"/>
+      <w:bookmarkStart w:id="17" w:name="_Ref117181131"/>
       <w:r>
         <w:lastRenderedPageBreak/>
         <w:t>Dump arrivals logs</w:t>
       </w:r>
-      <w:bookmarkEnd w:id="17"/>
+      <w:bookmarkEnd w:id="15"/>
     </w:p>
     <w:p>
       <w:r>
@@ -4641,8 +4359,8 @@
       <w:r>
         <w:t>Skips filling data</w:t>
       </w:r>
-      <w:bookmarkEnd w:id="15"/>
       <w:bookmarkEnd w:id="16"/>
+      <w:bookmarkEnd w:id="17"/>
       <w:bookmarkEnd w:id="18"/>
     </w:p>
     <w:p>
@@ -4925,27 +4643,14 @@
       <w:r>
         <w:t xml:space="preserve">Figure </w:t>
       </w:r>
-      <w:r>
-        <w:fldChar w:fldCharType="begin"/>
-      </w:r>
-      <w:r>
-        <w:instrText xml:space="preserve"> SEQ Figure \* ARABIC </w:instrText>
-      </w:r>
-      <w:r>
-        <w:fldChar w:fldCharType="separate"/>
-      </w:r>
-      <w:r>
-        <w:rPr>
-          <w:noProof/>
-        </w:rPr>
-        <w:t>2</w:t>
-      </w:r>
-      <w:r>
-        <w:rPr>
-          <w:noProof/>
-        </w:rPr>
-        <w:fldChar w:fldCharType="end"/>
-      </w:r>
+      <w:fldSimple w:instr=" SEQ Figure \* ARABIC ">
+        <w:r>
+          <w:rPr>
+            <w:noProof/>
+          </w:rPr>
+          <w:t>2</w:t>
+        </w:r>
+      </w:fldSimple>
       <w:bookmarkEnd w:id="19"/>
       <w:r>
         <w:t xml:space="preserve"> Skip filling data for </w:t>
@@ -5026,27 +4731,14 @@
       <w:r>
         <w:t xml:space="preserve">Figure </w:t>
       </w:r>
-      <w:r>
-        <w:fldChar w:fldCharType="begin"/>
-      </w:r>
-      <w:r>
-        <w:instrText xml:space="preserve"> SEQ Figure \* ARABIC </w:instrText>
-      </w:r>
-      <w:r>
-        <w:fldChar w:fldCharType="separate"/>
-      </w:r>
-      <w:r>
-        <w:rPr>
-          <w:noProof/>
-        </w:rPr>
-        <w:t>3</w:t>
-      </w:r>
-      <w:r>
-        <w:rPr>
-          <w:noProof/>
-        </w:rPr>
-        <w:fldChar w:fldCharType="end"/>
-      </w:r>
+      <w:fldSimple w:instr=" SEQ Figure \* ARABIC ">
+        <w:r>
+          <w:rPr>
+            <w:noProof/>
+          </w:rPr>
+          <w:t>3</w:t>
+        </w:r>
+      </w:fldSimple>
       <w:r>
         <w:t xml:space="preserve"> Skip filling data for </w:t>
       </w:r>
@@ -5138,27 +4830,14 @@
       <w:r>
         <w:t xml:space="preserve">Figure </w:t>
       </w:r>
-      <w:r>
-        <w:fldChar w:fldCharType="begin"/>
-      </w:r>
-      <w:r>
-        <w:instrText xml:space="preserve"> SEQ Figure \* ARABIC </w:instrText>
-      </w:r>
-      <w:r>
-        <w:fldChar w:fldCharType="separate"/>
-      </w:r>
-      <w:r>
-        <w:rPr>
-          <w:noProof/>
-        </w:rPr>
-        <w:t>4</w:t>
-      </w:r>
-      <w:r>
-        <w:rPr>
-          <w:noProof/>
-        </w:rPr>
-        <w:fldChar w:fldCharType="end"/>
-      </w:r>
+      <w:fldSimple w:instr=" SEQ Figure \* ARABIC ">
+        <w:r>
+          <w:rPr>
+            <w:noProof/>
+          </w:rPr>
+          <w:t>4</w:t>
+        </w:r>
+      </w:fldSimple>
       <w:bookmarkEnd w:id="20"/>
       <w:r>
         <w:t xml:space="preserve"> </w:t>
@@ -5334,14 +5013,14 @@
       <w:pPr>
         <w:pStyle w:val="Heading3"/>
       </w:pPr>
-      <w:bookmarkStart w:id="23" w:name="_Ref119480463"/>
-      <w:bookmarkStart w:id="24" w:name="_Ref119480474"/>
-      <w:bookmarkStart w:id="25" w:name="_Ref119480479"/>
-      <w:bookmarkStart w:id="26" w:name="_Toc121131423"/>
+      <w:bookmarkStart w:id="23" w:name="_Toc121131423"/>
+      <w:bookmarkStart w:id="24" w:name="_Ref119480463"/>
+      <w:bookmarkStart w:id="25" w:name="_Ref119480474"/>
+      <w:bookmarkStart w:id="26" w:name="_Ref119480479"/>
       <w:r>
         <w:t>Distance matrix</w:t>
       </w:r>
-      <w:bookmarkEnd w:id="26"/>
+      <w:bookmarkEnd w:id="23"/>
     </w:p>
     <w:p>
       <w:r>
@@ -5378,15 +5057,7 @@
         <w:t xml:space="preserve"> depot</w:t>
       </w:r>
       <w:r>
-        <w:t xml:space="preserve">. </w:t>
-      </w:r>
-      <w:proofErr w:type="spellStart"/>
-      <w:r>
-        <w:t>OpenRoutingService</w:t>
-      </w:r>
-      <w:proofErr w:type="spellEnd"/>
-      <w:r>
-        <w:t xml:space="preserve">, an optimal routing plugin for QGIS based </w:t>
+        <w:t xml:space="preserve">. OpenRoutingService, an optimal routing plugin for QGIS based </w:t>
       </w:r>
       <w:r>
         <w:t xml:space="preserve">on </w:t>
@@ -5451,9 +5122,9 @@
       <w:r>
         <w:t>Filling rates</w:t>
       </w:r>
-      <w:bookmarkEnd w:id="23"/>
       <w:bookmarkEnd w:id="24"/>
       <w:bookmarkEnd w:id="25"/>
+      <w:bookmarkEnd w:id="26"/>
       <w:bookmarkEnd w:id="27"/>
     </w:p>
     <w:p>
@@ -5627,27 +5298,14 @@
         <w:lastRenderedPageBreak/>
         <w:t xml:space="preserve">Figure </w:t>
       </w:r>
-      <w:r>
-        <w:fldChar w:fldCharType="begin"/>
-      </w:r>
-      <w:r>
-        <w:instrText xml:space="preserve"> SEQ Figure \* ARABIC </w:instrText>
-      </w:r>
-      <w:r>
-        <w:fldChar w:fldCharType="separate"/>
-      </w:r>
-      <w:r>
-        <w:rPr>
-          <w:noProof/>
-        </w:rPr>
-        <w:t>5</w:t>
-      </w:r>
-      <w:r>
-        <w:rPr>
-          <w:noProof/>
-        </w:rPr>
-        <w:fldChar w:fldCharType="end"/>
-      </w:r>
+      <w:fldSimple w:instr=" SEQ Figure \* ARABIC ">
+        <w:r>
+          <w:rPr>
+            <w:noProof/>
+          </w:rPr>
+          <w:t>5</w:t>
+        </w:r>
+      </w:fldSimple>
       <w:bookmarkEnd w:id="28"/>
       <w:r>
         <w:t xml:space="preserve"> Action of filtering spikes</w:t>
@@ -6000,27 +5658,14 @@
       <w:r>
         <w:t xml:space="preserve">Figure </w:t>
       </w:r>
-      <w:r>
-        <w:fldChar w:fldCharType="begin"/>
-      </w:r>
-      <w:r>
-        <w:instrText xml:space="preserve"> SEQ Figure \* ARABIC </w:instrText>
-      </w:r>
-      <w:r>
-        <w:fldChar w:fldCharType="separate"/>
-      </w:r>
-      <w:r>
-        <w:rPr>
-          <w:noProof/>
-        </w:rPr>
-        <w:t>6</w:t>
-      </w:r>
-      <w:r>
-        <w:rPr>
-          <w:noProof/>
-        </w:rPr>
-        <w:fldChar w:fldCharType="end"/>
-      </w:r>
+      <w:fldSimple w:instr=" SEQ Figure \* ARABIC ">
+        <w:r>
+          <w:rPr>
+            <w:noProof/>
+          </w:rPr>
+          <w:t>6</w:t>
+        </w:r>
+      </w:fldSimple>
       <w:bookmarkEnd w:id="29"/>
       <w:r>
         <w:t xml:space="preserve"> Zoomed in "BCA_inorganic_1" filling data</w:t>
@@ -6264,27 +5909,14 @@
       <w:r>
         <w:t xml:space="preserve">Figure </w:t>
       </w:r>
-      <w:r>
-        <w:fldChar w:fldCharType="begin"/>
-      </w:r>
-      <w:r>
-        <w:instrText xml:space="preserve"> SEQ Figure \* ARABIC </w:instrText>
-      </w:r>
-      <w:r>
-        <w:fldChar w:fldCharType="separate"/>
-      </w:r>
-      <w:r>
-        <w:rPr>
-          <w:noProof/>
-        </w:rPr>
-        <w:t>7</w:t>
-      </w:r>
-      <w:r>
-        <w:rPr>
-          <w:noProof/>
-        </w:rPr>
-        <w:fldChar w:fldCharType="end"/>
-      </w:r>
+      <w:fldSimple w:instr=" SEQ Figure \* ARABIC ">
+        <w:r>
+          <w:rPr>
+            <w:noProof/>
+          </w:rPr>
+          <w:t>7</w:t>
+        </w:r>
+      </w:fldSimple>
       <w:bookmarkEnd w:id="33"/>
       <w:r>
         <w:t xml:space="preserve"> Results of ramps for </w:t>
@@ -6377,27 +6009,14 @@
       <w:r>
         <w:t xml:space="preserve">Figure </w:t>
       </w:r>
-      <w:r>
-        <w:fldChar w:fldCharType="begin"/>
-      </w:r>
-      <w:r>
-        <w:instrText xml:space="preserve"> SEQ Figure \* ARABIC </w:instrText>
-      </w:r>
-      <w:r>
-        <w:fldChar w:fldCharType="separate"/>
-      </w:r>
-      <w:r>
-        <w:rPr>
-          <w:noProof/>
-        </w:rPr>
-        <w:t>8</w:t>
-      </w:r>
-      <w:r>
-        <w:rPr>
-          <w:noProof/>
-        </w:rPr>
-        <w:fldChar w:fldCharType="end"/>
-      </w:r>
+      <w:fldSimple w:instr=" SEQ Figure \* ARABIC ">
+        <w:r>
+          <w:rPr>
+            <w:noProof/>
+          </w:rPr>
+          <w:t>8</w:t>
+        </w:r>
+      </w:fldSimple>
       <w:bookmarkEnd w:id="34"/>
       <w:r>
         <w:t xml:space="preserve"> Results of ramps for </w:t>
@@ -6506,27 +6125,14 @@
       <w:r>
         <w:t xml:space="preserve">Figure </w:t>
       </w:r>
-      <w:r>
-        <w:fldChar w:fldCharType="begin"/>
-      </w:r>
-      <w:r>
-        <w:instrText xml:space="preserve"> SEQ Figure \* ARABIC </w:instrText>
-      </w:r>
-      <w:r>
-        <w:fldChar w:fldCharType="separate"/>
-      </w:r>
-      <w:r>
-        <w:rPr>
-          <w:noProof/>
-        </w:rPr>
-        <w:t>9</w:t>
-      </w:r>
-      <w:r>
-        <w:rPr>
-          <w:noProof/>
-        </w:rPr>
-        <w:fldChar w:fldCharType="end"/>
-      </w:r>
+      <w:fldSimple w:instr=" SEQ Figure \* ARABIC ">
+        <w:r>
+          <w:rPr>
+            <w:noProof/>
+          </w:rPr>
+          <w:t>9</w:t>
+        </w:r>
+      </w:fldSimple>
       <w:bookmarkEnd w:id="35"/>
       <w:r>
         <w:t xml:space="preserve"> </w:t>
@@ -6798,27 +6404,14 @@
       <w:r>
         <w:t xml:space="preserve">Table </w:t>
       </w:r>
-      <w:r>
-        <w:fldChar w:fldCharType="begin"/>
-      </w:r>
-      <w:r>
-        <w:instrText xml:space="preserve"> SEQ Table \* ARABIC </w:instrText>
-      </w:r>
-      <w:r>
-        <w:fldChar w:fldCharType="separate"/>
-      </w:r>
-      <w:r>
-        <w:rPr>
-          <w:noProof/>
-        </w:rPr>
-        <w:t>1</w:t>
-      </w:r>
-      <w:r>
-        <w:rPr>
-          <w:noProof/>
-        </w:rPr>
-        <w:fldChar w:fldCharType="end"/>
-      </w:r>
+      <w:fldSimple w:instr=" SEQ Table \* ARABIC ">
+        <w:r>
+          <w:rPr>
+            <w:noProof/>
+          </w:rPr>
+          <w:t>1</w:t>
+        </w:r>
+      </w:fldSimple>
       <w:bookmarkEnd w:id="36"/>
       <w:r>
         <w:t xml:space="preserve"> Aggregate data from ramps analysis</w:t>
@@ -9892,7 +9485,13 @@
         <w:t xml:space="preserve">spend a considerable amount of time </w:t>
       </w:r>
       <w:r>
-        <w:t xml:space="preserve">overfull. As such, </w:t>
+        <w:t xml:space="preserve">overfull. </w:t>
+      </w:r>
+      <w:r>
+        <w:t>As such</w:t>
+      </w:r>
+      <w:r>
+        <w:t xml:space="preserve">, </w:t>
       </w:r>
       <w:r>
         <w:t xml:space="preserve">the time between collections </w:t>
@@ -9976,27 +9575,14 @@
       <w:r>
         <w:t xml:space="preserve">Figure </w:t>
       </w:r>
-      <w:r>
-        <w:fldChar w:fldCharType="begin"/>
-      </w:r>
-      <w:r>
-        <w:instrText xml:space="preserve"> SEQ Figure \* ARABIC </w:instrText>
-      </w:r>
-      <w:r>
-        <w:fldChar w:fldCharType="separate"/>
-      </w:r>
-      <w:r>
-        <w:rPr>
-          <w:noProof/>
-        </w:rPr>
-        <w:t>10</w:t>
-      </w:r>
-      <w:r>
-        <w:rPr>
-          <w:noProof/>
-        </w:rPr>
-        <w:fldChar w:fldCharType="end"/>
-      </w:r>
+      <w:fldSimple w:instr=" SEQ Figure \* ARABIC ">
+        <w:r>
+          <w:rPr>
+            <w:noProof/>
+          </w:rPr>
+          <w:t>10</w:t>
+        </w:r>
+      </w:fldSimple>
       <w:bookmarkEnd w:id="38"/>
       <w:r>
         <w:t xml:space="preserve"> Sum of deliveries (arrivals) at Mzedi dump over the entire period of measurements</w:t>
@@ -10069,27 +9655,14 @@
         <w:lastRenderedPageBreak/>
         <w:t xml:space="preserve">Figure </w:t>
       </w:r>
-      <w:r>
-        <w:fldChar w:fldCharType="begin"/>
-      </w:r>
-      <w:r>
-        <w:instrText xml:space="preserve"> SEQ Figure \* ARABIC </w:instrText>
-      </w:r>
-      <w:r>
-        <w:fldChar w:fldCharType="separate"/>
-      </w:r>
-      <w:r>
-        <w:rPr>
-          <w:noProof/>
-        </w:rPr>
-        <w:t>11</w:t>
-      </w:r>
-      <w:r>
-        <w:rPr>
-          <w:noProof/>
-        </w:rPr>
-        <w:fldChar w:fldCharType="end"/>
-      </w:r>
+      <w:fldSimple w:instr=" SEQ Figure \* ARABIC ">
+        <w:r>
+          <w:rPr>
+            <w:noProof/>
+          </w:rPr>
+          <w:t>11</w:t>
+        </w:r>
+      </w:fldSimple>
       <w:bookmarkEnd w:id="39"/>
       <w:r>
         <w:t xml:space="preserve"> Sum of deliveries to Mzedi dump per weekday over the entire period of measurements</w:t>
@@ -10161,27 +9734,14 @@
       <w:r>
         <w:t xml:space="preserve">Figure </w:t>
       </w:r>
-      <w:r>
-        <w:fldChar w:fldCharType="begin"/>
-      </w:r>
-      <w:r>
-        <w:instrText xml:space="preserve"> SEQ Figure \* ARABIC </w:instrText>
-      </w:r>
-      <w:r>
-        <w:fldChar w:fldCharType="separate"/>
-      </w:r>
-      <w:r>
-        <w:rPr>
-          <w:noProof/>
-        </w:rPr>
-        <w:t>12</w:t>
-      </w:r>
-      <w:r>
-        <w:rPr>
-          <w:noProof/>
-        </w:rPr>
-        <w:fldChar w:fldCharType="end"/>
-      </w:r>
+      <w:fldSimple w:instr=" SEQ Figure \* ARABIC ">
+        <w:r>
+          <w:rPr>
+            <w:noProof/>
+          </w:rPr>
+          <w:t>12</w:t>
+        </w:r>
+      </w:fldSimple>
       <w:bookmarkEnd w:id="40"/>
       <w:r>
         <w:t xml:space="preserve"> Box plots of number of days between arrivals for each skip</w:t>
@@ -10366,27 +9926,14 @@
       <w:r>
         <w:t xml:space="preserve">Table </w:t>
       </w:r>
-      <w:r>
-        <w:fldChar w:fldCharType="begin"/>
-      </w:r>
-      <w:r>
-        <w:instrText xml:space="preserve"> SEQ Table \* ARABIC </w:instrText>
-      </w:r>
-      <w:r>
-        <w:fldChar w:fldCharType="separate"/>
-      </w:r>
-      <w:r>
-        <w:rPr>
-          <w:noProof/>
-        </w:rPr>
-        <w:t>2</w:t>
-      </w:r>
-      <w:r>
-        <w:rPr>
-          <w:noProof/>
-        </w:rPr>
-        <w:fldChar w:fldCharType="end"/>
-      </w:r>
+      <w:fldSimple w:instr=" SEQ Table \* ARABIC ">
+        <w:r>
+          <w:rPr>
+            <w:noProof/>
+          </w:rPr>
+          <w:t>2</w:t>
+        </w:r>
+      </w:fldSimple>
       <w:bookmarkEnd w:id="42"/>
       <w:r>
         <w:t xml:space="preserve"> Aggregation of skips and skip areas</w:t>
@@ -10972,27 +10519,14 @@
       <w:r>
         <w:t xml:space="preserve">Figure </w:t>
       </w:r>
-      <w:r>
-        <w:fldChar w:fldCharType="begin"/>
-      </w:r>
-      <w:r>
-        <w:instrText xml:space="preserve"> SEQ Figure \* ARABIC </w:instrText>
-      </w:r>
-      <w:r>
-        <w:fldChar w:fldCharType="separate"/>
-      </w:r>
-      <w:r>
-        <w:rPr>
-          <w:noProof/>
-        </w:rPr>
-        <w:t>13</w:t>
-      </w:r>
-      <w:r>
-        <w:rPr>
-          <w:noProof/>
-        </w:rPr>
-        <w:fldChar w:fldCharType="end"/>
-      </w:r>
+      <w:fldSimple w:instr=" SEQ Figure \* ARABIC ">
+        <w:r>
+          <w:rPr>
+            <w:noProof/>
+          </w:rPr>
+          <w:t>13</w:t>
+        </w:r>
+      </w:fldSimple>
       <w:bookmarkEnd w:id="43"/>
       <w:r>
         <w:t xml:space="preserve"> Timeline of Bangwe arrivals at Mzedi dump and emptying events of select skips</w:t>
@@ -11073,27 +10607,14 @@
       <w:r>
         <w:t xml:space="preserve">Figure </w:t>
       </w:r>
-      <w:r>
-        <w:fldChar w:fldCharType="begin"/>
-      </w:r>
-      <w:r>
-        <w:instrText xml:space="preserve"> SEQ Figure \* ARABIC </w:instrText>
-      </w:r>
-      <w:r>
-        <w:fldChar w:fldCharType="separate"/>
-      </w:r>
-      <w:r>
-        <w:rPr>
-          <w:noProof/>
-        </w:rPr>
-        <w:t>14</w:t>
-      </w:r>
-      <w:r>
-        <w:rPr>
-          <w:noProof/>
-        </w:rPr>
-        <w:fldChar w:fldCharType="end"/>
-      </w:r>
+      <w:fldSimple w:instr=" SEQ Figure \* ARABIC ">
+        <w:r>
+          <w:rPr>
+            <w:noProof/>
+          </w:rPr>
+          <w:t>14</w:t>
+        </w:r>
+      </w:fldSimple>
       <w:r>
         <w:t xml:space="preserve"> </w:t>
       </w:r>
@@ -11175,27 +10696,14 @@
       <w:r>
         <w:t xml:space="preserve">Figure </w:t>
       </w:r>
-      <w:r>
-        <w:fldChar w:fldCharType="begin"/>
-      </w:r>
-      <w:r>
-        <w:instrText xml:space="preserve"> SEQ Figure \* ARABIC </w:instrText>
-      </w:r>
-      <w:r>
-        <w:fldChar w:fldCharType="separate"/>
-      </w:r>
-      <w:r>
-        <w:rPr>
-          <w:noProof/>
-        </w:rPr>
-        <w:t>15</w:t>
-      </w:r>
-      <w:r>
-        <w:rPr>
-          <w:noProof/>
-        </w:rPr>
-        <w:fldChar w:fldCharType="end"/>
-      </w:r>
+      <w:fldSimple w:instr=" SEQ Figure \* ARABIC ">
+        <w:r>
+          <w:rPr>
+            <w:noProof/>
+          </w:rPr>
+          <w:t>15</w:t>
+        </w:r>
+      </w:fldSimple>
       <w:r>
         <w:t xml:space="preserve"> </w:t>
       </w:r>
@@ -11280,27 +10788,14 @@
       <w:r>
         <w:t xml:space="preserve">Figure </w:t>
       </w:r>
-      <w:r>
-        <w:fldChar w:fldCharType="begin"/>
-      </w:r>
-      <w:r>
-        <w:instrText xml:space="preserve"> SEQ Figure \* ARABIC </w:instrText>
-      </w:r>
-      <w:r>
-        <w:fldChar w:fldCharType="separate"/>
-      </w:r>
-      <w:r>
-        <w:rPr>
-          <w:noProof/>
-        </w:rPr>
-        <w:t>16</w:t>
-      </w:r>
-      <w:r>
-        <w:rPr>
-          <w:noProof/>
-        </w:rPr>
-        <w:fldChar w:fldCharType="end"/>
-      </w:r>
+      <w:fldSimple w:instr=" SEQ Figure \* ARABIC ">
+        <w:r>
+          <w:rPr>
+            <w:noProof/>
+          </w:rPr>
+          <w:t>16</w:t>
+        </w:r>
+      </w:fldSimple>
       <w:bookmarkEnd w:id="44"/>
       <w:r>
         <w:t xml:space="preserve"> </w:t>
@@ -11650,27 +11145,14 @@
             <w:r>
               <w:t>(</w:t>
             </w:r>
-            <w:r>
-              <w:fldChar w:fldCharType="begin"/>
-            </w:r>
-            <w:r>
-              <w:instrText xml:space="preserve"> SEQ Equation \* ARABIC </w:instrText>
-            </w:r>
-            <w:r>
-              <w:fldChar w:fldCharType="separate"/>
-            </w:r>
-            <w:r>
-              <w:rPr>
-                <w:noProof/>
-              </w:rPr>
-              <w:t>1</w:t>
-            </w:r>
-            <w:r>
-              <w:rPr>
-                <w:noProof/>
-              </w:rPr>
-              <w:fldChar w:fldCharType="end"/>
-            </w:r>
+            <w:fldSimple w:instr=" SEQ Equation \* ARABIC ">
+              <w:r>
+                <w:rPr>
+                  <w:noProof/>
+                </w:rPr>
+                <w:t>1</w:t>
+              </w:r>
+            </w:fldSimple>
             <w:r>
               <w:t>)</w:t>
             </w:r>
@@ -11751,15 +11233,7 @@
         <w:t xml:space="preserve">of arrivals at Mzedi dump </w:t>
       </w:r>
       <w:r>
-        <w:t xml:space="preserve">for area </w:t>
-      </w:r>
-      <w:proofErr w:type="spellStart"/>
-      <w:r>
-        <w:t>i</w:t>
-      </w:r>
-      <w:proofErr w:type="spellEnd"/>
-      <w:r>
-        <w:t xml:space="preserve">. </w:t>
+        <w:t xml:space="preserve">for area i. </w:t>
       </w:r>
       <m:oMath>
         <m:sSub>
@@ -12066,27 +11540,14 @@
         <w:lastRenderedPageBreak/>
         <w:t xml:space="preserve">Figure </w:t>
       </w:r>
-      <w:r>
-        <w:fldChar w:fldCharType="begin"/>
-      </w:r>
-      <w:r>
-        <w:instrText xml:space="preserve"> SEQ Figure \* ARABIC </w:instrText>
-      </w:r>
-      <w:r>
-        <w:fldChar w:fldCharType="separate"/>
-      </w:r>
-      <w:r>
-        <w:rPr>
-          <w:noProof/>
-        </w:rPr>
-        <w:t>17</w:t>
-      </w:r>
-      <w:r>
-        <w:rPr>
-          <w:noProof/>
-        </w:rPr>
-        <w:fldChar w:fldCharType="end"/>
-      </w:r>
+      <w:fldSimple w:instr=" SEQ Figure \* ARABIC ">
+        <w:r>
+          <w:rPr>
+            <w:noProof/>
+          </w:rPr>
+          <w:t>17</w:t>
+        </w:r>
+      </w:fldSimple>
       <w:bookmarkEnd w:id="48"/>
       <w:r>
         <w:t xml:space="preserve"> Example collection pattern for a single period. There are two trucks operating, five skips to be serviced. The dashed arrows are only dependent on the serviced skips in this period, and are not assigned to a </w:t>
@@ -12274,11 +11735,9 @@
       <w:r>
         <w:t xml:space="preserve">For a solution that outputs 1500 </w:t>
       </w:r>
-      <w:proofErr w:type="spellStart"/>
       <w:r>
         <w:t>kMWK</w:t>
       </w:r>
-      <w:proofErr w:type="spellEnd"/>
       <w:r>
         <w:t xml:space="preserve">/week with a bound gap of 3%, the infimum </w:t>
       </w:r>
@@ -12297,11 +11756,9 @@
       <w:r>
         <w:t xml:space="preserve"> </w:t>
       </w:r>
-      <w:proofErr w:type="spellStart"/>
       <w:r>
         <w:t>kMWK</w:t>
       </w:r>
-      <w:proofErr w:type="spellEnd"/>
       <w:r>
         <w:t>/week</w:t>
       </w:r>
@@ -12355,27 +11812,14 @@
       <w:r>
         <w:t xml:space="preserve">Table </w:t>
       </w:r>
-      <w:r>
-        <w:fldChar w:fldCharType="begin"/>
-      </w:r>
-      <w:r>
-        <w:instrText xml:space="preserve"> SEQ Table \* ARABIC </w:instrText>
-      </w:r>
-      <w:r>
-        <w:fldChar w:fldCharType="separate"/>
-      </w:r>
-      <w:r>
-        <w:rPr>
-          <w:noProof/>
-        </w:rPr>
-        <w:t>3</w:t>
-      </w:r>
-      <w:r>
-        <w:rPr>
-          <w:noProof/>
-        </w:rPr>
-        <w:fldChar w:fldCharType="end"/>
-      </w:r>
+      <w:fldSimple w:instr=" SEQ Table \* ARABIC ">
+        <w:r>
+          <w:rPr>
+            <w:noProof/>
+          </w:rPr>
+          <w:t>3</w:t>
+        </w:r>
+      </w:fldSimple>
       <w:bookmarkEnd w:id="50"/>
       <w:r>
         <w:t xml:space="preserve"> Problem parameters</w:t>
@@ -15295,27 +14739,14 @@
             <w:r>
               <w:t>(</w:t>
             </w:r>
-            <w:r>
-              <w:fldChar w:fldCharType="begin"/>
-            </w:r>
-            <w:r>
-              <w:instrText xml:space="preserve"> SEQ Equation \* ARABIC </w:instrText>
-            </w:r>
-            <w:r>
-              <w:fldChar w:fldCharType="separate"/>
-            </w:r>
-            <w:r>
-              <w:rPr>
-                <w:noProof/>
-              </w:rPr>
-              <w:t>2</w:t>
-            </w:r>
-            <w:r>
-              <w:rPr>
-                <w:noProof/>
-              </w:rPr>
-              <w:fldChar w:fldCharType="end"/>
-            </w:r>
+            <w:fldSimple w:instr=" SEQ Equation \* ARABIC ">
+              <w:r>
+                <w:rPr>
+                  <w:noProof/>
+                </w:rPr>
+                <w:t>2</w:t>
+              </w:r>
+            </w:fldSimple>
             <w:r>
               <w:t>)</w:t>
             </w:r>
@@ -16803,24 +16234,14 @@
             <w:r>
               <w:t>(</w:t>
             </w:r>
-            <w:r>
-              <w:fldChar w:fldCharType="begin"/>
-            </w:r>
-            <w:r>
-              <w:instrText xml:space="preserve"> SEQ Equation \* ARABIC </w:instrText>
-            </w:r>
-            <w:r>
-              <w:fldChar w:fldCharType="separate"/>
-            </w:r>
-            <w:r>
-              <w:rPr>
-                <w:noProof/>
-              </w:rPr>
-              <w:t>3</w:t>
-            </w:r>
-            <w:r>
-              <w:fldChar w:fldCharType="end"/>
-            </w:r>
+            <w:fldSimple w:instr=" SEQ Equation \* ARABIC ">
+              <w:r>
+                <w:rPr>
+                  <w:noProof/>
+                </w:rPr>
+                <w:t>3</w:t>
+              </w:r>
+            </w:fldSimple>
             <w:r>
               <w:t>)</w:t>
             </w:r>
@@ -17369,27 +16790,14 @@
             <w:r>
               <w:t>(</w:t>
             </w:r>
-            <w:r>
-              <w:fldChar w:fldCharType="begin"/>
-            </w:r>
-            <w:r>
-              <w:instrText xml:space="preserve"> SEQ Equation</w:instrText>
-            </w:r>
-            <w:r>
-              <w:instrText xml:space="preserve"> \* ARABIC </w:instrText>
-            </w:r>
-            <w:r>
-              <w:fldChar w:fldCharType="separate"/>
-            </w:r>
-            <w:r>
-              <w:rPr>
-                <w:noProof/>
-              </w:rPr>
-              <w:t>4</w:t>
-            </w:r>
-            <w:r>
-              <w:fldChar w:fldCharType="end"/>
-            </w:r>
+            <w:fldSimple w:instr=" SEQ Equation \* ARABIC ">
+              <w:r>
+                <w:rPr>
+                  <w:noProof/>
+                </w:rPr>
+                <w:t>4</w:t>
+              </w:r>
+            </w:fldSimple>
             <w:r>
               <w:t>)</w:t>
             </w:r>
@@ -17741,24 +17149,14 @@
             <w:r>
               <w:t>(</w:t>
             </w:r>
-            <w:r>
-              <w:fldChar w:fldCharType="begin"/>
-            </w:r>
-            <w:r>
-              <w:instrText xml:space="preserve"> SEQ Equation \* ARABIC </w:instrText>
-            </w:r>
-            <w:r>
-              <w:fldChar w:fldCharType="separate"/>
-            </w:r>
-            <w:r>
-              <w:rPr>
-                <w:noProof/>
-              </w:rPr>
-              <w:t>5</w:t>
-            </w:r>
-            <w:r>
-              <w:fldChar w:fldCharType="end"/>
-            </w:r>
+            <w:fldSimple w:instr=" SEQ Equation \* ARABIC ">
+              <w:r>
+                <w:rPr>
+                  <w:noProof/>
+                </w:rPr>
+                <w:t>5</w:t>
+              </w:r>
+            </w:fldSimple>
             <w:r>
               <w:t>)</w:t>
             </w:r>
@@ -18080,24 +17478,14 @@
             <w:r>
               <w:t>(</w:t>
             </w:r>
-            <w:r>
-              <w:fldChar w:fldCharType="begin"/>
-            </w:r>
-            <w:r>
-              <w:instrText xml:space="preserve"> SEQ Equation \* ARABIC </w:instrText>
-            </w:r>
-            <w:r>
-              <w:fldChar w:fldCharType="separate"/>
-            </w:r>
-            <w:r>
-              <w:rPr>
-                <w:noProof/>
-              </w:rPr>
-              <w:t>6</w:t>
-            </w:r>
-            <w:r>
-              <w:fldChar w:fldCharType="end"/>
-            </w:r>
+            <w:fldSimple w:instr=" SEQ Equation \* ARABIC ">
+              <w:r>
+                <w:rPr>
+                  <w:noProof/>
+                </w:rPr>
+                <w:t>6</w:t>
+              </w:r>
+            </w:fldSimple>
             <w:r>
               <w:t>)</w:t>
             </w:r>
@@ -18225,24 +17613,14 @@
             <w:r>
               <w:t>(</w:t>
             </w:r>
-            <w:r>
-              <w:fldChar w:fldCharType="begin"/>
-            </w:r>
-            <w:r>
-              <w:instrText xml:space="preserve"> SEQ Equation \* ARABIC </w:instrText>
-            </w:r>
-            <w:r>
-              <w:fldChar w:fldCharType="separate"/>
-            </w:r>
-            <w:r>
-              <w:rPr>
-                <w:noProof/>
-              </w:rPr>
-              <w:t>7</w:t>
-            </w:r>
-            <w:r>
-              <w:fldChar w:fldCharType="end"/>
-            </w:r>
+            <w:fldSimple w:instr=" SEQ Equation \* ARABIC ">
+              <w:r>
+                <w:rPr>
+                  <w:noProof/>
+                </w:rPr>
+                <w:t>7</w:t>
+              </w:r>
+            </w:fldSimple>
             <w:r>
               <w:t>)</w:t>
             </w:r>
@@ -18309,15 +17687,7 @@
     </w:p>
     <w:p>
       <w:r>
-        <w:t xml:space="preserve">The problem is implemented in MATLAB and solved with the commercial solver </w:t>
-      </w:r>
-      <w:proofErr w:type="spellStart"/>
-      <w:r>
-        <w:t>Gurobi</w:t>
-      </w:r>
-      <w:proofErr w:type="spellEnd"/>
-      <w:r>
-        <w:t xml:space="preserve"> through the YALMIP interface. </w:t>
+        <w:t xml:space="preserve">The problem is implemented in MATLAB and solved with the commercial solver Gurobi through the YALMIP interface. </w:t>
       </w:r>
       <w:r>
         <w:t xml:space="preserve">This is done to leverage </w:t>
@@ -18338,15 +17708,7 @@
         <w:t xml:space="preserve">useful in problems with as many decision variables as this one, </w:t>
       </w:r>
       <w:r>
-        <w:t xml:space="preserve">and </w:t>
-      </w:r>
-      <w:proofErr w:type="spellStart"/>
-      <w:r>
-        <w:t>Gurobi’s</w:t>
-      </w:r>
-      <w:proofErr w:type="spellEnd"/>
-      <w:r>
-        <w:t xml:space="preserve"> versatility</w:t>
+        <w:t>and Gurobi’s versatility</w:t>
       </w:r>
       <w:r>
         <w:t xml:space="preserve"> and speed</w:t>
@@ -18668,19 +18030,7 @@
         <w:t xml:space="preserve">The average costs per period decrease until the schedule can be reshuffled and there is one less period. </w:t>
       </w:r>
       <w:r>
-        <w:t>Therefore, additional skips are not always added where the filling rates are the highest, but where it is most strategic in order to eliminate overflowing</w:t>
-      </w:r>
-      <w:r>
-        <w:t xml:space="preserve">, </w:t>
-      </w:r>
-      <w:r>
-        <w:t>minimize spending</w:t>
-      </w:r>
-      <w:r>
-        <w:t xml:space="preserve"> by maximizing skip utilization, and decreasing the number of periods in which the service operates</w:t>
-      </w:r>
-      <w:r>
-        <w:t>.</w:t>
+        <w:t>Therefore, additional skips are not always added where the filling rates are the highest, but where it is most strategic in order to eliminate overflowing, minimize spending by maximizing skip utilization, and decreasing the number of periods in which the service operates.</w:t>
       </w:r>
     </w:p>
     <w:p>
@@ -18801,37 +18151,24 @@
       <w:pPr>
         <w:pStyle w:val="Caption"/>
       </w:pPr>
-      <w:bookmarkStart w:id="56" w:name="_Ref121114946"/>
-      <w:bookmarkStart w:id="57" w:name="_Ref121114951"/>
+      <w:bookmarkStart w:id="56" w:name="_Ref121114951"/>
+      <w:bookmarkStart w:id="57" w:name="_Ref121114946"/>
       <w:r>
         <w:t xml:space="preserve">Figure </w:t>
       </w:r>
-      <w:r>
-        <w:fldChar w:fldCharType="begin"/>
-      </w:r>
-      <w:r>
-        <w:instrText xml:space="preserve"> SEQ Figure \* ARABIC </w:instrText>
-      </w:r>
-      <w:r>
-        <w:fldChar w:fldCharType="separate"/>
-      </w:r>
-      <w:r>
-        <w:rPr>
-          <w:noProof/>
-        </w:rPr>
-        <w:t>18</w:t>
-      </w:r>
-      <w:r>
-        <w:rPr>
-          <w:noProof/>
-        </w:rPr>
-        <w:fldChar w:fldCharType="end"/>
+      <w:fldSimple w:instr=" SEQ Figure \* ARABIC ">
+        <w:r>
+          <w:rPr>
+            <w:noProof/>
+          </w:rPr>
+          <w:t>18</w:t>
+        </w:r>
+      </w:fldSimple>
+      <w:bookmarkEnd w:id="56"/>
+      <w:r>
+        <w:t xml:space="preserve"> Costs for additional skips with a maximum of 1 and 2 additional skips at each existing skip location</w:t>
       </w:r>
       <w:bookmarkEnd w:id="57"/>
-      <w:r>
-        <w:t xml:space="preserve"> Costs for additional skips with a maximum of 1 and 2 additional skips at each existing skip location</w:t>
-      </w:r>
-      <w:bookmarkEnd w:id="56"/>
     </w:p>
     <w:p/>
     <w:p>
@@ -18872,24 +18209,14 @@
       <w:r>
         <w:t xml:space="preserve">Figure </w:t>
       </w:r>
-      <w:r>
-        <w:fldChar w:fldCharType="begin"/>
-      </w:r>
-      <w:r>
-        <w:instrText xml:space="preserve"> SEQ Figure \* ARABIC </w:instrText>
-      </w:r>
-      <w:r>
-        <w:fldChar w:fldCharType="separate"/>
-      </w:r>
-      <w:r>
-        <w:rPr>
-          <w:noProof/>
-        </w:rPr>
-        <w:t>19</w:t>
-      </w:r>
-      <w:r>
-        <w:fldChar w:fldCharType="end"/>
-      </w:r>
+      <w:fldSimple w:instr=" SEQ Figure \* ARABIC ">
+        <w:r>
+          <w:rPr>
+            <w:noProof/>
+          </w:rPr>
+          <w:t>19</w:t>
+        </w:r>
+      </w:fldSimple>
       <w:bookmarkEnd w:id="58"/>
       <w:r>
         <w:t xml:space="preserve"> Weekly average cost per period dependent on the total number of added skips</w:t>
@@ -18964,27 +18291,14 @@
       <w:r>
         <w:t xml:space="preserve">Figure </w:t>
       </w:r>
-      <w:r>
-        <w:fldChar w:fldCharType="begin"/>
-      </w:r>
-      <w:r>
-        <w:instrText xml:space="preserve"> SEQ Figure \* ARABIC </w:instrText>
-      </w:r>
-      <w:r>
-        <w:fldChar w:fldCharType="separate"/>
-      </w:r>
-      <w:r>
-        <w:rPr>
-          <w:noProof/>
-        </w:rPr>
-        <w:t>20</w:t>
-      </w:r>
-      <w:r>
-        <w:rPr>
-          <w:noProof/>
-        </w:rPr>
-        <w:fldChar w:fldCharType="end"/>
-      </w:r>
+      <w:fldSimple w:instr=" SEQ Figure \* ARABIC ">
+        <w:r>
+          <w:rPr>
+            <w:noProof/>
+          </w:rPr>
+          <w:t>20</w:t>
+        </w:r>
+      </w:fldSimple>
       <w:bookmarkEnd w:id="59"/>
       <w:r>
         <w:t xml:space="preserve"> Schedule for the existing and added skips. The </w:t>
@@ -19070,27 +18384,14 @@
       <w:r>
         <w:t xml:space="preserve">Figure </w:t>
       </w:r>
-      <w:r>
-        <w:fldChar w:fldCharType="begin"/>
-      </w:r>
-      <w:r>
-        <w:instrText xml:space="preserve"> SEQ Figure \* ARABIC </w:instrText>
-      </w:r>
-      <w:r>
-        <w:fldChar w:fldCharType="separate"/>
-      </w:r>
-      <w:r>
-        <w:rPr>
-          <w:noProof/>
-        </w:rPr>
-        <w:t>21</w:t>
-      </w:r>
-      <w:r>
-        <w:rPr>
-          <w:noProof/>
-        </w:rPr>
-        <w:fldChar w:fldCharType="end"/>
-      </w:r>
+      <w:fldSimple w:instr=" SEQ Figure \* ARABIC ">
+        <w:r>
+          <w:rPr>
+            <w:noProof/>
+          </w:rPr>
+          <w:t>21</w:t>
+        </w:r>
+      </w:fldSimple>
       <w:r>
         <w:t xml:space="preserve"> Number of skips serviced and number of vehicles operated on each day.</w:t>
       </w:r>
@@ -19163,27 +18464,14 @@
       <w:r>
         <w:t xml:space="preserve">Figure </w:t>
       </w:r>
-      <w:r>
-        <w:fldChar w:fldCharType="begin"/>
-      </w:r>
-      <w:r>
-        <w:instrText xml:space="preserve"> SEQ Figure \* ARABIC </w:instrText>
-      </w:r>
-      <w:r>
-        <w:fldChar w:fldCharType="separate"/>
-      </w:r>
-      <w:r>
-        <w:rPr>
-          <w:noProof/>
-        </w:rPr>
-        <w:t>22</w:t>
-      </w:r>
-      <w:r>
-        <w:rPr>
-          <w:noProof/>
-        </w:rPr>
-        <w:fldChar w:fldCharType="end"/>
-      </w:r>
+      <w:fldSimple w:instr=" SEQ Figure \* ARABIC ">
+        <w:r>
+          <w:rPr>
+            <w:noProof/>
+          </w:rPr>
+          <w:t>22</w:t>
+        </w:r>
+      </w:fldSimple>
       <w:bookmarkEnd w:id="60"/>
       <w:r>
         <w:t xml:space="preserve"> Costs for each day</w:t>
@@ -19197,10 +18485,13 @@
         <w:pStyle w:val="Heading3"/>
       </w:pPr>
       <w:r>
-        <w:t xml:space="preserve">Potential of </w:t>
-      </w:r>
-      <w:r>
-        <w:t>composting</w:t>
+        <w:t>A rough estimate of the p</w:t>
+      </w:r>
+      <w:r>
+        <w:t>otential of</w:t>
+      </w:r>
+      <w:r>
+        <w:t xml:space="preserve"> organic waste separation</w:t>
       </w:r>
     </w:p>
     <w:p>
@@ -19208,7 +18499,205 @@
         <w:t>To evaluate the potential of separating composting</w:t>
       </w:r>
       <w:r>
-        <w:t>, some modifications are made to the skips dataset to give an optimization problem</w:t>
+        <w:t xml:space="preserve">, some modifications are made to </w:t>
+      </w:r>
+      <w:r>
+        <w:t>problem in order to</w:t>
+      </w:r>
+      <w:r>
+        <w:t xml:space="preserve"> </w:t>
+      </w:r>
+      <w:r>
+        <w:t xml:space="preserve">approximate the cost difference. </w:t>
+      </w:r>
+      <w:r>
+        <w:t>No two skips in the dataset are at a distance of less than 2</w:t>
+      </w:r>
+      <w:r>
+        <w:t>4</w:t>
+      </w:r>
+      <w:r>
+        <w:t>0 meters</w:t>
+      </w:r>
+      <w:r>
+        <w:t>. This</w:t>
+      </w:r>
+      <w:r>
+        <w:t xml:space="preserve"> excludes </w:t>
+      </w:r>
+      <w:r>
+        <w:t xml:space="preserve">partitioning the current skips </w:t>
+      </w:r>
+      <w:r>
+        <w:t xml:space="preserve">into </w:t>
+      </w:r>
+      <w:r>
+        <w:t>organic and non-organic skips,</w:t>
+      </w:r>
+      <w:r>
+        <w:t xml:space="preserve"> since this would lead to a deterioration in the service to current users of the sk</w:t>
+      </w:r>
+      <w:r>
+        <w:t xml:space="preserve">ips. The users would either not travel the further distance to throw the specific waste into the correct skip </w:t>
+      </w:r>
+      <w:r>
+        <w:fldChar w:fldCharType="begin"/>
+      </w:r>
+      <w:r>
+        <w:instrText xml:space="preserve"> ADDIN ZOTERO_ITEM CSL_CITATION {"citationID":"DX6vYp9q","properties":{"formattedCitation":"(Coffey and Coad, 2010)","plainCitation":"(Coffey and Coad, 2010)","noteIndex":0},"citationItems":[{"id":575,"uris":["http://zotero.org/users/7260192/items/LCA25PE5"],"itemData":{"id":575,"type":"book","call-number":"TD790 .C63 2010","event-place":"Nairobi, Kenya","ISBN":"978-92-1-132254-5","number-of-pages":"197","publisher":"UN-HABITAT","publisher-place":"Nairobi, Kenya","source":"Library of Congress ISBN","title":"Collection of municipal solid waste in developing countries","author":[{"family":"Coffey","given":"Manus"},{"family":"Coad","given":"Adrian"}],"contributor":[{"family":"United Nations Human Settlements Programme","given":""}],"issued":{"date-parts":[["2010"]]},"citation-key":"coffeyCollectionMunicipalSolid2010"}}],"schema":"https://github.com/citation-style-language/schema/raw/master/csl-citation.json"} </w:instrText>
+      </w:r>
+      <w:r>
+        <w:fldChar w:fldCharType="separate"/>
+      </w:r>
+      <w:r>
+        <w:rPr>
+          <w:rFonts w:cs="Times"/>
+        </w:rPr>
+        <w:t>(Coffey and Coad, 2010)</w:t>
+      </w:r>
+      <w:r>
+        <w:fldChar w:fldCharType="end"/>
+      </w:r>
+      <w:r>
+        <w:t xml:space="preserve">, or </w:t>
+      </w:r>
+      <w:r>
+        <w:t xml:space="preserve"> </w:t>
+      </w:r>
+      <w:r>
+        <w:t>would throw inappropriate waste into the organic or inorganic skips</w:t>
+      </w:r>
+      <w:r>
+        <w:t xml:space="preserve">. </w:t>
+      </w:r>
+    </w:p>
+    <w:p>
+      <w:r>
+        <w:t xml:space="preserve">Waste separation </w:t>
+      </w:r>
+      <w:r>
+        <w:t>is therefore only possible with the</w:t>
+      </w:r>
+      <w:r>
+        <w:t xml:space="preserve"> considerable</w:t>
+      </w:r>
+      <w:r>
+        <w:t xml:space="preserve"> expansion of the system.</w:t>
+      </w:r>
+      <w:r>
+        <w:t xml:space="preserve"> </w:t>
+      </w:r>
+      <w:r>
+        <w:t xml:space="preserve">A useful case is one in which one skip has been added to each current skip location. </w:t>
+      </w:r>
+      <w:r>
+        <w:t>In this case, the waste collection has doubled</w:t>
+      </w:r>
+      <w:r>
+        <w:t>,</w:t>
+      </w:r>
+      <w:r>
+        <w:t xml:space="preserve"> and though organic waste </w:t>
+      </w:r>
+      <w:r>
+        <w:t xml:space="preserve">represents 60-80% of total waste, </w:t>
+      </w:r>
+      <w:r>
+        <w:t xml:space="preserve">its higher density </w:t>
+      </w:r>
+      <w:r>
+        <w:t>and imperfect</w:t>
+      </w:r>
+      <w:r>
+        <w:t xml:space="preserve"> sorting let us assume that the filling rates of the added skips is identical to the skips they complement. </w:t>
+      </w:r>
+      <w:r>
+        <w:t xml:space="preserve">Finally, because the period time utilization is above 95% in all the studied cases, </w:t>
+      </w:r>
+      <w:r>
+        <w:t xml:space="preserve">it is assumed that the organic and inorganic optimal collection schedules can be </w:t>
+      </w:r>
+      <w:r>
+        <w:t>considered separately.</w:t>
+      </w:r>
+      <w:r>
+        <w:t xml:space="preserve"> </w:t>
+      </w:r>
+      <w:r>
+        <w:t xml:space="preserve">The inorganic </w:t>
+      </w:r>
+      <w:r>
+        <w:t xml:space="preserve">waste </w:t>
+      </w:r>
+      <w:r>
+        <w:t>schedule corresponds to the case with 3 vehicles</w:t>
+      </w:r>
+      <w:r>
+        <w:t xml:space="preserve">, </w:t>
+      </w:r>
+      <w:r>
+        <w:t>5 additional skips</w:t>
+      </w:r>
+      <w:r>
+        <w:t xml:space="preserve"> and a maximum of 1 additional skip at each </w:t>
+      </w:r>
+      <w:r>
+        <w:t>existing</w:t>
+      </w:r>
+      <w:r>
+        <w:t xml:space="preserve"> location</w:t>
+      </w:r>
+      <w:r>
+        <w:t xml:space="preserve">. </w:t>
+      </w:r>
+      <w:r>
+        <w:t xml:space="preserve">The organic waste schedule is optimized with the distances and travel times to and from the dump replaced with the composting facility. </w:t>
+      </w:r>
+    </w:p>
+    <w:p>
+      <w:r>
+        <w:t xml:space="preserve">Solutions include adding </w:t>
+      </w:r>
+      <w:r>
+        <w:t>a</w:t>
+      </w:r>
+      <w:r>
+        <w:t xml:space="preserve"> skip at each location where </w:t>
+      </w:r>
+      <w:r>
+        <w:t xml:space="preserve">a </w:t>
+      </w:r>
+      <w:r>
+        <w:t>considerable amount of organic waste is produced</w:t>
+      </w:r>
+      <w:r>
+        <w:t xml:space="preserve">, in addition to locations where additional skips are needed for feasibility. </w:t>
+      </w:r>
+    </w:p>
+    <w:p>
+      <w:r>
+        <w:lastRenderedPageBreak/>
+        <w:t xml:space="preserve">Added </w:t>
+      </w:r>
+      <w:r>
+        <w:t xml:space="preserve">skips </w:t>
+      </w:r>
+      <w:r>
+        <w:t>assumed to be 100% organic waste</w:t>
+      </w:r>
+    </w:p>
+    <w:p>
+      <w:r>
+        <w:t>Approximated cost of a skip: Mio.3MWK. Approximate cost of a truck Mio.</w:t>
+      </w:r>
+      <w:r>
+        <w:t>20</w:t>
+      </w:r>
+      <w:r>
+        <w:t>MWK.</w:t>
+      </w:r>
+      <w:r>
+        <w:t xml:space="preserve"> </w:t>
       </w:r>
     </w:p>
     <w:p>
@@ -19224,18 +18713,35 @@
           <w:numId w:val="11"/>
         </w:numPr>
       </w:pPr>
+      <w:r>
+        <w:t xml:space="preserve">Group </w:t>
+      </w:r>
+      <w:r>
+        <w:t>skips</w:t>
+      </w:r>
     </w:p>
     <w:p>
-      <w:r>
-        <w:t xml:space="preserve">If replace dump with compost: </w:t>
-      </w:r>
-      <w:r>
-        <w:t>1.283804037759999e+06</w:t>
+      <w:pPr>
+        <w:pStyle w:val="ListParagraph"/>
+        <w:numPr>
+          <w:ilvl w:val="1"/>
+          <w:numId w:val="11"/>
+        </w:numPr>
+      </w:pPr>
+      <w:r>
+        <w:t>Groups of 1: add 1 skip, do 1/3 – 2/3 filling rate</w:t>
       </w:r>
     </w:p>
     <w:p>
-      <w:r>
-        <w:t>Analysis plan:</w:t>
+      <w:pPr>
+        <w:pStyle w:val="ListParagraph"/>
+        <w:numPr>
+          <w:ilvl w:val="1"/>
+          <w:numId w:val="11"/>
+        </w:numPr>
+      </w:pPr>
+      <w:r>
+        <w:t>Groups of more than 1: partition filling rates</w:t>
       </w:r>
     </w:p>
     <w:p>
@@ -19246,14 +18752,19 @@
           <w:numId w:val="11"/>
         </w:numPr>
       </w:pPr>
-      <w:r>
-        <w:t xml:space="preserve">Minimum vehicles and additional skips for 1 and 2 </w:t>
-      </w:r>
-      <w:proofErr w:type="spellStart"/>
-      <w:r>
-        <w:t>set_add_skips</w:t>
-      </w:r>
-      <w:proofErr w:type="spellEnd"/>
+    </w:p>
+    <w:p>
+      <w:r>
+        <w:t xml:space="preserve">If replace dump with compost: </w:t>
+      </w:r>
+      <w:r>
+        <w:t>1.283804037759999e+06</w:t>
+      </w:r>
+    </w:p>
+    <w:p>
+      <w:r>
+        <w:t>Analysis plan:</w:t>
+      </w:r>
     </w:p>
     <w:p>
       <w:pPr>
@@ -19264,15 +18775,7 @@
         </w:numPr>
       </w:pPr>
       <w:r>
-        <w:t xml:space="preserve">Difference between </w:t>
-      </w:r>
-      <w:proofErr w:type="spellStart"/>
-      <w:r>
-        <w:t>set_add_skips</w:t>
-      </w:r>
-      <w:proofErr w:type="spellEnd"/>
-      <w:r>
-        <w:t xml:space="preserve"> = 1 &amp; 2</w:t>
+        <w:t>Minimum vehicles and additional skips for 1 and 2 set_add_skips</w:t>
       </w:r>
     </w:p>
     <w:p>
@@ -19284,15 +18787,7 @@
         </w:numPr>
       </w:pPr>
       <w:r>
-        <w:t xml:space="preserve">Additional vehicle (probably just for 1 </w:t>
-      </w:r>
-      <w:proofErr w:type="spellStart"/>
-      <w:r>
-        <w:t>set_add_skips</w:t>
-      </w:r>
-      <w:proofErr w:type="spellEnd"/>
-      <w:r>
-        <w:t>)</w:t>
+        <w:t>Difference between set_add_skips = 1 &amp; 2</w:t>
       </w:r>
     </w:p>
     <w:p>
@@ -19304,16 +18799,7 @@
         </w:numPr>
       </w:pPr>
       <w:r>
-        <w:t xml:space="preserve">Just compost/changing some skips to compost </w:t>
-      </w:r>
-      <w:r>
-        <w:sym w:font="Wingdings" w:char="F0E0"/>
-      </w:r>
-      <w:r>
-        <w:t xml:space="preserve"> have to solve issue of transition</w:t>
-      </w:r>
-      <w:r>
-        <w:t xml:space="preserve"> from dump to </w:t>
+        <w:t>Additional vehicle (probably just for 1 set_add_skips)</w:t>
       </w:r>
     </w:p>
     <w:p>
@@ -19325,6 +18811,27 @@
         </w:numPr>
       </w:pPr>
       <w:r>
+        <w:t xml:space="preserve">Just compost/changing some skips to compost </w:t>
+      </w:r>
+      <w:r>
+        <w:sym w:font="Wingdings" w:char="F0E0"/>
+      </w:r>
+      <w:r>
+        <w:t xml:space="preserve"> have to solve issue of transition</w:t>
+      </w:r>
+      <w:r>
+        <w:t xml:space="preserve"> from dump to </w:t>
+      </w:r>
+    </w:p>
+    <w:p>
+      <w:pPr>
+        <w:pStyle w:val="ListParagraph"/>
+        <w:numPr>
+          <w:ilvl w:val="0"/>
+          <w:numId w:val="11"/>
+        </w:numPr>
+      </w:pPr>
+      <w:r>
         <w:t>General remarks, other data artifacts</w:t>
       </w:r>
     </w:p>
@@ -19382,7 +18889,6 @@
       </w:pPr>
       <w:bookmarkStart w:id="61" w:name="_Toc121131437"/>
       <w:r>
-        <w:lastRenderedPageBreak/>
         <w:t>Conclusions</w:t>
       </w:r>
       <w:bookmarkEnd w:id="61"/>
@@ -19500,6 +19006,7 @@
       </w:pPr>
       <w:bookmarkStart w:id="66" w:name="_Toc121131442"/>
       <w:r>
+        <w:lastRenderedPageBreak/>
         <w:t>Data collection</w:t>
       </w:r>
       <w:bookmarkEnd w:id="66"/>
@@ -19770,7 +19277,6 @@
         </w:numPr>
       </w:pPr>
       <w:r>
-        <w:lastRenderedPageBreak/>
         <w:t>S</w:t>
       </w:r>
       <w:r>
@@ -19953,6 +19459,7 @@
           <w:rFonts w:ascii="Times New Roman" w:hAnsi="Times New Roman" w:cs="Times New Roman"/>
           <w:sz w:val="24"/>
         </w:rPr>
+        <w:lastRenderedPageBreak/>
         <w:t xml:space="preserve">Kalina, M. and Tilley, E. (2020) ‘“BAD” TRASH: PROBLEMATISING WASTE IN BLANTYRE, MALAWI’, </w:t>
       </w:r>
       <w:r>
@@ -20241,7 +19748,6 @@
           <w:rFonts w:ascii="Times New Roman" w:hAnsi="Times New Roman" w:cs="Times New Roman"/>
           <w:sz w:val="24"/>
         </w:rPr>
-        <w:lastRenderedPageBreak/>
         <w:t xml:space="preserve">Schoebitz, L. </w:t>
       </w:r>
       <w:r>
@@ -23280,7 +22786,6 @@
   <w:style w:type="character" w:default="1" w:styleId="DefaultParagraphFont">
     <w:name w:val="Default Paragraph Font"/>
     <w:uiPriority w:val="1"/>
-    <w:semiHidden/>
     <w:unhideWhenUsed/>
   </w:style>
   <w:style w:type="table" w:default="1" w:styleId="TableNormal">
@@ -27397,28 +26902,28 @@
 </file>
 
 <file path=customXml/item1.xml><?xml version="1.0" encoding="utf-8"?>
-<b:Sources xmlns:b="http://schemas.openxmlformats.org/officeDocument/2006/bibliography" xmlns="http://schemas.openxmlformats.org/officeDocument/2006/bibliography" SelectedStyle="\APASixthEditionOfficeOnline.xsl" StyleName="APA" Version="6"/>
-</file>
-
-<file path=customXml/item2.xml><?xml version="1.0" encoding="utf-8"?>
 <go:gDocsCustomXmlDataStorage xmlns:go="http://customooxmlschemas.google.com/" xmlns:r="http://schemas.openxmlformats.org/officeDocument/2006/relationships">
   <go:docsCustomData xmlns:go="http://customooxmlschemas.google.com/" roundtripDataSignature="AMtx7miSiwYUzErQFkGtyYs7/ougEHuv7Q==">AMUW2mWgbS4umy+Qh/RgnJbIgndR5R6jwDKNJFlaTzRMtuHx3dWmtGTGC1GWIvefyF/Cu+ZpqHE5BarTjX8uvFz2xcynGoVGvQ5V0OnytKgUmHeROYTKWYeUEr5IBWz+aQgpXj4C4hGk9EfGae8JVO3w01IZC7oU1UXYnqBeTIcSSfCBG9wd5BSE2OdQ2ucfCBkUbmNTLPu0xAA2iTesYOq71ad/PdLv2/ujVkHoJ1HFFuVsXV7hk41BvTBlhYIr3NJmPacZOq7/nElLpE7rHRMCLYsaKsM9G9pIGi5G9F7NMJ276JHgoPdXDiJK6kMqS4FD16vfcqDlk0GOowqqhHzuBdOt+jdoLI7LfI6ljaxvvtECYR54hl954qRwBT9zfkBezJJLF5OR86i3nO1QZlRvB2ExQkbt8JldYwHE64E2lY14UM+uTXU=</go:docsCustomData>
 </go:gDocsCustomXmlDataStorage>
 </file>
 
-<file path=customXml/itemProps1.xml><?xml version="1.0" encoding="utf-8"?>
-<ds:datastoreItem xmlns:ds="http://schemas.openxmlformats.org/officeDocument/2006/customXml" ds:itemID="{F85E6AF1-CC31-4E2F-A539-947A783D1CBC}">
-  <ds:schemaRefs>
-    <ds:schemaRef ds:uri="http://schemas.openxmlformats.org/officeDocument/2006/bibliography"/>
-  </ds:schemaRefs>
-</ds:datastoreItem>
+<file path=customXml/item2.xml><?xml version="1.0" encoding="utf-8"?>
+<b:Sources xmlns:b="http://schemas.openxmlformats.org/officeDocument/2006/bibliography" xmlns="http://schemas.openxmlformats.org/officeDocument/2006/bibliography" SelectedStyle="\APASixthEditionOfficeOnline.xsl" StyleName="APA" Version="6"/>
 </file>
 
-<file path=customXml/itemProps2.xml><?xml version="1.0" encoding="utf-8"?>
+<file path=customXml/itemProps1.xml><?xml version="1.0" encoding="utf-8"?>
 <ds:datastoreItem xmlns:ds="http://schemas.openxmlformats.org/officeDocument/2006/customXml" ds:itemID="{11111111-1234-1234-1234-123412341234}">
   <ds:schemaRefs>
     <ds:schemaRef ds:uri="http://customooxmlschemas.google.com/"/>
     <ds:schemaRef ds:uri="http://schemas.openxmlformats.org/officeDocument/2006/relationships"/>
   </ds:schemaRefs>
 </ds:datastoreItem>
+</file>
+
+<file path=customXml/itemProps2.xml><?xml version="1.0" encoding="utf-8"?>
+<ds:datastoreItem xmlns:ds="http://schemas.openxmlformats.org/officeDocument/2006/customXml" ds:itemID="{F85E6AF1-CC31-4E2F-A539-947A783D1CBC}">
+  <ds:schemaRefs>
+    <ds:schemaRef ds:uri="http://schemas.openxmlformats.org/officeDocument/2006/bibliography"/>
+  </ds:schemaRefs>
+</ds:datastoreItem>
 </file>
</xml_diff>